<commit_message>
Fixed template, removed document URL from check-answers page
</commit_message>
<xml_diff>
--- a/docker/docmosis/templates/FL-PLW-GOR-ENG-00218.docx
+++ b/docker/docmosis/templates/FL-PLW-GOR-ENG-00218.docx
@@ -334,51 +334,62 @@
         </w:rPr>
         <w:t>&gt;&gt;&lt;&lt;else&gt;&gt; Order &lt;&lt;es_&gt;&gt;</w:t>
       </w:r>
-      <w:bookmarkStart w:id="0" w:name="_GoBack"/>
-      <w:bookmarkEnd w:id="0"/>
     </w:p>
     <w:p>
       <w:pPr>
-        <w:spacing w:line="273" w:lineRule="auto"/>
-        <w:ind w:left="-566" w:right="-607"/>
-        <w:rPr>
-          <w:bCs/>
-          <w:color w:val="000000" w:themeColor="text1"/>
-          <w:lang w:val="en-US"/>
+        <w:ind w:left="-567" w:right="-608"/>
+        <w:rPr>
+          <w:rFonts w:ascii="GDS Transport Website Light" w:eastAsia="Times New Roman" w:hAnsi="GDS Transport Website Light"/>
+          <w:color w:val="000000" w:themeColor="text1"/>
+          <w:sz w:val="28"/>
+          <w:szCs w:val="28"/>
         </w:rPr>
       </w:pPr>
       <w:r>
         <w:rPr>
-          <w:bCs/>
-          <w:color w:val="000000" w:themeColor="text1"/>
-          <w:lang w:val="en-US"/>
+          <w:rFonts w:ascii="GDS Transport Website Light" w:eastAsia="Times New Roman" w:hAnsi="GDS Transport Website Light"/>
+          <w:color w:val="000000" w:themeColor="text1"/>
+          <w:sz w:val="28"/>
+          <w:szCs w:val="28"/>
         </w:rPr>
         <w:t>&lt;&lt;</w:t>
       </w:r>
       <w:proofErr w:type="spellStart"/>
       <w:r>
         <w:rPr>
-          <w:bCs/>
-          <w:color w:val="000000" w:themeColor="text1"/>
-          <w:lang w:val="en-US"/>
+          <w:rFonts w:ascii="GDS Transport Website Light" w:eastAsia="Times New Roman" w:hAnsi="GDS Transport Website Light" w:cs="Times New Roman"/>
+          <w:sz w:val="28"/>
+          <w:szCs w:val="28"/>
         </w:rPr>
         <w:t>todaysDate</w:t>
       </w:r>
       <w:proofErr w:type="spellEnd"/>
       <w:r>
         <w:rPr>
-          <w:bCs/>
-          <w:color w:val="000000" w:themeColor="text1"/>
-          <w:lang w:val="en-US"/>
-        </w:rPr>
-        <w:t>&gt;&gt;</w:t>
+          <w:rFonts w:ascii="GDS Transport Website Light" w:eastAsia="Times New Roman" w:hAnsi="GDS Transport Website Light"/>
+          <w:color w:val="000000" w:themeColor="text1"/>
+          <w:sz w:val="28"/>
+          <w:szCs w:val="28"/>
+        </w:rPr>
+        <w:t>&gt;</w:t>
+      </w:r>
+      <w:r>
+        <w:rPr>
+          <w:rFonts w:ascii="GDS Transport Website Light" w:eastAsia="Times New Roman" w:hAnsi="GDS Transport Website Light"/>
+          <w:color w:val="000000" w:themeColor="text1"/>
+          <w:sz w:val="28"/>
+          <w:szCs w:val="28"/>
+        </w:rPr>
+        <w:t>&gt;</w:t>
       </w:r>
     </w:p>
     <w:p>
       <w:pPr>
-        <w:ind w:right="-608"/>
+        <w:ind w:left="-567" w:right="-608"/>
         <w:rPr>
           <w:rFonts w:ascii="GDS Transport Website Light" w:eastAsia="Times New Roman" w:hAnsi="GDS Transport Website Light" w:cs="Times New Roman"/>
+          <w:sz w:val="28"/>
+          <w:szCs w:val="28"/>
         </w:rPr>
       </w:pPr>
     </w:p>
@@ -645,9 +656,10 @@
       <w:pPr>
         <w:ind w:left="-567" w:right="-608"/>
         <w:rPr>
-          <w:color w:val="666666"/>
-          <w:sz w:val="20"/>
-          <w:szCs w:val="20"/>
+          <w:rFonts w:ascii="GDS Transport Website Light" w:eastAsia="Times New Roman" w:hAnsi="GDS Transport Website Light"/>
+          <w:color w:val="000000" w:themeColor="text1"/>
+          <w:sz w:val="28"/>
+          <w:szCs w:val="28"/>
         </w:rPr>
       </w:pPr>
       <w:r>
@@ -686,24 +698,26 @@
           <w:sz w:val="28"/>
           <w:szCs w:val="28"/>
         </w:rPr>
-        <w:t>&gt;&gt;</w:t>
-      </w:r>
-      <w:r>
-        <w:rPr>
-          <w:color w:val="666666"/>
-          <w:sz w:val="20"/>
-          <w:szCs w:val="20"/>
-        </w:rPr>
-        <w:t xml:space="preserve"> </w:t>
+        <w:t>&gt;</w:t>
+      </w:r>
+      <w:r>
+        <w:rPr>
+          <w:rFonts w:ascii="GDS Transport Website Light" w:eastAsia="Times New Roman" w:hAnsi="GDS Transport Website Light"/>
+          <w:color w:val="000000" w:themeColor="text1"/>
+          <w:sz w:val="28"/>
+          <w:szCs w:val="28"/>
+        </w:rPr>
+        <w:t>&gt;</w:t>
       </w:r>
     </w:p>
     <w:p>
       <w:pPr>
         <w:ind w:left="-567" w:right="-608"/>
         <w:rPr>
-          <w:color w:val="666666"/>
-          <w:sz w:val="20"/>
-          <w:szCs w:val="20"/>
+          <w:rFonts w:ascii="GDS Transport Website Light" w:eastAsia="Times New Roman" w:hAnsi="GDS Transport Website Light"/>
+          <w:color w:val="000000" w:themeColor="text1"/>
+          <w:sz w:val="28"/>
+          <w:szCs w:val="28"/>
         </w:rPr>
       </w:pPr>
     </w:p>
@@ -713,8 +727,8 @@
         <w:rPr>
           <w:rFonts w:ascii="GDS Transport Website Light" w:eastAsia="Times New Roman" w:hAnsi="GDS Transport Website Light"/>
           <w:color w:val="000000" w:themeColor="text1"/>
-          <w:sz w:val="28"/>
-          <w:szCs w:val="28"/>
+          <w:sz w:val="24"/>
+          <w:szCs w:val="24"/>
         </w:rPr>
       </w:pPr>
       <w:r>
@@ -723,6 +737,8 @@
           <w:b/>
           <w:bCs/>
           <w:color w:val="000000"/>
+          <w:sz w:val="24"/>
+          <w:szCs w:val="24"/>
         </w:rPr>
         <w:t>&lt;&lt;cs</w:t>
       </w:r>
@@ -733,8 +749,46 @@
           <w:b/>
           <w:bCs/>
           <w:color w:val="000000"/>
-        </w:rPr>
-        <w:t>_{</w:t>
+          <w:sz w:val="24"/>
+          <w:szCs w:val="24"/>
+        </w:rPr>
+        <w:t xml:space="preserve">_{ </w:t>
+      </w:r>
+      <w:proofErr w:type="spellStart"/>
+      <w:r>
+        <w:rPr>
+          <w:rFonts w:ascii="GDS Transport Website Light" w:eastAsia="Times New Roman" w:hAnsi="GDS Transport Website Light" w:cs="Times New Roman"/>
+          <w:b/>
+          <w:bCs/>
+          <w:color w:val="000000"/>
+          <w:sz w:val="24"/>
+          <w:szCs w:val="24"/>
+        </w:rPr>
+        <w:t>children</w:t>
+      </w:r>
+      <w:r>
+        <w:rPr>
+          <w:rFonts w:ascii="GDS Transport Website Light" w:hAnsi="GDS Transport Website Light"/>
+          <w:b/>
+          <w:bCs/>
+          <w:color w:val="000000"/>
+          <w:sz w:val="24"/>
+          <w:szCs w:val="24"/>
+        </w:rPr>
+        <w:t>Count</w:t>
+      </w:r>
+      <w:proofErr w:type="spellEnd"/>
+      <w:proofErr w:type="gramEnd"/>
+      <w:r>
+        <w:rPr>
+          <w:rFonts w:ascii="GDS Transport Website Light" w:hAnsi="GDS Transport Website Light"/>
+          <w:b/>
+          <w:bCs/>
+          <w:color w:val="000000"/>
+          <w:sz w:val="24"/>
+          <w:szCs w:val="24"/>
+        </w:rPr>
+        <w:t xml:space="preserve"> &lt;2</w:t>
       </w:r>
       <w:r>
         <w:rPr>
@@ -742,18 +796,10 @@
           <w:b/>
           <w:bCs/>
           <w:color w:val="000000"/>
-        </w:rPr>
-        <w:t xml:space="preserve"> </w:t>
-      </w:r>
-      <w:proofErr w:type="spellStart"/>
-      <w:r>
-        <w:rPr>
-          <w:rFonts w:ascii="GDS Transport Website Light" w:eastAsia="Times New Roman" w:hAnsi="GDS Transport Website Light" w:cs="Times New Roman"/>
-          <w:b/>
-          <w:bCs/>
-          <w:color w:val="000000"/>
-        </w:rPr>
-        <w:t>children</w:t>
+          <w:sz w:val="24"/>
+          <w:szCs w:val="24"/>
+        </w:rPr>
+        <w:t>}&gt;&gt;</w:t>
       </w:r>
       <w:r>
         <w:rPr>
@@ -761,28 +807,32 @@
           <w:b/>
           <w:bCs/>
           <w:color w:val="000000"/>
-        </w:rPr>
-        <w:t>Count</w:t>
-      </w:r>
-      <w:proofErr w:type="spellEnd"/>
-      <w:proofErr w:type="gramEnd"/>
+          <w:sz w:val="24"/>
+          <w:szCs w:val="24"/>
+        </w:rPr>
+        <w:t>Child</w:t>
+      </w:r>
+      <w:r>
+        <w:rPr>
+          <w:rFonts w:ascii="GDS Transport Website Light" w:hAnsi="GDS Transport Website Light" w:cs="Times New Roman"/>
+          <w:b/>
+          <w:bCs/>
+          <w:color w:val="000000"/>
+          <w:sz w:val="24"/>
+          <w:szCs w:val="24"/>
+        </w:rPr>
+        <w:t>&lt;&lt;else&gt;&gt;</w:t>
+      </w:r>
       <w:r>
         <w:rPr>
           <w:rFonts w:ascii="GDS Transport Website Light" w:hAnsi="GDS Transport Website Light"/>
           <w:b/>
           <w:bCs/>
           <w:color w:val="000000"/>
-        </w:rPr>
-        <w:t xml:space="preserve"> </w:t>
-      </w:r>
-      <w:r>
-        <w:rPr>
-          <w:rFonts w:ascii="GDS Transport Website Light" w:hAnsi="GDS Transport Website Light"/>
-          <w:b/>
-          <w:bCs/>
-          <w:color w:val="000000"/>
-        </w:rPr>
-        <w:t>&lt;2</w:t>
+          <w:sz w:val="24"/>
+          <w:szCs w:val="24"/>
+        </w:rPr>
+        <w:t>Children</w:t>
       </w:r>
       <w:r>
         <w:rPr>
@@ -790,42 +840,8 @@
           <w:b/>
           <w:bCs/>
           <w:color w:val="000000"/>
-        </w:rPr>
-        <w:t>}&gt;&gt;</w:t>
-      </w:r>
-      <w:r>
-        <w:rPr>
-          <w:rFonts w:ascii="GDS Transport Website Light" w:hAnsi="GDS Transport Website Light"/>
-          <w:b/>
-          <w:bCs/>
-          <w:color w:val="000000"/>
-        </w:rPr>
-        <w:t>Child</w:t>
-      </w:r>
-      <w:r>
-        <w:rPr>
-          <w:rFonts w:ascii="GDS Transport Website Light" w:hAnsi="GDS Transport Website Light" w:cs="Times New Roman"/>
-          <w:b/>
-          <w:bCs/>
-          <w:color w:val="000000"/>
-        </w:rPr>
-        <w:t>&lt;&lt;else&gt;&gt;</w:t>
-      </w:r>
-      <w:r>
-        <w:rPr>
-          <w:rFonts w:ascii="GDS Transport Website Light" w:hAnsi="GDS Transport Website Light"/>
-          <w:b/>
-          <w:bCs/>
-          <w:color w:val="000000"/>
-        </w:rPr>
-        <w:t>Children</w:t>
-      </w:r>
-      <w:r>
-        <w:rPr>
-          <w:rFonts w:ascii="GDS Transport Website Light" w:hAnsi="GDS Transport Website Light" w:cs="Times New Roman"/>
-          <w:b/>
-          <w:bCs/>
-          <w:color w:val="000000"/>
+          <w:sz w:val="24"/>
+          <w:szCs w:val="24"/>
         </w:rPr>
         <w:t xml:space="preserve"> &lt;&lt;es_&gt;&gt;</w:t>
       </w:r>
@@ -854,9 +870,9 @@
         <w:tblLook w:val="04A0" w:firstRow="1" w:lastRow="0" w:firstColumn="1" w:lastColumn="0" w:noHBand="0" w:noVBand="1"/>
       </w:tblPr>
       <w:tblGrid>
-        <w:gridCol w:w="2811"/>
-        <w:gridCol w:w="2529"/>
-        <w:gridCol w:w="4867"/>
+        <w:gridCol w:w="2717"/>
+        <w:gridCol w:w="2741"/>
+        <w:gridCol w:w="4749"/>
       </w:tblGrid>
       <w:tr>
         <w:trPr>
@@ -888,14 +904,7 @@
                 <w:rFonts w:ascii="GDS Transport Website Light" w:hAnsi="GDS Transport Website Light" w:cs="Arial"/>
                 <w:color w:val="000000" w:themeColor="text1"/>
               </w:rPr>
-              <w:t>&lt;</w:t>
-            </w:r>
-            <w:r>
-              <w:rPr>
-                <w:rFonts w:ascii="GDS Transport Website Light" w:hAnsi="GDS Transport Website Light" w:cs="Arial"/>
-                <w:color w:val="000000" w:themeColor="text1"/>
-              </w:rPr>
-              <w:t>&lt;</w:t>
+              <w:t>&lt;&lt;</w:t>
             </w:r>
             <w:proofErr w:type="spellStart"/>
             <w:r>
@@ -1005,8 +1014,10 @@
                 <w:b/>
                 <w:bCs/>
                 <w:color w:val="000000" w:themeColor="text1"/>
-              </w:rPr>
-              <w:t>&lt;&lt;nam</w:t>
+                <w:sz w:val="24"/>
+                <w:szCs w:val="24"/>
+              </w:rPr>
+              <w:t>&lt;&lt;name&gt;&gt;</w:t>
             </w:r>
             <w:r>
               <w:rPr>
@@ -1014,24 +1025,8 @@
                 <w:b/>
                 <w:bCs/>
                 <w:color w:val="000000" w:themeColor="text1"/>
-              </w:rPr>
-              <w:t>e</w:t>
-            </w:r>
-            <w:r>
-              <w:rPr>
-                <w:rFonts w:ascii="GDS Transport Website Light" w:eastAsia="Times New Roman" w:hAnsi="GDS Transport Website Light"/>
-                <w:b/>
-                <w:bCs/>
-                <w:color w:val="000000" w:themeColor="text1"/>
-              </w:rPr>
-              <w:t>&gt;&gt;</w:t>
-            </w:r>
-            <w:r>
-              <w:rPr>
-                <w:rFonts w:ascii="GDS Transport Website Light" w:eastAsia="Times New Roman" w:hAnsi="GDS Transport Website Light"/>
-                <w:b/>
-                <w:bCs/>
-                <w:color w:val="000000" w:themeColor="text1"/>
+                <w:sz w:val="24"/>
+                <w:szCs w:val="24"/>
               </w:rPr>
               <w:tab/>
             </w:r>
@@ -1059,12 +1054,16 @@
               <w:rPr>
                 <w:rFonts w:ascii="GDS Transport Website Light" w:eastAsia="Times New Roman" w:hAnsi="GDS Transport Website Light"/>
                 <w:color w:val="000000" w:themeColor="text1"/>
+                <w:sz w:val="24"/>
+                <w:szCs w:val="24"/>
               </w:rPr>
             </w:pPr>
             <w:r>
               <w:rPr>
                 <w:rFonts w:ascii="GDS Transport Website Light" w:eastAsia="Times New Roman" w:hAnsi="GDS Transport Website Light"/>
                 <w:color w:val="000000" w:themeColor="text1"/>
+                <w:sz w:val="24"/>
+                <w:szCs w:val="24"/>
               </w:rPr>
               <w:t>&lt;&lt;cs_</w:t>
             </w:r>
@@ -1073,6 +1072,8 @@
               <w:rPr>
                 <w:rFonts w:ascii="GDS Transport Website Light" w:eastAsia="Times New Roman" w:hAnsi="GDS Transport Website Light"/>
                 <w:color w:val="000000" w:themeColor="text1"/>
+                <w:sz w:val="24"/>
+                <w:szCs w:val="24"/>
               </w:rPr>
               <w:t>{</w:t>
             </w:r>
@@ -1080,6 +1081,8 @@
               <w:rPr>
                 <w:rFonts w:ascii="GDS Transport Website Light" w:eastAsia="Times New Roman" w:hAnsi="GDS Transport Website Light"/>
                 <w:color w:val="000000" w:themeColor="text1"/>
+                <w:sz w:val="24"/>
+                <w:szCs w:val="24"/>
               </w:rPr>
               <w:t>!</w:t>
             </w:r>
@@ -1088,6 +1091,8 @@
               <w:rPr>
                 <w:rFonts w:ascii="GDS Transport Website Light" w:eastAsia="Times New Roman" w:hAnsi="GDS Transport Website Light"/>
                 <w:color w:val="000000" w:themeColor="text1"/>
+                <w:sz w:val="24"/>
+                <w:szCs w:val="24"/>
               </w:rPr>
               <w:t>isBlank</w:t>
             </w:r>
@@ -1097,6 +1102,8 @@
               <w:rPr>
                 <w:rFonts w:ascii="GDS Transport Website Light" w:eastAsia="Times New Roman" w:hAnsi="GDS Transport Website Light"/>
                 <w:color w:val="000000" w:themeColor="text1"/>
+                <w:sz w:val="24"/>
+                <w:szCs w:val="24"/>
               </w:rPr>
               <w:t>(gender)}</w:t>
             </w:r>
@@ -1104,6 +1111,8 @@
               <w:rPr>
                 <w:rFonts w:ascii="GDS Transport Website Light" w:eastAsia="Times New Roman" w:hAnsi="GDS Transport Website Light"/>
                 <w:color w:val="000000" w:themeColor="text1"/>
+                <w:sz w:val="24"/>
+                <w:szCs w:val="24"/>
               </w:rPr>
               <w:t>&gt;&gt;</w:t>
             </w:r>
@@ -1111,6 +1120,8 @@
               <w:rPr>
                 <w:rFonts w:ascii="GDS Transport Website Light" w:eastAsia="Times New Roman" w:hAnsi="GDS Transport Website Light"/>
                 <w:color w:val="000000" w:themeColor="text1"/>
+                <w:sz w:val="24"/>
+                <w:szCs w:val="24"/>
               </w:rPr>
               <w:t xml:space="preserve"> </w:t>
             </w:r>
@@ -1118,6 +1129,8 @@
               <w:rPr>
                 <w:rFonts w:ascii="GDS Transport Website Light" w:eastAsia="Times New Roman" w:hAnsi="GDS Transport Website Light"/>
                 <w:color w:val="000000" w:themeColor="text1"/>
+                <w:sz w:val="24"/>
+                <w:szCs w:val="24"/>
               </w:rPr>
               <w:t>&lt;&lt;</w:t>
             </w:r>
@@ -1125,6 +1138,8 @@
               <w:rPr>
                 <w:rFonts w:ascii="GDS Transport Website Light" w:eastAsia="Times New Roman" w:hAnsi="GDS Transport Website Light"/>
                 <w:color w:val="000000" w:themeColor="text1"/>
+                <w:sz w:val="24"/>
+                <w:szCs w:val="24"/>
               </w:rPr>
               <w:t>gender</w:t>
             </w:r>
@@ -1132,6 +1147,8 @@
               <w:rPr>
                 <w:rFonts w:ascii="GDS Transport Website Light" w:eastAsia="Times New Roman" w:hAnsi="GDS Transport Website Light"/>
                 <w:color w:val="000000" w:themeColor="text1"/>
+                <w:sz w:val="24"/>
+                <w:szCs w:val="24"/>
               </w:rPr>
               <w:t>&gt;&gt;</w:t>
             </w:r>
@@ -1139,6 +1156,8 @@
               <w:rPr>
                 <w:rFonts w:ascii="GDS Transport Website Light" w:eastAsia="Times New Roman" w:hAnsi="GDS Transport Website Light"/>
                 <w:color w:val="000000" w:themeColor="text1"/>
+                <w:sz w:val="24"/>
+                <w:szCs w:val="24"/>
               </w:rPr>
               <w:t>&lt;&lt;es_&gt;&gt;</w:t>
             </w:r>
@@ -1166,12 +1185,16 @@
               <w:rPr>
                 <w:rFonts w:ascii="GDS Transport Website Light" w:eastAsia="Times New Roman" w:hAnsi="GDS Transport Website Light"/>
                 <w:color w:val="000000" w:themeColor="text1"/>
+                <w:sz w:val="24"/>
+                <w:szCs w:val="24"/>
               </w:rPr>
             </w:pPr>
             <w:r>
               <w:rPr>
                 <w:rFonts w:ascii="GDS Transport Website Light" w:eastAsia="Times New Roman" w:hAnsi="GDS Transport Website Light"/>
                 <w:color w:val="000000" w:themeColor="text1"/>
+                <w:sz w:val="24"/>
+                <w:szCs w:val="24"/>
               </w:rPr>
               <w:t>&lt;&lt;cs_</w:t>
             </w:r>
@@ -1180,6 +1203,8 @@
               <w:rPr>
                 <w:rFonts w:ascii="GDS Transport Website Light" w:eastAsia="Times New Roman" w:hAnsi="GDS Transport Website Light"/>
                 <w:color w:val="000000" w:themeColor="text1"/>
+                <w:sz w:val="24"/>
+                <w:szCs w:val="24"/>
               </w:rPr>
               <w:t>{</w:t>
             </w:r>
@@ -1187,6 +1212,8 @@
               <w:rPr>
                 <w:rFonts w:ascii="GDS Transport Website Light" w:eastAsia="Times New Roman" w:hAnsi="GDS Transport Website Light"/>
                 <w:color w:val="000000" w:themeColor="text1"/>
+                <w:sz w:val="24"/>
+                <w:szCs w:val="24"/>
               </w:rPr>
               <w:t>!</w:t>
             </w:r>
@@ -1195,6 +1222,8 @@
               <w:rPr>
                 <w:rFonts w:ascii="GDS Transport Website Light" w:eastAsia="Times New Roman" w:hAnsi="GDS Transport Website Light"/>
                 <w:color w:val="000000" w:themeColor="text1"/>
+                <w:sz w:val="24"/>
+                <w:szCs w:val="24"/>
               </w:rPr>
               <w:t>isBlank</w:t>
             </w:r>
@@ -1204,6 +1233,8 @@
               <w:rPr>
                 <w:rFonts w:ascii="GDS Transport Website Light" w:eastAsia="Times New Roman" w:hAnsi="GDS Transport Website Light"/>
                 <w:color w:val="000000" w:themeColor="text1"/>
+                <w:sz w:val="24"/>
+                <w:szCs w:val="24"/>
               </w:rPr>
               <w:t>(</w:t>
             </w:r>
@@ -1212,6 +1243,8 @@
               <w:rPr>
                 <w:rFonts w:ascii="GDS Transport Website Light" w:eastAsia="Times New Roman" w:hAnsi="GDS Transport Website Light"/>
                 <w:color w:val="000000" w:themeColor="text1"/>
+                <w:sz w:val="24"/>
+                <w:szCs w:val="24"/>
               </w:rPr>
               <w:t>dateOfBirth</w:t>
             </w:r>
@@ -1220,6 +1253,8 @@
               <w:rPr>
                 <w:rFonts w:ascii="GDS Transport Website Light" w:eastAsia="Times New Roman" w:hAnsi="GDS Transport Website Light"/>
                 <w:color w:val="000000" w:themeColor="text1"/>
+                <w:sz w:val="24"/>
+                <w:szCs w:val="24"/>
               </w:rPr>
               <w:t>)</w:t>
             </w:r>
@@ -1227,6 +1262,8 @@
               <w:rPr>
                 <w:rFonts w:ascii="GDS Transport Website Light" w:eastAsia="Times New Roman" w:hAnsi="GDS Transport Website Light"/>
                 <w:color w:val="000000" w:themeColor="text1"/>
+                <w:sz w:val="24"/>
+                <w:szCs w:val="24"/>
               </w:rPr>
               <w:t>}</w:t>
             </w:r>
@@ -1234,6 +1271,8 @@
               <w:rPr>
                 <w:rFonts w:ascii="GDS Transport Website Light" w:eastAsia="Times New Roman" w:hAnsi="GDS Transport Website Light"/>
                 <w:color w:val="000000" w:themeColor="text1"/>
+                <w:sz w:val="24"/>
+                <w:szCs w:val="24"/>
               </w:rPr>
               <w:t>&gt;&gt;</w:t>
             </w:r>
@@ -1241,6 +1280,8 @@
               <w:rPr>
                 <w:rFonts w:ascii="GDS Transport Website Light" w:eastAsia="Times New Roman" w:hAnsi="GDS Transport Website Light"/>
                 <w:color w:val="000000" w:themeColor="text1"/>
+                <w:sz w:val="24"/>
+                <w:szCs w:val="24"/>
               </w:rPr>
               <w:t xml:space="preserve"> </w:t>
             </w:r>
@@ -1248,6 +1289,8 @@
               <w:rPr>
                 <w:rFonts w:ascii="GDS Transport Website Light" w:eastAsia="Times New Roman" w:hAnsi="GDS Transport Website Light"/>
                 <w:color w:val="000000" w:themeColor="text1"/>
+                <w:sz w:val="24"/>
+                <w:szCs w:val="24"/>
               </w:rPr>
               <w:t xml:space="preserve">Born </w:t>
             </w:r>
@@ -1255,6 +1298,8 @@
               <w:rPr>
                 <w:rFonts w:ascii="GDS Transport Website Light" w:eastAsia="Times New Roman" w:hAnsi="GDS Transport Website Light"/>
                 <w:color w:val="000000" w:themeColor="text1"/>
+                <w:sz w:val="24"/>
+                <w:szCs w:val="24"/>
               </w:rPr>
               <w:t>&lt;&lt;</w:t>
             </w:r>
@@ -1263,6 +1308,8 @@
               <w:rPr>
                 <w:rFonts w:ascii="GDS Transport Website Light" w:eastAsia="Times New Roman" w:hAnsi="GDS Transport Website Light"/>
                 <w:color w:val="000000" w:themeColor="text1"/>
+                <w:sz w:val="24"/>
+                <w:szCs w:val="24"/>
               </w:rPr>
               <w:t>dateOfBirth</w:t>
             </w:r>
@@ -1271,6 +1318,8 @@
               <w:rPr>
                 <w:rFonts w:ascii="GDS Transport Website Light" w:eastAsia="Times New Roman" w:hAnsi="GDS Transport Website Light"/>
                 <w:color w:val="000000" w:themeColor="text1"/>
+                <w:sz w:val="24"/>
+                <w:szCs w:val="24"/>
               </w:rPr>
               <w:t>&gt;&gt;</w:t>
             </w:r>
@@ -1278,6 +1327,8 @@
               <w:rPr>
                 <w:rFonts w:ascii="GDS Transport Website Light" w:eastAsia="Times New Roman" w:hAnsi="GDS Transport Website Light"/>
                 <w:color w:val="000000" w:themeColor="text1"/>
+                <w:sz w:val="24"/>
+                <w:szCs w:val="24"/>
               </w:rPr>
               <w:t>&lt;&lt;es_&gt;&gt;</w:t>
             </w:r>
@@ -1316,6 +1367,8 @@
               <w:rPr>
                 <w:rFonts w:ascii="GDS Transport Website Light" w:eastAsia="Times New Roman" w:hAnsi="GDS Transport Website Light"/>
                 <w:color w:val="000000" w:themeColor="text1"/>
+                <w:sz w:val="24"/>
+                <w:szCs w:val="24"/>
               </w:rPr>
               <w:t>&lt;&lt;</w:t>
             </w:r>
@@ -1324,6 +1377,8 @@
               <w:rPr>
                 <w:rFonts w:ascii="GDS Transport Website Light" w:eastAsia="Times New Roman" w:hAnsi="GDS Transport Website Light"/>
                 <w:color w:val="000000" w:themeColor="text1"/>
+                <w:sz w:val="24"/>
+                <w:szCs w:val="24"/>
               </w:rPr>
               <w:t>er_children</w:t>
             </w:r>
@@ -1332,6 +1387,8 @@
               <w:rPr>
                 <w:rFonts w:ascii="GDS Transport Website Light" w:eastAsia="Times New Roman" w:hAnsi="GDS Transport Website Light"/>
                 <w:color w:val="000000" w:themeColor="text1"/>
+                <w:sz w:val="24"/>
+                <w:szCs w:val="24"/>
               </w:rPr>
               <w:t>&gt;&gt;</w:t>
             </w:r>
@@ -1462,460 +1519,16 @@
         </w:rPr>
         <w:t>&gt;&gt;</w:t>
       </w:r>
-    </w:p>
-    <w:p>
-      <w:pPr>
-        <w:ind w:left="-567" w:right="-608"/>
-        <w:rPr>
-          <w:color w:val="666666"/>
-          <w:sz w:val="20"/>
-          <w:szCs w:val="20"/>
-        </w:rPr>
-      </w:pPr>
-    </w:p>
-    <w:p>
-      <w:pPr>
-        <w:ind w:left="-567" w:right="-608"/>
-        <w:rPr>
-          <w:color w:val="666666"/>
-          <w:sz w:val="20"/>
-          <w:szCs w:val="20"/>
-        </w:rPr>
-      </w:pPr>
-      <w:r>
-        <w:rPr>
-          <w:color w:val="666666"/>
-          <w:sz w:val="20"/>
-          <w:szCs w:val="20"/>
-        </w:rPr>
-        <w:softHyphen/>
-      </w:r>
-      <w:r>
-        <w:rPr>
-          <w:color w:val="666666"/>
-          <w:sz w:val="20"/>
-          <w:szCs w:val="20"/>
-        </w:rPr>
-        <w:softHyphen/>
-      </w:r>
-      <w:r>
-        <w:rPr>
-          <w:color w:val="666666"/>
-          <w:sz w:val="20"/>
-          <w:szCs w:val="20"/>
-        </w:rPr>
-        <w:softHyphen/>
-      </w:r>
-      <w:r>
-        <w:rPr>
-          <w:color w:val="666666"/>
-          <w:sz w:val="20"/>
-          <w:szCs w:val="20"/>
-        </w:rPr>
-        <w:softHyphen/>
-      </w:r>
-      <w:r>
-        <w:rPr>
-          <w:color w:val="666666"/>
-          <w:sz w:val="20"/>
-          <w:szCs w:val="20"/>
-        </w:rPr>
-        <w:softHyphen/>
-      </w:r>
-    </w:p>
-    <w:p>
-      <w:pPr>
-        <w:ind w:left="-567" w:right="-608"/>
-        <w:rPr>
-          <w:color w:val="666666"/>
-          <w:sz w:val="20"/>
-          <w:szCs w:val="20"/>
-        </w:rPr>
-      </w:pPr>
-    </w:p>
-    <w:p>
-      <w:pPr>
-        <w:ind w:left="-567" w:right="-608"/>
-        <w:rPr>
-          <w:color w:val="666666"/>
-          <w:sz w:val="20"/>
-          <w:szCs w:val="20"/>
-        </w:rPr>
-      </w:pPr>
-    </w:p>
-    <w:p>
-      <w:pPr>
-        <w:ind w:left="-567" w:right="-608"/>
-        <w:rPr>
-          <w:color w:val="666666"/>
-          <w:sz w:val="20"/>
-          <w:szCs w:val="20"/>
-        </w:rPr>
-      </w:pPr>
-    </w:p>
-    <w:p>
-      <w:pPr>
-        <w:ind w:left="-567" w:right="-608"/>
-        <w:rPr>
-          <w:color w:val="666666"/>
-          <w:sz w:val="20"/>
-          <w:szCs w:val="20"/>
-        </w:rPr>
-      </w:pPr>
-    </w:p>
-    <w:p>
-      <w:pPr>
-        <w:ind w:left="-567" w:right="-608"/>
-        <w:rPr>
-          <w:color w:val="666666"/>
-          <w:sz w:val="20"/>
-          <w:szCs w:val="20"/>
-        </w:rPr>
-      </w:pPr>
-    </w:p>
-    <w:p>
-      <w:pPr>
-        <w:ind w:left="-567" w:right="-608"/>
-        <w:rPr>
-          <w:color w:val="666666"/>
-          <w:sz w:val="20"/>
-          <w:szCs w:val="20"/>
-        </w:rPr>
-      </w:pPr>
-    </w:p>
-    <w:p>
-      <w:pPr>
-        <w:ind w:left="-567" w:right="-608"/>
-        <w:rPr>
-          <w:color w:val="666666"/>
-          <w:sz w:val="20"/>
-          <w:szCs w:val="20"/>
-        </w:rPr>
-      </w:pPr>
-    </w:p>
-    <w:p>
-      <w:pPr>
-        <w:ind w:left="-567" w:right="-608"/>
-        <w:rPr>
-          <w:color w:val="666666"/>
-          <w:sz w:val="20"/>
-          <w:szCs w:val="20"/>
-        </w:rPr>
-      </w:pPr>
-    </w:p>
-    <w:p>
-      <w:pPr>
-        <w:ind w:left="-567" w:right="-608"/>
-        <w:rPr>
-          <w:color w:val="666666"/>
-          <w:sz w:val="20"/>
-          <w:szCs w:val="20"/>
-        </w:rPr>
-      </w:pPr>
-    </w:p>
-    <w:p>
-      <w:pPr>
-        <w:ind w:left="-567" w:right="-608"/>
-        <w:rPr>
-          <w:color w:val="666666"/>
-          <w:sz w:val="20"/>
-          <w:szCs w:val="20"/>
-        </w:rPr>
-      </w:pPr>
-    </w:p>
-    <w:p>
-      <w:pPr>
-        <w:ind w:left="-567" w:right="-608"/>
-        <w:rPr>
-          <w:color w:val="666666"/>
-          <w:sz w:val="20"/>
-          <w:szCs w:val="20"/>
-        </w:rPr>
-      </w:pPr>
-    </w:p>
-    <w:p>
-      <w:pPr>
-        <w:ind w:left="-567" w:right="-608"/>
-        <w:rPr>
-          <w:color w:val="666666"/>
-          <w:sz w:val="20"/>
-          <w:szCs w:val="20"/>
-        </w:rPr>
-      </w:pPr>
-    </w:p>
-    <w:p>
-      <w:pPr>
-        <w:ind w:left="-567" w:right="-608"/>
-        <w:rPr>
-          <w:color w:val="666666"/>
-          <w:sz w:val="20"/>
-          <w:szCs w:val="20"/>
-        </w:rPr>
-      </w:pPr>
-    </w:p>
-    <w:p>
-      <w:pPr>
-        <w:ind w:left="-567" w:right="-608"/>
-        <w:rPr>
-          <w:color w:val="666666"/>
-          <w:sz w:val="20"/>
-          <w:szCs w:val="20"/>
-        </w:rPr>
-      </w:pPr>
-    </w:p>
-    <w:p>
-      <w:pPr>
-        <w:ind w:left="-567" w:right="-608"/>
-        <w:rPr>
-          <w:color w:val="666666"/>
-          <w:sz w:val="20"/>
-          <w:szCs w:val="20"/>
-        </w:rPr>
-      </w:pPr>
-    </w:p>
-    <w:p>
-      <w:pPr>
-        <w:ind w:left="-567" w:right="-608"/>
-        <w:rPr>
-          <w:color w:val="666666"/>
-          <w:sz w:val="20"/>
-          <w:szCs w:val="20"/>
-        </w:rPr>
-      </w:pPr>
-    </w:p>
-    <w:p>
-      <w:pPr>
-        <w:ind w:left="-567" w:right="-608"/>
-        <w:rPr>
-          <w:color w:val="666666"/>
-          <w:sz w:val="20"/>
-          <w:szCs w:val="20"/>
-        </w:rPr>
-      </w:pPr>
-    </w:p>
-    <w:p>
-      <w:pPr>
-        <w:ind w:left="-567" w:right="-608"/>
-        <w:rPr>
-          <w:color w:val="666666"/>
-          <w:sz w:val="20"/>
-          <w:szCs w:val="20"/>
-        </w:rPr>
-      </w:pPr>
-    </w:p>
-    <w:p>
-      <w:pPr>
-        <w:ind w:left="-567" w:right="-608"/>
-        <w:rPr>
-          <w:color w:val="666666"/>
-          <w:sz w:val="20"/>
-          <w:szCs w:val="20"/>
-        </w:rPr>
-      </w:pPr>
-    </w:p>
-    <w:p>
-      <w:pPr>
-        <w:ind w:left="-567" w:right="-608"/>
-        <w:rPr>
-          <w:color w:val="666666"/>
-          <w:sz w:val="20"/>
-          <w:szCs w:val="20"/>
-        </w:rPr>
-      </w:pPr>
-    </w:p>
-    <w:p>
-      <w:pPr>
-        <w:ind w:left="-567" w:right="-608"/>
-        <w:rPr>
-          <w:color w:val="666666"/>
-          <w:sz w:val="20"/>
-          <w:szCs w:val="20"/>
-        </w:rPr>
-      </w:pPr>
-    </w:p>
-    <w:p>
-      <w:pPr>
-        <w:ind w:left="-567" w:right="-608"/>
-        <w:rPr>
-          <w:color w:val="666666"/>
-          <w:sz w:val="20"/>
-          <w:szCs w:val="20"/>
-        </w:rPr>
-      </w:pPr>
-    </w:p>
-    <w:p>
-      <w:pPr>
-        <w:ind w:left="-567" w:right="-608"/>
-        <w:rPr>
-          <w:color w:val="666666"/>
-          <w:sz w:val="20"/>
-          <w:szCs w:val="20"/>
-        </w:rPr>
-      </w:pPr>
-    </w:p>
-    <w:p>
-      <w:pPr>
-        <w:ind w:left="-567" w:right="-608"/>
-        <w:rPr>
-          <w:color w:val="666666"/>
-          <w:sz w:val="20"/>
-          <w:szCs w:val="20"/>
-        </w:rPr>
-      </w:pPr>
-    </w:p>
-    <w:p>
-      <w:pPr>
-        <w:ind w:left="-567" w:right="-608"/>
-        <w:rPr>
-          <w:color w:val="666666"/>
-          <w:sz w:val="20"/>
-          <w:szCs w:val="20"/>
-        </w:rPr>
-      </w:pPr>
-    </w:p>
-    <w:p>
-      <w:pPr>
-        <w:ind w:left="-567" w:right="-608"/>
-        <w:rPr>
-          <w:color w:val="666666"/>
-          <w:sz w:val="20"/>
-          <w:szCs w:val="20"/>
-        </w:rPr>
-      </w:pPr>
-    </w:p>
-    <w:p>
-      <w:pPr>
-        <w:ind w:left="-567" w:right="-608"/>
-        <w:rPr>
-          <w:color w:val="666666"/>
-          <w:sz w:val="20"/>
-          <w:szCs w:val="20"/>
-        </w:rPr>
-      </w:pPr>
-    </w:p>
-    <w:p>
-      <w:pPr>
-        <w:ind w:left="-567" w:right="-608"/>
-        <w:rPr>
-          <w:color w:val="666666"/>
-          <w:sz w:val="20"/>
-          <w:szCs w:val="20"/>
-        </w:rPr>
-      </w:pPr>
-    </w:p>
-    <w:p>
-      <w:pPr>
-        <w:ind w:left="-567" w:right="-608"/>
-        <w:rPr>
-          <w:color w:val="666666"/>
-          <w:sz w:val="20"/>
-          <w:szCs w:val="20"/>
-        </w:rPr>
-      </w:pPr>
-    </w:p>
-    <w:p>
-      <w:pPr>
-        <w:ind w:left="-567" w:right="-608"/>
-        <w:rPr>
-          <w:color w:val="666666"/>
-          <w:sz w:val="20"/>
-          <w:szCs w:val="20"/>
-        </w:rPr>
-      </w:pPr>
-    </w:p>
-    <w:p>
-      <w:pPr>
-        <w:ind w:right="-608"/>
-        <w:rPr>
-          <w:color w:val="666666"/>
-          <w:sz w:val="20"/>
-          <w:szCs w:val="20"/>
-        </w:rPr>
-      </w:pPr>
-    </w:p>
-    <w:p>
-      <w:pPr>
-        <w:ind w:left="-567" w:right="-608"/>
-        <w:rPr>
-          <w:color w:val="666666"/>
-          <w:sz w:val="20"/>
-          <w:szCs w:val="20"/>
-        </w:rPr>
-      </w:pPr>
-    </w:p>
-    <w:p>
-      <w:pPr>
-        <w:ind w:left="-567" w:right="-608"/>
-        <w:rPr>
-          <w:rFonts w:ascii="GDS Transport Website Light" w:eastAsia="Times New Roman" w:hAnsi="GDS Transport Website Light"/>
-          <w:color w:val="000000" w:themeColor="text1"/>
-          <w:sz w:val="28"/>
-          <w:szCs w:val="28"/>
-        </w:rPr>
-      </w:pPr>
-      <w:r>
-        <w:rPr>
-          <w:color w:val="666666"/>
-          <w:sz w:val="20"/>
-          <w:szCs w:val="20"/>
-        </w:rPr>
-        <w:t>C</w:t>
-      </w:r>
-      <w:r>
-        <w:rPr>
-          <w:color w:val="666666"/>
-          <w:sz w:val="20"/>
-          <w:szCs w:val="20"/>
-        </w:rPr>
-        <w:t>21</w:t>
-      </w:r>
-      <w:r>
-        <w:rPr>
-          <w:color w:val="666666"/>
-          <w:sz w:val="20"/>
-          <w:szCs w:val="20"/>
-        </w:rPr>
-        <w:tab/>
-      </w:r>
-      <w:r>
-        <w:rPr>
-          <w:color w:val="666666"/>
-          <w:sz w:val="20"/>
-          <w:szCs w:val="20"/>
-        </w:rPr>
-        <w:tab/>
-      </w:r>
-      <w:r>
-        <w:rPr>
-          <w:color w:val="666666"/>
-          <w:sz w:val="20"/>
-          <w:szCs w:val="20"/>
-        </w:rPr>
-        <w:tab/>
-      </w:r>
-      <w:r>
-        <w:rPr>
-          <w:color w:val="666666"/>
-          <w:sz w:val="20"/>
-          <w:szCs w:val="20"/>
-        </w:rPr>
-        <w:tab/>
-      </w:r>
-      <w:r>
-        <w:rPr>
-          <w:color w:val="666666"/>
-          <w:sz w:val="20"/>
-          <w:szCs w:val="20"/>
-        </w:rPr>
-        <w:tab/>
-      </w:r>
+      <w:bookmarkStart w:id="0" w:name="_GoBack"/>
+      <w:bookmarkEnd w:id="0"/>
     </w:p>
     <w:sectPr>
-      <w:headerReference w:type="default" r:id="rId9"/>
+      <w:footerReference w:type="default" r:id="rId9"/>
       <w:pgSz w:w="11909" w:h="16834"/>
-      <w:pgMar w:top="851" w:right="1701" w:bottom="851" w:left="1701" w:header="0" w:footer="0" w:gutter="0"/>
+      <w:pgMar w:top="851" w:right="1701" w:bottom="851" w:left="1701" w:header="0" w:footer="567" w:gutter="0"/>
       <w:pgNumType w:start="1"/>
       <w:cols w:space="720"/>
+      <w:docGrid w:linePitch="299"/>
     </w:sectPr>
   </w:body>
 </w:document>
@@ -1946,6 +1559,26 @@
 </w:endnotes>
 </file>
 
+<file path=word/footer1.xml><?xml version="1.0" encoding="utf-8"?>
+<w:ftr xmlns:wpc="http://schemas.microsoft.com/office/word/2010/wordprocessingCanvas" xmlns:cx="http://schemas.microsoft.com/office/drawing/2014/chartex" xmlns:cx1="http://schemas.microsoft.com/office/drawing/2015/9/8/chartex" xmlns:cx2="http://schemas.microsoft.com/office/drawing/2015/10/21/chartex" xmlns:cx3="http://schemas.microsoft.com/office/drawing/2016/5/9/chartex" xmlns:cx4="http://schemas.microsoft.com/office/drawing/2016/5/10/chartex" xmlns:cx5="http://schemas.microsoft.com/office/drawing/2016/5/11/chartex" xmlns:cx6="http://schemas.microsoft.com/office/drawing/2016/5/12/chartex" xmlns:cx7="http://schemas.microsoft.com/office/drawing/2016/5/13/chartex" xmlns:cx8="http://schemas.microsoft.com/office/drawing/2016/5/14/chartex" xmlns:mc="http://schemas.openxmlformats.org/markup-compatibility/2006" xmlns:aink="http://schemas.microsoft.com/office/drawing/2016/ink" xmlns:am3d="http://schemas.microsoft.com/office/drawing/2017/model3d" xmlns:o="urn:schemas-microsoft-com:office:office" xmlns:r="http://schemas.openxmlformats.org/officeDocument/2006/relationships" xmlns:m="http://schemas.openxmlformats.org/officeDocument/2006/math" xmlns:v="urn:schemas-microsoft-com:vml" xmlns:wp14="http://schemas.microsoft.com/office/word/2010/wordprocessingDrawing" xmlns:wp="http://schemas.openxmlformats.org/drawingml/2006/wordprocessingDrawing" xmlns:w10="urn:schemas-microsoft-com:office:word" xmlns:w="http://schemas.openxmlformats.org/wordprocessingml/2006/main" xmlns:w14="http://schemas.microsoft.com/office/word/2010/wordml" xmlns:w15="http://schemas.microsoft.com/office/word/2012/wordml" xmlns:w16cid="http://schemas.microsoft.com/office/word/2016/wordml/cid" xmlns:w16se="http://schemas.microsoft.com/office/word/2015/wordml/symex" xmlns:wpg="http://schemas.microsoft.com/office/word/2010/wordprocessingGroup" xmlns:wpi="http://schemas.microsoft.com/office/word/2010/wordprocessingInk" xmlns:wne="http://schemas.microsoft.com/office/word/2006/wordml" xmlns:wps="http://schemas.microsoft.com/office/word/2010/wordprocessingShape" mc:Ignorable="w14 w15 w16se w16cid wp14">
+  <w:p>
+    <w:pPr>
+      <w:pStyle w:val="Footer"/>
+      <w:ind w:left="-567"/>
+    </w:pPr>
+    <w:r>
+      <w:rPr>
+        <w:rFonts w:ascii="GDS Transport Website Light" w:hAnsi="GDS Transport Website Light"/>
+        <w:color w:val="666666"/>
+        <w:sz w:val="20"/>
+        <w:szCs w:val="20"/>
+      </w:rPr>
+      <w:t>C21</w:t>
+    </w:r>
+  </w:p>
+</w:ftr>
+</file>
+
 <file path=word/footnotes.xml><?xml version="1.0" encoding="utf-8"?>
 <w:footnotes xmlns:wpc="http://schemas.microsoft.com/office/word/2010/wordprocessingCanvas" xmlns:cx="http://schemas.microsoft.com/office/drawing/2014/chartex" xmlns:cx1="http://schemas.microsoft.com/office/drawing/2015/9/8/chartex" xmlns:cx2="http://schemas.microsoft.com/office/drawing/2015/10/21/chartex" xmlns:cx3="http://schemas.microsoft.com/office/drawing/2016/5/9/chartex" xmlns:cx4="http://schemas.microsoft.com/office/drawing/2016/5/10/chartex" xmlns:cx5="http://schemas.microsoft.com/office/drawing/2016/5/11/chartex" xmlns:cx6="http://schemas.microsoft.com/office/drawing/2016/5/12/chartex" xmlns:cx7="http://schemas.microsoft.com/office/drawing/2016/5/13/chartex" xmlns:cx8="http://schemas.microsoft.com/office/drawing/2016/5/14/chartex" xmlns:mc="http://schemas.openxmlformats.org/markup-compatibility/2006" xmlns:aink="http://schemas.microsoft.com/office/drawing/2016/ink" xmlns:am3d="http://schemas.microsoft.com/office/drawing/2017/model3d" xmlns:o="urn:schemas-microsoft-com:office:office" xmlns:r="http://schemas.openxmlformats.org/officeDocument/2006/relationships" xmlns:m="http://schemas.openxmlformats.org/officeDocument/2006/math" xmlns:v="urn:schemas-microsoft-com:vml" xmlns:wp14="http://schemas.microsoft.com/office/word/2010/wordprocessingDrawing" xmlns:wp="http://schemas.openxmlformats.org/drawingml/2006/wordprocessingDrawing" xmlns:w10="urn:schemas-microsoft-com:office:word" xmlns:w="http://schemas.openxmlformats.org/wordprocessingml/2006/main" xmlns:w14="http://schemas.microsoft.com/office/word/2010/wordml" xmlns:w15="http://schemas.microsoft.com/office/word/2012/wordml" xmlns:w16cid="http://schemas.microsoft.com/office/word/2016/wordml/cid" xmlns:w16se="http://schemas.microsoft.com/office/word/2015/wordml/symex" xmlns:wpg="http://schemas.microsoft.com/office/word/2010/wordprocessingGroup" xmlns:wpi="http://schemas.microsoft.com/office/word/2010/wordprocessingInk" xmlns:wne="http://schemas.microsoft.com/office/word/2006/wordml" xmlns:wps="http://schemas.microsoft.com/office/word/2010/wordprocessingShape" mc:Ignorable="w14 w15 w16se w16cid wp14">
   <w:footnote w:type="separator" w:id="-1">
@@ -1969,12 +1602,6 @@
     </w:p>
   </w:footnote>
 </w:footnotes>
-</file>
-
-<file path=word/header1.xml><?xml version="1.0" encoding="utf-8"?>
-<w:hdr xmlns:wpc="http://schemas.microsoft.com/office/word/2010/wordprocessingCanvas" xmlns:cx="http://schemas.microsoft.com/office/drawing/2014/chartex" xmlns:cx1="http://schemas.microsoft.com/office/drawing/2015/9/8/chartex" xmlns:cx2="http://schemas.microsoft.com/office/drawing/2015/10/21/chartex" xmlns:cx3="http://schemas.microsoft.com/office/drawing/2016/5/9/chartex" xmlns:cx4="http://schemas.microsoft.com/office/drawing/2016/5/10/chartex" xmlns:cx5="http://schemas.microsoft.com/office/drawing/2016/5/11/chartex" xmlns:cx6="http://schemas.microsoft.com/office/drawing/2016/5/12/chartex" xmlns:cx7="http://schemas.microsoft.com/office/drawing/2016/5/13/chartex" xmlns:cx8="http://schemas.microsoft.com/office/drawing/2016/5/14/chartex" xmlns:mc="http://schemas.openxmlformats.org/markup-compatibility/2006" xmlns:aink="http://schemas.microsoft.com/office/drawing/2016/ink" xmlns:am3d="http://schemas.microsoft.com/office/drawing/2017/model3d" xmlns:o="urn:schemas-microsoft-com:office:office" xmlns:r="http://schemas.openxmlformats.org/officeDocument/2006/relationships" xmlns:m="http://schemas.openxmlformats.org/officeDocument/2006/math" xmlns:v="urn:schemas-microsoft-com:vml" xmlns:wp14="http://schemas.microsoft.com/office/word/2010/wordprocessingDrawing" xmlns:wp="http://schemas.openxmlformats.org/drawingml/2006/wordprocessingDrawing" xmlns:w10="urn:schemas-microsoft-com:office:word" xmlns:w="http://schemas.openxmlformats.org/wordprocessingml/2006/main" xmlns:w14="http://schemas.microsoft.com/office/word/2010/wordml" xmlns:w15="http://schemas.microsoft.com/office/word/2012/wordml" xmlns:w16cid="http://schemas.microsoft.com/office/word/2016/wordml/cid" xmlns:w16se="http://schemas.microsoft.com/office/word/2015/wordml/symex" xmlns:wpg="http://schemas.microsoft.com/office/word/2010/wordprocessingGroup" xmlns:wpi="http://schemas.microsoft.com/office/word/2010/wordprocessingInk" xmlns:wne="http://schemas.microsoft.com/office/word/2006/wordml" xmlns:wps="http://schemas.microsoft.com/office/word/2010/wordprocessingShape" mc:Ignorable="w14 w15 w16se w16cid wp14">
-  <w:p/>
-</w:hdr>
 </file>
 
 <file path=word/numbering.xml><?xml version="1.0" encoding="utf-8"?>
@@ -2815,6 +2442,50 @@
       <w:szCs w:val="24"/>
     </w:rPr>
   </w:style>
+  <w:style w:type="paragraph" w:styleId="Header">
+    <w:name w:val="header"/>
+    <w:basedOn w:val="Normal"/>
+    <w:link w:val="HeaderChar"/>
+    <w:uiPriority w:val="99"/>
+    <w:unhideWhenUsed/>
+    <w:rsid w:val="00FA123F"/>
+    <w:pPr>
+      <w:tabs>
+        <w:tab w:val="center" w:pos="4513"/>
+        <w:tab w:val="right" w:pos="9026"/>
+      </w:tabs>
+      <w:spacing w:line="240" w:lineRule="auto"/>
+    </w:pPr>
+  </w:style>
+  <w:style w:type="character" w:customStyle="1" w:styleId="HeaderChar">
+    <w:name w:val="Header Char"/>
+    <w:basedOn w:val="DefaultParagraphFont"/>
+    <w:link w:val="Header"/>
+    <w:uiPriority w:val="99"/>
+    <w:rsid w:val="00FA123F"/>
+  </w:style>
+  <w:style w:type="paragraph" w:styleId="Footer">
+    <w:name w:val="footer"/>
+    <w:basedOn w:val="Normal"/>
+    <w:link w:val="FooterChar"/>
+    <w:uiPriority w:val="99"/>
+    <w:unhideWhenUsed/>
+    <w:rsid w:val="00FA123F"/>
+    <w:pPr>
+      <w:tabs>
+        <w:tab w:val="center" w:pos="4513"/>
+        <w:tab w:val="right" w:pos="9026"/>
+      </w:tabs>
+      <w:spacing w:line="240" w:lineRule="auto"/>
+    </w:pPr>
+  </w:style>
+  <w:style w:type="character" w:customStyle="1" w:styleId="FooterChar">
+    <w:name w:val="Footer Char"/>
+    <w:basedOn w:val="DefaultParagraphFont"/>
+    <w:link w:val="Footer"/>
+    <w:uiPriority w:val="99"/>
+    <w:rsid w:val="00FA123F"/>
+  </w:style>
 </w:styles>
 </file>
 

</xml_diff>

<commit_message>
Updated C21 docmosis template so that title does not overlap with seal
</commit_message>
<xml_diff>
--- a/docker/docmosis/templates/FL-PLW-GOR-ENG-00218.docx
+++ b/docker/docmosis/templates/FL-PLW-GOR-ENG-00218.docx
@@ -4,7 +4,7 @@
   <w:body>
     <w:p>
       <w:pPr>
-        <w:ind w:left="-567" w:right="-608"/>
+        <w:ind w:right="-608"/>
         <w:rPr>
           <w:rFonts w:ascii="GDS Transport Website Light" w:eastAsia="Times New Roman" w:hAnsi="GDS Transport Website Light"/>
           <w:color w:val="000000" w:themeColor="text1"/>
@@ -19,10 +19,10 @@
           <w:color w:val="000000" w:themeColor="text1"/>
         </w:rPr>
         <w:drawing>
-          <wp:anchor distT="0" distB="0" distL="114300" distR="114300" simplePos="0" relativeHeight="251662336" behindDoc="1" locked="0" layoutInCell="1" allowOverlap="1" wp14:anchorId="1173A76E" wp14:editId="4E3A8D86">
+          <wp:anchor distT="0" distB="0" distL="114300" distR="114300" simplePos="0" relativeHeight="251660288" behindDoc="1" locked="0" layoutInCell="1" allowOverlap="1" wp14:anchorId="7E7F046C" wp14:editId="69D9A90E">
             <wp:simplePos x="0" y="0"/>
             <wp:positionH relativeFrom="column">
-              <wp:posOffset>4590938</wp:posOffset>
+              <wp:posOffset>4678231</wp:posOffset>
             </wp:positionH>
             <wp:positionV relativeFrom="paragraph">
               <wp:posOffset>27940</wp:posOffset>
@@ -87,13 +87,13 @@
           <w:color w:val="000000" w:themeColor="text1"/>
         </w:rPr>
         <w:drawing>
-          <wp:anchor distT="0" distB="0" distL="114300" distR="114300" simplePos="0" relativeHeight="251659264" behindDoc="0" locked="0" layoutInCell="1" allowOverlap="1" wp14:anchorId="2107FDFE" wp14:editId="0BA18091">
+          <wp:anchor distT="0" distB="0" distL="114300" distR="114300" simplePos="0" relativeHeight="251659264" behindDoc="0" locked="0" layoutInCell="1" allowOverlap="1" wp14:anchorId="5E3767CF" wp14:editId="0E96555B">
             <wp:simplePos x="0" y="0"/>
             <wp:positionH relativeFrom="margin">
-              <wp:posOffset>-338667</wp:posOffset>
+              <wp:posOffset>-338455</wp:posOffset>
             </wp:positionH>
             <wp:positionV relativeFrom="margin">
-              <wp:posOffset>-42334</wp:posOffset>
+              <wp:posOffset>145004</wp:posOffset>
             </wp:positionV>
             <wp:extent cx="736600" cy="652145"/>
             <wp:effectExtent l="0" t="0" r="0" b="0"/>
@@ -150,16 +150,7 @@
           <w:sz w:val="28"/>
           <w:szCs w:val="28"/>
         </w:rPr>
-        <w:t>&lt;</w:t>
-      </w:r>
-      <w:r>
-        <w:rPr>
-          <w:rFonts w:ascii="GDS Transport Website Light" w:eastAsia="Times New Roman" w:hAnsi="GDS Transport Website Light"/>
-          <w:color w:val="000000" w:themeColor="text1"/>
-          <w:sz w:val="28"/>
-          <w:szCs w:val="28"/>
-        </w:rPr>
-        <w:t>&lt;</w:t>
+        <w:t>&lt;&lt;</w:t>
       </w:r>
       <w:r>
         <w:rPr>
@@ -222,12 +213,7 @@
     </w:p>
     <w:p>
       <w:pPr>
-        <w:ind w:left="-567" w:right="-608"/>
-        <w:rPr>
-          <w:rFonts w:ascii="GDS Transport Website Light" w:eastAsia="Times New Roman" w:hAnsi="GDS Transport Website Light" w:cs="Times New Roman"/>
-        </w:rPr>
-      </w:pPr>
-      <w:r>
+        <w:ind w:left="851" w:right="427"/>
         <w:rPr>
           <w:rFonts w:ascii="GDS Transport Website Light" w:eastAsia="Times New Roman" w:hAnsi="GDS Transport Website Light"/>
           <w:b/>
@@ -236,8 +222,7 @@
           <w:sz w:val="36"/>
           <w:szCs w:val="36"/>
         </w:rPr>
-        <w:t>&lt;&lt;</w:t>
-      </w:r>
+      </w:pPr>
       <w:r>
         <w:rPr>
           <w:rFonts w:ascii="GDS Transport Website Light" w:eastAsia="Times New Roman" w:hAnsi="GDS Transport Website Light"/>
@@ -247,7 +232,7 @@
           <w:sz w:val="36"/>
           <w:szCs w:val="36"/>
         </w:rPr>
-        <w:t>cs_</w:t>
+        <w:t>&lt;&lt;cs_</w:t>
       </w:r>
       <w:proofErr w:type="gramStart"/>
       <w:r>
@@ -332,7 +317,20 @@
           <w:sz w:val="36"/>
           <w:szCs w:val="36"/>
         </w:rPr>
-        <w:t>&gt;&gt;&lt;&lt;else&gt;&gt; Order &lt;&lt;es_&gt;&gt;</w:t>
+        <w:t>&gt;&gt;&lt;&lt;else&gt;&gt; Ord</w:t>
+      </w:r>
+      <w:bookmarkStart w:id="0" w:name="_GoBack"/>
+      <w:bookmarkEnd w:id="0"/>
+      <w:r>
+        <w:rPr>
+          <w:rFonts w:ascii="GDS Transport Website Light" w:eastAsia="Times New Roman" w:hAnsi="GDS Transport Website Light"/>
+          <w:b/>
+          <w:bCs/>
+          <w:color w:val="000000"/>
+          <w:sz w:val="36"/>
+          <w:szCs w:val="36"/>
+        </w:rPr>
+        <w:t>er &lt;&lt;es_&gt;&gt;</w:t>
       </w:r>
     </w:p>
     <w:p>
@@ -341,53 +339,6 @@
         <w:rPr>
           <w:rFonts w:ascii="GDS Transport Website Light" w:eastAsia="Times New Roman" w:hAnsi="GDS Transport Website Light"/>
           <w:color w:val="000000" w:themeColor="text1"/>
-          <w:sz w:val="28"/>
-          <w:szCs w:val="28"/>
-        </w:rPr>
-      </w:pPr>
-      <w:r>
-        <w:rPr>
-          <w:rFonts w:ascii="GDS Transport Website Light" w:eastAsia="Times New Roman" w:hAnsi="GDS Transport Website Light"/>
-          <w:color w:val="000000" w:themeColor="text1"/>
-          <w:sz w:val="28"/>
-          <w:szCs w:val="28"/>
-        </w:rPr>
-        <w:t>&lt;&lt;</w:t>
-      </w:r>
-      <w:proofErr w:type="spellStart"/>
-      <w:r>
-        <w:rPr>
-          <w:rFonts w:ascii="GDS Transport Website Light" w:eastAsia="Times New Roman" w:hAnsi="GDS Transport Website Light" w:cs="Times New Roman"/>
-          <w:sz w:val="28"/>
-          <w:szCs w:val="28"/>
-        </w:rPr>
-        <w:t>todaysDate</w:t>
-      </w:r>
-      <w:proofErr w:type="spellEnd"/>
-      <w:r>
-        <w:rPr>
-          <w:rFonts w:ascii="GDS Transport Website Light" w:eastAsia="Times New Roman" w:hAnsi="GDS Transport Website Light"/>
-          <w:color w:val="000000" w:themeColor="text1"/>
-          <w:sz w:val="28"/>
-          <w:szCs w:val="28"/>
-        </w:rPr>
-        <w:t>&gt;</w:t>
-      </w:r>
-      <w:r>
-        <w:rPr>
-          <w:rFonts w:ascii="GDS Transport Website Light" w:eastAsia="Times New Roman" w:hAnsi="GDS Transport Website Light"/>
-          <w:color w:val="000000" w:themeColor="text1"/>
-          <w:sz w:val="28"/>
-          <w:szCs w:val="28"/>
-        </w:rPr>
-        <w:t>&gt;</w:t>
-      </w:r>
-    </w:p>
-    <w:p>
-      <w:pPr>
-        <w:ind w:left="-567" w:right="-608"/>
-        <w:rPr>
-          <w:rFonts w:ascii="GDS Transport Website Light" w:eastAsia="Times New Roman" w:hAnsi="GDS Transport Website Light" w:cs="Times New Roman"/>
           <w:sz w:val="28"/>
           <w:szCs w:val="28"/>
         </w:rPr>
@@ -412,236 +363,16 @@
         </w:rPr>
         <w:t>&lt;&lt;</w:t>
       </w:r>
-      <w:r>
-        <w:rPr>
-          <w:rFonts w:ascii="GDS Transport Website Light" w:eastAsia="Times New Roman" w:hAnsi="GDS Transport Website Light"/>
-          <w:color w:val="000000" w:themeColor="text1"/>
-          <w:sz w:val="28"/>
-          <w:szCs w:val="28"/>
-        </w:rPr>
-        <w:t>cs_</w:t>
-      </w:r>
-      <w:proofErr w:type="gramStart"/>
-      <w:r>
-        <w:rPr>
-          <w:rFonts w:ascii="GDS Transport Website Light" w:eastAsia="Times New Roman" w:hAnsi="GDS Transport Website Light"/>
-          <w:color w:val="000000" w:themeColor="text1"/>
-          <w:sz w:val="28"/>
-          <w:szCs w:val="28"/>
-        </w:rPr>
-        <w:t>{!</w:t>
-      </w:r>
       <w:proofErr w:type="spellStart"/>
       <w:r>
         <w:rPr>
-          <w:rFonts w:ascii="GDS Transport Website Light" w:eastAsia="Times New Roman" w:hAnsi="GDS Transport Website Light"/>
-          <w:color w:val="000000" w:themeColor="text1"/>
-          <w:sz w:val="28"/>
-          <w:szCs w:val="28"/>
-        </w:rPr>
-        <w:t>isBlank</w:t>
+          <w:rFonts w:ascii="GDS Transport Website Light" w:eastAsia="Times New Roman" w:hAnsi="GDS Transport Website Light" w:cs="Times New Roman"/>
+          <w:sz w:val="28"/>
+          <w:szCs w:val="28"/>
+        </w:rPr>
+        <w:t>todaysDate</w:t>
       </w:r>
       <w:proofErr w:type="spellEnd"/>
-      <w:proofErr w:type="gramEnd"/>
-      <w:r>
-        <w:rPr>
-          <w:rFonts w:ascii="GDS Transport Website Light" w:eastAsia="Times New Roman" w:hAnsi="GDS Transport Website Light"/>
-          <w:color w:val="000000" w:themeColor="text1"/>
-          <w:sz w:val="28"/>
-          <w:szCs w:val="28"/>
-        </w:rPr>
-        <w:t>(</w:t>
-      </w:r>
-      <w:proofErr w:type="spellStart"/>
-      <w:r>
-        <w:rPr>
-          <w:rFonts w:ascii="GDS Transport Website Light" w:eastAsia="Times New Roman" w:hAnsi="GDS Transport Website Light"/>
-          <w:color w:val="000000" w:themeColor="text1"/>
-          <w:sz w:val="28"/>
-          <w:szCs w:val="28"/>
-        </w:rPr>
-        <w:t>judgeTitleAndName</w:t>
-      </w:r>
-      <w:proofErr w:type="spellEnd"/>
-      <w:r>
-        <w:rPr>
-          <w:rFonts w:ascii="GDS Transport Website Light" w:eastAsia="Times New Roman" w:hAnsi="GDS Transport Website Light"/>
-          <w:color w:val="000000" w:themeColor="text1"/>
-          <w:sz w:val="28"/>
-          <w:szCs w:val="28"/>
-        </w:rPr>
-        <w:t>)}</w:t>
-      </w:r>
-      <w:r>
-        <w:rPr>
-          <w:rFonts w:ascii="GDS Transport Website Light" w:eastAsia="Times New Roman" w:hAnsi="GDS Transport Website Light"/>
-          <w:color w:val="000000" w:themeColor="text1"/>
-          <w:sz w:val="28"/>
-          <w:szCs w:val="28"/>
-        </w:rPr>
-        <w:t>&gt;&gt;&lt;&lt;</w:t>
-      </w:r>
-      <w:proofErr w:type="spellStart"/>
-      <w:r>
-        <w:rPr>
-          <w:rFonts w:ascii="GDS Transport Website Light" w:eastAsia="Times New Roman" w:hAnsi="GDS Transport Website Light"/>
-          <w:color w:val="000000" w:themeColor="text1"/>
-          <w:sz w:val="28"/>
-          <w:szCs w:val="28"/>
-        </w:rPr>
-        <w:t>judgeTitleAndName</w:t>
-      </w:r>
-      <w:proofErr w:type="spellEnd"/>
-      <w:r>
-        <w:rPr>
-          <w:rFonts w:ascii="GDS Transport Website Light" w:eastAsia="Times New Roman" w:hAnsi="GDS Transport Website Light"/>
-          <w:color w:val="000000" w:themeColor="text1"/>
-          <w:sz w:val="28"/>
-          <w:szCs w:val="28"/>
-        </w:rPr>
-        <w:t>&gt;&gt;&lt;&lt;</w:t>
-      </w:r>
-      <w:r>
-        <w:rPr>
-          <w:rFonts w:ascii="GDS Transport Website Light" w:eastAsia="Times New Roman" w:hAnsi="GDS Transport Website Light"/>
-          <w:color w:val="000000" w:themeColor="text1"/>
-          <w:sz w:val="28"/>
-          <w:szCs w:val="28"/>
-        </w:rPr>
-        <w:t>es_</w:t>
-      </w:r>
-      <w:r>
-        <w:rPr>
-          <w:rFonts w:ascii="GDS Transport Website Light" w:eastAsia="Times New Roman" w:hAnsi="GDS Transport Website Light"/>
-          <w:color w:val="000000" w:themeColor="text1"/>
-          <w:sz w:val="28"/>
-          <w:szCs w:val="28"/>
-        </w:rPr>
-        <w:t>&gt;&gt;</w:t>
-      </w:r>
-      <w:r>
-        <w:rPr>
-          <w:rFonts w:ascii="GDS Transport Website Light" w:eastAsia="Times New Roman" w:hAnsi="GDS Transport Website Light"/>
-          <w:color w:val="000000" w:themeColor="text1"/>
-          <w:sz w:val="28"/>
-          <w:szCs w:val="28"/>
-        </w:rPr>
-        <w:t xml:space="preserve"> </w:t>
-      </w:r>
-      <w:r>
-        <w:rPr>
-          <w:rFonts w:ascii="GDS Transport Website Light" w:eastAsia="Times New Roman" w:hAnsi="GDS Transport Website Light"/>
-          <w:color w:val="000000" w:themeColor="text1"/>
-          <w:sz w:val="28"/>
-          <w:szCs w:val="28"/>
-        </w:rPr>
-        <w:t>&lt;&lt;</w:t>
-      </w:r>
-      <w:r>
-        <w:rPr>
-          <w:rFonts w:ascii="GDS Transport Website Light" w:eastAsia="Times New Roman" w:hAnsi="GDS Transport Website Light"/>
-          <w:color w:val="000000" w:themeColor="text1"/>
-          <w:sz w:val="28"/>
-          <w:szCs w:val="28"/>
-        </w:rPr>
-        <w:t>cs_{!</w:t>
-      </w:r>
-      <w:proofErr w:type="spellStart"/>
-      <w:r>
-        <w:rPr>
-          <w:rFonts w:ascii="GDS Transport Website Light" w:eastAsia="Times New Roman" w:hAnsi="GDS Transport Website Light"/>
-          <w:color w:val="000000" w:themeColor="text1"/>
-          <w:sz w:val="28"/>
-          <w:szCs w:val="28"/>
-        </w:rPr>
-        <w:t>isBlank</w:t>
-      </w:r>
-      <w:proofErr w:type="spellEnd"/>
-      <w:r>
-        <w:rPr>
-          <w:rFonts w:ascii="GDS Transport Website Light" w:eastAsia="Times New Roman" w:hAnsi="GDS Transport Website Light"/>
-          <w:color w:val="000000" w:themeColor="text1"/>
-          <w:sz w:val="28"/>
-          <w:szCs w:val="28"/>
-        </w:rPr>
-        <w:t>(</w:t>
-      </w:r>
-      <w:proofErr w:type="spellStart"/>
-      <w:r>
-        <w:rPr>
-          <w:rFonts w:ascii="GDS Transport Website Light" w:eastAsia="Times New Roman" w:hAnsi="GDS Transport Website Light"/>
-          <w:color w:val="000000" w:themeColor="text1"/>
-          <w:sz w:val="28"/>
-          <w:szCs w:val="28"/>
-        </w:rPr>
-        <w:t>legalAdvisorName</w:t>
-      </w:r>
-      <w:proofErr w:type="spellEnd"/>
-      <w:r>
-        <w:rPr>
-          <w:rFonts w:ascii="GDS Transport Website Light" w:eastAsia="Times New Roman" w:hAnsi="GDS Transport Website Light"/>
-          <w:color w:val="000000" w:themeColor="text1"/>
-          <w:sz w:val="28"/>
-          <w:szCs w:val="28"/>
-        </w:rPr>
-        <w:t>)}</w:t>
-      </w:r>
-      <w:r>
-        <w:rPr>
-          <w:rFonts w:ascii="GDS Transport Website Light" w:eastAsia="Times New Roman" w:hAnsi="GDS Transport Website Light"/>
-          <w:color w:val="000000" w:themeColor="text1"/>
-          <w:sz w:val="28"/>
-          <w:szCs w:val="28"/>
-        </w:rPr>
-        <w:t>&gt;&gt;</w:t>
-      </w:r>
-      <w:r>
-        <w:rPr>
-          <w:rFonts w:ascii="GDS Transport Website Light" w:eastAsia="Times New Roman" w:hAnsi="GDS Transport Website Light"/>
-          <w:color w:val="000000" w:themeColor="text1"/>
-          <w:sz w:val="28"/>
-          <w:szCs w:val="28"/>
-        </w:rPr>
-        <w:t xml:space="preserve"> and Legal advisor </w:t>
-      </w:r>
-      <w:r>
-        <w:rPr>
-          <w:rFonts w:ascii="GDS Transport Website Light" w:eastAsia="Times New Roman" w:hAnsi="GDS Transport Website Light"/>
-          <w:color w:val="000000" w:themeColor="text1"/>
-          <w:sz w:val="28"/>
-          <w:szCs w:val="28"/>
-        </w:rPr>
-        <w:t>&lt;&lt;</w:t>
-      </w:r>
-      <w:proofErr w:type="spellStart"/>
-      <w:r>
-        <w:rPr>
-          <w:rFonts w:ascii="GDS Transport Website Light" w:eastAsia="Times New Roman" w:hAnsi="GDS Transport Website Light"/>
-          <w:color w:val="000000" w:themeColor="text1"/>
-          <w:sz w:val="28"/>
-          <w:szCs w:val="28"/>
-        </w:rPr>
-        <w:t>legalAdvisorName</w:t>
-      </w:r>
-      <w:proofErr w:type="spellEnd"/>
-      <w:r>
-        <w:rPr>
-          <w:rFonts w:ascii="GDS Transport Website Light" w:eastAsia="Times New Roman" w:hAnsi="GDS Transport Website Light"/>
-          <w:color w:val="000000" w:themeColor="text1"/>
-          <w:sz w:val="28"/>
-          <w:szCs w:val="28"/>
-        </w:rPr>
-        <w:t>&gt;&gt;&lt;&lt;</w:t>
-      </w:r>
-      <w:r>
-        <w:rPr>
-          <w:rFonts w:ascii="GDS Transport Website Light" w:eastAsia="Times New Roman" w:hAnsi="GDS Transport Website Light"/>
-          <w:color w:val="000000" w:themeColor="text1"/>
-          <w:sz w:val="28"/>
-          <w:szCs w:val="28"/>
-        </w:rPr>
-        <w:t>es_</w:t>
-      </w:r>
       <w:r>
         <w:rPr>
           <w:rFonts w:ascii="GDS Transport Website Light" w:eastAsia="Times New Roman" w:hAnsi="GDS Transport Website Light"/>
@@ -656,12 +387,22 @@
       <w:pPr>
         <w:ind w:left="-567" w:right="-608"/>
         <w:rPr>
-          <w:rFonts w:ascii="GDS Transport Website Light" w:eastAsia="Times New Roman" w:hAnsi="GDS Transport Website Light"/>
-          <w:color w:val="000000" w:themeColor="text1"/>
+          <w:rFonts w:ascii="GDS Transport Website Light" w:eastAsia="Times New Roman" w:hAnsi="GDS Transport Website Light" w:cs="Times New Roman"/>
           <w:sz w:val="28"/>
           <w:szCs w:val="28"/>
         </w:rPr>
       </w:pPr>
+    </w:p>
+    <w:p>
+      <w:pPr>
+        <w:ind w:left="-567" w:right="-608"/>
+        <w:rPr>
+          <w:rFonts w:ascii="GDS Transport Website Light" w:eastAsia="Times New Roman" w:hAnsi="GDS Transport Website Light"/>
+          <w:color w:val="000000" w:themeColor="text1"/>
+          <w:sz w:val="28"/>
+          <w:szCs w:val="28"/>
+        </w:rPr>
+      </w:pPr>
       <w:r>
         <w:rPr>
           <w:rFonts w:ascii="GDS Transport Website Light" w:eastAsia="Times New Roman" w:hAnsi="GDS Transport Website Light"/>
@@ -671,6 +412,25 @@
         </w:rPr>
         <w:t>&lt;&lt;</w:t>
       </w:r>
+      <w:r>
+        <w:rPr>
+          <w:rFonts w:ascii="GDS Transport Website Light" w:eastAsia="Times New Roman" w:hAnsi="GDS Transport Website Light"/>
+          <w:color w:val="000000" w:themeColor="text1"/>
+          <w:sz w:val="28"/>
+          <w:szCs w:val="28"/>
+        </w:rPr>
+        <w:t>cs_</w:t>
+      </w:r>
+      <w:proofErr w:type="gramStart"/>
+      <w:r>
+        <w:rPr>
+          <w:rFonts w:ascii="GDS Transport Website Light" w:eastAsia="Times New Roman" w:hAnsi="GDS Transport Website Light"/>
+          <w:color w:val="000000" w:themeColor="text1"/>
+          <w:sz w:val="28"/>
+          <w:szCs w:val="28"/>
+        </w:rPr>
+        <w:t>{!</w:t>
+      </w:r>
       <w:proofErr w:type="spellStart"/>
       <w:r>
         <w:rPr>
@@ -679,6 +439,246 @@
           <w:sz w:val="28"/>
           <w:szCs w:val="28"/>
         </w:rPr>
+        <w:t>isBlank</w:t>
+      </w:r>
+      <w:proofErr w:type="spellEnd"/>
+      <w:proofErr w:type="gramEnd"/>
+      <w:r>
+        <w:rPr>
+          <w:rFonts w:ascii="GDS Transport Website Light" w:eastAsia="Times New Roman" w:hAnsi="GDS Transport Website Light"/>
+          <w:color w:val="000000" w:themeColor="text1"/>
+          <w:sz w:val="28"/>
+          <w:szCs w:val="28"/>
+        </w:rPr>
+        <w:t>(</w:t>
+      </w:r>
+      <w:proofErr w:type="spellStart"/>
+      <w:r>
+        <w:rPr>
+          <w:rFonts w:ascii="GDS Transport Website Light" w:eastAsia="Times New Roman" w:hAnsi="GDS Transport Website Light"/>
+          <w:color w:val="000000" w:themeColor="text1"/>
+          <w:sz w:val="28"/>
+          <w:szCs w:val="28"/>
+        </w:rPr>
+        <w:t>judgeTitleAndName</w:t>
+      </w:r>
+      <w:proofErr w:type="spellEnd"/>
+      <w:r>
+        <w:rPr>
+          <w:rFonts w:ascii="GDS Transport Website Light" w:eastAsia="Times New Roman" w:hAnsi="GDS Transport Website Light"/>
+          <w:color w:val="000000" w:themeColor="text1"/>
+          <w:sz w:val="28"/>
+          <w:szCs w:val="28"/>
+        </w:rPr>
+        <w:t>)}</w:t>
+      </w:r>
+      <w:r>
+        <w:rPr>
+          <w:rFonts w:ascii="GDS Transport Website Light" w:eastAsia="Times New Roman" w:hAnsi="GDS Transport Website Light"/>
+          <w:color w:val="000000" w:themeColor="text1"/>
+          <w:sz w:val="28"/>
+          <w:szCs w:val="28"/>
+        </w:rPr>
+        <w:t>&gt;&gt;&lt;&lt;</w:t>
+      </w:r>
+      <w:proofErr w:type="spellStart"/>
+      <w:r>
+        <w:rPr>
+          <w:rFonts w:ascii="GDS Transport Website Light" w:eastAsia="Times New Roman" w:hAnsi="GDS Transport Website Light"/>
+          <w:color w:val="000000" w:themeColor="text1"/>
+          <w:sz w:val="28"/>
+          <w:szCs w:val="28"/>
+        </w:rPr>
+        <w:t>judgeTitleAndName</w:t>
+      </w:r>
+      <w:proofErr w:type="spellEnd"/>
+      <w:r>
+        <w:rPr>
+          <w:rFonts w:ascii="GDS Transport Website Light" w:eastAsia="Times New Roman" w:hAnsi="GDS Transport Website Light"/>
+          <w:color w:val="000000" w:themeColor="text1"/>
+          <w:sz w:val="28"/>
+          <w:szCs w:val="28"/>
+        </w:rPr>
+        <w:t>&gt;&gt;&lt;&lt;</w:t>
+      </w:r>
+      <w:r>
+        <w:rPr>
+          <w:rFonts w:ascii="GDS Transport Website Light" w:eastAsia="Times New Roman" w:hAnsi="GDS Transport Website Light"/>
+          <w:color w:val="000000" w:themeColor="text1"/>
+          <w:sz w:val="28"/>
+          <w:szCs w:val="28"/>
+        </w:rPr>
+        <w:t>es_</w:t>
+      </w:r>
+      <w:r>
+        <w:rPr>
+          <w:rFonts w:ascii="GDS Transport Website Light" w:eastAsia="Times New Roman" w:hAnsi="GDS Transport Website Light"/>
+          <w:color w:val="000000" w:themeColor="text1"/>
+          <w:sz w:val="28"/>
+          <w:szCs w:val="28"/>
+        </w:rPr>
+        <w:t>&gt;&gt;</w:t>
+      </w:r>
+      <w:r>
+        <w:rPr>
+          <w:rFonts w:ascii="GDS Transport Website Light" w:eastAsia="Times New Roman" w:hAnsi="GDS Transport Website Light"/>
+          <w:color w:val="000000" w:themeColor="text1"/>
+          <w:sz w:val="28"/>
+          <w:szCs w:val="28"/>
+        </w:rPr>
+        <w:t xml:space="preserve"> </w:t>
+      </w:r>
+      <w:r>
+        <w:rPr>
+          <w:rFonts w:ascii="GDS Transport Website Light" w:eastAsia="Times New Roman" w:hAnsi="GDS Transport Website Light"/>
+          <w:color w:val="000000" w:themeColor="text1"/>
+          <w:sz w:val="28"/>
+          <w:szCs w:val="28"/>
+        </w:rPr>
+        <w:t>&lt;&lt;</w:t>
+      </w:r>
+      <w:r>
+        <w:rPr>
+          <w:rFonts w:ascii="GDS Transport Website Light" w:eastAsia="Times New Roman" w:hAnsi="GDS Transport Website Light"/>
+          <w:color w:val="000000" w:themeColor="text1"/>
+          <w:sz w:val="28"/>
+          <w:szCs w:val="28"/>
+        </w:rPr>
+        <w:t>cs_{!</w:t>
+      </w:r>
+      <w:proofErr w:type="spellStart"/>
+      <w:r>
+        <w:rPr>
+          <w:rFonts w:ascii="GDS Transport Website Light" w:eastAsia="Times New Roman" w:hAnsi="GDS Transport Website Light"/>
+          <w:color w:val="000000" w:themeColor="text1"/>
+          <w:sz w:val="28"/>
+          <w:szCs w:val="28"/>
+        </w:rPr>
+        <w:t>isBlank</w:t>
+      </w:r>
+      <w:proofErr w:type="spellEnd"/>
+      <w:r>
+        <w:rPr>
+          <w:rFonts w:ascii="GDS Transport Website Light" w:eastAsia="Times New Roman" w:hAnsi="GDS Transport Website Light"/>
+          <w:color w:val="000000" w:themeColor="text1"/>
+          <w:sz w:val="28"/>
+          <w:szCs w:val="28"/>
+        </w:rPr>
+        <w:t>(</w:t>
+      </w:r>
+      <w:proofErr w:type="spellStart"/>
+      <w:r>
+        <w:rPr>
+          <w:rFonts w:ascii="GDS Transport Website Light" w:eastAsia="Times New Roman" w:hAnsi="GDS Transport Website Light"/>
+          <w:color w:val="000000" w:themeColor="text1"/>
+          <w:sz w:val="28"/>
+          <w:szCs w:val="28"/>
+        </w:rPr>
+        <w:t>legalAdvisorName</w:t>
+      </w:r>
+      <w:proofErr w:type="spellEnd"/>
+      <w:r>
+        <w:rPr>
+          <w:rFonts w:ascii="GDS Transport Website Light" w:eastAsia="Times New Roman" w:hAnsi="GDS Transport Website Light"/>
+          <w:color w:val="000000" w:themeColor="text1"/>
+          <w:sz w:val="28"/>
+          <w:szCs w:val="28"/>
+        </w:rPr>
+        <w:t>)}</w:t>
+      </w:r>
+      <w:r>
+        <w:rPr>
+          <w:rFonts w:ascii="GDS Transport Website Light" w:eastAsia="Times New Roman" w:hAnsi="GDS Transport Website Light"/>
+          <w:color w:val="000000" w:themeColor="text1"/>
+          <w:sz w:val="28"/>
+          <w:szCs w:val="28"/>
+        </w:rPr>
+        <w:t>&gt;&gt;</w:t>
+      </w:r>
+      <w:r>
+        <w:rPr>
+          <w:rFonts w:ascii="GDS Transport Website Light" w:eastAsia="Times New Roman" w:hAnsi="GDS Transport Website Light"/>
+          <w:color w:val="000000" w:themeColor="text1"/>
+          <w:sz w:val="28"/>
+          <w:szCs w:val="28"/>
+        </w:rPr>
+        <w:t xml:space="preserve"> and Legal advisor </w:t>
+      </w:r>
+      <w:r>
+        <w:rPr>
+          <w:rFonts w:ascii="GDS Transport Website Light" w:eastAsia="Times New Roman" w:hAnsi="GDS Transport Website Light"/>
+          <w:color w:val="000000" w:themeColor="text1"/>
+          <w:sz w:val="28"/>
+          <w:szCs w:val="28"/>
+        </w:rPr>
+        <w:t>&lt;&lt;</w:t>
+      </w:r>
+      <w:proofErr w:type="spellStart"/>
+      <w:r>
+        <w:rPr>
+          <w:rFonts w:ascii="GDS Transport Website Light" w:eastAsia="Times New Roman" w:hAnsi="GDS Transport Website Light"/>
+          <w:color w:val="000000" w:themeColor="text1"/>
+          <w:sz w:val="28"/>
+          <w:szCs w:val="28"/>
+        </w:rPr>
+        <w:t>legalAdvisorName</w:t>
+      </w:r>
+      <w:proofErr w:type="spellEnd"/>
+      <w:r>
+        <w:rPr>
+          <w:rFonts w:ascii="GDS Transport Website Light" w:eastAsia="Times New Roman" w:hAnsi="GDS Transport Website Light"/>
+          <w:color w:val="000000" w:themeColor="text1"/>
+          <w:sz w:val="28"/>
+          <w:szCs w:val="28"/>
+        </w:rPr>
+        <w:t>&gt;&gt;&lt;&lt;</w:t>
+      </w:r>
+      <w:r>
+        <w:rPr>
+          <w:rFonts w:ascii="GDS Transport Website Light" w:eastAsia="Times New Roman" w:hAnsi="GDS Transport Website Light"/>
+          <w:color w:val="000000" w:themeColor="text1"/>
+          <w:sz w:val="28"/>
+          <w:szCs w:val="28"/>
+        </w:rPr>
+        <w:t>es_</w:t>
+      </w:r>
+      <w:r>
+        <w:rPr>
+          <w:rFonts w:ascii="GDS Transport Website Light" w:eastAsia="Times New Roman" w:hAnsi="GDS Transport Website Light"/>
+          <w:color w:val="000000" w:themeColor="text1"/>
+          <w:sz w:val="28"/>
+          <w:szCs w:val="28"/>
+        </w:rPr>
+        <w:t>&gt;&gt;</w:t>
+      </w:r>
+    </w:p>
+    <w:p>
+      <w:pPr>
+        <w:ind w:left="-567" w:right="-608"/>
+        <w:rPr>
+          <w:rFonts w:ascii="GDS Transport Website Light" w:eastAsia="Times New Roman" w:hAnsi="GDS Transport Website Light"/>
+          <w:color w:val="000000" w:themeColor="text1"/>
+          <w:sz w:val="28"/>
+          <w:szCs w:val="28"/>
+        </w:rPr>
+      </w:pPr>
+      <w:r>
+        <w:rPr>
+          <w:rFonts w:ascii="GDS Transport Website Light" w:eastAsia="Times New Roman" w:hAnsi="GDS Transport Website Light"/>
+          <w:color w:val="000000" w:themeColor="text1"/>
+          <w:sz w:val="28"/>
+          <w:szCs w:val="28"/>
+        </w:rPr>
+        <w:t>&lt;&lt;</w:t>
+      </w:r>
+      <w:proofErr w:type="spellStart"/>
+      <w:r>
+        <w:rPr>
+          <w:rFonts w:ascii="GDS Transport Website Light" w:eastAsia="Times New Roman" w:hAnsi="GDS Transport Website Light"/>
+          <w:color w:val="000000" w:themeColor="text1"/>
+          <w:sz w:val="28"/>
+          <w:szCs w:val="28"/>
+        </w:rPr>
         <w:t>court</w:t>
       </w:r>
       <w:r>
@@ -698,16 +698,7 @@
           <w:sz w:val="28"/>
           <w:szCs w:val="28"/>
         </w:rPr>
-        <w:t>&gt;</w:t>
-      </w:r>
-      <w:r>
-        <w:rPr>
-          <w:rFonts w:ascii="GDS Transport Website Light" w:eastAsia="Times New Roman" w:hAnsi="GDS Transport Website Light"/>
-          <w:color w:val="000000" w:themeColor="text1"/>
-          <w:sz w:val="28"/>
-          <w:szCs w:val="28"/>
-        </w:rPr>
-        <w:t>&gt;</w:t>
+        <w:t>&gt;&gt;</w:t>
       </w:r>
     </w:p>
     <w:p>
@@ -870,9 +861,9 @@
         <w:tblLook w:val="04A0" w:firstRow="1" w:lastRow="0" w:firstColumn="1" w:lastColumn="0" w:noHBand="0" w:noVBand="1"/>
       </w:tblPr>
       <w:tblGrid>
-        <w:gridCol w:w="2717"/>
+        <w:gridCol w:w="2724"/>
         <w:gridCol w:w="2741"/>
-        <w:gridCol w:w="4749"/>
+        <w:gridCol w:w="4742"/>
       </w:tblGrid>
       <w:tr>
         <w:trPr>
@@ -898,6 +889,7 @@
           <w:p>
             <w:pPr>
               <w:pStyle w:val="NormalWeb"/>
+              <w:ind w:left="40"/>
             </w:pPr>
             <w:r>
               <w:rPr>
@@ -1001,6 +993,7 @@
           </w:tcPr>
           <w:p>
             <w:pPr>
+              <w:ind w:left="40"/>
               <w:rPr>
                 <w:rFonts w:ascii="GDS Transport Website Light" w:eastAsia="Times New Roman" w:hAnsi="GDS Transport Website Light" w:cs="Times New Roman"/>
                 <w:color w:val="000000" w:themeColor="text1"/>
@@ -1075,16 +1068,7 @@
                 <w:sz w:val="24"/>
                 <w:szCs w:val="24"/>
               </w:rPr>
-              <w:t>{</w:t>
-            </w:r>
-            <w:r>
-              <w:rPr>
-                <w:rFonts w:ascii="GDS Transport Website Light" w:eastAsia="Times New Roman" w:hAnsi="GDS Transport Website Light"/>
-                <w:color w:val="000000" w:themeColor="text1"/>
-                <w:sz w:val="24"/>
-                <w:szCs w:val="24"/>
-              </w:rPr>
-              <w:t>!</w:t>
+              <w:t>{!</w:t>
             </w:r>
             <w:proofErr w:type="spellStart"/>
             <w:r>
@@ -1105,61 +1089,7 @@
                 <w:sz w:val="24"/>
                 <w:szCs w:val="24"/>
               </w:rPr>
-              <w:t>(gender)}</w:t>
-            </w:r>
-            <w:r>
-              <w:rPr>
-                <w:rFonts w:ascii="GDS Transport Website Light" w:eastAsia="Times New Roman" w:hAnsi="GDS Transport Website Light"/>
-                <w:color w:val="000000" w:themeColor="text1"/>
-                <w:sz w:val="24"/>
-                <w:szCs w:val="24"/>
-              </w:rPr>
-              <w:t>&gt;&gt;</w:t>
-            </w:r>
-            <w:r>
-              <w:rPr>
-                <w:rFonts w:ascii="GDS Transport Website Light" w:eastAsia="Times New Roman" w:hAnsi="GDS Transport Website Light"/>
-                <w:color w:val="000000" w:themeColor="text1"/>
-                <w:sz w:val="24"/>
-                <w:szCs w:val="24"/>
-              </w:rPr>
-              <w:t xml:space="preserve"> </w:t>
-            </w:r>
-            <w:r>
-              <w:rPr>
-                <w:rFonts w:ascii="GDS Transport Website Light" w:eastAsia="Times New Roman" w:hAnsi="GDS Transport Website Light"/>
-                <w:color w:val="000000" w:themeColor="text1"/>
-                <w:sz w:val="24"/>
-                <w:szCs w:val="24"/>
-              </w:rPr>
-              <w:t>&lt;&lt;</w:t>
-            </w:r>
-            <w:r>
-              <w:rPr>
-                <w:rFonts w:ascii="GDS Transport Website Light" w:eastAsia="Times New Roman" w:hAnsi="GDS Transport Website Light"/>
-                <w:color w:val="000000" w:themeColor="text1"/>
-                <w:sz w:val="24"/>
-                <w:szCs w:val="24"/>
-              </w:rPr>
-              <w:t>gender</w:t>
-            </w:r>
-            <w:r>
-              <w:rPr>
-                <w:rFonts w:ascii="GDS Transport Website Light" w:eastAsia="Times New Roman" w:hAnsi="GDS Transport Website Light"/>
-                <w:color w:val="000000" w:themeColor="text1"/>
-                <w:sz w:val="24"/>
-                <w:szCs w:val="24"/>
-              </w:rPr>
-              <w:t>&gt;&gt;</w:t>
-            </w:r>
-            <w:r>
-              <w:rPr>
-                <w:rFonts w:ascii="GDS Transport Website Light" w:eastAsia="Times New Roman" w:hAnsi="GDS Transport Website Light"/>
-                <w:color w:val="000000" w:themeColor="text1"/>
-                <w:sz w:val="24"/>
-                <w:szCs w:val="24"/>
-              </w:rPr>
-              <w:t>&lt;&lt;es_&gt;&gt;</w:t>
+              <w:t>(gender)}&gt;&gt; &lt;&lt;gender&gt;&gt;&lt;&lt;es_&gt;&gt;</w:t>
             </w:r>
           </w:p>
         </w:tc>
@@ -1206,16 +1136,7 @@
                 <w:sz w:val="24"/>
                 <w:szCs w:val="24"/>
               </w:rPr>
-              <w:t>{</w:t>
-            </w:r>
-            <w:r>
-              <w:rPr>
-                <w:rFonts w:ascii="GDS Transport Website Light" w:eastAsia="Times New Roman" w:hAnsi="GDS Transport Website Light"/>
-                <w:color w:val="000000" w:themeColor="text1"/>
-                <w:sz w:val="24"/>
-                <w:szCs w:val="24"/>
-              </w:rPr>
-              <w:t>!</w:t>
+              <w:t>{!</w:t>
             </w:r>
             <w:proofErr w:type="spellStart"/>
             <w:r>
@@ -1256,52 +1177,7 @@
                 <w:sz w:val="24"/>
                 <w:szCs w:val="24"/>
               </w:rPr>
-              <w:t>)</w:t>
-            </w:r>
-            <w:r>
-              <w:rPr>
-                <w:rFonts w:ascii="GDS Transport Website Light" w:eastAsia="Times New Roman" w:hAnsi="GDS Transport Website Light"/>
-                <w:color w:val="000000" w:themeColor="text1"/>
-                <w:sz w:val="24"/>
-                <w:szCs w:val="24"/>
-              </w:rPr>
-              <w:t>}</w:t>
-            </w:r>
-            <w:r>
-              <w:rPr>
-                <w:rFonts w:ascii="GDS Transport Website Light" w:eastAsia="Times New Roman" w:hAnsi="GDS Transport Website Light"/>
-                <w:color w:val="000000" w:themeColor="text1"/>
-                <w:sz w:val="24"/>
-                <w:szCs w:val="24"/>
-              </w:rPr>
-              <w:t>&gt;&gt;</w:t>
-            </w:r>
-            <w:r>
-              <w:rPr>
-                <w:rFonts w:ascii="GDS Transport Website Light" w:eastAsia="Times New Roman" w:hAnsi="GDS Transport Website Light"/>
-                <w:color w:val="000000" w:themeColor="text1"/>
-                <w:sz w:val="24"/>
-                <w:szCs w:val="24"/>
-              </w:rPr>
-              <w:t xml:space="preserve"> </w:t>
-            </w:r>
-            <w:r>
-              <w:rPr>
-                <w:rFonts w:ascii="GDS Transport Website Light" w:eastAsia="Times New Roman" w:hAnsi="GDS Transport Website Light"/>
-                <w:color w:val="000000" w:themeColor="text1"/>
-                <w:sz w:val="24"/>
-                <w:szCs w:val="24"/>
-              </w:rPr>
-              <w:t xml:space="preserve">Born </w:t>
-            </w:r>
-            <w:r>
-              <w:rPr>
-                <w:rFonts w:ascii="GDS Transport Website Light" w:eastAsia="Times New Roman" w:hAnsi="GDS Transport Website Light"/>
-                <w:color w:val="000000" w:themeColor="text1"/>
-                <w:sz w:val="24"/>
-                <w:szCs w:val="24"/>
-              </w:rPr>
-              <w:t>&lt;&lt;</w:t>
+              <w:t>)}&gt;&gt; Born &lt;&lt;</w:t>
             </w:r>
             <w:proofErr w:type="spellStart"/>
             <w:r>
@@ -1321,16 +1197,7 @@
                 <w:sz w:val="24"/>
                 <w:szCs w:val="24"/>
               </w:rPr>
-              <w:t>&gt;&gt;</w:t>
-            </w:r>
-            <w:r>
-              <w:rPr>
-                <w:rFonts w:ascii="GDS Transport Website Light" w:eastAsia="Times New Roman" w:hAnsi="GDS Transport Website Light"/>
-                <w:color w:val="000000" w:themeColor="text1"/>
-                <w:sz w:val="24"/>
-                <w:szCs w:val="24"/>
-              </w:rPr>
-              <w:t>&lt;&lt;es_&gt;&gt;</w:t>
+              <w:t>&gt;&gt;&lt;&lt;es_&gt;&gt;</w:t>
             </w:r>
           </w:p>
         </w:tc>
@@ -1354,6 +1221,7 @@
           </w:tcPr>
           <w:p>
             <w:pPr>
+              <w:ind w:left="40"/>
               <w:rPr>
                 <w:rFonts w:ascii="GDS Transport Website Light" w:eastAsia="Times New Roman" w:hAnsi="GDS Transport Website Light"/>
                 <w:b/>
@@ -1519,9 +1387,8 @@
         </w:rPr>
         <w:t>&gt;&gt;</w:t>
       </w:r>
-      <w:bookmarkStart w:id="0" w:name="_GoBack"/>
-      <w:bookmarkEnd w:id="0"/>
     </w:p>
+    <w:p/>
     <w:sectPr>
       <w:footerReference w:type="default" r:id="rId9"/>
       <w:pgSz w:w="11909" w:h="16834"/>
@@ -1708,7 +1575,7 @@
   <w:docDefaults>
     <w:rPrDefault>
       <w:rPr>
-        <w:rFonts w:ascii="Arial" w:eastAsia="Arial" w:hAnsi="Arial" w:cs="Arial"/>
+        <w:rFonts w:ascii="Arial" w:eastAsia="MS Mincho" w:hAnsi="Arial" w:cs="Arial"/>
         <w:sz w:val="22"/>
         <w:szCs w:val="22"/>
         <w:lang w:val="en-GB" w:eastAsia="en-GB" w:bidi="ar-SA"/>

</xml_diff>

<commit_message>
Work on final care orders + begun refactoring C21 order code to be scalable for future types of order
</commit_message>
<xml_diff>
--- a/docker/docmosis/templates/FL-PLW-GOR-ENG-00218.docx
+++ b/docker/docmosis/templates/FL-PLW-GOR-ENG-00218.docx
@@ -159,47 +159,7 @@
           <w:sz w:val="28"/>
           <w:szCs w:val="28"/>
         </w:rPr>
-        <w:t>{</w:t>
-      </w:r>
-      <w:proofErr w:type="spellStart"/>
-      <w:r>
-        <w:rPr>
-          <w:rFonts w:ascii="GDS Transport Website Light" w:eastAsia="Times New Roman" w:hAnsi="GDS Transport Website Light"/>
-          <w:color w:val="000000" w:themeColor="text1"/>
-          <w:sz w:val="28"/>
-          <w:szCs w:val="28"/>
-        </w:rPr>
-        <w:t>toUpperCase</w:t>
-      </w:r>
-      <w:proofErr w:type="spellEnd"/>
-      <w:r>
-        <w:rPr>
-          <w:rFonts w:ascii="GDS Transport Website Light" w:eastAsia="Times New Roman" w:hAnsi="GDS Transport Website Light"/>
-          <w:color w:val="000000" w:themeColor="text1"/>
-          <w:sz w:val="28"/>
-          <w:szCs w:val="28"/>
-        </w:rPr>
-        <w:t>(</w:t>
-      </w:r>
-      <w:proofErr w:type="spellStart"/>
-      <w:r>
-        <w:rPr>
-          <w:rFonts w:ascii="GDS Transport Website Light" w:eastAsia="Times New Roman" w:hAnsi="GDS Transport Website Light"/>
-          <w:color w:val="000000" w:themeColor="text1"/>
-          <w:sz w:val="28"/>
-          <w:szCs w:val="28"/>
-        </w:rPr>
-        <w:t>familyManCaseNumber</w:t>
-      </w:r>
-      <w:proofErr w:type="spellEnd"/>
-      <w:r>
-        <w:rPr>
-          <w:rFonts w:ascii="GDS Transport Website Light" w:eastAsia="Times New Roman" w:hAnsi="GDS Transport Website Light"/>
-          <w:color w:val="000000" w:themeColor="text1"/>
-          <w:sz w:val="28"/>
-          <w:szCs w:val="28"/>
-        </w:rPr>
-        <w:t>)}</w:t>
+        <w:t>{toUpperCase(familyManCaseNumber)}</w:t>
       </w:r>
       <w:r>
         <w:rPr>
@@ -232,105 +192,27 @@
           <w:sz w:val="36"/>
           <w:szCs w:val="36"/>
         </w:rPr>
-        <w:t>&lt;&lt;cs_</w:t>
-      </w:r>
-      <w:proofErr w:type="gramStart"/>
-      <w:r>
-        <w:rPr>
-          <w:rFonts w:ascii="GDS Transport Website Light" w:eastAsia="Times New Roman" w:hAnsi="GDS Transport Website Light"/>
-          <w:b/>
-          <w:bCs/>
+        <w:t>&lt;&lt;cs_{!isBlank(orderTitle)}&gt;&gt;&lt;&lt;orderTitle&gt;&gt;&lt;&lt;else&gt;&gt; Order &lt;&lt;es_&gt;&gt;</w:t>
+      </w:r>
+    </w:p>
+    <w:p>
+      <w:pPr>
+        <w:ind w:left="851" w:right="427"/>
+        <w:rPr>
+          <w:rFonts w:ascii="GDS Transport Website Light" w:eastAsia="Times New Roman" w:hAnsi="GDS Transport Website Light"/>
           <w:color w:val="000000"/>
-          <w:sz w:val="36"/>
-          <w:szCs w:val="36"/>
-        </w:rPr>
-        <w:t>{!</w:t>
-      </w:r>
-      <w:proofErr w:type="spellStart"/>
-      <w:r>
-        <w:rPr>
-          <w:rFonts w:ascii="GDS Transport Website Light" w:eastAsia="Times New Roman" w:hAnsi="GDS Transport Website Light"/>
-          <w:b/>
-          <w:bCs/>
+          <w:sz w:val="24"/>
+          <w:szCs w:val="24"/>
+        </w:rPr>
+      </w:pPr>
+      <w:r>
+        <w:rPr>
+          <w:rFonts w:ascii="GDS Transport Website Light" w:eastAsia="Times New Roman" w:hAnsi="GDS Transport Website Light"/>
           <w:color w:val="000000"/>
-          <w:sz w:val="36"/>
-          <w:szCs w:val="36"/>
-        </w:rPr>
-        <w:t>isBlank</w:t>
-      </w:r>
-      <w:proofErr w:type="spellEnd"/>
-      <w:proofErr w:type="gramEnd"/>
-      <w:r>
-        <w:rPr>
-          <w:rFonts w:ascii="GDS Transport Website Light" w:eastAsia="Times New Roman" w:hAnsi="GDS Transport Website Light"/>
-          <w:b/>
-          <w:bCs/>
-          <w:color w:val="000000"/>
-          <w:sz w:val="36"/>
-          <w:szCs w:val="36"/>
-        </w:rPr>
-        <w:t>(</w:t>
-      </w:r>
-      <w:proofErr w:type="spellStart"/>
-      <w:r>
-        <w:rPr>
-          <w:rFonts w:ascii="GDS Transport Website Light" w:eastAsia="Times New Roman" w:hAnsi="GDS Transport Website Light"/>
-          <w:b/>
-          <w:bCs/>
-          <w:color w:val="000000"/>
-          <w:sz w:val="36"/>
-          <w:szCs w:val="36"/>
-        </w:rPr>
-        <w:t>orderTitle</w:t>
-      </w:r>
-      <w:proofErr w:type="spellEnd"/>
-      <w:r>
-        <w:rPr>
-          <w:rFonts w:ascii="GDS Transport Website Light" w:eastAsia="Times New Roman" w:hAnsi="GDS Transport Website Light"/>
-          <w:b/>
-          <w:bCs/>
-          <w:color w:val="000000"/>
-          <w:sz w:val="36"/>
-          <w:szCs w:val="36"/>
-        </w:rPr>
-        <w:t>)}&gt;&gt;&lt;&lt;</w:t>
-      </w:r>
-      <w:proofErr w:type="spellStart"/>
-      <w:r>
-        <w:rPr>
-          <w:rFonts w:ascii="GDS Transport Website Light" w:eastAsia="Times New Roman" w:hAnsi="GDS Transport Website Light"/>
-          <w:b/>
-          <w:bCs/>
-          <w:color w:val="000000"/>
-          <w:sz w:val="36"/>
-          <w:szCs w:val="36"/>
-        </w:rPr>
-        <w:t>orderTitle</w:t>
-      </w:r>
-      <w:proofErr w:type="spellEnd"/>
-      <w:r>
-        <w:rPr>
-          <w:rFonts w:ascii="GDS Transport Website Light" w:eastAsia="Times New Roman" w:hAnsi="GDS Transport Website Light"/>
-          <w:b/>
-          <w:bCs/>
-          <w:color w:val="000000"/>
-          <w:sz w:val="36"/>
-          <w:szCs w:val="36"/>
-        </w:rPr>
-        <w:t>&gt;&gt;&lt;&lt;else&gt;&gt; Ord</w:t>
-      </w:r>
-      <w:bookmarkStart w:id="0" w:name="_GoBack"/>
-      <w:bookmarkEnd w:id="0"/>
-      <w:r>
-        <w:rPr>
-          <w:rFonts w:ascii="GDS Transport Website Light" w:eastAsia="Times New Roman" w:hAnsi="GDS Transport Website Light"/>
-          <w:b/>
-          <w:bCs/>
-          <w:color w:val="000000"/>
-          <w:sz w:val="36"/>
-          <w:szCs w:val="36"/>
-        </w:rPr>
-        <w:t>er &lt;&lt;es_&gt;&gt;</w:t>
+          <w:sz w:val="24"/>
+          <w:szCs w:val="24"/>
+        </w:rPr>
+        <w:t>&lt;&lt;childrenAct&gt;&gt;</w:t>
       </w:r>
     </w:p>
     <w:p>
@@ -363,7 +245,6 @@
         </w:rPr>
         <w:t>&lt;&lt;</w:t>
       </w:r>
-      <w:proofErr w:type="spellStart"/>
       <w:r>
         <w:rPr>
           <w:rFonts w:ascii="GDS Transport Website Light" w:eastAsia="Times New Roman" w:hAnsi="GDS Transport Website Light" w:cs="Times New Roman"/>
@@ -372,7 +253,6 @@
         </w:rPr>
         <w:t>todaysDate</w:t>
       </w:r>
-      <w:proofErr w:type="spellEnd"/>
       <w:r>
         <w:rPr>
           <w:rFonts w:ascii="GDS Transport Website Light" w:eastAsia="Times New Roman" w:hAnsi="GDS Transport Website Light"/>
@@ -419,40 +299,17 @@
           <w:sz w:val="28"/>
           <w:szCs w:val="28"/>
         </w:rPr>
-        <w:t>cs_</w:t>
-      </w:r>
-      <w:proofErr w:type="gramStart"/>
-      <w:r>
-        <w:rPr>
-          <w:rFonts w:ascii="GDS Transport Website Light" w:eastAsia="Times New Roman" w:hAnsi="GDS Transport Website Light"/>
-          <w:color w:val="000000" w:themeColor="text1"/>
-          <w:sz w:val="28"/>
-          <w:szCs w:val="28"/>
-        </w:rPr>
-        <w:t>{!</w:t>
-      </w:r>
-      <w:proofErr w:type="spellStart"/>
-      <w:r>
-        <w:rPr>
-          <w:rFonts w:ascii="GDS Transport Website Light" w:eastAsia="Times New Roman" w:hAnsi="GDS Transport Website Light"/>
-          <w:color w:val="000000" w:themeColor="text1"/>
-          <w:sz w:val="28"/>
-          <w:szCs w:val="28"/>
-        </w:rPr>
-        <w:t>isBlank</w:t>
-      </w:r>
-      <w:proofErr w:type="spellEnd"/>
-      <w:proofErr w:type="gramEnd"/>
-      <w:r>
-        <w:rPr>
-          <w:rFonts w:ascii="GDS Transport Website Light" w:eastAsia="Times New Roman" w:hAnsi="GDS Transport Website Light"/>
-          <w:color w:val="000000" w:themeColor="text1"/>
-          <w:sz w:val="28"/>
-          <w:szCs w:val="28"/>
-        </w:rPr>
-        <w:t>(</w:t>
-      </w:r>
-      <w:proofErr w:type="spellStart"/>
+        <w:t>cs_{!isBlank(judgeTitleAndName)}</w:t>
+      </w:r>
+      <w:r>
+        <w:rPr>
+          <w:rFonts w:ascii="GDS Transport Website Light" w:eastAsia="Times New Roman" w:hAnsi="GDS Transport Website Light"/>
+          <w:color w:val="000000" w:themeColor="text1"/>
+          <w:sz w:val="28"/>
+          <w:szCs w:val="28"/>
+        </w:rPr>
+        <w:t>&gt;&gt;&lt;&lt;</w:t>
+      </w:r>
       <w:r>
         <w:rPr>
           <w:rFonts w:ascii="GDS Transport Website Light" w:eastAsia="Times New Roman" w:hAnsi="GDS Transport Website Light"/>
@@ -462,16 +319,6 @@
         </w:rPr>
         <w:t>judgeTitleAndName</w:t>
       </w:r>
-      <w:proofErr w:type="spellEnd"/>
-      <w:r>
-        <w:rPr>
-          <w:rFonts w:ascii="GDS Transport Website Light" w:eastAsia="Times New Roman" w:hAnsi="GDS Transport Website Light"/>
-          <w:color w:val="000000" w:themeColor="text1"/>
-          <w:sz w:val="28"/>
-          <w:szCs w:val="28"/>
-        </w:rPr>
-        <w:t>)}</w:t>
-      </w:r>
       <w:r>
         <w:rPr>
           <w:rFonts w:ascii="GDS Transport Website Light" w:eastAsia="Times New Roman" w:hAnsi="GDS Transport Website Light"/>
@@ -481,17 +328,87 @@
         </w:rPr>
         <w:t>&gt;&gt;&lt;&lt;</w:t>
       </w:r>
-      <w:proofErr w:type="spellStart"/>
-      <w:r>
-        <w:rPr>
-          <w:rFonts w:ascii="GDS Transport Website Light" w:eastAsia="Times New Roman" w:hAnsi="GDS Transport Website Light"/>
-          <w:color w:val="000000" w:themeColor="text1"/>
-          <w:sz w:val="28"/>
-          <w:szCs w:val="28"/>
-        </w:rPr>
-        <w:t>judgeTitleAndName</w:t>
-      </w:r>
-      <w:proofErr w:type="spellEnd"/>
+      <w:r>
+        <w:rPr>
+          <w:rFonts w:ascii="GDS Transport Website Light" w:eastAsia="Times New Roman" w:hAnsi="GDS Transport Website Light"/>
+          <w:color w:val="000000" w:themeColor="text1"/>
+          <w:sz w:val="28"/>
+          <w:szCs w:val="28"/>
+        </w:rPr>
+        <w:t>es_</w:t>
+      </w:r>
+      <w:r>
+        <w:rPr>
+          <w:rFonts w:ascii="GDS Transport Website Light" w:eastAsia="Times New Roman" w:hAnsi="GDS Transport Website Light"/>
+          <w:color w:val="000000" w:themeColor="text1"/>
+          <w:sz w:val="28"/>
+          <w:szCs w:val="28"/>
+        </w:rPr>
+        <w:t>&gt;&gt;</w:t>
+      </w:r>
+      <w:r>
+        <w:rPr>
+          <w:rFonts w:ascii="GDS Transport Website Light" w:eastAsia="Times New Roman" w:hAnsi="GDS Transport Website Light"/>
+          <w:color w:val="000000" w:themeColor="text1"/>
+          <w:sz w:val="28"/>
+          <w:szCs w:val="28"/>
+        </w:rPr>
+        <w:t xml:space="preserve"> </w:t>
+      </w:r>
+      <w:r>
+        <w:rPr>
+          <w:rFonts w:ascii="GDS Transport Website Light" w:eastAsia="Times New Roman" w:hAnsi="GDS Transport Website Light"/>
+          <w:color w:val="000000" w:themeColor="text1"/>
+          <w:sz w:val="28"/>
+          <w:szCs w:val="28"/>
+        </w:rPr>
+        <w:t>&lt;&lt;</w:t>
+      </w:r>
+      <w:r>
+        <w:rPr>
+          <w:rFonts w:ascii="GDS Transport Website Light" w:eastAsia="Times New Roman" w:hAnsi="GDS Transport Website Light"/>
+          <w:color w:val="000000" w:themeColor="text1"/>
+          <w:sz w:val="28"/>
+          <w:szCs w:val="28"/>
+        </w:rPr>
+        <w:t>cs_{!isBlank(legalAdvisorName)}</w:t>
+      </w:r>
+      <w:r>
+        <w:rPr>
+          <w:rFonts w:ascii="GDS Transport Website Light" w:eastAsia="Times New Roman" w:hAnsi="GDS Transport Website Light"/>
+          <w:color w:val="000000" w:themeColor="text1"/>
+          <w:sz w:val="28"/>
+          <w:szCs w:val="28"/>
+        </w:rPr>
+        <w:t>&gt;&gt;</w:t>
+      </w:r>
+      <w:r>
+        <w:rPr>
+          <w:rFonts w:ascii="GDS Transport Website Light" w:eastAsia="Times New Roman" w:hAnsi="GDS Transport Website Light"/>
+          <w:color w:val="000000" w:themeColor="text1"/>
+          <w:sz w:val="28"/>
+          <w:szCs w:val="28"/>
+        </w:rPr>
+        <w:t xml:space="preserve"> and Legal advisor </w:t>
+      </w:r>
+      <w:r>
+        <w:rPr>
+          <w:rFonts w:ascii="GDS Transport Website Light" w:eastAsia="Times New Roman" w:hAnsi="GDS Transport Website Light"/>
+          <w:color w:val="000000" w:themeColor="text1"/>
+          <w:sz w:val="28"/>
+          <w:szCs w:val="28"/>
+        </w:rPr>
+        <w:t>&lt;&lt;</w:t>
+      </w:r>
+      <w:r>
+        <w:rPr>
+          <w:rFonts w:ascii="GDS Transport Website Light" w:eastAsia="Times New Roman" w:hAnsi="GDS Transport Website Light"/>
+          <w:color w:val="000000" w:themeColor="text1"/>
+          <w:sz w:val="28"/>
+          <w:szCs w:val="28"/>
+        </w:rPr>
+        <w:t>legalAdvisorName</w:t>
+      </w:r>
       <w:r>
         <w:rPr>
           <w:rFonts w:ascii="GDS Transport Website Light" w:eastAsia="Times New Roman" w:hAnsi="GDS Transport Website Light"/>
@@ -519,15 +436,17 @@
         </w:rPr>
         <w:t>&gt;&gt;</w:t>
       </w:r>
-      <w:r>
-        <w:rPr>
-          <w:rFonts w:ascii="GDS Transport Website Light" w:eastAsia="Times New Roman" w:hAnsi="GDS Transport Website Light"/>
-          <w:color w:val="000000" w:themeColor="text1"/>
-          <w:sz w:val="28"/>
-          <w:szCs w:val="28"/>
-        </w:rPr>
-        <w:t xml:space="preserve"> </w:t>
-      </w:r>
+    </w:p>
+    <w:p>
+      <w:pPr>
+        <w:ind w:left="-567" w:right="-608"/>
+        <w:rPr>
+          <w:rFonts w:ascii="GDS Transport Website Light" w:eastAsia="Times New Roman" w:hAnsi="GDS Transport Website Light"/>
+          <w:color w:val="000000" w:themeColor="text1"/>
+          <w:sz w:val="28"/>
+          <w:szCs w:val="28"/>
+        </w:rPr>
+      </w:pPr>
       <w:r>
         <w:rPr>
           <w:rFonts w:ascii="GDS Transport Website Light" w:eastAsia="Times New Roman" w:hAnsi="GDS Transport Website Light"/>
@@ -544,141 +463,6 @@
           <w:sz w:val="28"/>
           <w:szCs w:val="28"/>
         </w:rPr>
-        <w:t>cs_{!</w:t>
-      </w:r>
-      <w:proofErr w:type="spellStart"/>
-      <w:r>
-        <w:rPr>
-          <w:rFonts w:ascii="GDS Transport Website Light" w:eastAsia="Times New Roman" w:hAnsi="GDS Transport Website Light"/>
-          <w:color w:val="000000" w:themeColor="text1"/>
-          <w:sz w:val="28"/>
-          <w:szCs w:val="28"/>
-        </w:rPr>
-        <w:t>isBlank</w:t>
-      </w:r>
-      <w:proofErr w:type="spellEnd"/>
-      <w:r>
-        <w:rPr>
-          <w:rFonts w:ascii="GDS Transport Website Light" w:eastAsia="Times New Roman" w:hAnsi="GDS Transport Website Light"/>
-          <w:color w:val="000000" w:themeColor="text1"/>
-          <w:sz w:val="28"/>
-          <w:szCs w:val="28"/>
-        </w:rPr>
-        <w:t>(</w:t>
-      </w:r>
-      <w:proofErr w:type="spellStart"/>
-      <w:r>
-        <w:rPr>
-          <w:rFonts w:ascii="GDS Transport Website Light" w:eastAsia="Times New Roman" w:hAnsi="GDS Transport Website Light"/>
-          <w:color w:val="000000" w:themeColor="text1"/>
-          <w:sz w:val="28"/>
-          <w:szCs w:val="28"/>
-        </w:rPr>
-        <w:t>legalAdvisorName</w:t>
-      </w:r>
-      <w:proofErr w:type="spellEnd"/>
-      <w:r>
-        <w:rPr>
-          <w:rFonts w:ascii="GDS Transport Website Light" w:eastAsia="Times New Roman" w:hAnsi="GDS Transport Website Light"/>
-          <w:color w:val="000000" w:themeColor="text1"/>
-          <w:sz w:val="28"/>
-          <w:szCs w:val="28"/>
-        </w:rPr>
-        <w:t>)}</w:t>
-      </w:r>
-      <w:r>
-        <w:rPr>
-          <w:rFonts w:ascii="GDS Transport Website Light" w:eastAsia="Times New Roman" w:hAnsi="GDS Transport Website Light"/>
-          <w:color w:val="000000" w:themeColor="text1"/>
-          <w:sz w:val="28"/>
-          <w:szCs w:val="28"/>
-        </w:rPr>
-        <w:t>&gt;&gt;</w:t>
-      </w:r>
-      <w:r>
-        <w:rPr>
-          <w:rFonts w:ascii="GDS Transport Website Light" w:eastAsia="Times New Roman" w:hAnsi="GDS Transport Website Light"/>
-          <w:color w:val="000000" w:themeColor="text1"/>
-          <w:sz w:val="28"/>
-          <w:szCs w:val="28"/>
-        </w:rPr>
-        <w:t xml:space="preserve"> and Legal advisor </w:t>
-      </w:r>
-      <w:r>
-        <w:rPr>
-          <w:rFonts w:ascii="GDS Transport Website Light" w:eastAsia="Times New Roman" w:hAnsi="GDS Transport Website Light"/>
-          <w:color w:val="000000" w:themeColor="text1"/>
-          <w:sz w:val="28"/>
-          <w:szCs w:val="28"/>
-        </w:rPr>
-        <w:t>&lt;&lt;</w:t>
-      </w:r>
-      <w:proofErr w:type="spellStart"/>
-      <w:r>
-        <w:rPr>
-          <w:rFonts w:ascii="GDS Transport Website Light" w:eastAsia="Times New Roman" w:hAnsi="GDS Transport Website Light"/>
-          <w:color w:val="000000" w:themeColor="text1"/>
-          <w:sz w:val="28"/>
-          <w:szCs w:val="28"/>
-        </w:rPr>
-        <w:t>legalAdvisorName</w:t>
-      </w:r>
-      <w:proofErr w:type="spellEnd"/>
-      <w:r>
-        <w:rPr>
-          <w:rFonts w:ascii="GDS Transport Website Light" w:eastAsia="Times New Roman" w:hAnsi="GDS Transport Website Light"/>
-          <w:color w:val="000000" w:themeColor="text1"/>
-          <w:sz w:val="28"/>
-          <w:szCs w:val="28"/>
-        </w:rPr>
-        <w:t>&gt;&gt;&lt;&lt;</w:t>
-      </w:r>
-      <w:r>
-        <w:rPr>
-          <w:rFonts w:ascii="GDS Transport Website Light" w:eastAsia="Times New Roman" w:hAnsi="GDS Transport Website Light"/>
-          <w:color w:val="000000" w:themeColor="text1"/>
-          <w:sz w:val="28"/>
-          <w:szCs w:val="28"/>
-        </w:rPr>
-        <w:t>es_</w:t>
-      </w:r>
-      <w:r>
-        <w:rPr>
-          <w:rFonts w:ascii="GDS Transport Website Light" w:eastAsia="Times New Roman" w:hAnsi="GDS Transport Website Light"/>
-          <w:color w:val="000000" w:themeColor="text1"/>
-          <w:sz w:val="28"/>
-          <w:szCs w:val="28"/>
-        </w:rPr>
-        <w:t>&gt;&gt;</w:t>
-      </w:r>
-    </w:p>
-    <w:p>
-      <w:pPr>
-        <w:ind w:left="-567" w:right="-608"/>
-        <w:rPr>
-          <w:rFonts w:ascii="GDS Transport Website Light" w:eastAsia="Times New Roman" w:hAnsi="GDS Transport Website Light"/>
-          <w:color w:val="000000" w:themeColor="text1"/>
-          <w:sz w:val="28"/>
-          <w:szCs w:val="28"/>
-        </w:rPr>
-      </w:pPr>
-      <w:r>
-        <w:rPr>
-          <w:rFonts w:ascii="GDS Transport Website Light" w:eastAsia="Times New Roman" w:hAnsi="GDS Transport Website Light"/>
-          <w:color w:val="000000" w:themeColor="text1"/>
-          <w:sz w:val="28"/>
-          <w:szCs w:val="28"/>
-        </w:rPr>
-        <w:t>&lt;&lt;</w:t>
-      </w:r>
-      <w:proofErr w:type="spellStart"/>
-      <w:r>
-        <w:rPr>
-          <w:rFonts w:ascii="GDS Transport Website Light" w:eastAsia="Times New Roman" w:hAnsi="GDS Transport Website Light"/>
-          <w:color w:val="000000" w:themeColor="text1"/>
-          <w:sz w:val="28"/>
-          <w:szCs w:val="28"/>
-        </w:rPr>
         <w:t>court</w:t>
       </w:r>
       <w:r>
@@ -688,17 +472,7 @@
           <w:sz w:val="28"/>
           <w:szCs w:val="28"/>
         </w:rPr>
-        <w:t>Name</w:t>
-      </w:r>
-      <w:proofErr w:type="spellEnd"/>
-      <w:r>
-        <w:rPr>
-          <w:rFonts w:ascii="GDS Transport Website Light" w:eastAsia="Times New Roman" w:hAnsi="GDS Transport Website Light"/>
-          <w:color w:val="000000" w:themeColor="text1"/>
-          <w:sz w:val="28"/>
-          <w:szCs w:val="28"/>
-        </w:rPr>
-        <w:t>&gt;&gt;</w:t>
+        <w:t>Name&gt;&gt;</w:t>
       </w:r>
     </w:p>
     <w:p>
@@ -731,21 +505,8 @@
           <w:sz w:val="24"/>
           <w:szCs w:val="24"/>
         </w:rPr>
-        <w:t>&lt;&lt;cs</w:t>
-      </w:r>
-      <w:proofErr w:type="gramStart"/>
-      <w:r>
-        <w:rPr>
-          <w:rFonts w:ascii="GDS Transport Website Light" w:hAnsi="GDS Transport Website Light" w:cs="Times New Roman"/>
-          <w:b/>
-          <w:bCs/>
-          <w:color w:val="000000"/>
-          <w:sz w:val="24"/>
-          <w:szCs w:val="24"/>
-        </w:rPr>
-        <w:t xml:space="preserve">_{ </w:t>
-      </w:r>
-      <w:proofErr w:type="spellStart"/>
+        <w:t xml:space="preserve">&lt;&lt;cs_{ </w:t>
+      </w:r>
       <w:r>
         <w:rPr>
           <w:rFonts w:ascii="GDS Transport Website Light" w:eastAsia="Times New Roman" w:hAnsi="GDS Transport Website Light" w:cs="Times New Roman"/>
@@ -766,20 +527,7 @@
           <w:sz w:val="24"/>
           <w:szCs w:val="24"/>
         </w:rPr>
-        <w:t>Count</w:t>
-      </w:r>
-      <w:proofErr w:type="spellEnd"/>
-      <w:proofErr w:type="gramEnd"/>
-      <w:r>
-        <w:rPr>
-          <w:rFonts w:ascii="GDS Transport Website Light" w:hAnsi="GDS Transport Website Light"/>
-          <w:b/>
-          <w:bCs/>
-          <w:color w:val="000000"/>
-          <w:sz w:val="24"/>
-          <w:szCs w:val="24"/>
-        </w:rPr>
-        <w:t xml:space="preserve"> &lt;2</w:t>
+        <w:t>Count &lt;2</w:t>
       </w:r>
       <w:r>
         <w:rPr>
@@ -896,23 +644,7 @@
                 <w:rFonts w:ascii="GDS Transport Website Light" w:hAnsi="GDS Transport Website Light" w:cs="Arial"/>
                 <w:color w:val="000000" w:themeColor="text1"/>
               </w:rPr>
-              <w:t>&lt;&lt;</w:t>
-            </w:r>
-            <w:proofErr w:type="spellStart"/>
-            <w:r>
-              <w:rPr>
-                <w:rFonts w:ascii="GDS Transport Website Light" w:hAnsi="GDS Transport Website Light" w:cs="Arial"/>
-                <w:color w:val="000000" w:themeColor="text1"/>
-              </w:rPr>
-              <w:t>rr_children</w:t>
-            </w:r>
-            <w:proofErr w:type="spellEnd"/>
-            <w:r>
-              <w:rPr>
-                <w:rFonts w:ascii="GDS Transport Website Light" w:hAnsi="GDS Transport Website Light" w:cs="Arial"/>
-                <w:color w:val="000000" w:themeColor="text1"/>
-              </w:rPr>
-              <w:t>&gt;&gt;</w:t>
+              <w:t>&lt;&lt;rr_children&gt;&gt;</w:t>
             </w:r>
           </w:p>
         </w:tc>
@@ -1058,38 +790,7 @@
                 <w:sz w:val="24"/>
                 <w:szCs w:val="24"/>
               </w:rPr>
-              <w:t>&lt;&lt;cs_</w:t>
-            </w:r>
-            <w:proofErr w:type="gramStart"/>
-            <w:r>
-              <w:rPr>
-                <w:rFonts w:ascii="GDS Transport Website Light" w:eastAsia="Times New Roman" w:hAnsi="GDS Transport Website Light"/>
-                <w:color w:val="000000" w:themeColor="text1"/>
-                <w:sz w:val="24"/>
-                <w:szCs w:val="24"/>
-              </w:rPr>
-              <w:t>{!</w:t>
-            </w:r>
-            <w:proofErr w:type="spellStart"/>
-            <w:r>
-              <w:rPr>
-                <w:rFonts w:ascii="GDS Transport Website Light" w:eastAsia="Times New Roman" w:hAnsi="GDS Transport Website Light"/>
-                <w:color w:val="000000" w:themeColor="text1"/>
-                <w:sz w:val="24"/>
-                <w:szCs w:val="24"/>
-              </w:rPr>
-              <w:t>isBlank</w:t>
-            </w:r>
-            <w:proofErr w:type="spellEnd"/>
-            <w:proofErr w:type="gramEnd"/>
-            <w:r>
-              <w:rPr>
-                <w:rFonts w:ascii="GDS Transport Website Light" w:eastAsia="Times New Roman" w:hAnsi="GDS Transport Website Light"/>
-                <w:color w:val="000000" w:themeColor="text1"/>
-                <w:sz w:val="24"/>
-                <w:szCs w:val="24"/>
-              </w:rPr>
-              <w:t>(gender)}&gt;&gt; &lt;&lt;gender&gt;&gt;&lt;&lt;es_&gt;&gt;</w:t>
+              <w:t>&lt;&lt;cs_{!isBlank(gender)}&gt;&gt; &lt;&lt;gender&gt;&gt;&lt;&lt;es_&gt;&gt;</w:t>
             </w:r>
           </w:p>
         </w:tc>
@@ -1126,78 +827,7 @@
                 <w:sz w:val="24"/>
                 <w:szCs w:val="24"/>
               </w:rPr>
-              <w:t>&lt;&lt;cs_</w:t>
-            </w:r>
-            <w:proofErr w:type="gramStart"/>
-            <w:r>
-              <w:rPr>
-                <w:rFonts w:ascii="GDS Transport Website Light" w:eastAsia="Times New Roman" w:hAnsi="GDS Transport Website Light"/>
-                <w:color w:val="000000" w:themeColor="text1"/>
-                <w:sz w:val="24"/>
-                <w:szCs w:val="24"/>
-              </w:rPr>
-              <w:t>{!</w:t>
-            </w:r>
-            <w:proofErr w:type="spellStart"/>
-            <w:r>
-              <w:rPr>
-                <w:rFonts w:ascii="GDS Transport Website Light" w:eastAsia="Times New Roman" w:hAnsi="GDS Transport Website Light"/>
-                <w:color w:val="000000" w:themeColor="text1"/>
-                <w:sz w:val="24"/>
-                <w:szCs w:val="24"/>
-              </w:rPr>
-              <w:t>isBlank</w:t>
-            </w:r>
-            <w:proofErr w:type="spellEnd"/>
-            <w:proofErr w:type="gramEnd"/>
-            <w:r>
-              <w:rPr>
-                <w:rFonts w:ascii="GDS Transport Website Light" w:eastAsia="Times New Roman" w:hAnsi="GDS Transport Website Light"/>
-                <w:color w:val="000000" w:themeColor="text1"/>
-                <w:sz w:val="24"/>
-                <w:szCs w:val="24"/>
-              </w:rPr>
-              <w:t>(</w:t>
-            </w:r>
-            <w:proofErr w:type="spellStart"/>
-            <w:r>
-              <w:rPr>
-                <w:rFonts w:ascii="GDS Transport Website Light" w:eastAsia="Times New Roman" w:hAnsi="GDS Transport Website Light"/>
-                <w:color w:val="000000" w:themeColor="text1"/>
-                <w:sz w:val="24"/>
-                <w:szCs w:val="24"/>
-              </w:rPr>
-              <w:t>dateOfBirth</w:t>
-            </w:r>
-            <w:proofErr w:type="spellEnd"/>
-            <w:r>
-              <w:rPr>
-                <w:rFonts w:ascii="GDS Transport Website Light" w:eastAsia="Times New Roman" w:hAnsi="GDS Transport Website Light"/>
-                <w:color w:val="000000" w:themeColor="text1"/>
-                <w:sz w:val="24"/>
-                <w:szCs w:val="24"/>
-              </w:rPr>
-              <w:t>)}&gt;&gt; Born &lt;&lt;</w:t>
-            </w:r>
-            <w:proofErr w:type="spellStart"/>
-            <w:r>
-              <w:rPr>
-                <w:rFonts w:ascii="GDS Transport Website Light" w:eastAsia="Times New Roman" w:hAnsi="GDS Transport Website Light"/>
-                <w:color w:val="000000" w:themeColor="text1"/>
-                <w:sz w:val="24"/>
-                <w:szCs w:val="24"/>
-              </w:rPr>
-              <w:t>dateOfBirth</w:t>
-            </w:r>
-            <w:proofErr w:type="spellEnd"/>
-            <w:r>
-              <w:rPr>
-                <w:rFonts w:ascii="GDS Transport Website Light" w:eastAsia="Times New Roman" w:hAnsi="GDS Transport Website Light"/>
-                <w:color w:val="000000" w:themeColor="text1"/>
-                <w:sz w:val="24"/>
-                <w:szCs w:val="24"/>
-              </w:rPr>
-              <w:t>&gt;&gt;&lt;&lt;es_&gt;&gt;</w:t>
+              <w:t>&lt;&lt;cs_{!isBlank(dateOfBirth)}&gt;&gt; Born &lt;&lt;dateOfBirth&gt;&gt;&lt;&lt;es_&gt;&gt;</w:t>
             </w:r>
           </w:p>
         </w:tc>
@@ -1238,27 +868,7 @@
                 <w:sz w:val="24"/>
                 <w:szCs w:val="24"/>
               </w:rPr>
-              <w:t>&lt;&lt;</w:t>
-            </w:r>
-            <w:proofErr w:type="spellStart"/>
-            <w:r>
-              <w:rPr>
-                <w:rFonts w:ascii="GDS Transport Website Light" w:eastAsia="Times New Roman" w:hAnsi="GDS Transport Website Light"/>
-                <w:color w:val="000000" w:themeColor="text1"/>
-                <w:sz w:val="24"/>
-                <w:szCs w:val="24"/>
-              </w:rPr>
-              <w:t>er_children</w:t>
-            </w:r>
-            <w:proofErr w:type="spellEnd"/>
-            <w:r>
-              <w:rPr>
-                <w:rFonts w:ascii="GDS Transport Website Light" w:eastAsia="Times New Roman" w:hAnsi="GDS Transport Website Light"/>
-                <w:color w:val="000000" w:themeColor="text1"/>
-                <w:sz w:val="24"/>
-                <w:szCs w:val="24"/>
-              </w:rPr>
-              <w:t>&gt;&gt;</w:t>
+              <w:t>&lt;&lt;er_children&gt;&gt;</w:t>
             </w:r>
           </w:p>
         </w:tc>
@@ -1343,16 +953,7 @@
           <w:sz w:val="24"/>
           <w:szCs w:val="24"/>
         </w:rPr>
-        <w:t>&lt;&lt;</w:t>
-      </w:r>
-      <w:proofErr w:type="spellStart"/>
-      <w:r>
-        <w:rPr>
-          <w:rFonts w:ascii="GDS Transport Website Light" w:eastAsia="Times New Roman" w:hAnsi="GDS Transport Website Light" w:cs="Times New Roman"/>
-          <w:sz w:val="24"/>
-          <w:szCs w:val="24"/>
-        </w:rPr>
-        <w:t>o</w:t>
+        <w:t>&lt;&lt;o</w:t>
       </w:r>
       <w:r>
         <w:rPr>
@@ -1378,7 +979,6 @@
         </w:rPr>
         <w:t>etails</w:t>
       </w:r>
-      <w:proofErr w:type="spellEnd"/>
       <w:r>
         <w:rPr>
           <w:rFonts w:ascii="GDS Transport Website Light" w:eastAsia="Times New Roman" w:hAnsi="GDS Transport Website Light" w:cs="Times New Roman"/>
@@ -1388,7 +988,222 @@
         <w:t>&gt;&gt;</w:t>
       </w:r>
     </w:p>
-    <w:p/>
+    <w:p>
+      <w:pPr>
+        <w:ind w:left="-567" w:right="-608"/>
+        <w:rPr>
+          <w:rFonts w:ascii="GDS Transport Website Light" w:eastAsia="Times New Roman" w:hAnsi="GDS Transport Website Light" w:cs="Times New Roman"/>
+          <w:sz w:val="24"/>
+          <w:szCs w:val="24"/>
+        </w:rPr>
+      </w:pPr>
+    </w:p>
+    <w:p>
+      <w:pPr>
+        <w:ind w:left="-567" w:right="-608"/>
+        <w:rPr>
+          <w:rFonts w:ascii="GDS Transport Website Light" w:eastAsia="Times New Roman" w:hAnsi="GDS Transport Website Light" w:cs="Times New Roman"/>
+          <w:sz w:val="24"/>
+          <w:szCs w:val="24"/>
+        </w:rPr>
+      </w:pPr>
+    </w:p>
+    <w:p>
+      <w:pPr>
+        <w:ind w:left="-567" w:right="-608"/>
+        <w:rPr>
+          <w:rFonts w:ascii="GDS Transport Website Light" w:eastAsia="Times New Roman" w:hAnsi="GDS Transport Website Light" w:cs="Times New Roman"/>
+          <w:sz w:val="24"/>
+          <w:szCs w:val="24"/>
+        </w:rPr>
+      </w:pPr>
+    </w:p>
+    <w:p>
+      <w:pPr>
+        <w:ind w:left="-567" w:right="-608"/>
+        <w:rPr>
+          <w:rFonts w:ascii="GDS Transport Website Light" w:eastAsia="Times New Roman" w:hAnsi="GDS Transport Website Light" w:cs="Times New Roman"/>
+          <w:sz w:val="24"/>
+          <w:szCs w:val="24"/>
+        </w:rPr>
+      </w:pPr>
+    </w:p>
+    <w:p>
+      <w:pPr>
+        <w:ind w:left="-567" w:right="-608"/>
+        <w:rPr>
+          <w:rFonts w:ascii="GDS Transport Website Light" w:eastAsia="Times New Roman" w:hAnsi="GDS Transport Website Light" w:cs="Times New Roman"/>
+          <w:sz w:val="24"/>
+          <w:szCs w:val="24"/>
+        </w:rPr>
+      </w:pPr>
+    </w:p>
+    <w:p>
+      <w:pPr>
+        <w:ind w:left="-567" w:right="-608"/>
+        <w:rPr>
+          <w:rFonts w:ascii="GDS Transport Website Light" w:eastAsia="Times New Roman" w:hAnsi="GDS Transport Website Light" w:cs="Times New Roman"/>
+          <w:sz w:val="24"/>
+          <w:szCs w:val="24"/>
+        </w:rPr>
+      </w:pPr>
+    </w:p>
+    <w:p>
+      <w:pPr>
+        <w:ind w:left="-567" w:right="-608"/>
+        <w:rPr>
+          <w:rFonts w:ascii="GDS Transport Website Light" w:eastAsia="Times New Roman" w:hAnsi="GDS Transport Website Light" w:cs="Times New Roman"/>
+          <w:sz w:val="24"/>
+          <w:szCs w:val="24"/>
+        </w:rPr>
+      </w:pPr>
+    </w:p>
+    <w:p>
+      <w:pPr>
+        <w:ind w:left="-567" w:right="-608"/>
+        <w:rPr>
+          <w:rFonts w:ascii="GDS Transport Website Light" w:eastAsia="Times New Roman" w:hAnsi="GDS Transport Website Light" w:cs="Times New Roman"/>
+          <w:sz w:val="24"/>
+          <w:szCs w:val="24"/>
+        </w:rPr>
+      </w:pPr>
+      <w:r>
+        <w:rPr>
+          <w:rFonts w:ascii="GDS Transport Website Light" w:eastAsia="Times New Roman" w:hAnsi="GDS Transport Website Light" w:cs="Times New Roman"/>
+          <w:sz w:val="24"/>
+          <w:szCs w:val="24"/>
+        </w:rPr>
+        <w:t>&lt;&lt;cs_{orderType=</w:t>
+      </w:r>
+      <w:r>
+        <w:rPr>
+          <w:rFonts w:ascii="GDS Transport Website Light" w:eastAsia="Times New Roman" w:hAnsi="GDS Transport Website Light" w:cs="Times New Roman"/>
+          <w:sz w:val="24"/>
+          <w:szCs w:val="24"/>
+        </w:rPr>
+        <w:t>’</w:t>
+      </w:r>
+      <w:r>
+        <w:rPr>
+          <w:rFonts w:ascii="GDS Transport Website Light" w:eastAsia="Times New Roman" w:hAnsi="GDS Transport Website Light" w:cs="Times New Roman"/>
+          <w:sz w:val="24"/>
+          <w:szCs w:val="24"/>
+        </w:rPr>
+        <w:t>Care order</w:t>
+      </w:r>
+      <w:r>
+        <w:rPr>
+          <w:rFonts w:ascii="GDS Transport Website Light" w:eastAsia="Times New Roman" w:hAnsi="GDS Transport Website Light" w:cs="Times New Roman"/>
+          <w:sz w:val="24"/>
+          <w:szCs w:val="24"/>
+        </w:rPr>
+        <w:t>’</w:t>
+      </w:r>
+      <w:bookmarkStart w:id="0" w:name="_GoBack"/>
+      <w:bookmarkEnd w:id="0"/>
+      <w:r>
+        <w:rPr>
+          <w:rFonts w:ascii="GDS Transport Website Light" w:eastAsia="Times New Roman" w:hAnsi="GDS Transport Website Light" w:cs="Times New Roman"/>
+          <w:sz w:val="24"/>
+          <w:szCs w:val="24"/>
+        </w:rPr>
+        <w:t>}&gt;&gt;</w:t>
+      </w:r>
+      <w:r>
+        <w:rPr>
+          <w:rFonts w:ascii="GDS Transport Website Light" w:eastAsia="Times New Roman" w:hAnsi="GDS Transport Website Light" w:cs="Times New Roman"/>
+          <w:b/>
+          <w:bCs/>
+          <w:sz w:val="24"/>
+          <w:szCs w:val="24"/>
+        </w:rPr>
+        <w:t>Warning</w:t>
+      </w:r>
+    </w:p>
+    <w:p>
+      <w:pPr>
+        <w:ind w:left="-567" w:right="-608"/>
+        <w:rPr>
+          <w:rFonts w:ascii="GDS Transport Website Light" w:eastAsia="Times New Roman" w:hAnsi="GDS Transport Website Light" w:cs="Times New Roman"/>
+          <w:b/>
+          <w:bCs/>
+          <w:sz w:val="24"/>
+          <w:szCs w:val="24"/>
+        </w:rPr>
+      </w:pPr>
+    </w:p>
+    <w:p>
+      <w:pPr>
+        <w:ind w:left="-567" w:right="-608"/>
+        <w:rPr>
+          <w:rFonts w:ascii="GDS Transport Website Light" w:eastAsia="Times New Roman" w:hAnsi="GDS Transport Website Light" w:cs="Times New Roman"/>
+          <w:sz w:val="24"/>
+          <w:szCs w:val="24"/>
+        </w:rPr>
+      </w:pPr>
+      <w:r>
+        <w:rPr>
+          <w:rFonts w:ascii="GDS Transport Website Light" w:eastAsia="Times New Roman" w:hAnsi="GDS Transport Website Light" w:cs="Times New Roman"/>
+          <w:sz w:val="24"/>
+          <w:szCs w:val="24"/>
+        </w:rPr>
+        <w:t>While a Care Order is in force no person may cause the child to be known by a new surname or remove the child from the United Kingdom without the written consent of every person with parental responsibility for the child or the leave of the court.</w:t>
+      </w:r>
+    </w:p>
+    <w:p>
+      <w:pPr>
+        <w:ind w:left="-567" w:right="-608"/>
+        <w:rPr>
+          <w:rFonts w:ascii="GDS Transport Website Light" w:eastAsia="Times New Roman" w:hAnsi="GDS Transport Website Light" w:cs="Times New Roman"/>
+          <w:sz w:val="24"/>
+          <w:szCs w:val="24"/>
+        </w:rPr>
+      </w:pPr>
+      <w:r>
+        <w:rPr>
+          <w:rFonts w:ascii="GDS Transport Website Light" w:eastAsia="Times New Roman" w:hAnsi="GDS Transport Website Light" w:cs="Times New Roman"/>
+          <w:sz w:val="24"/>
+          <w:szCs w:val="24"/>
+        </w:rPr>
+        <w:t>However, the local authority, in whose care a child is, may remove that child from the United Kingdom for a period of less than 1 month.</w:t>
+      </w:r>
+    </w:p>
+    <w:p>
+      <w:pPr>
+        <w:ind w:left="-567" w:right="-608"/>
+        <w:rPr>
+          <w:rFonts w:ascii="GDS Transport Website Light" w:eastAsia="Times New Roman" w:hAnsi="GDS Transport Website Light" w:cs="Times New Roman"/>
+          <w:sz w:val="24"/>
+          <w:szCs w:val="24"/>
+        </w:rPr>
+      </w:pPr>
+      <w:r>
+        <w:rPr>
+          <w:rFonts w:ascii="GDS Transport Website Light" w:eastAsia="Times New Roman" w:hAnsi="GDS Transport Website Light" w:cs="Times New Roman"/>
+          <w:sz w:val="24"/>
+          <w:szCs w:val="24"/>
+        </w:rPr>
+        <w:t>It may be a criminal offence under the Child Abduction Act 1984 to remove the child from the United Kingdom without the leave of the court.</w:t>
+      </w:r>
+      <w:r>
+        <w:rPr>
+          <w:rFonts w:ascii="GDS Transport Website Light" w:eastAsia="Times New Roman" w:hAnsi="GDS Transport Website Light" w:cs="Times New Roman"/>
+          <w:sz w:val="24"/>
+          <w:szCs w:val="24"/>
+        </w:rPr>
+        <w:t>&lt;&lt;es_&gt;&gt;</w:t>
+      </w:r>
+    </w:p>
+    <w:p>
+      <w:pPr>
+        <w:ind w:left="-567" w:right="-608"/>
+        <w:rPr>
+          <w:rFonts w:ascii="GDS Transport Website Light" w:eastAsia="Times New Roman" w:hAnsi="GDS Transport Website Light" w:cs="Times New Roman"/>
+          <w:sz w:val="24"/>
+          <w:szCs w:val="24"/>
+        </w:rPr>
+      </w:pPr>
+    </w:p>
     <w:sectPr>
       <w:footerReference w:type="default" r:id="rId9"/>
       <w:pgSz w:w="11909" w:h="16834"/>
@@ -2085,7 +1900,6 @@
   <w:style w:type="character" w:default="1" w:styleId="DefaultParagraphFont">
     <w:name w:val="Default Paragraph Font"/>
     <w:uiPriority w:val="1"/>
-    <w:semiHidden/>
     <w:unhideWhenUsed/>
   </w:style>
   <w:style w:type="table" w:default="1" w:styleId="TableNormal">

</xml_diff>

<commit_message>
Refactored C21 event to now encorporate different types of orders + updated integration and unit tests for care orders
</commit_message>
<xml_diff>
--- a/docker/docmosis/templates/FL-PLW-GOR-ENG-00218.docx
+++ b/docker/docmosis/templates/FL-PLW-GOR-ENG-00218.docx
@@ -14,12 +14,80 @@
       </w:pPr>
       <w:r>
         <w:rPr>
+          <w:noProof/>
+          <w:color w:val="000000" w:themeColor="text1"/>
+        </w:rPr>
+        <w:drawing>
+          <wp:anchor distT="0" distB="0" distL="114300" distR="114300" simplePos="0" relativeHeight="251659264" behindDoc="0" locked="0" layoutInCell="1" allowOverlap="1" wp14:anchorId="5E3767CF" wp14:editId="681C918C">
+            <wp:simplePos x="0" y="0"/>
+            <wp:positionH relativeFrom="margin">
+              <wp:posOffset>-338455</wp:posOffset>
+            </wp:positionH>
+            <wp:positionV relativeFrom="margin">
+              <wp:posOffset>90693</wp:posOffset>
+            </wp:positionV>
+            <wp:extent cx="736600" cy="652145"/>
+            <wp:effectExtent l="0" t="0" r="0" b="0"/>
+            <wp:wrapSquare wrapText="bothSides"/>
+            <wp:docPr id="1" name="Picture 1"/>
+            <wp:cNvGraphicFramePr>
+              <a:graphicFrameLocks xmlns:a="http://schemas.openxmlformats.org/drawingml/2006/main"/>
+            </wp:cNvGraphicFramePr>
+            <a:graphic xmlns:a="http://schemas.openxmlformats.org/drawingml/2006/main">
+              <a:graphicData uri="http://schemas.openxmlformats.org/drawingml/2006/picture">
+                <pic:pic xmlns:pic="http://schemas.openxmlformats.org/drawingml/2006/picture">
+                  <pic:nvPicPr>
+                    <pic:cNvPr id="0" name="Picture 1"/>
+                    <pic:cNvPicPr>
+                      <a:picLocks/>
+                    </pic:cNvPicPr>
+                  </pic:nvPicPr>
+                  <pic:blipFill>
+                    <a:blip r:embed="rId7">
+                      <a:extLst>
+                        <a:ext uri="{28A0092B-C50C-407E-A947-70E740481C1C}">
+                          <a14:useLocalDpi xmlns:a14="http://schemas.microsoft.com/office/drawing/2010/main" val="0"/>
+                        </a:ext>
+                      </a:extLst>
+                    </a:blip>
+                    <a:srcRect/>
+                    <a:stretch>
+                      <a:fillRect/>
+                    </a:stretch>
+                  </pic:blipFill>
+                  <pic:spPr bwMode="auto">
+                    <a:xfrm>
+                      <a:off x="0" y="0"/>
+                      <a:ext cx="736600" cy="652145"/>
+                    </a:xfrm>
+                    <a:prstGeom prst="rect">
+                      <a:avLst/>
+                    </a:prstGeom>
+                    <a:noFill/>
+                    <a:ln>
+                      <a:noFill/>
+                    </a:ln>
+                  </pic:spPr>
+                </pic:pic>
+              </a:graphicData>
+            </a:graphic>
+            <wp14:sizeRelH relativeFrom="margin">
+              <wp14:pctWidth>0</wp14:pctWidth>
+            </wp14:sizeRelH>
+            <wp14:sizeRelV relativeFrom="margin">
+              <wp14:pctHeight>0</wp14:pctHeight>
+            </wp14:sizeRelV>
+          </wp:anchor>
+        </w:drawing>
+      </w:r>
+      <w:r>
+        <w:rPr>
           <w:rFonts w:eastAsia="Times New Roman"/>
           <w:noProof/>
           <w:color w:val="000000" w:themeColor="text1"/>
         </w:rPr>
         <w:drawing>
-          <wp:anchor distT="0" distB="0" distL="114300" distR="114300" simplePos="0" relativeHeight="251660288" behindDoc="1" locked="0" layoutInCell="1" allowOverlap="1" wp14:anchorId="7E7F046C" wp14:editId="69D9A90E">
+          <wp:anchor distT="0" distB="0" distL="114300" distR="114300" simplePos="0" relativeHeight="251660288" behindDoc="1" locked="0" layoutInCell="1" allowOverlap="1" wp14:anchorId="7E7F046C" wp14:editId="45B79434">
             <wp:simplePos x="0" y="0"/>
             <wp:positionH relativeFrom="column">
               <wp:posOffset>4678231</wp:posOffset>
@@ -42,7 +110,7 @@
                     <pic:cNvPicPr/>
                   </pic:nvPicPr>
                   <pic:blipFill rotWithShape="1">
-                    <a:blip r:embed="rId7" cstate="print">
+                    <a:blip r:embed="rId8" cstate="print">
                       <a:extLst>
                         <a:ext uri="{28A0092B-C50C-407E-A947-70E740481C1C}">
                           <a14:useLocalDpi xmlns:a14="http://schemas.microsoft.com/office/drawing/2010/main" val="0"/>
@@ -83,68 +151,6 @@
       </w:r>
       <w:r>
         <w:rPr>
-          <w:noProof/>
-          <w:color w:val="000000" w:themeColor="text1"/>
-        </w:rPr>
-        <w:drawing>
-          <wp:anchor distT="0" distB="0" distL="114300" distR="114300" simplePos="0" relativeHeight="251659264" behindDoc="0" locked="0" layoutInCell="1" allowOverlap="1" wp14:anchorId="5E3767CF" wp14:editId="0E96555B">
-            <wp:simplePos x="0" y="0"/>
-            <wp:positionH relativeFrom="margin">
-              <wp:posOffset>-338455</wp:posOffset>
-            </wp:positionH>
-            <wp:positionV relativeFrom="margin">
-              <wp:posOffset>145004</wp:posOffset>
-            </wp:positionV>
-            <wp:extent cx="736600" cy="652145"/>
-            <wp:effectExtent l="0" t="0" r="0" b="0"/>
-            <wp:wrapSquare wrapText="bothSides"/>
-            <wp:docPr id="1" name="Picture 1"/>
-            <wp:cNvGraphicFramePr>
-              <a:graphicFrameLocks xmlns:a="http://schemas.openxmlformats.org/drawingml/2006/main"/>
-            </wp:cNvGraphicFramePr>
-            <a:graphic xmlns:a="http://schemas.openxmlformats.org/drawingml/2006/main">
-              <a:graphicData uri="http://schemas.openxmlformats.org/drawingml/2006/picture">
-                <pic:pic xmlns:pic="http://schemas.openxmlformats.org/drawingml/2006/picture">
-                  <pic:nvPicPr>
-                    <pic:cNvPr id="0" name="Picture 1"/>
-                    <pic:cNvPicPr>
-                      <a:picLocks/>
-                    </pic:cNvPicPr>
-                  </pic:nvPicPr>
-                  <pic:blipFill>
-                    <a:blip r:embed="rId8">
-                      <a:extLst>
-                        <a:ext uri="{28A0092B-C50C-407E-A947-70E740481C1C}">
-                          <a14:useLocalDpi xmlns:a14="http://schemas.microsoft.com/office/drawing/2010/main" val="0"/>
-                        </a:ext>
-                      </a:extLst>
-                    </a:blip>
-                    <a:srcRect/>
-                    <a:stretch>
-                      <a:fillRect/>
-                    </a:stretch>
-                  </pic:blipFill>
-                  <pic:spPr bwMode="auto">
-                    <a:xfrm>
-                      <a:off x="0" y="0"/>
-                      <a:ext cx="736600" cy="652145"/>
-                    </a:xfrm>
-                    <a:prstGeom prst="rect">
-                      <a:avLst/>
-                    </a:prstGeom>
-                    <a:noFill/>
-                    <a:ln>
-                      <a:noFill/>
-                    </a:ln>
-                  </pic:spPr>
-                </pic:pic>
-              </a:graphicData>
-            </a:graphic>
-          </wp:anchor>
-        </w:drawing>
-      </w:r>
-      <w:r>
-        <w:rPr>
           <w:rFonts w:ascii="GDS Transport Website Light" w:eastAsia="Times New Roman" w:hAnsi="GDS Transport Website Light"/>
           <w:color w:val="000000" w:themeColor="text1"/>
           <w:sz w:val="28"/>
@@ -159,7 +165,47 @@
           <w:sz w:val="28"/>
           <w:szCs w:val="28"/>
         </w:rPr>
-        <w:t>{toUpperCase(familyManCaseNumber)}</w:t>
+        <w:t>{</w:t>
+      </w:r>
+      <w:proofErr w:type="spellStart"/>
+      <w:r>
+        <w:rPr>
+          <w:rFonts w:ascii="GDS Transport Website Light" w:eastAsia="Times New Roman" w:hAnsi="GDS Transport Website Light"/>
+          <w:color w:val="000000" w:themeColor="text1"/>
+          <w:sz w:val="28"/>
+          <w:szCs w:val="28"/>
+        </w:rPr>
+        <w:t>toUpperCase</w:t>
+      </w:r>
+      <w:proofErr w:type="spellEnd"/>
+      <w:r>
+        <w:rPr>
+          <w:rFonts w:ascii="GDS Transport Website Light" w:eastAsia="Times New Roman" w:hAnsi="GDS Transport Website Light"/>
+          <w:color w:val="000000" w:themeColor="text1"/>
+          <w:sz w:val="28"/>
+          <w:szCs w:val="28"/>
+        </w:rPr>
+        <w:t>(</w:t>
+      </w:r>
+      <w:proofErr w:type="spellStart"/>
+      <w:r>
+        <w:rPr>
+          <w:rFonts w:ascii="GDS Transport Website Light" w:eastAsia="Times New Roman" w:hAnsi="GDS Transport Website Light"/>
+          <w:color w:val="000000" w:themeColor="text1"/>
+          <w:sz w:val="28"/>
+          <w:szCs w:val="28"/>
+        </w:rPr>
+        <w:t>familyManCaseNumber</w:t>
+      </w:r>
+      <w:proofErr w:type="spellEnd"/>
+      <w:r>
+        <w:rPr>
+          <w:rFonts w:ascii="GDS Transport Website Light" w:eastAsia="Times New Roman" w:hAnsi="GDS Transport Website Light"/>
+          <w:color w:val="000000" w:themeColor="text1"/>
+          <w:sz w:val="28"/>
+          <w:szCs w:val="28"/>
+        </w:rPr>
+        <w:t>)}</w:t>
       </w:r>
       <w:r>
         <w:rPr>
@@ -179,8 +225,8 @@
           <w:b/>
           <w:bCs/>
           <w:color w:val="000000"/>
-          <w:sz w:val="36"/>
-          <w:szCs w:val="36"/>
+          <w:sz w:val="32"/>
+          <w:szCs w:val="32"/>
         </w:rPr>
       </w:pPr>
       <w:r>
@@ -189,10 +235,95 @@
           <w:b/>
           <w:bCs/>
           <w:color w:val="000000"/>
-          <w:sz w:val="36"/>
-          <w:szCs w:val="36"/>
-        </w:rPr>
-        <w:t>&lt;&lt;cs_{!isBlank(orderTitle)}&gt;&gt;&lt;&lt;orderTitle&gt;&gt;&lt;&lt;else&gt;&gt; Order &lt;&lt;es_&gt;&gt;</w:t>
+          <w:sz w:val="32"/>
+          <w:szCs w:val="32"/>
+        </w:rPr>
+        <w:t>&lt;&lt;cs_</w:t>
+      </w:r>
+      <w:proofErr w:type="gramStart"/>
+      <w:r>
+        <w:rPr>
+          <w:rFonts w:ascii="GDS Transport Website Light" w:eastAsia="Times New Roman" w:hAnsi="GDS Transport Website Light"/>
+          <w:b/>
+          <w:bCs/>
+          <w:color w:val="000000"/>
+          <w:sz w:val="32"/>
+          <w:szCs w:val="32"/>
+        </w:rPr>
+        <w:t>{!</w:t>
+      </w:r>
+      <w:proofErr w:type="spellStart"/>
+      <w:r>
+        <w:rPr>
+          <w:rFonts w:ascii="GDS Transport Website Light" w:eastAsia="Times New Roman" w:hAnsi="GDS Transport Website Light"/>
+          <w:b/>
+          <w:bCs/>
+          <w:color w:val="000000"/>
+          <w:sz w:val="32"/>
+          <w:szCs w:val="32"/>
+        </w:rPr>
+        <w:t>isBlank</w:t>
+      </w:r>
+      <w:proofErr w:type="spellEnd"/>
+      <w:proofErr w:type="gramEnd"/>
+      <w:r>
+        <w:rPr>
+          <w:rFonts w:ascii="GDS Transport Website Light" w:eastAsia="Times New Roman" w:hAnsi="GDS Transport Website Light"/>
+          <w:b/>
+          <w:bCs/>
+          <w:color w:val="000000"/>
+          <w:sz w:val="32"/>
+          <w:szCs w:val="32"/>
+        </w:rPr>
+        <w:t>(</w:t>
+      </w:r>
+      <w:proofErr w:type="spellStart"/>
+      <w:r>
+        <w:rPr>
+          <w:rFonts w:ascii="GDS Transport Website Light" w:eastAsia="Times New Roman" w:hAnsi="GDS Transport Website Light"/>
+          <w:b/>
+          <w:bCs/>
+          <w:color w:val="000000"/>
+          <w:sz w:val="32"/>
+          <w:szCs w:val="32"/>
+        </w:rPr>
+        <w:t>orderTitle</w:t>
+      </w:r>
+      <w:proofErr w:type="spellEnd"/>
+      <w:r>
+        <w:rPr>
+          <w:rFonts w:ascii="GDS Transport Website Light" w:eastAsia="Times New Roman" w:hAnsi="GDS Transport Website Light"/>
+          <w:b/>
+          <w:bCs/>
+          <w:color w:val="000000"/>
+          <w:sz w:val="32"/>
+          <w:szCs w:val="32"/>
+        </w:rPr>
+        <w:t>)}&gt;&gt;&lt;&lt;</w:t>
+      </w:r>
+      <w:proofErr w:type="spellStart"/>
+      <w:r>
+        <w:rPr>
+          <w:rFonts w:ascii="GDS Transport Website Light" w:eastAsia="Times New Roman" w:hAnsi="GDS Transport Website Light"/>
+          <w:b/>
+          <w:bCs/>
+          <w:color w:val="000000"/>
+          <w:sz w:val="32"/>
+          <w:szCs w:val="32"/>
+        </w:rPr>
+        <w:t>orderTitle</w:t>
+      </w:r>
+      <w:proofErr w:type="spellEnd"/>
+      <w:r>
+        <w:rPr>
+          <w:rFonts w:ascii="GDS Transport Website Light" w:eastAsia="Times New Roman" w:hAnsi="GDS Transport Website Light"/>
+          <w:b/>
+          <w:bCs/>
+          <w:color w:val="000000"/>
+          <w:sz w:val="32"/>
+          <w:szCs w:val="32"/>
+        </w:rPr>
+        <w:t>&gt;&gt;&lt;&lt;else&gt;&gt; Order &lt;&lt;es_&gt;&gt;</w:t>
       </w:r>
     </w:p>
     <w:p>
@@ -212,7 +343,27 @@
           <w:sz w:val="24"/>
           <w:szCs w:val="24"/>
         </w:rPr>
-        <w:t>&lt;&lt;childrenAct&gt;&gt;</w:t>
+        <w:t>&lt;&lt;</w:t>
+      </w:r>
+      <w:proofErr w:type="spellStart"/>
+      <w:r>
+        <w:rPr>
+          <w:rFonts w:ascii="GDS Transport Website Light" w:eastAsia="Times New Roman" w:hAnsi="GDS Transport Website Light"/>
+          <w:color w:val="000000"/>
+          <w:sz w:val="24"/>
+          <w:szCs w:val="24"/>
+        </w:rPr>
+        <w:t>childrenAct</w:t>
+      </w:r>
+      <w:proofErr w:type="spellEnd"/>
+      <w:r>
+        <w:rPr>
+          <w:rFonts w:ascii="GDS Transport Website Light" w:eastAsia="Times New Roman" w:hAnsi="GDS Transport Website Light"/>
+          <w:color w:val="000000"/>
+          <w:sz w:val="24"/>
+          <w:szCs w:val="24"/>
+        </w:rPr>
+        <w:t>&gt;&gt;</w:t>
       </w:r>
     </w:p>
     <w:p>
@@ -232,33 +383,35 @@
         <w:rPr>
           <w:rFonts w:ascii="GDS Transport Website Light" w:eastAsia="Times New Roman" w:hAnsi="GDS Transport Website Light"/>
           <w:color w:val="000000" w:themeColor="text1"/>
-          <w:sz w:val="28"/>
-          <w:szCs w:val="28"/>
+          <w:sz w:val="24"/>
+          <w:szCs w:val="24"/>
         </w:rPr>
       </w:pPr>
       <w:r>
         <w:rPr>
           <w:rFonts w:ascii="GDS Transport Website Light" w:eastAsia="Times New Roman" w:hAnsi="GDS Transport Website Light"/>
           <w:color w:val="000000" w:themeColor="text1"/>
-          <w:sz w:val="28"/>
-          <w:szCs w:val="28"/>
+          <w:sz w:val="24"/>
+          <w:szCs w:val="24"/>
         </w:rPr>
         <w:t>&lt;&lt;</w:t>
       </w:r>
+      <w:proofErr w:type="spellStart"/>
       <w:r>
         <w:rPr>
           <w:rFonts w:ascii="GDS Transport Website Light" w:eastAsia="Times New Roman" w:hAnsi="GDS Transport Website Light" w:cs="Times New Roman"/>
-          <w:sz w:val="28"/>
-          <w:szCs w:val="28"/>
+          <w:sz w:val="24"/>
+          <w:szCs w:val="24"/>
         </w:rPr>
         <w:t>todaysDate</w:t>
       </w:r>
-      <w:r>
-        <w:rPr>
-          <w:rFonts w:ascii="GDS Transport Website Light" w:eastAsia="Times New Roman" w:hAnsi="GDS Transport Website Light"/>
-          <w:color w:val="000000" w:themeColor="text1"/>
-          <w:sz w:val="28"/>
-          <w:szCs w:val="28"/>
+      <w:proofErr w:type="spellEnd"/>
+      <w:r>
+        <w:rPr>
+          <w:rFonts w:ascii="GDS Transport Website Light" w:eastAsia="Times New Roman" w:hAnsi="GDS Transport Website Light"/>
+          <w:color w:val="000000" w:themeColor="text1"/>
+          <w:sz w:val="24"/>
+          <w:szCs w:val="24"/>
         </w:rPr>
         <w:t>&gt;&gt;</w:t>
       </w:r>
@@ -268,8 +421,8 @@
         <w:ind w:left="-567" w:right="-608"/>
         <w:rPr>
           <w:rFonts w:ascii="GDS Transport Website Light" w:eastAsia="Times New Roman" w:hAnsi="GDS Transport Website Light" w:cs="Times New Roman"/>
-          <w:sz w:val="28"/>
-          <w:szCs w:val="28"/>
+          <w:sz w:val="24"/>
+          <w:szCs w:val="24"/>
         </w:rPr>
       </w:pPr>
     </w:p>
@@ -279,162 +432,149 @@
         <w:rPr>
           <w:rFonts w:ascii="GDS Transport Website Light" w:eastAsia="Times New Roman" w:hAnsi="GDS Transport Website Light"/>
           <w:color w:val="000000" w:themeColor="text1"/>
-          <w:sz w:val="28"/>
-          <w:szCs w:val="28"/>
+          <w:sz w:val="24"/>
+          <w:szCs w:val="24"/>
         </w:rPr>
       </w:pPr>
       <w:r>
         <w:rPr>
           <w:rFonts w:ascii="GDS Transport Website Light" w:eastAsia="Times New Roman" w:hAnsi="GDS Transport Website Light"/>
           <w:color w:val="000000" w:themeColor="text1"/>
-          <w:sz w:val="28"/>
-          <w:szCs w:val="28"/>
-        </w:rPr>
-        <w:t>&lt;&lt;</w:t>
-      </w:r>
-      <w:r>
-        <w:rPr>
-          <w:rFonts w:ascii="GDS Transport Website Light" w:eastAsia="Times New Roman" w:hAnsi="GDS Transport Website Light"/>
-          <w:color w:val="000000" w:themeColor="text1"/>
-          <w:sz w:val="28"/>
-          <w:szCs w:val="28"/>
-        </w:rPr>
-        <w:t>cs_{!isBlank(judgeTitleAndName)}</w:t>
-      </w:r>
-      <w:r>
-        <w:rPr>
-          <w:rFonts w:ascii="GDS Transport Website Light" w:eastAsia="Times New Roman" w:hAnsi="GDS Transport Website Light"/>
-          <w:color w:val="000000" w:themeColor="text1"/>
-          <w:sz w:val="28"/>
-          <w:szCs w:val="28"/>
-        </w:rPr>
-        <w:t>&gt;&gt;&lt;&lt;</w:t>
-      </w:r>
-      <w:r>
-        <w:rPr>
-          <w:rFonts w:ascii="GDS Transport Website Light" w:eastAsia="Times New Roman" w:hAnsi="GDS Transport Website Light"/>
-          <w:color w:val="000000" w:themeColor="text1"/>
-          <w:sz w:val="28"/>
-          <w:szCs w:val="28"/>
+          <w:sz w:val="24"/>
+          <w:szCs w:val="24"/>
+        </w:rPr>
+        <w:t>&lt;&lt;cs_</w:t>
+      </w:r>
+      <w:proofErr w:type="gramStart"/>
+      <w:r>
+        <w:rPr>
+          <w:rFonts w:ascii="GDS Transport Website Light" w:eastAsia="Times New Roman" w:hAnsi="GDS Transport Website Light"/>
+          <w:color w:val="000000" w:themeColor="text1"/>
+          <w:sz w:val="24"/>
+          <w:szCs w:val="24"/>
+        </w:rPr>
+        <w:t>{!</w:t>
+      </w:r>
+      <w:proofErr w:type="spellStart"/>
+      <w:r>
+        <w:rPr>
+          <w:rFonts w:ascii="GDS Transport Website Light" w:eastAsia="Times New Roman" w:hAnsi="GDS Transport Website Light"/>
+          <w:color w:val="000000" w:themeColor="text1"/>
+          <w:sz w:val="24"/>
+          <w:szCs w:val="24"/>
+        </w:rPr>
+        <w:t>isBlank</w:t>
+      </w:r>
+      <w:proofErr w:type="spellEnd"/>
+      <w:proofErr w:type="gramEnd"/>
+      <w:r>
+        <w:rPr>
+          <w:rFonts w:ascii="GDS Transport Website Light" w:eastAsia="Times New Roman" w:hAnsi="GDS Transport Website Light"/>
+          <w:color w:val="000000" w:themeColor="text1"/>
+          <w:sz w:val="24"/>
+          <w:szCs w:val="24"/>
+        </w:rPr>
+        <w:t>(</w:t>
+      </w:r>
+      <w:proofErr w:type="spellStart"/>
+      <w:r>
+        <w:rPr>
+          <w:rFonts w:ascii="GDS Transport Website Light" w:eastAsia="Times New Roman" w:hAnsi="GDS Transport Website Light"/>
+          <w:color w:val="000000" w:themeColor="text1"/>
+          <w:sz w:val="24"/>
+          <w:szCs w:val="24"/>
         </w:rPr>
         <w:t>judgeTitleAndName</w:t>
       </w:r>
-      <w:r>
-        <w:rPr>
-          <w:rFonts w:ascii="GDS Transport Website Light" w:eastAsia="Times New Roman" w:hAnsi="GDS Transport Website Light"/>
-          <w:color w:val="000000" w:themeColor="text1"/>
-          <w:sz w:val="28"/>
-          <w:szCs w:val="28"/>
-        </w:rPr>
-        <w:t>&gt;&gt;&lt;&lt;</w:t>
-      </w:r>
-      <w:r>
-        <w:rPr>
-          <w:rFonts w:ascii="GDS Transport Website Light" w:eastAsia="Times New Roman" w:hAnsi="GDS Transport Website Light"/>
-          <w:color w:val="000000" w:themeColor="text1"/>
-          <w:sz w:val="28"/>
-          <w:szCs w:val="28"/>
-        </w:rPr>
-        <w:t>es_</w:t>
-      </w:r>
-      <w:r>
-        <w:rPr>
-          <w:rFonts w:ascii="GDS Transport Website Light" w:eastAsia="Times New Roman" w:hAnsi="GDS Transport Website Light"/>
-          <w:color w:val="000000" w:themeColor="text1"/>
-          <w:sz w:val="28"/>
-          <w:szCs w:val="28"/>
-        </w:rPr>
-        <w:t>&gt;&gt;</w:t>
-      </w:r>
-      <w:r>
-        <w:rPr>
-          <w:rFonts w:ascii="GDS Transport Website Light" w:eastAsia="Times New Roman" w:hAnsi="GDS Transport Website Light"/>
-          <w:color w:val="000000" w:themeColor="text1"/>
-          <w:sz w:val="28"/>
-          <w:szCs w:val="28"/>
-        </w:rPr>
-        <w:t xml:space="preserve"> </w:t>
-      </w:r>
-      <w:r>
-        <w:rPr>
-          <w:rFonts w:ascii="GDS Transport Website Light" w:eastAsia="Times New Roman" w:hAnsi="GDS Transport Website Light"/>
-          <w:color w:val="000000" w:themeColor="text1"/>
-          <w:sz w:val="28"/>
-          <w:szCs w:val="28"/>
-        </w:rPr>
-        <w:t>&lt;&lt;</w:t>
-      </w:r>
-      <w:r>
-        <w:rPr>
-          <w:rFonts w:ascii="GDS Transport Website Light" w:eastAsia="Times New Roman" w:hAnsi="GDS Transport Website Light"/>
-          <w:color w:val="000000" w:themeColor="text1"/>
-          <w:sz w:val="28"/>
-          <w:szCs w:val="28"/>
-        </w:rPr>
-        <w:t>cs_{!isBlank(legalAdvisorName)}</w:t>
-      </w:r>
-      <w:r>
-        <w:rPr>
-          <w:rFonts w:ascii="GDS Transport Website Light" w:eastAsia="Times New Roman" w:hAnsi="GDS Transport Website Light"/>
-          <w:color w:val="000000" w:themeColor="text1"/>
-          <w:sz w:val="28"/>
-          <w:szCs w:val="28"/>
-        </w:rPr>
-        <w:t>&gt;&gt;</w:t>
-      </w:r>
-      <w:r>
-        <w:rPr>
-          <w:rFonts w:ascii="GDS Transport Website Light" w:eastAsia="Times New Roman" w:hAnsi="GDS Transport Website Light"/>
-          <w:color w:val="000000" w:themeColor="text1"/>
-          <w:sz w:val="28"/>
-          <w:szCs w:val="28"/>
-        </w:rPr>
-        <w:t xml:space="preserve"> and Legal advisor </w:t>
-      </w:r>
-      <w:r>
-        <w:rPr>
-          <w:rFonts w:ascii="GDS Transport Website Light" w:eastAsia="Times New Roman" w:hAnsi="GDS Transport Website Light"/>
-          <w:color w:val="000000" w:themeColor="text1"/>
-          <w:sz w:val="28"/>
-          <w:szCs w:val="28"/>
-        </w:rPr>
-        <w:t>&lt;&lt;</w:t>
-      </w:r>
-      <w:r>
-        <w:rPr>
-          <w:rFonts w:ascii="GDS Transport Website Light" w:eastAsia="Times New Roman" w:hAnsi="GDS Transport Website Light"/>
-          <w:color w:val="000000" w:themeColor="text1"/>
-          <w:sz w:val="28"/>
-          <w:szCs w:val="28"/>
+      <w:proofErr w:type="spellEnd"/>
+      <w:r>
+        <w:rPr>
+          <w:rFonts w:ascii="GDS Transport Website Light" w:eastAsia="Times New Roman" w:hAnsi="GDS Transport Website Light"/>
+          <w:color w:val="000000" w:themeColor="text1"/>
+          <w:sz w:val="24"/>
+          <w:szCs w:val="24"/>
+        </w:rPr>
+        <w:t>)}&gt;&gt;&lt;&lt;</w:t>
+      </w:r>
+      <w:proofErr w:type="spellStart"/>
+      <w:r>
+        <w:rPr>
+          <w:rFonts w:ascii="GDS Transport Website Light" w:eastAsia="Times New Roman" w:hAnsi="GDS Transport Website Light"/>
+          <w:color w:val="000000" w:themeColor="text1"/>
+          <w:sz w:val="24"/>
+          <w:szCs w:val="24"/>
+        </w:rPr>
+        <w:t>judgeTitleAndName</w:t>
+      </w:r>
+      <w:proofErr w:type="spellEnd"/>
+      <w:r>
+        <w:rPr>
+          <w:rFonts w:ascii="GDS Transport Website Light" w:eastAsia="Times New Roman" w:hAnsi="GDS Transport Website Light"/>
+          <w:color w:val="000000" w:themeColor="text1"/>
+          <w:sz w:val="24"/>
+          <w:szCs w:val="24"/>
+        </w:rPr>
+        <w:t>&gt;&gt;&lt;&lt;es_&gt;&gt; &lt;&lt;cs_{!</w:t>
+      </w:r>
+      <w:proofErr w:type="spellStart"/>
+      <w:r>
+        <w:rPr>
+          <w:rFonts w:ascii="GDS Transport Website Light" w:eastAsia="Times New Roman" w:hAnsi="GDS Transport Website Light"/>
+          <w:color w:val="000000" w:themeColor="text1"/>
+          <w:sz w:val="24"/>
+          <w:szCs w:val="24"/>
+        </w:rPr>
+        <w:t>isBlank</w:t>
+      </w:r>
+      <w:proofErr w:type="spellEnd"/>
+      <w:r>
+        <w:rPr>
+          <w:rFonts w:ascii="GDS Transport Website Light" w:eastAsia="Times New Roman" w:hAnsi="GDS Transport Website Light"/>
+          <w:color w:val="000000" w:themeColor="text1"/>
+          <w:sz w:val="24"/>
+          <w:szCs w:val="24"/>
+        </w:rPr>
+        <w:t>(</w:t>
+      </w:r>
+      <w:proofErr w:type="spellStart"/>
+      <w:r>
+        <w:rPr>
+          <w:rFonts w:ascii="GDS Transport Website Light" w:eastAsia="Times New Roman" w:hAnsi="GDS Transport Website Light"/>
+          <w:color w:val="000000" w:themeColor="text1"/>
+          <w:sz w:val="24"/>
+          <w:szCs w:val="24"/>
         </w:rPr>
         <w:t>legalAdvisorName</w:t>
       </w:r>
-      <w:r>
-        <w:rPr>
-          <w:rFonts w:ascii="GDS Transport Website Light" w:eastAsia="Times New Roman" w:hAnsi="GDS Transport Website Light"/>
-          <w:color w:val="000000" w:themeColor="text1"/>
-          <w:sz w:val="28"/>
-          <w:szCs w:val="28"/>
-        </w:rPr>
-        <w:t>&gt;&gt;&lt;&lt;</w:t>
-      </w:r>
-      <w:r>
-        <w:rPr>
-          <w:rFonts w:ascii="GDS Transport Website Light" w:eastAsia="Times New Roman" w:hAnsi="GDS Transport Website Light"/>
-          <w:color w:val="000000" w:themeColor="text1"/>
-          <w:sz w:val="28"/>
-          <w:szCs w:val="28"/>
-        </w:rPr>
-        <w:t>es_</w:t>
-      </w:r>
-      <w:r>
-        <w:rPr>
-          <w:rFonts w:ascii="GDS Transport Website Light" w:eastAsia="Times New Roman" w:hAnsi="GDS Transport Website Light"/>
-          <w:color w:val="000000" w:themeColor="text1"/>
-          <w:sz w:val="28"/>
-          <w:szCs w:val="28"/>
-        </w:rPr>
-        <w:t>&gt;&gt;</w:t>
+      <w:proofErr w:type="spellEnd"/>
+      <w:r>
+        <w:rPr>
+          <w:rFonts w:ascii="GDS Transport Website Light" w:eastAsia="Times New Roman" w:hAnsi="GDS Transport Website Light"/>
+          <w:color w:val="000000" w:themeColor="text1"/>
+          <w:sz w:val="24"/>
+          <w:szCs w:val="24"/>
+        </w:rPr>
+        <w:t>)}&gt;&gt; and Legal advisor &lt;&lt;</w:t>
+      </w:r>
+      <w:proofErr w:type="spellStart"/>
+      <w:r>
+        <w:rPr>
+          <w:rFonts w:ascii="GDS Transport Website Light" w:eastAsia="Times New Roman" w:hAnsi="GDS Transport Website Light"/>
+          <w:color w:val="000000" w:themeColor="text1"/>
+          <w:sz w:val="24"/>
+          <w:szCs w:val="24"/>
+        </w:rPr>
+        <w:t>legalAdvisorName</w:t>
+      </w:r>
+      <w:proofErr w:type="spellEnd"/>
+      <w:r>
+        <w:rPr>
+          <w:rFonts w:ascii="GDS Transport Website Light" w:eastAsia="Times New Roman" w:hAnsi="GDS Transport Website Light"/>
+          <w:color w:val="000000" w:themeColor="text1"/>
+          <w:sz w:val="24"/>
+          <w:szCs w:val="24"/>
+        </w:rPr>
+        <w:t>&gt;&gt;&lt;&lt;es_&gt;&gt;</w:t>
       </w:r>
     </w:p>
     <w:p>
@@ -443,36 +583,38 @@
         <w:rPr>
           <w:rFonts w:ascii="GDS Transport Website Light" w:eastAsia="Times New Roman" w:hAnsi="GDS Transport Website Light"/>
           <w:color w:val="000000" w:themeColor="text1"/>
-          <w:sz w:val="28"/>
-          <w:szCs w:val="28"/>
+          <w:sz w:val="24"/>
+          <w:szCs w:val="24"/>
         </w:rPr>
       </w:pPr>
       <w:r>
         <w:rPr>
           <w:rFonts w:ascii="GDS Transport Website Light" w:eastAsia="Times New Roman" w:hAnsi="GDS Transport Website Light"/>
           <w:color w:val="000000" w:themeColor="text1"/>
-          <w:sz w:val="28"/>
-          <w:szCs w:val="28"/>
+          <w:sz w:val="24"/>
+          <w:szCs w:val="24"/>
         </w:rPr>
         <w:t>&lt;&lt;</w:t>
       </w:r>
-      <w:r>
-        <w:rPr>
-          <w:rFonts w:ascii="GDS Transport Website Light" w:eastAsia="Times New Roman" w:hAnsi="GDS Transport Website Light"/>
-          <w:color w:val="000000" w:themeColor="text1"/>
-          <w:sz w:val="28"/>
-          <w:szCs w:val="28"/>
-        </w:rPr>
-        <w:t>court</w:t>
-      </w:r>
-      <w:r>
-        <w:rPr>
-          <w:rFonts w:ascii="GDS Transport Website Light" w:eastAsia="Times New Roman" w:hAnsi="GDS Transport Website Light"/>
-          <w:color w:val="000000" w:themeColor="text1"/>
-          <w:sz w:val="28"/>
-          <w:szCs w:val="28"/>
-        </w:rPr>
-        <w:t>Name&gt;&gt;</w:t>
+      <w:proofErr w:type="spellStart"/>
+      <w:r>
+        <w:rPr>
+          <w:rFonts w:ascii="GDS Transport Website Light" w:eastAsia="Times New Roman" w:hAnsi="GDS Transport Website Light"/>
+          <w:color w:val="000000" w:themeColor="text1"/>
+          <w:sz w:val="24"/>
+          <w:szCs w:val="24"/>
+        </w:rPr>
+        <w:t>courtName</w:t>
+      </w:r>
+      <w:proofErr w:type="spellEnd"/>
+      <w:r>
+        <w:rPr>
+          <w:rFonts w:ascii="GDS Transport Website Light" w:eastAsia="Times New Roman" w:hAnsi="GDS Transport Website Light"/>
+          <w:color w:val="000000" w:themeColor="text1"/>
+          <w:sz w:val="24"/>
+          <w:szCs w:val="24"/>
+        </w:rPr>
+        <w:t>&gt;&gt;</w:t>
       </w:r>
     </w:p>
     <w:p>
@@ -505,8 +647,21 @@
           <w:sz w:val="24"/>
           <w:szCs w:val="24"/>
         </w:rPr>
-        <w:t xml:space="preserve">&lt;&lt;cs_{ </w:t>
-      </w:r>
+        <w:t>&lt;&lt;cs</w:t>
+      </w:r>
+      <w:proofErr w:type="gramStart"/>
+      <w:r>
+        <w:rPr>
+          <w:rFonts w:ascii="GDS Transport Website Light" w:hAnsi="GDS Transport Website Light" w:cs="Times New Roman"/>
+          <w:b/>
+          <w:bCs/>
+          <w:color w:val="000000"/>
+          <w:sz w:val="24"/>
+          <w:szCs w:val="24"/>
+        </w:rPr>
+        <w:t xml:space="preserve">_{ </w:t>
+      </w:r>
+      <w:proofErr w:type="spellStart"/>
       <w:r>
         <w:rPr>
           <w:rFonts w:ascii="GDS Transport Website Light" w:eastAsia="Times New Roman" w:hAnsi="GDS Transport Website Light" w:cs="Times New Roman"/>
@@ -527,7 +682,20 @@
           <w:sz w:val="24"/>
           <w:szCs w:val="24"/>
         </w:rPr>
-        <w:t>Count &lt;2</w:t>
+        <w:t>Count</w:t>
+      </w:r>
+      <w:proofErr w:type="spellEnd"/>
+      <w:proofErr w:type="gramEnd"/>
+      <w:r>
+        <w:rPr>
+          <w:rFonts w:ascii="GDS Transport Website Light" w:hAnsi="GDS Transport Website Light"/>
+          <w:b/>
+          <w:bCs/>
+          <w:color w:val="000000"/>
+          <w:sz w:val="24"/>
+          <w:szCs w:val="24"/>
+        </w:rPr>
+        <w:t xml:space="preserve"> &lt;2</w:t>
       </w:r>
       <w:r>
         <w:rPr>
@@ -600,6 +768,11 @@
       <w:tblPr>
         <w:tblW w:w="10207" w:type="dxa"/>
         <w:tblInd w:w="-719" w:type="dxa"/>
+        <w:tblBorders>
+          <w:top w:val="single" w:sz="12" w:space="0" w:color="000000"/>
+          <w:bottom w:val="single" w:sz="12" w:space="0" w:color="000000"/>
+          <w:insideH w:val="single" w:sz="12" w:space="0" w:color="000000"/>
+        </w:tblBorders>
         <w:tblCellMar>
           <w:top w:w="15" w:type="dxa"/>
           <w:left w:w="15" w:type="dxa"/>
@@ -620,12 +793,6 @@
         <w:tc>
           <w:tcPr>
             <w:tcW w:w="3087" w:type="dxa"/>
-            <w:tcBorders>
-              <w:top w:val="single" w:sz="12" w:space="0" w:color="000000"/>
-              <w:left w:val="single" w:sz="8" w:space="0" w:color="FFFFFF"/>
-              <w:bottom w:val="single" w:sz="12" w:space="0" w:color="000000"/>
-              <w:right w:val="single" w:sz="8" w:space="0" w:color="FFFFFF"/>
-            </w:tcBorders>
             <w:tcMar>
               <w:top w:w="100" w:type="dxa"/>
               <w:left w:w="100" w:type="dxa"/>
@@ -644,19 +811,29 @@
                 <w:rFonts w:ascii="GDS Transport Website Light" w:hAnsi="GDS Transport Website Light" w:cs="Arial"/>
                 <w:color w:val="000000" w:themeColor="text1"/>
               </w:rPr>
-              <w:t>&lt;&lt;rr_children&gt;&gt;</w:t>
+              <w:t>&lt;&lt;</w:t>
+            </w:r>
+            <w:proofErr w:type="spellStart"/>
+            <w:r>
+              <w:rPr>
+                <w:rFonts w:ascii="GDS Transport Website Light" w:hAnsi="GDS Transport Website Light" w:cs="Arial"/>
+                <w:color w:val="000000" w:themeColor="text1"/>
+              </w:rPr>
+              <w:t>rr_children</w:t>
+            </w:r>
+            <w:proofErr w:type="spellEnd"/>
+            <w:r>
+              <w:rPr>
+                <w:rFonts w:ascii="GDS Transport Website Light" w:hAnsi="GDS Transport Website Light" w:cs="Arial"/>
+                <w:color w:val="000000" w:themeColor="text1"/>
+              </w:rPr>
+              <w:t>&gt;&gt;</w:t>
             </w:r>
           </w:p>
         </w:tc>
         <w:tc>
           <w:tcPr>
             <w:tcW w:w="1751" w:type="dxa"/>
-            <w:tcBorders>
-              <w:top w:val="single" w:sz="12" w:space="0" w:color="000000"/>
-              <w:left w:val="single" w:sz="8" w:space="0" w:color="FFFFFF"/>
-              <w:bottom w:val="single" w:sz="12" w:space="0" w:color="000000"/>
-              <w:right w:val="single" w:sz="8" w:space="0" w:color="FFFFFF"/>
-            </w:tcBorders>
             <w:tcMar>
               <w:top w:w="100" w:type="dxa"/>
               <w:left w:w="100" w:type="dxa"/>
@@ -679,12 +856,6 @@
         <w:tc>
           <w:tcPr>
             <w:tcW w:w="5369" w:type="dxa"/>
-            <w:tcBorders>
-              <w:top w:val="single" w:sz="12" w:space="0" w:color="000000"/>
-              <w:left w:val="single" w:sz="8" w:space="0" w:color="FFFFFF"/>
-              <w:bottom w:val="single" w:sz="12" w:space="0" w:color="000000"/>
-              <w:right w:val="single" w:sz="8" w:space="0" w:color="FFFFFF"/>
-            </w:tcBorders>
             <w:tcMar>
               <w:top w:w="100" w:type="dxa"/>
               <w:left w:w="100" w:type="dxa"/>
@@ -709,12 +880,6 @@
         <w:tc>
           <w:tcPr>
             <w:tcW w:w="3087" w:type="dxa"/>
-            <w:tcBorders>
-              <w:top w:val="single" w:sz="12" w:space="0" w:color="000000"/>
-              <w:left w:val="single" w:sz="8" w:space="0" w:color="FFFFFF"/>
-              <w:bottom w:val="single" w:sz="12" w:space="0" w:color="000000"/>
-              <w:right w:val="single" w:sz="8" w:space="0" w:color="FFFFFF"/>
-            </w:tcBorders>
             <w:tcMar>
               <w:top w:w="100" w:type="dxa"/>
               <w:left w:w="100" w:type="dxa"/>
@@ -736,8 +901,6 @@
             <w:r>
               <w:rPr>
                 <w:rFonts w:ascii="GDS Transport Website Light" w:eastAsia="Times New Roman" w:hAnsi="GDS Transport Website Light"/>
-                <w:b/>
-                <w:bCs/>
                 <w:color w:val="000000" w:themeColor="text1"/>
                 <w:sz w:val="24"/>
                 <w:szCs w:val="24"/>
@@ -747,8 +910,6 @@
             <w:r>
               <w:rPr>
                 <w:rFonts w:ascii="GDS Transport Website Light" w:eastAsia="Times New Roman" w:hAnsi="GDS Transport Website Light"/>
-                <w:b/>
-                <w:bCs/>
                 <w:color w:val="000000" w:themeColor="text1"/>
                 <w:sz w:val="24"/>
                 <w:szCs w:val="24"/>
@@ -760,12 +921,6 @@
         <w:tc>
           <w:tcPr>
             <w:tcW w:w="1751" w:type="dxa"/>
-            <w:tcBorders>
-              <w:top w:val="single" w:sz="12" w:space="0" w:color="000000"/>
-              <w:left w:val="single" w:sz="8" w:space="0" w:color="FFFFFF"/>
-              <w:bottom w:val="single" w:sz="12" w:space="0" w:color="000000"/>
-              <w:right w:val="single" w:sz="8" w:space="0" w:color="FFFFFF"/>
-            </w:tcBorders>
             <w:tcMar>
               <w:top w:w="100" w:type="dxa"/>
               <w:left w:w="100" w:type="dxa"/>
@@ -790,19 +945,44 @@
                 <w:sz w:val="24"/>
                 <w:szCs w:val="24"/>
               </w:rPr>
-              <w:t>&lt;&lt;cs_{!isBlank(gender)}&gt;&gt; &lt;&lt;gender&gt;&gt;&lt;&lt;es_&gt;&gt;</w:t>
+              <w:t>&lt;&lt;cs_</w:t>
+            </w:r>
+            <w:proofErr w:type="gramStart"/>
+            <w:r>
+              <w:rPr>
+                <w:rFonts w:ascii="GDS Transport Website Light" w:eastAsia="Times New Roman" w:hAnsi="GDS Transport Website Light"/>
+                <w:color w:val="000000" w:themeColor="text1"/>
+                <w:sz w:val="24"/>
+                <w:szCs w:val="24"/>
+              </w:rPr>
+              <w:t>{!</w:t>
+            </w:r>
+            <w:proofErr w:type="spellStart"/>
+            <w:r>
+              <w:rPr>
+                <w:rFonts w:ascii="GDS Transport Website Light" w:eastAsia="Times New Roman" w:hAnsi="GDS Transport Website Light"/>
+                <w:color w:val="000000" w:themeColor="text1"/>
+                <w:sz w:val="24"/>
+                <w:szCs w:val="24"/>
+              </w:rPr>
+              <w:t>isBlank</w:t>
+            </w:r>
+            <w:proofErr w:type="spellEnd"/>
+            <w:proofErr w:type="gramEnd"/>
+            <w:r>
+              <w:rPr>
+                <w:rFonts w:ascii="GDS Transport Website Light" w:eastAsia="Times New Roman" w:hAnsi="GDS Transport Website Light"/>
+                <w:color w:val="000000" w:themeColor="text1"/>
+                <w:sz w:val="24"/>
+                <w:szCs w:val="24"/>
+              </w:rPr>
+              <w:t>(gender)}&gt;&gt; &lt;&lt;gender&gt;&gt;&lt;&lt;es_&gt;&gt;</w:t>
             </w:r>
           </w:p>
         </w:tc>
         <w:tc>
           <w:tcPr>
             <w:tcW w:w="5369" w:type="dxa"/>
-            <w:tcBorders>
-              <w:top w:val="single" w:sz="12" w:space="0" w:color="000000"/>
-              <w:left w:val="single" w:sz="8" w:space="0" w:color="FFFFFF"/>
-              <w:bottom w:val="single" w:sz="12" w:space="0" w:color="000000"/>
-              <w:right w:val="single" w:sz="8" w:space="0" w:color="FFFFFF"/>
-            </w:tcBorders>
             <w:tcMar>
               <w:top w:w="100" w:type="dxa"/>
               <w:left w:w="100" w:type="dxa"/>
@@ -827,7 +1007,78 @@
                 <w:sz w:val="24"/>
                 <w:szCs w:val="24"/>
               </w:rPr>
-              <w:t>&lt;&lt;cs_{!isBlank(dateOfBirth)}&gt;&gt; Born &lt;&lt;dateOfBirth&gt;&gt;&lt;&lt;es_&gt;&gt;</w:t>
+              <w:t>&lt;&lt;cs_</w:t>
+            </w:r>
+            <w:proofErr w:type="gramStart"/>
+            <w:r>
+              <w:rPr>
+                <w:rFonts w:ascii="GDS Transport Website Light" w:eastAsia="Times New Roman" w:hAnsi="GDS Transport Website Light"/>
+                <w:color w:val="000000" w:themeColor="text1"/>
+                <w:sz w:val="24"/>
+                <w:szCs w:val="24"/>
+              </w:rPr>
+              <w:t>{!</w:t>
+            </w:r>
+            <w:proofErr w:type="spellStart"/>
+            <w:r>
+              <w:rPr>
+                <w:rFonts w:ascii="GDS Transport Website Light" w:eastAsia="Times New Roman" w:hAnsi="GDS Transport Website Light"/>
+                <w:color w:val="000000" w:themeColor="text1"/>
+                <w:sz w:val="24"/>
+                <w:szCs w:val="24"/>
+              </w:rPr>
+              <w:t>isBlank</w:t>
+            </w:r>
+            <w:proofErr w:type="spellEnd"/>
+            <w:proofErr w:type="gramEnd"/>
+            <w:r>
+              <w:rPr>
+                <w:rFonts w:ascii="GDS Transport Website Light" w:eastAsia="Times New Roman" w:hAnsi="GDS Transport Website Light"/>
+                <w:color w:val="000000" w:themeColor="text1"/>
+                <w:sz w:val="24"/>
+                <w:szCs w:val="24"/>
+              </w:rPr>
+              <w:t>(</w:t>
+            </w:r>
+            <w:proofErr w:type="spellStart"/>
+            <w:r>
+              <w:rPr>
+                <w:rFonts w:ascii="GDS Transport Website Light" w:eastAsia="Times New Roman" w:hAnsi="GDS Transport Website Light"/>
+                <w:color w:val="000000" w:themeColor="text1"/>
+                <w:sz w:val="24"/>
+                <w:szCs w:val="24"/>
+              </w:rPr>
+              <w:t>dateOfBirth</w:t>
+            </w:r>
+            <w:proofErr w:type="spellEnd"/>
+            <w:r>
+              <w:rPr>
+                <w:rFonts w:ascii="GDS Transport Website Light" w:eastAsia="Times New Roman" w:hAnsi="GDS Transport Website Light"/>
+                <w:color w:val="000000" w:themeColor="text1"/>
+                <w:sz w:val="24"/>
+                <w:szCs w:val="24"/>
+              </w:rPr>
+              <w:t>)}&gt;&gt; Born &lt;&lt;</w:t>
+            </w:r>
+            <w:proofErr w:type="spellStart"/>
+            <w:r>
+              <w:rPr>
+                <w:rFonts w:ascii="GDS Transport Website Light" w:eastAsia="Times New Roman" w:hAnsi="GDS Transport Website Light"/>
+                <w:color w:val="000000" w:themeColor="text1"/>
+                <w:sz w:val="24"/>
+                <w:szCs w:val="24"/>
+              </w:rPr>
+              <w:t>dateOfBirth</w:t>
+            </w:r>
+            <w:proofErr w:type="spellEnd"/>
+            <w:r>
+              <w:rPr>
+                <w:rFonts w:ascii="GDS Transport Website Light" w:eastAsia="Times New Roman" w:hAnsi="GDS Transport Website Light"/>
+                <w:color w:val="000000" w:themeColor="text1"/>
+                <w:sz w:val="24"/>
+                <w:szCs w:val="24"/>
+              </w:rPr>
+              <w:t>&gt;&gt;&lt;&lt;es_&gt;&gt;</w:t>
             </w:r>
           </w:p>
         </w:tc>
@@ -836,12 +1087,6 @@
         <w:tc>
           <w:tcPr>
             <w:tcW w:w="3087" w:type="dxa"/>
-            <w:tcBorders>
-              <w:top w:val="single" w:sz="12" w:space="0" w:color="000000"/>
-              <w:left w:val="single" w:sz="8" w:space="0" w:color="FFFFFF"/>
-              <w:bottom w:val="single" w:sz="12" w:space="0" w:color="000000"/>
-              <w:right w:val="single" w:sz="8" w:space="0" w:color="FFFFFF"/>
-            </w:tcBorders>
             <w:tcMar>
               <w:top w:w="100" w:type="dxa"/>
               <w:left w:w="100" w:type="dxa"/>
@@ -868,19 +1113,33 @@
                 <w:sz w:val="24"/>
                 <w:szCs w:val="24"/>
               </w:rPr>
-              <w:t>&lt;&lt;er_children&gt;&gt;</w:t>
+              <w:t>&lt;&lt;</w:t>
+            </w:r>
+            <w:proofErr w:type="spellStart"/>
+            <w:r>
+              <w:rPr>
+                <w:rFonts w:ascii="GDS Transport Website Light" w:eastAsia="Times New Roman" w:hAnsi="GDS Transport Website Light"/>
+                <w:color w:val="000000" w:themeColor="text1"/>
+                <w:sz w:val="24"/>
+                <w:szCs w:val="24"/>
+              </w:rPr>
+              <w:t>er_children</w:t>
+            </w:r>
+            <w:proofErr w:type="spellEnd"/>
+            <w:r>
+              <w:rPr>
+                <w:rFonts w:ascii="GDS Transport Website Light" w:eastAsia="Times New Roman" w:hAnsi="GDS Transport Website Light"/>
+                <w:color w:val="000000" w:themeColor="text1"/>
+                <w:sz w:val="24"/>
+                <w:szCs w:val="24"/>
+              </w:rPr>
+              <w:t>&gt;&gt;</w:t>
             </w:r>
           </w:p>
         </w:tc>
         <w:tc>
           <w:tcPr>
             <w:tcW w:w="1751" w:type="dxa"/>
-            <w:tcBorders>
-              <w:top w:val="single" w:sz="12" w:space="0" w:color="000000"/>
-              <w:left w:val="single" w:sz="8" w:space="0" w:color="FFFFFF"/>
-              <w:bottom w:val="single" w:sz="12" w:space="0" w:color="000000"/>
-              <w:right w:val="single" w:sz="8" w:space="0" w:color="FFFFFF"/>
-            </w:tcBorders>
             <w:tcMar>
               <w:top w:w="100" w:type="dxa"/>
               <w:left w:w="100" w:type="dxa"/>
@@ -902,12 +1161,6 @@
         <w:tc>
           <w:tcPr>
             <w:tcW w:w="5369" w:type="dxa"/>
-            <w:tcBorders>
-              <w:top w:val="single" w:sz="12" w:space="0" w:color="000000"/>
-              <w:left w:val="single" w:sz="8" w:space="0" w:color="FFFFFF"/>
-              <w:bottom w:val="single" w:sz="12" w:space="0" w:color="000000"/>
-              <w:right w:val="single" w:sz="8" w:space="0" w:color="FFFFFF"/>
-            </w:tcBorders>
             <w:tcMar>
               <w:top w:w="100" w:type="dxa"/>
               <w:left w:w="100" w:type="dxa"/>
@@ -937,6 +1190,8 @@
           <w:szCs w:val="24"/>
         </w:rPr>
       </w:pPr>
+      <w:bookmarkStart w:id="0" w:name="_GoBack"/>
+      <w:bookmarkEnd w:id="0"/>
     </w:p>
     <w:p>
       <w:pPr>
@@ -950,10 +1205,351 @@
       <w:r>
         <w:rPr>
           <w:rFonts w:ascii="GDS Transport Website Light" w:eastAsia="Times New Roman" w:hAnsi="GDS Transport Website Light" w:cs="Times New Roman"/>
-          <w:sz w:val="24"/>
-          <w:szCs w:val="24"/>
-        </w:rPr>
-        <w:t>&lt;&lt;o</w:t>
+          <w:noProof/>
+          <w:sz w:val="24"/>
+          <w:szCs w:val="24"/>
+        </w:rPr>
+        <mc:AlternateContent>
+          <mc:Choice Requires="wps">
+            <w:drawing>
+              <wp:anchor distT="0" distB="0" distL="114300" distR="114300" simplePos="0" relativeHeight="251661312" behindDoc="1" locked="0" layoutInCell="1" allowOverlap="1" wp14:anchorId="0B8AB0C6" wp14:editId="6EEC1941">
+                <wp:simplePos x="0" y="0"/>
+                <wp:positionH relativeFrom="column">
+                  <wp:posOffset>-479387</wp:posOffset>
+                </wp:positionH>
+                <wp:positionV relativeFrom="margin">
+                  <wp:align>bottom</wp:align>
+                </wp:positionV>
+                <wp:extent cx="6508115" cy="2240915"/>
+                <wp:effectExtent l="0" t="0" r="0" b="0"/>
+                <wp:wrapTight wrapText="bothSides">
+                  <wp:wrapPolygon edited="0">
+                    <wp:start x="0" y="0"/>
+                    <wp:lineTo x="0" y="21422"/>
+                    <wp:lineTo x="21539" y="21422"/>
+                    <wp:lineTo x="21539" y="0"/>
+                    <wp:lineTo x="0" y="0"/>
+                  </wp:wrapPolygon>
+                </wp:wrapTight>
+                <wp:docPr id="4" name="Text Box 4"/>
+                <wp:cNvGraphicFramePr/>
+                <a:graphic xmlns:a="http://schemas.openxmlformats.org/drawingml/2006/main">
+                  <a:graphicData uri="http://schemas.microsoft.com/office/word/2010/wordprocessingShape">
+                    <wps:wsp>
+                      <wps:cNvSpPr txBox="1"/>
+                      <wps:spPr>
+                        <a:xfrm>
+                          <a:off x="0" y="0"/>
+                          <a:ext cx="6508377" cy="2240915"/>
+                        </a:xfrm>
+                        <a:prstGeom prst="rect">
+                          <a:avLst/>
+                        </a:prstGeom>
+                        <a:solidFill>
+                          <a:schemeClr val="lt1"/>
+                        </a:solidFill>
+                        <a:ln w="6350">
+                          <a:noFill/>
+                        </a:ln>
+                      </wps:spPr>
+                      <wps:txbx>
+                        <w:txbxContent>
+                          <w:p>
+                            <w:pPr>
+                              <w:ind w:right="-126"/>
+                              <w:rPr>
+                                <w:rFonts w:ascii="GDS Transport Website Light" w:eastAsia="Times New Roman" w:hAnsi="GDS Transport Website Light" w:cs="Times New Roman"/>
+                                <w:sz w:val="24"/>
+                                <w:szCs w:val="24"/>
+                              </w:rPr>
+                            </w:pPr>
+                            <w:r>
+                              <w:rPr>
+                                <w:rFonts w:ascii="GDS Transport Website Light" w:eastAsia="Times New Roman" w:hAnsi="GDS Transport Website Light" w:cs="Times New Roman"/>
+                                <w:sz w:val="24"/>
+                                <w:szCs w:val="24"/>
+                              </w:rPr>
+                              <w:t>&lt;&lt;cs_{</w:t>
+                            </w:r>
+                            <w:proofErr w:type="spellStart"/>
+                            <w:r>
+                              <w:rPr>
+                                <w:rFonts w:ascii="GDS Transport Website Light" w:eastAsia="Times New Roman" w:hAnsi="GDS Transport Website Light" w:cs="Times New Roman"/>
+                                <w:sz w:val="24"/>
+                                <w:szCs w:val="24"/>
+                              </w:rPr>
+                              <w:t>orderType</w:t>
+                            </w:r>
+                            <w:proofErr w:type="spellEnd"/>
+                            <w:r>
+                              <w:rPr>
+                                <w:rFonts w:ascii="GDS Transport Website Light" w:eastAsia="Times New Roman" w:hAnsi="GDS Transport Website Light" w:cs="Times New Roman"/>
+                                <w:sz w:val="24"/>
+                                <w:szCs w:val="24"/>
+                              </w:rPr>
+                              <w:t>=’CARE_ORDER’}&gt;&gt;</w:t>
+                            </w:r>
+                            <w:r>
+                              <w:rPr>
+                                <w:rFonts w:ascii="GDS Transport Website Light" w:eastAsia="Times New Roman" w:hAnsi="GDS Transport Website Light" w:cs="Times New Roman"/>
+                                <w:b/>
+                                <w:bCs/>
+                                <w:sz w:val="24"/>
+                                <w:szCs w:val="24"/>
+                              </w:rPr>
+                              <w:t>Warning</w:t>
+                            </w:r>
+                          </w:p>
+                          <w:p>
+                            <w:pPr>
+                              <w:ind w:right="-126"/>
+                              <w:rPr>
+                                <w:rFonts w:ascii="GDS Transport Website Light" w:eastAsia="Times New Roman" w:hAnsi="GDS Transport Website Light" w:cs="Times New Roman"/>
+                                <w:b/>
+                                <w:bCs/>
+                                <w:sz w:val="24"/>
+                                <w:szCs w:val="24"/>
+                              </w:rPr>
+                            </w:pPr>
+                          </w:p>
+                          <w:p>
+                            <w:pPr>
+                              <w:ind w:right="-126"/>
+                              <w:rPr>
+                                <w:rFonts w:ascii="GDS Transport Website Light" w:eastAsia="Times New Roman" w:hAnsi="GDS Transport Website Light" w:cs="Times New Roman"/>
+                                <w:sz w:val="24"/>
+                                <w:szCs w:val="24"/>
+                              </w:rPr>
+                            </w:pPr>
+                            <w:r>
+                              <w:rPr>
+                                <w:rFonts w:ascii="GDS Transport Website Light" w:eastAsia="Times New Roman" w:hAnsi="GDS Transport Website Light" w:cs="Times New Roman"/>
+                                <w:sz w:val="24"/>
+                                <w:szCs w:val="24"/>
+                              </w:rPr>
+                              <w:t>While a Care Order is in force no person may cause the child to be known by a new surname or remove the child from the United Kingdom without the written consent of every person with parental responsibility for the child or the leave of the court.</w:t>
+                            </w:r>
+                          </w:p>
+                          <w:p>
+                            <w:pPr>
+                              <w:ind w:right="-126"/>
+                              <w:rPr>
+                                <w:rFonts w:ascii="GDS Transport Website Light" w:eastAsia="Times New Roman" w:hAnsi="GDS Transport Website Light" w:cs="Times New Roman"/>
+                                <w:sz w:val="24"/>
+                                <w:szCs w:val="24"/>
+                              </w:rPr>
+                            </w:pPr>
+                            <w:r>
+                              <w:rPr>
+                                <w:rFonts w:ascii="GDS Transport Website Light" w:eastAsia="Times New Roman" w:hAnsi="GDS Transport Website Light" w:cs="Times New Roman"/>
+                                <w:sz w:val="24"/>
+                                <w:szCs w:val="24"/>
+                              </w:rPr>
+                              <w:t>However, the local authority, in whose care a child is, may remove that child from the United Kingdom for a period of less than 1 month.</w:t>
+                            </w:r>
+                          </w:p>
+                          <w:p>
+                            <w:pPr>
+                              <w:ind w:right="-126"/>
+                              <w:rPr>
+                                <w:rFonts w:ascii="GDS Transport Website Light" w:eastAsia="Times New Roman" w:hAnsi="GDS Transport Website Light" w:cs="Times New Roman"/>
+                                <w:sz w:val="24"/>
+                                <w:szCs w:val="24"/>
+                              </w:rPr>
+                            </w:pPr>
+                            <w:r>
+                              <w:rPr>
+                                <w:rFonts w:ascii="GDS Transport Website Light" w:eastAsia="Times New Roman" w:hAnsi="GDS Transport Website Light" w:cs="Times New Roman"/>
+                                <w:sz w:val="24"/>
+                                <w:szCs w:val="24"/>
+                              </w:rPr>
+                              <w:t xml:space="preserve">It may be a criminal offence under the Child Abduction Act 1984 to remove the child from the United Kingdom without the leave of the </w:t>
+                            </w:r>
+                            <w:proofErr w:type="gramStart"/>
+                            <w:r>
+                              <w:rPr>
+                                <w:rFonts w:ascii="GDS Transport Website Light" w:eastAsia="Times New Roman" w:hAnsi="GDS Transport Website Light" w:cs="Times New Roman"/>
+                                <w:sz w:val="24"/>
+                                <w:szCs w:val="24"/>
+                              </w:rPr>
+                              <w:t>court.&lt;</w:t>
+                            </w:r>
+                            <w:proofErr w:type="gramEnd"/>
+                            <w:r>
+                              <w:rPr>
+                                <w:rFonts w:ascii="GDS Transport Website Light" w:eastAsia="Times New Roman" w:hAnsi="GDS Transport Website Light" w:cs="Times New Roman"/>
+                                <w:sz w:val="24"/>
+                                <w:szCs w:val="24"/>
+                              </w:rPr>
+                              <w:t>&lt;es_&gt;&gt;</w:t>
+                            </w:r>
+                          </w:p>
+                        </w:txbxContent>
+                      </wps:txbx>
+                      <wps:bodyPr rot="0" spcFirstLastPara="0" vertOverflow="overflow" horzOverflow="overflow" vert="horz" wrap="square" lIns="91440" tIns="45720" rIns="91440" bIns="45720" numCol="1" spcCol="0" rtlCol="0" fromWordArt="0" anchor="t" anchorCtr="0" forceAA="0" compatLnSpc="1">
+                        <a:prstTxWarp prst="textNoShape">
+                          <a:avLst/>
+                        </a:prstTxWarp>
+                        <a:noAutofit/>
+                      </wps:bodyPr>
+                    </wps:wsp>
+                  </a:graphicData>
+                </a:graphic>
+                <wp14:sizeRelH relativeFrom="margin">
+                  <wp14:pctWidth>0</wp14:pctWidth>
+                </wp14:sizeRelH>
+                <wp14:sizeRelV relativeFrom="margin">
+                  <wp14:pctHeight>0</wp14:pctHeight>
+                </wp14:sizeRelV>
+              </wp:anchor>
+            </w:drawing>
+          </mc:Choice>
+          <mc:Fallback>
+            <w:pict>
+              <v:shapetype w14:anchorId="0B8AB0C6" id="_x0000_t202" coordsize="21600,21600" o:spt="202" path="m,l,21600r21600,l21600,xe">
+                <v:stroke joinstyle="miter"/>
+                <v:path gradientshapeok="t" o:connecttype="rect"/>
+              </v:shapetype>
+              <v:shape id="Text Box 4" o:spid="_x0000_s1026" type="#_x0000_t202" style="position:absolute;left:0;text-align:left;margin-left:-37.75pt;margin-top:0;width:512.45pt;height:176.45pt;z-index:-251655168;visibility:visible;mso-wrap-style:square;mso-width-percent:0;mso-height-percent:0;mso-wrap-distance-left:9pt;mso-wrap-distance-top:0;mso-wrap-distance-right:9pt;mso-wrap-distance-bottom:0;mso-position-horizontal:absolute;mso-position-horizontal-relative:text;mso-position-vertical:bottom;mso-position-vertical-relative:margin;mso-width-percent:0;mso-height-percent:0;mso-width-relative:margin;mso-height-relative:margin;v-text-anchor:top" o:gfxdata="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" fillcolor="white [3201]" stroked="f" strokeweight=".5pt">
+                <v:textbox>
+                  <w:txbxContent>
+                    <w:p>
+                      <w:pPr>
+                        <w:ind w:right="-126"/>
+                        <w:rPr>
+                          <w:rFonts w:ascii="GDS Transport Website Light" w:eastAsia="Times New Roman" w:hAnsi="GDS Transport Website Light" w:cs="Times New Roman"/>
+                          <w:sz w:val="24"/>
+                          <w:szCs w:val="24"/>
+                        </w:rPr>
+                      </w:pPr>
+                      <w:r>
+                        <w:rPr>
+                          <w:rFonts w:ascii="GDS Transport Website Light" w:eastAsia="Times New Roman" w:hAnsi="GDS Transport Website Light" w:cs="Times New Roman"/>
+                          <w:sz w:val="24"/>
+                          <w:szCs w:val="24"/>
+                        </w:rPr>
+                        <w:t>&lt;&lt;cs_{</w:t>
+                      </w:r>
+                      <w:proofErr w:type="spellStart"/>
+                      <w:r>
+                        <w:rPr>
+                          <w:rFonts w:ascii="GDS Transport Website Light" w:eastAsia="Times New Roman" w:hAnsi="GDS Transport Website Light" w:cs="Times New Roman"/>
+                          <w:sz w:val="24"/>
+                          <w:szCs w:val="24"/>
+                        </w:rPr>
+                        <w:t>orderType</w:t>
+                      </w:r>
+                      <w:proofErr w:type="spellEnd"/>
+                      <w:r>
+                        <w:rPr>
+                          <w:rFonts w:ascii="GDS Transport Website Light" w:eastAsia="Times New Roman" w:hAnsi="GDS Transport Website Light" w:cs="Times New Roman"/>
+                          <w:sz w:val="24"/>
+                          <w:szCs w:val="24"/>
+                        </w:rPr>
+                        <w:t>=’CARE_ORDER’}&gt;&gt;</w:t>
+                      </w:r>
+                      <w:r>
+                        <w:rPr>
+                          <w:rFonts w:ascii="GDS Transport Website Light" w:eastAsia="Times New Roman" w:hAnsi="GDS Transport Website Light" w:cs="Times New Roman"/>
+                          <w:b/>
+                          <w:bCs/>
+                          <w:sz w:val="24"/>
+                          <w:szCs w:val="24"/>
+                        </w:rPr>
+                        <w:t>Warning</w:t>
+                      </w:r>
+                    </w:p>
+                    <w:p>
+                      <w:pPr>
+                        <w:ind w:right="-126"/>
+                        <w:rPr>
+                          <w:rFonts w:ascii="GDS Transport Website Light" w:eastAsia="Times New Roman" w:hAnsi="GDS Transport Website Light" w:cs="Times New Roman"/>
+                          <w:b/>
+                          <w:bCs/>
+                          <w:sz w:val="24"/>
+                          <w:szCs w:val="24"/>
+                        </w:rPr>
+                      </w:pPr>
+                    </w:p>
+                    <w:p>
+                      <w:pPr>
+                        <w:ind w:right="-126"/>
+                        <w:rPr>
+                          <w:rFonts w:ascii="GDS Transport Website Light" w:eastAsia="Times New Roman" w:hAnsi="GDS Transport Website Light" w:cs="Times New Roman"/>
+                          <w:sz w:val="24"/>
+                          <w:szCs w:val="24"/>
+                        </w:rPr>
+                      </w:pPr>
+                      <w:r>
+                        <w:rPr>
+                          <w:rFonts w:ascii="GDS Transport Website Light" w:eastAsia="Times New Roman" w:hAnsi="GDS Transport Website Light" w:cs="Times New Roman"/>
+                          <w:sz w:val="24"/>
+                          <w:szCs w:val="24"/>
+                        </w:rPr>
+                        <w:t>While a Care Order is in force no person may cause the child to be known by a new surname or remove the child from the United Kingdom without the written consent of every person with parental responsibility for the child or the leave of the court.</w:t>
+                      </w:r>
+                    </w:p>
+                    <w:p>
+                      <w:pPr>
+                        <w:ind w:right="-126"/>
+                        <w:rPr>
+                          <w:rFonts w:ascii="GDS Transport Website Light" w:eastAsia="Times New Roman" w:hAnsi="GDS Transport Website Light" w:cs="Times New Roman"/>
+                          <w:sz w:val="24"/>
+                          <w:szCs w:val="24"/>
+                        </w:rPr>
+                      </w:pPr>
+                      <w:r>
+                        <w:rPr>
+                          <w:rFonts w:ascii="GDS Transport Website Light" w:eastAsia="Times New Roman" w:hAnsi="GDS Transport Website Light" w:cs="Times New Roman"/>
+                          <w:sz w:val="24"/>
+                          <w:szCs w:val="24"/>
+                        </w:rPr>
+                        <w:t>However, the local authority, in whose care a child is, may remove that child from the United Kingdom for a period of less than 1 month.</w:t>
+                      </w:r>
+                    </w:p>
+                    <w:p>
+                      <w:pPr>
+                        <w:ind w:right="-126"/>
+                        <w:rPr>
+                          <w:rFonts w:ascii="GDS Transport Website Light" w:eastAsia="Times New Roman" w:hAnsi="GDS Transport Website Light" w:cs="Times New Roman"/>
+                          <w:sz w:val="24"/>
+                          <w:szCs w:val="24"/>
+                        </w:rPr>
+                      </w:pPr>
+                      <w:r>
+                        <w:rPr>
+                          <w:rFonts w:ascii="GDS Transport Website Light" w:eastAsia="Times New Roman" w:hAnsi="GDS Transport Website Light" w:cs="Times New Roman"/>
+                          <w:sz w:val="24"/>
+                          <w:szCs w:val="24"/>
+                        </w:rPr>
+                        <w:t xml:space="preserve">It may be a criminal offence under the Child Abduction Act 1984 to remove the child from the United Kingdom without the leave of the </w:t>
+                      </w:r>
+                      <w:proofErr w:type="gramStart"/>
+                      <w:r>
+                        <w:rPr>
+                          <w:rFonts w:ascii="GDS Transport Website Light" w:eastAsia="Times New Roman" w:hAnsi="GDS Transport Website Light" w:cs="Times New Roman"/>
+                          <w:sz w:val="24"/>
+                          <w:szCs w:val="24"/>
+                        </w:rPr>
+                        <w:t>court.&lt;</w:t>
+                      </w:r>
+                      <w:proofErr w:type="gramEnd"/>
+                      <w:r>
+                        <w:rPr>
+                          <w:rFonts w:ascii="GDS Transport Website Light" w:eastAsia="Times New Roman" w:hAnsi="GDS Transport Website Light" w:cs="Times New Roman"/>
+                          <w:sz w:val="24"/>
+                          <w:szCs w:val="24"/>
+                        </w:rPr>
+                        <w:t>&lt;es_&gt;&gt;</w:t>
+                      </w:r>
+                    </w:p>
+                  </w:txbxContent>
+                </v:textbox>
+                <w10:wrap type="tight" anchory="margin"/>
+              </v:shape>
+            </w:pict>
+          </mc:Fallback>
+        </mc:AlternateContent>
       </w:r>
       <w:r>
         <w:rPr>
@@ -961,6 +1557,23 @@
           <w:sz w:val="24"/>
           <w:szCs w:val="24"/>
         </w:rPr>
+        <w:t>&lt;&lt;</w:t>
+      </w:r>
+      <w:proofErr w:type="spellStart"/>
+      <w:r>
+        <w:rPr>
+          <w:rFonts w:ascii="GDS Transport Website Light" w:eastAsia="Times New Roman" w:hAnsi="GDS Transport Website Light" w:cs="Times New Roman"/>
+          <w:sz w:val="24"/>
+          <w:szCs w:val="24"/>
+        </w:rPr>
+        <w:t>o</w:t>
+      </w:r>
+      <w:r>
+        <w:rPr>
+          <w:rFonts w:ascii="GDS Transport Website Light" w:eastAsia="Times New Roman" w:hAnsi="GDS Transport Website Light" w:cs="Times New Roman"/>
+          <w:sz w:val="24"/>
+          <w:szCs w:val="24"/>
+        </w:rPr>
         <w:t>rder</w:t>
       </w:r>
       <w:r>
@@ -979,6 +1592,7 @@
         </w:rPr>
         <w:t>etails</w:t>
       </w:r>
+      <w:proofErr w:type="spellEnd"/>
       <w:r>
         <w:rPr>
           <w:rFonts w:ascii="GDS Transport Website Light" w:eastAsia="Times New Roman" w:hAnsi="GDS Transport Website Light" w:cs="Times New Roman"/>
@@ -990,219 +1604,23 @@
     </w:p>
     <w:p>
       <w:pPr>
-        <w:ind w:left="-567" w:right="-608"/>
+        <w:tabs>
+          <w:tab w:val="left" w:pos="2894"/>
+        </w:tabs>
         <w:rPr>
           <w:rFonts w:ascii="GDS Transport Website Light" w:eastAsia="Times New Roman" w:hAnsi="GDS Transport Website Light" w:cs="Times New Roman"/>
           <w:sz w:val="24"/>
           <w:szCs w:val="24"/>
         </w:rPr>
       </w:pPr>
-    </w:p>
-    <w:p>
-      <w:pPr>
-        <w:ind w:left="-567" w:right="-608"/>
+      <w:r>
         <w:rPr>
           <w:rFonts w:ascii="GDS Transport Website Light" w:eastAsia="Times New Roman" w:hAnsi="GDS Transport Website Light" w:cs="Times New Roman"/>
           <w:sz w:val="24"/>
           <w:szCs w:val="24"/>
         </w:rPr>
-      </w:pPr>
-    </w:p>
-    <w:p>
-      <w:pPr>
-        <w:ind w:left="-567" w:right="-608"/>
-        <w:rPr>
-          <w:rFonts w:ascii="GDS Transport Website Light" w:eastAsia="Times New Roman" w:hAnsi="GDS Transport Website Light" w:cs="Times New Roman"/>
-          <w:sz w:val="24"/>
-          <w:szCs w:val="24"/>
-        </w:rPr>
-      </w:pPr>
-    </w:p>
-    <w:p>
-      <w:pPr>
-        <w:ind w:left="-567" w:right="-608"/>
-        <w:rPr>
-          <w:rFonts w:ascii="GDS Transport Website Light" w:eastAsia="Times New Roman" w:hAnsi="GDS Transport Website Light" w:cs="Times New Roman"/>
-          <w:sz w:val="24"/>
-          <w:szCs w:val="24"/>
-        </w:rPr>
-      </w:pPr>
-    </w:p>
-    <w:p>
-      <w:pPr>
-        <w:ind w:left="-567" w:right="-608"/>
-        <w:rPr>
-          <w:rFonts w:ascii="GDS Transport Website Light" w:eastAsia="Times New Roman" w:hAnsi="GDS Transport Website Light" w:cs="Times New Roman"/>
-          <w:sz w:val="24"/>
-          <w:szCs w:val="24"/>
-        </w:rPr>
-      </w:pPr>
-    </w:p>
-    <w:p>
-      <w:pPr>
-        <w:ind w:left="-567" w:right="-608"/>
-        <w:rPr>
-          <w:rFonts w:ascii="GDS Transport Website Light" w:eastAsia="Times New Roman" w:hAnsi="GDS Transport Website Light" w:cs="Times New Roman"/>
-          <w:sz w:val="24"/>
-          <w:szCs w:val="24"/>
-        </w:rPr>
-      </w:pPr>
-    </w:p>
-    <w:p>
-      <w:pPr>
-        <w:ind w:left="-567" w:right="-608"/>
-        <w:rPr>
-          <w:rFonts w:ascii="GDS Transport Website Light" w:eastAsia="Times New Roman" w:hAnsi="GDS Transport Website Light" w:cs="Times New Roman"/>
-          <w:sz w:val="24"/>
-          <w:szCs w:val="24"/>
-        </w:rPr>
-      </w:pPr>
-    </w:p>
-    <w:p>
-      <w:pPr>
-        <w:ind w:left="-567" w:right="-608"/>
-        <w:rPr>
-          <w:rFonts w:ascii="GDS Transport Website Light" w:eastAsia="Times New Roman" w:hAnsi="GDS Transport Website Light" w:cs="Times New Roman"/>
-          <w:sz w:val="24"/>
-          <w:szCs w:val="24"/>
-        </w:rPr>
-      </w:pPr>
-      <w:r>
-        <w:rPr>
-          <w:rFonts w:ascii="GDS Transport Website Light" w:eastAsia="Times New Roman" w:hAnsi="GDS Transport Website Light" w:cs="Times New Roman"/>
-          <w:sz w:val="24"/>
-          <w:szCs w:val="24"/>
-        </w:rPr>
-        <w:t>&lt;&lt;cs_{orderType=</w:t>
-      </w:r>
-      <w:r>
-        <w:rPr>
-          <w:rFonts w:ascii="GDS Transport Website Light" w:eastAsia="Times New Roman" w:hAnsi="GDS Transport Website Light" w:cs="Times New Roman"/>
-          <w:sz w:val="24"/>
-          <w:szCs w:val="24"/>
-        </w:rPr>
-        <w:t>’</w:t>
-      </w:r>
-      <w:r>
-        <w:rPr>
-          <w:rFonts w:ascii="GDS Transport Website Light" w:eastAsia="Times New Roman" w:hAnsi="GDS Transport Website Light" w:cs="Times New Roman"/>
-          <w:sz w:val="24"/>
-          <w:szCs w:val="24"/>
-        </w:rPr>
-        <w:t>Care order</w:t>
-      </w:r>
-      <w:r>
-        <w:rPr>
-          <w:rFonts w:ascii="GDS Transport Website Light" w:eastAsia="Times New Roman" w:hAnsi="GDS Transport Website Light" w:cs="Times New Roman"/>
-          <w:sz w:val="24"/>
-          <w:szCs w:val="24"/>
-        </w:rPr>
-        <w:t>’</w:t>
-      </w:r>
-      <w:bookmarkStart w:id="0" w:name="_GoBack"/>
-      <w:bookmarkEnd w:id="0"/>
-      <w:r>
-        <w:rPr>
-          <w:rFonts w:ascii="GDS Transport Website Light" w:eastAsia="Times New Roman" w:hAnsi="GDS Transport Website Light" w:cs="Times New Roman"/>
-          <w:sz w:val="24"/>
-          <w:szCs w:val="24"/>
-        </w:rPr>
-        <w:t>}&gt;&gt;</w:t>
-      </w:r>
-      <w:r>
-        <w:rPr>
-          <w:rFonts w:ascii="GDS Transport Website Light" w:eastAsia="Times New Roman" w:hAnsi="GDS Transport Website Light" w:cs="Times New Roman"/>
-          <w:b/>
-          <w:bCs/>
-          <w:sz w:val="24"/>
-          <w:szCs w:val="24"/>
-        </w:rPr>
-        <w:t>Warning</w:t>
-      </w:r>
-    </w:p>
-    <w:p>
-      <w:pPr>
-        <w:ind w:left="-567" w:right="-608"/>
-        <w:rPr>
-          <w:rFonts w:ascii="GDS Transport Website Light" w:eastAsia="Times New Roman" w:hAnsi="GDS Transport Website Light" w:cs="Times New Roman"/>
-          <w:b/>
-          <w:bCs/>
-          <w:sz w:val="24"/>
-          <w:szCs w:val="24"/>
-        </w:rPr>
-      </w:pPr>
-    </w:p>
-    <w:p>
-      <w:pPr>
-        <w:ind w:left="-567" w:right="-608"/>
-        <w:rPr>
-          <w:rFonts w:ascii="GDS Transport Website Light" w:eastAsia="Times New Roman" w:hAnsi="GDS Transport Website Light" w:cs="Times New Roman"/>
-          <w:sz w:val="24"/>
-          <w:szCs w:val="24"/>
-        </w:rPr>
-      </w:pPr>
-      <w:r>
-        <w:rPr>
-          <w:rFonts w:ascii="GDS Transport Website Light" w:eastAsia="Times New Roman" w:hAnsi="GDS Transport Website Light" w:cs="Times New Roman"/>
-          <w:sz w:val="24"/>
-          <w:szCs w:val="24"/>
-        </w:rPr>
-        <w:t>While a Care Order is in force no person may cause the child to be known by a new surname or remove the child from the United Kingdom without the written consent of every person with parental responsibility for the child or the leave of the court.</w:t>
-      </w:r>
-    </w:p>
-    <w:p>
-      <w:pPr>
-        <w:ind w:left="-567" w:right="-608"/>
-        <w:rPr>
-          <w:rFonts w:ascii="GDS Transport Website Light" w:eastAsia="Times New Roman" w:hAnsi="GDS Transport Website Light" w:cs="Times New Roman"/>
-          <w:sz w:val="24"/>
-          <w:szCs w:val="24"/>
-        </w:rPr>
-      </w:pPr>
-      <w:r>
-        <w:rPr>
-          <w:rFonts w:ascii="GDS Transport Website Light" w:eastAsia="Times New Roman" w:hAnsi="GDS Transport Website Light" w:cs="Times New Roman"/>
-          <w:sz w:val="24"/>
-          <w:szCs w:val="24"/>
-        </w:rPr>
-        <w:t>However, the local authority, in whose care a child is, may remove that child from the United Kingdom for a period of less than 1 month.</w:t>
-      </w:r>
-    </w:p>
-    <w:p>
-      <w:pPr>
-        <w:ind w:left="-567" w:right="-608"/>
-        <w:rPr>
-          <w:rFonts w:ascii="GDS Transport Website Light" w:eastAsia="Times New Roman" w:hAnsi="GDS Transport Website Light" w:cs="Times New Roman"/>
-          <w:sz w:val="24"/>
-          <w:szCs w:val="24"/>
-        </w:rPr>
-      </w:pPr>
-      <w:r>
-        <w:rPr>
-          <w:rFonts w:ascii="GDS Transport Website Light" w:eastAsia="Times New Roman" w:hAnsi="GDS Transport Website Light" w:cs="Times New Roman"/>
-          <w:sz w:val="24"/>
-          <w:szCs w:val="24"/>
-        </w:rPr>
-        <w:t>It may be a criminal offence under the Child Abduction Act 1984 to remove the child from the United Kingdom without the leave of the court.</w:t>
-      </w:r>
-      <w:r>
-        <w:rPr>
-          <w:rFonts w:ascii="GDS Transport Website Light" w:eastAsia="Times New Roman" w:hAnsi="GDS Transport Website Light" w:cs="Times New Roman"/>
-          <w:sz w:val="24"/>
-          <w:szCs w:val="24"/>
-        </w:rPr>
-        <w:t>&lt;&lt;es_&gt;&gt;</w:t>
-      </w:r>
-    </w:p>
-    <w:p>
-      <w:pPr>
-        <w:ind w:left="-567" w:right="-608"/>
-        <w:rPr>
-          <w:rFonts w:ascii="GDS Transport Website Light" w:eastAsia="Times New Roman" w:hAnsi="GDS Transport Website Light" w:cs="Times New Roman"/>
-          <w:sz w:val="24"/>
-          <w:szCs w:val="24"/>
-        </w:rPr>
-      </w:pPr>
+        <w:tab/>
+      </w:r>
     </w:p>
     <w:sectPr>
       <w:footerReference w:type="default" r:id="rId9"/>
@@ -1248,15 +1666,6 @@
       <w:pStyle w:val="Footer"/>
       <w:ind w:left="-567"/>
     </w:pPr>
-    <w:r>
-      <w:rPr>
-        <w:rFonts w:ascii="GDS Transport Website Light" w:hAnsi="GDS Transport Website Light"/>
-        <w:color w:val="666666"/>
-        <w:sz w:val="20"/>
-        <w:szCs w:val="20"/>
-      </w:rPr>
-      <w:t>C21</w:t>
-    </w:r>
   </w:p>
 </w:ftr>
 </file>

</xml_diff>

<commit_message>
Fixed e2e tests + updated docmosis template
</commit_message>
<xml_diff>
--- a/docker/docmosis/templates/FL-PLW-GOR-ENG-00218.docx
+++ b/docker/docmosis/templates/FL-PLW-GOR-ENG-00218.docx
@@ -14,12 +14,80 @@
       </w:pPr>
       <w:r>
         <w:rPr>
+          <w:noProof/>
+          <w:color w:val="000000" w:themeColor="text1"/>
+        </w:rPr>
+        <w:drawing>
+          <wp:anchor distT="0" distB="0" distL="114300" distR="114300" simplePos="0" relativeHeight="251659264" behindDoc="0" locked="0" layoutInCell="1" allowOverlap="1" wp14:anchorId="014DD744" wp14:editId="2247F045">
+            <wp:simplePos x="0" y="0"/>
+            <wp:positionH relativeFrom="margin">
+              <wp:posOffset>-338455</wp:posOffset>
+            </wp:positionH>
+            <wp:positionV relativeFrom="margin">
+              <wp:posOffset>90693</wp:posOffset>
+            </wp:positionV>
+            <wp:extent cx="736600" cy="652145"/>
+            <wp:effectExtent l="0" t="0" r="0" b="0"/>
+            <wp:wrapSquare wrapText="bothSides"/>
+            <wp:docPr id="1" name="Picture 1" descr="A picture containing text&#10;&#10;Description automatically generated"/>
+            <wp:cNvGraphicFramePr>
+              <a:graphicFrameLocks xmlns:a="http://schemas.openxmlformats.org/drawingml/2006/main"/>
+            </wp:cNvGraphicFramePr>
+            <a:graphic xmlns:a="http://schemas.openxmlformats.org/drawingml/2006/main">
+              <a:graphicData uri="http://schemas.openxmlformats.org/drawingml/2006/picture">
+                <pic:pic xmlns:pic="http://schemas.openxmlformats.org/drawingml/2006/picture">
+                  <pic:nvPicPr>
+                    <pic:cNvPr id="0" name="Picture 1"/>
+                    <pic:cNvPicPr>
+                      <a:picLocks/>
+                    </pic:cNvPicPr>
+                  </pic:nvPicPr>
+                  <pic:blipFill>
+                    <a:blip r:embed="rId7">
+                      <a:extLst>
+                        <a:ext uri="{28A0092B-C50C-407E-A947-70E740481C1C}">
+                          <a14:useLocalDpi xmlns:a14="http://schemas.microsoft.com/office/drawing/2010/main" val="0"/>
+                        </a:ext>
+                      </a:extLst>
+                    </a:blip>
+                    <a:srcRect/>
+                    <a:stretch>
+                      <a:fillRect/>
+                    </a:stretch>
+                  </pic:blipFill>
+                  <pic:spPr bwMode="auto">
+                    <a:xfrm>
+                      <a:off x="0" y="0"/>
+                      <a:ext cx="736600" cy="652145"/>
+                    </a:xfrm>
+                    <a:prstGeom prst="rect">
+                      <a:avLst/>
+                    </a:prstGeom>
+                    <a:noFill/>
+                    <a:ln>
+                      <a:noFill/>
+                    </a:ln>
+                  </pic:spPr>
+                </pic:pic>
+              </a:graphicData>
+            </a:graphic>
+            <wp14:sizeRelH relativeFrom="margin">
+              <wp14:pctWidth>0</wp14:pctWidth>
+            </wp14:sizeRelH>
+            <wp14:sizeRelV relativeFrom="margin">
+              <wp14:pctHeight>0</wp14:pctHeight>
+            </wp14:sizeRelV>
+          </wp:anchor>
+        </w:drawing>
+      </w:r>
+      <w:r>
+        <w:rPr>
           <w:rFonts w:eastAsia="Times New Roman"/>
           <w:noProof/>
           <w:color w:val="000000" w:themeColor="text1"/>
         </w:rPr>
         <w:drawing>
-          <wp:anchor distT="0" distB="0" distL="114300" distR="114300" simplePos="0" relativeHeight="251660288" behindDoc="1" locked="0" layoutInCell="1" allowOverlap="1" wp14:anchorId="7E7F046C" wp14:editId="69D9A90E">
+          <wp:anchor distT="0" distB="0" distL="114300" distR="114300" simplePos="0" relativeHeight="251660288" behindDoc="1" locked="0" layoutInCell="1" allowOverlap="1" wp14:anchorId="3CD9531F" wp14:editId="7856993F">
             <wp:simplePos x="0" y="0"/>
             <wp:positionH relativeFrom="column">
               <wp:posOffset>4678231</wp:posOffset>
@@ -42,7 +110,7 @@
                     <pic:cNvPicPr/>
                   </pic:nvPicPr>
                   <pic:blipFill rotWithShape="1">
-                    <a:blip r:embed="rId7" cstate="print">
+                    <a:blip r:embed="rId8" cstate="print">
                       <a:extLst>
                         <a:ext uri="{28A0092B-C50C-407E-A947-70E740481C1C}">
                           <a14:useLocalDpi xmlns:a14="http://schemas.microsoft.com/office/drawing/2010/main" val="0"/>
@@ -83,68 +151,6 @@
       </w:r>
       <w:r>
         <w:rPr>
-          <w:noProof/>
-          <w:color w:val="000000" w:themeColor="text1"/>
-        </w:rPr>
-        <w:drawing>
-          <wp:anchor distT="0" distB="0" distL="114300" distR="114300" simplePos="0" relativeHeight="251659264" behindDoc="0" locked="0" layoutInCell="1" allowOverlap="1" wp14:anchorId="5E3767CF" wp14:editId="0E96555B">
-            <wp:simplePos x="0" y="0"/>
-            <wp:positionH relativeFrom="margin">
-              <wp:posOffset>-338455</wp:posOffset>
-            </wp:positionH>
-            <wp:positionV relativeFrom="margin">
-              <wp:posOffset>145004</wp:posOffset>
-            </wp:positionV>
-            <wp:extent cx="736600" cy="652145"/>
-            <wp:effectExtent l="0" t="0" r="0" b="0"/>
-            <wp:wrapSquare wrapText="bothSides"/>
-            <wp:docPr id="1" name="Picture 1"/>
-            <wp:cNvGraphicFramePr>
-              <a:graphicFrameLocks xmlns:a="http://schemas.openxmlformats.org/drawingml/2006/main"/>
-            </wp:cNvGraphicFramePr>
-            <a:graphic xmlns:a="http://schemas.openxmlformats.org/drawingml/2006/main">
-              <a:graphicData uri="http://schemas.openxmlformats.org/drawingml/2006/picture">
-                <pic:pic xmlns:pic="http://schemas.openxmlformats.org/drawingml/2006/picture">
-                  <pic:nvPicPr>
-                    <pic:cNvPr id="0" name="Picture 1"/>
-                    <pic:cNvPicPr>
-                      <a:picLocks/>
-                    </pic:cNvPicPr>
-                  </pic:nvPicPr>
-                  <pic:blipFill>
-                    <a:blip r:embed="rId8">
-                      <a:extLst>
-                        <a:ext uri="{28A0092B-C50C-407E-A947-70E740481C1C}">
-                          <a14:useLocalDpi xmlns:a14="http://schemas.microsoft.com/office/drawing/2010/main" val="0"/>
-                        </a:ext>
-                      </a:extLst>
-                    </a:blip>
-                    <a:srcRect/>
-                    <a:stretch>
-                      <a:fillRect/>
-                    </a:stretch>
-                  </pic:blipFill>
-                  <pic:spPr bwMode="auto">
-                    <a:xfrm>
-                      <a:off x="0" y="0"/>
-                      <a:ext cx="736600" cy="652145"/>
-                    </a:xfrm>
-                    <a:prstGeom prst="rect">
-                      <a:avLst/>
-                    </a:prstGeom>
-                    <a:noFill/>
-                    <a:ln>
-                      <a:noFill/>
-                    </a:ln>
-                  </pic:spPr>
-                </pic:pic>
-              </a:graphicData>
-            </a:graphic>
-          </wp:anchor>
-        </w:drawing>
-      </w:r>
-      <w:r>
-        <w:rPr>
           <w:rFonts w:ascii="GDS Transport Website Light" w:eastAsia="Times New Roman" w:hAnsi="GDS Transport Website Light"/>
           <w:color w:val="000000" w:themeColor="text1"/>
           <w:sz w:val="28"/>
@@ -219,8 +225,8 @@
           <w:b/>
           <w:bCs/>
           <w:color w:val="000000"/>
-          <w:sz w:val="36"/>
-          <w:szCs w:val="36"/>
+          <w:sz w:val="32"/>
+          <w:szCs w:val="32"/>
         </w:rPr>
       </w:pPr>
       <w:r>
@@ -229,8 +235,8 @@
           <w:b/>
           <w:bCs/>
           <w:color w:val="000000"/>
-          <w:sz w:val="36"/>
-          <w:szCs w:val="36"/>
+          <w:sz w:val="32"/>
+          <w:szCs w:val="32"/>
         </w:rPr>
         <w:t>&lt;&lt;cs_</w:t>
       </w:r>
@@ -241,8 +247,8 @@
           <w:b/>
           <w:bCs/>
           <w:color w:val="000000"/>
-          <w:sz w:val="36"/>
-          <w:szCs w:val="36"/>
+          <w:sz w:val="32"/>
+          <w:szCs w:val="32"/>
         </w:rPr>
         <w:t>{!</w:t>
       </w:r>
@@ -253,8 +259,8 @@
           <w:b/>
           <w:bCs/>
           <w:color w:val="000000"/>
-          <w:sz w:val="36"/>
-          <w:szCs w:val="36"/>
+          <w:sz w:val="32"/>
+          <w:szCs w:val="32"/>
         </w:rPr>
         <w:t>isBlank</w:t>
       </w:r>
@@ -266,8 +272,8 @@
           <w:b/>
           <w:bCs/>
           <w:color w:val="000000"/>
-          <w:sz w:val="36"/>
-          <w:szCs w:val="36"/>
+          <w:sz w:val="32"/>
+          <w:szCs w:val="32"/>
         </w:rPr>
         <w:t>(</w:t>
       </w:r>
@@ -278,8 +284,8 @@
           <w:b/>
           <w:bCs/>
           <w:color w:val="000000"/>
-          <w:sz w:val="36"/>
-          <w:szCs w:val="36"/>
+          <w:sz w:val="32"/>
+          <w:szCs w:val="32"/>
         </w:rPr>
         <w:t>orderTitle</w:t>
       </w:r>
@@ -290,8 +296,8 @@
           <w:b/>
           <w:bCs/>
           <w:color w:val="000000"/>
-          <w:sz w:val="36"/>
-          <w:szCs w:val="36"/>
+          <w:sz w:val="32"/>
+          <w:szCs w:val="32"/>
         </w:rPr>
         <w:t>)}&gt;&gt;&lt;&lt;</w:t>
       </w:r>
@@ -302,8 +308,8 @@
           <w:b/>
           <w:bCs/>
           <w:color w:val="000000"/>
-          <w:sz w:val="36"/>
-          <w:szCs w:val="36"/>
+          <w:sz w:val="32"/>
+          <w:szCs w:val="32"/>
         </w:rPr>
         <w:t>orderTitle</w:t>
       </w:r>
@@ -314,23 +320,50 @@
           <w:b/>
           <w:bCs/>
           <w:color w:val="000000"/>
-          <w:sz w:val="36"/>
-          <w:szCs w:val="36"/>
-        </w:rPr>
-        <w:t>&gt;&gt;&lt;&lt;else&gt;&gt; Ord</w:t>
-      </w:r>
-      <w:bookmarkStart w:id="0" w:name="_GoBack"/>
-      <w:bookmarkEnd w:id="0"/>
-      <w:r>
-        <w:rPr>
-          <w:rFonts w:ascii="GDS Transport Website Light" w:eastAsia="Times New Roman" w:hAnsi="GDS Transport Website Light"/>
-          <w:b/>
-          <w:bCs/>
+          <w:sz w:val="32"/>
+          <w:szCs w:val="32"/>
+        </w:rPr>
+        <w:t>&gt;&gt;&lt;&lt;else&gt;&gt; Order &lt;&lt;es_&gt;&gt;</w:t>
+      </w:r>
+    </w:p>
+    <w:p>
+      <w:pPr>
+        <w:ind w:left="851" w:right="427"/>
+        <w:rPr>
+          <w:rFonts w:ascii="GDS Transport Website Light" w:eastAsia="Times New Roman" w:hAnsi="GDS Transport Website Light"/>
           <w:color w:val="000000"/>
-          <w:sz w:val="36"/>
-          <w:szCs w:val="36"/>
-        </w:rPr>
-        <w:t>er &lt;&lt;es_&gt;&gt;</w:t>
+          <w:sz w:val="24"/>
+          <w:szCs w:val="24"/>
+        </w:rPr>
+      </w:pPr>
+      <w:r>
+        <w:rPr>
+          <w:rFonts w:ascii="GDS Transport Website Light" w:eastAsia="Times New Roman" w:hAnsi="GDS Transport Website Light"/>
+          <w:color w:val="000000"/>
+          <w:sz w:val="24"/>
+          <w:szCs w:val="24"/>
+        </w:rPr>
+        <w:t>&lt;&lt;</w:t>
+      </w:r>
+      <w:proofErr w:type="spellStart"/>
+      <w:r>
+        <w:rPr>
+          <w:rFonts w:ascii="GDS Transport Website Light" w:eastAsia="Times New Roman" w:hAnsi="GDS Transport Website Light"/>
+          <w:color w:val="000000"/>
+          <w:sz w:val="24"/>
+          <w:szCs w:val="24"/>
+        </w:rPr>
+        <w:t>childrenAct</w:t>
+      </w:r>
+      <w:proofErr w:type="spellEnd"/>
+      <w:r>
+        <w:rPr>
+          <w:rFonts w:ascii="GDS Transport Website Light" w:eastAsia="Times New Roman" w:hAnsi="GDS Transport Website Light"/>
+          <w:color w:val="000000"/>
+          <w:sz w:val="24"/>
+          <w:szCs w:val="24"/>
+        </w:rPr>
+        <w:t>&gt;&gt;</w:t>
       </w:r>
     </w:p>
     <w:p>
@@ -350,16 +383,16 @@
         <w:rPr>
           <w:rFonts w:ascii="GDS Transport Website Light" w:eastAsia="Times New Roman" w:hAnsi="GDS Transport Website Light"/>
           <w:color w:val="000000" w:themeColor="text1"/>
-          <w:sz w:val="28"/>
-          <w:szCs w:val="28"/>
+          <w:sz w:val="24"/>
+          <w:szCs w:val="24"/>
         </w:rPr>
       </w:pPr>
       <w:r>
         <w:rPr>
           <w:rFonts w:ascii="GDS Transport Website Light" w:eastAsia="Times New Roman" w:hAnsi="GDS Transport Website Light"/>
           <w:color w:val="000000" w:themeColor="text1"/>
-          <w:sz w:val="28"/>
-          <w:szCs w:val="28"/>
+          <w:sz w:val="24"/>
+          <w:szCs w:val="24"/>
         </w:rPr>
         <w:t>&lt;&lt;</w:t>
       </w:r>
@@ -367,8 +400,8 @@
       <w:r>
         <w:rPr>
           <w:rFonts w:ascii="GDS Transport Website Light" w:eastAsia="Times New Roman" w:hAnsi="GDS Transport Website Light" w:cs="Times New Roman"/>
-          <w:sz w:val="28"/>
-          <w:szCs w:val="28"/>
+          <w:sz w:val="24"/>
+          <w:szCs w:val="24"/>
         </w:rPr>
         <w:t>todaysDate</w:t>
       </w:r>
@@ -377,8 +410,8 @@
         <w:rPr>
           <w:rFonts w:ascii="GDS Transport Website Light" w:eastAsia="Times New Roman" w:hAnsi="GDS Transport Website Light"/>
           <w:color w:val="000000" w:themeColor="text1"/>
-          <w:sz w:val="28"/>
-          <w:szCs w:val="28"/>
+          <w:sz w:val="24"/>
+          <w:szCs w:val="24"/>
         </w:rPr>
         <w:t>&gt;&gt;</w:t>
       </w:r>
@@ -388,8 +421,8 @@
         <w:ind w:left="-567" w:right="-608"/>
         <w:rPr>
           <w:rFonts w:ascii="GDS Transport Website Light" w:eastAsia="Times New Roman" w:hAnsi="GDS Transport Website Light" w:cs="Times New Roman"/>
-          <w:sz w:val="28"/>
-          <w:szCs w:val="28"/>
+          <w:sz w:val="24"/>
+          <w:szCs w:val="24"/>
         </w:rPr>
       </w:pPr>
     </w:p>
@@ -399,35 +432,26 @@
         <w:rPr>
           <w:rFonts w:ascii="GDS Transport Website Light" w:eastAsia="Times New Roman" w:hAnsi="GDS Transport Website Light"/>
           <w:color w:val="000000" w:themeColor="text1"/>
-          <w:sz w:val="28"/>
-          <w:szCs w:val="28"/>
+          <w:sz w:val="24"/>
+          <w:szCs w:val="24"/>
         </w:rPr>
       </w:pPr>
       <w:r>
         <w:rPr>
           <w:rFonts w:ascii="GDS Transport Website Light" w:eastAsia="Times New Roman" w:hAnsi="GDS Transport Website Light"/>
           <w:color w:val="000000" w:themeColor="text1"/>
-          <w:sz w:val="28"/>
-          <w:szCs w:val="28"/>
-        </w:rPr>
-        <w:t>&lt;&lt;</w:t>
-      </w:r>
-      <w:r>
-        <w:rPr>
-          <w:rFonts w:ascii="GDS Transport Website Light" w:eastAsia="Times New Roman" w:hAnsi="GDS Transport Website Light"/>
-          <w:color w:val="000000" w:themeColor="text1"/>
-          <w:sz w:val="28"/>
-          <w:szCs w:val="28"/>
-        </w:rPr>
-        <w:t>cs_</w:t>
+          <w:sz w:val="24"/>
+          <w:szCs w:val="24"/>
+        </w:rPr>
+        <w:t>&lt;&lt;cs_</w:t>
       </w:r>
       <w:proofErr w:type="gramStart"/>
       <w:r>
         <w:rPr>
           <w:rFonts w:ascii="GDS Transport Website Light" w:eastAsia="Times New Roman" w:hAnsi="GDS Transport Website Light"/>
           <w:color w:val="000000" w:themeColor="text1"/>
-          <w:sz w:val="28"/>
-          <w:szCs w:val="28"/>
+          <w:sz w:val="24"/>
+          <w:szCs w:val="24"/>
         </w:rPr>
         <w:t>{!</w:t>
       </w:r>
@@ -436,8 +460,8 @@
         <w:rPr>
           <w:rFonts w:ascii="GDS Transport Website Light" w:eastAsia="Times New Roman" w:hAnsi="GDS Transport Website Light"/>
           <w:color w:val="000000" w:themeColor="text1"/>
-          <w:sz w:val="28"/>
-          <w:szCs w:val="28"/>
+          <w:sz w:val="24"/>
+          <w:szCs w:val="24"/>
         </w:rPr>
         <w:t>isBlank</w:t>
       </w:r>
@@ -447,8 +471,8 @@
         <w:rPr>
           <w:rFonts w:ascii="GDS Transport Website Light" w:eastAsia="Times New Roman" w:hAnsi="GDS Transport Website Light"/>
           <w:color w:val="000000" w:themeColor="text1"/>
-          <w:sz w:val="28"/>
-          <w:szCs w:val="28"/>
+          <w:sz w:val="24"/>
+          <w:szCs w:val="24"/>
         </w:rPr>
         <w:t>(</w:t>
       </w:r>
@@ -457,8 +481,8 @@
         <w:rPr>
           <w:rFonts w:ascii="GDS Transport Website Light" w:eastAsia="Times New Roman" w:hAnsi="GDS Transport Website Light"/>
           <w:color w:val="000000" w:themeColor="text1"/>
-          <w:sz w:val="28"/>
-          <w:szCs w:val="28"/>
+          <w:sz w:val="24"/>
+          <w:szCs w:val="24"/>
         </w:rPr>
         <w:t>judgeTitleAndName</w:t>
       </w:r>
@@ -467,27 +491,18 @@
         <w:rPr>
           <w:rFonts w:ascii="GDS Transport Website Light" w:eastAsia="Times New Roman" w:hAnsi="GDS Transport Website Light"/>
           <w:color w:val="000000" w:themeColor="text1"/>
-          <w:sz w:val="28"/>
-          <w:szCs w:val="28"/>
-        </w:rPr>
-        <w:t>)}</w:t>
-      </w:r>
-      <w:r>
-        <w:rPr>
-          <w:rFonts w:ascii="GDS Transport Website Light" w:eastAsia="Times New Roman" w:hAnsi="GDS Transport Website Light"/>
-          <w:color w:val="000000" w:themeColor="text1"/>
-          <w:sz w:val="28"/>
-          <w:szCs w:val="28"/>
-        </w:rPr>
-        <w:t>&gt;&gt;&lt;&lt;</w:t>
+          <w:sz w:val="24"/>
+          <w:szCs w:val="24"/>
+        </w:rPr>
+        <w:t>)}&gt;&gt;&lt;&lt;</w:t>
       </w:r>
       <w:proofErr w:type="spellStart"/>
       <w:r>
         <w:rPr>
           <w:rFonts w:ascii="GDS Transport Website Light" w:eastAsia="Times New Roman" w:hAnsi="GDS Transport Website Light"/>
           <w:color w:val="000000" w:themeColor="text1"/>
-          <w:sz w:val="28"/>
-          <w:szCs w:val="28"/>
+          <w:sz w:val="24"/>
+          <w:szCs w:val="24"/>
         </w:rPr>
         <w:t>judgeTitleAndName</w:t>
       </w:r>
@@ -496,63 +511,18 @@
         <w:rPr>
           <w:rFonts w:ascii="GDS Transport Website Light" w:eastAsia="Times New Roman" w:hAnsi="GDS Transport Website Light"/>
           <w:color w:val="000000" w:themeColor="text1"/>
-          <w:sz w:val="28"/>
-          <w:szCs w:val="28"/>
-        </w:rPr>
-        <w:t>&gt;&gt;&lt;&lt;</w:t>
-      </w:r>
-      <w:r>
-        <w:rPr>
-          <w:rFonts w:ascii="GDS Transport Website Light" w:eastAsia="Times New Roman" w:hAnsi="GDS Transport Website Light"/>
-          <w:color w:val="000000" w:themeColor="text1"/>
-          <w:sz w:val="28"/>
-          <w:szCs w:val="28"/>
-        </w:rPr>
-        <w:t>es_</w:t>
-      </w:r>
-      <w:r>
-        <w:rPr>
-          <w:rFonts w:ascii="GDS Transport Website Light" w:eastAsia="Times New Roman" w:hAnsi="GDS Transport Website Light"/>
-          <w:color w:val="000000" w:themeColor="text1"/>
-          <w:sz w:val="28"/>
-          <w:szCs w:val="28"/>
-        </w:rPr>
-        <w:t>&gt;&gt;</w:t>
-      </w:r>
-      <w:r>
-        <w:rPr>
-          <w:rFonts w:ascii="GDS Transport Website Light" w:eastAsia="Times New Roman" w:hAnsi="GDS Transport Website Light"/>
-          <w:color w:val="000000" w:themeColor="text1"/>
-          <w:sz w:val="28"/>
-          <w:szCs w:val="28"/>
-        </w:rPr>
-        <w:t xml:space="preserve"> </w:t>
-      </w:r>
-      <w:r>
-        <w:rPr>
-          <w:rFonts w:ascii="GDS Transport Website Light" w:eastAsia="Times New Roman" w:hAnsi="GDS Transport Website Light"/>
-          <w:color w:val="000000" w:themeColor="text1"/>
-          <w:sz w:val="28"/>
-          <w:szCs w:val="28"/>
-        </w:rPr>
-        <w:t>&lt;&lt;</w:t>
-      </w:r>
-      <w:r>
-        <w:rPr>
-          <w:rFonts w:ascii="GDS Transport Website Light" w:eastAsia="Times New Roman" w:hAnsi="GDS Transport Website Light"/>
-          <w:color w:val="000000" w:themeColor="text1"/>
-          <w:sz w:val="28"/>
-          <w:szCs w:val="28"/>
-        </w:rPr>
-        <w:t>cs_{!</w:t>
+          <w:sz w:val="24"/>
+          <w:szCs w:val="24"/>
+        </w:rPr>
+        <w:t>&gt;&gt;&lt;&lt;es_&gt;&gt; &lt;&lt;cs_{!</w:t>
       </w:r>
       <w:proofErr w:type="spellStart"/>
       <w:r>
         <w:rPr>
           <w:rFonts w:ascii="GDS Transport Website Light" w:eastAsia="Times New Roman" w:hAnsi="GDS Transport Website Light"/>
           <w:color w:val="000000" w:themeColor="text1"/>
-          <w:sz w:val="28"/>
-          <w:szCs w:val="28"/>
+          <w:sz w:val="24"/>
+          <w:szCs w:val="24"/>
         </w:rPr>
         <w:t>isBlank</w:t>
       </w:r>
@@ -561,8 +531,8 @@
         <w:rPr>
           <w:rFonts w:ascii="GDS Transport Website Light" w:eastAsia="Times New Roman" w:hAnsi="GDS Transport Website Light"/>
           <w:color w:val="000000" w:themeColor="text1"/>
-          <w:sz w:val="28"/>
-          <w:szCs w:val="28"/>
+          <w:sz w:val="24"/>
+          <w:szCs w:val="24"/>
         </w:rPr>
         <w:t>(</w:t>
       </w:r>
@@ -571,8 +541,8 @@
         <w:rPr>
           <w:rFonts w:ascii="GDS Transport Website Light" w:eastAsia="Times New Roman" w:hAnsi="GDS Transport Website Light"/>
           <w:color w:val="000000" w:themeColor="text1"/>
-          <w:sz w:val="28"/>
-          <w:szCs w:val="28"/>
+          <w:sz w:val="24"/>
+          <w:szCs w:val="24"/>
         </w:rPr>
         <w:t>legalAdvisorName</w:t>
       </w:r>
@@ -581,45 +551,18 @@
         <w:rPr>
           <w:rFonts w:ascii="GDS Transport Website Light" w:eastAsia="Times New Roman" w:hAnsi="GDS Transport Website Light"/>
           <w:color w:val="000000" w:themeColor="text1"/>
-          <w:sz w:val="28"/>
-          <w:szCs w:val="28"/>
-        </w:rPr>
-        <w:t>)}</w:t>
-      </w:r>
-      <w:r>
-        <w:rPr>
-          <w:rFonts w:ascii="GDS Transport Website Light" w:eastAsia="Times New Roman" w:hAnsi="GDS Transport Website Light"/>
-          <w:color w:val="000000" w:themeColor="text1"/>
-          <w:sz w:val="28"/>
-          <w:szCs w:val="28"/>
-        </w:rPr>
-        <w:t>&gt;&gt;</w:t>
-      </w:r>
-      <w:r>
-        <w:rPr>
-          <w:rFonts w:ascii="GDS Transport Website Light" w:eastAsia="Times New Roman" w:hAnsi="GDS Transport Website Light"/>
-          <w:color w:val="000000" w:themeColor="text1"/>
-          <w:sz w:val="28"/>
-          <w:szCs w:val="28"/>
-        </w:rPr>
-        <w:t xml:space="preserve"> and Legal advisor </w:t>
-      </w:r>
-      <w:r>
-        <w:rPr>
-          <w:rFonts w:ascii="GDS Transport Website Light" w:eastAsia="Times New Roman" w:hAnsi="GDS Transport Website Light"/>
-          <w:color w:val="000000" w:themeColor="text1"/>
-          <w:sz w:val="28"/>
-          <w:szCs w:val="28"/>
-        </w:rPr>
-        <w:t>&lt;&lt;</w:t>
+          <w:sz w:val="24"/>
+          <w:szCs w:val="24"/>
+        </w:rPr>
+        <w:t>)}&gt;&gt; and Legal advisor &lt;&lt;</w:t>
       </w:r>
       <w:proofErr w:type="spellStart"/>
       <w:r>
         <w:rPr>
           <w:rFonts w:ascii="GDS Transport Website Light" w:eastAsia="Times New Roman" w:hAnsi="GDS Transport Website Light"/>
           <w:color w:val="000000" w:themeColor="text1"/>
-          <w:sz w:val="28"/>
-          <w:szCs w:val="28"/>
+          <w:sz w:val="24"/>
+          <w:szCs w:val="24"/>
         </w:rPr>
         <w:t>legalAdvisorName</w:t>
       </w:r>
@@ -628,28 +571,10 @@
         <w:rPr>
           <w:rFonts w:ascii="GDS Transport Website Light" w:eastAsia="Times New Roman" w:hAnsi="GDS Transport Website Light"/>
           <w:color w:val="000000" w:themeColor="text1"/>
-          <w:sz w:val="28"/>
-          <w:szCs w:val="28"/>
-        </w:rPr>
-        <w:t>&gt;&gt;&lt;&lt;</w:t>
-      </w:r>
-      <w:r>
-        <w:rPr>
-          <w:rFonts w:ascii="GDS Transport Website Light" w:eastAsia="Times New Roman" w:hAnsi="GDS Transport Website Light"/>
-          <w:color w:val="000000" w:themeColor="text1"/>
-          <w:sz w:val="28"/>
-          <w:szCs w:val="28"/>
-        </w:rPr>
-        <w:t>es_</w:t>
-      </w:r>
-      <w:r>
-        <w:rPr>
-          <w:rFonts w:ascii="GDS Transport Website Light" w:eastAsia="Times New Roman" w:hAnsi="GDS Transport Website Light"/>
-          <w:color w:val="000000" w:themeColor="text1"/>
-          <w:sz w:val="28"/>
-          <w:szCs w:val="28"/>
-        </w:rPr>
-        <w:t>&gt;&gt;</w:t>
+          <w:sz w:val="24"/>
+          <w:szCs w:val="24"/>
+        </w:rPr>
+        <w:t>&gt;&gt;&lt;&lt;es_&gt;&gt;</w:t>
       </w:r>
     </w:p>
     <w:p>
@@ -658,16 +583,16 @@
         <w:rPr>
           <w:rFonts w:ascii="GDS Transport Website Light" w:eastAsia="Times New Roman" w:hAnsi="GDS Transport Website Light"/>
           <w:color w:val="000000" w:themeColor="text1"/>
-          <w:sz w:val="28"/>
-          <w:szCs w:val="28"/>
+          <w:sz w:val="24"/>
+          <w:szCs w:val="24"/>
         </w:rPr>
       </w:pPr>
       <w:r>
         <w:rPr>
           <w:rFonts w:ascii="GDS Transport Website Light" w:eastAsia="Times New Roman" w:hAnsi="GDS Transport Website Light"/>
           <w:color w:val="000000" w:themeColor="text1"/>
-          <w:sz w:val="28"/>
-          <w:szCs w:val="28"/>
+          <w:sz w:val="24"/>
+          <w:szCs w:val="24"/>
         </w:rPr>
         <w:t>&lt;&lt;</w:t>
       </w:r>
@@ -676,27 +601,18 @@
         <w:rPr>
           <w:rFonts w:ascii="GDS Transport Website Light" w:eastAsia="Times New Roman" w:hAnsi="GDS Transport Website Light"/>
           <w:color w:val="000000" w:themeColor="text1"/>
-          <w:sz w:val="28"/>
-          <w:szCs w:val="28"/>
-        </w:rPr>
-        <w:t>court</w:t>
-      </w:r>
-      <w:r>
-        <w:rPr>
-          <w:rFonts w:ascii="GDS Transport Website Light" w:eastAsia="Times New Roman" w:hAnsi="GDS Transport Website Light"/>
-          <w:color w:val="000000" w:themeColor="text1"/>
-          <w:sz w:val="28"/>
-          <w:szCs w:val="28"/>
-        </w:rPr>
-        <w:t>Name</w:t>
+          <w:sz w:val="24"/>
+          <w:szCs w:val="24"/>
+        </w:rPr>
+        <w:t>courtName</w:t>
       </w:r>
       <w:proofErr w:type="spellEnd"/>
       <w:r>
         <w:rPr>
           <w:rFonts w:ascii="GDS Transport Website Light" w:eastAsia="Times New Roman" w:hAnsi="GDS Transport Website Light"/>
           <w:color w:val="000000" w:themeColor="text1"/>
-          <w:sz w:val="28"/>
-          <w:szCs w:val="28"/>
+          <w:sz w:val="24"/>
+          <w:szCs w:val="24"/>
         </w:rPr>
         <w:t>&gt;&gt;</w:t>
       </w:r>
@@ -852,6 +768,11 @@
       <w:tblPr>
         <w:tblW w:w="10207" w:type="dxa"/>
         <w:tblInd w:w="-719" w:type="dxa"/>
+        <w:tblBorders>
+          <w:top w:val="single" w:sz="12" w:space="0" w:color="000000"/>
+          <w:bottom w:val="single" w:sz="12" w:space="0" w:color="000000"/>
+          <w:insideH w:val="single" w:sz="12" w:space="0" w:color="000000"/>
+        </w:tblBorders>
         <w:tblCellMar>
           <w:top w:w="15" w:type="dxa"/>
           <w:left w:w="15" w:type="dxa"/>
@@ -872,12 +793,6 @@
         <w:tc>
           <w:tcPr>
             <w:tcW w:w="3087" w:type="dxa"/>
-            <w:tcBorders>
-              <w:top w:val="single" w:sz="12" w:space="0" w:color="000000"/>
-              <w:left w:val="single" w:sz="8" w:space="0" w:color="FFFFFF"/>
-              <w:bottom w:val="single" w:sz="12" w:space="0" w:color="000000"/>
-              <w:right w:val="single" w:sz="8" w:space="0" w:color="FFFFFF"/>
-            </w:tcBorders>
             <w:tcMar>
               <w:top w:w="100" w:type="dxa"/>
               <w:left w:w="100" w:type="dxa"/>
@@ -919,12 +834,6 @@
         <w:tc>
           <w:tcPr>
             <w:tcW w:w="1751" w:type="dxa"/>
-            <w:tcBorders>
-              <w:top w:val="single" w:sz="12" w:space="0" w:color="000000"/>
-              <w:left w:val="single" w:sz="8" w:space="0" w:color="FFFFFF"/>
-              <w:bottom w:val="single" w:sz="12" w:space="0" w:color="000000"/>
-              <w:right w:val="single" w:sz="8" w:space="0" w:color="FFFFFF"/>
-            </w:tcBorders>
             <w:tcMar>
               <w:top w:w="100" w:type="dxa"/>
               <w:left w:w="100" w:type="dxa"/>
@@ -947,12 +856,6 @@
         <w:tc>
           <w:tcPr>
             <w:tcW w:w="5369" w:type="dxa"/>
-            <w:tcBorders>
-              <w:top w:val="single" w:sz="12" w:space="0" w:color="000000"/>
-              <w:left w:val="single" w:sz="8" w:space="0" w:color="FFFFFF"/>
-              <w:bottom w:val="single" w:sz="12" w:space="0" w:color="000000"/>
-              <w:right w:val="single" w:sz="8" w:space="0" w:color="FFFFFF"/>
-            </w:tcBorders>
             <w:tcMar>
               <w:top w:w="100" w:type="dxa"/>
               <w:left w:w="100" w:type="dxa"/>
@@ -977,12 +880,6 @@
         <w:tc>
           <w:tcPr>
             <w:tcW w:w="3087" w:type="dxa"/>
-            <w:tcBorders>
-              <w:top w:val="single" w:sz="12" w:space="0" w:color="000000"/>
-              <w:left w:val="single" w:sz="8" w:space="0" w:color="FFFFFF"/>
-              <w:bottom w:val="single" w:sz="12" w:space="0" w:color="000000"/>
-              <w:right w:val="single" w:sz="8" w:space="0" w:color="FFFFFF"/>
-            </w:tcBorders>
             <w:tcMar>
               <w:top w:w="100" w:type="dxa"/>
               <w:left w:w="100" w:type="dxa"/>
@@ -1004,8 +901,6 @@
             <w:r>
               <w:rPr>
                 <w:rFonts w:ascii="GDS Transport Website Light" w:eastAsia="Times New Roman" w:hAnsi="GDS Transport Website Light"/>
-                <w:b/>
-                <w:bCs/>
                 <w:color w:val="000000" w:themeColor="text1"/>
                 <w:sz w:val="24"/>
                 <w:szCs w:val="24"/>
@@ -1015,8 +910,6 @@
             <w:r>
               <w:rPr>
                 <w:rFonts w:ascii="GDS Transport Website Light" w:eastAsia="Times New Roman" w:hAnsi="GDS Transport Website Light"/>
-                <w:b/>
-                <w:bCs/>
                 <w:color w:val="000000" w:themeColor="text1"/>
                 <w:sz w:val="24"/>
                 <w:szCs w:val="24"/>
@@ -1028,12 +921,6 @@
         <w:tc>
           <w:tcPr>
             <w:tcW w:w="1751" w:type="dxa"/>
-            <w:tcBorders>
-              <w:top w:val="single" w:sz="12" w:space="0" w:color="000000"/>
-              <w:left w:val="single" w:sz="8" w:space="0" w:color="FFFFFF"/>
-              <w:bottom w:val="single" w:sz="12" w:space="0" w:color="000000"/>
-              <w:right w:val="single" w:sz="8" w:space="0" w:color="FFFFFF"/>
-            </w:tcBorders>
             <w:tcMar>
               <w:top w:w="100" w:type="dxa"/>
               <w:left w:w="100" w:type="dxa"/>
@@ -1096,12 +983,6 @@
         <w:tc>
           <w:tcPr>
             <w:tcW w:w="5369" w:type="dxa"/>
-            <w:tcBorders>
-              <w:top w:val="single" w:sz="12" w:space="0" w:color="000000"/>
-              <w:left w:val="single" w:sz="8" w:space="0" w:color="FFFFFF"/>
-              <w:bottom w:val="single" w:sz="12" w:space="0" w:color="000000"/>
-              <w:right w:val="single" w:sz="8" w:space="0" w:color="FFFFFF"/>
-            </w:tcBorders>
             <w:tcMar>
               <w:top w:w="100" w:type="dxa"/>
               <w:left w:w="100" w:type="dxa"/>
@@ -1206,12 +1087,6 @@
         <w:tc>
           <w:tcPr>
             <w:tcW w:w="3087" w:type="dxa"/>
-            <w:tcBorders>
-              <w:top w:val="single" w:sz="12" w:space="0" w:color="000000"/>
-              <w:left w:val="single" w:sz="8" w:space="0" w:color="FFFFFF"/>
-              <w:bottom w:val="single" w:sz="12" w:space="0" w:color="000000"/>
-              <w:right w:val="single" w:sz="8" w:space="0" w:color="FFFFFF"/>
-            </w:tcBorders>
             <w:tcMar>
               <w:top w:w="100" w:type="dxa"/>
               <w:left w:w="100" w:type="dxa"/>
@@ -1265,12 +1140,6 @@
         <w:tc>
           <w:tcPr>
             <w:tcW w:w="1751" w:type="dxa"/>
-            <w:tcBorders>
-              <w:top w:val="single" w:sz="12" w:space="0" w:color="000000"/>
-              <w:left w:val="single" w:sz="8" w:space="0" w:color="FFFFFF"/>
-              <w:bottom w:val="single" w:sz="12" w:space="0" w:color="000000"/>
-              <w:right w:val="single" w:sz="8" w:space="0" w:color="FFFFFF"/>
-            </w:tcBorders>
             <w:tcMar>
               <w:top w:w="100" w:type="dxa"/>
               <w:left w:w="100" w:type="dxa"/>
@@ -1292,12 +1161,6 @@
         <w:tc>
           <w:tcPr>
             <w:tcW w:w="5369" w:type="dxa"/>
-            <w:tcBorders>
-              <w:top w:val="single" w:sz="12" w:space="0" w:color="000000"/>
-              <w:left w:val="single" w:sz="8" w:space="0" w:color="FFFFFF"/>
-              <w:bottom w:val="single" w:sz="12" w:space="0" w:color="000000"/>
-              <w:right w:val="single" w:sz="8" w:space="0" w:color="FFFFFF"/>
-            </w:tcBorders>
             <w:tcMar>
               <w:top w:w="100" w:type="dxa"/>
               <w:left w:w="100" w:type="dxa"/>
@@ -1340,6 +1203,355 @@
       <w:r>
         <w:rPr>
           <w:rFonts w:ascii="GDS Transport Website Light" w:eastAsia="Times New Roman" w:hAnsi="GDS Transport Website Light" w:cs="Times New Roman"/>
+          <w:noProof/>
+          <w:sz w:val="24"/>
+          <w:szCs w:val="24"/>
+        </w:rPr>
+        <mc:AlternateContent>
+          <mc:Choice Requires="wps">
+            <w:drawing>
+              <wp:anchor distT="0" distB="0" distL="114300" distR="114300" simplePos="0" relativeHeight="251661312" behindDoc="1" locked="0" layoutInCell="1" allowOverlap="1" wp14:anchorId="2D420B43" wp14:editId="59B6C91A">
+                <wp:simplePos x="0" y="0"/>
+                <wp:positionH relativeFrom="column">
+                  <wp:posOffset>-479387</wp:posOffset>
+                </wp:positionH>
+                <wp:positionV relativeFrom="margin">
+                  <wp:align>bottom</wp:align>
+                </wp:positionV>
+                <wp:extent cx="6508115" cy="2240915"/>
+                <wp:effectExtent l="0" t="0" r="0" b="0"/>
+                <wp:wrapTight wrapText="bothSides">
+                  <wp:wrapPolygon edited="0">
+                    <wp:start x="0" y="0"/>
+                    <wp:lineTo x="0" y="21422"/>
+                    <wp:lineTo x="21539" y="21422"/>
+                    <wp:lineTo x="21539" y="0"/>
+                    <wp:lineTo x="0" y="0"/>
+                  </wp:wrapPolygon>
+                </wp:wrapTight>
+                <wp:docPr id="4" name="Text Box 4"/>
+                <wp:cNvGraphicFramePr/>
+                <a:graphic xmlns:a="http://schemas.openxmlformats.org/drawingml/2006/main">
+                  <a:graphicData uri="http://schemas.microsoft.com/office/word/2010/wordprocessingShape">
+                    <wps:wsp>
+                      <wps:cNvSpPr txBox="1"/>
+                      <wps:spPr>
+                        <a:xfrm>
+                          <a:off x="0" y="0"/>
+                          <a:ext cx="6508377" cy="2240915"/>
+                        </a:xfrm>
+                        <a:prstGeom prst="rect">
+                          <a:avLst/>
+                        </a:prstGeom>
+                        <a:solidFill>
+                          <a:schemeClr val="lt1"/>
+                        </a:solidFill>
+                        <a:ln w="6350">
+                          <a:noFill/>
+                        </a:ln>
+                      </wps:spPr>
+                      <wps:txbx>
+                        <w:txbxContent>
+                          <w:p>
+                            <w:pPr>
+                              <w:ind w:right="-126"/>
+                              <w:rPr>
+                                <w:rFonts w:ascii="GDS Transport Website Light" w:eastAsia="Times New Roman" w:hAnsi="GDS Transport Website Light" w:cs="Times New Roman"/>
+                                <w:sz w:val="24"/>
+                                <w:szCs w:val="24"/>
+                              </w:rPr>
+                            </w:pPr>
+                            <w:r>
+                              <w:rPr>
+                                <w:rFonts w:ascii="GDS Transport Website Light" w:eastAsia="Times New Roman" w:hAnsi="GDS Transport Website Light" w:cs="Times New Roman"/>
+                                <w:sz w:val="24"/>
+                                <w:szCs w:val="24"/>
+                              </w:rPr>
+                              <w:t>&lt;&lt;cs_{</w:t>
+                            </w:r>
+                            <w:proofErr w:type="spellStart"/>
+                            <w:r>
+                              <w:rPr>
+                                <w:rFonts w:ascii="GDS Transport Website Light" w:eastAsia="Times New Roman" w:hAnsi="GDS Transport Website Light" w:cs="Times New Roman"/>
+                                <w:sz w:val="24"/>
+                                <w:szCs w:val="24"/>
+                              </w:rPr>
+                              <w:t>orderType</w:t>
+                            </w:r>
+                            <w:proofErr w:type="spellEnd"/>
+                            <w:r>
+                              <w:rPr>
+                                <w:rFonts w:ascii="GDS Transport Website Light" w:eastAsia="Times New Roman" w:hAnsi="GDS Transport Website Light" w:cs="Times New Roman"/>
+                                <w:sz w:val="24"/>
+                                <w:szCs w:val="24"/>
+                              </w:rPr>
+                              <w:t>=’CARE_ORDER’}&gt;&gt;</w:t>
+                            </w:r>
+                            <w:r>
+                              <w:rPr>
+                                <w:rFonts w:ascii="GDS Transport Website Light" w:eastAsia="Times New Roman" w:hAnsi="GDS Transport Website Light" w:cs="Times New Roman"/>
+                                <w:b/>
+                                <w:bCs/>
+                                <w:sz w:val="24"/>
+                                <w:szCs w:val="24"/>
+                              </w:rPr>
+                              <w:t>Warning</w:t>
+                            </w:r>
+                          </w:p>
+                          <w:p>
+                            <w:pPr>
+                              <w:ind w:right="-126"/>
+                              <w:rPr>
+                                <w:rFonts w:ascii="GDS Transport Website Light" w:eastAsia="Times New Roman" w:hAnsi="GDS Transport Website Light" w:cs="Times New Roman"/>
+                                <w:b/>
+                                <w:bCs/>
+                                <w:sz w:val="24"/>
+                                <w:szCs w:val="24"/>
+                              </w:rPr>
+                            </w:pPr>
+                          </w:p>
+                          <w:p>
+                            <w:pPr>
+                              <w:ind w:right="-126"/>
+                              <w:rPr>
+                                <w:rFonts w:ascii="GDS Transport Website Light" w:eastAsia="Times New Roman" w:hAnsi="GDS Transport Website Light" w:cs="Times New Roman"/>
+                                <w:sz w:val="24"/>
+                                <w:szCs w:val="24"/>
+                              </w:rPr>
+                            </w:pPr>
+                            <w:r>
+                              <w:rPr>
+                                <w:rFonts w:ascii="GDS Transport Website Light" w:eastAsia="Times New Roman" w:hAnsi="GDS Transport Website Light" w:cs="Times New Roman"/>
+                                <w:sz w:val="24"/>
+                                <w:szCs w:val="24"/>
+                              </w:rPr>
+                              <w:t>While a Care Order is in force no person may cause the child to be known by a new surname or remove the child from the United Kingdom without the written consent of every person with parental responsibility for the child or the leave of the court.</w:t>
+                            </w:r>
+                          </w:p>
+                          <w:p>
+                            <w:pPr>
+                              <w:ind w:right="-126"/>
+                              <w:rPr>
+                                <w:rFonts w:ascii="GDS Transport Website Light" w:eastAsia="Times New Roman" w:hAnsi="GDS Transport Website Light" w:cs="Times New Roman"/>
+                                <w:sz w:val="24"/>
+                                <w:szCs w:val="24"/>
+                              </w:rPr>
+                            </w:pPr>
+                            <w:r>
+                              <w:rPr>
+                                <w:rFonts w:ascii="GDS Transport Website Light" w:eastAsia="Times New Roman" w:hAnsi="GDS Transport Website Light" w:cs="Times New Roman"/>
+                                <w:sz w:val="24"/>
+                                <w:szCs w:val="24"/>
+                              </w:rPr>
+                              <w:t>However, the local authority, in whose care a child is, may remove that child from the United Kingdom for a period of less than 1 month.</w:t>
+                            </w:r>
+                          </w:p>
+                          <w:p>
+                            <w:pPr>
+                              <w:ind w:right="-126"/>
+                              <w:rPr>
+                                <w:rFonts w:ascii="GDS Transport Website Light" w:eastAsia="Times New Roman" w:hAnsi="GDS Transport Website Light" w:cs="Times New Roman"/>
+                                <w:sz w:val="24"/>
+                                <w:szCs w:val="24"/>
+                              </w:rPr>
+                            </w:pPr>
+                            <w:r>
+                              <w:rPr>
+                                <w:rFonts w:ascii="GDS Transport Website Light" w:eastAsia="Times New Roman" w:hAnsi="GDS Transport Website Light" w:cs="Times New Roman"/>
+                                <w:sz w:val="24"/>
+                                <w:szCs w:val="24"/>
+                              </w:rPr>
+                              <w:t xml:space="preserve">It may be a criminal offence under the Child Abduction Act 1984 to remove the child from the United Kingdom without the leave of the </w:t>
+                            </w:r>
+                            <w:proofErr w:type="gramStart"/>
+                            <w:r>
+                              <w:rPr>
+                                <w:rFonts w:ascii="GDS Transport Website Light" w:eastAsia="Times New Roman" w:hAnsi="GDS Transport Website Light" w:cs="Times New Roman"/>
+                                <w:sz w:val="24"/>
+                                <w:szCs w:val="24"/>
+                              </w:rPr>
+                              <w:t>court.&lt;</w:t>
+                            </w:r>
+                            <w:proofErr w:type="gramEnd"/>
+                            <w:r>
+                              <w:rPr>
+                                <w:rFonts w:ascii="GDS Transport Website Light" w:eastAsia="Times New Roman" w:hAnsi="GDS Transport Website Light" w:cs="Times New Roman"/>
+                                <w:sz w:val="24"/>
+                                <w:szCs w:val="24"/>
+                              </w:rPr>
+                              <w:t>&lt;es_&gt;&gt;</w:t>
+                            </w:r>
+                          </w:p>
+                        </w:txbxContent>
+                      </wps:txbx>
+                      <wps:bodyPr rot="0" spcFirstLastPara="0" vertOverflow="overflow" horzOverflow="overflow" vert="horz" wrap="square" lIns="91440" tIns="45720" rIns="91440" bIns="45720" numCol="1" spcCol="0" rtlCol="0" fromWordArt="0" anchor="t" anchorCtr="0" forceAA="0" compatLnSpc="1">
+                        <a:prstTxWarp prst="textNoShape">
+                          <a:avLst/>
+                        </a:prstTxWarp>
+                        <a:noAutofit/>
+                      </wps:bodyPr>
+                    </wps:wsp>
+                  </a:graphicData>
+                </a:graphic>
+                <wp14:sizeRelH relativeFrom="margin">
+                  <wp14:pctWidth>0</wp14:pctWidth>
+                </wp14:sizeRelH>
+                <wp14:sizeRelV relativeFrom="margin">
+                  <wp14:pctHeight>0</wp14:pctHeight>
+                </wp14:sizeRelV>
+              </wp:anchor>
+            </w:drawing>
+          </mc:Choice>
+          <mc:Fallback>
+            <w:pict>
+              <v:shapetype w14:anchorId="2D420B43" id="_x0000_t202" coordsize="21600,21600" o:spt="202" path="m,l,21600r21600,l21600,xe">
+                <v:stroke joinstyle="miter"/>
+                <v:path gradientshapeok="t" o:connecttype="rect"/>
+              </v:shapetype>
+              <v:shape id="Text Box 4" o:spid="_x0000_s1026" type="#_x0000_t202" style="position:absolute;left:0;text-align:left;margin-left:-37.75pt;margin-top:0;width:512.45pt;height:176.45pt;z-index:-251655168;visibility:visible;mso-wrap-style:square;mso-width-percent:0;mso-height-percent:0;mso-wrap-distance-left:9pt;mso-wrap-distance-top:0;mso-wrap-distance-right:9pt;mso-wrap-distance-bottom:0;mso-position-horizontal:absolute;mso-position-horizontal-relative:text;mso-position-vertical:bottom;mso-position-vertical-relative:margin;mso-width-percent:0;mso-height-percent:0;mso-width-relative:margin;mso-height-relative:margin;v-text-anchor:top" o:gfxdata="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" fillcolor="white [3201]" stroked="f" strokeweight=".5pt">
+                <v:textbox>
+                  <w:txbxContent>
+                    <w:p>
+                      <w:pPr>
+                        <w:ind w:right="-126"/>
+                        <w:rPr>
+                          <w:rFonts w:ascii="GDS Transport Website Light" w:eastAsia="Times New Roman" w:hAnsi="GDS Transport Website Light" w:cs="Times New Roman"/>
+                          <w:sz w:val="24"/>
+                          <w:szCs w:val="24"/>
+                        </w:rPr>
+                      </w:pPr>
+                      <w:r>
+                        <w:rPr>
+                          <w:rFonts w:ascii="GDS Transport Website Light" w:eastAsia="Times New Roman" w:hAnsi="GDS Transport Website Light" w:cs="Times New Roman"/>
+                          <w:sz w:val="24"/>
+                          <w:szCs w:val="24"/>
+                        </w:rPr>
+                        <w:t>&lt;&lt;cs_{</w:t>
+                      </w:r>
+                      <w:proofErr w:type="spellStart"/>
+                      <w:r>
+                        <w:rPr>
+                          <w:rFonts w:ascii="GDS Transport Website Light" w:eastAsia="Times New Roman" w:hAnsi="GDS Transport Website Light" w:cs="Times New Roman"/>
+                          <w:sz w:val="24"/>
+                          <w:szCs w:val="24"/>
+                        </w:rPr>
+                        <w:t>orderType</w:t>
+                      </w:r>
+                      <w:proofErr w:type="spellEnd"/>
+                      <w:r>
+                        <w:rPr>
+                          <w:rFonts w:ascii="GDS Transport Website Light" w:eastAsia="Times New Roman" w:hAnsi="GDS Transport Website Light" w:cs="Times New Roman"/>
+                          <w:sz w:val="24"/>
+                          <w:szCs w:val="24"/>
+                        </w:rPr>
+                        <w:t>=’CARE_ORDER’}&gt;&gt;</w:t>
+                      </w:r>
+                      <w:r>
+                        <w:rPr>
+                          <w:rFonts w:ascii="GDS Transport Website Light" w:eastAsia="Times New Roman" w:hAnsi="GDS Transport Website Light" w:cs="Times New Roman"/>
+                          <w:b/>
+                          <w:bCs/>
+                          <w:sz w:val="24"/>
+                          <w:szCs w:val="24"/>
+                        </w:rPr>
+                        <w:t>Warning</w:t>
+                      </w:r>
+                    </w:p>
+                    <w:p>
+                      <w:pPr>
+                        <w:ind w:right="-126"/>
+                        <w:rPr>
+                          <w:rFonts w:ascii="GDS Transport Website Light" w:eastAsia="Times New Roman" w:hAnsi="GDS Transport Website Light" w:cs="Times New Roman"/>
+                          <w:b/>
+                          <w:bCs/>
+                          <w:sz w:val="24"/>
+                          <w:szCs w:val="24"/>
+                        </w:rPr>
+                      </w:pPr>
+                    </w:p>
+                    <w:p>
+                      <w:pPr>
+                        <w:ind w:right="-126"/>
+                        <w:rPr>
+                          <w:rFonts w:ascii="GDS Transport Website Light" w:eastAsia="Times New Roman" w:hAnsi="GDS Transport Website Light" w:cs="Times New Roman"/>
+                          <w:sz w:val="24"/>
+                          <w:szCs w:val="24"/>
+                        </w:rPr>
+                      </w:pPr>
+                      <w:r>
+                        <w:rPr>
+                          <w:rFonts w:ascii="GDS Transport Website Light" w:eastAsia="Times New Roman" w:hAnsi="GDS Transport Website Light" w:cs="Times New Roman"/>
+                          <w:sz w:val="24"/>
+                          <w:szCs w:val="24"/>
+                        </w:rPr>
+                        <w:t>While a Care Order is in force no person may cause the child to be known by a new surname or remove the child from the United Kingdom without the written consent of every person with parental responsibility for the child or the leave of the court.</w:t>
+                      </w:r>
+                    </w:p>
+                    <w:p>
+                      <w:pPr>
+                        <w:ind w:right="-126"/>
+                        <w:rPr>
+                          <w:rFonts w:ascii="GDS Transport Website Light" w:eastAsia="Times New Roman" w:hAnsi="GDS Transport Website Light" w:cs="Times New Roman"/>
+                          <w:sz w:val="24"/>
+                          <w:szCs w:val="24"/>
+                        </w:rPr>
+                      </w:pPr>
+                      <w:r>
+                        <w:rPr>
+                          <w:rFonts w:ascii="GDS Transport Website Light" w:eastAsia="Times New Roman" w:hAnsi="GDS Transport Website Light" w:cs="Times New Roman"/>
+                          <w:sz w:val="24"/>
+                          <w:szCs w:val="24"/>
+                        </w:rPr>
+                        <w:t>However, the local authority, in whose care a child is, may remove that child from the United Kingdom for a period of less than 1 month.</w:t>
+                      </w:r>
+                    </w:p>
+                    <w:p>
+                      <w:pPr>
+                        <w:ind w:right="-126"/>
+                        <w:rPr>
+                          <w:rFonts w:ascii="GDS Transport Website Light" w:eastAsia="Times New Roman" w:hAnsi="GDS Transport Website Light" w:cs="Times New Roman"/>
+                          <w:sz w:val="24"/>
+                          <w:szCs w:val="24"/>
+                        </w:rPr>
+                      </w:pPr>
+                      <w:r>
+                        <w:rPr>
+                          <w:rFonts w:ascii="GDS Transport Website Light" w:eastAsia="Times New Roman" w:hAnsi="GDS Transport Website Light" w:cs="Times New Roman"/>
+                          <w:sz w:val="24"/>
+                          <w:szCs w:val="24"/>
+                        </w:rPr>
+                        <w:t xml:space="preserve">It may be a criminal offence under the Child Abduction Act 1984 to remove the child from the United Kingdom without the leave of the </w:t>
+                      </w:r>
+                      <w:proofErr w:type="gramStart"/>
+                      <w:r>
+                        <w:rPr>
+                          <w:rFonts w:ascii="GDS Transport Website Light" w:eastAsia="Times New Roman" w:hAnsi="GDS Transport Website Light" w:cs="Times New Roman"/>
+                          <w:sz w:val="24"/>
+                          <w:szCs w:val="24"/>
+                        </w:rPr>
+                        <w:t>court.&lt;</w:t>
+                      </w:r>
+                      <w:proofErr w:type="gramEnd"/>
+                      <w:r>
+                        <w:rPr>
+                          <w:rFonts w:ascii="GDS Transport Website Light" w:eastAsia="Times New Roman" w:hAnsi="GDS Transport Website Light" w:cs="Times New Roman"/>
+                          <w:sz w:val="24"/>
+                          <w:szCs w:val="24"/>
+                        </w:rPr>
+                        <w:t>&lt;es_&gt;&gt;</w:t>
+                      </w:r>
+                    </w:p>
+                  </w:txbxContent>
+                </v:textbox>
+                <w10:wrap type="tight" anchory="margin"/>
+              </v:shape>
+            </w:pict>
+          </mc:Fallback>
+        </mc:AlternateContent>
+      </w:r>
+      <w:r>
+        <w:rPr>
+          <w:rFonts w:ascii="GDS Transport Website Light" w:eastAsia="Times New Roman" w:hAnsi="GDS Transport Website Light" w:cs="Times New Roman"/>
           <w:sz w:val="24"/>
           <w:szCs w:val="24"/>
         </w:rPr>
@@ -1388,7 +1600,30 @@
         <w:t>&gt;&gt;</w:t>
       </w:r>
     </w:p>
-    <w:p/>
+    <w:p>
+      <w:pPr>
+        <w:tabs>
+          <w:tab w:val="left" w:pos="2894"/>
+        </w:tabs>
+        <w:rPr>
+          <w:rFonts w:ascii="GDS Transport Website Light" w:eastAsia="Times New Roman" w:hAnsi="GDS Transport Website Light" w:cs="Times New Roman"/>
+          <w:sz w:val="24"/>
+          <w:szCs w:val="24"/>
+        </w:rPr>
+      </w:pPr>
+      <w:r>
+        <w:rPr>
+          <w:rFonts w:ascii="GDS Transport Website Light" w:eastAsia="Times New Roman" w:hAnsi="GDS Transport Website Light" w:cs="Times New Roman"/>
+          <w:sz w:val="24"/>
+          <w:szCs w:val="24"/>
+        </w:rPr>
+        <w:tab/>
+      </w:r>
+    </w:p>
+    <w:p>
+      <w:bookmarkStart w:id="0" w:name="_GoBack"/>
+      <w:bookmarkEnd w:id="0"/>
+    </w:p>
     <w:sectPr>
       <w:footerReference w:type="default" r:id="rId9"/>
       <w:pgSz w:w="11909" w:h="16834"/>
@@ -1433,15 +1668,6 @@
       <w:pStyle w:val="Footer"/>
       <w:ind w:left="-567"/>
     </w:pPr>
-    <w:r>
-      <w:rPr>
-        <w:rFonts w:ascii="GDS Transport Website Light" w:hAnsi="GDS Transport Website Light"/>
-        <w:color w:val="666666"/>
-        <w:sz w:val="20"/>
-        <w:szCs w:val="20"/>
-      </w:rPr>
-      <w:t>C21</w:t>
-    </w:r>
   </w:p>
 </w:ftr>
 </file>

</xml_diff>

<commit_message>
Changed orderType to type, extracted expectedOrder builders into private methods, made various other changes based on code review
</commit_message>
<xml_diff>
--- a/docker/docmosis/templates/FL-PLW-GOR-ENG-00218.docx
+++ b/docker/docmosis/templates/FL-PLW-GOR-ENG-00218.docx
@@ -4,7 +4,7 @@
   <w:body>
     <w:p>
       <w:pPr>
-        <w:ind w:right="-608"/>
+        <w:ind w:left="851" w:right="-608"/>
         <w:rPr>
           <w:rFonts w:ascii="GDS Transport Website Light" w:eastAsia="Times New Roman" w:hAnsi="GDS Transport Website Light"/>
           <w:color w:val="000000" w:themeColor="text1"/>
@@ -14,83 +14,15 @@
       </w:pPr>
       <w:r>
         <w:rPr>
-          <w:noProof/>
-          <w:color w:val="000000" w:themeColor="text1"/>
-        </w:rPr>
-        <w:drawing>
-          <wp:anchor distT="0" distB="0" distL="114300" distR="114300" simplePos="0" relativeHeight="251659264" behindDoc="0" locked="0" layoutInCell="1" allowOverlap="1" wp14:anchorId="014DD744" wp14:editId="2247F045">
-            <wp:simplePos x="0" y="0"/>
-            <wp:positionH relativeFrom="margin">
-              <wp:posOffset>-338455</wp:posOffset>
-            </wp:positionH>
-            <wp:positionV relativeFrom="margin">
-              <wp:posOffset>90693</wp:posOffset>
-            </wp:positionV>
-            <wp:extent cx="736600" cy="652145"/>
-            <wp:effectExtent l="0" t="0" r="0" b="0"/>
-            <wp:wrapSquare wrapText="bothSides"/>
-            <wp:docPr id="1" name="Picture 1" descr="A picture containing text&#10;&#10;Description automatically generated"/>
-            <wp:cNvGraphicFramePr>
-              <a:graphicFrameLocks xmlns:a="http://schemas.openxmlformats.org/drawingml/2006/main"/>
-            </wp:cNvGraphicFramePr>
-            <a:graphic xmlns:a="http://schemas.openxmlformats.org/drawingml/2006/main">
-              <a:graphicData uri="http://schemas.openxmlformats.org/drawingml/2006/picture">
-                <pic:pic xmlns:pic="http://schemas.openxmlformats.org/drawingml/2006/picture">
-                  <pic:nvPicPr>
-                    <pic:cNvPr id="0" name="Picture 1"/>
-                    <pic:cNvPicPr>
-                      <a:picLocks/>
-                    </pic:cNvPicPr>
-                  </pic:nvPicPr>
-                  <pic:blipFill>
-                    <a:blip r:embed="rId7">
-                      <a:extLst>
-                        <a:ext uri="{28A0092B-C50C-407E-A947-70E740481C1C}">
-                          <a14:useLocalDpi xmlns:a14="http://schemas.microsoft.com/office/drawing/2010/main" val="0"/>
-                        </a:ext>
-                      </a:extLst>
-                    </a:blip>
-                    <a:srcRect/>
-                    <a:stretch>
-                      <a:fillRect/>
-                    </a:stretch>
-                  </pic:blipFill>
-                  <pic:spPr bwMode="auto">
-                    <a:xfrm>
-                      <a:off x="0" y="0"/>
-                      <a:ext cx="736600" cy="652145"/>
-                    </a:xfrm>
-                    <a:prstGeom prst="rect">
-                      <a:avLst/>
-                    </a:prstGeom>
-                    <a:noFill/>
-                    <a:ln>
-                      <a:noFill/>
-                    </a:ln>
-                  </pic:spPr>
-                </pic:pic>
-              </a:graphicData>
-            </a:graphic>
-            <wp14:sizeRelH relativeFrom="margin">
-              <wp14:pctWidth>0</wp14:pctWidth>
-            </wp14:sizeRelH>
-            <wp14:sizeRelV relativeFrom="margin">
-              <wp14:pctHeight>0</wp14:pctHeight>
-            </wp14:sizeRelV>
-          </wp:anchor>
-        </w:drawing>
-      </w:r>
-      <w:r>
-        <w:rPr>
           <w:rFonts w:eastAsia="Times New Roman"/>
           <w:noProof/>
           <w:color w:val="000000" w:themeColor="text1"/>
         </w:rPr>
         <w:drawing>
-          <wp:anchor distT="0" distB="0" distL="114300" distR="114300" simplePos="0" relativeHeight="251660288" behindDoc="1" locked="0" layoutInCell="1" allowOverlap="1" wp14:anchorId="3CD9531F" wp14:editId="7856993F">
+          <wp:anchor distT="0" distB="0" distL="114300" distR="114300" simplePos="0" relativeHeight="251660288" behindDoc="1" locked="0" layoutInCell="1" allowOverlap="1" wp14:anchorId="3CD9531F" wp14:editId="5B20A8A1">
             <wp:simplePos x="0" y="0"/>
             <wp:positionH relativeFrom="column">
-              <wp:posOffset>4678231</wp:posOffset>
+              <wp:posOffset>5009739</wp:posOffset>
             </wp:positionH>
             <wp:positionV relativeFrom="paragraph">
               <wp:posOffset>27940</wp:posOffset>
@@ -110,7 +42,7 @@
                     <pic:cNvPicPr/>
                   </pic:nvPicPr>
                   <pic:blipFill rotWithShape="1">
-                    <a:blip r:embed="rId8" cstate="print">
+                    <a:blip r:embed="rId7" cstate="print">
                       <a:extLst>
                         <a:ext uri="{28A0092B-C50C-407E-A947-70E740481C1C}">
                           <a14:useLocalDpi xmlns:a14="http://schemas.microsoft.com/office/drawing/2010/main" val="0"/>
@@ -151,6 +83,74 @@
       </w:r>
       <w:r>
         <w:rPr>
+          <w:noProof/>
+          <w:color w:val="000000" w:themeColor="text1"/>
+        </w:rPr>
+        <w:drawing>
+          <wp:anchor distT="0" distB="0" distL="114300" distR="114300" simplePos="0" relativeHeight="251659264" behindDoc="0" locked="0" layoutInCell="1" allowOverlap="1" wp14:anchorId="014DD744" wp14:editId="680D7D61">
+            <wp:simplePos x="0" y="0"/>
+            <wp:positionH relativeFrom="margin">
+              <wp:posOffset>-338455</wp:posOffset>
+            </wp:positionH>
+            <wp:positionV relativeFrom="margin">
+              <wp:posOffset>90693</wp:posOffset>
+            </wp:positionV>
+            <wp:extent cx="736600" cy="652145"/>
+            <wp:effectExtent l="0" t="0" r="0" b="0"/>
+            <wp:wrapSquare wrapText="bothSides"/>
+            <wp:docPr id="1" name="Picture 1" descr="A picture containing text&#10;&#10;Description automatically generated"/>
+            <wp:cNvGraphicFramePr>
+              <a:graphicFrameLocks xmlns:a="http://schemas.openxmlformats.org/drawingml/2006/main"/>
+            </wp:cNvGraphicFramePr>
+            <a:graphic xmlns:a="http://schemas.openxmlformats.org/drawingml/2006/main">
+              <a:graphicData uri="http://schemas.openxmlformats.org/drawingml/2006/picture">
+                <pic:pic xmlns:pic="http://schemas.openxmlformats.org/drawingml/2006/picture">
+                  <pic:nvPicPr>
+                    <pic:cNvPr id="0" name="Picture 1"/>
+                    <pic:cNvPicPr>
+                      <a:picLocks/>
+                    </pic:cNvPicPr>
+                  </pic:nvPicPr>
+                  <pic:blipFill>
+                    <a:blip r:embed="rId8">
+                      <a:extLst>
+                        <a:ext uri="{28A0092B-C50C-407E-A947-70E740481C1C}">
+                          <a14:useLocalDpi xmlns:a14="http://schemas.microsoft.com/office/drawing/2010/main" val="0"/>
+                        </a:ext>
+                      </a:extLst>
+                    </a:blip>
+                    <a:srcRect/>
+                    <a:stretch>
+                      <a:fillRect/>
+                    </a:stretch>
+                  </pic:blipFill>
+                  <pic:spPr bwMode="auto">
+                    <a:xfrm>
+                      <a:off x="0" y="0"/>
+                      <a:ext cx="736600" cy="652145"/>
+                    </a:xfrm>
+                    <a:prstGeom prst="rect">
+                      <a:avLst/>
+                    </a:prstGeom>
+                    <a:noFill/>
+                    <a:ln>
+                      <a:noFill/>
+                    </a:ln>
+                  </pic:spPr>
+                </pic:pic>
+              </a:graphicData>
+            </a:graphic>
+            <wp14:sizeRelH relativeFrom="margin">
+              <wp14:pctWidth>0</wp14:pctWidth>
+            </wp14:sizeRelH>
+            <wp14:sizeRelV relativeFrom="margin">
+              <wp14:pctHeight>0</wp14:pctHeight>
+            </wp14:sizeRelV>
+          </wp:anchor>
+        </w:drawing>
+      </w:r>
+      <w:r>
+        <w:rPr>
           <w:rFonts w:ascii="GDS Transport Website Light" w:eastAsia="Times New Roman" w:hAnsi="GDS Transport Website Light"/>
           <w:color w:val="000000" w:themeColor="text1"/>
           <w:sz w:val="28"/>
@@ -219,7 +219,7 @@
     </w:p>
     <w:p>
       <w:pPr>
-        <w:ind w:left="851" w:right="427"/>
+        <w:ind w:left="851" w:right="569"/>
         <w:rPr>
           <w:rFonts w:ascii="GDS Transport Website Light" w:eastAsia="Times New Roman" w:hAnsi="GDS Transport Website Light"/>
           <w:b/>
@@ -323,7 +323,20 @@
           <w:sz w:val="32"/>
           <w:szCs w:val="32"/>
         </w:rPr>
-        <w:t>&gt;&gt;&lt;&lt;else&gt;&gt; Order &lt;&lt;es_&gt;&gt;</w:t>
+        <w:t>&gt;&gt;&lt;&lt;els</w:t>
+      </w:r>
+      <w:bookmarkStart w:id="0" w:name="_GoBack"/>
+      <w:bookmarkEnd w:id="0"/>
+      <w:r>
+        <w:rPr>
+          <w:rFonts w:ascii="GDS Transport Website Light" w:eastAsia="Times New Roman" w:hAnsi="GDS Transport Website Light"/>
+          <w:b/>
+          <w:bCs/>
+          <w:color w:val="000000"/>
+          <w:sz w:val="32"/>
+          <w:szCs w:val="32"/>
+        </w:rPr>
+        <w:t>e&gt;&gt; Order &lt;&lt;es_&gt;&gt;</w:t>
       </w:r>
     </w:p>
     <w:p>
@@ -1269,23 +1282,21 @@
                               </w:rPr>
                               <w:t>&lt;&lt;cs_{</w:t>
                             </w:r>
-                            <w:proofErr w:type="spellStart"/>
                             <w:r>
                               <w:rPr>
                                 <w:rFonts w:ascii="GDS Transport Website Light" w:eastAsia="Times New Roman" w:hAnsi="GDS Transport Website Light" w:cs="Times New Roman"/>
                                 <w:sz w:val="24"/>
                                 <w:szCs w:val="24"/>
                               </w:rPr>
-                              <w:t>orderType</w:t>
+                              <w:t>t</w:t>
                             </w:r>
-                            <w:proofErr w:type="spellEnd"/>
                             <w:r>
                               <w:rPr>
                                 <w:rFonts w:ascii="GDS Transport Website Light" w:eastAsia="Times New Roman" w:hAnsi="GDS Transport Website Light" w:cs="Times New Roman"/>
                                 <w:sz w:val="24"/>
                                 <w:szCs w:val="24"/>
                               </w:rPr>
-                              <w:t>=’CARE_ORDER’}&gt;&gt;</w:t>
+                              <w:t>ype=’CARE_ORDER’}&gt;&gt;</w:t>
                             </w:r>
                             <w:r>
                               <w:rPr>
@@ -1428,23 +1439,21 @@
                         </w:rPr>
                         <w:t>&lt;&lt;cs_{</w:t>
                       </w:r>
-                      <w:proofErr w:type="spellStart"/>
                       <w:r>
                         <w:rPr>
                           <w:rFonts w:ascii="GDS Transport Website Light" w:eastAsia="Times New Roman" w:hAnsi="GDS Transport Website Light" w:cs="Times New Roman"/>
                           <w:sz w:val="24"/>
                           <w:szCs w:val="24"/>
                         </w:rPr>
-                        <w:t>orderType</w:t>
+                        <w:t>t</w:t>
                       </w:r>
-                      <w:proofErr w:type="spellEnd"/>
                       <w:r>
                         <w:rPr>
                           <w:rFonts w:ascii="GDS Transport Website Light" w:eastAsia="Times New Roman" w:hAnsi="GDS Transport Website Light" w:cs="Times New Roman"/>
                           <w:sz w:val="24"/>
                           <w:szCs w:val="24"/>
                         </w:rPr>
-                        <w:t>=’CARE_ORDER’}&gt;&gt;</w:t>
+                        <w:t>ype=’CARE_ORDER’}&gt;&gt;</w:t>
                       </w:r>
                       <w:r>
                         <w:rPr>
@@ -1620,10 +1629,7 @@
         <w:tab/>
       </w:r>
     </w:p>
-    <w:p>
-      <w:bookmarkStart w:id="0" w:name="_GoBack"/>
-      <w:bookmarkEnd w:id="0"/>
-    </w:p>
+    <w:p/>
     <w:sectPr>
       <w:footerReference w:type="default" r:id="rId9"/>
       <w:pgSz w:w="11909" w:h="16834"/>

</xml_diff>

<commit_message>
made code review changes, changed orderTitle orderDetails to title and details, renamed couple of tests
</commit_message>
<xml_diff>
--- a/docker/docmosis/templates/FL-PLW-GOR-ENG-00218.docx
+++ b/docker/docmosis/templates/FL-PLW-GOR-ENG-00218.docx
@@ -165,47 +165,7 @@
           <w:sz w:val="28"/>
           <w:szCs w:val="28"/>
         </w:rPr>
-        <w:t>{</w:t>
-      </w:r>
-      <w:proofErr w:type="spellStart"/>
-      <w:r>
-        <w:rPr>
-          <w:rFonts w:ascii="GDS Transport Website Light" w:eastAsia="Times New Roman" w:hAnsi="GDS Transport Website Light"/>
-          <w:color w:val="000000" w:themeColor="text1"/>
-          <w:sz w:val="28"/>
-          <w:szCs w:val="28"/>
-        </w:rPr>
-        <w:t>toUpperCase</w:t>
-      </w:r>
-      <w:proofErr w:type="spellEnd"/>
-      <w:r>
-        <w:rPr>
-          <w:rFonts w:ascii="GDS Transport Website Light" w:eastAsia="Times New Roman" w:hAnsi="GDS Transport Website Light"/>
-          <w:color w:val="000000" w:themeColor="text1"/>
-          <w:sz w:val="28"/>
-          <w:szCs w:val="28"/>
-        </w:rPr>
-        <w:t>(</w:t>
-      </w:r>
-      <w:proofErr w:type="spellStart"/>
-      <w:r>
-        <w:rPr>
-          <w:rFonts w:ascii="GDS Transport Website Light" w:eastAsia="Times New Roman" w:hAnsi="GDS Transport Website Light"/>
-          <w:color w:val="000000" w:themeColor="text1"/>
-          <w:sz w:val="28"/>
-          <w:szCs w:val="28"/>
-        </w:rPr>
-        <w:t>familyManCaseNumber</w:t>
-      </w:r>
-      <w:proofErr w:type="spellEnd"/>
-      <w:r>
-        <w:rPr>
-          <w:rFonts w:ascii="GDS Transport Website Light" w:eastAsia="Times New Roman" w:hAnsi="GDS Transport Website Light"/>
-          <w:color w:val="000000" w:themeColor="text1"/>
-          <w:sz w:val="28"/>
-          <w:szCs w:val="28"/>
-        </w:rPr>
-        <w:t>)}</w:t>
+        <w:t>{toUpperCase(familyManCaseNumber)}</w:t>
       </w:r>
       <w:r>
         <w:rPr>
@@ -238,105 +198,7 @@
           <w:sz w:val="32"/>
           <w:szCs w:val="32"/>
         </w:rPr>
-        <w:t>&lt;&lt;cs_</w:t>
-      </w:r>
-      <w:proofErr w:type="gramStart"/>
-      <w:r>
-        <w:rPr>
-          <w:rFonts w:ascii="GDS Transport Website Light" w:eastAsia="Times New Roman" w:hAnsi="GDS Transport Website Light"/>
-          <w:b/>
-          <w:bCs/>
-          <w:color w:val="000000"/>
-          <w:sz w:val="32"/>
-          <w:szCs w:val="32"/>
-        </w:rPr>
-        <w:t>{!</w:t>
-      </w:r>
-      <w:proofErr w:type="spellStart"/>
-      <w:r>
-        <w:rPr>
-          <w:rFonts w:ascii="GDS Transport Website Light" w:eastAsia="Times New Roman" w:hAnsi="GDS Transport Website Light"/>
-          <w:b/>
-          <w:bCs/>
-          <w:color w:val="000000"/>
-          <w:sz w:val="32"/>
-          <w:szCs w:val="32"/>
-        </w:rPr>
-        <w:t>isBlank</w:t>
-      </w:r>
-      <w:proofErr w:type="spellEnd"/>
-      <w:proofErr w:type="gramEnd"/>
-      <w:r>
-        <w:rPr>
-          <w:rFonts w:ascii="GDS Transport Website Light" w:eastAsia="Times New Roman" w:hAnsi="GDS Transport Website Light"/>
-          <w:b/>
-          <w:bCs/>
-          <w:color w:val="000000"/>
-          <w:sz w:val="32"/>
-          <w:szCs w:val="32"/>
-        </w:rPr>
-        <w:t>(</w:t>
-      </w:r>
-      <w:proofErr w:type="spellStart"/>
-      <w:r>
-        <w:rPr>
-          <w:rFonts w:ascii="GDS Transport Website Light" w:eastAsia="Times New Roman" w:hAnsi="GDS Transport Website Light"/>
-          <w:b/>
-          <w:bCs/>
-          <w:color w:val="000000"/>
-          <w:sz w:val="32"/>
-          <w:szCs w:val="32"/>
-        </w:rPr>
-        <w:t>orderTitle</w:t>
-      </w:r>
-      <w:proofErr w:type="spellEnd"/>
-      <w:r>
-        <w:rPr>
-          <w:rFonts w:ascii="GDS Transport Website Light" w:eastAsia="Times New Roman" w:hAnsi="GDS Transport Website Light"/>
-          <w:b/>
-          <w:bCs/>
-          <w:color w:val="000000"/>
-          <w:sz w:val="32"/>
-          <w:szCs w:val="32"/>
-        </w:rPr>
-        <w:t>)}&gt;&gt;&lt;&lt;</w:t>
-      </w:r>
-      <w:proofErr w:type="spellStart"/>
-      <w:r>
-        <w:rPr>
-          <w:rFonts w:ascii="GDS Transport Website Light" w:eastAsia="Times New Roman" w:hAnsi="GDS Transport Website Light"/>
-          <w:b/>
-          <w:bCs/>
-          <w:color w:val="000000"/>
-          <w:sz w:val="32"/>
-          <w:szCs w:val="32"/>
-        </w:rPr>
-        <w:t>orderTitle</w:t>
-      </w:r>
-      <w:proofErr w:type="spellEnd"/>
-      <w:r>
-        <w:rPr>
-          <w:rFonts w:ascii="GDS Transport Website Light" w:eastAsia="Times New Roman" w:hAnsi="GDS Transport Website Light"/>
-          <w:b/>
-          <w:bCs/>
-          <w:color w:val="000000"/>
-          <w:sz w:val="32"/>
-          <w:szCs w:val="32"/>
-        </w:rPr>
-        <w:t>&gt;&gt;&lt;&lt;els</w:t>
-      </w:r>
-      <w:bookmarkStart w:id="0" w:name="_GoBack"/>
-      <w:bookmarkEnd w:id="0"/>
-      <w:r>
-        <w:rPr>
-          <w:rFonts w:ascii="GDS Transport Website Light" w:eastAsia="Times New Roman" w:hAnsi="GDS Transport Website Light"/>
-          <w:b/>
-          <w:bCs/>
-          <w:color w:val="000000"/>
-          <w:sz w:val="32"/>
-          <w:szCs w:val="32"/>
-        </w:rPr>
-        <w:t>e&gt;&gt; Order &lt;&lt;es_&gt;&gt;</w:t>
+        <w:t>&lt;&lt;cs_{!isBlank(orderTitle)}&gt;&gt;&lt;&lt;orderTitle&gt;&gt;&lt;&lt;else&gt;&gt; Order &lt;&lt;es_&gt;&gt;</w:t>
       </w:r>
     </w:p>
     <w:p>
@@ -356,27 +218,7 @@
           <w:sz w:val="24"/>
           <w:szCs w:val="24"/>
         </w:rPr>
-        <w:t>&lt;&lt;</w:t>
-      </w:r>
-      <w:proofErr w:type="spellStart"/>
-      <w:r>
-        <w:rPr>
-          <w:rFonts w:ascii="GDS Transport Website Light" w:eastAsia="Times New Roman" w:hAnsi="GDS Transport Website Light"/>
-          <w:color w:val="000000"/>
-          <w:sz w:val="24"/>
-          <w:szCs w:val="24"/>
-        </w:rPr>
-        <w:t>childrenAct</w:t>
-      </w:r>
-      <w:proofErr w:type="spellEnd"/>
-      <w:r>
-        <w:rPr>
-          <w:rFonts w:ascii="GDS Transport Website Light" w:eastAsia="Times New Roman" w:hAnsi="GDS Transport Website Light"/>
-          <w:color w:val="000000"/>
-          <w:sz w:val="24"/>
-          <w:szCs w:val="24"/>
-        </w:rPr>
-        <w:t>&gt;&gt;</w:t>
+        <w:t>&lt;&lt;childrenAct&gt;&gt;</w:t>
       </w:r>
     </w:p>
     <w:p>
@@ -409,7 +251,6 @@
         </w:rPr>
         <w:t>&lt;&lt;</w:t>
       </w:r>
-      <w:proofErr w:type="spellStart"/>
       <w:r>
         <w:rPr>
           <w:rFonts w:ascii="GDS Transport Website Light" w:eastAsia="Times New Roman" w:hAnsi="GDS Transport Website Light" w:cs="Times New Roman"/>
@@ -418,7 +259,6 @@
         </w:rPr>
         <w:t>todaysDate</w:t>
       </w:r>
-      <w:proofErr w:type="spellEnd"/>
       <w:r>
         <w:rPr>
           <w:rFonts w:ascii="GDS Transport Website Light" w:eastAsia="Times New Roman" w:hAnsi="GDS Transport Website Light"/>
@@ -456,19 +296,19 @@
           <w:sz w:val="24"/>
           <w:szCs w:val="24"/>
         </w:rPr>
-        <w:t>&lt;&lt;cs_</w:t>
-      </w:r>
-      <w:proofErr w:type="gramStart"/>
-      <w:r>
+        <w:t>&lt;&lt;cs_{!isBlank(judgeTitleAndName)}&gt;&gt;&lt;&lt;judgeTitleAndName&gt;&gt;&lt;&lt;es_&gt;&gt; &lt;&lt;cs_{!isBlank(legalAdvisorName)}&gt;&gt; and Legal advisor &lt;&lt;legalAdvisorName&gt;&gt;&lt;&lt;es_&gt;&gt;</w:t>
+      </w:r>
+    </w:p>
+    <w:p>
+      <w:pPr>
+        <w:ind w:left="-567" w:right="-608"/>
         <w:rPr>
           <w:rFonts w:ascii="GDS Transport Website Light" w:eastAsia="Times New Roman" w:hAnsi="GDS Transport Website Light"/>
           <w:color w:val="000000" w:themeColor="text1"/>
           <w:sz w:val="24"/>
           <w:szCs w:val="24"/>
         </w:rPr>
-        <w:t>{!</w:t>
-      </w:r>
-      <w:proofErr w:type="spellStart"/>
+      </w:pPr>
       <w:r>
         <w:rPr>
           <w:rFonts w:ascii="GDS Transport Website Light" w:eastAsia="Times New Roman" w:hAnsi="GDS Transport Website Light"/>
@@ -476,158 +316,7 @@
           <w:sz w:val="24"/>
           <w:szCs w:val="24"/>
         </w:rPr>
-        <w:t>isBlank</w:t>
-      </w:r>
-      <w:proofErr w:type="spellEnd"/>
-      <w:proofErr w:type="gramEnd"/>
-      <w:r>
-        <w:rPr>
-          <w:rFonts w:ascii="GDS Transport Website Light" w:eastAsia="Times New Roman" w:hAnsi="GDS Transport Website Light"/>
-          <w:color w:val="000000" w:themeColor="text1"/>
-          <w:sz w:val="24"/>
-          <w:szCs w:val="24"/>
-        </w:rPr>
-        <w:t>(</w:t>
-      </w:r>
-      <w:proofErr w:type="spellStart"/>
-      <w:r>
-        <w:rPr>
-          <w:rFonts w:ascii="GDS Transport Website Light" w:eastAsia="Times New Roman" w:hAnsi="GDS Transport Website Light"/>
-          <w:color w:val="000000" w:themeColor="text1"/>
-          <w:sz w:val="24"/>
-          <w:szCs w:val="24"/>
-        </w:rPr>
-        <w:t>judgeTitleAndName</w:t>
-      </w:r>
-      <w:proofErr w:type="spellEnd"/>
-      <w:r>
-        <w:rPr>
-          <w:rFonts w:ascii="GDS Transport Website Light" w:eastAsia="Times New Roman" w:hAnsi="GDS Transport Website Light"/>
-          <w:color w:val="000000" w:themeColor="text1"/>
-          <w:sz w:val="24"/>
-          <w:szCs w:val="24"/>
-        </w:rPr>
-        <w:t>)}&gt;&gt;&lt;&lt;</w:t>
-      </w:r>
-      <w:proofErr w:type="spellStart"/>
-      <w:r>
-        <w:rPr>
-          <w:rFonts w:ascii="GDS Transport Website Light" w:eastAsia="Times New Roman" w:hAnsi="GDS Transport Website Light"/>
-          <w:color w:val="000000" w:themeColor="text1"/>
-          <w:sz w:val="24"/>
-          <w:szCs w:val="24"/>
-        </w:rPr>
-        <w:t>judgeTitleAndName</w:t>
-      </w:r>
-      <w:proofErr w:type="spellEnd"/>
-      <w:r>
-        <w:rPr>
-          <w:rFonts w:ascii="GDS Transport Website Light" w:eastAsia="Times New Roman" w:hAnsi="GDS Transport Website Light"/>
-          <w:color w:val="000000" w:themeColor="text1"/>
-          <w:sz w:val="24"/>
-          <w:szCs w:val="24"/>
-        </w:rPr>
-        <w:t>&gt;&gt;&lt;&lt;es_&gt;&gt; &lt;&lt;cs_{!</w:t>
-      </w:r>
-      <w:proofErr w:type="spellStart"/>
-      <w:r>
-        <w:rPr>
-          <w:rFonts w:ascii="GDS Transport Website Light" w:eastAsia="Times New Roman" w:hAnsi="GDS Transport Website Light"/>
-          <w:color w:val="000000" w:themeColor="text1"/>
-          <w:sz w:val="24"/>
-          <w:szCs w:val="24"/>
-        </w:rPr>
-        <w:t>isBlank</w:t>
-      </w:r>
-      <w:proofErr w:type="spellEnd"/>
-      <w:r>
-        <w:rPr>
-          <w:rFonts w:ascii="GDS Transport Website Light" w:eastAsia="Times New Roman" w:hAnsi="GDS Transport Website Light"/>
-          <w:color w:val="000000" w:themeColor="text1"/>
-          <w:sz w:val="24"/>
-          <w:szCs w:val="24"/>
-        </w:rPr>
-        <w:t>(</w:t>
-      </w:r>
-      <w:proofErr w:type="spellStart"/>
-      <w:r>
-        <w:rPr>
-          <w:rFonts w:ascii="GDS Transport Website Light" w:eastAsia="Times New Roman" w:hAnsi="GDS Transport Website Light"/>
-          <w:color w:val="000000" w:themeColor="text1"/>
-          <w:sz w:val="24"/>
-          <w:szCs w:val="24"/>
-        </w:rPr>
-        <w:t>legalAdvisorName</w:t>
-      </w:r>
-      <w:proofErr w:type="spellEnd"/>
-      <w:r>
-        <w:rPr>
-          <w:rFonts w:ascii="GDS Transport Website Light" w:eastAsia="Times New Roman" w:hAnsi="GDS Transport Website Light"/>
-          <w:color w:val="000000" w:themeColor="text1"/>
-          <w:sz w:val="24"/>
-          <w:szCs w:val="24"/>
-        </w:rPr>
-        <w:t>)}&gt;&gt; and Legal advisor &lt;&lt;</w:t>
-      </w:r>
-      <w:proofErr w:type="spellStart"/>
-      <w:r>
-        <w:rPr>
-          <w:rFonts w:ascii="GDS Transport Website Light" w:eastAsia="Times New Roman" w:hAnsi="GDS Transport Website Light"/>
-          <w:color w:val="000000" w:themeColor="text1"/>
-          <w:sz w:val="24"/>
-          <w:szCs w:val="24"/>
-        </w:rPr>
-        <w:t>legalAdvisorName</w:t>
-      </w:r>
-      <w:proofErr w:type="spellEnd"/>
-      <w:r>
-        <w:rPr>
-          <w:rFonts w:ascii="GDS Transport Website Light" w:eastAsia="Times New Roman" w:hAnsi="GDS Transport Website Light"/>
-          <w:color w:val="000000" w:themeColor="text1"/>
-          <w:sz w:val="24"/>
-          <w:szCs w:val="24"/>
-        </w:rPr>
-        <w:t>&gt;&gt;&lt;&lt;es_&gt;&gt;</w:t>
-      </w:r>
-    </w:p>
-    <w:p>
-      <w:pPr>
-        <w:ind w:left="-567" w:right="-608"/>
-        <w:rPr>
-          <w:rFonts w:ascii="GDS Transport Website Light" w:eastAsia="Times New Roman" w:hAnsi="GDS Transport Website Light"/>
-          <w:color w:val="000000" w:themeColor="text1"/>
-          <w:sz w:val="24"/>
-          <w:szCs w:val="24"/>
-        </w:rPr>
-      </w:pPr>
-      <w:r>
-        <w:rPr>
-          <w:rFonts w:ascii="GDS Transport Website Light" w:eastAsia="Times New Roman" w:hAnsi="GDS Transport Website Light"/>
-          <w:color w:val="000000" w:themeColor="text1"/>
-          <w:sz w:val="24"/>
-          <w:szCs w:val="24"/>
-        </w:rPr>
-        <w:t>&lt;&lt;</w:t>
-      </w:r>
-      <w:proofErr w:type="spellStart"/>
-      <w:r>
-        <w:rPr>
-          <w:rFonts w:ascii="GDS Transport Website Light" w:eastAsia="Times New Roman" w:hAnsi="GDS Transport Website Light"/>
-          <w:color w:val="000000" w:themeColor="text1"/>
-          <w:sz w:val="24"/>
-          <w:szCs w:val="24"/>
-        </w:rPr>
-        <w:t>courtName</w:t>
-      </w:r>
-      <w:proofErr w:type="spellEnd"/>
-      <w:r>
-        <w:rPr>
-          <w:rFonts w:ascii="GDS Transport Website Light" w:eastAsia="Times New Roman" w:hAnsi="GDS Transport Website Light"/>
-          <w:color w:val="000000" w:themeColor="text1"/>
-          <w:sz w:val="24"/>
-          <w:szCs w:val="24"/>
-        </w:rPr>
-        <w:t>&gt;&gt;</w:t>
+        <w:t>&lt;&lt;courtName&gt;&gt;</w:t>
       </w:r>
     </w:p>
     <w:p>
@@ -660,21 +349,8 @@
           <w:sz w:val="24"/>
           <w:szCs w:val="24"/>
         </w:rPr>
-        <w:t>&lt;&lt;cs</w:t>
-      </w:r>
-      <w:proofErr w:type="gramStart"/>
-      <w:r>
-        <w:rPr>
-          <w:rFonts w:ascii="GDS Transport Website Light" w:hAnsi="GDS Transport Website Light" w:cs="Times New Roman"/>
-          <w:b/>
-          <w:bCs/>
-          <w:color w:val="000000"/>
-          <w:sz w:val="24"/>
-          <w:szCs w:val="24"/>
-        </w:rPr>
-        <w:t xml:space="preserve">_{ </w:t>
-      </w:r>
-      <w:proofErr w:type="spellStart"/>
+        <w:t xml:space="preserve">&lt;&lt;cs_{ </w:t>
+      </w:r>
       <w:r>
         <w:rPr>
           <w:rFonts w:ascii="GDS Transport Website Light" w:eastAsia="Times New Roman" w:hAnsi="GDS Transport Website Light" w:cs="Times New Roman"/>
@@ -695,20 +371,7 @@
           <w:sz w:val="24"/>
           <w:szCs w:val="24"/>
         </w:rPr>
-        <w:t>Count</w:t>
-      </w:r>
-      <w:proofErr w:type="spellEnd"/>
-      <w:proofErr w:type="gramEnd"/>
-      <w:r>
-        <w:rPr>
-          <w:rFonts w:ascii="GDS Transport Website Light" w:hAnsi="GDS Transport Website Light"/>
-          <w:b/>
-          <w:bCs/>
-          <w:color w:val="000000"/>
-          <w:sz w:val="24"/>
-          <w:szCs w:val="24"/>
-        </w:rPr>
-        <w:t xml:space="preserve"> &lt;2</w:t>
+        <w:t>Count &lt;2</w:t>
       </w:r>
       <w:r>
         <w:rPr>
@@ -824,23 +487,7 @@
                 <w:rFonts w:ascii="GDS Transport Website Light" w:hAnsi="GDS Transport Website Light" w:cs="Arial"/>
                 <w:color w:val="000000" w:themeColor="text1"/>
               </w:rPr>
-              <w:t>&lt;&lt;</w:t>
-            </w:r>
-            <w:proofErr w:type="spellStart"/>
-            <w:r>
-              <w:rPr>
-                <w:rFonts w:ascii="GDS Transport Website Light" w:hAnsi="GDS Transport Website Light" w:cs="Arial"/>
-                <w:color w:val="000000" w:themeColor="text1"/>
-              </w:rPr>
-              <w:t>rr_children</w:t>
-            </w:r>
-            <w:proofErr w:type="spellEnd"/>
-            <w:r>
-              <w:rPr>
-                <w:rFonts w:ascii="GDS Transport Website Light" w:hAnsi="GDS Transport Website Light" w:cs="Arial"/>
-                <w:color w:val="000000" w:themeColor="text1"/>
-              </w:rPr>
-              <w:t>&gt;&gt;</w:t>
+              <w:t>&lt;&lt;rr_children&gt;&gt;</w:t>
             </w:r>
           </w:p>
         </w:tc>
@@ -958,38 +605,7 @@
                 <w:sz w:val="24"/>
                 <w:szCs w:val="24"/>
               </w:rPr>
-              <w:t>&lt;&lt;cs_</w:t>
-            </w:r>
-            <w:proofErr w:type="gramStart"/>
-            <w:r>
-              <w:rPr>
-                <w:rFonts w:ascii="GDS Transport Website Light" w:eastAsia="Times New Roman" w:hAnsi="GDS Transport Website Light"/>
-                <w:color w:val="000000" w:themeColor="text1"/>
-                <w:sz w:val="24"/>
-                <w:szCs w:val="24"/>
-              </w:rPr>
-              <w:t>{!</w:t>
-            </w:r>
-            <w:proofErr w:type="spellStart"/>
-            <w:r>
-              <w:rPr>
-                <w:rFonts w:ascii="GDS Transport Website Light" w:eastAsia="Times New Roman" w:hAnsi="GDS Transport Website Light"/>
-                <w:color w:val="000000" w:themeColor="text1"/>
-                <w:sz w:val="24"/>
-                <w:szCs w:val="24"/>
-              </w:rPr>
-              <w:t>isBlank</w:t>
-            </w:r>
-            <w:proofErr w:type="spellEnd"/>
-            <w:proofErr w:type="gramEnd"/>
-            <w:r>
-              <w:rPr>
-                <w:rFonts w:ascii="GDS Transport Website Light" w:eastAsia="Times New Roman" w:hAnsi="GDS Transport Website Light"/>
-                <w:color w:val="000000" w:themeColor="text1"/>
-                <w:sz w:val="24"/>
-                <w:szCs w:val="24"/>
-              </w:rPr>
-              <w:t>(gender)}&gt;&gt; &lt;&lt;gender&gt;&gt;&lt;&lt;es_&gt;&gt;</w:t>
+              <w:t>&lt;&lt;cs_{!isBlank(gender)}&gt;&gt; &lt;&lt;gender&gt;&gt;&lt;&lt;es_&gt;&gt;</w:t>
             </w:r>
           </w:p>
         </w:tc>
@@ -1020,78 +636,7 @@
                 <w:sz w:val="24"/>
                 <w:szCs w:val="24"/>
               </w:rPr>
-              <w:t>&lt;&lt;cs_</w:t>
-            </w:r>
-            <w:proofErr w:type="gramStart"/>
-            <w:r>
-              <w:rPr>
-                <w:rFonts w:ascii="GDS Transport Website Light" w:eastAsia="Times New Roman" w:hAnsi="GDS Transport Website Light"/>
-                <w:color w:val="000000" w:themeColor="text1"/>
-                <w:sz w:val="24"/>
-                <w:szCs w:val="24"/>
-              </w:rPr>
-              <w:t>{!</w:t>
-            </w:r>
-            <w:proofErr w:type="spellStart"/>
-            <w:r>
-              <w:rPr>
-                <w:rFonts w:ascii="GDS Transport Website Light" w:eastAsia="Times New Roman" w:hAnsi="GDS Transport Website Light"/>
-                <w:color w:val="000000" w:themeColor="text1"/>
-                <w:sz w:val="24"/>
-                <w:szCs w:val="24"/>
-              </w:rPr>
-              <w:t>isBlank</w:t>
-            </w:r>
-            <w:proofErr w:type="spellEnd"/>
-            <w:proofErr w:type="gramEnd"/>
-            <w:r>
-              <w:rPr>
-                <w:rFonts w:ascii="GDS Transport Website Light" w:eastAsia="Times New Roman" w:hAnsi="GDS Transport Website Light"/>
-                <w:color w:val="000000" w:themeColor="text1"/>
-                <w:sz w:val="24"/>
-                <w:szCs w:val="24"/>
-              </w:rPr>
-              <w:t>(</w:t>
-            </w:r>
-            <w:proofErr w:type="spellStart"/>
-            <w:r>
-              <w:rPr>
-                <w:rFonts w:ascii="GDS Transport Website Light" w:eastAsia="Times New Roman" w:hAnsi="GDS Transport Website Light"/>
-                <w:color w:val="000000" w:themeColor="text1"/>
-                <w:sz w:val="24"/>
-                <w:szCs w:val="24"/>
-              </w:rPr>
-              <w:t>dateOfBirth</w:t>
-            </w:r>
-            <w:proofErr w:type="spellEnd"/>
-            <w:r>
-              <w:rPr>
-                <w:rFonts w:ascii="GDS Transport Website Light" w:eastAsia="Times New Roman" w:hAnsi="GDS Transport Website Light"/>
-                <w:color w:val="000000" w:themeColor="text1"/>
-                <w:sz w:val="24"/>
-                <w:szCs w:val="24"/>
-              </w:rPr>
-              <w:t>)}&gt;&gt; Born &lt;&lt;</w:t>
-            </w:r>
-            <w:proofErr w:type="spellStart"/>
-            <w:r>
-              <w:rPr>
-                <w:rFonts w:ascii="GDS Transport Website Light" w:eastAsia="Times New Roman" w:hAnsi="GDS Transport Website Light"/>
-                <w:color w:val="000000" w:themeColor="text1"/>
-                <w:sz w:val="24"/>
-                <w:szCs w:val="24"/>
-              </w:rPr>
-              <w:t>dateOfBirth</w:t>
-            </w:r>
-            <w:proofErr w:type="spellEnd"/>
-            <w:r>
-              <w:rPr>
-                <w:rFonts w:ascii="GDS Transport Website Light" w:eastAsia="Times New Roman" w:hAnsi="GDS Transport Website Light"/>
-                <w:color w:val="000000" w:themeColor="text1"/>
-                <w:sz w:val="24"/>
-                <w:szCs w:val="24"/>
-              </w:rPr>
-              <w:t>&gt;&gt;&lt;&lt;es_&gt;&gt;</w:t>
+              <w:t>&lt;&lt;cs_{!isBlank(dateOfBirth)}&gt;&gt; Born &lt;&lt;dateOfBirth&gt;&gt;&lt;&lt;es_&gt;&gt;</w:t>
             </w:r>
           </w:p>
         </w:tc>
@@ -1126,27 +671,7 @@
                 <w:sz w:val="24"/>
                 <w:szCs w:val="24"/>
               </w:rPr>
-              <w:t>&lt;&lt;</w:t>
-            </w:r>
-            <w:proofErr w:type="spellStart"/>
-            <w:r>
-              <w:rPr>
-                <w:rFonts w:ascii="GDS Transport Website Light" w:eastAsia="Times New Roman" w:hAnsi="GDS Transport Website Light"/>
-                <w:color w:val="000000" w:themeColor="text1"/>
-                <w:sz w:val="24"/>
-                <w:szCs w:val="24"/>
-              </w:rPr>
-              <w:t>er_children</w:t>
-            </w:r>
-            <w:proofErr w:type="spellEnd"/>
-            <w:r>
-              <w:rPr>
-                <w:rFonts w:ascii="GDS Transport Website Light" w:eastAsia="Times New Roman" w:hAnsi="GDS Transport Website Light"/>
-                <w:color w:val="000000" w:themeColor="text1"/>
-                <w:sz w:val="24"/>
-                <w:szCs w:val="24"/>
-              </w:rPr>
-              <w:t>&gt;&gt;</w:t>
+              <w:t>&lt;&lt;er_children&gt;&gt;</w:t>
             </w:r>
           </w:p>
         </w:tc>
@@ -1288,8 +813,10 @@
                                 <w:sz w:val="24"/>
                                 <w:szCs w:val="24"/>
                               </w:rPr>
-                              <w:t>t</w:t>
+                              <w:t>orderT</w:t>
                             </w:r>
+                            <w:bookmarkStart w:id="0" w:name="_GoBack"/>
+                            <w:bookmarkEnd w:id="0"/>
                             <w:r>
                               <w:rPr>
                                 <w:rFonts w:ascii="GDS Transport Website Light" w:eastAsia="Times New Roman" w:hAnsi="GDS Transport Website Light" w:cs="Times New Roman"/>
@@ -1372,25 +899,7 @@
                                 <w:sz w:val="24"/>
                                 <w:szCs w:val="24"/>
                               </w:rPr>
-                              <w:t xml:space="preserve">It may be a criminal offence under the Child Abduction Act 1984 to remove the child from the United Kingdom without the leave of the </w:t>
-                            </w:r>
-                            <w:proofErr w:type="gramStart"/>
-                            <w:r>
-                              <w:rPr>
-                                <w:rFonts w:ascii="GDS Transport Website Light" w:eastAsia="Times New Roman" w:hAnsi="GDS Transport Website Light" w:cs="Times New Roman"/>
-                                <w:sz w:val="24"/>
-                                <w:szCs w:val="24"/>
-                              </w:rPr>
-                              <w:t>court.&lt;</w:t>
-                            </w:r>
-                            <w:proofErr w:type="gramEnd"/>
-                            <w:r>
-                              <w:rPr>
-                                <w:rFonts w:ascii="GDS Transport Website Light" w:eastAsia="Times New Roman" w:hAnsi="GDS Transport Website Light" w:cs="Times New Roman"/>
-                                <w:sz w:val="24"/>
-                                <w:szCs w:val="24"/>
-                              </w:rPr>
-                              <w:t>&lt;es_&gt;&gt;</w:t>
+                              <w:t>It may be a criminal offence under the Child Abduction Act 1984 to remove the child from the United Kingdom without the leave of the court.&lt;&lt;es_&gt;&gt;</w:t>
                             </w:r>
                           </w:p>
                         </w:txbxContent>
@@ -1445,8 +954,10 @@
                           <w:sz w:val="24"/>
                           <w:szCs w:val="24"/>
                         </w:rPr>
-                        <w:t>t</w:t>
+                        <w:t>orderT</w:t>
                       </w:r>
+                      <w:bookmarkStart w:id="1" w:name="_GoBack"/>
+                      <w:bookmarkEnd w:id="1"/>
                       <w:r>
                         <w:rPr>
                           <w:rFonts w:ascii="GDS Transport Website Light" w:eastAsia="Times New Roman" w:hAnsi="GDS Transport Website Light" w:cs="Times New Roman"/>
@@ -1529,25 +1040,7 @@
                           <w:sz w:val="24"/>
                           <w:szCs w:val="24"/>
                         </w:rPr>
-                        <w:t xml:space="preserve">It may be a criminal offence under the Child Abduction Act 1984 to remove the child from the United Kingdom without the leave of the </w:t>
-                      </w:r>
-                      <w:proofErr w:type="gramStart"/>
-                      <w:r>
-                        <w:rPr>
-                          <w:rFonts w:ascii="GDS Transport Website Light" w:eastAsia="Times New Roman" w:hAnsi="GDS Transport Website Light" w:cs="Times New Roman"/>
-                          <w:sz w:val="24"/>
-                          <w:szCs w:val="24"/>
-                        </w:rPr>
-                        <w:t>court.&lt;</w:t>
-                      </w:r>
-                      <w:proofErr w:type="gramEnd"/>
-                      <w:r>
-                        <w:rPr>
-                          <w:rFonts w:ascii="GDS Transport Website Light" w:eastAsia="Times New Roman" w:hAnsi="GDS Transport Website Light" w:cs="Times New Roman"/>
-                          <w:sz w:val="24"/>
-                          <w:szCs w:val="24"/>
-                        </w:rPr>
-                        <w:t>&lt;es_&gt;&gt;</w:t>
+                        <w:t>It may be a criminal offence under the Child Abduction Act 1984 to remove the child from the United Kingdom without the leave of the court.&lt;&lt;es_&gt;&gt;</w:t>
                       </w:r>
                     </w:p>
                   </w:txbxContent>
@@ -1564,16 +1057,15 @@
           <w:sz w:val="24"/>
           <w:szCs w:val="24"/>
         </w:rPr>
-        <w:t>&lt;&lt;</w:t>
-      </w:r>
-      <w:proofErr w:type="spellStart"/>
+        <w:t>&lt;&lt;o</w:t>
+      </w:r>
       <w:r>
         <w:rPr>
           <w:rFonts w:ascii="GDS Transport Website Light" w:eastAsia="Times New Roman" w:hAnsi="GDS Transport Website Light" w:cs="Times New Roman"/>
           <w:sz w:val="24"/>
           <w:szCs w:val="24"/>
         </w:rPr>
-        <w:t>o</w:t>
+        <w:t>rder</w:t>
       </w:r>
       <w:r>
         <w:rPr>
@@ -1581,7 +1073,7 @@
           <w:sz w:val="24"/>
           <w:szCs w:val="24"/>
         </w:rPr>
-        <w:t>rder</w:t>
+        <w:t>D</w:t>
       </w:r>
       <w:r>
         <w:rPr>
@@ -1589,17 +1081,8 @@
           <w:sz w:val="24"/>
           <w:szCs w:val="24"/>
         </w:rPr>
-        <w:t>D</w:t>
-      </w:r>
-      <w:r>
-        <w:rPr>
-          <w:rFonts w:ascii="GDS Transport Website Light" w:eastAsia="Times New Roman" w:hAnsi="GDS Transport Website Light" w:cs="Times New Roman"/>
-          <w:sz w:val="24"/>
-          <w:szCs w:val="24"/>
-        </w:rPr>
         <w:t>etails</w:t>
       </w:r>
-      <w:proofErr w:type="spellEnd"/>
       <w:r>
         <w:rPr>
           <w:rFonts w:ascii="GDS Transport Website Light" w:eastAsia="Times New Roman" w:hAnsi="GDS Transport Website Light" w:cs="Times New Roman"/>

</xml_diff>

<commit_message>
feat: final care order (FPLA-716) (#689)
FPLA-716: Final care order
</commit_message>
<xml_diff>
--- a/docker/docmosis/templates/FL-PLW-GOR-ENG-00218.docx
+++ b/docker/docmosis/templates/FL-PLW-GOR-ENG-00218.docx
@@ -4,7 +4,7 @@
   <w:body>
     <w:p>
       <w:pPr>
-        <w:ind w:right="-608"/>
+        <w:ind w:left="851" w:right="-608"/>
         <w:rPr>
           <w:rFonts w:ascii="GDS Transport Website Light" w:eastAsia="Times New Roman" w:hAnsi="GDS Transport Website Light"/>
           <w:color w:val="000000" w:themeColor="text1"/>
@@ -19,10 +19,10 @@
           <w:color w:val="000000" w:themeColor="text1"/>
         </w:rPr>
         <w:drawing>
-          <wp:anchor distT="0" distB="0" distL="114300" distR="114300" simplePos="0" relativeHeight="251660288" behindDoc="1" locked="0" layoutInCell="1" allowOverlap="1" wp14:anchorId="7E7F046C" wp14:editId="69D9A90E">
+          <wp:anchor distT="0" distB="0" distL="114300" distR="114300" simplePos="0" relativeHeight="251660288" behindDoc="1" locked="0" layoutInCell="1" allowOverlap="1" wp14:anchorId="3CD9531F" wp14:editId="5B20A8A1">
             <wp:simplePos x="0" y="0"/>
             <wp:positionH relativeFrom="column">
-              <wp:posOffset>4678231</wp:posOffset>
+              <wp:posOffset>5009739</wp:posOffset>
             </wp:positionH>
             <wp:positionV relativeFrom="paragraph">
               <wp:posOffset>27940</wp:posOffset>
@@ -87,18 +87,18 @@
           <w:color w:val="000000" w:themeColor="text1"/>
         </w:rPr>
         <w:drawing>
-          <wp:anchor distT="0" distB="0" distL="114300" distR="114300" simplePos="0" relativeHeight="251659264" behindDoc="0" locked="0" layoutInCell="1" allowOverlap="1" wp14:anchorId="5E3767CF" wp14:editId="0E96555B">
+          <wp:anchor distT="0" distB="0" distL="114300" distR="114300" simplePos="0" relativeHeight="251659264" behindDoc="0" locked="0" layoutInCell="1" allowOverlap="1" wp14:anchorId="014DD744" wp14:editId="680D7D61">
             <wp:simplePos x="0" y="0"/>
             <wp:positionH relativeFrom="margin">
               <wp:posOffset>-338455</wp:posOffset>
             </wp:positionH>
             <wp:positionV relativeFrom="margin">
-              <wp:posOffset>145004</wp:posOffset>
+              <wp:posOffset>90693</wp:posOffset>
             </wp:positionV>
             <wp:extent cx="736600" cy="652145"/>
             <wp:effectExtent l="0" t="0" r="0" b="0"/>
             <wp:wrapSquare wrapText="bothSides"/>
-            <wp:docPr id="1" name="Picture 1"/>
+            <wp:docPr id="1" name="Picture 1" descr="A picture containing text&#10;&#10;Description automatically generated"/>
             <wp:cNvGraphicFramePr>
               <a:graphicFrameLocks xmlns:a="http://schemas.openxmlformats.org/drawingml/2006/main"/>
             </wp:cNvGraphicFramePr>
@@ -140,6 +140,12 @@
                 </pic:pic>
               </a:graphicData>
             </a:graphic>
+            <wp14:sizeRelH relativeFrom="margin">
+              <wp14:pctWidth>0</wp14:pctWidth>
+            </wp14:sizeRelH>
+            <wp14:sizeRelV relativeFrom="margin">
+              <wp14:pctHeight>0</wp14:pctHeight>
+            </wp14:sizeRelV>
           </wp:anchor>
         </w:drawing>
       </w:r>
@@ -159,9 +165,8 @@
           <w:sz w:val="28"/>
           <w:szCs w:val="28"/>
         </w:rPr>
-        <w:t>{</w:t>
-      </w:r>
-      <w:proofErr w:type="spellStart"/>
+        <w:t>{toUpperCase(familyManCaseNumber)}</w:t>
+      </w:r>
       <w:r>
         <w:rPr>
           <w:rFonts w:ascii="GDS Transport Website Light" w:eastAsia="Times New Roman" w:hAnsi="GDS Transport Website Light"/>
@@ -169,547 +174,160 @@
           <w:sz w:val="28"/>
           <w:szCs w:val="28"/>
         </w:rPr>
-        <w:t>toUpperCase</w:t>
-      </w:r>
-      <w:proofErr w:type="spellEnd"/>
-      <w:r>
+        <w:t>&gt;&gt;</w:t>
+      </w:r>
+    </w:p>
+    <w:p>
+      <w:pPr>
+        <w:ind w:left="851" w:right="569"/>
+        <w:rPr>
+          <w:rFonts w:ascii="GDS Transport Website Light" w:eastAsia="Times New Roman" w:hAnsi="GDS Transport Website Light"/>
+          <w:b/>
+          <w:bCs/>
+          <w:color w:val="000000"/>
+          <w:sz w:val="32"/>
+          <w:szCs w:val="32"/>
+        </w:rPr>
+      </w:pPr>
+      <w:r>
+        <w:rPr>
+          <w:rFonts w:ascii="GDS Transport Website Light" w:eastAsia="Times New Roman" w:hAnsi="GDS Transport Website Light"/>
+          <w:b/>
+          <w:bCs/>
+          <w:color w:val="000000"/>
+          <w:sz w:val="32"/>
+          <w:szCs w:val="32"/>
+        </w:rPr>
+        <w:t>&lt;&lt;cs_{!isBlank(orderTitle)}&gt;&gt;&lt;&lt;orderTitle&gt;&gt;&lt;&lt;else&gt;&gt; Order &lt;&lt;es_&gt;&gt;</w:t>
+      </w:r>
+    </w:p>
+    <w:p>
+      <w:pPr>
+        <w:ind w:left="851" w:right="427"/>
+        <w:rPr>
+          <w:rFonts w:ascii="GDS Transport Website Light" w:eastAsia="Times New Roman" w:hAnsi="GDS Transport Website Light"/>
+          <w:color w:val="000000"/>
+          <w:sz w:val="24"/>
+          <w:szCs w:val="24"/>
+        </w:rPr>
+      </w:pPr>
+      <w:r>
+        <w:rPr>
+          <w:rFonts w:ascii="GDS Transport Website Light" w:eastAsia="Times New Roman" w:hAnsi="GDS Transport Website Light"/>
+          <w:color w:val="000000"/>
+          <w:sz w:val="24"/>
+          <w:szCs w:val="24"/>
+        </w:rPr>
+        <w:t>&lt;&lt;childrenAct&gt;&gt;</w:t>
+      </w:r>
+    </w:p>
+    <w:p>
+      <w:pPr>
+        <w:ind w:left="-567" w:right="-608"/>
         <w:rPr>
           <w:rFonts w:ascii="GDS Transport Website Light" w:eastAsia="Times New Roman" w:hAnsi="GDS Transport Website Light"/>
           <w:color w:val="000000" w:themeColor="text1"/>
           <w:sz w:val="28"/>
           <w:szCs w:val="28"/>
         </w:rPr>
-        <w:t>(</w:t>
-      </w:r>
-      <w:proofErr w:type="spellStart"/>
-      <w:r>
+      </w:pPr>
+    </w:p>
+    <w:p>
+      <w:pPr>
+        <w:ind w:left="-567" w:right="-608"/>
+        <w:rPr>
+          <w:rFonts w:ascii="GDS Transport Website Light" w:eastAsia="Times New Roman" w:hAnsi="GDS Transport Website Light"/>
+          <w:color w:val="000000" w:themeColor="text1"/>
+          <w:sz w:val="24"/>
+          <w:szCs w:val="24"/>
+        </w:rPr>
+      </w:pPr>
+      <w:r>
+        <w:rPr>
+          <w:rFonts w:ascii="GDS Transport Website Light" w:eastAsia="Times New Roman" w:hAnsi="GDS Transport Website Light"/>
+          <w:color w:val="000000" w:themeColor="text1"/>
+          <w:sz w:val="24"/>
+          <w:szCs w:val="24"/>
+        </w:rPr>
+        <w:t>&lt;&lt;</w:t>
+      </w:r>
+      <w:r>
+        <w:rPr>
+          <w:rFonts w:ascii="GDS Transport Website Light" w:eastAsia="Times New Roman" w:hAnsi="GDS Transport Website Light" w:cs="Times New Roman"/>
+          <w:sz w:val="24"/>
+          <w:szCs w:val="24"/>
+        </w:rPr>
+        <w:t>todaysDate</w:t>
+      </w:r>
+      <w:r>
+        <w:rPr>
+          <w:rFonts w:ascii="GDS Transport Website Light" w:eastAsia="Times New Roman" w:hAnsi="GDS Transport Website Light"/>
+          <w:color w:val="000000" w:themeColor="text1"/>
+          <w:sz w:val="24"/>
+          <w:szCs w:val="24"/>
+        </w:rPr>
+        <w:t>&gt;&gt;</w:t>
+      </w:r>
+    </w:p>
+    <w:p>
+      <w:pPr>
+        <w:ind w:left="-567" w:right="-608"/>
+        <w:rPr>
+          <w:rFonts w:ascii="GDS Transport Website Light" w:eastAsia="Times New Roman" w:hAnsi="GDS Transport Website Light" w:cs="Times New Roman"/>
+          <w:sz w:val="24"/>
+          <w:szCs w:val="24"/>
+        </w:rPr>
+      </w:pPr>
+    </w:p>
+    <w:p>
+      <w:pPr>
+        <w:ind w:left="-567" w:right="-608"/>
+        <w:rPr>
+          <w:rFonts w:ascii="GDS Transport Website Light" w:eastAsia="Times New Roman" w:hAnsi="GDS Transport Website Light"/>
+          <w:color w:val="000000" w:themeColor="text1"/>
+          <w:sz w:val="24"/>
+          <w:szCs w:val="24"/>
+        </w:rPr>
+      </w:pPr>
+      <w:r>
+        <w:rPr>
+          <w:rFonts w:ascii="GDS Transport Website Light" w:eastAsia="Times New Roman" w:hAnsi="GDS Transport Website Light"/>
+          <w:color w:val="000000" w:themeColor="text1"/>
+          <w:sz w:val="24"/>
+          <w:szCs w:val="24"/>
+        </w:rPr>
+        <w:t>&lt;&lt;cs_{!isBlank(judgeTitleAndName)}&gt;&gt;&lt;&lt;judgeTitleAndName&gt;&gt;&lt;&lt;es_&gt;&gt; &lt;&lt;cs_{!isBlank(legalAdvisorName)}&gt;&gt; and Legal advisor &lt;&lt;legalAdvisorName&gt;&gt;&lt;&lt;es_&gt;&gt;</w:t>
+      </w:r>
+    </w:p>
+    <w:p>
+      <w:pPr>
+        <w:ind w:left="-567" w:right="-608"/>
+        <w:rPr>
+          <w:rFonts w:ascii="GDS Transport Website Light" w:eastAsia="Times New Roman" w:hAnsi="GDS Transport Website Light"/>
+          <w:color w:val="000000" w:themeColor="text1"/>
+          <w:sz w:val="24"/>
+          <w:szCs w:val="24"/>
+        </w:rPr>
+      </w:pPr>
+      <w:r>
+        <w:rPr>
+          <w:rFonts w:ascii="GDS Transport Website Light" w:eastAsia="Times New Roman" w:hAnsi="GDS Transport Website Light"/>
+          <w:color w:val="000000" w:themeColor="text1"/>
+          <w:sz w:val="24"/>
+          <w:szCs w:val="24"/>
+        </w:rPr>
+        <w:t>&lt;&lt;courtName&gt;&gt;</w:t>
+      </w:r>
+    </w:p>
+    <w:p>
+      <w:pPr>
+        <w:ind w:left="-567" w:right="-608"/>
         <w:rPr>
           <w:rFonts w:ascii="GDS Transport Website Light" w:eastAsia="Times New Roman" w:hAnsi="GDS Transport Website Light"/>
           <w:color w:val="000000" w:themeColor="text1"/>
           <w:sz w:val="28"/>
           <w:szCs w:val="28"/>
         </w:rPr>
-        <w:t>familyManCaseNumber</w:t>
-      </w:r>
-      <w:proofErr w:type="spellEnd"/>
-      <w:r>
-        <w:rPr>
-          <w:rFonts w:ascii="GDS Transport Website Light" w:eastAsia="Times New Roman" w:hAnsi="GDS Transport Website Light"/>
-          <w:color w:val="000000" w:themeColor="text1"/>
-          <w:sz w:val="28"/>
-          <w:szCs w:val="28"/>
-        </w:rPr>
-        <w:t>)}</w:t>
-      </w:r>
-      <w:r>
-        <w:rPr>
-          <w:rFonts w:ascii="GDS Transport Website Light" w:eastAsia="Times New Roman" w:hAnsi="GDS Transport Website Light"/>
-          <w:color w:val="000000" w:themeColor="text1"/>
-          <w:sz w:val="28"/>
-          <w:szCs w:val="28"/>
-        </w:rPr>
-        <w:t>&gt;&gt;</w:t>
-      </w:r>
-    </w:p>
-    <w:p>
-      <w:pPr>
-        <w:ind w:left="851" w:right="427"/>
-        <w:rPr>
-          <w:rFonts w:ascii="GDS Transport Website Light" w:eastAsia="Times New Roman" w:hAnsi="GDS Transport Website Light"/>
-          <w:b/>
-          <w:bCs/>
-          <w:color w:val="000000"/>
-          <w:sz w:val="36"/>
-          <w:szCs w:val="36"/>
-        </w:rPr>
-      </w:pPr>
-      <w:r>
-        <w:rPr>
-          <w:rFonts w:ascii="GDS Transport Website Light" w:eastAsia="Times New Roman" w:hAnsi="GDS Transport Website Light"/>
-          <w:b/>
-          <w:bCs/>
-          <w:color w:val="000000"/>
-          <w:sz w:val="36"/>
-          <w:szCs w:val="36"/>
-        </w:rPr>
-        <w:t>&lt;&lt;cs_</w:t>
-      </w:r>
-      <w:proofErr w:type="gramStart"/>
-      <w:r>
-        <w:rPr>
-          <w:rFonts w:ascii="GDS Transport Website Light" w:eastAsia="Times New Roman" w:hAnsi="GDS Transport Website Light"/>
-          <w:b/>
-          <w:bCs/>
-          <w:color w:val="000000"/>
-          <w:sz w:val="36"/>
-          <w:szCs w:val="36"/>
-        </w:rPr>
-        <w:t>{!</w:t>
-      </w:r>
-      <w:proofErr w:type="spellStart"/>
-      <w:r>
-        <w:rPr>
-          <w:rFonts w:ascii="GDS Transport Website Light" w:eastAsia="Times New Roman" w:hAnsi="GDS Transport Website Light"/>
-          <w:b/>
-          <w:bCs/>
-          <w:color w:val="000000"/>
-          <w:sz w:val="36"/>
-          <w:szCs w:val="36"/>
-        </w:rPr>
-        <w:t>isBlank</w:t>
-      </w:r>
-      <w:proofErr w:type="spellEnd"/>
-      <w:proofErr w:type="gramEnd"/>
-      <w:r>
-        <w:rPr>
-          <w:rFonts w:ascii="GDS Transport Website Light" w:eastAsia="Times New Roman" w:hAnsi="GDS Transport Website Light"/>
-          <w:b/>
-          <w:bCs/>
-          <w:color w:val="000000"/>
-          <w:sz w:val="36"/>
-          <w:szCs w:val="36"/>
-        </w:rPr>
-        <w:t>(</w:t>
-      </w:r>
-      <w:proofErr w:type="spellStart"/>
-      <w:r>
-        <w:rPr>
-          <w:rFonts w:ascii="GDS Transport Website Light" w:eastAsia="Times New Roman" w:hAnsi="GDS Transport Website Light"/>
-          <w:b/>
-          <w:bCs/>
-          <w:color w:val="000000"/>
-          <w:sz w:val="36"/>
-          <w:szCs w:val="36"/>
-        </w:rPr>
-        <w:t>orderTitle</w:t>
-      </w:r>
-      <w:proofErr w:type="spellEnd"/>
-      <w:r>
-        <w:rPr>
-          <w:rFonts w:ascii="GDS Transport Website Light" w:eastAsia="Times New Roman" w:hAnsi="GDS Transport Website Light"/>
-          <w:b/>
-          <w:bCs/>
-          <w:color w:val="000000"/>
-          <w:sz w:val="36"/>
-          <w:szCs w:val="36"/>
-        </w:rPr>
-        <w:t>)}&gt;&gt;&lt;&lt;</w:t>
-      </w:r>
-      <w:proofErr w:type="spellStart"/>
-      <w:r>
-        <w:rPr>
-          <w:rFonts w:ascii="GDS Transport Website Light" w:eastAsia="Times New Roman" w:hAnsi="GDS Transport Website Light"/>
-          <w:b/>
-          <w:bCs/>
-          <w:color w:val="000000"/>
-          <w:sz w:val="36"/>
-          <w:szCs w:val="36"/>
-        </w:rPr>
-        <w:t>orderTitle</w:t>
-      </w:r>
-      <w:proofErr w:type="spellEnd"/>
-      <w:r>
-        <w:rPr>
-          <w:rFonts w:ascii="GDS Transport Website Light" w:eastAsia="Times New Roman" w:hAnsi="GDS Transport Website Light"/>
-          <w:b/>
-          <w:bCs/>
-          <w:color w:val="000000"/>
-          <w:sz w:val="36"/>
-          <w:szCs w:val="36"/>
-        </w:rPr>
-        <w:t>&gt;&gt;&lt;&lt;else&gt;&gt; Ord</w:t>
-      </w:r>
-      <w:bookmarkStart w:id="0" w:name="_GoBack"/>
-      <w:bookmarkEnd w:id="0"/>
-      <w:r>
-        <w:rPr>
-          <w:rFonts w:ascii="GDS Transport Website Light" w:eastAsia="Times New Roman" w:hAnsi="GDS Transport Website Light"/>
-          <w:b/>
-          <w:bCs/>
-          <w:color w:val="000000"/>
-          <w:sz w:val="36"/>
-          <w:szCs w:val="36"/>
-        </w:rPr>
-        <w:t>er &lt;&lt;es_&gt;&gt;</w:t>
-      </w:r>
-    </w:p>
-    <w:p>
-      <w:pPr>
-        <w:ind w:left="-567" w:right="-608"/>
-        <w:rPr>
-          <w:rFonts w:ascii="GDS Transport Website Light" w:eastAsia="Times New Roman" w:hAnsi="GDS Transport Website Light"/>
-          <w:color w:val="000000" w:themeColor="text1"/>
-          <w:sz w:val="28"/>
-          <w:szCs w:val="28"/>
-        </w:rPr>
-      </w:pPr>
-    </w:p>
-    <w:p>
-      <w:pPr>
-        <w:ind w:left="-567" w:right="-608"/>
-        <w:rPr>
-          <w:rFonts w:ascii="GDS Transport Website Light" w:eastAsia="Times New Roman" w:hAnsi="GDS Transport Website Light"/>
-          <w:color w:val="000000" w:themeColor="text1"/>
-          <w:sz w:val="28"/>
-          <w:szCs w:val="28"/>
-        </w:rPr>
-      </w:pPr>
-      <w:r>
-        <w:rPr>
-          <w:rFonts w:ascii="GDS Transport Website Light" w:eastAsia="Times New Roman" w:hAnsi="GDS Transport Website Light"/>
-          <w:color w:val="000000" w:themeColor="text1"/>
-          <w:sz w:val="28"/>
-          <w:szCs w:val="28"/>
-        </w:rPr>
-        <w:t>&lt;&lt;</w:t>
-      </w:r>
-      <w:proofErr w:type="spellStart"/>
-      <w:r>
-        <w:rPr>
-          <w:rFonts w:ascii="GDS Transport Website Light" w:eastAsia="Times New Roman" w:hAnsi="GDS Transport Website Light" w:cs="Times New Roman"/>
-          <w:sz w:val="28"/>
-          <w:szCs w:val="28"/>
-        </w:rPr>
-        <w:t>todaysDate</w:t>
-      </w:r>
-      <w:proofErr w:type="spellEnd"/>
-      <w:r>
-        <w:rPr>
-          <w:rFonts w:ascii="GDS Transport Website Light" w:eastAsia="Times New Roman" w:hAnsi="GDS Transport Website Light"/>
-          <w:color w:val="000000" w:themeColor="text1"/>
-          <w:sz w:val="28"/>
-          <w:szCs w:val="28"/>
-        </w:rPr>
-        <w:t>&gt;&gt;</w:t>
-      </w:r>
-    </w:p>
-    <w:p>
-      <w:pPr>
-        <w:ind w:left="-567" w:right="-608"/>
-        <w:rPr>
-          <w:rFonts w:ascii="GDS Transport Website Light" w:eastAsia="Times New Roman" w:hAnsi="GDS Transport Website Light" w:cs="Times New Roman"/>
-          <w:sz w:val="28"/>
-          <w:szCs w:val="28"/>
-        </w:rPr>
-      </w:pPr>
-    </w:p>
-    <w:p>
-      <w:pPr>
-        <w:ind w:left="-567" w:right="-608"/>
-        <w:rPr>
-          <w:rFonts w:ascii="GDS Transport Website Light" w:eastAsia="Times New Roman" w:hAnsi="GDS Transport Website Light"/>
-          <w:color w:val="000000" w:themeColor="text1"/>
-          <w:sz w:val="28"/>
-          <w:szCs w:val="28"/>
-        </w:rPr>
-      </w:pPr>
-      <w:r>
-        <w:rPr>
-          <w:rFonts w:ascii="GDS Transport Website Light" w:eastAsia="Times New Roman" w:hAnsi="GDS Transport Website Light"/>
-          <w:color w:val="000000" w:themeColor="text1"/>
-          <w:sz w:val="28"/>
-          <w:szCs w:val="28"/>
-        </w:rPr>
-        <w:t>&lt;&lt;</w:t>
-      </w:r>
-      <w:r>
-        <w:rPr>
-          <w:rFonts w:ascii="GDS Transport Website Light" w:eastAsia="Times New Roman" w:hAnsi="GDS Transport Website Light"/>
-          <w:color w:val="000000" w:themeColor="text1"/>
-          <w:sz w:val="28"/>
-          <w:szCs w:val="28"/>
-        </w:rPr>
-        <w:t>cs_</w:t>
-      </w:r>
-      <w:proofErr w:type="gramStart"/>
-      <w:r>
-        <w:rPr>
-          <w:rFonts w:ascii="GDS Transport Website Light" w:eastAsia="Times New Roman" w:hAnsi="GDS Transport Website Light"/>
-          <w:color w:val="000000" w:themeColor="text1"/>
-          <w:sz w:val="28"/>
-          <w:szCs w:val="28"/>
-        </w:rPr>
-        <w:t>{!</w:t>
-      </w:r>
-      <w:proofErr w:type="spellStart"/>
-      <w:r>
-        <w:rPr>
-          <w:rFonts w:ascii="GDS Transport Website Light" w:eastAsia="Times New Roman" w:hAnsi="GDS Transport Website Light"/>
-          <w:color w:val="000000" w:themeColor="text1"/>
-          <w:sz w:val="28"/>
-          <w:szCs w:val="28"/>
-        </w:rPr>
-        <w:t>isBlank</w:t>
-      </w:r>
-      <w:proofErr w:type="spellEnd"/>
-      <w:proofErr w:type="gramEnd"/>
-      <w:r>
-        <w:rPr>
-          <w:rFonts w:ascii="GDS Transport Website Light" w:eastAsia="Times New Roman" w:hAnsi="GDS Transport Website Light"/>
-          <w:color w:val="000000" w:themeColor="text1"/>
-          <w:sz w:val="28"/>
-          <w:szCs w:val="28"/>
-        </w:rPr>
-        <w:t>(</w:t>
-      </w:r>
-      <w:proofErr w:type="spellStart"/>
-      <w:r>
-        <w:rPr>
-          <w:rFonts w:ascii="GDS Transport Website Light" w:eastAsia="Times New Roman" w:hAnsi="GDS Transport Website Light"/>
-          <w:color w:val="000000" w:themeColor="text1"/>
-          <w:sz w:val="28"/>
-          <w:szCs w:val="28"/>
-        </w:rPr>
-        <w:t>judgeTitleAndName</w:t>
-      </w:r>
-      <w:proofErr w:type="spellEnd"/>
-      <w:r>
-        <w:rPr>
-          <w:rFonts w:ascii="GDS Transport Website Light" w:eastAsia="Times New Roman" w:hAnsi="GDS Transport Website Light"/>
-          <w:color w:val="000000" w:themeColor="text1"/>
-          <w:sz w:val="28"/>
-          <w:szCs w:val="28"/>
-        </w:rPr>
-        <w:t>)}</w:t>
-      </w:r>
-      <w:r>
-        <w:rPr>
-          <w:rFonts w:ascii="GDS Transport Website Light" w:eastAsia="Times New Roman" w:hAnsi="GDS Transport Website Light"/>
-          <w:color w:val="000000" w:themeColor="text1"/>
-          <w:sz w:val="28"/>
-          <w:szCs w:val="28"/>
-        </w:rPr>
-        <w:t>&gt;&gt;&lt;&lt;</w:t>
-      </w:r>
-      <w:proofErr w:type="spellStart"/>
-      <w:r>
-        <w:rPr>
-          <w:rFonts w:ascii="GDS Transport Website Light" w:eastAsia="Times New Roman" w:hAnsi="GDS Transport Website Light"/>
-          <w:color w:val="000000" w:themeColor="text1"/>
-          <w:sz w:val="28"/>
-          <w:szCs w:val="28"/>
-        </w:rPr>
-        <w:t>judgeTitleAndName</w:t>
-      </w:r>
-      <w:proofErr w:type="spellEnd"/>
-      <w:r>
-        <w:rPr>
-          <w:rFonts w:ascii="GDS Transport Website Light" w:eastAsia="Times New Roman" w:hAnsi="GDS Transport Website Light"/>
-          <w:color w:val="000000" w:themeColor="text1"/>
-          <w:sz w:val="28"/>
-          <w:szCs w:val="28"/>
-        </w:rPr>
-        <w:t>&gt;&gt;&lt;&lt;</w:t>
-      </w:r>
-      <w:r>
-        <w:rPr>
-          <w:rFonts w:ascii="GDS Transport Website Light" w:eastAsia="Times New Roman" w:hAnsi="GDS Transport Website Light"/>
-          <w:color w:val="000000" w:themeColor="text1"/>
-          <w:sz w:val="28"/>
-          <w:szCs w:val="28"/>
-        </w:rPr>
-        <w:t>es_</w:t>
-      </w:r>
-      <w:r>
-        <w:rPr>
-          <w:rFonts w:ascii="GDS Transport Website Light" w:eastAsia="Times New Roman" w:hAnsi="GDS Transport Website Light"/>
-          <w:color w:val="000000" w:themeColor="text1"/>
-          <w:sz w:val="28"/>
-          <w:szCs w:val="28"/>
-        </w:rPr>
-        <w:t>&gt;&gt;</w:t>
-      </w:r>
-      <w:r>
-        <w:rPr>
-          <w:rFonts w:ascii="GDS Transport Website Light" w:eastAsia="Times New Roman" w:hAnsi="GDS Transport Website Light"/>
-          <w:color w:val="000000" w:themeColor="text1"/>
-          <w:sz w:val="28"/>
-          <w:szCs w:val="28"/>
-        </w:rPr>
-        <w:t xml:space="preserve"> </w:t>
-      </w:r>
-      <w:r>
-        <w:rPr>
-          <w:rFonts w:ascii="GDS Transport Website Light" w:eastAsia="Times New Roman" w:hAnsi="GDS Transport Website Light"/>
-          <w:color w:val="000000" w:themeColor="text1"/>
-          <w:sz w:val="28"/>
-          <w:szCs w:val="28"/>
-        </w:rPr>
-        <w:t>&lt;&lt;</w:t>
-      </w:r>
-      <w:r>
-        <w:rPr>
-          <w:rFonts w:ascii="GDS Transport Website Light" w:eastAsia="Times New Roman" w:hAnsi="GDS Transport Website Light"/>
-          <w:color w:val="000000" w:themeColor="text1"/>
-          <w:sz w:val="28"/>
-          <w:szCs w:val="28"/>
-        </w:rPr>
-        <w:t>cs_{!</w:t>
-      </w:r>
-      <w:proofErr w:type="spellStart"/>
-      <w:r>
-        <w:rPr>
-          <w:rFonts w:ascii="GDS Transport Website Light" w:eastAsia="Times New Roman" w:hAnsi="GDS Transport Website Light"/>
-          <w:color w:val="000000" w:themeColor="text1"/>
-          <w:sz w:val="28"/>
-          <w:szCs w:val="28"/>
-        </w:rPr>
-        <w:t>isBlank</w:t>
-      </w:r>
-      <w:proofErr w:type="spellEnd"/>
-      <w:r>
-        <w:rPr>
-          <w:rFonts w:ascii="GDS Transport Website Light" w:eastAsia="Times New Roman" w:hAnsi="GDS Transport Website Light"/>
-          <w:color w:val="000000" w:themeColor="text1"/>
-          <w:sz w:val="28"/>
-          <w:szCs w:val="28"/>
-        </w:rPr>
-        <w:t>(</w:t>
-      </w:r>
-      <w:proofErr w:type="spellStart"/>
-      <w:r>
-        <w:rPr>
-          <w:rFonts w:ascii="GDS Transport Website Light" w:eastAsia="Times New Roman" w:hAnsi="GDS Transport Website Light"/>
-          <w:color w:val="000000" w:themeColor="text1"/>
-          <w:sz w:val="28"/>
-          <w:szCs w:val="28"/>
-        </w:rPr>
-        <w:t>legalAdvisorName</w:t>
-      </w:r>
-      <w:proofErr w:type="spellEnd"/>
-      <w:r>
-        <w:rPr>
-          <w:rFonts w:ascii="GDS Transport Website Light" w:eastAsia="Times New Roman" w:hAnsi="GDS Transport Website Light"/>
-          <w:color w:val="000000" w:themeColor="text1"/>
-          <w:sz w:val="28"/>
-          <w:szCs w:val="28"/>
-        </w:rPr>
-        <w:t>)}</w:t>
-      </w:r>
-      <w:r>
-        <w:rPr>
-          <w:rFonts w:ascii="GDS Transport Website Light" w:eastAsia="Times New Roman" w:hAnsi="GDS Transport Website Light"/>
-          <w:color w:val="000000" w:themeColor="text1"/>
-          <w:sz w:val="28"/>
-          <w:szCs w:val="28"/>
-        </w:rPr>
-        <w:t>&gt;&gt;</w:t>
-      </w:r>
-      <w:r>
-        <w:rPr>
-          <w:rFonts w:ascii="GDS Transport Website Light" w:eastAsia="Times New Roman" w:hAnsi="GDS Transport Website Light"/>
-          <w:color w:val="000000" w:themeColor="text1"/>
-          <w:sz w:val="28"/>
-          <w:szCs w:val="28"/>
-        </w:rPr>
-        <w:t xml:space="preserve"> and Legal advisor </w:t>
-      </w:r>
-      <w:r>
-        <w:rPr>
-          <w:rFonts w:ascii="GDS Transport Website Light" w:eastAsia="Times New Roman" w:hAnsi="GDS Transport Website Light"/>
-          <w:color w:val="000000" w:themeColor="text1"/>
-          <w:sz w:val="28"/>
-          <w:szCs w:val="28"/>
-        </w:rPr>
-        <w:t>&lt;&lt;</w:t>
-      </w:r>
-      <w:proofErr w:type="spellStart"/>
-      <w:r>
-        <w:rPr>
-          <w:rFonts w:ascii="GDS Transport Website Light" w:eastAsia="Times New Roman" w:hAnsi="GDS Transport Website Light"/>
-          <w:color w:val="000000" w:themeColor="text1"/>
-          <w:sz w:val="28"/>
-          <w:szCs w:val="28"/>
-        </w:rPr>
-        <w:t>legalAdvisorName</w:t>
-      </w:r>
-      <w:proofErr w:type="spellEnd"/>
-      <w:r>
-        <w:rPr>
-          <w:rFonts w:ascii="GDS Transport Website Light" w:eastAsia="Times New Roman" w:hAnsi="GDS Transport Website Light"/>
-          <w:color w:val="000000" w:themeColor="text1"/>
-          <w:sz w:val="28"/>
-          <w:szCs w:val="28"/>
-        </w:rPr>
-        <w:t>&gt;&gt;&lt;&lt;</w:t>
-      </w:r>
-      <w:r>
-        <w:rPr>
-          <w:rFonts w:ascii="GDS Transport Website Light" w:eastAsia="Times New Roman" w:hAnsi="GDS Transport Website Light"/>
-          <w:color w:val="000000" w:themeColor="text1"/>
-          <w:sz w:val="28"/>
-          <w:szCs w:val="28"/>
-        </w:rPr>
-        <w:t>es_</w:t>
-      </w:r>
-      <w:r>
-        <w:rPr>
-          <w:rFonts w:ascii="GDS Transport Website Light" w:eastAsia="Times New Roman" w:hAnsi="GDS Transport Website Light"/>
-          <w:color w:val="000000" w:themeColor="text1"/>
-          <w:sz w:val="28"/>
-          <w:szCs w:val="28"/>
-        </w:rPr>
-        <w:t>&gt;&gt;</w:t>
-      </w:r>
-    </w:p>
-    <w:p>
-      <w:pPr>
-        <w:ind w:left="-567" w:right="-608"/>
-        <w:rPr>
-          <w:rFonts w:ascii="GDS Transport Website Light" w:eastAsia="Times New Roman" w:hAnsi="GDS Transport Website Light"/>
-          <w:color w:val="000000" w:themeColor="text1"/>
-          <w:sz w:val="28"/>
-          <w:szCs w:val="28"/>
-        </w:rPr>
-      </w:pPr>
-      <w:r>
-        <w:rPr>
-          <w:rFonts w:ascii="GDS Transport Website Light" w:eastAsia="Times New Roman" w:hAnsi="GDS Transport Website Light"/>
-          <w:color w:val="000000" w:themeColor="text1"/>
-          <w:sz w:val="28"/>
-          <w:szCs w:val="28"/>
-        </w:rPr>
-        <w:t>&lt;&lt;</w:t>
-      </w:r>
-      <w:proofErr w:type="spellStart"/>
-      <w:r>
-        <w:rPr>
-          <w:rFonts w:ascii="GDS Transport Website Light" w:eastAsia="Times New Roman" w:hAnsi="GDS Transport Website Light"/>
-          <w:color w:val="000000" w:themeColor="text1"/>
-          <w:sz w:val="28"/>
-          <w:szCs w:val="28"/>
-        </w:rPr>
-        <w:t>court</w:t>
-      </w:r>
-      <w:r>
-        <w:rPr>
-          <w:rFonts w:ascii="GDS Transport Website Light" w:eastAsia="Times New Roman" w:hAnsi="GDS Transport Website Light"/>
-          <w:color w:val="000000" w:themeColor="text1"/>
-          <w:sz w:val="28"/>
-          <w:szCs w:val="28"/>
-        </w:rPr>
-        <w:t>Name</w:t>
-      </w:r>
-      <w:proofErr w:type="spellEnd"/>
-      <w:r>
-        <w:rPr>
-          <w:rFonts w:ascii="GDS Transport Website Light" w:eastAsia="Times New Roman" w:hAnsi="GDS Transport Website Light"/>
-          <w:color w:val="000000" w:themeColor="text1"/>
-          <w:sz w:val="28"/>
-          <w:szCs w:val="28"/>
-        </w:rPr>
-        <w:t>&gt;&gt;</w:t>
-      </w:r>
-    </w:p>
-    <w:p>
-      <w:pPr>
-        <w:ind w:left="-567" w:right="-608"/>
-        <w:rPr>
-          <w:rFonts w:ascii="GDS Transport Website Light" w:eastAsia="Times New Roman" w:hAnsi="GDS Transport Website Light"/>
-          <w:color w:val="000000" w:themeColor="text1"/>
-          <w:sz w:val="28"/>
-          <w:szCs w:val="28"/>
-        </w:rPr>
       </w:pPr>
     </w:p>
     <w:p>
@@ -731,21 +349,8 @@
           <w:sz w:val="24"/>
           <w:szCs w:val="24"/>
         </w:rPr>
-        <w:t>&lt;&lt;cs</w:t>
-      </w:r>
-      <w:proofErr w:type="gramStart"/>
-      <w:r>
-        <w:rPr>
-          <w:rFonts w:ascii="GDS Transport Website Light" w:hAnsi="GDS Transport Website Light" w:cs="Times New Roman"/>
-          <w:b/>
-          <w:bCs/>
-          <w:color w:val="000000"/>
-          <w:sz w:val="24"/>
-          <w:szCs w:val="24"/>
-        </w:rPr>
-        <w:t xml:space="preserve">_{ </w:t>
-      </w:r>
-      <w:proofErr w:type="spellStart"/>
+        <w:t xml:space="preserve">&lt;&lt;cs_{ </w:t>
+      </w:r>
       <w:r>
         <w:rPr>
           <w:rFonts w:ascii="GDS Transport Website Light" w:eastAsia="Times New Roman" w:hAnsi="GDS Transport Website Light" w:cs="Times New Roman"/>
@@ -766,20 +371,7 @@
           <w:sz w:val="24"/>
           <w:szCs w:val="24"/>
         </w:rPr>
-        <w:t>Count</w:t>
-      </w:r>
-      <w:proofErr w:type="spellEnd"/>
-      <w:proofErr w:type="gramEnd"/>
-      <w:r>
-        <w:rPr>
-          <w:rFonts w:ascii="GDS Transport Website Light" w:hAnsi="GDS Transport Website Light"/>
-          <w:b/>
-          <w:bCs/>
-          <w:color w:val="000000"/>
-          <w:sz w:val="24"/>
-          <w:szCs w:val="24"/>
-        </w:rPr>
-        <w:t xml:space="preserve"> &lt;2</w:t>
+        <w:t>Count &lt;2</w:t>
       </w:r>
       <w:r>
         <w:rPr>
@@ -852,6 +444,11 @@
       <w:tblPr>
         <w:tblW w:w="10207" w:type="dxa"/>
         <w:tblInd w:w="-719" w:type="dxa"/>
+        <w:tblBorders>
+          <w:top w:val="single" w:sz="12" w:space="0" w:color="000000"/>
+          <w:bottom w:val="single" w:sz="12" w:space="0" w:color="000000"/>
+          <w:insideH w:val="single" w:sz="12" w:space="0" w:color="000000"/>
+        </w:tblBorders>
         <w:tblCellMar>
           <w:top w:w="15" w:type="dxa"/>
           <w:left w:w="15" w:type="dxa"/>
@@ -872,12 +469,6 @@
         <w:tc>
           <w:tcPr>
             <w:tcW w:w="3087" w:type="dxa"/>
-            <w:tcBorders>
-              <w:top w:val="single" w:sz="12" w:space="0" w:color="000000"/>
-              <w:left w:val="single" w:sz="8" w:space="0" w:color="FFFFFF"/>
-              <w:bottom w:val="single" w:sz="12" w:space="0" w:color="000000"/>
-              <w:right w:val="single" w:sz="8" w:space="0" w:color="FFFFFF"/>
-            </w:tcBorders>
             <w:tcMar>
               <w:top w:w="100" w:type="dxa"/>
               <w:left w:w="100" w:type="dxa"/>
@@ -896,35 +487,13 @@
                 <w:rFonts w:ascii="GDS Transport Website Light" w:hAnsi="GDS Transport Website Light" w:cs="Arial"/>
                 <w:color w:val="000000" w:themeColor="text1"/>
               </w:rPr>
-              <w:t>&lt;&lt;</w:t>
-            </w:r>
-            <w:proofErr w:type="spellStart"/>
-            <w:r>
-              <w:rPr>
-                <w:rFonts w:ascii="GDS Transport Website Light" w:hAnsi="GDS Transport Website Light" w:cs="Arial"/>
-                <w:color w:val="000000" w:themeColor="text1"/>
-              </w:rPr>
-              <w:t>rr_children</w:t>
-            </w:r>
-            <w:proofErr w:type="spellEnd"/>
-            <w:r>
-              <w:rPr>
-                <w:rFonts w:ascii="GDS Transport Website Light" w:hAnsi="GDS Transport Website Light" w:cs="Arial"/>
-                <w:color w:val="000000" w:themeColor="text1"/>
-              </w:rPr>
-              <w:t>&gt;&gt;</w:t>
+              <w:t>&lt;&lt;rr_children&gt;&gt;</w:t>
             </w:r>
           </w:p>
         </w:tc>
         <w:tc>
           <w:tcPr>
             <w:tcW w:w="1751" w:type="dxa"/>
-            <w:tcBorders>
-              <w:top w:val="single" w:sz="12" w:space="0" w:color="000000"/>
-              <w:left w:val="single" w:sz="8" w:space="0" w:color="FFFFFF"/>
-              <w:bottom w:val="single" w:sz="12" w:space="0" w:color="000000"/>
-              <w:right w:val="single" w:sz="8" w:space="0" w:color="FFFFFF"/>
-            </w:tcBorders>
             <w:tcMar>
               <w:top w:w="100" w:type="dxa"/>
               <w:left w:w="100" w:type="dxa"/>
@@ -947,12 +516,6 @@
         <w:tc>
           <w:tcPr>
             <w:tcW w:w="5369" w:type="dxa"/>
-            <w:tcBorders>
-              <w:top w:val="single" w:sz="12" w:space="0" w:color="000000"/>
-              <w:left w:val="single" w:sz="8" w:space="0" w:color="FFFFFF"/>
-              <w:bottom w:val="single" w:sz="12" w:space="0" w:color="000000"/>
-              <w:right w:val="single" w:sz="8" w:space="0" w:color="FFFFFF"/>
-            </w:tcBorders>
             <w:tcMar>
               <w:top w:w="100" w:type="dxa"/>
               <w:left w:w="100" w:type="dxa"/>
@@ -977,12 +540,6 @@
         <w:tc>
           <w:tcPr>
             <w:tcW w:w="3087" w:type="dxa"/>
-            <w:tcBorders>
-              <w:top w:val="single" w:sz="12" w:space="0" w:color="000000"/>
-              <w:left w:val="single" w:sz="8" w:space="0" w:color="FFFFFF"/>
-              <w:bottom w:val="single" w:sz="12" w:space="0" w:color="000000"/>
-              <w:right w:val="single" w:sz="8" w:space="0" w:color="FFFFFF"/>
-            </w:tcBorders>
             <w:tcMar>
               <w:top w:w="100" w:type="dxa"/>
               <w:left w:w="100" w:type="dxa"/>
@@ -1004,8 +561,6 @@
             <w:r>
               <w:rPr>
                 <w:rFonts w:ascii="GDS Transport Website Light" w:eastAsia="Times New Roman" w:hAnsi="GDS Transport Website Light"/>
-                <w:b/>
-                <w:bCs/>
                 <w:color w:val="000000" w:themeColor="text1"/>
                 <w:sz w:val="24"/>
                 <w:szCs w:val="24"/>
@@ -1015,8 +570,6 @@
             <w:r>
               <w:rPr>
                 <w:rFonts w:ascii="GDS Transport Website Light" w:eastAsia="Times New Roman" w:hAnsi="GDS Transport Website Light"/>
-                <w:b/>
-                <w:bCs/>
                 <w:color w:val="000000" w:themeColor="text1"/>
                 <w:sz w:val="24"/>
                 <w:szCs w:val="24"/>
@@ -1028,12 +581,6 @@
         <w:tc>
           <w:tcPr>
             <w:tcW w:w="1751" w:type="dxa"/>
-            <w:tcBorders>
-              <w:top w:val="single" w:sz="12" w:space="0" w:color="000000"/>
-              <w:left w:val="single" w:sz="8" w:space="0" w:color="FFFFFF"/>
-              <w:bottom w:val="single" w:sz="12" w:space="0" w:color="000000"/>
-              <w:right w:val="single" w:sz="8" w:space="0" w:color="FFFFFF"/>
-            </w:tcBorders>
             <w:tcMar>
               <w:top w:w="100" w:type="dxa"/>
               <w:left w:w="100" w:type="dxa"/>
@@ -1058,50 +605,13 @@
                 <w:sz w:val="24"/>
                 <w:szCs w:val="24"/>
               </w:rPr>
-              <w:t>&lt;&lt;cs_</w:t>
-            </w:r>
-            <w:proofErr w:type="gramStart"/>
-            <w:r>
-              <w:rPr>
-                <w:rFonts w:ascii="GDS Transport Website Light" w:eastAsia="Times New Roman" w:hAnsi="GDS Transport Website Light"/>
-                <w:color w:val="000000" w:themeColor="text1"/>
-                <w:sz w:val="24"/>
-                <w:szCs w:val="24"/>
-              </w:rPr>
-              <w:t>{!</w:t>
-            </w:r>
-            <w:proofErr w:type="spellStart"/>
-            <w:r>
-              <w:rPr>
-                <w:rFonts w:ascii="GDS Transport Website Light" w:eastAsia="Times New Roman" w:hAnsi="GDS Transport Website Light"/>
-                <w:color w:val="000000" w:themeColor="text1"/>
-                <w:sz w:val="24"/>
-                <w:szCs w:val="24"/>
-              </w:rPr>
-              <w:t>isBlank</w:t>
-            </w:r>
-            <w:proofErr w:type="spellEnd"/>
-            <w:proofErr w:type="gramEnd"/>
-            <w:r>
-              <w:rPr>
-                <w:rFonts w:ascii="GDS Transport Website Light" w:eastAsia="Times New Roman" w:hAnsi="GDS Transport Website Light"/>
-                <w:color w:val="000000" w:themeColor="text1"/>
-                <w:sz w:val="24"/>
-                <w:szCs w:val="24"/>
-              </w:rPr>
-              <w:t>(gender)}&gt;&gt; &lt;&lt;gender&gt;&gt;&lt;&lt;es_&gt;&gt;</w:t>
+              <w:t>&lt;&lt;cs_{!isBlank(gender)}&gt;&gt; &lt;&lt;gender&gt;&gt;&lt;&lt;es_&gt;&gt;</w:t>
             </w:r>
           </w:p>
         </w:tc>
         <w:tc>
           <w:tcPr>
             <w:tcW w:w="5369" w:type="dxa"/>
-            <w:tcBorders>
-              <w:top w:val="single" w:sz="12" w:space="0" w:color="000000"/>
-              <w:left w:val="single" w:sz="8" w:space="0" w:color="FFFFFF"/>
-              <w:bottom w:val="single" w:sz="12" w:space="0" w:color="000000"/>
-              <w:right w:val="single" w:sz="8" w:space="0" w:color="FFFFFF"/>
-            </w:tcBorders>
             <w:tcMar>
               <w:top w:w="100" w:type="dxa"/>
               <w:left w:w="100" w:type="dxa"/>
@@ -1126,78 +636,7 @@
                 <w:sz w:val="24"/>
                 <w:szCs w:val="24"/>
               </w:rPr>
-              <w:t>&lt;&lt;cs_</w:t>
-            </w:r>
-            <w:proofErr w:type="gramStart"/>
-            <w:r>
-              <w:rPr>
-                <w:rFonts w:ascii="GDS Transport Website Light" w:eastAsia="Times New Roman" w:hAnsi="GDS Transport Website Light"/>
-                <w:color w:val="000000" w:themeColor="text1"/>
-                <w:sz w:val="24"/>
-                <w:szCs w:val="24"/>
-              </w:rPr>
-              <w:t>{!</w:t>
-            </w:r>
-            <w:proofErr w:type="spellStart"/>
-            <w:r>
-              <w:rPr>
-                <w:rFonts w:ascii="GDS Transport Website Light" w:eastAsia="Times New Roman" w:hAnsi="GDS Transport Website Light"/>
-                <w:color w:val="000000" w:themeColor="text1"/>
-                <w:sz w:val="24"/>
-                <w:szCs w:val="24"/>
-              </w:rPr>
-              <w:t>isBlank</w:t>
-            </w:r>
-            <w:proofErr w:type="spellEnd"/>
-            <w:proofErr w:type="gramEnd"/>
-            <w:r>
-              <w:rPr>
-                <w:rFonts w:ascii="GDS Transport Website Light" w:eastAsia="Times New Roman" w:hAnsi="GDS Transport Website Light"/>
-                <w:color w:val="000000" w:themeColor="text1"/>
-                <w:sz w:val="24"/>
-                <w:szCs w:val="24"/>
-              </w:rPr>
-              <w:t>(</w:t>
-            </w:r>
-            <w:proofErr w:type="spellStart"/>
-            <w:r>
-              <w:rPr>
-                <w:rFonts w:ascii="GDS Transport Website Light" w:eastAsia="Times New Roman" w:hAnsi="GDS Transport Website Light"/>
-                <w:color w:val="000000" w:themeColor="text1"/>
-                <w:sz w:val="24"/>
-                <w:szCs w:val="24"/>
-              </w:rPr>
-              <w:t>dateOfBirth</w:t>
-            </w:r>
-            <w:proofErr w:type="spellEnd"/>
-            <w:r>
-              <w:rPr>
-                <w:rFonts w:ascii="GDS Transport Website Light" w:eastAsia="Times New Roman" w:hAnsi="GDS Transport Website Light"/>
-                <w:color w:val="000000" w:themeColor="text1"/>
-                <w:sz w:val="24"/>
-                <w:szCs w:val="24"/>
-              </w:rPr>
-              <w:t>)}&gt;&gt; Born &lt;&lt;</w:t>
-            </w:r>
-            <w:proofErr w:type="spellStart"/>
-            <w:r>
-              <w:rPr>
-                <w:rFonts w:ascii="GDS Transport Website Light" w:eastAsia="Times New Roman" w:hAnsi="GDS Transport Website Light"/>
-                <w:color w:val="000000" w:themeColor="text1"/>
-                <w:sz w:val="24"/>
-                <w:szCs w:val="24"/>
-              </w:rPr>
-              <w:t>dateOfBirth</w:t>
-            </w:r>
-            <w:proofErr w:type="spellEnd"/>
-            <w:r>
-              <w:rPr>
-                <w:rFonts w:ascii="GDS Transport Website Light" w:eastAsia="Times New Roman" w:hAnsi="GDS Transport Website Light"/>
-                <w:color w:val="000000" w:themeColor="text1"/>
-                <w:sz w:val="24"/>
-                <w:szCs w:val="24"/>
-              </w:rPr>
-              <w:t>&gt;&gt;&lt;&lt;es_&gt;&gt;</w:t>
+              <w:t>&lt;&lt;cs_{!isBlank(dateOfBirth)}&gt;&gt; Born &lt;&lt;dateOfBirth&gt;&gt;&lt;&lt;es_&gt;&gt;</w:t>
             </w:r>
           </w:p>
         </w:tc>
@@ -1206,12 +645,6 @@
         <w:tc>
           <w:tcPr>
             <w:tcW w:w="3087" w:type="dxa"/>
-            <w:tcBorders>
-              <w:top w:val="single" w:sz="12" w:space="0" w:color="000000"/>
-              <w:left w:val="single" w:sz="8" w:space="0" w:color="FFFFFF"/>
-              <w:bottom w:val="single" w:sz="12" w:space="0" w:color="000000"/>
-              <w:right w:val="single" w:sz="8" w:space="0" w:color="FFFFFF"/>
-            </w:tcBorders>
             <w:tcMar>
               <w:top w:w="100" w:type="dxa"/>
               <w:left w:w="100" w:type="dxa"/>
@@ -1238,39 +671,13 @@
                 <w:sz w:val="24"/>
                 <w:szCs w:val="24"/>
               </w:rPr>
-              <w:t>&lt;&lt;</w:t>
-            </w:r>
-            <w:proofErr w:type="spellStart"/>
-            <w:r>
-              <w:rPr>
-                <w:rFonts w:ascii="GDS Transport Website Light" w:eastAsia="Times New Roman" w:hAnsi="GDS Transport Website Light"/>
-                <w:color w:val="000000" w:themeColor="text1"/>
-                <w:sz w:val="24"/>
-                <w:szCs w:val="24"/>
-              </w:rPr>
-              <w:t>er_children</w:t>
-            </w:r>
-            <w:proofErr w:type="spellEnd"/>
-            <w:r>
-              <w:rPr>
-                <w:rFonts w:ascii="GDS Transport Website Light" w:eastAsia="Times New Roman" w:hAnsi="GDS Transport Website Light"/>
-                <w:color w:val="000000" w:themeColor="text1"/>
-                <w:sz w:val="24"/>
-                <w:szCs w:val="24"/>
-              </w:rPr>
-              <w:t>&gt;&gt;</w:t>
+              <w:t>&lt;&lt;er_children&gt;&gt;</w:t>
             </w:r>
           </w:p>
         </w:tc>
         <w:tc>
           <w:tcPr>
             <w:tcW w:w="1751" w:type="dxa"/>
-            <w:tcBorders>
-              <w:top w:val="single" w:sz="12" w:space="0" w:color="000000"/>
-              <w:left w:val="single" w:sz="8" w:space="0" w:color="FFFFFF"/>
-              <w:bottom w:val="single" w:sz="12" w:space="0" w:color="000000"/>
-              <w:right w:val="single" w:sz="8" w:space="0" w:color="FFFFFF"/>
-            </w:tcBorders>
             <w:tcMar>
               <w:top w:w="100" w:type="dxa"/>
               <w:left w:w="100" w:type="dxa"/>
@@ -1292,12 +699,6 @@
         <w:tc>
           <w:tcPr>
             <w:tcW w:w="5369" w:type="dxa"/>
-            <w:tcBorders>
-              <w:top w:val="single" w:sz="12" w:space="0" w:color="000000"/>
-              <w:left w:val="single" w:sz="8" w:space="0" w:color="FFFFFF"/>
-              <w:bottom w:val="single" w:sz="12" w:space="0" w:color="000000"/>
-              <w:right w:val="single" w:sz="8" w:space="0" w:color="FFFFFF"/>
-            </w:tcBorders>
             <w:tcMar>
               <w:top w:w="100" w:type="dxa"/>
               <w:left w:w="100" w:type="dxa"/>
@@ -1340,19 +741,323 @@
       <w:r>
         <w:rPr>
           <w:rFonts w:ascii="GDS Transport Website Light" w:eastAsia="Times New Roman" w:hAnsi="GDS Transport Website Light" w:cs="Times New Roman"/>
-          <w:sz w:val="24"/>
-          <w:szCs w:val="24"/>
-        </w:rPr>
-        <w:t>&lt;&lt;</w:t>
-      </w:r>
-      <w:proofErr w:type="spellStart"/>
+          <w:noProof/>
+          <w:sz w:val="24"/>
+          <w:szCs w:val="24"/>
+        </w:rPr>
+        <mc:AlternateContent>
+          <mc:Choice Requires="wps">
+            <w:drawing>
+              <wp:anchor distT="0" distB="0" distL="114300" distR="114300" simplePos="0" relativeHeight="251661312" behindDoc="1" locked="0" layoutInCell="1" allowOverlap="1" wp14:anchorId="2D420B43" wp14:editId="59B6C91A">
+                <wp:simplePos x="0" y="0"/>
+                <wp:positionH relativeFrom="column">
+                  <wp:posOffset>-479387</wp:posOffset>
+                </wp:positionH>
+                <wp:positionV relativeFrom="margin">
+                  <wp:align>bottom</wp:align>
+                </wp:positionV>
+                <wp:extent cx="6508115" cy="2240915"/>
+                <wp:effectExtent l="0" t="0" r="0" b="0"/>
+                <wp:wrapTight wrapText="bothSides">
+                  <wp:wrapPolygon edited="0">
+                    <wp:start x="0" y="0"/>
+                    <wp:lineTo x="0" y="21422"/>
+                    <wp:lineTo x="21539" y="21422"/>
+                    <wp:lineTo x="21539" y="0"/>
+                    <wp:lineTo x="0" y="0"/>
+                  </wp:wrapPolygon>
+                </wp:wrapTight>
+                <wp:docPr id="4" name="Text Box 4"/>
+                <wp:cNvGraphicFramePr/>
+                <a:graphic xmlns:a="http://schemas.openxmlformats.org/drawingml/2006/main">
+                  <a:graphicData uri="http://schemas.microsoft.com/office/word/2010/wordprocessingShape">
+                    <wps:wsp>
+                      <wps:cNvSpPr txBox="1"/>
+                      <wps:spPr>
+                        <a:xfrm>
+                          <a:off x="0" y="0"/>
+                          <a:ext cx="6508377" cy="2240915"/>
+                        </a:xfrm>
+                        <a:prstGeom prst="rect">
+                          <a:avLst/>
+                        </a:prstGeom>
+                        <a:solidFill>
+                          <a:schemeClr val="lt1"/>
+                        </a:solidFill>
+                        <a:ln w="6350">
+                          <a:noFill/>
+                        </a:ln>
+                      </wps:spPr>
+                      <wps:txbx>
+                        <w:txbxContent>
+                          <w:p>
+                            <w:pPr>
+                              <w:ind w:right="-126"/>
+                              <w:rPr>
+                                <w:rFonts w:ascii="GDS Transport Website Light" w:eastAsia="Times New Roman" w:hAnsi="GDS Transport Website Light" w:cs="Times New Roman"/>
+                                <w:sz w:val="24"/>
+                                <w:szCs w:val="24"/>
+                              </w:rPr>
+                            </w:pPr>
+                            <w:r>
+                              <w:rPr>
+                                <w:rFonts w:ascii="GDS Transport Website Light" w:eastAsia="Times New Roman" w:hAnsi="GDS Transport Website Light" w:cs="Times New Roman"/>
+                                <w:sz w:val="24"/>
+                                <w:szCs w:val="24"/>
+                              </w:rPr>
+                              <w:t>&lt;&lt;cs_{</w:t>
+                            </w:r>
+                            <w:r>
+                              <w:rPr>
+                                <w:rFonts w:ascii="GDS Transport Website Light" w:eastAsia="Times New Roman" w:hAnsi="GDS Transport Website Light" w:cs="Times New Roman"/>
+                                <w:sz w:val="24"/>
+                                <w:szCs w:val="24"/>
+                              </w:rPr>
+                              <w:t>orderT</w:t>
+                            </w:r>
+                            <w:bookmarkStart w:id="0" w:name="_GoBack"/>
+                            <w:bookmarkEnd w:id="0"/>
+                            <w:r>
+                              <w:rPr>
+                                <w:rFonts w:ascii="GDS Transport Website Light" w:eastAsia="Times New Roman" w:hAnsi="GDS Transport Website Light" w:cs="Times New Roman"/>
+                                <w:sz w:val="24"/>
+                                <w:szCs w:val="24"/>
+                              </w:rPr>
+                              <w:t>ype=’CARE_ORDER’}&gt;&gt;</w:t>
+                            </w:r>
+                            <w:r>
+                              <w:rPr>
+                                <w:rFonts w:ascii="GDS Transport Website Light" w:eastAsia="Times New Roman" w:hAnsi="GDS Transport Website Light" w:cs="Times New Roman"/>
+                                <w:b/>
+                                <w:bCs/>
+                                <w:sz w:val="24"/>
+                                <w:szCs w:val="24"/>
+                              </w:rPr>
+                              <w:t>Warning</w:t>
+                            </w:r>
+                          </w:p>
+                          <w:p>
+                            <w:pPr>
+                              <w:ind w:right="-126"/>
+                              <w:rPr>
+                                <w:rFonts w:ascii="GDS Transport Website Light" w:eastAsia="Times New Roman" w:hAnsi="GDS Transport Website Light" w:cs="Times New Roman"/>
+                                <w:b/>
+                                <w:bCs/>
+                                <w:sz w:val="24"/>
+                                <w:szCs w:val="24"/>
+                              </w:rPr>
+                            </w:pPr>
+                          </w:p>
+                          <w:p>
+                            <w:pPr>
+                              <w:ind w:right="-126"/>
+                              <w:rPr>
+                                <w:rFonts w:ascii="GDS Transport Website Light" w:eastAsia="Times New Roman" w:hAnsi="GDS Transport Website Light" w:cs="Times New Roman"/>
+                                <w:sz w:val="24"/>
+                                <w:szCs w:val="24"/>
+                              </w:rPr>
+                            </w:pPr>
+                            <w:r>
+                              <w:rPr>
+                                <w:rFonts w:ascii="GDS Transport Website Light" w:eastAsia="Times New Roman" w:hAnsi="GDS Transport Website Light" w:cs="Times New Roman"/>
+                                <w:sz w:val="24"/>
+                                <w:szCs w:val="24"/>
+                              </w:rPr>
+                              <w:t>While a Care Order is in force no person may cause the child to be known by a new surname or remove the child from the United Kingdom without the written consent of every person with parental responsibility for the child or the leave of the court.</w:t>
+                            </w:r>
+                          </w:p>
+                          <w:p>
+                            <w:pPr>
+                              <w:ind w:right="-126"/>
+                              <w:rPr>
+                                <w:rFonts w:ascii="GDS Transport Website Light" w:eastAsia="Times New Roman" w:hAnsi="GDS Transport Website Light" w:cs="Times New Roman"/>
+                                <w:sz w:val="24"/>
+                                <w:szCs w:val="24"/>
+                              </w:rPr>
+                            </w:pPr>
+                            <w:r>
+                              <w:rPr>
+                                <w:rFonts w:ascii="GDS Transport Website Light" w:eastAsia="Times New Roman" w:hAnsi="GDS Transport Website Light" w:cs="Times New Roman"/>
+                                <w:sz w:val="24"/>
+                                <w:szCs w:val="24"/>
+                              </w:rPr>
+                              <w:t>However, the local authority, in whose care a child is, may remove that child from the United Kingdom for a period of less than 1 month.</w:t>
+                            </w:r>
+                          </w:p>
+                          <w:p>
+                            <w:pPr>
+                              <w:ind w:right="-126"/>
+                              <w:rPr>
+                                <w:rFonts w:ascii="GDS Transport Website Light" w:eastAsia="Times New Roman" w:hAnsi="GDS Transport Website Light" w:cs="Times New Roman"/>
+                                <w:sz w:val="24"/>
+                                <w:szCs w:val="24"/>
+                              </w:rPr>
+                            </w:pPr>
+                            <w:r>
+                              <w:rPr>
+                                <w:rFonts w:ascii="GDS Transport Website Light" w:eastAsia="Times New Roman" w:hAnsi="GDS Transport Website Light" w:cs="Times New Roman"/>
+                                <w:sz w:val="24"/>
+                                <w:szCs w:val="24"/>
+                              </w:rPr>
+                              <w:t>It may be a criminal offence under the Child Abduction Act 1984 to remove the child from the United Kingdom without the leave of the court.&lt;&lt;es_&gt;&gt;</w:t>
+                            </w:r>
+                          </w:p>
+                        </w:txbxContent>
+                      </wps:txbx>
+                      <wps:bodyPr rot="0" spcFirstLastPara="0" vertOverflow="overflow" horzOverflow="overflow" vert="horz" wrap="square" lIns="91440" tIns="45720" rIns="91440" bIns="45720" numCol="1" spcCol="0" rtlCol="0" fromWordArt="0" anchor="t" anchorCtr="0" forceAA="0" compatLnSpc="1">
+                        <a:prstTxWarp prst="textNoShape">
+                          <a:avLst/>
+                        </a:prstTxWarp>
+                        <a:noAutofit/>
+                      </wps:bodyPr>
+                    </wps:wsp>
+                  </a:graphicData>
+                </a:graphic>
+                <wp14:sizeRelH relativeFrom="margin">
+                  <wp14:pctWidth>0</wp14:pctWidth>
+                </wp14:sizeRelH>
+                <wp14:sizeRelV relativeFrom="margin">
+                  <wp14:pctHeight>0</wp14:pctHeight>
+                </wp14:sizeRelV>
+              </wp:anchor>
+            </w:drawing>
+          </mc:Choice>
+          <mc:Fallback>
+            <w:pict>
+              <v:shapetype w14:anchorId="2D420B43" id="_x0000_t202" coordsize="21600,21600" o:spt="202" path="m,l,21600r21600,l21600,xe">
+                <v:stroke joinstyle="miter"/>
+                <v:path gradientshapeok="t" o:connecttype="rect"/>
+              </v:shapetype>
+              <v:shape id="Text Box 4" o:spid="_x0000_s1026" type="#_x0000_t202" style="position:absolute;left:0;text-align:left;margin-left:-37.75pt;margin-top:0;width:512.45pt;height:176.45pt;z-index:-251655168;visibility:visible;mso-wrap-style:square;mso-width-percent:0;mso-height-percent:0;mso-wrap-distance-left:9pt;mso-wrap-distance-top:0;mso-wrap-distance-right:9pt;mso-wrap-distance-bottom:0;mso-position-horizontal:absolute;mso-position-horizontal-relative:text;mso-position-vertical:bottom;mso-position-vertical-relative:margin;mso-width-percent:0;mso-height-percent:0;mso-width-relative:margin;mso-height-relative:margin;v-text-anchor:top" o:gfxdata="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" fillcolor="white [3201]" stroked="f" strokeweight=".5pt">
+                <v:textbox>
+                  <w:txbxContent>
+                    <w:p>
+                      <w:pPr>
+                        <w:ind w:right="-126"/>
+                        <w:rPr>
+                          <w:rFonts w:ascii="GDS Transport Website Light" w:eastAsia="Times New Roman" w:hAnsi="GDS Transport Website Light" w:cs="Times New Roman"/>
+                          <w:sz w:val="24"/>
+                          <w:szCs w:val="24"/>
+                        </w:rPr>
+                      </w:pPr>
+                      <w:r>
+                        <w:rPr>
+                          <w:rFonts w:ascii="GDS Transport Website Light" w:eastAsia="Times New Roman" w:hAnsi="GDS Transport Website Light" w:cs="Times New Roman"/>
+                          <w:sz w:val="24"/>
+                          <w:szCs w:val="24"/>
+                        </w:rPr>
+                        <w:t>&lt;&lt;cs_{</w:t>
+                      </w:r>
+                      <w:r>
+                        <w:rPr>
+                          <w:rFonts w:ascii="GDS Transport Website Light" w:eastAsia="Times New Roman" w:hAnsi="GDS Transport Website Light" w:cs="Times New Roman"/>
+                          <w:sz w:val="24"/>
+                          <w:szCs w:val="24"/>
+                        </w:rPr>
+                        <w:t>orderT</w:t>
+                      </w:r>
+                      <w:bookmarkStart w:id="1" w:name="_GoBack"/>
+                      <w:bookmarkEnd w:id="1"/>
+                      <w:r>
+                        <w:rPr>
+                          <w:rFonts w:ascii="GDS Transport Website Light" w:eastAsia="Times New Roman" w:hAnsi="GDS Transport Website Light" w:cs="Times New Roman"/>
+                          <w:sz w:val="24"/>
+                          <w:szCs w:val="24"/>
+                        </w:rPr>
+                        <w:t>ype=’CARE_ORDER’}&gt;&gt;</w:t>
+                      </w:r>
+                      <w:r>
+                        <w:rPr>
+                          <w:rFonts w:ascii="GDS Transport Website Light" w:eastAsia="Times New Roman" w:hAnsi="GDS Transport Website Light" w:cs="Times New Roman"/>
+                          <w:b/>
+                          <w:bCs/>
+                          <w:sz w:val="24"/>
+                          <w:szCs w:val="24"/>
+                        </w:rPr>
+                        <w:t>Warning</w:t>
+                      </w:r>
+                    </w:p>
+                    <w:p>
+                      <w:pPr>
+                        <w:ind w:right="-126"/>
+                        <w:rPr>
+                          <w:rFonts w:ascii="GDS Transport Website Light" w:eastAsia="Times New Roman" w:hAnsi="GDS Transport Website Light" w:cs="Times New Roman"/>
+                          <w:b/>
+                          <w:bCs/>
+                          <w:sz w:val="24"/>
+                          <w:szCs w:val="24"/>
+                        </w:rPr>
+                      </w:pPr>
+                    </w:p>
+                    <w:p>
+                      <w:pPr>
+                        <w:ind w:right="-126"/>
+                        <w:rPr>
+                          <w:rFonts w:ascii="GDS Transport Website Light" w:eastAsia="Times New Roman" w:hAnsi="GDS Transport Website Light" w:cs="Times New Roman"/>
+                          <w:sz w:val="24"/>
+                          <w:szCs w:val="24"/>
+                        </w:rPr>
+                      </w:pPr>
+                      <w:r>
+                        <w:rPr>
+                          <w:rFonts w:ascii="GDS Transport Website Light" w:eastAsia="Times New Roman" w:hAnsi="GDS Transport Website Light" w:cs="Times New Roman"/>
+                          <w:sz w:val="24"/>
+                          <w:szCs w:val="24"/>
+                        </w:rPr>
+                        <w:t>While a Care Order is in force no person may cause the child to be known by a new surname or remove the child from the United Kingdom without the written consent of every person with parental responsibility for the child or the leave of the court.</w:t>
+                      </w:r>
+                    </w:p>
+                    <w:p>
+                      <w:pPr>
+                        <w:ind w:right="-126"/>
+                        <w:rPr>
+                          <w:rFonts w:ascii="GDS Transport Website Light" w:eastAsia="Times New Roman" w:hAnsi="GDS Transport Website Light" w:cs="Times New Roman"/>
+                          <w:sz w:val="24"/>
+                          <w:szCs w:val="24"/>
+                        </w:rPr>
+                      </w:pPr>
+                      <w:r>
+                        <w:rPr>
+                          <w:rFonts w:ascii="GDS Transport Website Light" w:eastAsia="Times New Roman" w:hAnsi="GDS Transport Website Light" w:cs="Times New Roman"/>
+                          <w:sz w:val="24"/>
+                          <w:szCs w:val="24"/>
+                        </w:rPr>
+                        <w:t>However, the local authority, in whose care a child is, may remove that child from the United Kingdom for a period of less than 1 month.</w:t>
+                      </w:r>
+                    </w:p>
+                    <w:p>
+                      <w:pPr>
+                        <w:ind w:right="-126"/>
+                        <w:rPr>
+                          <w:rFonts w:ascii="GDS Transport Website Light" w:eastAsia="Times New Roman" w:hAnsi="GDS Transport Website Light" w:cs="Times New Roman"/>
+                          <w:sz w:val="24"/>
+                          <w:szCs w:val="24"/>
+                        </w:rPr>
+                      </w:pPr>
+                      <w:r>
+                        <w:rPr>
+                          <w:rFonts w:ascii="GDS Transport Website Light" w:eastAsia="Times New Roman" w:hAnsi="GDS Transport Website Light" w:cs="Times New Roman"/>
+                          <w:sz w:val="24"/>
+                          <w:szCs w:val="24"/>
+                        </w:rPr>
+                        <w:t>It may be a criminal offence under the Child Abduction Act 1984 to remove the child from the United Kingdom without the leave of the court.&lt;&lt;es_&gt;&gt;</w:t>
+                      </w:r>
+                    </w:p>
+                  </w:txbxContent>
+                </v:textbox>
+                <w10:wrap type="tight" anchory="margin"/>
+              </v:shape>
+            </w:pict>
+          </mc:Fallback>
+        </mc:AlternateContent>
+      </w:r>
       <w:r>
         <w:rPr>
           <w:rFonts w:ascii="GDS Transport Website Light" w:eastAsia="Times New Roman" w:hAnsi="GDS Transport Website Light" w:cs="Times New Roman"/>
           <w:sz w:val="24"/>
           <w:szCs w:val="24"/>
         </w:rPr>
-        <w:t>o</w:t>
+        <w:t>&lt;&lt;o</w:t>
       </w:r>
       <w:r>
         <w:rPr>
@@ -1378,7 +1083,6 @@
         </w:rPr>
         <w:t>etails</w:t>
       </w:r>
-      <w:proofErr w:type="spellEnd"/>
       <w:r>
         <w:rPr>
           <w:rFonts w:ascii="GDS Transport Website Light" w:eastAsia="Times New Roman" w:hAnsi="GDS Transport Website Light" w:cs="Times New Roman"/>
@@ -1386,6 +1090,26 @@
           <w:szCs w:val="24"/>
         </w:rPr>
         <w:t>&gt;&gt;</w:t>
+      </w:r>
+    </w:p>
+    <w:p>
+      <w:pPr>
+        <w:tabs>
+          <w:tab w:val="left" w:pos="2894"/>
+        </w:tabs>
+        <w:rPr>
+          <w:rFonts w:ascii="GDS Transport Website Light" w:eastAsia="Times New Roman" w:hAnsi="GDS Transport Website Light" w:cs="Times New Roman"/>
+          <w:sz w:val="24"/>
+          <w:szCs w:val="24"/>
+        </w:rPr>
+      </w:pPr>
+      <w:r>
+        <w:rPr>
+          <w:rFonts w:ascii="GDS Transport Website Light" w:eastAsia="Times New Roman" w:hAnsi="GDS Transport Website Light" w:cs="Times New Roman"/>
+          <w:sz w:val="24"/>
+          <w:szCs w:val="24"/>
+        </w:rPr>
+        <w:tab/>
       </w:r>
     </w:p>
     <w:p/>
@@ -1433,15 +1157,6 @@
       <w:pStyle w:val="Footer"/>
       <w:ind w:left="-567"/>
     </w:pPr>
-    <w:r>
-      <w:rPr>
-        <w:rFonts w:ascii="GDS Transport Website Light" w:hAnsi="GDS Transport Website Light"/>
-        <w:color w:val="666666"/>
-        <w:sz w:val="20"/>
-        <w:szCs w:val="20"/>
-      </w:rPr>
-      <w:t>C21</w:t>
-    </w:r>
   </w:p>
 </w:ftr>
 </file>

</xml_diff>

<commit_message>
feat: add directions to order generation flow (FPLA-1105)
</commit_message>
<xml_diff>
--- a/docker/docmosis/templates/FL-PLW-GOR-ENG-00218.docx
+++ b/docker/docmosis/templates/FL-PLW-GOR-ENG-00218.docx
@@ -799,6 +799,7 @@
                                 <w:szCs w:val="24"/>
                               </w:rPr>
                             </w:pPr>
+                            <w:bookmarkStart w:id="0" w:name="_GoBack"/>
                             <w:r>
                               <w:rPr>
                                 <w:rFonts w:ascii="GDS Transport Website Light" w:eastAsia="Times New Roman" w:hAnsi="GDS Transport Website Light" w:cs="Times New Roman"/>
@@ -815,8 +816,6 @@
                               </w:rPr>
                               <w:t>orderT</w:t>
                             </w:r>
-                            <w:bookmarkStart w:id="0" w:name="_GoBack"/>
-                            <w:bookmarkEnd w:id="0"/>
                             <w:r>
                               <w:rPr>
                                 <w:rFonts w:ascii="GDS Transport Website Light" w:eastAsia="Times New Roman" w:hAnsi="GDS Transport Website Light" w:cs="Times New Roman"/>
@@ -901,6 +900,7 @@
                               </w:rPr>
                               <w:t>It may be a criminal offence under the Child Abduction Act 1984 to remove the child from the United Kingdom without the leave of the court.&lt;&lt;es_&gt;&gt;</w:t>
                             </w:r>
+                            <w:bookmarkEnd w:id="0"/>
                           </w:p>
                         </w:txbxContent>
                       </wps:txbx>
@@ -940,6 +940,7 @@
                           <w:szCs w:val="24"/>
                         </w:rPr>
                       </w:pPr>
+                      <w:bookmarkStart w:id="1" w:name="_GoBack"/>
                       <w:r>
                         <w:rPr>
                           <w:rFonts w:ascii="GDS Transport Website Light" w:eastAsia="Times New Roman" w:hAnsi="GDS Transport Website Light" w:cs="Times New Roman"/>
@@ -956,8 +957,6 @@
                         </w:rPr>
                         <w:t>orderT</w:t>
                       </w:r>
-                      <w:bookmarkStart w:id="1" w:name="_GoBack"/>
-                      <w:bookmarkEnd w:id="1"/>
                       <w:r>
                         <w:rPr>
                           <w:rFonts w:ascii="GDS Transport Website Light" w:eastAsia="Times New Roman" w:hAnsi="GDS Transport Website Light" w:cs="Times New Roman"/>
@@ -1042,6 +1041,7 @@
                         </w:rPr>
                         <w:t>It may be a criminal offence under the Child Abduction Act 1984 to remove the child from the United Kingdom without the leave of the court.&lt;&lt;es_&gt;&gt;</w:t>
                       </w:r>
+                      <w:bookmarkEnd w:id="1"/>
                     </w:p>
                   </w:txbxContent>
                 </v:textbox>
@@ -1094,25 +1094,158 @@
     </w:p>
     <w:p>
       <w:pPr>
-        <w:tabs>
-          <w:tab w:val="left" w:pos="2894"/>
-        </w:tabs>
+        <w:ind w:left="-567" w:right="-608"/>
         <w:rPr>
           <w:rFonts w:ascii="GDS Transport Website Light" w:eastAsia="Times New Roman" w:hAnsi="GDS Transport Website Light" w:cs="Times New Roman"/>
           <w:sz w:val="24"/>
           <w:szCs w:val="24"/>
         </w:rPr>
       </w:pPr>
-      <w:r>
+    </w:p>
+    <w:p>
+      <w:pPr>
+        <w:ind w:left="-567" w:right="-608"/>
         <w:rPr>
           <w:rFonts w:ascii="GDS Transport Website Light" w:eastAsia="Times New Roman" w:hAnsi="GDS Transport Website Light" w:cs="Times New Roman"/>
           <w:sz w:val="24"/>
           <w:szCs w:val="24"/>
         </w:rPr>
+      </w:pPr>
+      <w:r>
+        <w:rPr>
+          <w:rFonts w:ascii="GDS Transport Website Light" w:eastAsia="Times New Roman" w:hAnsi="GDS Transport Website Light" w:cs="Times New Roman"/>
+          <w:sz w:val="24"/>
+          <w:szCs w:val="24"/>
+        </w:rPr>
+        <w:t>&lt;&lt;cs_{!</w:t>
+      </w:r>
+      <w:r>
+        <w:rPr>
+          <w:rFonts w:ascii="GDS Transport Website Light" w:eastAsia="Times New Roman" w:hAnsi="GDS Transport Website Light" w:cs="Times New Roman"/>
+          <w:sz w:val="24"/>
+          <w:szCs w:val="24"/>
+        </w:rPr>
+        <w:t>isBlank(</w:t>
+      </w:r>
+      <w:r>
+        <w:rPr>
+          <w:rFonts w:ascii="GDS Transport Website Light" w:eastAsia="Times New Roman" w:hAnsi="GDS Transport Website Light" w:cs="Times New Roman"/>
+          <w:sz w:val="24"/>
+          <w:szCs w:val="24"/>
+        </w:rPr>
+        <w:t>furtherDirections</w:t>
+      </w:r>
+      <w:r>
+        <w:rPr>
+          <w:rFonts w:ascii="GDS Transport Website Light" w:eastAsia="Times New Roman" w:hAnsi="GDS Transport Website Light" w:cs="Times New Roman"/>
+          <w:sz w:val="24"/>
+          <w:szCs w:val="24"/>
+        </w:rPr>
+        <w:t>)</w:t>
+      </w:r>
+      <w:r>
+        <w:rPr>
+          <w:rFonts w:ascii="GDS Transport Website Light" w:eastAsia="Times New Roman" w:hAnsi="GDS Transport Website Light" w:cs="Times New Roman"/>
+          <w:sz w:val="24"/>
+          <w:szCs w:val="24"/>
+        </w:rPr>
+        <w:t>}&gt;&gt;</w:t>
+      </w:r>
+    </w:p>
+    <w:p>
+      <w:pPr>
+        <w:ind w:left="-567" w:right="-608"/>
+        <w:rPr>
+          <w:rFonts w:ascii="GDS Transport Website Light" w:eastAsia="Times New Roman" w:hAnsi="GDS Transport Website Light"/>
+          <w:b/>
+          <w:bCs/>
+          <w:color w:val="000000"/>
+          <w:sz w:val="24"/>
+          <w:szCs w:val="24"/>
+        </w:rPr>
+      </w:pPr>
+      <w:r>
+        <w:rPr>
+          <w:rFonts w:ascii="GDS Transport Website Light" w:eastAsia="Times New Roman" w:hAnsi="GDS Transport Website Light"/>
+          <w:b/>
+          <w:bCs/>
+          <w:color w:val="000000"/>
+          <w:sz w:val="24"/>
+          <w:szCs w:val="24"/>
+        </w:rPr>
+        <w:t>Directions</w:t>
+      </w:r>
+    </w:p>
+    <w:p>
+      <w:pPr>
+        <w:ind w:left="-567" w:right="-608"/>
+        <w:rPr>
+          <w:rFonts w:ascii="GDS Transport Website Light" w:eastAsia="Times New Roman" w:hAnsi="GDS Transport Website Light" w:cs="Times New Roman"/>
+          <w:sz w:val="24"/>
+          <w:szCs w:val="24"/>
+        </w:rPr>
+      </w:pPr>
+      <w:r>
+        <w:rPr>
+          <w:rFonts w:ascii="GDS Transport Website Light" w:eastAsia="Times New Roman" w:hAnsi="GDS Transport Website Light" w:cs="Times New Roman"/>
+          <w:sz w:val="24"/>
+          <w:szCs w:val="24"/>
+        </w:rPr>
+        <w:t>&lt;&lt;es_&gt;&gt;</w:t>
+      </w:r>
+    </w:p>
+    <w:p>
+      <w:pPr>
+        <w:ind w:left="-567" w:right="-608"/>
+        <w:rPr>
+          <w:rFonts w:ascii="GDS Transport Website Light" w:eastAsia="Times New Roman" w:hAnsi="GDS Transport Website Light" w:cs="Times New Roman"/>
+          <w:sz w:val="24"/>
+          <w:szCs w:val="24"/>
+        </w:rPr>
+      </w:pPr>
+    </w:p>
+    <w:p>
+      <w:pPr>
+        <w:ind w:left="-567" w:right="-608"/>
+        <w:rPr>
+          <w:rFonts w:ascii="GDS Transport Website Light" w:eastAsia="Times New Roman" w:hAnsi="GDS Transport Website Light" w:cs="Times New Roman"/>
+          <w:sz w:val="24"/>
+          <w:szCs w:val="24"/>
+        </w:rPr>
+      </w:pPr>
+      <w:r>
+        <w:rPr>
+          <w:rFonts w:ascii="GDS Transport Website Light" w:eastAsia="Times New Roman" w:hAnsi="GDS Transport Website Light" w:cs="Times New Roman"/>
+          <w:sz w:val="24"/>
+          <w:szCs w:val="24"/>
+        </w:rPr>
+        <w:t>&lt;&lt;furtherDirections</w:t>
+      </w:r>
+      <w:r>
+        <w:rPr>
+          <w:rFonts w:ascii="GDS Transport Website Light" w:eastAsia="Times New Roman" w:hAnsi="GDS Transport Website Light" w:cs="Times New Roman"/>
+          <w:sz w:val="24"/>
+          <w:szCs w:val="24"/>
+        </w:rPr>
+        <w:t xml:space="preserve"> </w:t>
+      </w:r>
+      <w:r>
+        <w:rPr>
+          <w:rFonts w:ascii="GDS Transport Website Light" w:eastAsia="Times New Roman" w:hAnsi="GDS Transport Website Light" w:cs="Times New Roman"/>
+          <w:sz w:val="24"/>
+          <w:szCs w:val="24"/>
+        </w:rPr>
+        <w:t>&gt;&gt;</w:t>
+      </w:r>
+      <w:r>
+        <w:rPr>
+          <w:rFonts w:ascii="GDS Transport Website Light" w:eastAsia="Times New Roman" w:hAnsi="GDS Transport Website Light" w:cs="Times New Roman"/>
+          <w:sz w:val="24"/>
+          <w:szCs w:val="24"/>
+        </w:rPr>
         <w:tab/>
       </w:r>
     </w:p>
-    <w:p/>
     <w:sectPr>
       <w:footerReference w:type="default" r:id="rId9"/>
       <w:pgSz w:w="11909" w:h="16834"/>

</xml_diff>

<commit_message>
feat: added directions to order generation
</commit_message>
<xml_diff>
--- a/docker/docmosis/templates/FL-PLW-GOR-ENG-00218.docx
+++ b/docker/docmosis/templates/FL-PLW-GOR-ENG-00218.docx
@@ -799,7 +799,6 @@
                                 <w:szCs w:val="24"/>
                               </w:rPr>
                             </w:pPr>
-                            <w:bookmarkStart w:id="0" w:name="_GoBack"/>
                             <w:r>
                               <w:rPr>
                                 <w:rFonts w:ascii="GDS Transport Website Light" w:eastAsia="Times New Roman" w:hAnsi="GDS Transport Website Light" w:cs="Times New Roman"/>
@@ -816,6 +815,8 @@
                               </w:rPr>
                               <w:t>orderT</w:t>
                             </w:r>
+                            <w:bookmarkStart w:id="0" w:name="_GoBack"/>
+                            <w:bookmarkEnd w:id="0"/>
                             <w:r>
                               <w:rPr>
                                 <w:rFonts w:ascii="GDS Transport Website Light" w:eastAsia="Times New Roman" w:hAnsi="GDS Transport Website Light" w:cs="Times New Roman"/>
@@ -900,7 +901,6 @@
                               </w:rPr>
                               <w:t>It may be a criminal offence under the Child Abduction Act 1984 to remove the child from the United Kingdom without the leave of the court.&lt;&lt;es_&gt;&gt;</w:t>
                             </w:r>
-                            <w:bookmarkEnd w:id="0"/>
                           </w:p>
                         </w:txbxContent>
                       </wps:txbx>
@@ -940,7 +940,6 @@
                           <w:szCs w:val="24"/>
                         </w:rPr>
                       </w:pPr>
-                      <w:bookmarkStart w:id="1" w:name="_GoBack"/>
                       <w:r>
                         <w:rPr>
                           <w:rFonts w:ascii="GDS Transport Website Light" w:eastAsia="Times New Roman" w:hAnsi="GDS Transport Website Light" w:cs="Times New Roman"/>
@@ -957,6 +956,8 @@
                         </w:rPr>
                         <w:t>orderT</w:t>
                       </w:r>
+                      <w:bookmarkStart w:id="1" w:name="_GoBack"/>
+                      <w:bookmarkEnd w:id="1"/>
                       <w:r>
                         <w:rPr>
                           <w:rFonts w:ascii="GDS Transport Website Light" w:eastAsia="Times New Roman" w:hAnsi="GDS Transport Website Light" w:cs="Times New Roman"/>
@@ -1041,7 +1042,6 @@
                         </w:rPr>
                         <w:t>It may be a criminal offence under the Child Abduction Act 1984 to remove the child from the United Kingdom without the leave of the court.&lt;&lt;es_&gt;&gt;</w:t>
                       </w:r>
-                      <w:bookmarkEnd w:id="1"/>
                     </w:p>
                   </w:txbxContent>
                 </v:textbox>
@@ -1094,158 +1094,25 @@
     </w:p>
     <w:p>
       <w:pPr>
-        <w:ind w:left="-567" w:right="-608"/>
+        <w:tabs>
+          <w:tab w:val="left" w:pos="2894"/>
+        </w:tabs>
         <w:rPr>
           <w:rFonts w:ascii="GDS Transport Website Light" w:eastAsia="Times New Roman" w:hAnsi="GDS Transport Website Light" w:cs="Times New Roman"/>
           <w:sz w:val="24"/>
           <w:szCs w:val="24"/>
         </w:rPr>
       </w:pPr>
+      <w:r>
+        <w:rPr>
+          <w:rFonts w:ascii="GDS Transport Website Light" w:eastAsia="Times New Roman" w:hAnsi="GDS Transport Website Light" w:cs="Times New Roman"/>
+          <w:sz w:val="24"/>
+          <w:szCs w:val="24"/>
+        </w:rPr>
+        <w:tab/>
+      </w:r>
     </w:p>
-    <w:p>
-      <w:pPr>
-        <w:ind w:left="-567" w:right="-608"/>
-        <w:rPr>
-          <w:rFonts w:ascii="GDS Transport Website Light" w:eastAsia="Times New Roman" w:hAnsi="GDS Transport Website Light" w:cs="Times New Roman"/>
-          <w:sz w:val="24"/>
-          <w:szCs w:val="24"/>
-        </w:rPr>
-      </w:pPr>
-      <w:r>
-        <w:rPr>
-          <w:rFonts w:ascii="GDS Transport Website Light" w:eastAsia="Times New Roman" w:hAnsi="GDS Transport Website Light" w:cs="Times New Roman"/>
-          <w:sz w:val="24"/>
-          <w:szCs w:val="24"/>
-        </w:rPr>
-        <w:t>&lt;&lt;cs_{!</w:t>
-      </w:r>
-      <w:r>
-        <w:rPr>
-          <w:rFonts w:ascii="GDS Transport Website Light" w:eastAsia="Times New Roman" w:hAnsi="GDS Transport Website Light" w:cs="Times New Roman"/>
-          <w:sz w:val="24"/>
-          <w:szCs w:val="24"/>
-        </w:rPr>
-        <w:t>isBlank(</w:t>
-      </w:r>
-      <w:r>
-        <w:rPr>
-          <w:rFonts w:ascii="GDS Transport Website Light" w:eastAsia="Times New Roman" w:hAnsi="GDS Transport Website Light" w:cs="Times New Roman"/>
-          <w:sz w:val="24"/>
-          <w:szCs w:val="24"/>
-        </w:rPr>
-        <w:t>furtherDirections</w:t>
-      </w:r>
-      <w:r>
-        <w:rPr>
-          <w:rFonts w:ascii="GDS Transport Website Light" w:eastAsia="Times New Roman" w:hAnsi="GDS Transport Website Light" w:cs="Times New Roman"/>
-          <w:sz w:val="24"/>
-          <w:szCs w:val="24"/>
-        </w:rPr>
-        <w:t>)</w:t>
-      </w:r>
-      <w:r>
-        <w:rPr>
-          <w:rFonts w:ascii="GDS Transport Website Light" w:eastAsia="Times New Roman" w:hAnsi="GDS Transport Website Light" w:cs="Times New Roman"/>
-          <w:sz w:val="24"/>
-          <w:szCs w:val="24"/>
-        </w:rPr>
-        <w:t>}&gt;&gt;</w:t>
-      </w:r>
-    </w:p>
-    <w:p>
-      <w:pPr>
-        <w:ind w:left="-567" w:right="-608"/>
-        <w:rPr>
-          <w:rFonts w:ascii="GDS Transport Website Light" w:eastAsia="Times New Roman" w:hAnsi="GDS Transport Website Light"/>
-          <w:b/>
-          <w:bCs/>
-          <w:color w:val="000000"/>
-          <w:sz w:val="24"/>
-          <w:szCs w:val="24"/>
-        </w:rPr>
-      </w:pPr>
-      <w:r>
-        <w:rPr>
-          <w:rFonts w:ascii="GDS Transport Website Light" w:eastAsia="Times New Roman" w:hAnsi="GDS Transport Website Light"/>
-          <w:b/>
-          <w:bCs/>
-          <w:color w:val="000000"/>
-          <w:sz w:val="24"/>
-          <w:szCs w:val="24"/>
-        </w:rPr>
-        <w:t>Directions</w:t>
-      </w:r>
-    </w:p>
-    <w:p>
-      <w:pPr>
-        <w:ind w:left="-567" w:right="-608"/>
-        <w:rPr>
-          <w:rFonts w:ascii="GDS Transport Website Light" w:eastAsia="Times New Roman" w:hAnsi="GDS Transport Website Light" w:cs="Times New Roman"/>
-          <w:sz w:val="24"/>
-          <w:szCs w:val="24"/>
-        </w:rPr>
-      </w:pPr>
-      <w:r>
-        <w:rPr>
-          <w:rFonts w:ascii="GDS Transport Website Light" w:eastAsia="Times New Roman" w:hAnsi="GDS Transport Website Light" w:cs="Times New Roman"/>
-          <w:sz w:val="24"/>
-          <w:szCs w:val="24"/>
-        </w:rPr>
-        <w:t>&lt;&lt;es_&gt;&gt;</w:t>
-      </w:r>
-    </w:p>
-    <w:p>
-      <w:pPr>
-        <w:ind w:left="-567" w:right="-608"/>
-        <w:rPr>
-          <w:rFonts w:ascii="GDS Transport Website Light" w:eastAsia="Times New Roman" w:hAnsi="GDS Transport Website Light" w:cs="Times New Roman"/>
-          <w:sz w:val="24"/>
-          <w:szCs w:val="24"/>
-        </w:rPr>
-      </w:pPr>
-    </w:p>
-    <w:p>
-      <w:pPr>
-        <w:ind w:left="-567" w:right="-608"/>
-        <w:rPr>
-          <w:rFonts w:ascii="GDS Transport Website Light" w:eastAsia="Times New Roman" w:hAnsi="GDS Transport Website Light" w:cs="Times New Roman"/>
-          <w:sz w:val="24"/>
-          <w:szCs w:val="24"/>
-        </w:rPr>
-      </w:pPr>
-      <w:r>
-        <w:rPr>
-          <w:rFonts w:ascii="GDS Transport Website Light" w:eastAsia="Times New Roman" w:hAnsi="GDS Transport Website Light" w:cs="Times New Roman"/>
-          <w:sz w:val="24"/>
-          <w:szCs w:val="24"/>
-        </w:rPr>
-        <w:t>&lt;&lt;furtherDirections</w:t>
-      </w:r>
-      <w:r>
-        <w:rPr>
-          <w:rFonts w:ascii="GDS Transport Website Light" w:eastAsia="Times New Roman" w:hAnsi="GDS Transport Website Light" w:cs="Times New Roman"/>
-          <w:sz w:val="24"/>
-          <w:szCs w:val="24"/>
-        </w:rPr>
-        <w:t xml:space="preserve"> </w:t>
-      </w:r>
-      <w:r>
-        <w:rPr>
-          <w:rFonts w:ascii="GDS Transport Website Light" w:eastAsia="Times New Roman" w:hAnsi="GDS Transport Website Light" w:cs="Times New Roman"/>
-          <w:sz w:val="24"/>
-          <w:szCs w:val="24"/>
-        </w:rPr>
-        <w:t>&gt;&gt;</w:t>
-      </w:r>
-      <w:r>
-        <w:rPr>
-          <w:rFonts w:ascii="GDS Transport Website Light" w:eastAsia="Times New Roman" w:hAnsi="GDS Transport Website Light" w:cs="Times New Roman"/>
-          <w:sz w:val="24"/>
-          <w:szCs w:val="24"/>
-        </w:rPr>
-        <w:tab/>
-      </w:r>
-    </w:p>
+    <w:p/>
     <w:sectPr>
       <w:footerReference w:type="default" r:id="rId9"/>
       <w:pgSz w:w="11909" w:h="16834"/>

</xml_diff>

<commit_message>
Updated template, moved furtherDirections output to be within the conditional statement that tests it
</commit_message>
<xml_diff>
--- a/docker/docmosis/templates/FL-PLW-GOR-ENG-00218.docx
+++ b/docker/docmosis/templates/FL-PLW-GOR-ENG-00218.docx
@@ -165,7 +165,47 @@
           <w:sz w:val="28"/>
           <w:szCs w:val="28"/>
         </w:rPr>
-        <w:t>{toUpperCase(familyManCaseNumber)}</w:t>
+        <w:t>{</w:t>
+      </w:r>
+      <w:proofErr w:type="spellStart"/>
+      <w:r>
+        <w:rPr>
+          <w:rFonts w:ascii="GDS Transport Website Light" w:eastAsia="Times New Roman" w:hAnsi="GDS Transport Website Light"/>
+          <w:color w:val="000000" w:themeColor="text1"/>
+          <w:sz w:val="28"/>
+          <w:szCs w:val="28"/>
+        </w:rPr>
+        <w:t>toUpperCase</w:t>
+      </w:r>
+      <w:proofErr w:type="spellEnd"/>
+      <w:r>
+        <w:rPr>
+          <w:rFonts w:ascii="GDS Transport Website Light" w:eastAsia="Times New Roman" w:hAnsi="GDS Transport Website Light"/>
+          <w:color w:val="000000" w:themeColor="text1"/>
+          <w:sz w:val="28"/>
+          <w:szCs w:val="28"/>
+        </w:rPr>
+        <w:t>(</w:t>
+      </w:r>
+      <w:proofErr w:type="spellStart"/>
+      <w:r>
+        <w:rPr>
+          <w:rFonts w:ascii="GDS Transport Website Light" w:eastAsia="Times New Roman" w:hAnsi="GDS Transport Website Light"/>
+          <w:color w:val="000000" w:themeColor="text1"/>
+          <w:sz w:val="28"/>
+          <w:szCs w:val="28"/>
+        </w:rPr>
+        <w:t>familyManCaseNumber</w:t>
+      </w:r>
+      <w:proofErr w:type="spellEnd"/>
+      <w:r>
+        <w:rPr>
+          <w:rFonts w:ascii="GDS Transport Website Light" w:eastAsia="Times New Roman" w:hAnsi="GDS Transport Website Light"/>
+          <w:color w:val="000000" w:themeColor="text1"/>
+          <w:sz w:val="28"/>
+          <w:szCs w:val="28"/>
+        </w:rPr>
+        <w:t>)}</w:t>
       </w:r>
       <w:r>
         <w:rPr>
@@ -198,7 +238,92 @@
           <w:sz w:val="32"/>
           <w:szCs w:val="32"/>
         </w:rPr>
-        <w:t>&lt;&lt;cs_{!isBlank(orderTitle)}&gt;&gt;&lt;&lt;orderTitle&gt;&gt;&lt;&lt;else&gt;&gt; Order &lt;&lt;es_&gt;&gt;</w:t>
+        <w:t>&lt;&lt;cs_</w:t>
+      </w:r>
+      <w:proofErr w:type="gramStart"/>
+      <w:r>
+        <w:rPr>
+          <w:rFonts w:ascii="GDS Transport Website Light" w:eastAsia="Times New Roman" w:hAnsi="GDS Transport Website Light"/>
+          <w:b/>
+          <w:bCs/>
+          <w:color w:val="000000"/>
+          <w:sz w:val="32"/>
+          <w:szCs w:val="32"/>
+        </w:rPr>
+        <w:t>{!</w:t>
+      </w:r>
+      <w:proofErr w:type="spellStart"/>
+      <w:r>
+        <w:rPr>
+          <w:rFonts w:ascii="GDS Transport Website Light" w:eastAsia="Times New Roman" w:hAnsi="GDS Transport Website Light"/>
+          <w:b/>
+          <w:bCs/>
+          <w:color w:val="000000"/>
+          <w:sz w:val="32"/>
+          <w:szCs w:val="32"/>
+        </w:rPr>
+        <w:t>isBlank</w:t>
+      </w:r>
+      <w:proofErr w:type="spellEnd"/>
+      <w:proofErr w:type="gramEnd"/>
+      <w:r>
+        <w:rPr>
+          <w:rFonts w:ascii="GDS Transport Website Light" w:eastAsia="Times New Roman" w:hAnsi="GDS Transport Website Light"/>
+          <w:b/>
+          <w:bCs/>
+          <w:color w:val="000000"/>
+          <w:sz w:val="32"/>
+          <w:szCs w:val="32"/>
+        </w:rPr>
+        <w:t>(</w:t>
+      </w:r>
+      <w:proofErr w:type="spellStart"/>
+      <w:r>
+        <w:rPr>
+          <w:rFonts w:ascii="GDS Transport Website Light" w:eastAsia="Times New Roman" w:hAnsi="GDS Transport Website Light"/>
+          <w:b/>
+          <w:bCs/>
+          <w:color w:val="000000"/>
+          <w:sz w:val="32"/>
+          <w:szCs w:val="32"/>
+        </w:rPr>
+        <w:t>orderTitle</w:t>
+      </w:r>
+      <w:proofErr w:type="spellEnd"/>
+      <w:r>
+        <w:rPr>
+          <w:rFonts w:ascii="GDS Transport Website Light" w:eastAsia="Times New Roman" w:hAnsi="GDS Transport Website Light"/>
+          <w:b/>
+          <w:bCs/>
+          <w:color w:val="000000"/>
+          <w:sz w:val="32"/>
+          <w:szCs w:val="32"/>
+        </w:rPr>
+        <w:t>)}&gt;&gt;&lt;&lt;</w:t>
+      </w:r>
+      <w:proofErr w:type="spellStart"/>
+      <w:r>
+        <w:rPr>
+          <w:rFonts w:ascii="GDS Transport Website Light" w:eastAsia="Times New Roman" w:hAnsi="GDS Transport Website Light"/>
+          <w:b/>
+          <w:bCs/>
+          <w:color w:val="000000"/>
+          <w:sz w:val="32"/>
+          <w:szCs w:val="32"/>
+        </w:rPr>
+        <w:t>orderTitle</w:t>
+      </w:r>
+      <w:proofErr w:type="spellEnd"/>
+      <w:r>
+        <w:rPr>
+          <w:rFonts w:ascii="GDS Transport Website Light" w:eastAsia="Times New Roman" w:hAnsi="GDS Transport Website Light"/>
+          <w:b/>
+          <w:bCs/>
+          <w:color w:val="000000"/>
+          <w:sz w:val="32"/>
+          <w:szCs w:val="32"/>
+        </w:rPr>
+        <w:t>&gt;&gt;&lt;&lt;else&gt;&gt; Order &lt;&lt;es_&gt;&gt;</w:t>
       </w:r>
     </w:p>
     <w:p>
@@ -218,7 +343,27 @@
           <w:sz w:val="24"/>
           <w:szCs w:val="24"/>
         </w:rPr>
-        <w:t>&lt;&lt;childrenAct&gt;&gt;</w:t>
+        <w:t>&lt;&lt;</w:t>
+      </w:r>
+      <w:proofErr w:type="spellStart"/>
+      <w:r>
+        <w:rPr>
+          <w:rFonts w:ascii="GDS Transport Website Light" w:eastAsia="Times New Roman" w:hAnsi="GDS Transport Website Light"/>
+          <w:color w:val="000000"/>
+          <w:sz w:val="24"/>
+          <w:szCs w:val="24"/>
+        </w:rPr>
+        <w:t>childrenAct</w:t>
+      </w:r>
+      <w:proofErr w:type="spellEnd"/>
+      <w:r>
+        <w:rPr>
+          <w:rFonts w:ascii="GDS Transport Website Light" w:eastAsia="Times New Roman" w:hAnsi="GDS Transport Website Light"/>
+          <w:color w:val="000000"/>
+          <w:sz w:val="24"/>
+          <w:szCs w:val="24"/>
+        </w:rPr>
+        <w:t>&gt;&gt;</w:t>
       </w:r>
     </w:p>
     <w:p>
@@ -251,6 +396,7 @@
         </w:rPr>
         <w:t>&lt;&lt;</w:t>
       </w:r>
+      <w:proofErr w:type="spellStart"/>
       <w:r>
         <w:rPr>
           <w:rFonts w:ascii="GDS Transport Website Light" w:eastAsia="Times New Roman" w:hAnsi="GDS Transport Website Light" w:cs="Times New Roman"/>
@@ -259,6 +405,7 @@
         </w:rPr>
         <w:t>todaysDate</w:t>
       </w:r>
+      <w:proofErr w:type="spellEnd"/>
       <w:r>
         <w:rPr>
           <w:rFonts w:ascii="GDS Transport Website Light" w:eastAsia="Times New Roman" w:hAnsi="GDS Transport Website Light"/>
@@ -296,7 +443,138 @@
           <w:sz w:val="24"/>
           <w:szCs w:val="24"/>
         </w:rPr>
-        <w:t>&lt;&lt;cs_{!isBlank(judgeTitleAndName)}&gt;&gt;&lt;&lt;judgeTitleAndName&gt;&gt;&lt;&lt;es_&gt;&gt; &lt;&lt;cs_{!isBlank(legalAdvisorName)}&gt;&gt; and Legal advisor &lt;&lt;legalAdvisorName&gt;&gt;&lt;&lt;es_&gt;&gt;</w:t>
+        <w:t>&lt;&lt;cs_</w:t>
+      </w:r>
+      <w:proofErr w:type="gramStart"/>
+      <w:r>
+        <w:rPr>
+          <w:rFonts w:ascii="GDS Transport Website Light" w:eastAsia="Times New Roman" w:hAnsi="GDS Transport Website Light"/>
+          <w:color w:val="000000" w:themeColor="text1"/>
+          <w:sz w:val="24"/>
+          <w:szCs w:val="24"/>
+        </w:rPr>
+        <w:t>{!</w:t>
+      </w:r>
+      <w:proofErr w:type="spellStart"/>
+      <w:r>
+        <w:rPr>
+          <w:rFonts w:ascii="GDS Transport Website Light" w:eastAsia="Times New Roman" w:hAnsi="GDS Transport Website Light"/>
+          <w:color w:val="000000" w:themeColor="text1"/>
+          <w:sz w:val="24"/>
+          <w:szCs w:val="24"/>
+        </w:rPr>
+        <w:t>isBlank</w:t>
+      </w:r>
+      <w:proofErr w:type="spellEnd"/>
+      <w:proofErr w:type="gramEnd"/>
+      <w:r>
+        <w:rPr>
+          <w:rFonts w:ascii="GDS Transport Website Light" w:eastAsia="Times New Roman" w:hAnsi="GDS Transport Website Light"/>
+          <w:color w:val="000000" w:themeColor="text1"/>
+          <w:sz w:val="24"/>
+          <w:szCs w:val="24"/>
+        </w:rPr>
+        <w:t>(</w:t>
+      </w:r>
+      <w:proofErr w:type="spellStart"/>
+      <w:r>
+        <w:rPr>
+          <w:rFonts w:ascii="GDS Transport Website Light" w:eastAsia="Times New Roman" w:hAnsi="GDS Transport Website Light"/>
+          <w:color w:val="000000" w:themeColor="text1"/>
+          <w:sz w:val="24"/>
+          <w:szCs w:val="24"/>
+        </w:rPr>
+        <w:t>judgeTitleAndName</w:t>
+      </w:r>
+      <w:proofErr w:type="spellEnd"/>
+      <w:r>
+        <w:rPr>
+          <w:rFonts w:ascii="GDS Transport Website Light" w:eastAsia="Times New Roman" w:hAnsi="GDS Transport Website Light"/>
+          <w:color w:val="000000" w:themeColor="text1"/>
+          <w:sz w:val="24"/>
+          <w:szCs w:val="24"/>
+        </w:rPr>
+        <w:t>)}&gt;&gt;&lt;&lt;</w:t>
+      </w:r>
+      <w:proofErr w:type="spellStart"/>
+      <w:r>
+        <w:rPr>
+          <w:rFonts w:ascii="GDS Transport Website Light" w:eastAsia="Times New Roman" w:hAnsi="GDS Transport Website Light"/>
+          <w:color w:val="000000" w:themeColor="text1"/>
+          <w:sz w:val="24"/>
+          <w:szCs w:val="24"/>
+        </w:rPr>
+        <w:t>judgeTitleAndName</w:t>
+      </w:r>
+      <w:proofErr w:type="spellEnd"/>
+      <w:r>
+        <w:rPr>
+          <w:rFonts w:ascii="GDS Transport Website Light" w:eastAsia="Times New Roman" w:hAnsi="GDS Transport Website Light"/>
+          <w:color w:val="000000" w:themeColor="text1"/>
+          <w:sz w:val="24"/>
+          <w:szCs w:val="24"/>
+        </w:rPr>
+        <w:t>&gt;&gt;&lt;&lt;es_&gt;&gt; &lt;&lt;cs_{!</w:t>
+      </w:r>
+      <w:proofErr w:type="spellStart"/>
+      <w:r>
+        <w:rPr>
+          <w:rFonts w:ascii="GDS Transport Website Light" w:eastAsia="Times New Roman" w:hAnsi="GDS Transport Website Light"/>
+          <w:color w:val="000000" w:themeColor="text1"/>
+          <w:sz w:val="24"/>
+          <w:szCs w:val="24"/>
+        </w:rPr>
+        <w:t>isBlank</w:t>
+      </w:r>
+      <w:proofErr w:type="spellEnd"/>
+      <w:r>
+        <w:rPr>
+          <w:rFonts w:ascii="GDS Transport Website Light" w:eastAsia="Times New Roman" w:hAnsi="GDS Transport Website Light"/>
+          <w:color w:val="000000" w:themeColor="text1"/>
+          <w:sz w:val="24"/>
+          <w:szCs w:val="24"/>
+        </w:rPr>
+        <w:t>(</w:t>
+      </w:r>
+      <w:proofErr w:type="spellStart"/>
+      <w:r>
+        <w:rPr>
+          <w:rFonts w:ascii="GDS Transport Website Light" w:eastAsia="Times New Roman" w:hAnsi="GDS Transport Website Light"/>
+          <w:color w:val="000000" w:themeColor="text1"/>
+          <w:sz w:val="24"/>
+          <w:szCs w:val="24"/>
+        </w:rPr>
+        <w:t>legalAdvisorName</w:t>
+      </w:r>
+      <w:proofErr w:type="spellEnd"/>
+      <w:r>
+        <w:rPr>
+          <w:rFonts w:ascii="GDS Transport Website Light" w:eastAsia="Times New Roman" w:hAnsi="GDS Transport Website Light"/>
+          <w:color w:val="000000" w:themeColor="text1"/>
+          <w:sz w:val="24"/>
+          <w:szCs w:val="24"/>
+        </w:rPr>
+        <w:t>)}&gt;&gt; and Legal advisor &lt;&lt;</w:t>
+      </w:r>
+      <w:proofErr w:type="spellStart"/>
+      <w:r>
+        <w:rPr>
+          <w:rFonts w:ascii="GDS Transport Website Light" w:eastAsia="Times New Roman" w:hAnsi="GDS Transport Website Light"/>
+          <w:color w:val="000000" w:themeColor="text1"/>
+          <w:sz w:val="24"/>
+          <w:szCs w:val="24"/>
+        </w:rPr>
+        <w:t>legalAdvisorName</w:t>
+      </w:r>
+      <w:proofErr w:type="spellEnd"/>
+      <w:r>
+        <w:rPr>
+          <w:rFonts w:ascii="GDS Transport Website Light" w:eastAsia="Times New Roman" w:hAnsi="GDS Transport Website Light"/>
+          <w:color w:val="000000" w:themeColor="text1"/>
+          <w:sz w:val="24"/>
+          <w:szCs w:val="24"/>
+        </w:rPr>
+        <w:t>&gt;&gt;&lt;&lt;es_&gt;&gt;</w:t>
       </w:r>
     </w:p>
     <w:p>
@@ -316,7 +594,27 @@
           <w:sz w:val="24"/>
           <w:szCs w:val="24"/>
         </w:rPr>
-        <w:t>&lt;&lt;courtName&gt;&gt;</w:t>
+        <w:t>&lt;&lt;</w:t>
+      </w:r>
+      <w:proofErr w:type="spellStart"/>
+      <w:r>
+        <w:rPr>
+          <w:rFonts w:ascii="GDS Transport Website Light" w:eastAsia="Times New Roman" w:hAnsi="GDS Transport Website Light"/>
+          <w:color w:val="000000" w:themeColor="text1"/>
+          <w:sz w:val="24"/>
+          <w:szCs w:val="24"/>
+        </w:rPr>
+        <w:t>courtName</w:t>
+      </w:r>
+      <w:proofErr w:type="spellEnd"/>
+      <w:r>
+        <w:rPr>
+          <w:rFonts w:ascii="GDS Transport Website Light" w:eastAsia="Times New Roman" w:hAnsi="GDS Transport Website Light"/>
+          <w:color w:val="000000" w:themeColor="text1"/>
+          <w:sz w:val="24"/>
+          <w:szCs w:val="24"/>
+        </w:rPr>
+        <w:t>&gt;&gt;</w:t>
       </w:r>
     </w:p>
     <w:p>
@@ -349,8 +647,21 @@
           <w:sz w:val="24"/>
           <w:szCs w:val="24"/>
         </w:rPr>
-        <w:t xml:space="preserve">&lt;&lt;cs_{ </w:t>
-      </w:r>
+        <w:t>&lt;&lt;cs</w:t>
+      </w:r>
+      <w:proofErr w:type="gramStart"/>
+      <w:r>
+        <w:rPr>
+          <w:rFonts w:ascii="GDS Transport Website Light" w:hAnsi="GDS Transport Website Light" w:cs="Times New Roman"/>
+          <w:b/>
+          <w:bCs/>
+          <w:color w:val="000000"/>
+          <w:sz w:val="24"/>
+          <w:szCs w:val="24"/>
+        </w:rPr>
+        <w:t xml:space="preserve">_{ </w:t>
+      </w:r>
+      <w:proofErr w:type="spellStart"/>
       <w:r>
         <w:rPr>
           <w:rFonts w:ascii="GDS Transport Website Light" w:eastAsia="Times New Roman" w:hAnsi="GDS Transport Website Light" w:cs="Times New Roman"/>
@@ -371,7 +682,20 @@
           <w:sz w:val="24"/>
           <w:szCs w:val="24"/>
         </w:rPr>
-        <w:t>Count &lt;2</w:t>
+        <w:t>Count</w:t>
+      </w:r>
+      <w:proofErr w:type="spellEnd"/>
+      <w:proofErr w:type="gramEnd"/>
+      <w:r>
+        <w:rPr>
+          <w:rFonts w:ascii="GDS Transport Website Light" w:hAnsi="GDS Transport Website Light"/>
+          <w:b/>
+          <w:bCs/>
+          <w:color w:val="000000"/>
+          <w:sz w:val="24"/>
+          <w:szCs w:val="24"/>
+        </w:rPr>
+        <w:t xml:space="preserve"> &lt;2</w:t>
       </w:r>
       <w:r>
         <w:rPr>
@@ -487,7 +811,23 @@
                 <w:rFonts w:ascii="GDS Transport Website Light" w:hAnsi="GDS Transport Website Light" w:cs="Arial"/>
                 <w:color w:val="000000" w:themeColor="text1"/>
               </w:rPr>
-              <w:t>&lt;&lt;rr_children&gt;&gt;</w:t>
+              <w:t>&lt;&lt;</w:t>
+            </w:r>
+            <w:proofErr w:type="spellStart"/>
+            <w:r>
+              <w:rPr>
+                <w:rFonts w:ascii="GDS Transport Website Light" w:hAnsi="GDS Transport Website Light" w:cs="Arial"/>
+                <w:color w:val="000000" w:themeColor="text1"/>
+              </w:rPr>
+              <w:t>rr_children</w:t>
+            </w:r>
+            <w:proofErr w:type="spellEnd"/>
+            <w:r>
+              <w:rPr>
+                <w:rFonts w:ascii="GDS Transport Website Light" w:hAnsi="GDS Transport Website Light" w:cs="Arial"/>
+                <w:color w:val="000000" w:themeColor="text1"/>
+              </w:rPr>
+              <w:t>&gt;&gt;</w:t>
             </w:r>
           </w:p>
         </w:tc>
@@ -605,7 +945,38 @@
                 <w:sz w:val="24"/>
                 <w:szCs w:val="24"/>
               </w:rPr>
-              <w:t>&lt;&lt;cs_{!isBlank(gender)}&gt;&gt; &lt;&lt;gender&gt;&gt;&lt;&lt;es_&gt;&gt;</w:t>
+              <w:t>&lt;&lt;cs_</w:t>
+            </w:r>
+            <w:proofErr w:type="gramStart"/>
+            <w:r>
+              <w:rPr>
+                <w:rFonts w:ascii="GDS Transport Website Light" w:eastAsia="Times New Roman" w:hAnsi="GDS Transport Website Light"/>
+                <w:color w:val="000000" w:themeColor="text1"/>
+                <w:sz w:val="24"/>
+                <w:szCs w:val="24"/>
+              </w:rPr>
+              <w:t>{!</w:t>
+            </w:r>
+            <w:proofErr w:type="spellStart"/>
+            <w:r>
+              <w:rPr>
+                <w:rFonts w:ascii="GDS Transport Website Light" w:eastAsia="Times New Roman" w:hAnsi="GDS Transport Website Light"/>
+                <w:color w:val="000000" w:themeColor="text1"/>
+                <w:sz w:val="24"/>
+                <w:szCs w:val="24"/>
+              </w:rPr>
+              <w:t>isBlank</w:t>
+            </w:r>
+            <w:proofErr w:type="spellEnd"/>
+            <w:proofErr w:type="gramEnd"/>
+            <w:r>
+              <w:rPr>
+                <w:rFonts w:ascii="GDS Transport Website Light" w:eastAsia="Times New Roman" w:hAnsi="GDS Transport Website Light"/>
+                <w:color w:val="000000" w:themeColor="text1"/>
+                <w:sz w:val="24"/>
+                <w:szCs w:val="24"/>
+              </w:rPr>
+              <w:t>(gender)}&gt;&gt; &lt;&lt;gender&gt;&gt;&lt;&lt;es_&gt;&gt;</w:t>
             </w:r>
           </w:p>
         </w:tc>
@@ -636,7 +1007,78 @@
                 <w:sz w:val="24"/>
                 <w:szCs w:val="24"/>
               </w:rPr>
-              <w:t>&lt;&lt;cs_{!isBlank(dateOfBirth)}&gt;&gt; Born &lt;&lt;dateOfBirth&gt;&gt;&lt;&lt;es_&gt;&gt;</w:t>
+              <w:t>&lt;&lt;cs_</w:t>
+            </w:r>
+            <w:proofErr w:type="gramStart"/>
+            <w:r>
+              <w:rPr>
+                <w:rFonts w:ascii="GDS Transport Website Light" w:eastAsia="Times New Roman" w:hAnsi="GDS Transport Website Light"/>
+                <w:color w:val="000000" w:themeColor="text1"/>
+                <w:sz w:val="24"/>
+                <w:szCs w:val="24"/>
+              </w:rPr>
+              <w:t>{!</w:t>
+            </w:r>
+            <w:proofErr w:type="spellStart"/>
+            <w:r>
+              <w:rPr>
+                <w:rFonts w:ascii="GDS Transport Website Light" w:eastAsia="Times New Roman" w:hAnsi="GDS Transport Website Light"/>
+                <w:color w:val="000000" w:themeColor="text1"/>
+                <w:sz w:val="24"/>
+                <w:szCs w:val="24"/>
+              </w:rPr>
+              <w:t>isBlank</w:t>
+            </w:r>
+            <w:proofErr w:type="spellEnd"/>
+            <w:proofErr w:type="gramEnd"/>
+            <w:r>
+              <w:rPr>
+                <w:rFonts w:ascii="GDS Transport Website Light" w:eastAsia="Times New Roman" w:hAnsi="GDS Transport Website Light"/>
+                <w:color w:val="000000" w:themeColor="text1"/>
+                <w:sz w:val="24"/>
+                <w:szCs w:val="24"/>
+              </w:rPr>
+              <w:t>(</w:t>
+            </w:r>
+            <w:proofErr w:type="spellStart"/>
+            <w:r>
+              <w:rPr>
+                <w:rFonts w:ascii="GDS Transport Website Light" w:eastAsia="Times New Roman" w:hAnsi="GDS Transport Website Light"/>
+                <w:color w:val="000000" w:themeColor="text1"/>
+                <w:sz w:val="24"/>
+                <w:szCs w:val="24"/>
+              </w:rPr>
+              <w:t>dateOfBirth</w:t>
+            </w:r>
+            <w:proofErr w:type="spellEnd"/>
+            <w:r>
+              <w:rPr>
+                <w:rFonts w:ascii="GDS Transport Website Light" w:eastAsia="Times New Roman" w:hAnsi="GDS Transport Website Light"/>
+                <w:color w:val="000000" w:themeColor="text1"/>
+                <w:sz w:val="24"/>
+                <w:szCs w:val="24"/>
+              </w:rPr>
+              <w:t>)}&gt;&gt; Born &lt;&lt;</w:t>
+            </w:r>
+            <w:proofErr w:type="spellStart"/>
+            <w:r>
+              <w:rPr>
+                <w:rFonts w:ascii="GDS Transport Website Light" w:eastAsia="Times New Roman" w:hAnsi="GDS Transport Website Light"/>
+                <w:color w:val="000000" w:themeColor="text1"/>
+                <w:sz w:val="24"/>
+                <w:szCs w:val="24"/>
+              </w:rPr>
+              <w:t>dateOfBirth</w:t>
+            </w:r>
+            <w:proofErr w:type="spellEnd"/>
+            <w:r>
+              <w:rPr>
+                <w:rFonts w:ascii="GDS Transport Website Light" w:eastAsia="Times New Roman" w:hAnsi="GDS Transport Website Light"/>
+                <w:color w:val="000000" w:themeColor="text1"/>
+                <w:sz w:val="24"/>
+                <w:szCs w:val="24"/>
+              </w:rPr>
+              <w:t>&gt;&gt;&lt;&lt;es_&gt;&gt;</w:t>
             </w:r>
           </w:p>
         </w:tc>
@@ -671,7 +1113,27 @@
                 <w:sz w:val="24"/>
                 <w:szCs w:val="24"/>
               </w:rPr>
-              <w:t>&lt;&lt;er_children&gt;&gt;</w:t>
+              <w:t>&lt;&lt;</w:t>
+            </w:r>
+            <w:proofErr w:type="spellStart"/>
+            <w:r>
+              <w:rPr>
+                <w:rFonts w:ascii="GDS Transport Website Light" w:eastAsia="Times New Roman" w:hAnsi="GDS Transport Website Light"/>
+                <w:color w:val="000000" w:themeColor="text1"/>
+                <w:sz w:val="24"/>
+                <w:szCs w:val="24"/>
+              </w:rPr>
+              <w:t>er_children</w:t>
+            </w:r>
+            <w:proofErr w:type="spellEnd"/>
+            <w:r>
+              <w:rPr>
+                <w:rFonts w:ascii="GDS Transport Website Light" w:eastAsia="Times New Roman" w:hAnsi="GDS Transport Website Light"/>
+                <w:color w:val="000000" w:themeColor="text1"/>
+                <w:sz w:val="24"/>
+                <w:szCs w:val="24"/>
+              </w:rPr>
+              <w:t>&gt;&gt;</w:t>
             </w:r>
           </w:p>
         </w:tc>
@@ -799,7 +1261,6 @@
                                 <w:szCs w:val="24"/>
                               </w:rPr>
                             </w:pPr>
-                            <w:bookmarkStart w:id="0" w:name="_GoBack"/>
                             <w:r>
                               <w:rPr>
                                 <w:rFonts w:ascii="GDS Transport Website Light" w:eastAsia="Times New Roman" w:hAnsi="GDS Transport Website Light" w:cs="Times New Roman"/>
@@ -808,6 +1269,7 @@
                               </w:rPr>
                               <w:t>&lt;&lt;cs_{</w:t>
                             </w:r>
+                            <w:proofErr w:type="spellStart"/>
                             <w:r>
                               <w:rPr>
                                 <w:rFonts w:ascii="GDS Transport Website Light" w:eastAsia="Times New Roman" w:hAnsi="GDS Transport Website Light" w:cs="Times New Roman"/>
@@ -822,7 +1284,16 @@
                                 <w:sz w:val="24"/>
                                 <w:szCs w:val="24"/>
                               </w:rPr>
-                              <w:t>ype=’CARE_ORDER’}&gt;&gt;</w:t>
+                              <w:t>ype</w:t>
+                            </w:r>
+                            <w:proofErr w:type="spellEnd"/>
+                            <w:r>
+                              <w:rPr>
+                                <w:rFonts w:ascii="GDS Transport Website Light" w:eastAsia="Times New Roman" w:hAnsi="GDS Transport Website Light" w:cs="Times New Roman"/>
+                                <w:sz w:val="24"/>
+                                <w:szCs w:val="24"/>
+                              </w:rPr>
+                              <w:t>=’CARE_ORDER’}&gt;&gt;</w:t>
                             </w:r>
                             <w:r>
                               <w:rPr>
@@ -898,9 +1369,26 @@
                                 <w:sz w:val="24"/>
                                 <w:szCs w:val="24"/>
                               </w:rPr>
-                              <w:t>It may be a criminal offence under the Child Abduction Act 1984 to remove the child from the United Kingdom without the leave of the court.&lt;&lt;es_&gt;&gt;</w:t>
+                              <w:t xml:space="preserve">It may be a criminal offence under the Child Abduction Act 1984 to remove the child from the United Kingdom without the leave of the </w:t>
                             </w:r>
-                            <w:bookmarkEnd w:id="0"/>
+                            <w:proofErr w:type="gramStart"/>
+                            <w:r>
+                              <w:rPr>
+                                <w:rFonts w:ascii="GDS Transport Website Light" w:eastAsia="Times New Roman" w:hAnsi="GDS Transport Website Light" w:cs="Times New Roman"/>
+                                <w:sz w:val="24"/>
+                                <w:szCs w:val="24"/>
+                              </w:rPr>
+                              <w:t>court.&lt;</w:t>
+                            </w:r>
+                            <w:proofErr w:type="gramEnd"/>
+                            <w:r>
+                              <w:rPr>
+                                <w:rFonts w:ascii="GDS Transport Website Light" w:eastAsia="Times New Roman" w:hAnsi="GDS Transport Website Light" w:cs="Times New Roman"/>
+                                <w:sz w:val="24"/>
+                                <w:szCs w:val="24"/>
+                              </w:rPr>
+                              <w:t>&lt;es_&gt;&gt;</w:t>
+                            </w:r>
                           </w:p>
                         </w:txbxContent>
                       </wps:txbx>
@@ -940,7 +1428,6 @@
                           <w:szCs w:val="24"/>
                         </w:rPr>
                       </w:pPr>
-                      <w:bookmarkStart w:id="1" w:name="_GoBack"/>
                       <w:r>
                         <w:rPr>
                           <w:rFonts w:ascii="GDS Transport Website Light" w:eastAsia="Times New Roman" w:hAnsi="GDS Transport Website Light" w:cs="Times New Roman"/>
@@ -949,6 +1436,7 @@
                         </w:rPr>
                         <w:t>&lt;&lt;cs_{</w:t>
                       </w:r>
+                      <w:proofErr w:type="spellStart"/>
                       <w:r>
                         <w:rPr>
                           <w:rFonts w:ascii="GDS Transport Website Light" w:eastAsia="Times New Roman" w:hAnsi="GDS Transport Website Light" w:cs="Times New Roman"/>
@@ -963,7 +1451,16 @@
                           <w:sz w:val="24"/>
                           <w:szCs w:val="24"/>
                         </w:rPr>
-                        <w:t>ype=’CARE_ORDER’}&gt;&gt;</w:t>
+                        <w:t>ype</w:t>
+                      </w:r>
+                      <w:proofErr w:type="spellEnd"/>
+                      <w:r>
+                        <w:rPr>
+                          <w:rFonts w:ascii="GDS Transport Website Light" w:eastAsia="Times New Roman" w:hAnsi="GDS Transport Website Light" w:cs="Times New Roman"/>
+                          <w:sz w:val="24"/>
+                          <w:szCs w:val="24"/>
+                        </w:rPr>
+                        <w:t>=’CARE_ORDER’}&gt;&gt;</w:t>
                       </w:r>
                       <w:r>
                         <w:rPr>
@@ -1039,9 +1536,26 @@
                           <w:sz w:val="24"/>
                           <w:szCs w:val="24"/>
                         </w:rPr>
-                        <w:t>It may be a criminal offence under the Child Abduction Act 1984 to remove the child from the United Kingdom without the leave of the court.&lt;&lt;es_&gt;&gt;</w:t>
+                        <w:t xml:space="preserve">It may be a criminal offence under the Child Abduction Act 1984 to remove the child from the United Kingdom without the leave of the </w:t>
                       </w:r>
-                      <w:bookmarkEnd w:id="1"/>
+                      <w:proofErr w:type="gramStart"/>
+                      <w:r>
+                        <w:rPr>
+                          <w:rFonts w:ascii="GDS Transport Website Light" w:eastAsia="Times New Roman" w:hAnsi="GDS Transport Website Light" w:cs="Times New Roman"/>
+                          <w:sz w:val="24"/>
+                          <w:szCs w:val="24"/>
+                        </w:rPr>
+                        <w:t>court.&lt;</w:t>
+                      </w:r>
+                      <w:proofErr w:type="gramEnd"/>
+                      <w:r>
+                        <w:rPr>
+                          <w:rFonts w:ascii="GDS Transport Website Light" w:eastAsia="Times New Roman" w:hAnsi="GDS Transport Website Light" w:cs="Times New Roman"/>
+                          <w:sz w:val="24"/>
+                          <w:szCs w:val="24"/>
+                        </w:rPr>
+                        <w:t>&lt;es_&gt;&gt;</w:t>
+                      </w:r>
                     </w:p>
                   </w:txbxContent>
                 </v:textbox>
@@ -1057,14 +1571,23 @@
           <w:sz w:val="24"/>
           <w:szCs w:val="24"/>
         </w:rPr>
-        <w:t>&lt;&lt;o</w:t>
-      </w:r>
+        <w:t>&lt;&lt;</w:t>
+      </w:r>
+      <w:proofErr w:type="spellStart"/>
       <w:r>
         <w:rPr>
           <w:rFonts w:ascii="GDS Transport Website Light" w:eastAsia="Times New Roman" w:hAnsi="GDS Transport Website Light" w:cs="Times New Roman"/>
           <w:sz w:val="24"/>
           <w:szCs w:val="24"/>
         </w:rPr>
+        <w:t>o</w:t>
+      </w:r>
+      <w:r>
+        <w:rPr>
+          <w:rFonts w:ascii="GDS Transport Website Light" w:eastAsia="Times New Roman" w:hAnsi="GDS Transport Website Light" w:cs="Times New Roman"/>
+          <w:sz w:val="24"/>
+          <w:szCs w:val="24"/>
+        </w:rPr>
         <w:t>rder</w:t>
       </w:r>
       <w:r>
@@ -1083,6 +1606,7 @@
         </w:rPr>
         <w:t>etails</w:t>
       </w:r>
+      <w:proofErr w:type="spellEnd"/>
       <w:r>
         <w:rPr>
           <w:rFonts w:ascii="GDS Transport Website Light" w:eastAsia="Times New Roman" w:hAnsi="GDS Transport Website Light" w:cs="Times New Roman"/>
@@ -1117,24 +1641,46 @@
           <w:sz w:val="24"/>
           <w:szCs w:val="24"/>
         </w:rPr>
-        <w:t>&lt;&lt;cs_{!</w:t>
-      </w:r>
+        <w:t>&lt;&lt;cs_</w:t>
+      </w:r>
+      <w:proofErr w:type="gramStart"/>
       <w:r>
         <w:rPr>
           <w:rFonts w:ascii="GDS Transport Website Light" w:eastAsia="Times New Roman" w:hAnsi="GDS Transport Website Light" w:cs="Times New Roman"/>
           <w:sz w:val="24"/>
           <w:szCs w:val="24"/>
         </w:rPr>
-        <w:t>isBlank(</w:t>
-      </w:r>
+        <w:t>{!</w:t>
+      </w:r>
+      <w:proofErr w:type="spellStart"/>
       <w:r>
         <w:rPr>
           <w:rFonts w:ascii="GDS Transport Website Light" w:eastAsia="Times New Roman" w:hAnsi="GDS Transport Website Light" w:cs="Times New Roman"/>
           <w:sz w:val="24"/>
           <w:szCs w:val="24"/>
         </w:rPr>
+        <w:t>isBlank</w:t>
+      </w:r>
+      <w:proofErr w:type="spellEnd"/>
+      <w:proofErr w:type="gramEnd"/>
+      <w:r>
+        <w:rPr>
+          <w:rFonts w:ascii="GDS Transport Website Light" w:eastAsia="Times New Roman" w:hAnsi="GDS Transport Website Light" w:cs="Times New Roman"/>
+          <w:sz w:val="24"/>
+          <w:szCs w:val="24"/>
+        </w:rPr>
+        <w:t>(</w:t>
+      </w:r>
+      <w:proofErr w:type="spellStart"/>
+      <w:r>
+        <w:rPr>
+          <w:rFonts w:ascii="GDS Transport Website Light" w:eastAsia="Times New Roman" w:hAnsi="GDS Transport Website Light" w:cs="Times New Roman"/>
+          <w:sz w:val="24"/>
+          <w:szCs w:val="24"/>
+        </w:rPr>
         <w:t>furtherDirections</w:t>
       </w:r>
+      <w:proofErr w:type="spellEnd"/>
       <w:r>
         <w:rPr>
           <w:rFonts w:ascii="GDS Transport Website Light" w:eastAsia="Times New Roman" w:hAnsi="GDS Transport Website Light" w:cs="Times New Roman"/>
@@ -1180,29 +1726,55 @@
       <w:pPr>
         <w:ind w:left="-567" w:right="-608"/>
         <w:rPr>
-          <w:rFonts w:ascii="GDS Transport Website Light" w:eastAsia="Times New Roman" w:hAnsi="GDS Transport Website Light" w:cs="Times New Roman"/>
-          <w:sz w:val="24"/>
-          <w:szCs w:val="24"/>
-        </w:rPr>
-      </w:pPr>
-      <w:r>
-        <w:rPr>
-          <w:rFonts w:ascii="GDS Transport Website Light" w:eastAsia="Times New Roman" w:hAnsi="GDS Transport Website Light" w:cs="Times New Roman"/>
-          <w:sz w:val="24"/>
-          <w:szCs w:val="24"/>
-        </w:rPr>
-        <w:t>&lt;&lt;es_&gt;&gt;</w:t>
-      </w:r>
+          <w:rFonts w:ascii="GDS Transport Website Light" w:eastAsia="Times New Roman" w:hAnsi="GDS Transport Website Light"/>
+          <w:b/>
+          <w:bCs/>
+          <w:color w:val="000000"/>
+          <w:sz w:val="24"/>
+          <w:szCs w:val="24"/>
+        </w:rPr>
+      </w:pPr>
+      <w:bookmarkStart w:id="0" w:name="_GoBack"/>
+      <w:bookmarkEnd w:id="0"/>
     </w:p>
     <w:p>
       <w:pPr>
         <w:ind w:left="-567" w:right="-608"/>
         <w:rPr>
+          <w:rFonts w:ascii="GDS Transport Website Light" w:eastAsia="Times New Roman" w:hAnsi="GDS Transport Website Light"/>
+          <w:b/>
+          <w:bCs/>
+          <w:color w:val="000000"/>
+          <w:sz w:val="24"/>
+          <w:szCs w:val="24"/>
+        </w:rPr>
+      </w:pPr>
+      <w:r>
+        <w:rPr>
           <w:rFonts w:ascii="GDS Transport Website Light" w:eastAsia="Times New Roman" w:hAnsi="GDS Transport Website Light" w:cs="Times New Roman"/>
           <w:sz w:val="24"/>
           <w:szCs w:val="24"/>
         </w:rPr>
-      </w:pPr>
+        <w:t>&lt;&lt;</w:t>
+      </w:r>
+      <w:proofErr w:type="spellStart"/>
+      <w:r>
+        <w:rPr>
+          <w:rFonts w:ascii="GDS Transport Website Light" w:eastAsia="Times New Roman" w:hAnsi="GDS Transport Website Light" w:cs="Times New Roman"/>
+          <w:sz w:val="24"/>
+          <w:szCs w:val="24"/>
+        </w:rPr>
+        <w:t>furtherDirections</w:t>
+      </w:r>
+      <w:proofErr w:type="spellEnd"/>
+      <w:r>
+        <w:rPr>
+          <w:rFonts w:ascii="GDS Transport Website Light" w:eastAsia="Times New Roman" w:hAnsi="GDS Transport Website Light" w:cs="Times New Roman"/>
+          <w:sz w:val="24"/>
+          <w:szCs w:val="24"/>
+        </w:rPr>
+        <w:t>&gt;&gt;</w:t>
+      </w:r>
     </w:p>
     <w:p>
       <w:pPr>
@@ -1219,31 +1791,7 @@
           <w:sz w:val="24"/>
           <w:szCs w:val="24"/>
         </w:rPr>
-        <w:t>&lt;&lt;furtherDirections</w:t>
-      </w:r>
-      <w:r>
-        <w:rPr>
-          <w:rFonts w:ascii="GDS Transport Website Light" w:eastAsia="Times New Roman" w:hAnsi="GDS Transport Website Light" w:cs="Times New Roman"/>
-          <w:sz w:val="24"/>
-          <w:szCs w:val="24"/>
-        </w:rPr>
-        <w:t xml:space="preserve"> </w:t>
-      </w:r>
-      <w:r>
-        <w:rPr>
-          <w:rFonts w:ascii="GDS Transport Website Light" w:eastAsia="Times New Roman" w:hAnsi="GDS Transport Website Light" w:cs="Times New Roman"/>
-          <w:sz w:val="24"/>
-          <w:szCs w:val="24"/>
-        </w:rPr>
-        <w:t>&gt;&gt;</w:t>
-      </w:r>
-      <w:r>
-        <w:rPr>
-          <w:rFonts w:ascii="GDS Transport Website Light" w:eastAsia="Times New Roman" w:hAnsi="GDS Transport Website Light" w:cs="Times New Roman"/>
-          <w:sz w:val="24"/>
-          <w:szCs w:val="24"/>
-        </w:rPr>
-        <w:tab/>
+        <w:t>&lt;&lt;es_&gt;&gt;</w:t>
       </w:r>
     </w:p>
     <w:sectPr>

</xml_diff>

<commit_message>
Updated template to ensure that warning block always appears at the bottom of the last page
</commit_message>
<xml_diff>
--- a/docker/docmosis/templates/FL-PLW-GOR-ENG-00218.docx
+++ b/docker/docmosis/templates/FL-PLW-GOR-ENG-00218.docx
@@ -1203,371 +1203,6 @@
       <w:r>
         <w:rPr>
           <w:rFonts w:ascii="GDS Transport Website Light" w:eastAsia="Times New Roman" w:hAnsi="GDS Transport Website Light" w:cs="Times New Roman"/>
-          <w:noProof/>
-          <w:sz w:val="24"/>
-          <w:szCs w:val="24"/>
-        </w:rPr>
-        <mc:AlternateContent>
-          <mc:Choice Requires="wps">
-            <w:drawing>
-              <wp:anchor distT="0" distB="0" distL="114300" distR="114300" simplePos="0" relativeHeight="251661312" behindDoc="1" locked="0" layoutInCell="1" allowOverlap="1" wp14:anchorId="2D420B43" wp14:editId="59B6C91A">
-                <wp:simplePos x="0" y="0"/>
-                <wp:positionH relativeFrom="column">
-                  <wp:posOffset>-479387</wp:posOffset>
-                </wp:positionH>
-                <wp:positionV relativeFrom="margin">
-                  <wp:align>bottom</wp:align>
-                </wp:positionV>
-                <wp:extent cx="6508115" cy="2240915"/>
-                <wp:effectExtent l="0" t="0" r="0" b="0"/>
-                <wp:wrapTight wrapText="bothSides">
-                  <wp:wrapPolygon edited="0">
-                    <wp:start x="0" y="0"/>
-                    <wp:lineTo x="0" y="21422"/>
-                    <wp:lineTo x="21539" y="21422"/>
-                    <wp:lineTo x="21539" y="0"/>
-                    <wp:lineTo x="0" y="0"/>
-                  </wp:wrapPolygon>
-                </wp:wrapTight>
-                <wp:docPr id="4" name="Text Box 4"/>
-                <wp:cNvGraphicFramePr/>
-                <a:graphic xmlns:a="http://schemas.openxmlformats.org/drawingml/2006/main">
-                  <a:graphicData uri="http://schemas.microsoft.com/office/word/2010/wordprocessingShape">
-                    <wps:wsp>
-                      <wps:cNvSpPr txBox="1"/>
-                      <wps:spPr>
-                        <a:xfrm>
-                          <a:off x="0" y="0"/>
-                          <a:ext cx="6508377" cy="2240915"/>
-                        </a:xfrm>
-                        <a:prstGeom prst="rect">
-                          <a:avLst/>
-                        </a:prstGeom>
-                        <a:solidFill>
-                          <a:schemeClr val="lt1"/>
-                        </a:solidFill>
-                        <a:ln w="6350">
-                          <a:noFill/>
-                        </a:ln>
-                      </wps:spPr>
-                      <wps:txbx>
-                        <w:txbxContent>
-                          <w:p>
-                            <w:pPr>
-                              <w:ind w:right="-126"/>
-                              <w:rPr>
-                                <w:rFonts w:ascii="GDS Transport Website Light" w:eastAsia="Times New Roman" w:hAnsi="GDS Transport Website Light" w:cs="Times New Roman"/>
-                                <w:sz w:val="24"/>
-                                <w:szCs w:val="24"/>
-                              </w:rPr>
-                            </w:pPr>
-                            <w:r>
-                              <w:rPr>
-                                <w:rFonts w:ascii="GDS Transport Website Light" w:eastAsia="Times New Roman" w:hAnsi="GDS Transport Website Light" w:cs="Times New Roman"/>
-                                <w:sz w:val="24"/>
-                                <w:szCs w:val="24"/>
-                              </w:rPr>
-                              <w:t>&lt;&lt;cs_{</w:t>
-                            </w:r>
-                            <w:proofErr w:type="spellStart"/>
-                            <w:r>
-                              <w:rPr>
-                                <w:rFonts w:ascii="GDS Transport Website Light" w:eastAsia="Times New Roman" w:hAnsi="GDS Transport Website Light" w:cs="Times New Roman"/>
-                                <w:sz w:val="24"/>
-                                <w:szCs w:val="24"/>
-                              </w:rPr>
-                              <w:t>orderT</w:t>
-                            </w:r>
-                            <w:r>
-                              <w:rPr>
-                                <w:rFonts w:ascii="GDS Transport Website Light" w:eastAsia="Times New Roman" w:hAnsi="GDS Transport Website Light" w:cs="Times New Roman"/>
-                                <w:sz w:val="24"/>
-                                <w:szCs w:val="24"/>
-                              </w:rPr>
-                              <w:t>ype</w:t>
-                            </w:r>
-                            <w:proofErr w:type="spellEnd"/>
-                            <w:r>
-                              <w:rPr>
-                                <w:rFonts w:ascii="GDS Transport Website Light" w:eastAsia="Times New Roman" w:hAnsi="GDS Transport Website Light" w:cs="Times New Roman"/>
-                                <w:sz w:val="24"/>
-                                <w:szCs w:val="24"/>
-                              </w:rPr>
-                              <w:t>=’CARE_ORDER’}&gt;&gt;</w:t>
-                            </w:r>
-                            <w:r>
-                              <w:rPr>
-                                <w:rFonts w:ascii="GDS Transport Website Light" w:eastAsia="Times New Roman" w:hAnsi="GDS Transport Website Light" w:cs="Times New Roman"/>
-                                <w:b/>
-                                <w:bCs/>
-                                <w:sz w:val="24"/>
-                                <w:szCs w:val="24"/>
-                              </w:rPr>
-                              <w:t>Warning</w:t>
-                            </w:r>
-                          </w:p>
-                          <w:p>
-                            <w:pPr>
-                              <w:ind w:right="-126"/>
-                              <w:rPr>
-                                <w:rFonts w:ascii="GDS Transport Website Light" w:eastAsia="Times New Roman" w:hAnsi="GDS Transport Website Light" w:cs="Times New Roman"/>
-                                <w:b/>
-                                <w:bCs/>
-                                <w:sz w:val="24"/>
-                                <w:szCs w:val="24"/>
-                              </w:rPr>
-                            </w:pPr>
-                          </w:p>
-                          <w:p>
-                            <w:pPr>
-                              <w:ind w:right="-126"/>
-                              <w:rPr>
-                                <w:rFonts w:ascii="GDS Transport Website Light" w:eastAsia="Times New Roman" w:hAnsi="GDS Transport Website Light" w:cs="Times New Roman"/>
-                                <w:sz w:val="24"/>
-                                <w:szCs w:val="24"/>
-                              </w:rPr>
-                            </w:pPr>
-                            <w:r>
-                              <w:rPr>
-                                <w:rFonts w:ascii="GDS Transport Website Light" w:eastAsia="Times New Roman" w:hAnsi="GDS Transport Website Light" w:cs="Times New Roman"/>
-                                <w:sz w:val="24"/>
-                                <w:szCs w:val="24"/>
-                              </w:rPr>
-                              <w:t>While a Care Order is in force no person may cause the child to be known by a new surname or remove the child from the United Kingdom without the written consent of every person with parental responsibility for the child or the leave of the court.</w:t>
-                            </w:r>
-                          </w:p>
-                          <w:p>
-                            <w:pPr>
-                              <w:ind w:right="-126"/>
-                              <w:rPr>
-                                <w:rFonts w:ascii="GDS Transport Website Light" w:eastAsia="Times New Roman" w:hAnsi="GDS Transport Website Light" w:cs="Times New Roman"/>
-                                <w:sz w:val="24"/>
-                                <w:szCs w:val="24"/>
-                              </w:rPr>
-                            </w:pPr>
-                            <w:r>
-                              <w:rPr>
-                                <w:rFonts w:ascii="GDS Transport Website Light" w:eastAsia="Times New Roman" w:hAnsi="GDS Transport Website Light" w:cs="Times New Roman"/>
-                                <w:sz w:val="24"/>
-                                <w:szCs w:val="24"/>
-                              </w:rPr>
-                              <w:t>However, the local authority, in whose care a child is, may remove that child from the United Kingdom for a period of less than 1 month.</w:t>
-                            </w:r>
-                          </w:p>
-                          <w:p>
-                            <w:pPr>
-                              <w:ind w:right="-126"/>
-                              <w:rPr>
-                                <w:rFonts w:ascii="GDS Transport Website Light" w:eastAsia="Times New Roman" w:hAnsi="GDS Transport Website Light" w:cs="Times New Roman"/>
-                                <w:sz w:val="24"/>
-                                <w:szCs w:val="24"/>
-                              </w:rPr>
-                            </w:pPr>
-                            <w:r>
-                              <w:rPr>
-                                <w:rFonts w:ascii="GDS Transport Website Light" w:eastAsia="Times New Roman" w:hAnsi="GDS Transport Website Light" w:cs="Times New Roman"/>
-                                <w:sz w:val="24"/>
-                                <w:szCs w:val="24"/>
-                              </w:rPr>
-                              <w:t xml:space="preserve">It may be a criminal offence under the Child Abduction Act 1984 to remove the child from the United Kingdom without the leave of the </w:t>
-                            </w:r>
-                            <w:proofErr w:type="gramStart"/>
-                            <w:r>
-                              <w:rPr>
-                                <w:rFonts w:ascii="GDS Transport Website Light" w:eastAsia="Times New Roman" w:hAnsi="GDS Transport Website Light" w:cs="Times New Roman"/>
-                                <w:sz w:val="24"/>
-                                <w:szCs w:val="24"/>
-                              </w:rPr>
-                              <w:t>court.&lt;</w:t>
-                            </w:r>
-                            <w:proofErr w:type="gramEnd"/>
-                            <w:r>
-                              <w:rPr>
-                                <w:rFonts w:ascii="GDS Transport Website Light" w:eastAsia="Times New Roman" w:hAnsi="GDS Transport Website Light" w:cs="Times New Roman"/>
-                                <w:sz w:val="24"/>
-                                <w:szCs w:val="24"/>
-                              </w:rPr>
-                              <w:t>&lt;es_&gt;&gt;</w:t>
-                            </w:r>
-                          </w:p>
-                        </w:txbxContent>
-                      </wps:txbx>
-                      <wps:bodyPr rot="0" spcFirstLastPara="0" vertOverflow="overflow" horzOverflow="overflow" vert="horz" wrap="square" lIns="91440" tIns="45720" rIns="91440" bIns="45720" numCol="1" spcCol="0" rtlCol="0" fromWordArt="0" anchor="t" anchorCtr="0" forceAA="0" compatLnSpc="1">
-                        <a:prstTxWarp prst="textNoShape">
-                          <a:avLst/>
-                        </a:prstTxWarp>
-                        <a:noAutofit/>
-                      </wps:bodyPr>
-                    </wps:wsp>
-                  </a:graphicData>
-                </a:graphic>
-                <wp14:sizeRelH relativeFrom="margin">
-                  <wp14:pctWidth>0</wp14:pctWidth>
-                </wp14:sizeRelH>
-                <wp14:sizeRelV relativeFrom="margin">
-                  <wp14:pctHeight>0</wp14:pctHeight>
-                </wp14:sizeRelV>
-              </wp:anchor>
-            </w:drawing>
-          </mc:Choice>
-          <mc:Fallback>
-            <w:pict>
-              <v:shapetype w14:anchorId="2D420B43" id="_x0000_t202" coordsize="21600,21600" o:spt="202" path="m,l,21600r21600,l21600,xe">
-                <v:stroke joinstyle="miter"/>
-                <v:path gradientshapeok="t" o:connecttype="rect"/>
-              </v:shapetype>
-              <v:shape id="Text Box 4" o:spid="_x0000_s1026" type="#_x0000_t202" style="position:absolute;left:0;text-align:left;margin-left:-37.75pt;margin-top:0;width:512.45pt;height:176.45pt;z-index:-251655168;visibility:visible;mso-wrap-style:square;mso-width-percent:0;mso-height-percent:0;mso-wrap-distance-left:9pt;mso-wrap-distance-top:0;mso-wrap-distance-right:9pt;mso-wrap-distance-bottom:0;mso-position-horizontal:absolute;mso-position-horizontal-relative:text;mso-position-vertical:bottom;mso-position-vertical-relative:margin;mso-width-percent:0;mso-height-percent:0;mso-width-relative:margin;mso-height-relative:margin;v-text-anchor:top" o:gfxdata="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" fillcolor="white [3201]" stroked="f" strokeweight=".5pt">
-                <v:textbox>
-                  <w:txbxContent>
-                    <w:p>
-                      <w:pPr>
-                        <w:ind w:right="-126"/>
-                        <w:rPr>
-                          <w:rFonts w:ascii="GDS Transport Website Light" w:eastAsia="Times New Roman" w:hAnsi="GDS Transport Website Light" w:cs="Times New Roman"/>
-                          <w:sz w:val="24"/>
-                          <w:szCs w:val="24"/>
-                        </w:rPr>
-                      </w:pPr>
-                      <w:r>
-                        <w:rPr>
-                          <w:rFonts w:ascii="GDS Transport Website Light" w:eastAsia="Times New Roman" w:hAnsi="GDS Transport Website Light" w:cs="Times New Roman"/>
-                          <w:sz w:val="24"/>
-                          <w:szCs w:val="24"/>
-                        </w:rPr>
-                        <w:t>&lt;&lt;cs_{</w:t>
-                      </w:r>
-                      <w:proofErr w:type="spellStart"/>
-                      <w:r>
-                        <w:rPr>
-                          <w:rFonts w:ascii="GDS Transport Website Light" w:eastAsia="Times New Roman" w:hAnsi="GDS Transport Website Light" w:cs="Times New Roman"/>
-                          <w:sz w:val="24"/>
-                          <w:szCs w:val="24"/>
-                        </w:rPr>
-                        <w:t>orderT</w:t>
-                      </w:r>
-                      <w:r>
-                        <w:rPr>
-                          <w:rFonts w:ascii="GDS Transport Website Light" w:eastAsia="Times New Roman" w:hAnsi="GDS Transport Website Light" w:cs="Times New Roman"/>
-                          <w:sz w:val="24"/>
-                          <w:szCs w:val="24"/>
-                        </w:rPr>
-                        <w:t>ype</w:t>
-                      </w:r>
-                      <w:proofErr w:type="spellEnd"/>
-                      <w:r>
-                        <w:rPr>
-                          <w:rFonts w:ascii="GDS Transport Website Light" w:eastAsia="Times New Roman" w:hAnsi="GDS Transport Website Light" w:cs="Times New Roman"/>
-                          <w:sz w:val="24"/>
-                          <w:szCs w:val="24"/>
-                        </w:rPr>
-                        <w:t>=’CARE_ORDER’}&gt;&gt;</w:t>
-                      </w:r>
-                      <w:r>
-                        <w:rPr>
-                          <w:rFonts w:ascii="GDS Transport Website Light" w:eastAsia="Times New Roman" w:hAnsi="GDS Transport Website Light" w:cs="Times New Roman"/>
-                          <w:b/>
-                          <w:bCs/>
-                          <w:sz w:val="24"/>
-                          <w:szCs w:val="24"/>
-                        </w:rPr>
-                        <w:t>Warning</w:t>
-                      </w:r>
-                    </w:p>
-                    <w:p>
-                      <w:pPr>
-                        <w:ind w:right="-126"/>
-                        <w:rPr>
-                          <w:rFonts w:ascii="GDS Transport Website Light" w:eastAsia="Times New Roman" w:hAnsi="GDS Transport Website Light" w:cs="Times New Roman"/>
-                          <w:b/>
-                          <w:bCs/>
-                          <w:sz w:val="24"/>
-                          <w:szCs w:val="24"/>
-                        </w:rPr>
-                      </w:pPr>
-                    </w:p>
-                    <w:p>
-                      <w:pPr>
-                        <w:ind w:right="-126"/>
-                        <w:rPr>
-                          <w:rFonts w:ascii="GDS Transport Website Light" w:eastAsia="Times New Roman" w:hAnsi="GDS Transport Website Light" w:cs="Times New Roman"/>
-                          <w:sz w:val="24"/>
-                          <w:szCs w:val="24"/>
-                        </w:rPr>
-                      </w:pPr>
-                      <w:r>
-                        <w:rPr>
-                          <w:rFonts w:ascii="GDS Transport Website Light" w:eastAsia="Times New Roman" w:hAnsi="GDS Transport Website Light" w:cs="Times New Roman"/>
-                          <w:sz w:val="24"/>
-                          <w:szCs w:val="24"/>
-                        </w:rPr>
-                        <w:t>While a Care Order is in force no person may cause the child to be known by a new surname or remove the child from the United Kingdom without the written consent of every person with parental responsibility for the child or the leave of the court.</w:t>
-                      </w:r>
-                    </w:p>
-                    <w:p>
-                      <w:pPr>
-                        <w:ind w:right="-126"/>
-                        <w:rPr>
-                          <w:rFonts w:ascii="GDS Transport Website Light" w:eastAsia="Times New Roman" w:hAnsi="GDS Transport Website Light" w:cs="Times New Roman"/>
-                          <w:sz w:val="24"/>
-                          <w:szCs w:val="24"/>
-                        </w:rPr>
-                      </w:pPr>
-                      <w:r>
-                        <w:rPr>
-                          <w:rFonts w:ascii="GDS Transport Website Light" w:eastAsia="Times New Roman" w:hAnsi="GDS Transport Website Light" w:cs="Times New Roman"/>
-                          <w:sz w:val="24"/>
-                          <w:szCs w:val="24"/>
-                        </w:rPr>
-                        <w:t>However, the local authority, in whose care a child is, may remove that child from the United Kingdom for a period of less than 1 month.</w:t>
-                      </w:r>
-                    </w:p>
-                    <w:p>
-                      <w:pPr>
-                        <w:ind w:right="-126"/>
-                        <w:rPr>
-                          <w:rFonts w:ascii="GDS Transport Website Light" w:eastAsia="Times New Roman" w:hAnsi="GDS Transport Website Light" w:cs="Times New Roman"/>
-                          <w:sz w:val="24"/>
-                          <w:szCs w:val="24"/>
-                        </w:rPr>
-                      </w:pPr>
-                      <w:r>
-                        <w:rPr>
-                          <w:rFonts w:ascii="GDS Transport Website Light" w:eastAsia="Times New Roman" w:hAnsi="GDS Transport Website Light" w:cs="Times New Roman"/>
-                          <w:sz w:val="24"/>
-                          <w:szCs w:val="24"/>
-                        </w:rPr>
-                        <w:t xml:space="preserve">It may be a criminal offence under the Child Abduction Act 1984 to remove the child from the United Kingdom without the leave of the </w:t>
-                      </w:r>
-                      <w:proofErr w:type="gramStart"/>
-                      <w:r>
-                        <w:rPr>
-                          <w:rFonts w:ascii="GDS Transport Website Light" w:eastAsia="Times New Roman" w:hAnsi="GDS Transport Website Light" w:cs="Times New Roman"/>
-                          <w:sz w:val="24"/>
-                          <w:szCs w:val="24"/>
-                        </w:rPr>
-                        <w:t>court.&lt;</w:t>
-                      </w:r>
-                      <w:proofErr w:type="gramEnd"/>
-                      <w:r>
-                        <w:rPr>
-                          <w:rFonts w:ascii="GDS Transport Website Light" w:eastAsia="Times New Roman" w:hAnsi="GDS Transport Website Light" w:cs="Times New Roman"/>
-                          <w:sz w:val="24"/>
-                          <w:szCs w:val="24"/>
-                        </w:rPr>
-                        <w:t>&lt;es_&gt;&gt;</w:t>
-                      </w:r>
-                    </w:p>
-                  </w:txbxContent>
-                </v:textbox>
-                <w10:wrap type="tight" anchory="margin"/>
-              </v:shape>
-            </w:pict>
-          </mc:Fallback>
-        </mc:AlternateContent>
-      </w:r>
-      <w:r>
-        <w:rPr>
-          <w:rFonts w:ascii="GDS Transport Website Light" w:eastAsia="Times New Roman" w:hAnsi="GDS Transport Website Light" w:cs="Times New Roman"/>
           <w:sz w:val="24"/>
           <w:szCs w:val="24"/>
         </w:rPr>
@@ -1650,7 +1285,15 @@
           <w:sz w:val="24"/>
           <w:szCs w:val="24"/>
         </w:rPr>
-        <w:t>{!</w:t>
+        <w:t>{</w:t>
+      </w:r>
+      <w:r>
+        <w:rPr>
+          <w:rFonts w:ascii="GDS Transport Website Light" w:eastAsia="Times New Roman" w:hAnsi="GDS Transport Website Light" w:cs="Times New Roman"/>
+          <w:sz w:val="24"/>
+          <w:szCs w:val="24"/>
+        </w:rPr>
+        <w:t>!</w:t>
       </w:r>
       <w:proofErr w:type="spellStart"/>
       <w:r>
@@ -1688,6 +1331,74 @@
           <w:szCs w:val="24"/>
         </w:rPr>
         <w:t>)</w:t>
+      </w:r>
+      <w:r>
+        <w:rPr>
+          <w:rFonts w:ascii="GDS Transport Website Light" w:eastAsia="Times New Roman" w:hAnsi="GDS Transport Website Light" w:cs="Times New Roman"/>
+          <w:sz w:val="24"/>
+          <w:szCs w:val="24"/>
+        </w:rPr>
+        <w:t>}&gt;&gt;</w:t>
+      </w:r>
+    </w:p>
+    <w:p>
+      <w:pPr>
+        <w:ind w:left="-567" w:right="-608"/>
+        <w:rPr>
+          <w:rFonts w:ascii="GDS Transport Website Light" w:eastAsia="Times New Roman" w:hAnsi="GDS Transport Website Light" w:cs="Times New Roman"/>
+          <w:sz w:val="24"/>
+          <w:szCs w:val="24"/>
+        </w:rPr>
+      </w:pPr>
+      <w:r>
+        <w:rPr>
+          <w:rFonts w:ascii="GDS Transport Website Light" w:eastAsia="Times New Roman" w:hAnsi="GDS Transport Website Light" w:cs="Times New Roman"/>
+          <w:sz w:val="24"/>
+          <w:szCs w:val="24"/>
+        </w:rPr>
+        <w:t>&lt;&lt;cs_{</w:t>
+      </w:r>
+      <w:proofErr w:type="spellStart"/>
+      <w:r>
+        <w:rPr>
+          <w:rFonts w:ascii="GDS Transport Website Light" w:eastAsia="Times New Roman" w:hAnsi="GDS Transport Website Light" w:cs="Times New Roman"/>
+          <w:sz w:val="24"/>
+          <w:szCs w:val="24"/>
+        </w:rPr>
+        <w:t>orderType</w:t>
+      </w:r>
+      <w:proofErr w:type="spellEnd"/>
+      <w:r>
+        <w:rPr>
+          <w:rFonts w:ascii="GDS Transport Website Light" w:eastAsia="Times New Roman" w:hAnsi="GDS Transport Website Light" w:cs="Times New Roman"/>
+          <w:sz w:val="24"/>
+          <w:szCs w:val="24"/>
+        </w:rPr>
+        <w:t>=</w:t>
+      </w:r>
+      <w:r>
+        <w:rPr>
+          <w:rFonts w:ascii="GDS Transport Website Light" w:eastAsia="Times New Roman" w:hAnsi="GDS Transport Website Light" w:cs="Times New Roman"/>
+          <w:sz w:val="24"/>
+          <w:szCs w:val="24"/>
+        </w:rPr>
+        <w:t>’</w:t>
+      </w:r>
+      <w:r>
+        <w:rPr>
+          <w:rFonts w:ascii="GDS Transport Website Light" w:eastAsia="Times New Roman" w:hAnsi="GDS Transport Website Light" w:cs="Times New Roman"/>
+          <w:sz w:val="24"/>
+          <w:szCs w:val="24"/>
+        </w:rPr>
+        <w:t>CARE_ORDER</w:t>
+      </w:r>
+      <w:r>
+        <w:rPr>
+          <w:rFonts w:ascii="GDS Transport Website Light" w:eastAsia="Times New Roman" w:hAnsi="GDS Transport Website Light" w:cs="Times New Roman"/>
+          <w:sz w:val="24"/>
+          <w:szCs w:val="24"/>
+        </w:rPr>
+        <w:t>’</w:t>
       </w:r>
       <w:r>
         <w:rPr>
@@ -1734,6 +1445,110 @@
           <w:szCs w:val="24"/>
         </w:rPr>
       </w:pPr>
+    </w:p>
+    <w:p>
+      <w:pPr>
+        <w:ind w:left="-567" w:right="-608"/>
+        <w:rPr>
+          <w:rFonts w:ascii="GDS Transport Website Light" w:eastAsia="Times New Roman" w:hAnsi="GDS Transport Website Light" w:cs="Times New Roman"/>
+          <w:sz w:val="24"/>
+          <w:szCs w:val="24"/>
+        </w:rPr>
+      </w:pPr>
+      <w:r>
+        <w:rPr>
+          <w:rFonts w:ascii="GDS Transport Website Light" w:eastAsia="Times New Roman" w:hAnsi="GDS Transport Website Light" w:cs="Times New Roman"/>
+          <w:sz w:val="24"/>
+          <w:szCs w:val="24"/>
+        </w:rPr>
+        <w:t>&lt;&lt;</w:t>
+      </w:r>
+      <w:proofErr w:type="spellStart"/>
+      <w:r>
+        <w:rPr>
+          <w:rFonts w:ascii="GDS Transport Website Light" w:eastAsia="Times New Roman" w:hAnsi="GDS Transport Website Light" w:cs="Times New Roman"/>
+          <w:sz w:val="24"/>
+          <w:szCs w:val="24"/>
+        </w:rPr>
+        <w:t>furtherDirections</w:t>
+      </w:r>
+      <w:proofErr w:type="spellEnd"/>
+      <w:r>
+        <w:rPr>
+          <w:rFonts w:ascii="GDS Transport Website Light" w:eastAsia="Times New Roman" w:hAnsi="GDS Transport Website Light" w:cs="Times New Roman"/>
+          <w:sz w:val="24"/>
+          <w:szCs w:val="24"/>
+        </w:rPr>
+        <w:t>&gt;&gt;</w:t>
+      </w:r>
+    </w:p>
+    <w:p>
+      <w:pPr>
+        <w:ind w:left="-567" w:right="-608"/>
+        <w:rPr>
+          <w:rFonts w:ascii="GDS Transport Website Light" w:eastAsia="Times New Roman" w:hAnsi="GDS Transport Website Light" w:cs="Times New Roman"/>
+          <w:sz w:val="24"/>
+          <w:szCs w:val="24"/>
+        </w:rPr>
+      </w:pPr>
+      <w:r>
+        <w:rPr>
+          <w:rFonts w:ascii="GDS Transport Website Light" w:eastAsia="Times New Roman" w:hAnsi="GDS Transport Website Light" w:cs="Times New Roman"/>
+          <w:sz w:val="24"/>
+          <w:szCs w:val="24"/>
+        </w:rPr>
+        <w:t>&lt;&lt;es_</w:t>
+      </w:r>
+      <w:r>
+        <w:rPr>
+          <w:rFonts w:ascii="GDS Transport Website Light" w:eastAsia="Times New Roman" w:hAnsi="GDS Transport Website Light" w:cs="Times New Roman"/>
+          <w:sz w:val="24"/>
+          <w:szCs w:val="24"/>
+        </w:rPr>
+        <w:t>{</w:t>
+      </w:r>
+      <w:proofErr w:type="spellStart"/>
+      <w:r>
+        <w:rPr>
+          <w:rFonts w:ascii="GDS Transport Website Light" w:eastAsia="Times New Roman" w:hAnsi="GDS Transport Website Light" w:cs="Times New Roman"/>
+          <w:sz w:val="24"/>
+          <w:szCs w:val="24"/>
+        </w:rPr>
+        <w:t>orderType</w:t>
+      </w:r>
+      <w:proofErr w:type="spellEnd"/>
+      <w:r>
+        <w:rPr>
+          <w:rFonts w:ascii="GDS Transport Website Light" w:eastAsia="Times New Roman" w:hAnsi="GDS Transport Website Light" w:cs="Times New Roman"/>
+          <w:sz w:val="24"/>
+          <w:szCs w:val="24"/>
+        </w:rPr>
+        <w:t>=</w:t>
+      </w:r>
+      <w:r>
+        <w:rPr>
+          <w:rFonts w:ascii="GDS Transport Website Light" w:eastAsia="Times New Roman" w:hAnsi="GDS Transport Website Light" w:cs="Times New Roman"/>
+          <w:sz w:val="24"/>
+          <w:szCs w:val="24"/>
+        </w:rPr>
+        <w:t>’</w:t>
+      </w:r>
+      <w:r>
+        <w:rPr>
+          <w:rFonts w:ascii="GDS Transport Website Light" w:eastAsia="Times New Roman" w:hAnsi="GDS Transport Website Light" w:cs="Times New Roman"/>
+          <w:sz w:val="24"/>
+          <w:szCs w:val="24"/>
+        </w:rPr>
+        <w:t>CARE_ORDER</w:t>
+      </w:r>
+      <w:r>
+        <w:rPr>
+          <w:rFonts w:ascii="GDS Transport Website Light" w:eastAsia="Times New Roman" w:hAnsi="GDS Transport Website Light" w:cs="Times New Roman"/>
+          <w:sz w:val="24"/>
+          <w:szCs w:val="24"/>
+        </w:rPr>
+        <w:t>’}&gt;&gt;</w:t>
+      </w:r>
       <w:bookmarkStart w:id="0" w:name="_GoBack"/>
       <w:bookmarkEnd w:id="0"/>
     </w:p>
@@ -1741,43 +1556,215 @@
       <w:pPr>
         <w:ind w:left="-567" w:right="-608"/>
         <w:rPr>
-          <w:rFonts w:ascii="GDS Transport Website Light" w:eastAsia="Times New Roman" w:hAnsi="GDS Transport Website Light"/>
+          <w:rFonts w:ascii="GDS Transport Website Light" w:eastAsia="Times New Roman" w:hAnsi="GDS Transport Website Light" w:cs="Times New Roman"/>
+          <w:sz w:val="24"/>
+          <w:szCs w:val="24"/>
+        </w:rPr>
+      </w:pPr>
+      <w:r>
+        <w:rPr>
+          <w:rFonts w:ascii="GDS Transport Website Light" w:eastAsia="Times New Roman" w:hAnsi="GDS Transport Website Light" w:cs="Times New Roman"/>
+          <w:sz w:val="24"/>
+          <w:szCs w:val="24"/>
+        </w:rPr>
+        <w:t>&lt;&lt;es</w:t>
+      </w:r>
+      <w:r>
+        <w:rPr>
+          <w:rFonts w:ascii="GDS Transport Website Light" w:eastAsia="Times New Roman" w:hAnsi="GDS Transport Website Light" w:cs="Times New Roman"/>
+          <w:sz w:val="24"/>
+          <w:szCs w:val="24"/>
+        </w:rPr>
+        <w:t>_</w:t>
+      </w:r>
+      <w:proofErr w:type="gramStart"/>
+      <w:r>
+        <w:rPr>
+          <w:rFonts w:ascii="GDS Transport Website Light" w:eastAsia="Times New Roman" w:hAnsi="GDS Transport Website Light" w:cs="Times New Roman"/>
+          <w:sz w:val="24"/>
+          <w:szCs w:val="24"/>
+        </w:rPr>
+        <w:t>{</w:t>
+      </w:r>
+      <w:r>
+        <w:rPr>
+          <w:rFonts w:ascii="GDS Transport Website Light" w:eastAsia="Times New Roman" w:hAnsi="GDS Transport Website Light" w:cs="Times New Roman"/>
+          <w:sz w:val="24"/>
+          <w:szCs w:val="24"/>
+        </w:rPr>
+        <w:t>!</w:t>
+      </w:r>
+      <w:proofErr w:type="spellStart"/>
+      <w:r>
+        <w:rPr>
+          <w:rFonts w:ascii="GDS Transport Website Light" w:eastAsia="Times New Roman" w:hAnsi="GDS Transport Website Light" w:cs="Times New Roman"/>
+          <w:sz w:val="24"/>
+          <w:szCs w:val="24"/>
+        </w:rPr>
+        <w:t>isBlank</w:t>
+      </w:r>
+      <w:proofErr w:type="spellEnd"/>
+      <w:proofErr w:type="gramEnd"/>
+      <w:r>
+        <w:rPr>
+          <w:rFonts w:ascii="GDS Transport Website Light" w:eastAsia="Times New Roman" w:hAnsi="GDS Transport Website Light" w:cs="Times New Roman"/>
+          <w:sz w:val="24"/>
+          <w:szCs w:val="24"/>
+        </w:rPr>
+        <w:t>(</w:t>
+      </w:r>
+      <w:proofErr w:type="spellStart"/>
+      <w:r>
+        <w:rPr>
+          <w:rFonts w:ascii="GDS Transport Website Light" w:eastAsia="Times New Roman" w:hAnsi="GDS Transport Website Light" w:cs="Times New Roman"/>
+          <w:sz w:val="24"/>
+          <w:szCs w:val="24"/>
+        </w:rPr>
+        <w:t>furtherDirections</w:t>
+      </w:r>
+      <w:proofErr w:type="spellEnd"/>
+      <w:r>
+        <w:rPr>
+          <w:rFonts w:ascii="GDS Transport Website Light" w:eastAsia="Times New Roman" w:hAnsi="GDS Transport Website Light" w:cs="Times New Roman"/>
+          <w:sz w:val="24"/>
+          <w:szCs w:val="24"/>
+        </w:rPr>
+        <w:t>)</w:t>
+      </w:r>
+      <w:r>
+        <w:rPr>
+          <w:rFonts w:ascii="GDS Transport Website Light" w:eastAsia="Times New Roman" w:hAnsi="GDS Transport Website Light" w:cs="Times New Roman"/>
+          <w:sz w:val="24"/>
+          <w:szCs w:val="24"/>
+        </w:rPr>
+        <w:t>}</w:t>
+      </w:r>
+      <w:r>
+        <w:rPr>
+          <w:rFonts w:ascii="GDS Transport Website Light" w:eastAsia="Times New Roman" w:hAnsi="GDS Transport Website Light" w:cs="Times New Roman"/>
+          <w:sz w:val="24"/>
+          <w:szCs w:val="24"/>
+        </w:rPr>
+        <w:t>&gt;</w:t>
+      </w:r>
+      <w:r>
+        <w:rPr>
+          <w:rFonts w:ascii="GDS Transport Website Light" w:eastAsia="Times New Roman" w:hAnsi="GDS Transport Website Light" w:cs="Times New Roman"/>
+          <w:sz w:val="24"/>
+          <w:szCs w:val="24"/>
+        </w:rPr>
+        <w:t>&gt;</w:t>
+      </w:r>
+    </w:p>
+    <w:p>
+      <w:pPr>
+        <w:framePr w:w="8505" w:hSpace="181" w:wrap="notBeside" w:vAnchor="page" w:hAnchor="text" w:yAlign="bottom"/>
+        <w:ind w:left="-567" w:right="-126"/>
+        <w:rPr>
+          <w:rFonts w:ascii="GDS Transport Website Light" w:eastAsia="Times New Roman" w:hAnsi="GDS Transport Website Light" w:cs="Times New Roman"/>
+          <w:sz w:val="24"/>
+          <w:szCs w:val="24"/>
+        </w:rPr>
+      </w:pPr>
+      <w:r>
+        <w:rPr>
+          <w:rFonts w:ascii="GDS Transport Website Light" w:eastAsia="Times New Roman" w:hAnsi="GDS Transport Website Light" w:cs="Times New Roman"/>
+          <w:sz w:val="24"/>
+          <w:szCs w:val="24"/>
+        </w:rPr>
+        <w:t>&lt;&lt;cs_{</w:t>
+      </w:r>
+      <w:proofErr w:type="spellStart"/>
+      <w:r>
+        <w:rPr>
+          <w:rFonts w:ascii="GDS Transport Website Light" w:eastAsia="Times New Roman" w:hAnsi="GDS Transport Website Light" w:cs="Times New Roman"/>
+          <w:sz w:val="24"/>
+          <w:szCs w:val="24"/>
+        </w:rPr>
+        <w:t>orderT</w:t>
+      </w:r>
+      <w:r>
+        <w:rPr>
+          <w:rFonts w:ascii="GDS Transport Website Light" w:eastAsia="Times New Roman" w:hAnsi="GDS Transport Website Light" w:cs="Times New Roman"/>
+          <w:sz w:val="24"/>
+          <w:szCs w:val="24"/>
+        </w:rPr>
+        <w:t>ype</w:t>
+      </w:r>
+      <w:proofErr w:type="spellEnd"/>
+      <w:r>
+        <w:rPr>
+          <w:rFonts w:ascii="GDS Transport Website Light" w:eastAsia="Times New Roman" w:hAnsi="GDS Transport Website Light" w:cs="Times New Roman"/>
+          <w:sz w:val="24"/>
+          <w:szCs w:val="24"/>
+        </w:rPr>
+        <w:t>=’CARE_ORDER’}&gt;&gt;</w:t>
+      </w:r>
+      <w:r>
+        <w:rPr>
+          <w:rFonts w:ascii="GDS Transport Website Light" w:eastAsia="Times New Roman" w:hAnsi="GDS Transport Website Light" w:cs="Times New Roman"/>
           <w:b/>
           <w:bCs/>
-          <w:color w:val="000000"/>
-          <w:sz w:val="24"/>
-          <w:szCs w:val="24"/>
-        </w:rPr>
-      </w:pPr>
-      <w:r>
-        <w:rPr>
-          <w:rFonts w:ascii="GDS Transport Website Light" w:eastAsia="Times New Roman" w:hAnsi="GDS Transport Website Light" w:cs="Times New Roman"/>
-          <w:sz w:val="24"/>
-          <w:szCs w:val="24"/>
-        </w:rPr>
-        <w:t>&lt;&lt;</w:t>
-      </w:r>
-      <w:proofErr w:type="spellStart"/>
-      <w:r>
-        <w:rPr>
-          <w:rFonts w:ascii="GDS Transport Website Light" w:eastAsia="Times New Roman" w:hAnsi="GDS Transport Website Light" w:cs="Times New Roman"/>
-          <w:sz w:val="24"/>
-          <w:szCs w:val="24"/>
-        </w:rPr>
-        <w:t>furtherDirections</w:t>
-      </w:r>
-      <w:proofErr w:type="spellEnd"/>
-      <w:r>
-        <w:rPr>
-          <w:rFonts w:ascii="GDS Transport Website Light" w:eastAsia="Times New Roman" w:hAnsi="GDS Transport Website Light" w:cs="Times New Roman"/>
-          <w:sz w:val="24"/>
-          <w:szCs w:val="24"/>
-        </w:rPr>
-        <w:t>&gt;&gt;</w:t>
+          <w:sz w:val="24"/>
+          <w:szCs w:val="24"/>
+        </w:rPr>
+        <w:t>Warning</w:t>
       </w:r>
     </w:p>
     <w:p>
       <w:pPr>
+        <w:framePr w:w="8505" w:hSpace="181" w:wrap="notBeside" w:vAnchor="page" w:hAnchor="text" w:yAlign="bottom"/>
+        <w:ind w:left="-567" w:right="-126"/>
+        <w:rPr>
+          <w:rFonts w:ascii="GDS Transport Website Light" w:eastAsia="Times New Roman" w:hAnsi="GDS Transport Website Light" w:cs="Times New Roman"/>
+          <w:b/>
+          <w:bCs/>
+          <w:sz w:val="24"/>
+          <w:szCs w:val="24"/>
+        </w:rPr>
+      </w:pPr>
+    </w:p>
+    <w:p>
+      <w:pPr>
+        <w:framePr w:w="8505" w:hSpace="181" w:wrap="notBeside" w:vAnchor="page" w:hAnchor="text" w:yAlign="bottom"/>
+        <w:ind w:left="-567" w:right="-126"/>
+        <w:rPr>
+          <w:rFonts w:ascii="GDS Transport Website Light" w:eastAsia="Times New Roman" w:hAnsi="GDS Transport Website Light" w:cs="Times New Roman"/>
+          <w:sz w:val="24"/>
+          <w:szCs w:val="24"/>
+        </w:rPr>
+      </w:pPr>
+      <w:r>
+        <w:rPr>
+          <w:rFonts w:ascii="GDS Transport Website Light" w:eastAsia="Times New Roman" w:hAnsi="GDS Transport Website Light" w:cs="Times New Roman"/>
+          <w:sz w:val="24"/>
+          <w:szCs w:val="24"/>
+        </w:rPr>
+        <w:t>While a Care Order is in force no person may cause the child to be known by a new surname or remove the child from the United Kingdom without the written consent of every person with parental responsibility for the child or the leave of the court.</w:t>
+      </w:r>
+    </w:p>
+    <w:p>
+      <w:pPr>
+        <w:framePr w:w="8505" w:hSpace="181" w:wrap="notBeside" w:vAnchor="page" w:hAnchor="text" w:yAlign="bottom"/>
+        <w:ind w:left="-567" w:right="-126"/>
+        <w:rPr>
+          <w:rFonts w:ascii="GDS Transport Website Light" w:eastAsia="Times New Roman" w:hAnsi="GDS Transport Website Light" w:cs="Times New Roman"/>
+          <w:sz w:val="24"/>
+          <w:szCs w:val="24"/>
+        </w:rPr>
+      </w:pPr>
+      <w:r>
+        <w:rPr>
+          <w:rFonts w:ascii="GDS Transport Website Light" w:eastAsia="Times New Roman" w:hAnsi="GDS Transport Website Light" w:cs="Times New Roman"/>
+          <w:sz w:val="24"/>
+          <w:szCs w:val="24"/>
+        </w:rPr>
+        <w:t>However, the local authority, in whose care a child is, may remove that child from the United Kingdom for a period of less than 1 month.</w:t>
+      </w:r>
+    </w:p>
+    <w:p>
+      <w:pPr>
+        <w:framePr w:w="8505" w:hSpace="181" w:wrap="notBeside" w:vAnchor="page" w:hAnchor="text" w:yAlign="bottom"/>
         <w:ind w:left="-567" w:right="-608"/>
         <w:rPr>
           <w:rFonts w:ascii="GDS Transport Website Light" w:eastAsia="Times New Roman" w:hAnsi="GDS Transport Website Light" w:cs="Times New Roman"/>
@@ -1791,11 +1778,38 @@
           <w:sz w:val="24"/>
           <w:szCs w:val="24"/>
         </w:rPr>
-        <w:t>&lt;&lt;es_&gt;&gt;</w:t>
-      </w:r>
+        <w:t xml:space="preserve">It may be a criminal offence under the Child Abduction Act 1984 to remove the child from the United Kingdom without the leave of the </w:t>
+      </w:r>
+      <w:proofErr w:type="gramStart"/>
+      <w:r>
+        <w:rPr>
+          <w:rFonts w:ascii="GDS Transport Website Light" w:eastAsia="Times New Roman" w:hAnsi="GDS Transport Website Light" w:cs="Times New Roman"/>
+          <w:sz w:val="24"/>
+          <w:szCs w:val="24"/>
+        </w:rPr>
+        <w:t>court.&lt;</w:t>
+      </w:r>
+      <w:proofErr w:type="gramEnd"/>
+      <w:r>
+        <w:rPr>
+          <w:rFonts w:ascii="GDS Transport Website Light" w:eastAsia="Times New Roman" w:hAnsi="GDS Transport Website Light" w:cs="Times New Roman"/>
+          <w:sz w:val="24"/>
+          <w:szCs w:val="24"/>
+        </w:rPr>
+        <w:t>&lt;es_&gt;&gt;</w:t>
+      </w:r>
+    </w:p>
+    <w:p>
+      <w:pPr>
+        <w:ind w:right="-608"/>
+        <w:rPr>
+          <w:rFonts w:ascii="GDS Transport Website Light" w:eastAsia="Times New Roman" w:hAnsi="GDS Transport Website Light" w:cs="Times New Roman"/>
+          <w:sz w:val="24"/>
+          <w:szCs w:val="24"/>
+        </w:rPr>
+      </w:pPr>
     </w:p>
     <w:sectPr>
-      <w:footerReference w:type="default" r:id="rId9"/>
       <w:pgSz w:w="11909" w:h="16834"/>
       <w:pgMar w:top="851" w:right="1701" w:bottom="851" w:left="1701" w:header="0" w:footer="567" w:gutter="0"/>
       <w:pgNumType w:start="1"/>
@@ -1829,17 +1843,6 @@
     </w:p>
   </w:endnote>
 </w:endnotes>
-</file>
-
-<file path=word/footer1.xml><?xml version="1.0" encoding="utf-8"?>
-<w:ftr xmlns:wpc="http://schemas.microsoft.com/office/word/2010/wordprocessingCanvas" xmlns:cx="http://schemas.microsoft.com/office/drawing/2014/chartex" xmlns:cx1="http://schemas.microsoft.com/office/drawing/2015/9/8/chartex" xmlns:cx2="http://schemas.microsoft.com/office/drawing/2015/10/21/chartex" xmlns:cx3="http://schemas.microsoft.com/office/drawing/2016/5/9/chartex" xmlns:cx4="http://schemas.microsoft.com/office/drawing/2016/5/10/chartex" xmlns:cx5="http://schemas.microsoft.com/office/drawing/2016/5/11/chartex" xmlns:cx6="http://schemas.microsoft.com/office/drawing/2016/5/12/chartex" xmlns:cx7="http://schemas.microsoft.com/office/drawing/2016/5/13/chartex" xmlns:cx8="http://schemas.microsoft.com/office/drawing/2016/5/14/chartex" xmlns:mc="http://schemas.openxmlformats.org/markup-compatibility/2006" xmlns:aink="http://schemas.microsoft.com/office/drawing/2016/ink" xmlns:am3d="http://schemas.microsoft.com/office/drawing/2017/model3d" xmlns:o="urn:schemas-microsoft-com:office:office" xmlns:r="http://schemas.openxmlformats.org/officeDocument/2006/relationships" xmlns:m="http://schemas.openxmlformats.org/officeDocument/2006/math" xmlns:v="urn:schemas-microsoft-com:vml" xmlns:wp14="http://schemas.microsoft.com/office/word/2010/wordprocessingDrawing" xmlns:wp="http://schemas.openxmlformats.org/drawingml/2006/wordprocessingDrawing" xmlns:w10="urn:schemas-microsoft-com:office:word" xmlns:w="http://schemas.openxmlformats.org/wordprocessingml/2006/main" xmlns:w14="http://schemas.microsoft.com/office/word/2010/wordml" xmlns:w15="http://schemas.microsoft.com/office/word/2012/wordml" xmlns:w16cid="http://schemas.microsoft.com/office/word/2016/wordml/cid" xmlns:w16se="http://schemas.microsoft.com/office/word/2015/wordml/symex" xmlns:wpg="http://schemas.microsoft.com/office/word/2010/wordprocessingGroup" xmlns:wpi="http://schemas.microsoft.com/office/word/2010/wordprocessingInk" xmlns:wne="http://schemas.microsoft.com/office/word/2006/wordml" xmlns:wps="http://schemas.microsoft.com/office/word/2010/wordprocessingShape" mc:Ignorable="w14 w15 w16se w16cid wp14">
-  <w:p>
-    <w:pPr>
-      <w:pStyle w:val="Footer"/>
-      <w:ind w:left="-567"/>
-    </w:pPr>
-  </w:p>
-</w:ftr>
 </file>
 
 <file path=word/footnotes.xml><?xml version="1.0" encoding="utf-8"?>

</xml_diff>

<commit_message>
Change months to expiryDate
</commit_message>
<xml_diff>
--- a/docker/docmosis/templates/FL-PLW-GOR-ENG-00218.docx
+++ b/docker/docmosis/templates/FL-PLW-GOR-ENG-00218.docx
@@ -647,19 +647,7 @@
           <w:sz w:val="24"/>
           <w:szCs w:val="24"/>
         </w:rPr>
-        <w:t>&lt;&lt;cs</w:t>
-      </w:r>
-      <w:proofErr w:type="gramStart"/>
-      <w:r>
-        <w:rPr>
-          <w:rFonts w:ascii="GDS Transport Website Light" w:hAnsi="GDS Transport Website Light" w:cs="Times New Roman"/>
-          <w:b/>
-          <w:bCs/>
-          <w:color w:val="000000"/>
-          <w:sz w:val="24"/>
-          <w:szCs w:val="24"/>
-        </w:rPr>
-        <w:t xml:space="preserve">_{ </w:t>
+        <w:t xml:space="preserve">&lt;&lt;cs_{ </w:t>
       </w:r>
       <w:proofErr w:type="spellStart"/>
       <w:r>
@@ -685,7 +673,6 @@
         <w:t>Count</w:t>
       </w:r>
       <w:proofErr w:type="spellEnd"/>
-      <w:proofErr w:type="gramEnd"/>
       <w:r>
         <w:rPr>
           <w:rFonts w:ascii="GDS Transport Website Light" w:hAnsi="GDS Transport Website Light"/>
@@ -907,15 +894,8 @@
               </w:rPr>
               <w:t>&lt;&lt;name&gt;&gt;</w:t>
             </w:r>
-            <w:r>
-              <w:rPr>
-                <w:rFonts w:ascii="GDS Transport Website Light" w:eastAsia="Times New Roman" w:hAnsi="GDS Transport Website Light"/>
-                <w:color w:val="000000" w:themeColor="text1"/>
-                <w:sz w:val="24"/>
-                <w:szCs w:val="24"/>
-              </w:rPr>
-              <w:tab/>
-            </w:r>
+            <w:bookmarkStart w:id="0" w:name="_GoBack"/>
+            <w:bookmarkEnd w:id="0"/>
           </w:p>
         </w:tc>
         <w:tc>
@@ -1511,8 +1491,6 @@
         </w:rPr>
         <w:t>’</w:t>
       </w:r>
-      <w:bookmarkStart w:id="0" w:name="_GoBack"/>
-      <w:bookmarkEnd w:id="0"/>
       <w:r>
         <w:rPr>
           <w:rFonts w:ascii="GDS Transport Website Light" w:eastAsia="Times New Roman" w:hAnsi="GDS Transport Website Light" w:cs="Times New Roman"/>

</xml_diff>

<commit_message>
feat: add further directions to order flow (FPLA-1105) (#760)
* feat: add directions to order generation flow (FPLA-1105)
</commit_message>
<xml_diff>
--- a/docker/docmosis/templates/FL-PLW-GOR-ENG-00218.docx
+++ b/docker/docmosis/templates/FL-PLW-GOR-ENG-00218.docx
@@ -165,7 +165,47 @@
           <w:sz w:val="28"/>
           <w:szCs w:val="28"/>
         </w:rPr>
-        <w:t>{toUpperCase(familyManCaseNumber)}</w:t>
+        <w:t>{</w:t>
+      </w:r>
+      <w:proofErr w:type="spellStart"/>
+      <w:r>
+        <w:rPr>
+          <w:rFonts w:ascii="GDS Transport Website Light" w:eastAsia="Times New Roman" w:hAnsi="GDS Transport Website Light"/>
+          <w:color w:val="000000" w:themeColor="text1"/>
+          <w:sz w:val="28"/>
+          <w:szCs w:val="28"/>
+        </w:rPr>
+        <w:t>toUpperCase</w:t>
+      </w:r>
+      <w:proofErr w:type="spellEnd"/>
+      <w:r>
+        <w:rPr>
+          <w:rFonts w:ascii="GDS Transport Website Light" w:eastAsia="Times New Roman" w:hAnsi="GDS Transport Website Light"/>
+          <w:color w:val="000000" w:themeColor="text1"/>
+          <w:sz w:val="28"/>
+          <w:szCs w:val="28"/>
+        </w:rPr>
+        <w:t>(</w:t>
+      </w:r>
+      <w:proofErr w:type="spellStart"/>
+      <w:r>
+        <w:rPr>
+          <w:rFonts w:ascii="GDS Transport Website Light" w:eastAsia="Times New Roman" w:hAnsi="GDS Transport Website Light"/>
+          <w:color w:val="000000" w:themeColor="text1"/>
+          <w:sz w:val="28"/>
+          <w:szCs w:val="28"/>
+        </w:rPr>
+        <w:t>familyManCaseNumber</w:t>
+      </w:r>
+      <w:proofErr w:type="spellEnd"/>
+      <w:r>
+        <w:rPr>
+          <w:rFonts w:ascii="GDS Transport Website Light" w:eastAsia="Times New Roman" w:hAnsi="GDS Transport Website Light"/>
+          <w:color w:val="000000" w:themeColor="text1"/>
+          <w:sz w:val="28"/>
+          <w:szCs w:val="28"/>
+        </w:rPr>
+        <w:t>)}</w:t>
       </w:r>
       <w:r>
         <w:rPr>
@@ -198,7 +238,92 @@
           <w:sz w:val="32"/>
           <w:szCs w:val="32"/>
         </w:rPr>
-        <w:t>&lt;&lt;cs_{!isBlank(orderTitle)}&gt;&gt;&lt;&lt;orderTitle&gt;&gt;&lt;&lt;else&gt;&gt; Order &lt;&lt;es_&gt;&gt;</w:t>
+        <w:t>&lt;&lt;cs_</w:t>
+      </w:r>
+      <w:proofErr w:type="gramStart"/>
+      <w:r>
+        <w:rPr>
+          <w:rFonts w:ascii="GDS Transport Website Light" w:eastAsia="Times New Roman" w:hAnsi="GDS Transport Website Light"/>
+          <w:b/>
+          <w:bCs/>
+          <w:color w:val="000000"/>
+          <w:sz w:val="32"/>
+          <w:szCs w:val="32"/>
+        </w:rPr>
+        <w:t>{!</w:t>
+      </w:r>
+      <w:proofErr w:type="spellStart"/>
+      <w:r>
+        <w:rPr>
+          <w:rFonts w:ascii="GDS Transport Website Light" w:eastAsia="Times New Roman" w:hAnsi="GDS Transport Website Light"/>
+          <w:b/>
+          <w:bCs/>
+          <w:color w:val="000000"/>
+          <w:sz w:val="32"/>
+          <w:szCs w:val="32"/>
+        </w:rPr>
+        <w:t>isBlank</w:t>
+      </w:r>
+      <w:proofErr w:type="spellEnd"/>
+      <w:proofErr w:type="gramEnd"/>
+      <w:r>
+        <w:rPr>
+          <w:rFonts w:ascii="GDS Transport Website Light" w:eastAsia="Times New Roman" w:hAnsi="GDS Transport Website Light"/>
+          <w:b/>
+          <w:bCs/>
+          <w:color w:val="000000"/>
+          <w:sz w:val="32"/>
+          <w:szCs w:val="32"/>
+        </w:rPr>
+        <w:t>(</w:t>
+      </w:r>
+      <w:proofErr w:type="spellStart"/>
+      <w:r>
+        <w:rPr>
+          <w:rFonts w:ascii="GDS Transport Website Light" w:eastAsia="Times New Roman" w:hAnsi="GDS Transport Website Light"/>
+          <w:b/>
+          <w:bCs/>
+          <w:color w:val="000000"/>
+          <w:sz w:val="32"/>
+          <w:szCs w:val="32"/>
+        </w:rPr>
+        <w:t>orderTitle</w:t>
+      </w:r>
+      <w:proofErr w:type="spellEnd"/>
+      <w:r>
+        <w:rPr>
+          <w:rFonts w:ascii="GDS Transport Website Light" w:eastAsia="Times New Roman" w:hAnsi="GDS Transport Website Light"/>
+          <w:b/>
+          <w:bCs/>
+          <w:color w:val="000000"/>
+          <w:sz w:val="32"/>
+          <w:szCs w:val="32"/>
+        </w:rPr>
+        <w:t>)}&gt;&gt;&lt;&lt;</w:t>
+      </w:r>
+      <w:proofErr w:type="spellStart"/>
+      <w:r>
+        <w:rPr>
+          <w:rFonts w:ascii="GDS Transport Website Light" w:eastAsia="Times New Roman" w:hAnsi="GDS Transport Website Light"/>
+          <w:b/>
+          <w:bCs/>
+          <w:color w:val="000000"/>
+          <w:sz w:val="32"/>
+          <w:szCs w:val="32"/>
+        </w:rPr>
+        <w:t>orderTitle</w:t>
+      </w:r>
+      <w:proofErr w:type="spellEnd"/>
+      <w:r>
+        <w:rPr>
+          <w:rFonts w:ascii="GDS Transport Website Light" w:eastAsia="Times New Roman" w:hAnsi="GDS Transport Website Light"/>
+          <w:b/>
+          <w:bCs/>
+          <w:color w:val="000000"/>
+          <w:sz w:val="32"/>
+          <w:szCs w:val="32"/>
+        </w:rPr>
+        <w:t>&gt;&gt;&lt;&lt;else&gt;&gt; Order &lt;&lt;es_&gt;&gt;</w:t>
       </w:r>
     </w:p>
     <w:p>
@@ -218,7 +343,27 @@
           <w:sz w:val="24"/>
           <w:szCs w:val="24"/>
         </w:rPr>
-        <w:t>&lt;&lt;childrenAct&gt;&gt;</w:t>
+        <w:t>&lt;&lt;</w:t>
+      </w:r>
+      <w:proofErr w:type="spellStart"/>
+      <w:r>
+        <w:rPr>
+          <w:rFonts w:ascii="GDS Transport Website Light" w:eastAsia="Times New Roman" w:hAnsi="GDS Transport Website Light"/>
+          <w:color w:val="000000"/>
+          <w:sz w:val="24"/>
+          <w:szCs w:val="24"/>
+        </w:rPr>
+        <w:t>childrenAct</w:t>
+      </w:r>
+      <w:proofErr w:type="spellEnd"/>
+      <w:r>
+        <w:rPr>
+          <w:rFonts w:ascii="GDS Transport Website Light" w:eastAsia="Times New Roman" w:hAnsi="GDS Transport Website Light"/>
+          <w:color w:val="000000"/>
+          <w:sz w:val="24"/>
+          <w:szCs w:val="24"/>
+        </w:rPr>
+        <w:t>&gt;&gt;</w:t>
       </w:r>
     </w:p>
     <w:p>
@@ -251,6 +396,7 @@
         </w:rPr>
         <w:t>&lt;&lt;</w:t>
       </w:r>
+      <w:proofErr w:type="spellStart"/>
       <w:r>
         <w:rPr>
           <w:rFonts w:ascii="GDS Transport Website Light" w:eastAsia="Times New Roman" w:hAnsi="GDS Transport Website Light" w:cs="Times New Roman"/>
@@ -259,6 +405,7 @@
         </w:rPr>
         <w:t>todaysDate</w:t>
       </w:r>
+      <w:proofErr w:type="spellEnd"/>
       <w:r>
         <w:rPr>
           <w:rFonts w:ascii="GDS Transport Website Light" w:eastAsia="Times New Roman" w:hAnsi="GDS Transport Website Light"/>
@@ -296,7 +443,138 @@
           <w:sz w:val="24"/>
           <w:szCs w:val="24"/>
         </w:rPr>
-        <w:t>&lt;&lt;cs_{!isBlank(judgeTitleAndName)}&gt;&gt;&lt;&lt;judgeTitleAndName&gt;&gt;&lt;&lt;es_&gt;&gt; &lt;&lt;cs_{!isBlank(legalAdvisorName)}&gt;&gt; and Legal advisor &lt;&lt;legalAdvisorName&gt;&gt;&lt;&lt;es_&gt;&gt;</w:t>
+        <w:t>&lt;&lt;cs_</w:t>
+      </w:r>
+      <w:proofErr w:type="gramStart"/>
+      <w:r>
+        <w:rPr>
+          <w:rFonts w:ascii="GDS Transport Website Light" w:eastAsia="Times New Roman" w:hAnsi="GDS Transport Website Light"/>
+          <w:color w:val="000000" w:themeColor="text1"/>
+          <w:sz w:val="24"/>
+          <w:szCs w:val="24"/>
+        </w:rPr>
+        <w:t>{!</w:t>
+      </w:r>
+      <w:proofErr w:type="spellStart"/>
+      <w:r>
+        <w:rPr>
+          <w:rFonts w:ascii="GDS Transport Website Light" w:eastAsia="Times New Roman" w:hAnsi="GDS Transport Website Light"/>
+          <w:color w:val="000000" w:themeColor="text1"/>
+          <w:sz w:val="24"/>
+          <w:szCs w:val="24"/>
+        </w:rPr>
+        <w:t>isBlank</w:t>
+      </w:r>
+      <w:proofErr w:type="spellEnd"/>
+      <w:proofErr w:type="gramEnd"/>
+      <w:r>
+        <w:rPr>
+          <w:rFonts w:ascii="GDS Transport Website Light" w:eastAsia="Times New Roman" w:hAnsi="GDS Transport Website Light"/>
+          <w:color w:val="000000" w:themeColor="text1"/>
+          <w:sz w:val="24"/>
+          <w:szCs w:val="24"/>
+        </w:rPr>
+        <w:t>(</w:t>
+      </w:r>
+      <w:proofErr w:type="spellStart"/>
+      <w:r>
+        <w:rPr>
+          <w:rFonts w:ascii="GDS Transport Website Light" w:eastAsia="Times New Roman" w:hAnsi="GDS Transport Website Light"/>
+          <w:color w:val="000000" w:themeColor="text1"/>
+          <w:sz w:val="24"/>
+          <w:szCs w:val="24"/>
+        </w:rPr>
+        <w:t>judgeTitleAndName</w:t>
+      </w:r>
+      <w:proofErr w:type="spellEnd"/>
+      <w:r>
+        <w:rPr>
+          <w:rFonts w:ascii="GDS Transport Website Light" w:eastAsia="Times New Roman" w:hAnsi="GDS Transport Website Light"/>
+          <w:color w:val="000000" w:themeColor="text1"/>
+          <w:sz w:val="24"/>
+          <w:szCs w:val="24"/>
+        </w:rPr>
+        <w:t>)}&gt;&gt;&lt;&lt;</w:t>
+      </w:r>
+      <w:proofErr w:type="spellStart"/>
+      <w:r>
+        <w:rPr>
+          <w:rFonts w:ascii="GDS Transport Website Light" w:eastAsia="Times New Roman" w:hAnsi="GDS Transport Website Light"/>
+          <w:color w:val="000000" w:themeColor="text1"/>
+          <w:sz w:val="24"/>
+          <w:szCs w:val="24"/>
+        </w:rPr>
+        <w:t>judgeTitleAndName</w:t>
+      </w:r>
+      <w:proofErr w:type="spellEnd"/>
+      <w:r>
+        <w:rPr>
+          <w:rFonts w:ascii="GDS Transport Website Light" w:eastAsia="Times New Roman" w:hAnsi="GDS Transport Website Light"/>
+          <w:color w:val="000000" w:themeColor="text1"/>
+          <w:sz w:val="24"/>
+          <w:szCs w:val="24"/>
+        </w:rPr>
+        <w:t>&gt;&gt;&lt;&lt;es_&gt;&gt; &lt;&lt;cs_{!</w:t>
+      </w:r>
+      <w:proofErr w:type="spellStart"/>
+      <w:r>
+        <w:rPr>
+          <w:rFonts w:ascii="GDS Transport Website Light" w:eastAsia="Times New Roman" w:hAnsi="GDS Transport Website Light"/>
+          <w:color w:val="000000" w:themeColor="text1"/>
+          <w:sz w:val="24"/>
+          <w:szCs w:val="24"/>
+        </w:rPr>
+        <w:t>isBlank</w:t>
+      </w:r>
+      <w:proofErr w:type="spellEnd"/>
+      <w:r>
+        <w:rPr>
+          <w:rFonts w:ascii="GDS Transport Website Light" w:eastAsia="Times New Roman" w:hAnsi="GDS Transport Website Light"/>
+          <w:color w:val="000000" w:themeColor="text1"/>
+          <w:sz w:val="24"/>
+          <w:szCs w:val="24"/>
+        </w:rPr>
+        <w:t>(</w:t>
+      </w:r>
+      <w:proofErr w:type="spellStart"/>
+      <w:r>
+        <w:rPr>
+          <w:rFonts w:ascii="GDS Transport Website Light" w:eastAsia="Times New Roman" w:hAnsi="GDS Transport Website Light"/>
+          <w:color w:val="000000" w:themeColor="text1"/>
+          <w:sz w:val="24"/>
+          <w:szCs w:val="24"/>
+        </w:rPr>
+        <w:t>legalAdvisorName</w:t>
+      </w:r>
+      <w:proofErr w:type="spellEnd"/>
+      <w:r>
+        <w:rPr>
+          <w:rFonts w:ascii="GDS Transport Website Light" w:eastAsia="Times New Roman" w:hAnsi="GDS Transport Website Light"/>
+          <w:color w:val="000000" w:themeColor="text1"/>
+          <w:sz w:val="24"/>
+          <w:szCs w:val="24"/>
+        </w:rPr>
+        <w:t>)}&gt;&gt; and Legal advisor &lt;&lt;</w:t>
+      </w:r>
+      <w:proofErr w:type="spellStart"/>
+      <w:r>
+        <w:rPr>
+          <w:rFonts w:ascii="GDS Transport Website Light" w:eastAsia="Times New Roman" w:hAnsi="GDS Transport Website Light"/>
+          <w:color w:val="000000" w:themeColor="text1"/>
+          <w:sz w:val="24"/>
+          <w:szCs w:val="24"/>
+        </w:rPr>
+        <w:t>legalAdvisorName</w:t>
+      </w:r>
+      <w:proofErr w:type="spellEnd"/>
+      <w:r>
+        <w:rPr>
+          <w:rFonts w:ascii="GDS Transport Website Light" w:eastAsia="Times New Roman" w:hAnsi="GDS Transport Website Light"/>
+          <w:color w:val="000000" w:themeColor="text1"/>
+          <w:sz w:val="24"/>
+          <w:szCs w:val="24"/>
+        </w:rPr>
+        <w:t>&gt;&gt;&lt;&lt;es_&gt;&gt;</w:t>
       </w:r>
     </w:p>
     <w:p>
@@ -316,7 +594,27 @@
           <w:sz w:val="24"/>
           <w:szCs w:val="24"/>
         </w:rPr>
-        <w:t>&lt;&lt;courtName&gt;&gt;</w:t>
+        <w:t>&lt;&lt;</w:t>
+      </w:r>
+      <w:proofErr w:type="spellStart"/>
+      <w:r>
+        <w:rPr>
+          <w:rFonts w:ascii="GDS Transport Website Light" w:eastAsia="Times New Roman" w:hAnsi="GDS Transport Website Light"/>
+          <w:color w:val="000000" w:themeColor="text1"/>
+          <w:sz w:val="24"/>
+          <w:szCs w:val="24"/>
+        </w:rPr>
+        <w:t>courtName</w:t>
+      </w:r>
+      <w:proofErr w:type="spellEnd"/>
+      <w:r>
+        <w:rPr>
+          <w:rFonts w:ascii="GDS Transport Website Light" w:eastAsia="Times New Roman" w:hAnsi="GDS Transport Website Light"/>
+          <w:color w:val="000000" w:themeColor="text1"/>
+          <w:sz w:val="24"/>
+          <w:szCs w:val="24"/>
+        </w:rPr>
+        <w:t>&gt;&gt;</w:t>
       </w:r>
     </w:p>
     <w:p>
@@ -349,8 +647,21 @@
           <w:sz w:val="24"/>
           <w:szCs w:val="24"/>
         </w:rPr>
-        <w:t xml:space="preserve">&lt;&lt;cs_{ </w:t>
-      </w:r>
+        <w:t>&lt;&lt;cs</w:t>
+      </w:r>
+      <w:proofErr w:type="gramStart"/>
+      <w:r>
+        <w:rPr>
+          <w:rFonts w:ascii="GDS Transport Website Light" w:hAnsi="GDS Transport Website Light" w:cs="Times New Roman"/>
+          <w:b/>
+          <w:bCs/>
+          <w:color w:val="000000"/>
+          <w:sz w:val="24"/>
+          <w:szCs w:val="24"/>
+        </w:rPr>
+        <w:t xml:space="preserve">_{ </w:t>
+      </w:r>
+      <w:proofErr w:type="spellStart"/>
       <w:r>
         <w:rPr>
           <w:rFonts w:ascii="GDS Transport Website Light" w:eastAsia="Times New Roman" w:hAnsi="GDS Transport Website Light" w:cs="Times New Roman"/>
@@ -371,7 +682,20 @@
           <w:sz w:val="24"/>
           <w:szCs w:val="24"/>
         </w:rPr>
-        <w:t>Count &lt;2</w:t>
+        <w:t>Count</w:t>
+      </w:r>
+      <w:proofErr w:type="spellEnd"/>
+      <w:proofErr w:type="gramEnd"/>
+      <w:r>
+        <w:rPr>
+          <w:rFonts w:ascii="GDS Transport Website Light" w:hAnsi="GDS Transport Website Light"/>
+          <w:b/>
+          <w:bCs/>
+          <w:color w:val="000000"/>
+          <w:sz w:val="24"/>
+          <w:szCs w:val="24"/>
+        </w:rPr>
+        <w:t xml:space="preserve"> &lt;2</w:t>
       </w:r>
       <w:r>
         <w:rPr>
@@ -487,7 +811,23 @@
                 <w:rFonts w:ascii="GDS Transport Website Light" w:hAnsi="GDS Transport Website Light" w:cs="Arial"/>
                 <w:color w:val="000000" w:themeColor="text1"/>
               </w:rPr>
-              <w:t>&lt;&lt;rr_children&gt;&gt;</w:t>
+              <w:t>&lt;&lt;</w:t>
+            </w:r>
+            <w:proofErr w:type="spellStart"/>
+            <w:r>
+              <w:rPr>
+                <w:rFonts w:ascii="GDS Transport Website Light" w:hAnsi="GDS Transport Website Light" w:cs="Arial"/>
+                <w:color w:val="000000" w:themeColor="text1"/>
+              </w:rPr>
+              <w:t>rr_children</w:t>
+            </w:r>
+            <w:proofErr w:type="spellEnd"/>
+            <w:r>
+              <w:rPr>
+                <w:rFonts w:ascii="GDS Transport Website Light" w:hAnsi="GDS Transport Website Light" w:cs="Arial"/>
+                <w:color w:val="000000" w:themeColor="text1"/>
+              </w:rPr>
+              <w:t>&gt;&gt;</w:t>
             </w:r>
           </w:p>
         </w:tc>
@@ -605,7 +945,38 @@
                 <w:sz w:val="24"/>
                 <w:szCs w:val="24"/>
               </w:rPr>
-              <w:t>&lt;&lt;cs_{!isBlank(gender)}&gt;&gt; &lt;&lt;gender&gt;&gt;&lt;&lt;es_&gt;&gt;</w:t>
+              <w:t>&lt;&lt;cs_</w:t>
+            </w:r>
+            <w:proofErr w:type="gramStart"/>
+            <w:r>
+              <w:rPr>
+                <w:rFonts w:ascii="GDS Transport Website Light" w:eastAsia="Times New Roman" w:hAnsi="GDS Transport Website Light"/>
+                <w:color w:val="000000" w:themeColor="text1"/>
+                <w:sz w:val="24"/>
+                <w:szCs w:val="24"/>
+              </w:rPr>
+              <w:t>{!</w:t>
+            </w:r>
+            <w:proofErr w:type="spellStart"/>
+            <w:r>
+              <w:rPr>
+                <w:rFonts w:ascii="GDS Transport Website Light" w:eastAsia="Times New Roman" w:hAnsi="GDS Transport Website Light"/>
+                <w:color w:val="000000" w:themeColor="text1"/>
+                <w:sz w:val="24"/>
+                <w:szCs w:val="24"/>
+              </w:rPr>
+              <w:t>isBlank</w:t>
+            </w:r>
+            <w:proofErr w:type="spellEnd"/>
+            <w:proofErr w:type="gramEnd"/>
+            <w:r>
+              <w:rPr>
+                <w:rFonts w:ascii="GDS Transport Website Light" w:eastAsia="Times New Roman" w:hAnsi="GDS Transport Website Light"/>
+                <w:color w:val="000000" w:themeColor="text1"/>
+                <w:sz w:val="24"/>
+                <w:szCs w:val="24"/>
+              </w:rPr>
+              <w:t>(gender)}&gt;&gt; &lt;&lt;gender&gt;&gt;&lt;&lt;es_&gt;&gt;</w:t>
             </w:r>
           </w:p>
         </w:tc>
@@ -636,7 +1007,78 @@
                 <w:sz w:val="24"/>
                 <w:szCs w:val="24"/>
               </w:rPr>
-              <w:t>&lt;&lt;cs_{!isBlank(dateOfBirth)}&gt;&gt; Born &lt;&lt;dateOfBirth&gt;&gt;&lt;&lt;es_&gt;&gt;</w:t>
+              <w:t>&lt;&lt;cs_</w:t>
+            </w:r>
+            <w:proofErr w:type="gramStart"/>
+            <w:r>
+              <w:rPr>
+                <w:rFonts w:ascii="GDS Transport Website Light" w:eastAsia="Times New Roman" w:hAnsi="GDS Transport Website Light"/>
+                <w:color w:val="000000" w:themeColor="text1"/>
+                <w:sz w:val="24"/>
+                <w:szCs w:val="24"/>
+              </w:rPr>
+              <w:t>{!</w:t>
+            </w:r>
+            <w:proofErr w:type="spellStart"/>
+            <w:r>
+              <w:rPr>
+                <w:rFonts w:ascii="GDS Transport Website Light" w:eastAsia="Times New Roman" w:hAnsi="GDS Transport Website Light"/>
+                <w:color w:val="000000" w:themeColor="text1"/>
+                <w:sz w:val="24"/>
+                <w:szCs w:val="24"/>
+              </w:rPr>
+              <w:t>isBlank</w:t>
+            </w:r>
+            <w:proofErr w:type="spellEnd"/>
+            <w:proofErr w:type="gramEnd"/>
+            <w:r>
+              <w:rPr>
+                <w:rFonts w:ascii="GDS Transport Website Light" w:eastAsia="Times New Roman" w:hAnsi="GDS Transport Website Light"/>
+                <w:color w:val="000000" w:themeColor="text1"/>
+                <w:sz w:val="24"/>
+                <w:szCs w:val="24"/>
+              </w:rPr>
+              <w:t>(</w:t>
+            </w:r>
+            <w:proofErr w:type="spellStart"/>
+            <w:r>
+              <w:rPr>
+                <w:rFonts w:ascii="GDS Transport Website Light" w:eastAsia="Times New Roman" w:hAnsi="GDS Transport Website Light"/>
+                <w:color w:val="000000" w:themeColor="text1"/>
+                <w:sz w:val="24"/>
+                <w:szCs w:val="24"/>
+              </w:rPr>
+              <w:t>dateOfBirth</w:t>
+            </w:r>
+            <w:proofErr w:type="spellEnd"/>
+            <w:r>
+              <w:rPr>
+                <w:rFonts w:ascii="GDS Transport Website Light" w:eastAsia="Times New Roman" w:hAnsi="GDS Transport Website Light"/>
+                <w:color w:val="000000" w:themeColor="text1"/>
+                <w:sz w:val="24"/>
+                <w:szCs w:val="24"/>
+              </w:rPr>
+              <w:t>)}&gt;&gt; Born &lt;&lt;</w:t>
+            </w:r>
+            <w:proofErr w:type="spellStart"/>
+            <w:r>
+              <w:rPr>
+                <w:rFonts w:ascii="GDS Transport Website Light" w:eastAsia="Times New Roman" w:hAnsi="GDS Transport Website Light"/>
+                <w:color w:val="000000" w:themeColor="text1"/>
+                <w:sz w:val="24"/>
+                <w:szCs w:val="24"/>
+              </w:rPr>
+              <w:t>dateOfBirth</w:t>
+            </w:r>
+            <w:proofErr w:type="spellEnd"/>
+            <w:r>
+              <w:rPr>
+                <w:rFonts w:ascii="GDS Transport Website Light" w:eastAsia="Times New Roman" w:hAnsi="GDS Transport Website Light"/>
+                <w:color w:val="000000" w:themeColor="text1"/>
+                <w:sz w:val="24"/>
+                <w:szCs w:val="24"/>
+              </w:rPr>
+              <w:t>&gt;&gt;&lt;&lt;es_&gt;&gt;</w:t>
             </w:r>
           </w:p>
         </w:tc>
@@ -671,7 +1113,27 @@
                 <w:sz w:val="24"/>
                 <w:szCs w:val="24"/>
               </w:rPr>
-              <w:t>&lt;&lt;er_children&gt;&gt;</w:t>
+              <w:t>&lt;&lt;</w:t>
+            </w:r>
+            <w:proofErr w:type="spellStart"/>
+            <w:r>
+              <w:rPr>
+                <w:rFonts w:ascii="GDS Transport Website Light" w:eastAsia="Times New Roman" w:hAnsi="GDS Transport Website Light"/>
+                <w:color w:val="000000" w:themeColor="text1"/>
+                <w:sz w:val="24"/>
+                <w:szCs w:val="24"/>
+              </w:rPr>
+              <w:t>er_children</w:t>
+            </w:r>
+            <w:proofErr w:type="spellEnd"/>
+            <w:r>
+              <w:rPr>
+                <w:rFonts w:ascii="GDS Transport Website Light" w:eastAsia="Times New Roman" w:hAnsi="GDS Transport Website Light"/>
+                <w:color w:val="000000" w:themeColor="text1"/>
+                <w:sz w:val="24"/>
+                <w:szCs w:val="24"/>
+              </w:rPr>
+              <w:t>&gt;&gt;</w:t>
             </w:r>
           </w:p>
         </w:tc>
@@ -741,323 +1203,19 @@
       <w:r>
         <w:rPr>
           <w:rFonts w:ascii="GDS Transport Website Light" w:eastAsia="Times New Roman" w:hAnsi="GDS Transport Website Light" w:cs="Times New Roman"/>
-          <w:noProof/>
-          <w:sz w:val="24"/>
-          <w:szCs w:val="24"/>
-        </w:rPr>
-        <mc:AlternateContent>
-          <mc:Choice Requires="wps">
-            <w:drawing>
-              <wp:anchor distT="0" distB="0" distL="114300" distR="114300" simplePos="0" relativeHeight="251661312" behindDoc="1" locked="0" layoutInCell="1" allowOverlap="1" wp14:anchorId="2D420B43" wp14:editId="59B6C91A">
-                <wp:simplePos x="0" y="0"/>
-                <wp:positionH relativeFrom="column">
-                  <wp:posOffset>-479387</wp:posOffset>
-                </wp:positionH>
-                <wp:positionV relativeFrom="margin">
-                  <wp:align>bottom</wp:align>
-                </wp:positionV>
-                <wp:extent cx="6508115" cy="2240915"/>
-                <wp:effectExtent l="0" t="0" r="0" b="0"/>
-                <wp:wrapTight wrapText="bothSides">
-                  <wp:wrapPolygon edited="0">
-                    <wp:start x="0" y="0"/>
-                    <wp:lineTo x="0" y="21422"/>
-                    <wp:lineTo x="21539" y="21422"/>
-                    <wp:lineTo x="21539" y="0"/>
-                    <wp:lineTo x="0" y="0"/>
-                  </wp:wrapPolygon>
-                </wp:wrapTight>
-                <wp:docPr id="4" name="Text Box 4"/>
-                <wp:cNvGraphicFramePr/>
-                <a:graphic xmlns:a="http://schemas.openxmlformats.org/drawingml/2006/main">
-                  <a:graphicData uri="http://schemas.microsoft.com/office/word/2010/wordprocessingShape">
-                    <wps:wsp>
-                      <wps:cNvSpPr txBox="1"/>
-                      <wps:spPr>
-                        <a:xfrm>
-                          <a:off x="0" y="0"/>
-                          <a:ext cx="6508377" cy="2240915"/>
-                        </a:xfrm>
-                        <a:prstGeom prst="rect">
-                          <a:avLst/>
-                        </a:prstGeom>
-                        <a:solidFill>
-                          <a:schemeClr val="lt1"/>
-                        </a:solidFill>
-                        <a:ln w="6350">
-                          <a:noFill/>
-                        </a:ln>
-                      </wps:spPr>
-                      <wps:txbx>
-                        <w:txbxContent>
-                          <w:p>
-                            <w:pPr>
-                              <w:ind w:right="-126"/>
-                              <w:rPr>
-                                <w:rFonts w:ascii="GDS Transport Website Light" w:eastAsia="Times New Roman" w:hAnsi="GDS Transport Website Light" w:cs="Times New Roman"/>
-                                <w:sz w:val="24"/>
-                                <w:szCs w:val="24"/>
-                              </w:rPr>
-                            </w:pPr>
-                            <w:r>
-                              <w:rPr>
-                                <w:rFonts w:ascii="GDS Transport Website Light" w:eastAsia="Times New Roman" w:hAnsi="GDS Transport Website Light" w:cs="Times New Roman"/>
-                                <w:sz w:val="24"/>
-                                <w:szCs w:val="24"/>
-                              </w:rPr>
-                              <w:t>&lt;&lt;cs_{</w:t>
-                            </w:r>
-                            <w:r>
-                              <w:rPr>
-                                <w:rFonts w:ascii="GDS Transport Website Light" w:eastAsia="Times New Roman" w:hAnsi="GDS Transport Website Light" w:cs="Times New Roman"/>
-                                <w:sz w:val="24"/>
-                                <w:szCs w:val="24"/>
-                              </w:rPr>
-                              <w:t>orderT</w:t>
-                            </w:r>
-                            <w:bookmarkStart w:id="0" w:name="_GoBack"/>
-                            <w:bookmarkEnd w:id="0"/>
-                            <w:r>
-                              <w:rPr>
-                                <w:rFonts w:ascii="GDS Transport Website Light" w:eastAsia="Times New Roman" w:hAnsi="GDS Transport Website Light" w:cs="Times New Roman"/>
-                                <w:sz w:val="24"/>
-                                <w:szCs w:val="24"/>
-                              </w:rPr>
-                              <w:t>ype=’CARE_ORDER’}&gt;&gt;</w:t>
-                            </w:r>
-                            <w:r>
-                              <w:rPr>
-                                <w:rFonts w:ascii="GDS Transport Website Light" w:eastAsia="Times New Roman" w:hAnsi="GDS Transport Website Light" w:cs="Times New Roman"/>
-                                <w:b/>
-                                <w:bCs/>
-                                <w:sz w:val="24"/>
-                                <w:szCs w:val="24"/>
-                              </w:rPr>
-                              <w:t>Warning</w:t>
-                            </w:r>
-                          </w:p>
-                          <w:p>
-                            <w:pPr>
-                              <w:ind w:right="-126"/>
-                              <w:rPr>
-                                <w:rFonts w:ascii="GDS Transport Website Light" w:eastAsia="Times New Roman" w:hAnsi="GDS Transport Website Light" w:cs="Times New Roman"/>
-                                <w:b/>
-                                <w:bCs/>
-                                <w:sz w:val="24"/>
-                                <w:szCs w:val="24"/>
-                              </w:rPr>
-                            </w:pPr>
-                          </w:p>
-                          <w:p>
-                            <w:pPr>
-                              <w:ind w:right="-126"/>
-                              <w:rPr>
-                                <w:rFonts w:ascii="GDS Transport Website Light" w:eastAsia="Times New Roman" w:hAnsi="GDS Transport Website Light" w:cs="Times New Roman"/>
-                                <w:sz w:val="24"/>
-                                <w:szCs w:val="24"/>
-                              </w:rPr>
-                            </w:pPr>
-                            <w:r>
-                              <w:rPr>
-                                <w:rFonts w:ascii="GDS Transport Website Light" w:eastAsia="Times New Roman" w:hAnsi="GDS Transport Website Light" w:cs="Times New Roman"/>
-                                <w:sz w:val="24"/>
-                                <w:szCs w:val="24"/>
-                              </w:rPr>
-                              <w:t>While a Care Order is in force no person may cause the child to be known by a new surname or remove the child from the United Kingdom without the written consent of every person with parental responsibility for the child or the leave of the court.</w:t>
-                            </w:r>
-                          </w:p>
-                          <w:p>
-                            <w:pPr>
-                              <w:ind w:right="-126"/>
-                              <w:rPr>
-                                <w:rFonts w:ascii="GDS Transport Website Light" w:eastAsia="Times New Roman" w:hAnsi="GDS Transport Website Light" w:cs="Times New Roman"/>
-                                <w:sz w:val="24"/>
-                                <w:szCs w:val="24"/>
-                              </w:rPr>
-                            </w:pPr>
-                            <w:r>
-                              <w:rPr>
-                                <w:rFonts w:ascii="GDS Transport Website Light" w:eastAsia="Times New Roman" w:hAnsi="GDS Transport Website Light" w:cs="Times New Roman"/>
-                                <w:sz w:val="24"/>
-                                <w:szCs w:val="24"/>
-                              </w:rPr>
-                              <w:t>However, the local authority, in whose care a child is, may remove that child from the United Kingdom for a period of less than 1 month.</w:t>
-                            </w:r>
-                          </w:p>
-                          <w:p>
-                            <w:pPr>
-                              <w:ind w:right="-126"/>
-                              <w:rPr>
-                                <w:rFonts w:ascii="GDS Transport Website Light" w:eastAsia="Times New Roman" w:hAnsi="GDS Transport Website Light" w:cs="Times New Roman"/>
-                                <w:sz w:val="24"/>
-                                <w:szCs w:val="24"/>
-                              </w:rPr>
-                            </w:pPr>
-                            <w:r>
-                              <w:rPr>
-                                <w:rFonts w:ascii="GDS Transport Website Light" w:eastAsia="Times New Roman" w:hAnsi="GDS Transport Website Light" w:cs="Times New Roman"/>
-                                <w:sz w:val="24"/>
-                                <w:szCs w:val="24"/>
-                              </w:rPr>
-                              <w:t>It may be a criminal offence under the Child Abduction Act 1984 to remove the child from the United Kingdom without the leave of the court.&lt;&lt;es_&gt;&gt;</w:t>
-                            </w:r>
-                          </w:p>
-                        </w:txbxContent>
-                      </wps:txbx>
-                      <wps:bodyPr rot="0" spcFirstLastPara="0" vertOverflow="overflow" horzOverflow="overflow" vert="horz" wrap="square" lIns="91440" tIns="45720" rIns="91440" bIns="45720" numCol="1" spcCol="0" rtlCol="0" fromWordArt="0" anchor="t" anchorCtr="0" forceAA="0" compatLnSpc="1">
-                        <a:prstTxWarp prst="textNoShape">
-                          <a:avLst/>
-                        </a:prstTxWarp>
-                        <a:noAutofit/>
-                      </wps:bodyPr>
-                    </wps:wsp>
-                  </a:graphicData>
-                </a:graphic>
-                <wp14:sizeRelH relativeFrom="margin">
-                  <wp14:pctWidth>0</wp14:pctWidth>
-                </wp14:sizeRelH>
-                <wp14:sizeRelV relativeFrom="margin">
-                  <wp14:pctHeight>0</wp14:pctHeight>
-                </wp14:sizeRelV>
-              </wp:anchor>
-            </w:drawing>
-          </mc:Choice>
-          <mc:Fallback>
-            <w:pict>
-              <v:shapetype w14:anchorId="2D420B43" id="_x0000_t202" coordsize="21600,21600" o:spt="202" path="m,l,21600r21600,l21600,xe">
-                <v:stroke joinstyle="miter"/>
-                <v:path gradientshapeok="t" o:connecttype="rect"/>
-              </v:shapetype>
-              <v:shape id="Text Box 4" o:spid="_x0000_s1026" type="#_x0000_t202" style="position:absolute;left:0;text-align:left;margin-left:-37.75pt;margin-top:0;width:512.45pt;height:176.45pt;z-index:-251655168;visibility:visible;mso-wrap-style:square;mso-width-percent:0;mso-height-percent:0;mso-wrap-distance-left:9pt;mso-wrap-distance-top:0;mso-wrap-distance-right:9pt;mso-wrap-distance-bottom:0;mso-position-horizontal:absolute;mso-position-horizontal-relative:text;mso-position-vertical:bottom;mso-position-vertical-relative:margin;mso-width-percent:0;mso-height-percent:0;mso-width-relative:margin;mso-height-relative:margin;v-text-anchor:top" o:gfxdata="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" fillcolor="white [3201]" stroked="f" strokeweight=".5pt">
-                <v:textbox>
-                  <w:txbxContent>
-                    <w:p>
-                      <w:pPr>
-                        <w:ind w:right="-126"/>
-                        <w:rPr>
-                          <w:rFonts w:ascii="GDS Transport Website Light" w:eastAsia="Times New Roman" w:hAnsi="GDS Transport Website Light" w:cs="Times New Roman"/>
-                          <w:sz w:val="24"/>
-                          <w:szCs w:val="24"/>
-                        </w:rPr>
-                      </w:pPr>
-                      <w:r>
-                        <w:rPr>
-                          <w:rFonts w:ascii="GDS Transport Website Light" w:eastAsia="Times New Roman" w:hAnsi="GDS Transport Website Light" w:cs="Times New Roman"/>
-                          <w:sz w:val="24"/>
-                          <w:szCs w:val="24"/>
-                        </w:rPr>
-                        <w:t>&lt;&lt;cs_{</w:t>
-                      </w:r>
-                      <w:r>
-                        <w:rPr>
-                          <w:rFonts w:ascii="GDS Transport Website Light" w:eastAsia="Times New Roman" w:hAnsi="GDS Transport Website Light" w:cs="Times New Roman"/>
-                          <w:sz w:val="24"/>
-                          <w:szCs w:val="24"/>
-                        </w:rPr>
-                        <w:t>orderT</w:t>
-                      </w:r>
-                      <w:bookmarkStart w:id="1" w:name="_GoBack"/>
-                      <w:bookmarkEnd w:id="1"/>
-                      <w:r>
-                        <w:rPr>
-                          <w:rFonts w:ascii="GDS Transport Website Light" w:eastAsia="Times New Roman" w:hAnsi="GDS Transport Website Light" w:cs="Times New Roman"/>
-                          <w:sz w:val="24"/>
-                          <w:szCs w:val="24"/>
-                        </w:rPr>
-                        <w:t>ype=’CARE_ORDER’}&gt;&gt;</w:t>
-                      </w:r>
-                      <w:r>
-                        <w:rPr>
-                          <w:rFonts w:ascii="GDS Transport Website Light" w:eastAsia="Times New Roman" w:hAnsi="GDS Transport Website Light" w:cs="Times New Roman"/>
-                          <w:b/>
-                          <w:bCs/>
-                          <w:sz w:val="24"/>
-                          <w:szCs w:val="24"/>
-                        </w:rPr>
-                        <w:t>Warning</w:t>
-                      </w:r>
-                    </w:p>
-                    <w:p>
-                      <w:pPr>
-                        <w:ind w:right="-126"/>
-                        <w:rPr>
-                          <w:rFonts w:ascii="GDS Transport Website Light" w:eastAsia="Times New Roman" w:hAnsi="GDS Transport Website Light" w:cs="Times New Roman"/>
-                          <w:b/>
-                          <w:bCs/>
-                          <w:sz w:val="24"/>
-                          <w:szCs w:val="24"/>
-                        </w:rPr>
-                      </w:pPr>
-                    </w:p>
-                    <w:p>
-                      <w:pPr>
-                        <w:ind w:right="-126"/>
-                        <w:rPr>
-                          <w:rFonts w:ascii="GDS Transport Website Light" w:eastAsia="Times New Roman" w:hAnsi="GDS Transport Website Light" w:cs="Times New Roman"/>
-                          <w:sz w:val="24"/>
-                          <w:szCs w:val="24"/>
-                        </w:rPr>
-                      </w:pPr>
-                      <w:r>
-                        <w:rPr>
-                          <w:rFonts w:ascii="GDS Transport Website Light" w:eastAsia="Times New Roman" w:hAnsi="GDS Transport Website Light" w:cs="Times New Roman"/>
-                          <w:sz w:val="24"/>
-                          <w:szCs w:val="24"/>
-                        </w:rPr>
-                        <w:t>While a Care Order is in force no person may cause the child to be known by a new surname or remove the child from the United Kingdom without the written consent of every person with parental responsibility for the child or the leave of the court.</w:t>
-                      </w:r>
-                    </w:p>
-                    <w:p>
-                      <w:pPr>
-                        <w:ind w:right="-126"/>
-                        <w:rPr>
-                          <w:rFonts w:ascii="GDS Transport Website Light" w:eastAsia="Times New Roman" w:hAnsi="GDS Transport Website Light" w:cs="Times New Roman"/>
-                          <w:sz w:val="24"/>
-                          <w:szCs w:val="24"/>
-                        </w:rPr>
-                      </w:pPr>
-                      <w:r>
-                        <w:rPr>
-                          <w:rFonts w:ascii="GDS Transport Website Light" w:eastAsia="Times New Roman" w:hAnsi="GDS Transport Website Light" w:cs="Times New Roman"/>
-                          <w:sz w:val="24"/>
-                          <w:szCs w:val="24"/>
-                        </w:rPr>
-                        <w:t>However, the local authority, in whose care a child is, may remove that child from the United Kingdom for a period of less than 1 month.</w:t>
-                      </w:r>
-                    </w:p>
-                    <w:p>
-                      <w:pPr>
-                        <w:ind w:right="-126"/>
-                        <w:rPr>
-                          <w:rFonts w:ascii="GDS Transport Website Light" w:eastAsia="Times New Roman" w:hAnsi="GDS Transport Website Light" w:cs="Times New Roman"/>
-                          <w:sz w:val="24"/>
-                          <w:szCs w:val="24"/>
-                        </w:rPr>
-                      </w:pPr>
-                      <w:r>
-                        <w:rPr>
-                          <w:rFonts w:ascii="GDS Transport Website Light" w:eastAsia="Times New Roman" w:hAnsi="GDS Transport Website Light" w:cs="Times New Roman"/>
-                          <w:sz w:val="24"/>
-                          <w:szCs w:val="24"/>
-                        </w:rPr>
-                        <w:t>It may be a criminal offence under the Child Abduction Act 1984 to remove the child from the United Kingdom without the leave of the court.&lt;&lt;es_&gt;&gt;</w:t>
-                      </w:r>
-                    </w:p>
-                  </w:txbxContent>
-                </v:textbox>
-                <w10:wrap type="tight" anchory="margin"/>
-              </v:shape>
-            </w:pict>
-          </mc:Fallback>
-        </mc:AlternateContent>
-      </w:r>
-      <w:r>
-        <w:rPr>
-          <w:rFonts w:ascii="GDS Transport Website Light" w:eastAsia="Times New Roman" w:hAnsi="GDS Transport Website Light" w:cs="Times New Roman"/>
-          <w:sz w:val="24"/>
-          <w:szCs w:val="24"/>
-        </w:rPr>
-        <w:t>&lt;&lt;o</w:t>
+          <w:sz w:val="24"/>
+          <w:szCs w:val="24"/>
+        </w:rPr>
+        <w:t>&lt;&lt;</w:t>
+      </w:r>
+      <w:proofErr w:type="spellStart"/>
+      <w:r>
+        <w:rPr>
+          <w:rFonts w:ascii="GDS Transport Website Light" w:eastAsia="Times New Roman" w:hAnsi="GDS Transport Website Light" w:cs="Times New Roman"/>
+          <w:sz w:val="24"/>
+          <w:szCs w:val="24"/>
+        </w:rPr>
+        <w:t>o</w:t>
       </w:r>
       <w:r>
         <w:rPr>
@@ -1083,6 +1241,7 @@
         </w:rPr>
         <w:t>etails</w:t>
       </w:r>
+      <w:proofErr w:type="spellEnd"/>
       <w:r>
         <w:rPr>
           <w:rFonts w:ascii="GDS Transport Website Light" w:eastAsia="Times New Roman" w:hAnsi="GDS Transport Website Light" w:cs="Times New Roman"/>
@@ -1094,27 +1253,563 @@
     </w:p>
     <w:p>
       <w:pPr>
-        <w:tabs>
-          <w:tab w:val="left" w:pos="2894"/>
-        </w:tabs>
-        <w:rPr>
-          <w:rFonts w:ascii="GDS Transport Website Light" w:eastAsia="Times New Roman" w:hAnsi="GDS Transport Website Light" w:cs="Times New Roman"/>
-          <w:sz w:val="24"/>
-          <w:szCs w:val="24"/>
-        </w:rPr>
-      </w:pPr>
-      <w:r>
-        <w:rPr>
-          <w:rFonts w:ascii="GDS Transport Website Light" w:eastAsia="Times New Roman" w:hAnsi="GDS Transport Website Light" w:cs="Times New Roman"/>
-          <w:sz w:val="24"/>
-          <w:szCs w:val="24"/>
-        </w:rPr>
-        <w:tab/>
-      </w:r>
+        <w:ind w:left="-567" w:right="-608"/>
+        <w:rPr>
+          <w:rFonts w:ascii="GDS Transport Website Light" w:eastAsia="Times New Roman" w:hAnsi="GDS Transport Website Light" w:cs="Times New Roman"/>
+          <w:sz w:val="24"/>
+          <w:szCs w:val="24"/>
+        </w:rPr>
+      </w:pPr>
     </w:p>
-    <w:p/>
+    <w:p>
+      <w:pPr>
+        <w:ind w:left="-567" w:right="-608"/>
+        <w:rPr>
+          <w:rFonts w:ascii="GDS Transport Website Light" w:eastAsia="Times New Roman" w:hAnsi="GDS Transport Website Light" w:cs="Times New Roman"/>
+          <w:sz w:val="24"/>
+          <w:szCs w:val="24"/>
+        </w:rPr>
+      </w:pPr>
+      <w:r>
+        <w:rPr>
+          <w:rFonts w:ascii="GDS Transport Website Light" w:eastAsia="Times New Roman" w:hAnsi="GDS Transport Website Light" w:cs="Times New Roman"/>
+          <w:sz w:val="24"/>
+          <w:szCs w:val="24"/>
+        </w:rPr>
+        <w:t>&lt;&lt;cs_</w:t>
+      </w:r>
+      <w:proofErr w:type="gramStart"/>
+      <w:r>
+        <w:rPr>
+          <w:rFonts w:ascii="GDS Transport Website Light" w:eastAsia="Times New Roman" w:hAnsi="GDS Transport Website Light" w:cs="Times New Roman"/>
+          <w:sz w:val="24"/>
+          <w:szCs w:val="24"/>
+        </w:rPr>
+        <w:t>{</w:t>
+      </w:r>
+      <w:r>
+        <w:rPr>
+          <w:rFonts w:ascii="GDS Transport Website Light" w:eastAsia="Times New Roman" w:hAnsi="GDS Transport Website Light" w:cs="Times New Roman"/>
+          <w:sz w:val="24"/>
+          <w:szCs w:val="24"/>
+        </w:rPr>
+        <w:t>!</w:t>
+      </w:r>
+      <w:proofErr w:type="spellStart"/>
+      <w:r>
+        <w:rPr>
+          <w:rFonts w:ascii="GDS Transport Website Light" w:eastAsia="Times New Roman" w:hAnsi="GDS Transport Website Light" w:cs="Times New Roman"/>
+          <w:sz w:val="24"/>
+          <w:szCs w:val="24"/>
+        </w:rPr>
+        <w:t>isBlank</w:t>
+      </w:r>
+      <w:proofErr w:type="spellEnd"/>
+      <w:proofErr w:type="gramEnd"/>
+      <w:r>
+        <w:rPr>
+          <w:rFonts w:ascii="GDS Transport Website Light" w:eastAsia="Times New Roman" w:hAnsi="GDS Transport Website Light" w:cs="Times New Roman"/>
+          <w:sz w:val="24"/>
+          <w:szCs w:val="24"/>
+        </w:rPr>
+        <w:t>(</w:t>
+      </w:r>
+      <w:proofErr w:type="spellStart"/>
+      <w:r>
+        <w:rPr>
+          <w:rFonts w:ascii="GDS Transport Website Light" w:eastAsia="Times New Roman" w:hAnsi="GDS Transport Website Light" w:cs="Times New Roman"/>
+          <w:sz w:val="24"/>
+          <w:szCs w:val="24"/>
+        </w:rPr>
+        <w:t>furtherDirections</w:t>
+      </w:r>
+      <w:proofErr w:type="spellEnd"/>
+      <w:r>
+        <w:rPr>
+          <w:rFonts w:ascii="GDS Transport Website Light" w:eastAsia="Times New Roman" w:hAnsi="GDS Transport Website Light" w:cs="Times New Roman"/>
+          <w:sz w:val="24"/>
+          <w:szCs w:val="24"/>
+        </w:rPr>
+        <w:t>)</w:t>
+      </w:r>
+      <w:r>
+        <w:rPr>
+          <w:rFonts w:ascii="GDS Transport Website Light" w:eastAsia="Times New Roman" w:hAnsi="GDS Transport Website Light" w:cs="Times New Roman"/>
+          <w:sz w:val="24"/>
+          <w:szCs w:val="24"/>
+        </w:rPr>
+        <w:t>}&gt;&gt;</w:t>
+      </w:r>
+    </w:p>
+    <w:p>
+      <w:pPr>
+        <w:ind w:left="-567" w:right="-608"/>
+        <w:rPr>
+          <w:rFonts w:ascii="GDS Transport Website Light" w:eastAsia="Times New Roman" w:hAnsi="GDS Transport Website Light" w:cs="Times New Roman"/>
+          <w:sz w:val="24"/>
+          <w:szCs w:val="24"/>
+        </w:rPr>
+      </w:pPr>
+      <w:r>
+        <w:rPr>
+          <w:rFonts w:ascii="GDS Transport Website Light" w:eastAsia="Times New Roman" w:hAnsi="GDS Transport Website Light" w:cs="Times New Roman"/>
+          <w:sz w:val="24"/>
+          <w:szCs w:val="24"/>
+        </w:rPr>
+        <w:t>&lt;&lt;cs_{</w:t>
+      </w:r>
+      <w:proofErr w:type="spellStart"/>
+      <w:r>
+        <w:rPr>
+          <w:rFonts w:ascii="GDS Transport Website Light" w:eastAsia="Times New Roman" w:hAnsi="GDS Transport Website Light" w:cs="Times New Roman"/>
+          <w:sz w:val="24"/>
+          <w:szCs w:val="24"/>
+        </w:rPr>
+        <w:t>orderType</w:t>
+      </w:r>
+      <w:proofErr w:type="spellEnd"/>
+      <w:r>
+        <w:rPr>
+          <w:rFonts w:ascii="GDS Transport Website Light" w:eastAsia="Times New Roman" w:hAnsi="GDS Transport Website Light" w:cs="Times New Roman"/>
+          <w:sz w:val="24"/>
+          <w:szCs w:val="24"/>
+        </w:rPr>
+        <w:t>=</w:t>
+      </w:r>
+      <w:r>
+        <w:rPr>
+          <w:rFonts w:ascii="GDS Transport Website Light" w:eastAsia="Times New Roman" w:hAnsi="GDS Transport Website Light" w:cs="Times New Roman"/>
+          <w:sz w:val="24"/>
+          <w:szCs w:val="24"/>
+        </w:rPr>
+        <w:t>’</w:t>
+      </w:r>
+      <w:r>
+        <w:rPr>
+          <w:rFonts w:ascii="GDS Transport Website Light" w:eastAsia="Times New Roman" w:hAnsi="GDS Transport Website Light" w:cs="Times New Roman"/>
+          <w:sz w:val="24"/>
+          <w:szCs w:val="24"/>
+        </w:rPr>
+        <w:t>CARE_ORDER</w:t>
+      </w:r>
+      <w:r>
+        <w:rPr>
+          <w:rFonts w:ascii="GDS Transport Website Light" w:eastAsia="Times New Roman" w:hAnsi="GDS Transport Website Light" w:cs="Times New Roman"/>
+          <w:sz w:val="24"/>
+          <w:szCs w:val="24"/>
+        </w:rPr>
+        <w:t>’</w:t>
+      </w:r>
+      <w:r>
+        <w:rPr>
+          <w:rFonts w:ascii="GDS Transport Website Light" w:eastAsia="Times New Roman" w:hAnsi="GDS Transport Website Light" w:cs="Times New Roman"/>
+          <w:sz w:val="24"/>
+          <w:szCs w:val="24"/>
+        </w:rPr>
+        <w:t>}&gt;&gt;</w:t>
+      </w:r>
+    </w:p>
+    <w:p>
+      <w:pPr>
+        <w:ind w:left="-567" w:right="-608"/>
+        <w:rPr>
+          <w:rFonts w:ascii="GDS Transport Website Light" w:eastAsia="Times New Roman" w:hAnsi="GDS Transport Website Light"/>
+          <w:b/>
+          <w:bCs/>
+          <w:color w:val="000000"/>
+          <w:sz w:val="24"/>
+          <w:szCs w:val="24"/>
+        </w:rPr>
+      </w:pPr>
+      <w:r>
+        <w:rPr>
+          <w:rFonts w:ascii="GDS Transport Website Light" w:eastAsia="Times New Roman" w:hAnsi="GDS Transport Website Light"/>
+          <w:b/>
+          <w:bCs/>
+          <w:color w:val="000000"/>
+          <w:sz w:val="24"/>
+          <w:szCs w:val="24"/>
+        </w:rPr>
+        <w:t>Directions</w:t>
+      </w:r>
+    </w:p>
+    <w:p>
+      <w:pPr>
+        <w:ind w:left="-567" w:right="-608"/>
+        <w:rPr>
+          <w:rFonts w:ascii="GDS Transport Website Light" w:eastAsia="Times New Roman" w:hAnsi="GDS Transport Website Light"/>
+          <w:b/>
+          <w:bCs/>
+          <w:color w:val="000000"/>
+          <w:sz w:val="24"/>
+          <w:szCs w:val="24"/>
+        </w:rPr>
+      </w:pPr>
+    </w:p>
+    <w:p>
+      <w:pPr>
+        <w:ind w:left="-567" w:right="-608"/>
+        <w:rPr>
+          <w:rFonts w:ascii="GDS Transport Website Light" w:eastAsia="Times New Roman" w:hAnsi="GDS Transport Website Light" w:cs="Times New Roman"/>
+          <w:sz w:val="24"/>
+          <w:szCs w:val="24"/>
+        </w:rPr>
+      </w:pPr>
+      <w:r>
+        <w:rPr>
+          <w:rFonts w:ascii="GDS Transport Website Light" w:eastAsia="Times New Roman" w:hAnsi="GDS Transport Website Light" w:cs="Times New Roman"/>
+          <w:sz w:val="24"/>
+          <w:szCs w:val="24"/>
+        </w:rPr>
+        <w:t>&lt;&lt;</w:t>
+      </w:r>
+      <w:proofErr w:type="spellStart"/>
+      <w:r>
+        <w:rPr>
+          <w:rFonts w:ascii="GDS Transport Website Light" w:eastAsia="Times New Roman" w:hAnsi="GDS Transport Website Light" w:cs="Times New Roman"/>
+          <w:sz w:val="24"/>
+          <w:szCs w:val="24"/>
+        </w:rPr>
+        <w:t>furtherDirections</w:t>
+      </w:r>
+      <w:proofErr w:type="spellEnd"/>
+      <w:r>
+        <w:rPr>
+          <w:rFonts w:ascii="GDS Transport Website Light" w:eastAsia="Times New Roman" w:hAnsi="GDS Transport Website Light" w:cs="Times New Roman"/>
+          <w:sz w:val="24"/>
+          <w:szCs w:val="24"/>
+        </w:rPr>
+        <w:t>&gt;&gt;</w:t>
+      </w:r>
+    </w:p>
+    <w:p>
+      <w:pPr>
+        <w:ind w:left="-567" w:right="-608"/>
+        <w:rPr>
+          <w:rFonts w:ascii="GDS Transport Website Light" w:eastAsia="Times New Roman" w:hAnsi="GDS Transport Website Light" w:cs="Times New Roman"/>
+          <w:sz w:val="24"/>
+          <w:szCs w:val="24"/>
+        </w:rPr>
+      </w:pPr>
+      <w:r>
+        <w:rPr>
+          <w:rFonts w:ascii="GDS Transport Website Light" w:eastAsia="Times New Roman" w:hAnsi="GDS Transport Website Light" w:cs="Times New Roman"/>
+          <w:sz w:val="24"/>
+          <w:szCs w:val="24"/>
+        </w:rPr>
+        <w:t>&lt;&lt;es_</w:t>
+      </w:r>
+      <w:r>
+        <w:rPr>
+          <w:rFonts w:ascii="GDS Transport Website Light" w:eastAsia="Times New Roman" w:hAnsi="GDS Transport Website Light" w:cs="Times New Roman"/>
+          <w:sz w:val="24"/>
+          <w:szCs w:val="24"/>
+        </w:rPr>
+        <w:t>{</w:t>
+      </w:r>
+      <w:proofErr w:type="spellStart"/>
+      <w:r>
+        <w:rPr>
+          <w:rFonts w:ascii="GDS Transport Website Light" w:eastAsia="Times New Roman" w:hAnsi="GDS Transport Website Light" w:cs="Times New Roman"/>
+          <w:sz w:val="24"/>
+          <w:szCs w:val="24"/>
+        </w:rPr>
+        <w:t>orderType</w:t>
+      </w:r>
+      <w:proofErr w:type="spellEnd"/>
+      <w:r>
+        <w:rPr>
+          <w:rFonts w:ascii="GDS Transport Website Light" w:eastAsia="Times New Roman" w:hAnsi="GDS Transport Website Light" w:cs="Times New Roman"/>
+          <w:sz w:val="24"/>
+          <w:szCs w:val="24"/>
+        </w:rPr>
+        <w:t>=</w:t>
+      </w:r>
+      <w:r>
+        <w:rPr>
+          <w:rFonts w:ascii="GDS Transport Website Light" w:eastAsia="Times New Roman" w:hAnsi="GDS Transport Website Light" w:cs="Times New Roman"/>
+          <w:sz w:val="24"/>
+          <w:szCs w:val="24"/>
+        </w:rPr>
+        <w:t>’</w:t>
+      </w:r>
+      <w:r>
+        <w:rPr>
+          <w:rFonts w:ascii="GDS Transport Website Light" w:eastAsia="Times New Roman" w:hAnsi="GDS Transport Website Light" w:cs="Times New Roman"/>
+          <w:sz w:val="24"/>
+          <w:szCs w:val="24"/>
+        </w:rPr>
+        <w:t>CARE_ORDER</w:t>
+      </w:r>
+      <w:r>
+        <w:rPr>
+          <w:rFonts w:ascii="GDS Transport Website Light" w:eastAsia="Times New Roman" w:hAnsi="GDS Transport Website Light" w:cs="Times New Roman"/>
+          <w:sz w:val="24"/>
+          <w:szCs w:val="24"/>
+        </w:rPr>
+        <w:t>’}&gt;&gt;</w:t>
+      </w:r>
+      <w:bookmarkStart w:id="0" w:name="_GoBack"/>
+      <w:bookmarkEnd w:id="0"/>
+    </w:p>
+    <w:p>
+      <w:pPr>
+        <w:ind w:left="-567" w:right="-608"/>
+        <w:rPr>
+          <w:rFonts w:ascii="GDS Transport Website Light" w:eastAsia="Times New Roman" w:hAnsi="GDS Transport Website Light" w:cs="Times New Roman"/>
+          <w:sz w:val="24"/>
+          <w:szCs w:val="24"/>
+        </w:rPr>
+      </w:pPr>
+      <w:r>
+        <w:rPr>
+          <w:rFonts w:ascii="GDS Transport Website Light" w:eastAsia="Times New Roman" w:hAnsi="GDS Transport Website Light" w:cs="Times New Roman"/>
+          <w:sz w:val="24"/>
+          <w:szCs w:val="24"/>
+        </w:rPr>
+        <w:t>&lt;&lt;es</w:t>
+      </w:r>
+      <w:r>
+        <w:rPr>
+          <w:rFonts w:ascii="GDS Transport Website Light" w:eastAsia="Times New Roman" w:hAnsi="GDS Transport Website Light" w:cs="Times New Roman"/>
+          <w:sz w:val="24"/>
+          <w:szCs w:val="24"/>
+        </w:rPr>
+        <w:t>_</w:t>
+      </w:r>
+      <w:proofErr w:type="gramStart"/>
+      <w:r>
+        <w:rPr>
+          <w:rFonts w:ascii="GDS Transport Website Light" w:eastAsia="Times New Roman" w:hAnsi="GDS Transport Website Light" w:cs="Times New Roman"/>
+          <w:sz w:val="24"/>
+          <w:szCs w:val="24"/>
+        </w:rPr>
+        <w:t>{</w:t>
+      </w:r>
+      <w:r>
+        <w:rPr>
+          <w:rFonts w:ascii="GDS Transport Website Light" w:eastAsia="Times New Roman" w:hAnsi="GDS Transport Website Light" w:cs="Times New Roman"/>
+          <w:sz w:val="24"/>
+          <w:szCs w:val="24"/>
+        </w:rPr>
+        <w:t>!</w:t>
+      </w:r>
+      <w:proofErr w:type="spellStart"/>
+      <w:r>
+        <w:rPr>
+          <w:rFonts w:ascii="GDS Transport Website Light" w:eastAsia="Times New Roman" w:hAnsi="GDS Transport Website Light" w:cs="Times New Roman"/>
+          <w:sz w:val="24"/>
+          <w:szCs w:val="24"/>
+        </w:rPr>
+        <w:t>isBlank</w:t>
+      </w:r>
+      <w:proofErr w:type="spellEnd"/>
+      <w:proofErr w:type="gramEnd"/>
+      <w:r>
+        <w:rPr>
+          <w:rFonts w:ascii="GDS Transport Website Light" w:eastAsia="Times New Roman" w:hAnsi="GDS Transport Website Light" w:cs="Times New Roman"/>
+          <w:sz w:val="24"/>
+          <w:szCs w:val="24"/>
+        </w:rPr>
+        <w:t>(</w:t>
+      </w:r>
+      <w:proofErr w:type="spellStart"/>
+      <w:r>
+        <w:rPr>
+          <w:rFonts w:ascii="GDS Transport Website Light" w:eastAsia="Times New Roman" w:hAnsi="GDS Transport Website Light" w:cs="Times New Roman"/>
+          <w:sz w:val="24"/>
+          <w:szCs w:val="24"/>
+        </w:rPr>
+        <w:t>furtherDirections</w:t>
+      </w:r>
+      <w:proofErr w:type="spellEnd"/>
+      <w:r>
+        <w:rPr>
+          <w:rFonts w:ascii="GDS Transport Website Light" w:eastAsia="Times New Roman" w:hAnsi="GDS Transport Website Light" w:cs="Times New Roman"/>
+          <w:sz w:val="24"/>
+          <w:szCs w:val="24"/>
+        </w:rPr>
+        <w:t>)</w:t>
+      </w:r>
+      <w:r>
+        <w:rPr>
+          <w:rFonts w:ascii="GDS Transport Website Light" w:eastAsia="Times New Roman" w:hAnsi="GDS Transport Website Light" w:cs="Times New Roman"/>
+          <w:sz w:val="24"/>
+          <w:szCs w:val="24"/>
+        </w:rPr>
+        <w:t>}</w:t>
+      </w:r>
+      <w:r>
+        <w:rPr>
+          <w:rFonts w:ascii="GDS Transport Website Light" w:eastAsia="Times New Roman" w:hAnsi="GDS Transport Website Light" w:cs="Times New Roman"/>
+          <w:sz w:val="24"/>
+          <w:szCs w:val="24"/>
+        </w:rPr>
+        <w:t>&gt;</w:t>
+      </w:r>
+      <w:r>
+        <w:rPr>
+          <w:rFonts w:ascii="GDS Transport Website Light" w:eastAsia="Times New Roman" w:hAnsi="GDS Transport Website Light" w:cs="Times New Roman"/>
+          <w:sz w:val="24"/>
+          <w:szCs w:val="24"/>
+        </w:rPr>
+        <w:t>&gt;</w:t>
+      </w:r>
+    </w:p>
+    <w:p>
+      <w:pPr>
+        <w:framePr w:w="8505" w:hSpace="181" w:wrap="notBeside" w:vAnchor="page" w:hAnchor="text" w:yAlign="bottom"/>
+        <w:ind w:left="-567" w:right="-126"/>
+        <w:rPr>
+          <w:rFonts w:ascii="GDS Transport Website Light" w:eastAsia="Times New Roman" w:hAnsi="GDS Transport Website Light" w:cs="Times New Roman"/>
+          <w:sz w:val="24"/>
+          <w:szCs w:val="24"/>
+        </w:rPr>
+      </w:pPr>
+      <w:r>
+        <w:rPr>
+          <w:rFonts w:ascii="GDS Transport Website Light" w:eastAsia="Times New Roman" w:hAnsi="GDS Transport Website Light" w:cs="Times New Roman"/>
+          <w:sz w:val="24"/>
+          <w:szCs w:val="24"/>
+        </w:rPr>
+        <w:t>&lt;&lt;cs_{</w:t>
+      </w:r>
+      <w:proofErr w:type="spellStart"/>
+      <w:r>
+        <w:rPr>
+          <w:rFonts w:ascii="GDS Transport Website Light" w:eastAsia="Times New Roman" w:hAnsi="GDS Transport Website Light" w:cs="Times New Roman"/>
+          <w:sz w:val="24"/>
+          <w:szCs w:val="24"/>
+        </w:rPr>
+        <w:t>orderT</w:t>
+      </w:r>
+      <w:r>
+        <w:rPr>
+          <w:rFonts w:ascii="GDS Transport Website Light" w:eastAsia="Times New Roman" w:hAnsi="GDS Transport Website Light" w:cs="Times New Roman"/>
+          <w:sz w:val="24"/>
+          <w:szCs w:val="24"/>
+        </w:rPr>
+        <w:t>ype</w:t>
+      </w:r>
+      <w:proofErr w:type="spellEnd"/>
+      <w:r>
+        <w:rPr>
+          <w:rFonts w:ascii="GDS Transport Website Light" w:eastAsia="Times New Roman" w:hAnsi="GDS Transport Website Light" w:cs="Times New Roman"/>
+          <w:sz w:val="24"/>
+          <w:szCs w:val="24"/>
+        </w:rPr>
+        <w:t>=’CARE_ORDER’}&gt;&gt;</w:t>
+      </w:r>
+      <w:r>
+        <w:rPr>
+          <w:rFonts w:ascii="GDS Transport Website Light" w:eastAsia="Times New Roman" w:hAnsi="GDS Transport Website Light" w:cs="Times New Roman"/>
+          <w:b/>
+          <w:bCs/>
+          <w:sz w:val="24"/>
+          <w:szCs w:val="24"/>
+        </w:rPr>
+        <w:t>Warning</w:t>
+      </w:r>
+    </w:p>
+    <w:p>
+      <w:pPr>
+        <w:framePr w:w="8505" w:hSpace="181" w:wrap="notBeside" w:vAnchor="page" w:hAnchor="text" w:yAlign="bottom"/>
+        <w:ind w:left="-567" w:right="-126"/>
+        <w:rPr>
+          <w:rFonts w:ascii="GDS Transport Website Light" w:eastAsia="Times New Roman" w:hAnsi="GDS Transport Website Light" w:cs="Times New Roman"/>
+          <w:b/>
+          <w:bCs/>
+          <w:sz w:val="24"/>
+          <w:szCs w:val="24"/>
+        </w:rPr>
+      </w:pPr>
+    </w:p>
+    <w:p>
+      <w:pPr>
+        <w:framePr w:w="8505" w:hSpace="181" w:wrap="notBeside" w:vAnchor="page" w:hAnchor="text" w:yAlign="bottom"/>
+        <w:ind w:left="-567" w:right="-126"/>
+        <w:rPr>
+          <w:rFonts w:ascii="GDS Transport Website Light" w:eastAsia="Times New Roman" w:hAnsi="GDS Transport Website Light" w:cs="Times New Roman"/>
+          <w:sz w:val="24"/>
+          <w:szCs w:val="24"/>
+        </w:rPr>
+      </w:pPr>
+      <w:r>
+        <w:rPr>
+          <w:rFonts w:ascii="GDS Transport Website Light" w:eastAsia="Times New Roman" w:hAnsi="GDS Transport Website Light" w:cs="Times New Roman"/>
+          <w:sz w:val="24"/>
+          <w:szCs w:val="24"/>
+        </w:rPr>
+        <w:t>While a Care Order is in force no person may cause the child to be known by a new surname or remove the child from the United Kingdom without the written consent of every person with parental responsibility for the child or the leave of the court.</w:t>
+      </w:r>
+    </w:p>
+    <w:p>
+      <w:pPr>
+        <w:framePr w:w="8505" w:hSpace="181" w:wrap="notBeside" w:vAnchor="page" w:hAnchor="text" w:yAlign="bottom"/>
+        <w:ind w:left="-567" w:right="-126"/>
+        <w:rPr>
+          <w:rFonts w:ascii="GDS Transport Website Light" w:eastAsia="Times New Roman" w:hAnsi="GDS Transport Website Light" w:cs="Times New Roman"/>
+          <w:sz w:val="24"/>
+          <w:szCs w:val="24"/>
+        </w:rPr>
+      </w:pPr>
+      <w:r>
+        <w:rPr>
+          <w:rFonts w:ascii="GDS Transport Website Light" w:eastAsia="Times New Roman" w:hAnsi="GDS Transport Website Light" w:cs="Times New Roman"/>
+          <w:sz w:val="24"/>
+          <w:szCs w:val="24"/>
+        </w:rPr>
+        <w:t>However, the local authority, in whose care a child is, may remove that child from the United Kingdom for a period of less than 1 month.</w:t>
+      </w:r>
+    </w:p>
+    <w:p>
+      <w:pPr>
+        <w:framePr w:w="8505" w:hSpace="181" w:wrap="notBeside" w:vAnchor="page" w:hAnchor="text" w:yAlign="bottom"/>
+        <w:ind w:left="-567" w:right="-608"/>
+        <w:rPr>
+          <w:rFonts w:ascii="GDS Transport Website Light" w:eastAsia="Times New Roman" w:hAnsi="GDS Transport Website Light" w:cs="Times New Roman"/>
+          <w:sz w:val="24"/>
+          <w:szCs w:val="24"/>
+        </w:rPr>
+      </w:pPr>
+      <w:r>
+        <w:rPr>
+          <w:rFonts w:ascii="GDS Transport Website Light" w:eastAsia="Times New Roman" w:hAnsi="GDS Transport Website Light" w:cs="Times New Roman"/>
+          <w:sz w:val="24"/>
+          <w:szCs w:val="24"/>
+        </w:rPr>
+        <w:t xml:space="preserve">It may be a criminal offence under the Child Abduction Act 1984 to remove the child from the United Kingdom without the leave of the </w:t>
+      </w:r>
+      <w:proofErr w:type="gramStart"/>
+      <w:r>
+        <w:rPr>
+          <w:rFonts w:ascii="GDS Transport Website Light" w:eastAsia="Times New Roman" w:hAnsi="GDS Transport Website Light" w:cs="Times New Roman"/>
+          <w:sz w:val="24"/>
+          <w:szCs w:val="24"/>
+        </w:rPr>
+        <w:t>court.&lt;</w:t>
+      </w:r>
+      <w:proofErr w:type="gramEnd"/>
+      <w:r>
+        <w:rPr>
+          <w:rFonts w:ascii="GDS Transport Website Light" w:eastAsia="Times New Roman" w:hAnsi="GDS Transport Website Light" w:cs="Times New Roman"/>
+          <w:sz w:val="24"/>
+          <w:szCs w:val="24"/>
+        </w:rPr>
+        <w:t>&lt;es_&gt;&gt;</w:t>
+      </w:r>
+    </w:p>
+    <w:p>
+      <w:pPr>
+        <w:ind w:right="-608"/>
+        <w:rPr>
+          <w:rFonts w:ascii="GDS Transport Website Light" w:eastAsia="Times New Roman" w:hAnsi="GDS Transport Website Light" w:cs="Times New Roman"/>
+          <w:sz w:val="24"/>
+          <w:szCs w:val="24"/>
+        </w:rPr>
+      </w:pPr>
+    </w:p>
     <w:sectPr>
-      <w:footerReference w:type="default" r:id="rId9"/>
       <w:pgSz w:w="11909" w:h="16834"/>
       <w:pgMar w:top="851" w:right="1701" w:bottom="851" w:left="1701" w:header="0" w:footer="567" w:gutter="0"/>
       <w:pgNumType w:start="1"/>
@@ -1148,17 +1843,6 @@
     </w:p>
   </w:endnote>
 </w:endnotes>
-</file>
-
-<file path=word/footer1.xml><?xml version="1.0" encoding="utf-8"?>
-<w:ftr xmlns:wpc="http://schemas.microsoft.com/office/word/2010/wordprocessingCanvas" xmlns:cx="http://schemas.microsoft.com/office/drawing/2014/chartex" xmlns:cx1="http://schemas.microsoft.com/office/drawing/2015/9/8/chartex" xmlns:cx2="http://schemas.microsoft.com/office/drawing/2015/10/21/chartex" xmlns:cx3="http://schemas.microsoft.com/office/drawing/2016/5/9/chartex" xmlns:cx4="http://schemas.microsoft.com/office/drawing/2016/5/10/chartex" xmlns:cx5="http://schemas.microsoft.com/office/drawing/2016/5/11/chartex" xmlns:cx6="http://schemas.microsoft.com/office/drawing/2016/5/12/chartex" xmlns:cx7="http://schemas.microsoft.com/office/drawing/2016/5/13/chartex" xmlns:cx8="http://schemas.microsoft.com/office/drawing/2016/5/14/chartex" xmlns:mc="http://schemas.openxmlformats.org/markup-compatibility/2006" xmlns:aink="http://schemas.microsoft.com/office/drawing/2016/ink" xmlns:am3d="http://schemas.microsoft.com/office/drawing/2017/model3d" xmlns:o="urn:schemas-microsoft-com:office:office" xmlns:r="http://schemas.openxmlformats.org/officeDocument/2006/relationships" xmlns:m="http://schemas.openxmlformats.org/officeDocument/2006/math" xmlns:v="urn:schemas-microsoft-com:vml" xmlns:wp14="http://schemas.microsoft.com/office/word/2010/wordprocessingDrawing" xmlns:wp="http://schemas.openxmlformats.org/drawingml/2006/wordprocessingDrawing" xmlns:w10="urn:schemas-microsoft-com:office:word" xmlns:w="http://schemas.openxmlformats.org/wordprocessingml/2006/main" xmlns:w14="http://schemas.microsoft.com/office/word/2010/wordml" xmlns:w15="http://schemas.microsoft.com/office/word/2012/wordml" xmlns:w16cid="http://schemas.microsoft.com/office/word/2016/wordml/cid" xmlns:w16se="http://schemas.microsoft.com/office/word/2015/wordml/symex" xmlns:wpg="http://schemas.microsoft.com/office/word/2010/wordprocessingGroup" xmlns:wpi="http://schemas.microsoft.com/office/word/2010/wordprocessingInk" xmlns:wne="http://schemas.microsoft.com/office/word/2006/wordml" xmlns:wps="http://schemas.microsoft.com/office/word/2010/wordprocessingShape" mc:Ignorable="w14 w15 w16se w16cid wp14">
-  <w:p>
-    <w:pPr>
-      <w:pStyle w:val="Footer"/>
-      <w:ind w:left="-567"/>
-    </w:pPr>
-  </w:p>
-</w:ftr>
 </file>
 
 <file path=word/footnotes.xml><?xml version="1.0" encoding="utf-8"?>

</xml_diff>

<commit_message>
feat: add supervision order to create order event (FPLA-982) (#783)
* feat: add directions to order generation flow (FPLA-1105)
</commit_message>
<xml_diff>
--- a/docker/docmosis/templates/FL-PLW-GOR-ENG-00218.docx
+++ b/docker/docmosis/templates/FL-PLW-GOR-ENG-00218.docx
@@ -19,17 +19,17 @@
           <w:color w:val="000000" w:themeColor="text1"/>
         </w:rPr>
         <w:drawing>
-          <wp:anchor distT="0" distB="0" distL="114300" distR="114300" simplePos="0" relativeHeight="251660288" behindDoc="1" locked="0" layoutInCell="1" allowOverlap="1" wp14:anchorId="3CD9531F" wp14:editId="5B20A8A1">
+          <wp:anchor distT="0" distB="0" distL="114300" distR="114300" simplePos="0" relativeHeight="251660288" behindDoc="1" locked="0" layoutInCell="1" allowOverlap="1" wp14:anchorId="3CD9531F" wp14:editId="195E4BDE">
             <wp:simplePos x="0" y="0"/>
             <wp:positionH relativeFrom="column">
-              <wp:posOffset>5009739</wp:posOffset>
+              <wp:posOffset>5010422</wp:posOffset>
             </wp:positionH>
             <wp:positionV relativeFrom="paragraph">
-              <wp:posOffset>27940</wp:posOffset>
+              <wp:posOffset>31115</wp:posOffset>
             </wp:positionV>
             <wp:extent cx="788400" cy="777600"/>
             <wp:effectExtent l="0" t="0" r="0" b="0"/>
-            <wp:wrapNone/>
+            <wp:wrapSquare wrapText="bothSides"/>
             <wp:docPr id="3" name="Picture 3" descr="A close up of a logo&#10;&#10;Description automatically generated"/>
             <wp:cNvGraphicFramePr>
               <a:graphicFrameLocks xmlns:a="http://schemas.openxmlformats.org/drawingml/2006/main" noChangeAspect="1"/>
@@ -640,6 +640,17 @@
       </w:pPr>
       <w:r>
         <w:rPr>
+          <w:rFonts w:ascii="GDS Transport Website Light" w:hAnsi="GDS Transport Website Light"/>
+          <w:b/>
+          <w:bCs/>
+          <w:color w:val="000000"/>
+          <w:sz w:val="24"/>
+          <w:szCs w:val="24"/>
+        </w:rPr>
+        <w:t>Children</w:t>
+      </w:r>
+      <w:r>
+        <w:rPr>
           <w:rFonts w:ascii="GDS Transport Website Light" w:hAnsi="GDS Transport Website Light" w:cs="Times New Roman"/>
           <w:b/>
           <w:bCs/>
@@ -647,121 +658,20 @@
           <w:sz w:val="24"/>
           <w:szCs w:val="24"/>
         </w:rPr>
-        <w:t>&lt;&lt;cs</w:t>
-      </w:r>
-      <w:proofErr w:type="gramStart"/>
-      <w:r>
-        <w:rPr>
-          <w:rFonts w:ascii="GDS Transport Website Light" w:hAnsi="GDS Transport Website Light" w:cs="Times New Roman"/>
+        <w:t xml:space="preserve"> </w:t>
+      </w:r>
+      <w:bookmarkStart w:id="0" w:name="_GoBack"/>
+      <w:bookmarkEnd w:id="0"/>
+      <w:r>
+        <w:rPr>
+          <w:rFonts w:ascii="GDS Transport Website Light" w:eastAsia="Times New Roman" w:hAnsi="GDS Transport Website Light"/>
           <w:b/>
           <w:bCs/>
           <w:color w:val="000000"/>
           <w:sz w:val="24"/>
           <w:szCs w:val="24"/>
         </w:rPr>
-        <w:t xml:space="preserve">_{ </w:t>
-      </w:r>
-      <w:proofErr w:type="spellStart"/>
-      <w:r>
-        <w:rPr>
-          <w:rFonts w:ascii="GDS Transport Website Light" w:eastAsia="Times New Roman" w:hAnsi="GDS Transport Website Light" w:cs="Times New Roman"/>
-          <w:b/>
-          <w:bCs/>
-          <w:color w:val="000000"/>
-          <w:sz w:val="24"/>
-          <w:szCs w:val="24"/>
-        </w:rPr>
-        <w:t>children</w:t>
-      </w:r>
-      <w:r>
-        <w:rPr>
-          <w:rFonts w:ascii="GDS Transport Website Light" w:hAnsi="GDS Transport Website Light"/>
-          <w:b/>
-          <w:bCs/>
-          <w:color w:val="000000"/>
-          <w:sz w:val="24"/>
-          <w:szCs w:val="24"/>
-        </w:rPr>
-        <w:t>Count</w:t>
-      </w:r>
-      <w:proofErr w:type="spellEnd"/>
-      <w:proofErr w:type="gramEnd"/>
-      <w:r>
-        <w:rPr>
-          <w:rFonts w:ascii="GDS Transport Website Light" w:hAnsi="GDS Transport Website Light"/>
-          <w:b/>
-          <w:bCs/>
-          <w:color w:val="000000"/>
-          <w:sz w:val="24"/>
-          <w:szCs w:val="24"/>
-        </w:rPr>
-        <w:t xml:space="preserve"> &lt;2</w:t>
-      </w:r>
-      <w:r>
-        <w:rPr>
-          <w:rFonts w:ascii="GDS Transport Website Light" w:hAnsi="GDS Transport Website Light" w:cs="Times New Roman"/>
-          <w:b/>
-          <w:bCs/>
-          <w:color w:val="000000"/>
-          <w:sz w:val="24"/>
-          <w:szCs w:val="24"/>
-        </w:rPr>
-        <w:t>}&gt;&gt;</w:t>
-      </w:r>
-      <w:r>
-        <w:rPr>
-          <w:rFonts w:ascii="GDS Transport Website Light" w:hAnsi="GDS Transport Website Light"/>
-          <w:b/>
-          <w:bCs/>
-          <w:color w:val="000000"/>
-          <w:sz w:val="24"/>
-          <w:szCs w:val="24"/>
-        </w:rPr>
-        <w:t>Child</w:t>
-      </w:r>
-      <w:r>
-        <w:rPr>
-          <w:rFonts w:ascii="GDS Transport Website Light" w:hAnsi="GDS Transport Website Light" w:cs="Times New Roman"/>
-          <w:b/>
-          <w:bCs/>
-          <w:color w:val="000000"/>
-          <w:sz w:val="24"/>
-          <w:szCs w:val="24"/>
-        </w:rPr>
-        <w:t>&lt;&lt;else&gt;&gt;</w:t>
-      </w:r>
-      <w:r>
-        <w:rPr>
-          <w:rFonts w:ascii="GDS Transport Website Light" w:hAnsi="GDS Transport Website Light"/>
-          <w:b/>
-          <w:bCs/>
-          <w:color w:val="000000"/>
-          <w:sz w:val="24"/>
-          <w:szCs w:val="24"/>
-        </w:rPr>
-        <w:t>Children</w:t>
-      </w:r>
-      <w:r>
-        <w:rPr>
-          <w:rFonts w:ascii="GDS Transport Website Light" w:hAnsi="GDS Transport Website Light" w:cs="Times New Roman"/>
-          <w:b/>
-          <w:bCs/>
-          <w:color w:val="000000"/>
-          <w:sz w:val="24"/>
-          <w:szCs w:val="24"/>
-        </w:rPr>
-        <w:t xml:space="preserve"> &lt;&lt;es_&gt;&gt;</w:t>
-      </w:r>
-      <w:r>
-        <w:rPr>
-          <w:rFonts w:ascii="GDS Transport Website Light" w:eastAsia="Times New Roman" w:hAnsi="GDS Transport Website Light"/>
-          <w:b/>
-          <w:bCs/>
-          <w:color w:val="000000"/>
-          <w:sz w:val="24"/>
-          <w:szCs w:val="24"/>
-        </w:rPr>
-        <w:t xml:space="preserve"> in the case</w:t>
+        <w:t>in the case</w:t>
       </w:r>
     </w:p>
     <w:tbl>
@@ -907,15 +817,6 @@
               </w:rPr>
               <w:t>&lt;&lt;name&gt;&gt;</w:t>
             </w:r>
-            <w:r>
-              <w:rPr>
-                <w:rFonts w:ascii="GDS Transport Website Light" w:eastAsia="Times New Roman" w:hAnsi="GDS Transport Website Light"/>
-                <w:color w:val="000000" w:themeColor="text1"/>
-                <w:sz w:val="24"/>
-                <w:szCs w:val="24"/>
-              </w:rPr>
-              <w:tab/>
-            </w:r>
           </w:p>
         </w:tc>
         <w:tc>
@@ -945,17 +846,7 @@
                 <w:sz w:val="24"/>
                 <w:szCs w:val="24"/>
               </w:rPr>
-              <w:t>&lt;&lt;cs_</w:t>
-            </w:r>
-            <w:proofErr w:type="gramStart"/>
-            <w:r>
-              <w:rPr>
-                <w:rFonts w:ascii="GDS Transport Website Light" w:eastAsia="Times New Roman" w:hAnsi="GDS Transport Website Light"/>
-                <w:color w:val="000000" w:themeColor="text1"/>
-                <w:sz w:val="24"/>
-                <w:szCs w:val="24"/>
-              </w:rPr>
-              <w:t>{!</w:t>
+              <w:t>&lt;&lt;cs_{!</w:t>
             </w:r>
             <w:proofErr w:type="spellStart"/>
             <w:r>
@@ -968,7 +859,6 @@
               <w:t>isBlank</w:t>
             </w:r>
             <w:proofErr w:type="spellEnd"/>
-            <w:proofErr w:type="gramEnd"/>
             <w:r>
               <w:rPr>
                 <w:rFonts w:ascii="GDS Transport Website Light" w:eastAsia="Times New Roman" w:hAnsi="GDS Transport Website Light"/>
@@ -1007,17 +897,7 @@
                 <w:sz w:val="24"/>
                 <w:szCs w:val="24"/>
               </w:rPr>
-              <w:t>&lt;&lt;cs_</w:t>
-            </w:r>
-            <w:proofErr w:type="gramStart"/>
-            <w:r>
-              <w:rPr>
-                <w:rFonts w:ascii="GDS Transport Website Light" w:eastAsia="Times New Roman" w:hAnsi="GDS Transport Website Light"/>
-                <w:color w:val="000000" w:themeColor="text1"/>
-                <w:sz w:val="24"/>
-                <w:szCs w:val="24"/>
-              </w:rPr>
-              <w:t>{!</w:t>
+              <w:t>&lt;&lt;cs_{!</w:t>
             </w:r>
             <w:proofErr w:type="spellStart"/>
             <w:r>
@@ -1030,7 +910,6 @@
               <w:t>isBlank</w:t>
             </w:r>
             <w:proofErr w:type="spellEnd"/>
-            <w:proofErr w:type="gramEnd"/>
             <w:r>
               <w:rPr>
                 <w:rFonts w:ascii="GDS Transport Website Light" w:eastAsia="Times New Roman" w:hAnsi="GDS Transport Website Light"/>
@@ -1276,16 +1155,7 @@
           <w:sz w:val="24"/>
           <w:szCs w:val="24"/>
         </w:rPr>
-        <w:t>&lt;&lt;cs_</w:t>
-      </w:r>
-      <w:proofErr w:type="gramStart"/>
-      <w:r>
-        <w:rPr>
-          <w:rFonts w:ascii="GDS Transport Website Light" w:eastAsia="Times New Roman" w:hAnsi="GDS Transport Website Light" w:cs="Times New Roman"/>
-          <w:sz w:val="24"/>
-          <w:szCs w:val="24"/>
-        </w:rPr>
-        <w:t>{</w:t>
+        <w:t>&lt;&lt;cs_{</w:t>
       </w:r>
       <w:r>
         <w:rPr>
@@ -1305,7 +1175,6 @@
         <w:t>isBlank</w:t>
       </w:r>
       <w:proofErr w:type="spellEnd"/>
-      <w:proofErr w:type="gramEnd"/>
       <w:r>
         <w:rPr>
           <w:rFonts w:ascii="GDS Transport Website Light" w:eastAsia="Times New Roman" w:hAnsi="GDS Transport Website Light" w:cs="Times New Roman"/>
@@ -1374,6 +1243,14 @@
           <w:sz w:val="24"/>
           <w:szCs w:val="24"/>
         </w:rPr>
+        <w:t>!</w:t>
+      </w:r>
+      <w:r>
+        <w:rPr>
+          <w:rFonts w:ascii="GDS Transport Website Light" w:eastAsia="Times New Roman" w:hAnsi="GDS Transport Website Light" w:cs="Times New Roman"/>
+          <w:sz w:val="24"/>
+          <w:szCs w:val="24"/>
+        </w:rPr>
         <w:t>=</w:t>
       </w:r>
       <w:r>
@@ -1390,87 +1267,87 @@
           <w:sz w:val="24"/>
           <w:szCs w:val="24"/>
         </w:rPr>
-        <w:t>CARE_ORDER</w:t>
-      </w:r>
-      <w:r>
-        <w:rPr>
-          <w:rFonts w:ascii="GDS Transport Website Light" w:eastAsia="Times New Roman" w:hAnsi="GDS Transport Website Light" w:cs="Times New Roman"/>
-          <w:sz w:val="24"/>
-          <w:szCs w:val="24"/>
-        </w:rPr>
-        <w:t>’</w:t>
-      </w:r>
-      <w:r>
-        <w:rPr>
-          <w:rFonts w:ascii="GDS Transport Website Light" w:eastAsia="Times New Roman" w:hAnsi="GDS Transport Website Light" w:cs="Times New Roman"/>
-          <w:sz w:val="24"/>
-          <w:szCs w:val="24"/>
-        </w:rPr>
-        <w:t>}&gt;&gt;</w:t>
+        <w:t>BLANK</w:t>
+      </w:r>
+      <w:r>
+        <w:rPr>
+          <w:rFonts w:ascii="GDS Transport Website Light" w:eastAsia="Times New Roman" w:hAnsi="GDS Transport Website Light" w:cs="Times New Roman"/>
+          <w:sz w:val="24"/>
+          <w:szCs w:val="24"/>
+        </w:rPr>
+        <w:t>_ORDER</w:t>
+      </w:r>
+      <w:r>
+        <w:rPr>
+          <w:rFonts w:ascii="GDS Transport Website Light" w:eastAsia="Times New Roman" w:hAnsi="GDS Transport Website Light" w:cs="Times New Roman"/>
+          <w:sz w:val="24"/>
+          <w:szCs w:val="24"/>
+        </w:rPr>
+        <w:t>’}&gt;&gt;</w:t>
       </w:r>
     </w:p>
     <w:p>
       <w:pPr>
         <w:ind w:left="-567" w:right="-608"/>
         <w:rPr>
-          <w:rFonts w:ascii="GDS Transport Website Light" w:eastAsia="Times New Roman" w:hAnsi="GDS Transport Website Light"/>
-          <w:b/>
-          <w:bCs/>
-          <w:color w:val="000000"/>
-          <w:sz w:val="24"/>
-          <w:szCs w:val="24"/>
-        </w:rPr>
-      </w:pPr>
-      <w:r>
-        <w:rPr>
-          <w:rFonts w:ascii="GDS Transport Website Light" w:eastAsia="Times New Roman" w:hAnsi="GDS Transport Website Light"/>
-          <w:b/>
-          <w:bCs/>
-          <w:color w:val="000000"/>
-          <w:sz w:val="24"/>
-          <w:szCs w:val="24"/>
-        </w:rPr>
-        <w:t>Directions</w:t>
+          <w:rFonts w:ascii="GDS Transport Website Light" w:eastAsia="Times New Roman" w:hAnsi="GDS Transport Website Light" w:cs="Times New Roman"/>
+          <w:sz w:val="24"/>
+          <w:szCs w:val="24"/>
+        </w:rPr>
+      </w:pPr>
+      <w:r>
+        <w:rPr>
+          <w:rFonts w:ascii="GDS Transport Website Light" w:eastAsia="Times New Roman" w:hAnsi="GDS Transport Website Light" w:cs="Times New Roman"/>
+          <w:sz w:val="24"/>
+          <w:szCs w:val="24"/>
+        </w:rPr>
+        <w:t>&lt;&lt;</w:t>
+      </w:r>
+      <w:proofErr w:type="spellStart"/>
+      <w:r>
+        <w:rPr>
+          <w:rFonts w:ascii="GDS Transport Website Light" w:eastAsia="Times New Roman" w:hAnsi="GDS Transport Website Light" w:cs="Times New Roman"/>
+          <w:sz w:val="24"/>
+          <w:szCs w:val="24"/>
+        </w:rPr>
+        <w:t>furtherDirections</w:t>
+      </w:r>
+      <w:proofErr w:type="spellEnd"/>
+      <w:r>
+        <w:rPr>
+          <w:rFonts w:ascii="GDS Transport Website Light" w:eastAsia="Times New Roman" w:hAnsi="GDS Transport Website Light" w:cs="Times New Roman"/>
+          <w:sz w:val="24"/>
+          <w:szCs w:val="24"/>
+        </w:rPr>
+        <w:t>&gt;&gt;</w:t>
       </w:r>
     </w:p>
     <w:p>
       <w:pPr>
         <w:ind w:left="-567" w:right="-608"/>
         <w:rPr>
-          <w:rFonts w:ascii="GDS Transport Website Light" w:eastAsia="Times New Roman" w:hAnsi="GDS Transport Website Light"/>
-          <w:b/>
-          <w:bCs/>
-          <w:color w:val="000000"/>
-          <w:sz w:val="24"/>
-          <w:szCs w:val="24"/>
-        </w:rPr>
-      </w:pPr>
-    </w:p>
-    <w:p>
-      <w:pPr>
-        <w:ind w:left="-567" w:right="-608"/>
-        <w:rPr>
-          <w:rFonts w:ascii="GDS Transport Website Light" w:eastAsia="Times New Roman" w:hAnsi="GDS Transport Website Light" w:cs="Times New Roman"/>
-          <w:sz w:val="24"/>
-          <w:szCs w:val="24"/>
-        </w:rPr>
-      </w:pPr>
-      <w:r>
-        <w:rPr>
-          <w:rFonts w:ascii="GDS Transport Website Light" w:eastAsia="Times New Roman" w:hAnsi="GDS Transport Website Light" w:cs="Times New Roman"/>
-          <w:sz w:val="24"/>
-          <w:szCs w:val="24"/>
-        </w:rPr>
-        <w:t>&lt;&lt;</w:t>
+          <w:rFonts w:ascii="GDS Transport Website Light" w:eastAsia="Times New Roman" w:hAnsi="GDS Transport Website Light" w:cs="Times New Roman"/>
+          <w:sz w:val="24"/>
+          <w:szCs w:val="24"/>
+        </w:rPr>
+      </w:pPr>
+      <w:r>
+        <w:rPr>
+          <w:rFonts w:ascii="GDS Transport Website Light" w:eastAsia="Times New Roman" w:hAnsi="GDS Transport Website Light" w:cs="Times New Roman"/>
+          <w:sz w:val="24"/>
+          <w:szCs w:val="24"/>
+        </w:rPr>
+        <w:t>&lt;&lt;es_{</w:t>
       </w:r>
       <w:proofErr w:type="spellStart"/>
-      <w:r>
-        <w:rPr>
-          <w:rFonts w:ascii="GDS Transport Website Light" w:eastAsia="Times New Roman" w:hAnsi="GDS Transport Website Light" w:cs="Times New Roman"/>
-          <w:sz w:val="24"/>
-          <w:szCs w:val="24"/>
-        </w:rPr>
-        <w:t>furtherDirections</w:t>
+      <w:proofErr w:type="gramStart"/>
+      <w:r>
+        <w:rPr>
+          <w:rFonts w:ascii="GDS Transport Website Light" w:eastAsia="Times New Roman" w:hAnsi="GDS Transport Website Light" w:cs="Times New Roman"/>
+          <w:sz w:val="24"/>
+          <w:szCs w:val="24"/>
+        </w:rPr>
+        <w:t>orderType</w:t>
       </w:r>
       <w:proofErr w:type="spellEnd"/>
       <w:r>
@@ -1479,44 +1356,8 @@
           <w:sz w:val="24"/>
           <w:szCs w:val="24"/>
         </w:rPr>
-        <w:t>&gt;&gt;</w:t>
-      </w:r>
-    </w:p>
-    <w:p>
-      <w:pPr>
-        <w:ind w:left="-567" w:right="-608"/>
-        <w:rPr>
-          <w:rFonts w:ascii="GDS Transport Website Light" w:eastAsia="Times New Roman" w:hAnsi="GDS Transport Website Light" w:cs="Times New Roman"/>
-          <w:sz w:val="24"/>
-          <w:szCs w:val="24"/>
-        </w:rPr>
-      </w:pPr>
-      <w:r>
-        <w:rPr>
-          <w:rFonts w:ascii="GDS Transport Website Light" w:eastAsia="Times New Roman" w:hAnsi="GDS Transport Website Light" w:cs="Times New Roman"/>
-          <w:sz w:val="24"/>
-          <w:szCs w:val="24"/>
-        </w:rPr>
-        <w:t>&lt;&lt;es_</w:t>
-      </w:r>
-      <w:r>
-        <w:rPr>
-          <w:rFonts w:ascii="GDS Transport Website Light" w:eastAsia="Times New Roman" w:hAnsi="GDS Transport Website Light" w:cs="Times New Roman"/>
-          <w:sz w:val="24"/>
-          <w:szCs w:val="24"/>
-        </w:rPr>
-        <w:t>{</w:t>
-      </w:r>
-      <w:proofErr w:type="spellStart"/>
-      <w:r>
-        <w:rPr>
-          <w:rFonts w:ascii="GDS Transport Website Light" w:eastAsia="Times New Roman" w:hAnsi="GDS Transport Website Light" w:cs="Times New Roman"/>
-          <w:sz w:val="24"/>
-          <w:szCs w:val="24"/>
-        </w:rPr>
-        <w:t>orderType</w:t>
-      </w:r>
-      <w:proofErr w:type="spellEnd"/>
+        <w:t>!</w:t>
+      </w:r>
       <w:r>
         <w:rPr>
           <w:rFonts w:ascii="GDS Transport Website Light" w:eastAsia="Times New Roman" w:hAnsi="GDS Transport Website Light" w:cs="Times New Roman"/>
@@ -1525,6 +1366,7 @@
         </w:rPr>
         <w:t>=</w:t>
       </w:r>
+      <w:proofErr w:type="gramEnd"/>
       <w:r>
         <w:rPr>
           <w:rFonts w:ascii="GDS Transport Website Light" w:eastAsia="Times New Roman" w:hAnsi="GDS Transport Website Light" w:cs="Times New Roman"/>
@@ -1539,7 +1381,15 @@
           <w:sz w:val="24"/>
           <w:szCs w:val="24"/>
         </w:rPr>
-        <w:t>CARE_ORDER</w:t>
+        <w:t>BLANK</w:t>
+      </w:r>
+      <w:r>
+        <w:rPr>
+          <w:rFonts w:ascii="GDS Transport Website Light" w:eastAsia="Times New Roman" w:hAnsi="GDS Transport Website Light" w:cs="Times New Roman"/>
+          <w:sz w:val="24"/>
+          <w:szCs w:val="24"/>
+        </w:rPr>
+        <w:t>_ORDER</w:t>
       </w:r>
       <w:r>
         <w:rPr>
@@ -1549,8 +1399,6 @@
         </w:rPr>
         <w:t>’}&gt;&gt;</w:t>
       </w:r>
-      <w:bookmarkStart w:id="0" w:name="_GoBack"/>
-      <w:bookmarkEnd w:id="0"/>
     </w:p>
     <w:p>
       <w:pPr>

</xml_diff>

<commit_message>
Updated wording on document
</commit_message>
<xml_diff>
--- a/docker/docmosis/templates/FL-PLW-GOR-ENG-00218.docx
+++ b/docker/docmosis/templates/FL-PLW-GOR-ENG-00218.docx
@@ -165,7 +165,47 @@
           <w:sz w:val="28"/>
           <w:szCs w:val="28"/>
         </w:rPr>
-        <w:t>{toUpperCase(familyManCaseNumber)}</w:t>
+        <w:t>{</w:t>
+      </w:r>
+      <w:proofErr w:type="spellStart"/>
+      <w:r>
+        <w:rPr>
+          <w:rFonts w:ascii="GDS Transport Website Light" w:eastAsia="Times New Roman" w:hAnsi="GDS Transport Website Light"/>
+          <w:color w:val="000000" w:themeColor="text1"/>
+          <w:sz w:val="28"/>
+          <w:szCs w:val="28"/>
+        </w:rPr>
+        <w:t>toUpperCase</w:t>
+      </w:r>
+      <w:proofErr w:type="spellEnd"/>
+      <w:r>
+        <w:rPr>
+          <w:rFonts w:ascii="GDS Transport Website Light" w:eastAsia="Times New Roman" w:hAnsi="GDS Transport Website Light"/>
+          <w:color w:val="000000" w:themeColor="text1"/>
+          <w:sz w:val="28"/>
+          <w:szCs w:val="28"/>
+        </w:rPr>
+        <w:t>(</w:t>
+      </w:r>
+      <w:proofErr w:type="spellStart"/>
+      <w:r>
+        <w:rPr>
+          <w:rFonts w:ascii="GDS Transport Website Light" w:eastAsia="Times New Roman" w:hAnsi="GDS Transport Website Light"/>
+          <w:color w:val="000000" w:themeColor="text1"/>
+          <w:sz w:val="28"/>
+          <w:szCs w:val="28"/>
+        </w:rPr>
+        <w:t>familyManCaseNumber</w:t>
+      </w:r>
+      <w:proofErr w:type="spellEnd"/>
+      <w:r>
+        <w:rPr>
+          <w:rFonts w:ascii="GDS Transport Website Light" w:eastAsia="Times New Roman" w:hAnsi="GDS Transport Website Light"/>
+          <w:color w:val="000000" w:themeColor="text1"/>
+          <w:sz w:val="28"/>
+          <w:szCs w:val="28"/>
+        </w:rPr>
+        <w:t>)}</w:t>
       </w:r>
       <w:r>
         <w:rPr>
@@ -198,7 +238,92 @@
           <w:sz w:val="32"/>
           <w:szCs w:val="32"/>
         </w:rPr>
-        <w:t>&lt;&lt;cs_{!isBlank(orderTitle)}&gt;&gt;&lt;&lt;orderTitle&gt;&gt;&lt;&lt;else&gt;&gt; Order &lt;&lt;es_&gt;&gt;</w:t>
+        <w:t>&lt;&lt;cs_</w:t>
+      </w:r>
+      <w:proofErr w:type="gramStart"/>
+      <w:r>
+        <w:rPr>
+          <w:rFonts w:ascii="GDS Transport Website Light" w:eastAsia="Times New Roman" w:hAnsi="GDS Transport Website Light"/>
+          <w:b/>
+          <w:bCs/>
+          <w:color w:val="000000"/>
+          <w:sz w:val="32"/>
+          <w:szCs w:val="32"/>
+        </w:rPr>
+        <w:t>{!</w:t>
+      </w:r>
+      <w:proofErr w:type="spellStart"/>
+      <w:r>
+        <w:rPr>
+          <w:rFonts w:ascii="GDS Transport Website Light" w:eastAsia="Times New Roman" w:hAnsi="GDS Transport Website Light"/>
+          <w:b/>
+          <w:bCs/>
+          <w:color w:val="000000"/>
+          <w:sz w:val="32"/>
+          <w:szCs w:val="32"/>
+        </w:rPr>
+        <w:t>isBlank</w:t>
+      </w:r>
+      <w:proofErr w:type="spellEnd"/>
+      <w:proofErr w:type="gramEnd"/>
+      <w:r>
+        <w:rPr>
+          <w:rFonts w:ascii="GDS Transport Website Light" w:eastAsia="Times New Roman" w:hAnsi="GDS Transport Website Light"/>
+          <w:b/>
+          <w:bCs/>
+          <w:color w:val="000000"/>
+          <w:sz w:val="32"/>
+          <w:szCs w:val="32"/>
+        </w:rPr>
+        <w:t>(</w:t>
+      </w:r>
+      <w:proofErr w:type="spellStart"/>
+      <w:r>
+        <w:rPr>
+          <w:rFonts w:ascii="GDS Transport Website Light" w:eastAsia="Times New Roman" w:hAnsi="GDS Transport Website Light"/>
+          <w:b/>
+          <w:bCs/>
+          <w:color w:val="000000"/>
+          <w:sz w:val="32"/>
+          <w:szCs w:val="32"/>
+        </w:rPr>
+        <w:t>orderTitle</w:t>
+      </w:r>
+      <w:proofErr w:type="spellEnd"/>
+      <w:r>
+        <w:rPr>
+          <w:rFonts w:ascii="GDS Transport Website Light" w:eastAsia="Times New Roman" w:hAnsi="GDS Transport Website Light"/>
+          <w:b/>
+          <w:bCs/>
+          <w:color w:val="000000"/>
+          <w:sz w:val="32"/>
+          <w:szCs w:val="32"/>
+        </w:rPr>
+        <w:t>)}&gt;&gt;&lt;&lt;</w:t>
+      </w:r>
+      <w:proofErr w:type="spellStart"/>
+      <w:r>
+        <w:rPr>
+          <w:rFonts w:ascii="GDS Transport Website Light" w:eastAsia="Times New Roman" w:hAnsi="GDS Transport Website Light"/>
+          <w:b/>
+          <w:bCs/>
+          <w:color w:val="000000"/>
+          <w:sz w:val="32"/>
+          <w:szCs w:val="32"/>
+        </w:rPr>
+        <w:t>orderTitle</w:t>
+      </w:r>
+      <w:proofErr w:type="spellEnd"/>
+      <w:r>
+        <w:rPr>
+          <w:rFonts w:ascii="GDS Transport Website Light" w:eastAsia="Times New Roman" w:hAnsi="GDS Transport Website Light"/>
+          <w:b/>
+          <w:bCs/>
+          <w:color w:val="000000"/>
+          <w:sz w:val="32"/>
+          <w:szCs w:val="32"/>
+        </w:rPr>
+        <w:t>&gt;&gt;&lt;&lt;else&gt;&gt; Order &lt;&lt;es_&gt;&gt;</w:t>
       </w:r>
     </w:p>
     <w:p>
@@ -218,7 +343,27 @@
           <w:sz w:val="24"/>
           <w:szCs w:val="24"/>
         </w:rPr>
-        <w:t>&lt;&lt;childrenAct&gt;&gt;</w:t>
+        <w:t>&lt;&lt;</w:t>
+      </w:r>
+      <w:proofErr w:type="spellStart"/>
+      <w:r>
+        <w:rPr>
+          <w:rFonts w:ascii="GDS Transport Website Light" w:eastAsia="Times New Roman" w:hAnsi="GDS Transport Website Light"/>
+          <w:color w:val="000000"/>
+          <w:sz w:val="24"/>
+          <w:szCs w:val="24"/>
+        </w:rPr>
+        <w:t>childrenAct</w:t>
+      </w:r>
+      <w:proofErr w:type="spellEnd"/>
+      <w:r>
+        <w:rPr>
+          <w:rFonts w:ascii="GDS Transport Website Light" w:eastAsia="Times New Roman" w:hAnsi="GDS Transport Website Light"/>
+          <w:color w:val="000000"/>
+          <w:sz w:val="24"/>
+          <w:szCs w:val="24"/>
+        </w:rPr>
+        <w:t>&gt;&gt;</w:t>
       </w:r>
     </w:p>
     <w:p>
@@ -249,15 +394,16 @@
           <w:sz w:val="24"/>
           <w:szCs w:val="24"/>
         </w:rPr>
-        <w:t>&lt;&lt;</w:t>
-      </w:r>
-      <w:r>
-        <w:rPr>
-          <w:rFonts w:ascii="GDS Transport Website Light" w:eastAsia="Times New Roman" w:hAnsi="GDS Transport Website Light" w:cs="Times New Roman"/>
-          <w:sz w:val="24"/>
-          <w:szCs w:val="24"/>
-        </w:rPr>
-        <w:t>dateOfIssue</w:t>
+        <w:t>Order</w:t>
+      </w:r>
+      <w:r>
+        <w:rPr>
+          <w:rFonts w:ascii="GDS Transport Website Light" w:eastAsia="Times New Roman" w:hAnsi="GDS Transport Website Light"/>
+          <w:color w:val="000000" w:themeColor="text1"/>
+          <w:sz w:val="24"/>
+          <w:szCs w:val="24"/>
+        </w:rPr>
+        <w:t>ed</w:t>
       </w:r>
       <w:bookmarkStart w:id="0" w:name="_GoBack"/>
       <w:bookmarkEnd w:id="0"/>
@@ -268,57 +414,164 @@
           <w:sz w:val="24"/>
           <w:szCs w:val="24"/>
         </w:rPr>
+        <w:t xml:space="preserve"> on </w:t>
+      </w:r>
+      <w:r>
+        <w:rPr>
+          <w:rFonts w:ascii="GDS Transport Website Light" w:eastAsia="Times New Roman" w:hAnsi="GDS Transport Website Light"/>
+          <w:color w:val="000000" w:themeColor="text1"/>
+          <w:sz w:val="24"/>
+          <w:szCs w:val="24"/>
+        </w:rPr>
+        <w:t>&lt;&lt;</w:t>
+      </w:r>
+      <w:proofErr w:type="spellStart"/>
+      <w:r>
+        <w:rPr>
+          <w:rFonts w:ascii="GDS Transport Website Light" w:eastAsia="Times New Roman" w:hAnsi="GDS Transport Website Light" w:cs="Times New Roman"/>
+          <w:sz w:val="24"/>
+          <w:szCs w:val="24"/>
+        </w:rPr>
+        <w:t>dateOfIssue</w:t>
+      </w:r>
+      <w:proofErr w:type="spellEnd"/>
+      <w:r>
+        <w:rPr>
+          <w:rFonts w:ascii="GDS Transport Website Light" w:eastAsia="Times New Roman" w:hAnsi="GDS Transport Website Light"/>
+          <w:color w:val="000000" w:themeColor="text1"/>
+          <w:sz w:val="24"/>
+          <w:szCs w:val="24"/>
+        </w:rPr>
         <w:t>&gt;&gt;</w:t>
+      </w:r>
+      <w:r>
+        <w:rPr>
+          <w:rFonts w:ascii="GDS Transport Website Light" w:eastAsia="Times New Roman" w:hAnsi="GDS Transport Website Light"/>
+          <w:color w:val="000000" w:themeColor="text1"/>
+          <w:sz w:val="24"/>
+          <w:szCs w:val="24"/>
+        </w:rPr>
+        <w:t xml:space="preserve"> by &lt;&lt;</w:t>
+      </w:r>
+      <w:proofErr w:type="spellStart"/>
+      <w:r>
+        <w:rPr>
+          <w:rFonts w:ascii="GDS Transport Website Light" w:eastAsia="Times New Roman" w:hAnsi="GDS Transport Website Light"/>
+          <w:color w:val="000000" w:themeColor="text1"/>
+          <w:sz w:val="24"/>
+          <w:szCs w:val="24"/>
+        </w:rPr>
+        <w:t>judgeTitleAndName</w:t>
+      </w:r>
+      <w:proofErr w:type="spellEnd"/>
+      <w:r>
+        <w:rPr>
+          <w:rFonts w:ascii="GDS Transport Website Light" w:eastAsia="Times New Roman" w:hAnsi="GDS Transport Website Light"/>
+          <w:color w:val="000000" w:themeColor="text1"/>
+          <w:sz w:val="24"/>
+          <w:szCs w:val="24"/>
+        </w:rPr>
+        <w:t>&gt;&gt;&lt;&lt;cs_{!</w:t>
+      </w:r>
+      <w:proofErr w:type="spellStart"/>
+      <w:r>
+        <w:rPr>
+          <w:rFonts w:ascii="GDS Transport Website Light" w:eastAsia="Times New Roman" w:hAnsi="GDS Transport Website Light"/>
+          <w:color w:val="000000" w:themeColor="text1"/>
+          <w:sz w:val="24"/>
+          <w:szCs w:val="24"/>
+        </w:rPr>
+        <w:t>isBlank</w:t>
+      </w:r>
+      <w:proofErr w:type="spellEnd"/>
+      <w:r>
+        <w:rPr>
+          <w:rFonts w:ascii="GDS Transport Website Light" w:eastAsia="Times New Roman" w:hAnsi="GDS Transport Website Light"/>
+          <w:color w:val="000000" w:themeColor="text1"/>
+          <w:sz w:val="24"/>
+          <w:szCs w:val="24"/>
+        </w:rPr>
+        <w:t>(</w:t>
+      </w:r>
+      <w:proofErr w:type="spellStart"/>
+      <w:r>
+        <w:rPr>
+          <w:rFonts w:ascii="GDS Transport Website Light" w:eastAsia="Times New Roman" w:hAnsi="GDS Transport Website Light"/>
+          <w:color w:val="000000" w:themeColor="text1"/>
+          <w:sz w:val="24"/>
+          <w:szCs w:val="24"/>
+        </w:rPr>
+        <w:t>legalAdvisorName</w:t>
+      </w:r>
+      <w:proofErr w:type="spellEnd"/>
+      <w:r>
+        <w:rPr>
+          <w:rFonts w:ascii="GDS Transport Website Light" w:eastAsia="Times New Roman" w:hAnsi="GDS Transport Website Light"/>
+          <w:color w:val="000000" w:themeColor="text1"/>
+          <w:sz w:val="24"/>
+          <w:szCs w:val="24"/>
+        </w:rPr>
+        <w:t>)}&gt;&gt; and Legal advisor &lt;&lt;</w:t>
+      </w:r>
+      <w:proofErr w:type="spellStart"/>
+      <w:r>
+        <w:rPr>
+          <w:rFonts w:ascii="GDS Transport Website Light" w:eastAsia="Times New Roman" w:hAnsi="GDS Transport Website Light"/>
+          <w:color w:val="000000" w:themeColor="text1"/>
+          <w:sz w:val="24"/>
+          <w:szCs w:val="24"/>
+        </w:rPr>
+        <w:t>legalAdvisorName</w:t>
+      </w:r>
+      <w:proofErr w:type="spellEnd"/>
+      <w:r>
+        <w:rPr>
+          <w:rFonts w:ascii="GDS Transport Website Light" w:eastAsia="Times New Roman" w:hAnsi="GDS Transport Website Light"/>
+          <w:color w:val="000000" w:themeColor="text1"/>
+          <w:sz w:val="24"/>
+          <w:szCs w:val="24"/>
+        </w:rPr>
+        <w:t>&gt;&gt;&lt;&lt;es_&gt;&gt;</w:t>
       </w:r>
     </w:p>
     <w:p>
       <w:pPr>
         <w:ind w:left="-567" w:right="-608"/>
         <w:rPr>
-          <w:rFonts w:ascii="GDS Transport Website Light" w:eastAsia="Times New Roman" w:hAnsi="GDS Transport Website Light" w:cs="Times New Roman"/>
-          <w:sz w:val="24"/>
-          <w:szCs w:val="24"/>
-        </w:rPr>
-      </w:pPr>
-    </w:p>
-    <w:p>
-      <w:pPr>
-        <w:ind w:left="-567" w:right="-608"/>
-        <w:rPr>
-          <w:rFonts w:ascii="GDS Transport Website Light" w:eastAsia="Times New Roman" w:hAnsi="GDS Transport Website Light"/>
-          <w:color w:val="000000" w:themeColor="text1"/>
-          <w:sz w:val="24"/>
-          <w:szCs w:val="24"/>
-        </w:rPr>
-      </w:pPr>
-      <w:r>
-        <w:rPr>
-          <w:rFonts w:ascii="GDS Transport Website Light" w:eastAsia="Times New Roman" w:hAnsi="GDS Transport Website Light"/>
-          <w:color w:val="000000" w:themeColor="text1"/>
-          <w:sz w:val="24"/>
-          <w:szCs w:val="24"/>
-        </w:rPr>
-        <w:t>&lt;&lt;cs_{!isBlank(judgeTitleAndName)}&gt;&gt;&lt;&lt;judgeTitleAndName&gt;&gt;&lt;&lt;es_&gt;&gt; &lt;&lt;cs_{!isBlank(legalAdvisorName)}&gt;&gt; and Legal advisor &lt;&lt;legalAdvisorName&gt;&gt;&lt;&lt;es_&gt;&gt;</w:t>
-      </w:r>
-    </w:p>
-    <w:p>
-      <w:pPr>
-        <w:ind w:left="-567" w:right="-608"/>
-        <w:rPr>
-          <w:rFonts w:ascii="GDS Transport Website Light" w:eastAsia="Times New Roman" w:hAnsi="GDS Transport Website Light"/>
-          <w:color w:val="000000" w:themeColor="text1"/>
-          <w:sz w:val="24"/>
-          <w:szCs w:val="24"/>
-        </w:rPr>
-      </w:pPr>
-      <w:r>
-        <w:rPr>
-          <w:rFonts w:ascii="GDS Transport Website Light" w:eastAsia="Times New Roman" w:hAnsi="GDS Transport Website Light"/>
-          <w:color w:val="000000" w:themeColor="text1"/>
-          <w:sz w:val="24"/>
-          <w:szCs w:val="24"/>
-        </w:rPr>
-        <w:t>&lt;&lt;courtName&gt;&gt;</w:t>
+          <w:rFonts w:ascii="GDS Transport Website Light" w:eastAsia="Times New Roman" w:hAnsi="GDS Transport Website Light"/>
+          <w:color w:val="000000" w:themeColor="text1"/>
+          <w:sz w:val="24"/>
+          <w:szCs w:val="24"/>
+        </w:rPr>
+      </w:pPr>
+      <w:r>
+        <w:rPr>
+          <w:rFonts w:ascii="GDS Transport Website Light" w:eastAsia="Times New Roman" w:hAnsi="GDS Transport Website Light"/>
+          <w:color w:val="000000" w:themeColor="text1"/>
+          <w:sz w:val="24"/>
+          <w:szCs w:val="24"/>
+        </w:rPr>
+        <w:t>&lt;&lt;</w:t>
+      </w:r>
+      <w:proofErr w:type="spellStart"/>
+      <w:r>
+        <w:rPr>
+          <w:rFonts w:ascii="GDS Transport Website Light" w:eastAsia="Times New Roman" w:hAnsi="GDS Transport Website Light"/>
+          <w:color w:val="000000" w:themeColor="text1"/>
+          <w:sz w:val="24"/>
+          <w:szCs w:val="24"/>
+        </w:rPr>
+        <w:t>courtName</w:t>
+      </w:r>
+      <w:proofErr w:type="spellEnd"/>
+      <w:r>
+        <w:rPr>
+          <w:rFonts w:ascii="GDS Transport Website Light" w:eastAsia="Times New Roman" w:hAnsi="GDS Transport Website Light"/>
+          <w:color w:val="000000" w:themeColor="text1"/>
+          <w:sz w:val="24"/>
+          <w:szCs w:val="24"/>
+        </w:rPr>
+        <w:t>&gt;&gt;</w:t>
       </w:r>
     </w:p>
     <w:p>
@@ -423,7 +676,23 @@
                 <w:rFonts w:ascii="GDS Transport Website Light" w:hAnsi="GDS Transport Website Light" w:cs="Arial"/>
                 <w:color w:val="000000" w:themeColor="text1"/>
               </w:rPr>
-              <w:t>&lt;&lt;rr_children&gt;&gt;</w:t>
+              <w:t>&lt;&lt;</w:t>
+            </w:r>
+            <w:proofErr w:type="spellStart"/>
+            <w:r>
+              <w:rPr>
+                <w:rFonts w:ascii="GDS Transport Website Light" w:hAnsi="GDS Transport Website Light" w:cs="Arial"/>
+                <w:color w:val="000000" w:themeColor="text1"/>
+              </w:rPr>
+              <w:t>rr_children</w:t>
+            </w:r>
+            <w:proofErr w:type="spellEnd"/>
+            <w:r>
+              <w:rPr>
+                <w:rFonts w:ascii="GDS Transport Website Light" w:hAnsi="GDS Transport Website Light" w:cs="Arial"/>
+                <w:color w:val="000000" w:themeColor="text1"/>
+              </w:rPr>
+              <w:t>&gt;&gt;</w:t>
             </w:r>
           </w:p>
         </w:tc>
@@ -532,7 +801,38 @@
                 <w:sz w:val="24"/>
                 <w:szCs w:val="24"/>
               </w:rPr>
-              <w:t>&lt;&lt;cs_{!isBlank(gender)}&gt;&gt; &lt;&lt;gender&gt;&gt;&lt;&lt;es_&gt;&gt;</w:t>
+              <w:t>&lt;&lt;cs_</w:t>
+            </w:r>
+            <w:proofErr w:type="gramStart"/>
+            <w:r>
+              <w:rPr>
+                <w:rFonts w:ascii="GDS Transport Website Light" w:eastAsia="Times New Roman" w:hAnsi="GDS Transport Website Light"/>
+                <w:color w:val="000000" w:themeColor="text1"/>
+                <w:sz w:val="24"/>
+                <w:szCs w:val="24"/>
+              </w:rPr>
+              <w:t>{!</w:t>
+            </w:r>
+            <w:proofErr w:type="spellStart"/>
+            <w:r>
+              <w:rPr>
+                <w:rFonts w:ascii="GDS Transport Website Light" w:eastAsia="Times New Roman" w:hAnsi="GDS Transport Website Light"/>
+                <w:color w:val="000000" w:themeColor="text1"/>
+                <w:sz w:val="24"/>
+                <w:szCs w:val="24"/>
+              </w:rPr>
+              <w:t>isBlank</w:t>
+            </w:r>
+            <w:proofErr w:type="spellEnd"/>
+            <w:proofErr w:type="gramEnd"/>
+            <w:r>
+              <w:rPr>
+                <w:rFonts w:ascii="GDS Transport Website Light" w:eastAsia="Times New Roman" w:hAnsi="GDS Transport Website Light"/>
+                <w:color w:val="000000" w:themeColor="text1"/>
+                <w:sz w:val="24"/>
+                <w:szCs w:val="24"/>
+              </w:rPr>
+              <w:t>(gender)}&gt;&gt; &lt;&lt;gender&gt;&gt;&lt;&lt;es_&gt;&gt;</w:t>
             </w:r>
           </w:p>
         </w:tc>
@@ -563,7 +863,78 @@
                 <w:sz w:val="24"/>
                 <w:szCs w:val="24"/>
               </w:rPr>
-              <w:t>&lt;&lt;cs_{!isBlank(dateOfBirth)}&gt;&gt; Born &lt;&lt;dateOfBirth&gt;&gt;&lt;&lt;es_&gt;&gt;</w:t>
+              <w:t>&lt;&lt;cs_</w:t>
+            </w:r>
+            <w:proofErr w:type="gramStart"/>
+            <w:r>
+              <w:rPr>
+                <w:rFonts w:ascii="GDS Transport Website Light" w:eastAsia="Times New Roman" w:hAnsi="GDS Transport Website Light"/>
+                <w:color w:val="000000" w:themeColor="text1"/>
+                <w:sz w:val="24"/>
+                <w:szCs w:val="24"/>
+              </w:rPr>
+              <w:t>{!</w:t>
+            </w:r>
+            <w:proofErr w:type="spellStart"/>
+            <w:r>
+              <w:rPr>
+                <w:rFonts w:ascii="GDS Transport Website Light" w:eastAsia="Times New Roman" w:hAnsi="GDS Transport Website Light"/>
+                <w:color w:val="000000" w:themeColor="text1"/>
+                <w:sz w:val="24"/>
+                <w:szCs w:val="24"/>
+              </w:rPr>
+              <w:t>isBlank</w:t>
+            </w:r>
+            <w:proofErr w:type="spellEnd"/>
+            <w:proofErr w:type="gramEnd"/>
+            <w:r>
+              <w:rPr>
+                <w:rFonts w:ascii="GDS Transport Website Light" w:eastAsia="Times New Roman" w:hAnsi="GDS Transport Website Light"/>
+                <w:color w:val="000000" w:themeColor="text1"/>
+                <w:sz w:val="24"/>
+                <w:szCs w:val="24"/>
+              </w:rPr>
+              <w:t>(</w:t>
+            </w:r>
+            <w:proofErr w:type="spellStart"/>
+            <w:r>
+              <w:rPr>
+                <w:rFonts w:ascii="GDS Transport Website Light" w:eastAsia="Times New Roman" w:hAnsi="GDS Transport Website Light"/>
+                <w:color w:val="000000" w:themeColor="text1"/>
+                <w:sz w:val="24"/>
+                <w:szCs w:val="24"/>
+              </w:rPr>
+              <w:t>dateOfBirth</w:t>
+            </w:r>
+            <w:proofErr w:type="spellEnd"/>
+            <w:r>
+              <w:rPr>
+                <w:rFonts w:ascii="GDS Transport Website Light" w:eastAsia="Times New Roman" w:hAnsi="GDS Transport Website Light"/>
+                <w:color w:val="000000" w:themeColor="text1"/>
+                <w:sz w:val="24"/>
+                <w:szCs w:val="24"/>
+              </w:rPr>
+              <w:t>)}&gt;&gt; Born &lt;&lt;</w:t>
+            </w:r>
+            <w:proofErr w:type="spellStart"/>
+            <w:r>
+              <w:rPr>
+                <w:rFonts w:ascii="GDS Transport Website Light" w:eastAsia="Times New Roman" w:hAnsi="GDS Transport Website Light"/>
+                <w:color w:val="000000" w:themeColor="text1"/>
+                <w:sz w:val="24"/>
+                <w:szCs w:val="24"/>
+              </w:rPr>
+              <w:t>dateOfBirth</w:t>
+            </w:r>
+            <w:proofErr w:type="spellEnd"/>
+            <w:r>
+              <w:rPr>
+                <w:rFonts w:ascii="GDS Transport Website Light" w:eastAsia="Times New Roman" w:hAnsi="GDS Transport Website Light"/>
+                <w:color w:val="000000" w:themeColor="text1"/>
+                <w:sz w:val="24"/>
+                <w:szCs w:val="24"/>
+              </w:rPr>
+              <w:t>&gt;&gt;&lt;&lt;es_&gt;&gt;</w:t>
             </w:r>
           </w:p>
         </w:tc>
@@ -598,7 +969,27 @@
                 <w:sz w:val="24"/>
                 <w:szCs w:val="24"/>
               </w:rPr>
-              <w:t>&lt;&lt;er_children&gt;&gt;</w:t>
+              <w:t>&lt;&lt;</w:t>
+            </w:r>
+            <w:proofErr w:type="spellStart"/>
+            <w:r>
+              <w:rPr>
+                <w:rFonts w:ascii="GDS Transport Website Light" w:eastAsia="Times New Roman" w:hAnsi="GDS Transport Website Light"/>
+                <w:color w:val="000000" w:themeColor="text1"/>
+                <w:sz w:val="24"/>
+                <w:szCs w:val="24"/>
+              </w:rPr>
+              <w:t>er_children</w:t>
+            </w:r>
+            <w:proofErr w:type="spellEnd"/>
+            <w:r>
+              <w:rPr>
+                <w:rFonts w:ascii="GDS Transport Website Light" w:eastAsia="Times New Roman" w:hAnsi="GDS Transport Website Light"/>
+                <w:color w:val="000000" w:themeColor="text1"/>
+                <w:sz w:val="24"/>
+                <w:szCs w:val="24"/>
+              </w:rPr>
+              <w:t>&gt;&gt;</w:t>
             </w:r>
           </w:p>
         </w:tc>
@@ -671,7 +1062,16 @@
           <w:sz w:val="24"/>
           <w:szCs w:val="24"/>
         </w:rPr>
-        <w:t>&lt;&lt;o</w:t>
+        <w:t>&lt;&lt;</w:t>
+      </w:r>
+      <w:proofErr w:type="spellStart"/>
+      <w:r>
+        <w:rPr>
+          <w:rFonts w:ascii="GDS Transport Website Light" w:eastAsia="Times New Roman" w:hAnsi="GDS Transport Website Light" w:cs="Times New Roman"/>
+          <w:sz w:val="24"/>
+          <w:szCs w:val="24"/>
+        </w:rPr>
+        <w:t>o</w:t>
       </w:r>
       <w:r>
         <w:rPr>
@@ -697,6 +1097,7 @@
         </w:rPr>
         <w:t>etails</w:t>
       </w:r>
+      <w:proofErr w:type="spellEnd"/>
       <w:r>
         <w:rPr>
           <w:rFonts w:ascii="GDS Transport Website Light" w:eastAsia="Times New Roman" w:hAnsi="GDS Transport Website Light" w:cs="Times New Roman"/>
@@ -731,15 +1132,61 @@
           <w:sz w:val="24"/>
           <w:szCs w:val="24"/>
         </w:rPr>
-        <w:t>&lt;&lt;cs_{</w:t>
-      </w:r>
-      <w:r>
-        <w:rPr>
-          <w:rFonts w:ascii="GDS Transport Website Light" w:eastAsia="Times New Roman" w:hAnsi="GDS Transport Website Light" w:cs="Times New Roman"/>
-          <w:sz w:val="24"/>
-          <w:szCs w:val="24"/>
-        </w:rPr>
-        <w:t>!isBlank(furtherDirections)</w:t>
+        <w:t>&lt;&lt;cs_</w:t>
+      </w:r>
+      <w:proofErr w:type="gramStart"/>
+      <w:r>
+        <w:rPr>
+          <w:rFonts w:ascii="GDS Transport Website Light" w:eastAsia="Times New Roman" w:hAnsi="GDS Transport Website Light" w:cs="Times New Roman"/>
+          <w:sz w:val="24"/>
+          <w:szCs w:val="24"/>
+        </w:rPr>
+        <w:t>{</w:t>
+      </w:r>
+      <w:r>
+        <w:rPr>
+          <w:rFonts w:ascii="GDS Transport Website Light" w:eastAsia="Times New Roman" w:hAnsi="GDS Transport Website Light" w:cs="Times New Roman"/>
+          <w:sz w:val="24"/>
+          <w:szCs w:val="24"/>
+        </w:rPr>
+        <w:t>!</w:t>
+      </w:r>
+      <w:proofErr w:type="spellStart"/>
+      <w:r>
+        <w:rPr>
+          <w:rFonts w:ascii="GDS Transport Website Light" w:eastAsia="Times New Roman" w:hAnsi="GDS Transport Website Light" w:cs="Times New Roman"/>
+          <w:sz w:val="24"/>
+          <w:szCs w:val="24"/>
+        </w:rPr>
+        <w:t>isBlank</w:t>
+      </w:r>
+      <w:proofErr w:type="spellEnd"/>
+      <w:proofErr w:type="gramEnd"/>
+      <w:r>
+        <w:rPr>
+          <w:rFonts w:ascii="GDS Transport Website Light" w:eastAsia="Times New Roman" w:hAnsi="GDS Transport Website Light" w:cs="Times New Roman"/>
+          <w:sz w:val="24"/>
+          <w:szCs w:val="24"/>
+        </w:rPr>
+        <w:t>(</w:t>
+      </w:r>
+      <w:proofErr w:type="spellStart"/>
+      <w:r>
+        <w:rPr>
+          <w:rFonts w:ascii="GDS Transport Website Light" w:eastAsia="Times New Roman" w:hAnsi="GDS Transport Website Light" w:cs="Times New Roman"/>
+          <w:sz w:val="24"/>
+          <w:szCs w:val="24"/>
+        </w:rPr>
+        <w:t>furtherDirections</w:t>
+      </w:r>
+      <w:proofErr w:type="spellEnd"/>
+      <w:r>
+        <w:rPr>
+          <w:rFonts w:ascii="GDS Transport Website Light" w:eastAsia="Times New Roman" w:hAnsi="GDS Transport Website Light" w:cs="Times New Roman"/>
+          <w:sz w:val="24"/>
+          <w:szCs w:val="24"/>
+        </w:rPr>
+        <w:t>)</w:t>
       </w:r>
       <w:r>
         <w:rPr>
@@ -767,6 +1214,8 @@
         </w:rPr>
         <w:t>&lt;&lt;cs_{</w:t>
       </w:r>
+      <w:proofErr w:type="spellStart"/>
+      <w:proofErr w:type="gramStart"/>
       <w:r>
         <w:rPr>
           <w:rFonts w:ascii="GDS Transport Website Light" w:eastAsia="Times New Roman" w:hAnsi="GDS Transport Website Light" w:cs="Times New Roman"/>
@@ -775,6 +1224,7 @@
         </w:rPr>
         <w:t>orderType</w:t>
       </w:r>
+      <w:proofErr w:type="spellEnd"/>
       <w:r>
         <w:rPr>
           <w:rFonts w:ascii="GDS Transport Website Light" w:eastAsia="Times New Roman" w:hAnsi="GDS Transport Website Light" w:cs="Times New Roman"/>
@@ -791,6 +1241,7 @@
         </w:rPr>
         <w:t>=</w:t>
       </w:r>
+      <w:proofErr w:type="gramEnd"/>
       <w:r>
         <w:rPr>
           <w:rFonts w:ascii="GDS Transport Website Light" w:eastAsia="Times New Roman" w:hAnsi="GDS Transport Website Light" w:cs="Times New Roman"/>
@@ -839,7 +1290,25 @@
           <w:sz w:val="24"/>
           <w:szCs w:val="24"/>
         </w:rPr>
-        <w:t>&lt;&lt;furtherDirections&gt;&gt;</w:t>
+        <w:t>&lt;&lt;</w:t>
+      </w:r>
+      <w:proofErr w:type="spellStart"/>
+      <w:r>
+        <w:rPr>
+          <w:rFonts w:ascii="GDS Transport Website Light" w:eastAsia="Times New Roman" w:hAnsi="GDS Transport Website Light" w:cs="Times New Roman"/>
+          <w:sz w:val="24"/>
+          <w:szCs w:val="24"/>
+        </w:rPr>
+        <w:t>furtherDirections</w:t>
+      </w:r>
+      <w:proofErr w:type="spellEnd"/>
+      <w:r>
+        <w:rPr>
+          <w:rFonts w:ascii="GDS Transport Website Light" w:eastAsia="Times New Roman" w:hAnsi="GDS Transport Website Light" w:cs="Times New Roman"/>
+          <w:sz w:val="24"/>
+          <w:szCs w:val="24"/>
+        </w:rPr>
+        <w:t>&gt;&gt;</w:t>
       </w:r>
     </w:p>
     <w:p>
@@ -859,6 +1328,8 @@
         </w:rPr>
         <w:t>&lt;&lt;es_{</w:t>
       </w:r>
+      <w:proofErr w:type="spellStart"/>
+      <w:proofErr w:type="gramStart"/>
       <w:r>
         <w:rPr>
           <w:rFonts w:ascii="GDS Transport Website Light" w:eastAsia="Times New Roman" w:hAnsi="GDS Transport Website Light" w:cs="Times New Roman"/>
@@ -867,6 +1338,7 @@
         </w:rPr>
         <w:t>orderType</w:t>
       </w:r>
+      <w:proofErr w:type="spellEnd"/>
       <w:r>
         <w:rPr>
           <w:rFonts w:ascii="GDS Transport Website Light" w:eastAsia="Times New Roman" w:hAnsi="GDS Transport Website Light" w:cs="Times New Roman"/>
@@ -883,6 +1355,7 @@
         </w:rPr>
         <w:t>=</w:t>
       </w:r>
+      <w:proofErr w:type="gramEnd"/>
       <w:r>
         <w:rPr>
           <w:rFonts w:ascii="GDS Transport Website Light" w:eastAsia="Times New Roman" w:hAnsi="GDS Transport Website Light" w:cs="Times New Roman"/>
@@ -941,6 +1414,7 @@
         </w:rPr>
         <w:t>_</w:t>
       </w:r>
+      <w:proofErr w:type="gramStart"/>
       <w:r>
         <w:rPr>
           <w:rFonts w:ascii="GDS Transport Website Light" w:eastAsia="Times New Roman" w:hAnsi="GDS Transport Website Light" w:cs="Times New Roman"/>
@@ -955,7 +1429,44 @@
           <w:sz w:val="24"/>
           <w:szCs w:val="24"/>
         </w:rPr>
-        <w:t>!isBlank(furtherDirections)</w:t>
+        <w:t>!</w:t>
+      </w:r>
+      <w:proofErr w:type="spellStart"/>
+      <w:r>
+        <w:rPr>
+          <w:rFonts w:ascii="GDS Transport Website Light" w:eastAsia="Times New Roman" w:hAnsi="GDS Transport Website Light" w:cs="Times New Roman"/>
+          <w:sz w:val="24"/>
+          <w:szCs w:val="24"/>
+        </w:rPr>
+        <w:t>isBlank</w:t>
+      </w:r>
+      <w:proofErr w:type="spellEnd"/>
+      <w:proofErr w:type="gramEnd"/>
+      <w:r>
+        <w:rPr>
+          <w:rFonts w:ascii="GDS Transport Website Light" w:eastAsia="Times New Roman" w:hAnsi="GDS Transport Website Light" w:cs="Times New Roman"/>
+          <w:sz w:val="24"/>
+          <w:szCs w:val="24"/>
+        </w:rPr>
+        <w:t>(</w:t>
+      </w:r>
+      <w:proofErr w:type="spellStart"/>
+      <w:r>
+        <w:rPr>
+          <w:rFonts w:ascii="GDS Transport Website Light" w:eastAsia="Times New Roman" w:hAnsi="GDS Transport Website Light" w:cs="Times New Roman"/>
+          <w:sz w:val="24"/>
+          <w:szCs w:val="24"/>
+        </w:rPr>
+        <w:t>furtherDirections</w:t>
+      </w:r>
+      <w:proofErr w:type="spellEnd"/>
+      <w:r>
+        <w:rPr>
+          <w:rFonts w:ascii="GDS Transport Website Light" w:eastAsia="Times New Roman" w:hAnsi="GDS Transport Website Light" w:cs="Times New Roman"/>
+          <w:sz w:val="24"/>
+          <w:szCs w:val="24"/>
+        </w:rPr>
+        <w:t>)</w:t>
       </w:r>
       <w:r>
         <w:rPr>
@@ -1000,6 +1511,7 @@
         </w:rPr>
         <w:t>&lt;&lt;cs_{</w:t>
       </w:r>
+      <w:proofErr w:type="spellStart"/>
       <w:r>
         <w:rPr>
           <w:rFonts w:ascii="GDS Transport Website Light" w:eastAsia="Times New Roman" w:hAnsi="GDS Transport Website Light" w:cs="Times New Roman"/>
@@ -1014,7 +1526,16 @@
           <w:sz w:val="24"/>
           <w:szCs w:val="24"/>
         </w:rPr>
-        <w:t>ype=’CARE_ORDER’}&gt;&gt;</w:t>
+        <w:t>ype</w:t>
+      </w:r>
+      <w:proofErr w:type="spellEnd"/>
+      <w:r>
+        <w:rPr>
+          <w:rFonts w:ascii="GDS Transport Website Light" w:eastAsia="Times New Roman" w:hAnsi="GDS Transport Website Light" w:cs="Times New Roman"/>
+          <w:sz w:val="24"/>
+          <w:szCs w:val="24"/>
+        </w:rPr>
+        <w:t>=’CARE_ORDER’}&gt;&gt;</w:t>
       </w:r>
       <w:r>
         <w:rPr>
@@ -1094,7 +1615,25 @@
           <w:sz w:val="24"/>
           <w:szCs w:val="24"/>
         </w:rPr>
-        <w:t>It may be a criminal offence under the Child Abduction Act 1984 to remove the child from the United Kingdom without the leave of the court.&lt;&lt;es_&gt;&gt;</w:t>
+        <w:t xml:space="preserve">It may be a criminal offence under the Child Abduction Act 1984 to remove the child from the United Kingdom without the leave of the </w:t>
+      </w:r>
+      <w:proofErr w:type="gramStart"/>
+      <w:r>
+        <w:rPr>
+          <w:rFonts w:ascii="GDS Transport Website Light" w:eastAsia="Times New Roman" w:hAnsi="GDS Transport Website Light" w:cs="Times New Roman"/>
+          <w:sz w:val="24"/>
+          <w:szCs w:val="24"/>
+        </w:rPr>
+        <w:t>court.&lt;</w:t>
+      </w:r>
+      <w:proofErr w:type="gramEnd"/>
+      <w:r>
+        <w:rPr>
+          <w:rFonts w:ascii="GDS Transport Website Light" w:eastAsia="Times New Roman" w:hAnsi="GDS Transport Website Light" w:cs="Times New Roman"/>
+          <w:sz w:val="24"/>
+          <w:szCs w:val="24"/>
+        </w:rPr>
+        <w:t>&lt;es_&gt;&gt;</w:t>
       </w:r>
     </w:p>
     <w:p>

</xml_diff>

<commit_message>
feat: enter date of issue for generated orders (FPLA-1384) (#915)
</commit_message>
<xml_diff>
--- a/docker/docmosis/templates/FL-PLW-GOR-ENG-00218.docx
+++ b/docker/docmosis/templates/FL-PLW-GOR-ENG-00218.docx
@@ -394,6 +394,35 @@
           <w:sz w:val="24"/>
           <w:szCs w:val="24"/>
         </w:rPr>
+        <w:t>Order</w:t>
+      </w:r>
+      <w:r>
+        <w:rPr>
+          <w:rFonts w:ascii="GDS Transport Website Light" w:eastAsia="Times New Roman" w:hAnsi="GDS Transport Website Light"/>
+          <w:color w:val="000000" w:themeColor="text1"/>
+          <w:sz w:val="24"/>
+          <w:szCs w:val="24"/>
+        </w:rPr>
+        <w:t>ed</w:t>
+      </w:r>
+      <w:bookmarkStart w:id="0" w:name="_GoBack"/>
+      <w:bookmarkEnd w:id="0"/>
+      <w:r>
+        <w:rPr>
+          <w:rFonts w:ascii="GDS Transport Website Light" w:eastAsia="Times New Roman" w:hAnsi="GDS Transport Website Light"/>
+          <w:color w:val="000000" w:themeColor="text1"/>
+          <w:sz w:val="24"/>
+          <w:szCs w:val="24"/>
+        </w:rPr>
+        <w:t xml:space="preserve"> on </w:t>
+      </w:r>
+      <w:r>
+        <w:rPr>
+          <w:rFonts w:ascii="GDS Transport Website Light" w:eastAsia="Times New Roman" w:hAnsi="GDS Transport Website Light"/>
+          <w:color w:val="000000" w:themeColor="text1"/>
+          <w:sz w:val="24"/>
+          <w:szCs w:val="24"/>
+        </w:rPr>
         <w:t>&lt;&lt;</w:t>
       </w:r>
       <w:proofErr w:type="spellStart"/>
@@ -403,7 +432,7 @@
           <w:sz w:val="24"/>
           <w:szCs w:val="24"/>
         </w:rPr>
-        <w:t>todaysDate</w:t>
+        <w:t>dateOfIssue</w:t>
       </w:r>
       <w:proofErr w:type="spellEnd"/>
       <w:r>
@@ -415,45 +444,14 @@
         </w:rPr>
         <w:t>&gt;&gt;</w:t>
       </w:r>
-    </w:p>
-    <w:p>
-      <w:pPr>
-        <w:ind w:left="-567" w:right="-608"/>
-        <w:rPr>
-          <w:rFonts w:ascii="GDS Transport Website Light" w:eastAsia="Times New Roman" w:hAnsi="GDS Transport Website Light" w:cs="Times New Roman"/>
-          <w:sz w:val="24"/>
-          <w:szCs w:val="24"/>
-        </w:rPr>
-      </w:pPr>
-    </w:p>
-    <w:p>
-      <w:pPr>
-        <w:ind w:left="-567" w:right="-608"/>
-        <w:rPr>
-          <w:rFonts w:ascii="GDS Transport Website Light" w:eastAsia="Times New Roman" w:hAnsi="GDS Transport Website Light"/>
-          <w:color w:val="000000" w:themeColor="text1"/>
-          <w:sz w:val="24"/>
-          <w:szCs w:val="24"/>
-        </w:rPr>
-      </w:pPr>
-      <w:r>
-        <w:rPr>
-          <w:rFonts w:ascii="GDS Transport Website Light" w:eastAsia="Times New Roman" w:hAnsi="GDS Transport Website Light"/>
-          <w:color w:val="000000" w:themeColor="text1"/>
-          <w:sz w:val="24"/>
-          <w:szCs w:val="24"/>
-        </w:rPr>
-        <w:t>&lt;&lt;cs_</w:t>
-      </w:r>
-      <w:proofErr w:type="gramStart"/>
-      <w:r>
-        <w:rPr>
-          <w:rFonts w:ascii="GDS Transport Website Light" w:eastAsia="Times New Roman" w:hAnsi="GDS Transport Website Light"/>
-          <w:color w:val="000000" w:themeColor="text1"/>
-          <w:sz w:val="24"/>
-          <w:szCs w:val="24"/>
-        </w:rPr>
-        <w:t>{!</w:t>
+      <w:r>
+        <w:rPr>
+          <w:rFonts w:ascii="GDS Transport Website Light" w:eastAsia="Times New Roman" w:hAnsi="GDS Transport Website Light"/>
+          <w:color w:val="000000" w:themeColor="text1"/>
+          <w:sz w:val="24"/>
+          <w:szCs w:val="24"/>
+        </w:rPr>
+        <w:t xml:space="preserve"> by &lt;&lt;</w:t>
       </w:r>
       <w:proofErr w:type="spellStart"/>
       <w:r>
@@ -463,58 +461,17 @@
           <w:sz w:val="24"/>
           <w:szCs w:val="24"/>
         </w:rPr>
-        <w:t>isBlank</w:t>
+        <w:t>judgeTitleAndName</w:t>
       </w:r>
       <w:proofErr w:type="spellEnd"/>
-      <w:proofErr w:type="gramEnd"/>
-      <w:r>
-        <w:rPr>
-          <w:rFonts w:ascii="GDS Transport Website Light" w:eastAsia="Times New Roman" w:hAnsi="GDS Transport Website Light"/>
-          <w:color w:val="000000" w:themeColor="text1"/>
-          <w:sz w:val="24"/>
-          <w:szCs w:val="24"/>
-        </w:rPr>
-        <w:t>(</w:t>
-      </w:r>
-      <w:proofErr w:type="spellStart"/>
-      <w:r>
-        <w:rPr>
-          <w:rFonts w:ascii="GDS Transport Website Light" w:eastAsia="Times New Roman" w:hAnsi="GDS Transport Website Light"/>
-          <w:color w:val="000000" w:themeColor="text1"/>
-          <w:sz w:val="24"/>
-          <w:szCs w:val="24"/>
-        </w:rPr>
-        <w:t>judgeTitleAndName</w:t>
-      </w:r>
-      <w:proofErr w:type="spellEnd"/>
-      <w:r>
-        <w:rPr>
-          <w:rFonts w:ascii="GDS Transport Website Light" w:eastAsia="Times New Roman" w:hAnsi="GDS Transport Website Light"/>
-          <w:color w:val="000000" w:themeColor="text1"/>
-          <w:sz w:val="24"/>
-          <w:szCs w:val="24"/>
-        </w:rPr>
-        <w:t>)}&gt;&gt;&lt;&lt;</w:t>
-      </w:r>
-      <w:proofErr w:type="spellStart"/>
-      <w:r>
-        <w:rPr>
-          <w:rFonts w:ascii="GDS Transport Website Light" w:eastAsia="Times New Roman" w:hAnsi="GDS Transport Website Light"/>
-          <w:color w:val="000000" w:themeColor="text1"/>
-          <w:sz w:val="24"/>
-          <w:szCs w:val="24"/>
-        </w:rPr>
-        <w:t>judgeTitleAndName</w:t>
-      </w:r>
-      <w:proofErr w:type="spellEnd"/>
-      <w:r>
-        <w:rPr>
-          <w:rFonts w:ascii="GDS Transport Website Light" w:eastAsia="Times New Roman" w:hAnsi="GDS Transport Website Light"/>
-          <w:color w:val="000000" w:themeColor="text1"/>
-          <w:sz w:val="24"/>
-          <w:szCs w:val="24"/>
-        </w:rPr>
-        <w:t>&gt;&gt;&lt;&lt;es_&gt;&gt; &lt;&lt;cs_{!</w:t>
+      <w:r>
+        <w:rPr>
+          <w:rFonts w:ascii="GDS Transport Website Light" w:eastAsia="Times New Roman" w:hAnsi="GDS Transport Website Light"/>
+          <w:color w:val="000000" w:themeColor="text1"/>
+          <w:sz w:val="24"/>
+          <w:szCs w:val="24"/>
+        </w:rPr>
+        <w:t>&gt;&gt;&lt;&lt;cs_{!</w:t>
       </w:r>
       <w:proofErr w:type="spellStart"/>
       <w:r>
@@ -660,8 +617,6 @@
         </w:rPr>
         <w:t xml:space="preserve"> </w:t>
       </w:r>
-      <w:bookmarkStart w:id="0" w:name="_GoBack"/>
-      <w:bookmarkEnd w:id="0"/>
       <w:r>
         <w:rPr>
           <w:rFonts w:ascii="GDS Transport Website Light" w:eastAsia="Times New Roman" w:hAnsi="GDS Transport Website Light"/>
@@ -846,7 +801,17 @@
                 <w:sz w:val="24"/>
                 <w:szCs w:val="24"/>
               </w:rPr>
-              <w:t>&lt;&lt;cs_{!</w:t>
+              <w:t>&lt;&lt;cs_</w:t>
+            </w:r>
+            <w:proofErr w:type="gramStart"/>
+            <w:r>
+              <w:rPr>
+                <w:rFonts w:ascii="GDS Transport Website Light" w:eastAsia="Times New Roman" w:hAnsi="GDS Transport Website Light"/>
+                <w:color w:val="000000" w:themeColor="text1"/>
+                <w:sz w:val="24"/>
+                <w:szCs w:val="24"/>
+              </w:rPr>
+              <w:t>{!</w:t>
             </w:r>
             <w:proofErr w:type="spellStart"/>
             <w:r>
@@ -859,6 +824,7 @@
               <w:t>isBlank</w:t>
             </w:r>
             <w:proofErr w:type="spellEnd"/>
+            <w:proofErr w:type="gramEnd"/>
             <w:r>
               <w:rPr>
                 <w:rFonts w:ascii="GDS Transport Website Light" w:eastAsia="Times New Roman" w:hAnsi="GDS Transport Website Light"/>
@@ -897,7 +863,17 @@
                 <w:sz w:val="24"/>
                 <w:szCs w:val="24"/>
               </w:rPr>
-              <w:t>&lt;&lt;cs_{!</w:t>
+              <w:t>&lt;&lt;cs_</w:t>
+            </w:r>
+            <w:proofErr w:type="gramStart"/>
+            <w:r>
+              <w:rPr>
+                <w:rFonts w:ascii="GDS Transport Website Light" w:eastAsia="Times New Roman" w:hAnsi="GDS Transport Website Light"/>
+                <w:color w:val="000000" w:themeColor="text1"/>
+                <w:sz w:val="24"/>
+                <w:szCs w:val="24"/>
+              </w:rPr>
+              <w:t>{!</w:t>
             </w:r>
             <w:proofErr w:type="spellStart"/>
             <w:r>
@@ -910,6 +886,7 @@
               <w:t>isBlank</w:t>
             </w:r>
             <w:proofErr w:type="spellEnd"/>
+            <w:proofErr w:type="gramEnd"/>
             <w:r>
               <w:rPr>
                 <w:rFonts w:ascii="GDS Transport Website Light" w:eastAsia="Times New Roman" w:hAnsi="GDS Transport Website Light"/>
@@ -1155,7 +1132,16 @@
           <w:sz w:val="24"/>
           <w:szCs w:val="24"/>
         </w:rPr>
-        <w:t>&lt;&lt;cs_{</w:t>
+        <w:t>&lt;&lt;cs_</w:t>
+      </w:r>
+      <w:proofErr w:type="gramStart"/>
+      <w:r>
+        <w:rPr>
+          <w:rFonts w:ascii="GDS Transport Website Light" w:eastAsia="Times New Roman" w:hAnsi="GDS Transport Website Light" w:cs="Times New Roman"/>
+          <w:sz w:val="24"/>
+          <w:szCs w:val="24"/>
+        </w:rPr>
+        <w:t>{</w:t>
       </w:r>
       <w:r>
         <w:rPr>
@@ -1175,6 +1161,7 @@
         <w:t>isBlank</w:t>
       </w:r>
       <w:proofErr w:type="spellEnd"/>
+      <w:proofErr w:type="gramEnd"/>
       <w:r>
         <w:rPr>
           <w:rFonts w:ascii="GDS Transport Website Light" w:eastAsia="Times New Roman" w:hAnsi="GDS Transport Website Light" w:cs="Times New Roman"/>
@@ -1228,6 +1215,7 @@
         <w:t>&lt;&lt;cs_{</w:t>
       </w:r>
       <w:proofErr w:type="spellStart"/>
+      <w:proofErr w:type="gramStart"/>
       <w:r>
         <w:rPr>
           <w:rFonts w:ascii="GDS Transport Website Light" w:eastAsia="Times New Roman" w:hAnsi="GDS Transport Website Light" w:cs="Times New Roman"/>
@@ -1253,6 +1241,7 @@
         </w:rPr>
         <w:t>=</w:t>
       </w:r>
+      <w:proofErr w:type="gramEnd"/>
       <w:r>
         <w:rPr>
           <w:rFonts w:ascii="GDS Transport Website Light" w:eastAsia="Times New Roman" w:hAnsi="GDS Transport Website Light" w:cs="Times New Roman"/>

</xml_diff>

<commit_message>
Changes to blank doc
</commit_message>
<xml_diff>
--- a/docker/docmosis/templates/FL-PLW-GOR-ENG-00218.docx
+++ b/docker/docmosis/templates/FL-PLW-GOR-ENG-00218.docx
@@ -14,80 +14,11 @@
       </w:pPr>
       <w:r>
         <w:rPr>
-          <w:rFonts w:eastAsia="Times New Roman"/>
           <w:noProof/>
           <w:color w:val="000000" w:themeColor="text1"/>
         </w:rPr>
         <w:drawing>
-          <wp:anchor distT="0" distB="0" distL="114300" distR="114300" simplePos="0" relativeHeight="251660288" behindDoc="1" locked="0" layoutInCell="1" allowOverlap="1" wp14:anchorId="3CD9531F" wp14:editId="0B1E8D8B">
-            <wp:simplePos x="0" y="0"/>
-            <wp:positionH relativeFrom="column">
-              <wp:posOffset>5010422</wp:posOffset>
-            </wp:positionH>
-            <wp:positionV relativeFrom="paragraph">
-              <wp:posOffset>31115</wp:posOffset>
-            </wp:positionV>
-            <wp:extent cx="788400" cy="777600"/>
-            <wp:effectExtent l="0" t="0" r="0" b="0"/>
-            <wp:wrapSquare wrapText="bothSides"/>
-            <wp:docPr id="3" name="Picture 3" descr="A close up of a logo&#10;&#10;Description automatically generated"/>
-            <wp:cNvGraphicFramePr>
-              <a:graphicFrameLocks xmlns:a="http://schemas.openxmlformats.org/drawingml/2006/main" noChangeAspect="1"/>
-            </wp:cNvGraphicFramePr>
-            <a:graphic xmlns:a="http://schemas.openxmlformats.org/drawingml/2006/main">
-              <a:graphicData uri="http://schemas.openxmlformats.org/drawingml/2006/picture">
-                <pic:pic xmlns:pic="http://schemas.openxmlformats.org/drawingml/2006/picture">
-                  <pic:nvPicPr>
-                    <pic:cNvPr id="2" name="Screenshot 2019-09-04 at 13.45.08.png"/>
-                    <pic:cNvPicPr/>
-                  </pic:nvPicPr>
-                  <pic:blipFill rotWithShape="1">
-                    <a:blip r:embed="rId7" cstate="print">
-                      <a:extLst>
-                        <a:ext uri="{28A0092B-C50C-407E-A947-70E740481C1C}">
-                          <a14:useLocalDpi xmlns:a14="http://schemas.microsoft.com/office/drawing/2010/main" val="0"/>
-                        </a:ext>
-                      </a:extLst>
-                    </a:blip>
-                    <a:srcRect l="7910" t="5664" r="5030" b="5229"/>
-                    <a:stretch/>
-                  </pic:blipFill>
-                  <pic:spPr bwMode="auto">
-                    <a:xfrm>
-                      <a:off x="0" y="0"/>
-                      <a:ext cx="788400" cy="777600"/>
-                    </a:xfrm>
-                    <a:prstGeom prst="rect">
-                      <a:avLst/>
-                    </a:prstGeom>
-                    <a:ln>
-                      <a:noFill/>
-                    </a:ln>
-                    <a:extLst>
-                      <a:ext uri="{53640926-AAD7-44D8-BBD7-CCE9431645EC}">
-                        <a14:shadowObscured xmlns:a14="http://schemas.microsoft.com/office/drawing/2010/main"/>
-                      </a:ext>
-                    </a:extLst>
-                  </pic:spPr>
-                </pic:pic>
-              </a:graphicData>
-            </a:graphic>
-            <wp14:sizeRelH relativeFrom="page">
-              <wp14:pctWidth>0</wp14:pctWidth>
-            </wp14:sizeRelH>
-            <wp14:sizeRelV relativeFrom="page">
-              <wp14:pctHeight>0</wp14:pctHeight>
-            </wp14:sizeRelV>
-          </wp:anchor>
-        </w:drawing>
-      </w:r>
-      <w:r>
-        <w:rPr>
-          <w:noProof/>
-          <w:color w:val="000000" w:themeColor="text1"/>
-        </w:rPr>
-        <w:drawing>
-          <wp:anchor distT="0" distB="0" distL="114300" distR="114300" simplePos="0" relativeHeight="251659264" behindDoc="0" locked="0" layoutInCell="1" allowOverlap="1" wp14:anchorId="014DD744" wp14:editId="680D7D61">
+          <wp:anchor distT="0" distB="0" distL="114300" distR="114300" simplePos="0" relativeHeight="251659264" behindDoc="0" locked="0" layoutInCell="1" allowOverlap="1" wp14:anchorId="014DD744" wp14:editId="15F95240">
             <wp:simplePos x="0" y="0"/>
             <wp:positionH relativeFrom="margin">
               <wp:posOffset>-338455</wp:posOffset>
@@ -112,7 +43,7 @@
                     </pic:cNvPicPr>
                   </pic:nvPicPr>
                   <pic:blipFill>
-                    <a:blip r:embed="rId8">
+                    <a:blip r:embed="rId7">
                       <a:extLst>
                         <a:ext uri="{28A0092B-C50C-407E-A947-70E740481C1C}">
                           <a14:useLocalDpi xmlns:a14="http://schemas.microsoft.com/office/drawing/2010/main" val="0"/>
@@ -229,6 +160,75 @@
           <w:szCs w:val="32"/>
         </w:rPr>
       </w:pPr>
+      <w:bookmarkStart w:id="0" w:name="imgfit_courtseal"/>
+      <w:r>
+        <w:rPr>
+          <w:noProof/>
+        </w:rPr>
+        <w:drawing>
+          <wp:anchor distT="0" distB="0" distL="114300" distR="114300" simplePos="0" relativeHeight="251664384" behindDoc="1" locked="0" layoutInCell="1" allowOverlap="1" wp14:anchorId="7A0828F0" wp14:editId="5E1424B3">
+            <wp:simplePos x="0" y="0"/>
+            <wp:positionH relativeFrom="column">
+              <wp:posOffset>4767112</wp:posOffset>
+            </wp:positionH>
+            <wp:positionV relativeFrom="paragraph">
+              <wp:posOffset>305034</wp:posOffset>
+            </wp:positionV>
+            <wp:extent cx="1299411" cy="962526"/>
+            <wp:effectExtent l="0" t="0" r="0" b="3175"/>
+            <wp:wrapNone/>
+            <wp:docPr id="4" name="Picture 4" descr="A close up of a logo&#10;&#10;Description automatically generated"/>
+            <wp:cNvGraphicFramePr>
+              <a:graphicFrameLocks xmlns:a="http://schemas.openxmlformats.org/drawingml/2006/main"/>
+            </wp:cNvGraphicFramePr>
+            <a:graphic xmlns:a="http://schemas.openxmlformats.org/drawingml/2006/main">
+              <a:graphicData uri="http://schemas.openxmlformats.org/drawingml/2006/picture">
+                <pic:pic xmlns:pic="http://schemas.openxmlformats.org/drawingml/2006/picture">
+                  <pic:nvPicPr>
+                    <pic:cNvPr id="0" name="Picture 4"/>
+                    <pic:cNvPicPr>
+                      <a:picLocks/>
+                    </pic:cNvPicPr>
+                  </pic:nvPicPr>
+                  <pic:blipFill>
+                    <a:blip r:embed="rId8">
+                      <a:extLst>
+                        <a:ext uri="{28A0092B-C50C-407E-A947-70E740481C1C}">
+                          <a14:useLocalDpi xmlns:a14="http://schemas.microsoft.com/office/drawing/2010/main" val="0"/>
+                        </a:ext>
+                      </a:extLst>
+                    </a:blip>
+                    <a:srcRect/>
+                    <a:stretch>
+                      <a:fillRect/>
+                    </a:stretch>
+                  </pic:blipFill>
+                  <pic:spPr bwMode="auto">
+                    <a:xfrm>
+                      <a:off x="0" y="0"/>
+                      <a:ext cx="1299411" cy="962526"/>
+                    </a:xfrm>
+                    <a:prstGeom prst="rect">
+                      <a:avLst/>
+                    </a:prstGeom>
+                    <a:noFill/>
+                    <a:ln>
+                      <a:noFill/>
+                    </a:ln>
+                  </pic:spPr>
+                </pic:pic>
+              </a:graphicData>
+            </a:graphic>
+            <wp14:sizeRelH relativeFrom="page">
+              <wp14:pctWidth>0</wp14:pctWidth>
+            </wp14:sizeRelH>
+            <wp14:sizeRelV relativeFrom="page">
+              <wp14:pctHeight>0</wp14:pctHeight>
+            </wp14:sizeRelV>
+          </wp:anchor>
+        </w:drawing>
+      </w:r>
+      <w:bookmarkEnd w:id="0"/>
       <w:r>
         <w:rPr>
           <w:rFonts w:ascii="GDS Transport Website Light" w:eastAsia="Times New Roman" w:hAnsi="GDS Transport Website Light"/>
@@ -425,14 +425,14 @@
           <w:szCs w:val="24"/>
         </w:rPr>
       </w:pPr>
-      <w:bookmarkStart w:id="0" w:name="img_draftbackground"/>
-      <w:bookmarkStart w:id="1" w:name="_GoBack"/>
+      <w:bookmarkStart w:id="1" w:name="img_draftbackground"/>
+      <w:bookmarkStart w:id="2" w:name="_GoBack"/>
       <w:r>
         <w:rPr>
           <w:noProof/>
         </w:rPr>
         <w:drawing>
-          <wp:anchor distT="0" distB="0" distL="114300" distR="114300" simplePos="0" relativeHeight="251662336" behindDoc="1" locked="0" layoutInCell="1" allowOverlap="1" wp14:anchorId="04FD5723" wp14:editId="1712A80B">
+          <wp:anchor distT="0" distB="0" distL="114300" distR="114300" simplePos="0" relativeHeight="251662336" behindDoc="1" locked="0" layoutInCell="1" allowOverlap="1" wp14:anchorId="04FD5723" wp14:editId="6539168C">
             <wp:simplePos x="0" y="0"/>
             <wp:positionH relativeFrom="column">
               <wp:posOffset>-196850</wp:posOffset>
@@ -457,7 +457,7 @@
                     </pic:cNvPicPr>
                   </pic:nvPicPr>
                   <pic:blipFill>
-                    <a:blip r:embed="rId9">
+                    <a:blip r:embed="rId8">
                       <a:extLst>
                         <a:ext uri="{28A0092B-C50C-407E-A947-70E740481C1C}">
                           <a14:useLocalDpi xmlns:a14="http://schemas.microsoft.com/office/drawing/2010/main" val="0"/>
@@ -494,8 +494,8 @@
           </wp:anchor>
         </w:drawing>
       </w:r>
-      <w:bookmarkEnd w:id="0"/>
       <w:bookmarkEnd w:id="1"/>
+      <w:bookmarkEnd w:id="2"/>
     </w:p>
     <w:p>
       <w:pPr>
@@ -915,7 +915,17 @@
                 <w:sz w:val="24"/>
                 <w:szCs w:val="24"/>
               </w:rPr>
-              <w:t>&lt;&lt;cs_{!</w:t>
+              <w:t>&lt;&lt;cs_</w:t>
+            </w:r>
+            <w:proofErr w:type="gramStart"/>
+            <w:r>
+              <w:rPr>
+                <w:rFonts w:ascii="GDS Transport Website Light" w:eastAsia="Times New Roman" w:hAnsi="GDS Transport Website Light"/>
+                <w:color w:val="000000" w:themeColor="text1"/>
+                <w:sz w:val="24"/>
+                <w:szCs w:val="24"/>
+              </w:rPr>
+              <w:t>{!</w:t>
             </w:r>
             <w:proofErr w:type="spellStart"/>
             <w:r>
@@ -928,6 +938,7 @@
               <w:t>isBlank</w:t>
             </w:r>
             <w:proofErr w:type="spellEnd"/>
+            <w:proofErr w:type="gramEnd"/>
             <w:r>
               <w:rPr>
                 <w:rFonts w:ascii="GDS Transport Website Light" w:eastAsia="Times New Roman" w:hAnsi="GDS Transport Website Light"/>
@@ -966,7 +977,17 @@
                 <w:sz w:val="24"/>
                 <w:szCs w:val="24"/>
               </w:rPr>
-              <w:t>&lt;&lt;cs_{!</w:t>
+              <w:t>&lt;&lt;cs_</w:t>
+            </w:r>
+            <w:proofErr w:type="gramStart"/>
+            <w:r>
+              <w:rPr>
+                <w:rFonts w:ascii="GDS Transport Website Light" w:eastAsia="Times New Roman" w:hAnsi="GDS Transport Website Light"/>
+                <w:color w:val="000000" w:themeColor="text1"/>
+                <w:sz w:val="24"/>
+                <w:szCs w:val="24"/>
+              </w:rPr>
+              <w:t>{!</w:t>
             </w:r>
             <w:proofErr w:type="spellStart"/>
             <w:r>
@@ -979,6 +1000,7 @@
               <w:t>isBlank</w:t>
             </w:r>
             <w:proofErr w:type="spellEnd"/>
+            <w:proofErr w:type="gramEnd"/>
             <w:r>
               <w:rPr>
                 <w:rFonts w:ascii="GDS Transport Website Light" w:eastAsia="Times New Roman" w:hAnsi="GDS Transport Website Light"/>
@@ -1224,7 +1246,16 @@
           <w:sz w:val="24"/>
           <w:szCs w:val="24"/>
         </w:rPr>
-        <w:t>&lt;&lt;cs_{</w:t>
+        <w:t>&lt;&lt;cs_</w:t>
+      </w:r>
+      <w:proofErr w:type="gramStart"/>
+      <w:r>
+        <w:rPr>
+          <w:rFonts w:ascii="GDS Transport Website Light" w:eastAsia="Times New Roman" w:hAnsi="GDS Transport Website Light" w:cs="Times New Roman"/>
+          <w:sz w:val="24"/>
+          <w:szCs w:val="24"/>
+        </w:rPr>
+        <w:t>{</w:t>
       </w:r>
       <w:r>
         <w:rPr>
@@ -1244,6 +1275,7 @@
         <w:t>isBlank</w:t>
       </w:r>
       <w:proofErr w:type="spellEnd"/>
+      <w:proofErr w:type="gramEnd"/>
       <w:r>
         <w:rPr>
           <w:rFonts w:ascii="GDS Transport Website Light" w:eastAsia="Times New Roman" w:hAnsi="GDS Transport Website Light" w:cs="Times New Roman"/>
@@ -1297,6 +1329,7 @@
         <w:t>&lt;&lt;cs_{</w:t>
       </w:r>
       <w:proofErr w:type="spellStart"/>
+      <w:proofErr w:type="gramStart"/>
       <w:r>
         <w:rPr>
           <w:rFonts w:ascii="GDS Transport Website Light" w:eastAsia="Times New Roman" w:hAnsi="GDS Transport Website Light" w:cs="Times New Roman"/>
@@ -1322,6 +1355,7 @@
         </w:rPr>
         <w:t>=</w:t>
       </w:r>
+      <w:proofErr w:type="gramEnd"/>
       <w:r>
         <w:rPr>
           <w:rFonts w:ascii="GDS Transport Website Light" w:eastAsia="Times New Roman" w:hAnsi="GDS Transport Website Light" w:cs="Times New Roman"/>

</xml_diff>

<commit_message>
Adding change to doc
</commit_message>
<xml_diff>
--- a/docker/docmosis/templates/FL-PLW-GOR-ENG-00218.docx
+++ b/docker/docmosis/templates/FL-PLW-GOR-ENG-00218.docx
@@ -96,47 +96,7 @@
           <w:sz w:val="28"/>
           <w:szCs w:val="28"/>
         </w:rPr>
-        <w:t>{</w:t>
-      </w:r>
-      <w:proofErr w:type="spellStart"/>
-      <w:r>
-        <w:rPr>
-          <w:rFonts w:ascii="GDS Transport Website Light" w:eastAsia="Times New Roman" w:hAnsi="GDS Transport Website Light"/>
-          <w:color w:val="000000" w:themeColor="text1"/>
-          <w:sz w:val="28"/>
-          <w:szCs w:val="28"/>
-        </w:rPr>
-        <w:t>toUpperCase</w:t>
-      </w:r>
-      <w:proofErr w:type="spellEnd"/>
-      <w:r>
-        <w:rPr>
-          <w:rFonts w:ascii="GDS Transport Website Light" w:eastAsia="Times New Roman" w:hAnsi="GDS Transport Website Light"/>
-          <w:color w:val="000000" w:themeColor="text1"/>
-          <w:sz w:val="28"/>
-          <w:szCs w:val="28"/>
-        </w:rPr>
-        <w:t>(</w:t>
-      </w:r>
-      <w:proofErr w:type="spellStart"/>
-      <w:r>
-        <w:rPr>
-          <w:rFonts w:ascii="GDS Transport Website Light" w:eastAsia="Times New Roman" w:hAnsi="GDS Transport Website Light"/>
-          <w:color w:val="000000" w:themeColor="text1"/>
-          <w:sz w:val="28"/>
-          <w:szCs w:val="28"/>
-        </w:rPr>
-        <w:t>familyManCaseNumber</w:t>
-      </w:r>
-      <w:proofErr w:type="spellEnd"/>
-      <w:r>
-        <w:rPr>
-          <w:rFonts w:ascii="GDS Transport Website Light" w:eastAsia="Times New Roman" w:hAnsi="GDS Transport Website Light"/>
-          <w:color w:val="000000" w:themeColor="text1"/>
-          <w:sz w:val="28"/>
-          <w:szCs w:val="28"/>
-        </w:rPr>
-        <w:t>)}</w:t>
+        <w:t>{toUpperCase(familyManCaseNumber)}</w:t>
       </w:r>
       <w:r>
         <w:rPr>
@@ -160,75 +120,6 @@
           <w:szCs w:val="32"/>
         </w:rPr>
       </w:pPr>
-      <w:bookmarkStart w:id="0" w:name="imgfit_courtseal"/>
-      <w:r>
-        <w:rPr>
-          <w:noProof/>
-        </w:rPr>
-        <w:drawing>
-          <wp:anchor distT="0" distB="0" distL="114300" distR="114300" simplePos="0" relativeHeight="251664384" behindDoc="1" locked="0" layoutInCell="1" allowOverlap="1" wp14:anchorId="7A0828F0" wp14:editId="5E1424B3">
-            <wp:simplePos x="0" y="0"/>
-            <wp:positionH relativeFrom="column">
-              <wp:posOffset>4767112</wp:posOffset>
-            </wp:positionH>
-            <wp:positionV relativeFrom="paragraph">
-              <wp:posOffset>305034</wp:posOffset>
-            </wp:positionV>
-            <wp:extent cx="1299411" cy="962526"/>
-            <wp:effectExtent l="0" t="0" r="0" b="3175"/>
-            <wp:wrapNone/>
-            <wp:docPr id="4" name="Picture 4" descr="A close up of a logo&#10;&#10;Description automatically generated"/>
-            <wp:cNvGraphicFramePr>
-              <a:graphicFrameLocks xmlns:a="http://schemas.openxmlformats.org/drawingml/2006/main"/>
-            </wp:cNvGraphicFramePr>
-            <a:graphic xmlns:a="http://schemas.openxmlformats.org/drawingml/2006/main">
-              <a:graphicData uri="http://schemas.openxmlformats.org/drawingml/2006/picture">
-                <pic:pic xmlns:pic="http://schemas.openxmlformats.org/drawingml/2006/picture">
-                  <pic:nvPicPr>
-                    <pic:cNvPr id="0" name="Picture 4"/>
-                    <pic:cNvPicPr>
-                      <a:picLocks/>
-                    </pic:cNvPicPr>
-                  </pic:nvPicPr>
-                  <pic:blipFill>
-                    <a:blip r:embed="rId8">
-                      <a:extLst>
-                        <a:ext uri="{28A0092B-C50C-407E-A947-70E740481C1C}">
-                          <a14:useLocalDpi xmlns:a14="http://schemas.microsoft.com/office/drawing/2010/main" val="0"/>
-                        </a:ext>
-                      </a:extLst>
-                    </a:blip>
-                    <a:srcRect/>
-                    <a:stretch>
-                      <a:fillRect/>
-                    </a:stretch>
-                  </pic:blipFill>
-                  <pic:spPr bwMode="auto">
-                    <a:xfrm>
-                      <a:off x="0" y="0"/>
-                      <a:ext cx="1299411" cy="962526"/>
-                    </a:xfrm>
-                    <a:prstGeom prst="rect">
-                      <a:avLst/>
-                    </a:prstGeom>
-                    <a:noFill/>
-                    <a:ln>
-                      <a:noFill/>
-                    </a:ln>
-                  </pic:spPr>
-                </pic:pic>
-              </a:graphicData>
-            </a:graphic>
-            <wp14:sizeRelH relativeFrom="page">
-              <wp14:pctWidth>0</wp14:pctWidth>
-            </wp14:sizeRelH>
-            <wp14:sizeRelV relativeFrom="page">
-              <wp14:pctHeight>0</wp14:pctHeight>
-            </wp14:sizeRelV>
-          </wp:anchor>
-        </w:drawing>
-      </w:r>
-      <w:bookmarkEnd w:id="0"/>
       <w:r>
         <w:rPr>
           <w:rFonts w:ascii="GDS Transport Website Light" w:eastAsia="Times New Roman" w:hAnsi="GDS Transport Website Light"/>
@@ -238,92 +129,7 @@
           <w:sz w:val="32"/>
           <w:szCs w:val="32"/>
         </w:rPr>
-        <w:t>&lt;&lt;cs_</w:t>
-      </w:r>
-      <w:proofErr w:type="gramStart"/>
-      <w:r>
-        <w:rPr>
-          <w:rFonts w:ascii="GDS Transport Website Light" w:eastAsia="Times New Roman" w:hAnsi="GDS Transport Website Light"/>
-          <w:b/>
-          <w:bCs/>
-          <w:color w:val="000000"/>
-          <w:sz w:val="32"/>
-          <w:szCs w:val="32"/>
-        </w:rPr>
-        <w:t>{!</w:t>
-      </w:r>
-      <w:proofErr w:type="spellStart"/>
-      <w:r>
-        <w:rPr>
-          <w:rFonts w:ascii="GDS Transport Website Light" w:eastAsia="Times New Roman" w:hAnsi="GDS Transport Website Light"/>
-          <w:b/>
-          <w:bCs/>
-          <w:color w:val="000000"/>
-          <w:sz w:val="32"/>
-          <w:szCs w:val="32"/>
-        </w:rPr>
-        <w:t>isBlank</w:t>
-      </w:r>
-      <w:proofErr w:type="spellEnd"/>
-      <w:proofErr w:type="gramEnd"/>
-      <w:r>
-        <w:rPr>
-          <w:rFonts w:ascii="GDS Transport Website Light" w:eastAsia="Times New Roman" w:hAnsi="GDS Transport Website Light"/>
-          <w:b/>
-          <w:bCs/>
-          <w:color w:val="000000"/>
-          <w:sz w:val="32"/>
-          <w:szCs w:val="32"/>
-        </w:rPr>
-        <w:t>(</w:t>
-      </w:r>
-      <w:proofErr w:type="spellStart"/>
-      <w:r>
-        <w:rPr>
-          <w:rFonts w:ascii="GDS Transport Website Light" w:eastAsia="Times New Roman" w:hAnsi="GDS Transport Website Light"/>
-          <w:b/>
-          <w:bCs/>
-          <w:color w:val="000000"/>
-          <w:sz w:val="32"/>
-          <w:szCs w:val="32"/>
-        </w:rPr>
-        <w:t>orderTitle</w:t>
-      </w:r>
-      <w:proofErr w:type="spellEnd"/>
-      <w:r>
-        <w:rPr>
-          <w:rFonts w:ascii="GDS Transport Website Light" w:eastAsia="Times New Roman" w:hAnsi="GDS Transport Website Light"/>
-          <w:b/>
-          <w:bCs/>
-          <w:color w:val="000000"/>
-          <w:sz w:val="32"/>
-          <w:szCs w:val="32"/>
-        </w:rPr>
-        <w:t>)}&gt;&gt;&lt;&lt;</w:t>
-      </w:r>
-      <w:proofErr w:type="spellStart"/>
-      <w:r>
-        <w:rPr>
-          <w:rFonts w:ascii="GDS Transport Website Light" w:eastAsia="Times New Roman" w:hAnsi="GDS Transport Website Light"/>
-          <w:b/>
-          <w:bCs/>
-          <w:color w:val="000000"/>
-          <w:sz w:val="32"/>
-          <w:szCs w:val="32"/>
-        </w:rPr>
-        <w:t>orderTitle</w:t>
-      </w:r>
-      <w:proofErr w:type="spellEnd"/>
-      <w:r>
-        <w:rPr>
-          <w:rFonts w:ascii="GDS Transport Website Light" w:eastAsia="Times New Roman" w:hAnsi="GDS Transport Website Light"/>
-          <w:b/>
-          <w:bCs/>
-          <w:color w:val="000000"/>
-          <w:sz w:val="32"/>
-          <w:szCs w:val="32"/>
-        </w:rPr>
-        <w:t>&gt;&gt;&lt;&lt;else&gt;&gt; Order &lt;&lt;es_&gt;&gt;</w:t>
+        <w:t>&lt;&lt;cs_{!isBlank(orderTitle)}&gt;&gt;&lt;&lt;orderTitle&gt;&gt;&lt;&lt;else&gt;&gt; Order &lt;&lt;es_&gt;&gt;</w:t>
       </w:r>
     </w:p>
     <w:p>
@@ -343,27 +149,7 @@
           <w:sz w:val="24"/>
           <w:szCs w:val="24"/>
         </w:rPr>
-        <w:t>&lt;&lt;</w:t>
-      </w:r>
-      <w:proofErr w:type="spellStart"/>
-      <w:r>
-        <w:rPr>
-          <w:rFonts w:ascii="GDS Transport Website Light" w:eastAsia="Times New Roman" w:hAnsi="GDS Transport Website Light"/>
-          <w:color w:val="000000"/>
-          <w:sz w:val="24"/>
-          <w:szCs w:val="24"/>
-        </w:rPr>
-        <w:t>childrenAct</w:t>
-      </w:r>
-      <w:proofErr w:type="spellEnd"/>
-      <w:r>
-        <w:rPr>
-          <w:rFonts w:ascii="GDS Transport Website Light" w:eastAsia="Times New Roman" w:hAnsi="GDS Transport Website Light"/>
-          <w:color w:val="000000"/>
-          <w:sz w:val="24"/>
-          <w:szCs w:val="24"/>
-        </w:rPr>
-        <w:t>&gt;&gt;</w:t>
+        <w:t>&lt;&lt;childrenAct&gt;&gt;</w:t>
       </w:r>
     </w:p>
     <w:p>
@@ -396,7 +182,6 @@
         </w:rPr>
         <w:t>&lt;&lt;</w:t>
       </w:r>
-      <w:proofErr w:type="spellStart"/>
       <w:r>
         <w:rPr>
           <w:rFonts w:ascii="GDS Transport Website Light" w:eastAsia="Times New Roman" w:hAnsi="GDS Transport Website Light" w:cs="Times New Roman"/>
@@ -405,7 +190,6 @@
         </w:rPr>
         <w:t>todaysDate</w:t>
       </w:r>
-      <w:proofErr w:type="spellEnd"/>
       <w:r>
         <w:rPr>
           <w:rFonts w:ascii="GDS Transport Website Light" w:eastAsia="Times New Roman" w:hAnsi="GDS Transport Website Light"/>
@@ -425,8 +209,7 @@
           <w:szCs w:val="24"/>
         </w:rPr>
       </w:pPr>
-      <w:bookmarkStart w:id="1" w:name="img_draftbackground"/>
-      <w:bookmarkStart w:id="2" w:name="_GoBack"/>
+      <w:bookmarkStart w:id="0" w:name="img_draftbackground"/>
       <w:r>
         <w:rPr>
           <w:noProof/>
@@ -494,8 +277,7 @@
           </wp:anchor>
         </w:drawing>
       </w:r>
-      <w:bookmarkEnd w:id="1"/>
-      <w:bookmarkEnd w:id="2"/>
+      <w:bookmarkEnd w:id="0"/>
     </w:p>
     <w:p>
       <w:pPr>
@@ -514,19 +296,19 @@
           <w:sz w:val="24"/>
           <w:szCs w:val="24"/>
         </w:rPr>
-        <w:t>&lt;&lt;cs_</w:t>
-      </w:r>
-      <w:proofErr w:type="gramStart"/>
-      <w:r>
+        <w:t>&lt;&lt;cs_{!isBlank(judgeTitleAndName)}&gt;&gt;&lt;&lt;judgeTitleAndName&gt;&gt;&lt;&lt;es_&gt;&gt; &lt;&lt;cs_{!isBlank(legalAdvisorName)}&gt;&gt; and Legal advisor &lt;&lt;legalAdvisorName&gt;&gt;&lt;&lt;es_&gt;&gt;</w:t>
+      </w:r>
+    </w:p>
+    <w:p>
+      <w:pPr>
+        <w:ind w:left="-567" w:right="-608"/>
         <w:rPr>
           <w:rFonts w:ascii="GDS Transport Website Light" w:eastAsia="Times New Roman" w:hAnsi="GDS Transport Website Light"/>
           <w:color w:val="000000" w:themeColor="text1"/>
           <w:sz w:val="24"/>
           <w:szCs w:val="24"/>
         </w:rPr>
-        <w:t>{!</w:t>
-      </w:r>
-      <w:proofErr w:type="spellStart"/>
+      </w:pPr>
       <w:r>
         <w:rPr>
           <w:rFonts w:ascii="GDS Transport Website Light" w:eastAsia="Times New Roman" w:hAnsi="GDS Transport Website Light"/>
@@ -534,158 +316,7 @@
           <w:sz w:val="24"/>
           <w:szCs w:val="24"/>
         </w:rPr>
-        <w:t>isBlank</w:t>
-      </w:r>
-      <w:proofErr w:type="spellEnd"/>
-      <w:proofErr w:type="gramEnd"/>
-      <w:r>
-        <w:rPr>
-          <w:rFonts w:ascii="GDS Transport Website Light" w:eastAsia="Times New Roman" w:hAnsi="GDS Transport Website Light"/>
-          <w:color w:val="000000" w:themeColor="text1"/>
-          <w:sz w:val="24"/>
-          <w:szCs w:val="24"/>
-        </w:rPr>
-        <w:t>(</w:t>
-      </w:r>
-      <w:proofErr w:type="spellStart"/>
-      <w:r>
-        <w:rPr>
-          <w:rFonts w:ascii="GDS Transport Website Light" w:eastAsia="Times New Roman" w:hAnsi="GDS Transport Website Light"/>
-          <w:color w:val="000000" w:themeColor="text1"/>
-          <w:sz w:val="24"/>
-          <w:szCs w:val="24"/>
-        </w:rPr>
-        <w:t>judgeTitleAndName</w:t>
-      </w:r>
-      <w:proofErr w:type="spellEnd"/>
-      <w:r>
-        <w:rPr>
-          <w:rFonts w:ascii="GDS Transport Website Light" w:eastAsia="Times New Roman" w:hAnsi="GDS Transport Website Light"/>
-          <w:color w:val="000000" w:themeColor="text1"/>
-          <w:sz w:val="24"/>
-          <w:szCs w:val="24"/>
-        </w:rPr>
-        <w:t>)}&gt;&gt;&lt;&lt;</w:t>
-      </w:r>
-      <w:proofErr w:type="spellStart"/>
-      <w:r>
-        <w:rPr>
-          <w:rFonts w:ascii="GDS Transport Website Light" w:eastAsia="Times New Roman" w:hAnsi="GDS Transport Website Light"/>
-          <w:color w:val="000000" w:themeColor="text1"/>
-          <w:sz w:val="24"/>
-          <w:szCs w:val="24"/>
-        </w:rPr>
-        <w:t>judgeTitleAndName</w:t>
-      </w:r>
-      <w:proofErr w:type="spellEnd"/>
-      <w:r>
-        <w:rPr>
-          <w:rFonts w:ascii="GDS Transport Website Light" w:eastAsia="Times New Roman" w:hAnsi="GDS Transport Website Light"/>
-          <w:color w:val="000000" w:themeColor="text1"/>
-          <w:sz w:val="24"/>
-          <w:szCs w:val="24"/>
-        </w:rPr>
-        <w:t>&gt;&gt;&lt;&lt;es_&gt;&gt; &lt;&lt;cs_{!</w:t>
-      </w:r>
-      <w:proofErr w:type="spellStart"/>
-      <w:r>
-        <w:rPr>
-          <w:rFonts w:ascii="GDS Transport Website Light" w:eastAsia="Times New Roman" w:hAnsi="GDS Transport Website Light"/>
-          <w:color w:val="000000" w:themeColor="text1"/>
-          <w:sz w:val="24"/>
-          <w:szCs w:val="24"/>
-        </w:rPr>
-        <w:t>isBlank</w:t>
-      </w:r>
-      <w:proofErr w:type="spellEnd"/>
-      <w:r>
-        <w:rPr>
-          <w:rFonts w:ascii="GDS Transport Website Light" w:eastAsia="Times New Roman" w:hAnsi="GDS Transport Website Light"/>
-          <w:color w:val="000000" w:themeColor="text1"/>
-          <w:sz w:val="24"/>
-          <w:szCs w:val="24"/>
-        </w:rPr>
-        <w:t>(</w:t>
-      </w:r>
-      <w:proofErr w:type="spellStart"/>
-      <w:r>
-        <w:rPr>
-          <w:rFonts w:ascii="GDS Transport Website Light" w:eastAsia="Times New Roman" w:hAnsi="GDS Transport Website Light"/>
-          <w:color w:val="000000" w:themeColor="text1"/>
-          <w:sz w:val="24"/>
-          <w:szCs w:val="24"/>
-        </w:rPr>
-        <w:t>legalAdvisorName</w:t>
-      </w:r>
-      <w:proofErr w:type="spellEnd"/>
-      <w:r>
-        <w:rPr>
-          <w:rFonts w:ascii="GDS Transport Website Light" w:eastAsia="Times New Roman" w:hAnsi="GDS Transport Website Light"/>
-          <w:color w:val="000000" w:themeColor="text1"/>
-          <w:sz w:val="24"/>
-          <w:szCs w:val="24"/>
-        </w:rPr>
-        <w:t>)}&gt;&gt; and Legal advisor &lt;&lt;</w:t>
-      </w:r>
-      <w:proofErr w:type="spellStart"/>
-      <w:r>
-        <w:rPr>
-          <w:rFonts w:ascii="GDS Transport Website Light" w:eastAsia="Times New Roman" w:hAnsi="GDS Transport Website Light"/>
-          <w:color w:val="000000" w:themeColor="text1"/>
-          <w:sz w:val="24"/>
-          <w:szCs w:val="24"/>
-        </w:rPr>
-        <w:t>legalAdvisorName</w:t>
-      </w:r>
-      <w:proofErr w:type="spellEnd"/>
-      <w:r>
-        <w:rPr>
-          <w:rFonts w:ascii="GDS Transport Website Light" w:eastAsia="Times New Roman" w:hAnsi="GDS Transport Website Light"/>
-          <w:color w:val="000000" w:themeColor="text1"/>
-          <w:sz w:val="24"/>
-          <w:szCs w:val="24"/>
-        </w:rPr>
-        <w:t>&gt;&gt;&lt;&lt;es_&gt;&gt;</w:t>
-      </w:r>
-    </w:p>
-    <w:p>
-      <w:pPr>
-        <w:ind w:left="-567" w:right="-608"/>
-        <w:rPr>
-          <w:rFonts w:ascii="GDS Transport Website Light" w:eastAsia="Times New Roman" w:hAnsi="GDS Transport Website Light"/>
-          <w:color w:val="000000" w:themeColor="text1"/>
-          <w:sz w:val="24"/>
-          <w:szCs w:val="24"/>
-        </w:rPr>
-      </w:pPr>
-      <w:r>
-        <w:rPr>
-          <w:rFonts w:ascii="GDS Transport Website Light" w:eastAsia="Times New Roman" w:hAnsi="GDS Transport Website Light"/>
-          <w:color w:val="000000" w:themeColor="text1"/>
-          <w:sz w:val="24"/>
-          <w:szCs w:val="24"/>
-        </w:rPr>
-        <w:t>&lt;&lt;</w:t>
-      </w:r>
-      <w:proofErr w:type="spellStart"/>
-      <w:r>
-        <w:rPr>
-          <w:rFonts w:ascii="GDS Transport Website Light" w:eastAsia="Times New Roman" w:hAnsi="GDS Transport Website Light"/>
-          <w:color w:val="000000" w:themeColor="text1"/>
-          <w:sz w:val="24"/>
-          <w:szCs w:val="24"/>
-        </w:rPr>
-        <w:t>courtName</w:t>
-      </w:r>
-      <w:proofErr w:type="spellEnd"/>
-      <w:r>
-        <w:rPr>
-          <w:rFonts w:ascii="GDS Transport Website Light" w:eastAsia="Times New Roman" w:hAnsi="GDS Transport Website Light"/>
-          <w:color w:val="000000" w:themeColor="text1"/>
-          <w:sz w:val="24"/>
-          <w:szCs w:val="24"/>
-        </w:rPr>
-        <w:t>&gt;&gt;</w:t>
+        <w:t>&lt;&lt;courtName&gt;&gt;</w:t>
       </w:r>
     </w:p>
     <w:p>
@@ -790,23 +421,7 @@
                 <w:rFonts w:ascii="GDS Transport Website Light" w:hAnsi="GDS Transport Website Light" w:cs="Arial"/>
                 <w:color w:val="000000" w:themeColor="text1"/>
               </w:rPr>
-              <w:t>&lt;&lt;</w:t>
-            </w:r>
-            <w:proofErr w:type="spellStart"/>
-            <w:r>
-              <w:rPr>
-                <w:rFonts w:ascii="GDS Transport Website Light" w:hAnsi="GDS Transport Website Light" w:cs="Arial"/>
-                <w:color w:val="000000" w:themeColor="text1"/>
-              </w:rPr>
-              <w:t>rr_children</w:t>
-            </w:r>
-            <w:proofErr w:type="spellEnd"/>
-            <w:r>
-              <w:rPr>
-                <w:rFonts w:ascii="GDS Transport Website Light" w:hAnsi="GDS Transport Website Light" w:cs="Arial"/>
-                <w:color w:val="000000" w:themeColor="text1"/>
-              </w:rPr>
-              <w:t>&gt;&gt;</w:t>
+              <w:t>&lt;&lt;rr_children&gt;&gt;</w:t>
             </w:r>
           </w:p>
         </w:tc>
@@ -915,38 +530,7 @@
                 <w:sz w:val="24"/>
                 <w:szCs w:val="24"/>
               </w:rPr>
-              <w:t>&lt;&lt;cs_</w:t>
-            </w:r>
-            <w:proofErr w:type="gramStart"/>
-            <w:r>
-              <w:rPr>
-                <w:rFonts w:ascii="GDS Transport Website Light" w:eastAsia="Times New Roman" w:hAnsi="GDS Transport Website Light"/>
-                <w:color w:val="000000" w:themeColor="text1"/>
-                <w:sz w:val="24"/>
-                <w:szCs w:val="24"/>
-              </w:rPr>
-              <w:t>{!</w:t>
-            </w:r>
-            <w:proofErr w:type="spellStart"/>
-            <w:r>
-              <w:rPr>
-                <w:rFonts w:ascii="GDS Transport Website Light" w:eastAsia="Times New Roman" w:hAnsi="GDS Transport Website Light"/>
-                <w:color w:val="000000" w:themeColor="text1"/>
-                <w:sz w:val="24"/>
-                <w:szCs w:val="24"/>
-              </w:rPr>
-              <w:t>isBlank</w:t>
-            </w:r>
-            <w:proofErr w:type="spellEnd"/>
-            <w:proofErr w:type="gramEnd"/>
-            <w:r>
-              <w:rPr>
-                <w:rFonts w:ascii="GDS Transport Website Light" w:eastAsia="Times New Roman" w:hAnsi="GDS Transport Website Light"/>
-                <w:color w:val="000000" w:themeColor="text1"/>
-                <w:sz w:val="24"/>
-                <w:szCs w:val="24"/>
-              </w:rPr>
-              <w:t>(gender)}&gt;&gt; &lt;&lt;gender&gt;&gt;&lt;&lt;es_&gt;&gt;</w:t>
+              <w:t>&lt;&lt;cs_{!isBlank(gender)}&gt;&gt; &lt;&lt;gender&gt;&gt;&lt;&lt;es_&gt;&gt;</w:t>
             </w:r>
           </w:p>
         </w:tc>
@@ -977,78 +561,7 @@
                 <w:sz w:val="24"/>
                 <w:szCs w:val="24"/>
               </w:rPr>
-              <w:t>&lt;&lt;cs_</w:t>
-            </w:r>
-            <w:proofErr w:type="gramStart"/>
-            <w:r>
-              <w:rPr>
-                <w:rFonts w:ascii="GDS Transport Website Light" w:eastAsia="Times New Roman" w:hAnsi="GDS Transport Website Light"/>
-                <w:color w:val="000000" w:themeColor="text1"/>
-                <w:sz w:val="24"/>
-                <w:szCs w:val="24"/>
-              </w:rPr>
-              <w:t>{!</w:t>
-            </w:r>
-            <w:proofErr w:type="spellStart"/>
-            <w:r>
-              <w:rPr>
-                <w:rFonts w:ascii="GDS Transport Website Light" w:eastAsia="Times New Roman" w:hAnsi="GDS Transport Website Light"/>
-                <w:color w:val="000000" w:themeColor="text1"/>
-                <w:sz w:val="24"/>
-                <w:szCs w:val="24"/>
-              </w:rPr>
-              <w:t>isBlank</w:t>
-            </w:r>
-            <w:proofErr w:type="spellEnd"/>
-            <w:proofErr w:type="gramEnd"/>
-            <w:r>
-              <w:rPr>
-                <w:rFonts w:ascii="GDS Transport Website Light" w:eastAsia="Times New Roman" w:hAnsi="GDS Transport Website Light"/>
-                <w:color w:val="000000" w:themeColor="text1"/>
-                <w:sz w:val="24"/>
-                <w:szCs w:val="24"/>
-              </w:rPr>
-              <w:t>(</w:t>
-            </w:r>
-            <w:proofErr w:type="spellStart"/>
-            <w:r>
-              <w:rPr>
-                <w:rFonts w:ascii="GDS Transport Website Light" w:eastAsia="Times New Roman" w:hAnsi="GDS Transport Website Light"/>
-                <w:color w:val="000000" w:themeColor="text1"/>
-                <w:sz w:val="24"/>
-                <w:szCs w:val="24"/>
-              </w:rPr>
-              <w:t>dateOfBirth</w:t>
-            </w:r>
-            <w:proofErr w:type="spellEnd"/>
-            <w:r>
-              <w:rPr>
-                <w:rFonts w:ascii="GDS Transport Website Light" w:eastAsia="Times New Roman" w:hAnsi="GDS Transport Website Light"/>
-                <w:color w:val="000000" w:themeColor="text1"/>
-                <w:sz w:val="24"/>
-                <w:szCs w:val="24"/>
-              </w:rPr>
-              <w:t>)}&gt;&gt; Born &lt;&lt;</w:t>
-            </w:r>
-            <w:proofErr w:type="spellStart"/>
-            <w:r>
-              <w:rPr>
-                <w:rFonts w:ascii="GDS Transport Website Light" w:eastAsia="Times New Roman" w:hAnsi="GDS Transport Website Light"/>
-                <w:color w:val="000000" w:themeColor="text1"/>
-                <w:sz w:val="24"/>
-                <w:szCs w:val="24"/>
-              </w:rPr>
-              <w:t>dateOfBirth</w:t>
-            </w:r>
-            <w:proofErr w:type="spellEnd"/>
-            <w:r>
-              <w:rPr>
-                <w:rFonts w:ascii="GDS Transport Website Light" w:eastAsia="Times New Roman" w:hAnsi="GDS Transport Website Light"/>
-                <w:color w:val="000000" w:themeColor="text1"/>
-                <w:sz w:val="24"/>
-                <w:szCs w:val="24"/>
-              </w:rPr>
-              <w:t>&gt;&gt;&lt;&lt;es_&gt;&gt;</w:t>
+              <w:t>&lt;&lt;cs_{!isBlank(dateOfBirth)}&gt;&gt; Born &lt;&lt;dateOfBirth&gt;&gt;&lt;&lt;es_&gt;&gt;</w:t>
             </w:r>
           </w:p>
         </w:tc>
@@ -1083,27 +596,7 @@
                 <w:sz w:val="24"/>
                 <w:szCs w:val="24"/>
               </w:rPr>
-              <w:t>&lt;&lt;</w:t>
-            </w:r>
-            <w:proofErr w:type="spellStart"/>
-            <w:r>
-              <w:rPr>
-                <w:rFonts w:ascii="GDS Transport Website Light" w:eastAsia="Times New Roman" w:hAnsi="GDS Transport Website Light"/>
-                <w:color w:val="000000" w:themeColor="text1"/>
-                <w:sz w:val="24"/>
-                <w:szCs w:val="24"/>
-              </w:rPr>
-              <w:t>er_children</w:t>
-            </w:r>
-            <w:proofErr w:type="spellEnd"/>
-            <w:r>
-              <w:rPr>
-                <w:rFonts w:ascii="GDS Transport Website Light" w:eastAsia="Times New Roman" w:hAnsi="GDS Transport Website Light"/>
-                <w:color w:val="000000" w:themeColor="text1"/>
-                <w:sz w:val="24"/>
-                <w:szCs w:val="24"/>
-              </w:rPr>
-              <w:t>&gt;&gt;</w:t>
+              <w:t>&lt;&lt;er_children&gt;&gt;</w:t>
             </w:r>
           </w:p>
         </w:tc>
@@ -1176,16 +669,7 @@
           <w:sz w:val="24"/>
           <w:szCs w:val="24"/>
         </w:rPr>
-        <w:t>&lt;&lt;</w:t>
-      </w:r>
-      <w:proofErr w:type="spellStart"/>
-      <w:r>
-        <w:rPr>
-          <w:rFonts w:ascii="GDS Transport Website Light" w:eastAsia="Times New Roman" w:hAnsi="GDS Transport Website Light" w:cs="Times New Roman"/>
-          <w:sz w:val="24"/>
-          <w:szCs w:val="24"/>
-        </w:rPr>
-        <w:t>o</w:t>
+        <w:t>&lt;&lt;o</w:t>
       </w:r>
       <w:r>
         <w:rPr>
@@ -1211,7 +695,6 @@
         </w:rPr>
         <w:t>etails</w:t>
       </w:r>
-      <w:proofErr w:type="spellEnd"/>
       <w:r>
         <w:rPr>
           <w:rFonts w:ascii="GDS Transport Website Light" w:eastAsia="Times New Roman" w:hAnsi="GDS Transport Website Light" w:cs="Times New Roman"/>
@@ -1246,9 +729,216 @@
           <w:sz w:val="24"/>
           <w:szCs w:val="24"/>
         </w:rPr>
-        <w:t>&lt;&lt;cs_</w:t>
-      </w:r>
-      <w:proofErr w:type="gramStart"/>
+        <w:t>&lt;&lt;cs_{</w:t>
+      </w:r>
+      <w:r>
+        <w:rPr>
+          <w:rFonts w:ascii="GDS Transport Website Light" w:eastAsia="Times New Roman" w:hAnsi="GDS Transport Website Light" w:cs="Times New Roman"/>
+          <w:sz w:val="24"/>
+          <w:szCs w:val="24"/>
+        </w:rPr>
+        <w:t>!isBlank(furtherDirections)</w:t>
+      </w:r>
+      <w:r>
+        <w:rPr>
+          <w:rFonts w:ascii="GDS Transport Website Light" w:eastAsia="Times New Roman" w:hAnsi="GDS Transport Website Light" w:cs="Times New Roman"/>
+          <w:sz w:val="24"/>
+          <w:szCs w:val="24"/>
+        </w:rPr>
+        <w:t>}&gt;&gt;</w:t>
+      </w:r>
+    </w:p>
+    <w:p>
+      <w:pPr>
+        <w:ind w:left="-567" w:right="-608"/>
+        <w:rPr>
+          <w:rFonts w:ascii="GDS Transport Website Light" w:eastAsia="Times New Roman" w:hAnsi="GDS Transport Website Light" w:cs="Times New Roman"/>
+          <w:sz w:val="24"/>
+          <w:szCs w:val="24"/>
+        </w:rPr>
+      </w:pPr>
+      <w:r>
+        <w:rPr>
+          <w:rFonts w:ascii="GDS Transport Website Light" w:eastAsia="Times New Roman" w:hAnsi="GDS Transport Website Light" w:cs="Times New Roman"/>
+          <w:sz w:val="24"/>
+          <w:szCs w:val="24"/>
+        </w:rPr>
+        <w:t>&lt;&lt;cs_{</w:t>
+      </w:r>
+      <w:r>
+        <w:rPr>
+          <w:rFonts w:ascii="GDS Transport Website Light" w:eastAsia="Times New Roman" w:hAnsi="GDS Transport Website Light" w:cs="Times New Roman"/>
+          <w:sz w:val="24"/>
+          <w:szCs w:val="24"/>
+        </w:rPr>
+        <w:t>orderType</w:t>
+      </w:r>
+      <w:r>
+        <w:rPr>
+          <w:rFonts w:ascii="GDS Transport Website Light" w:eastAsia="Times New Roman" w:hAnsi="GDS Transport Website Light" w:cs="Times New Roman"/>
+          <w:sz w:val="24"/>
+          <w:szCs w:val="24"/>
+        </w:rPr>
+        <w:t>!</w:t>
+      </w:r>
+      <w:r>
+        <w:rPr>
+          <w:rFonts w:ascii="GDS Transport Website Light" w:eastAsia="Times New Roman" w:hAnsi="GDS Transport Website Light" w:cs="Times New Roman"/>
+          <w:sz w:val="24"/>
+          <w:szCs w:val="24"/>
+        </w:rPr>
+        <w:t>=</w:t>
+      </w:r>
+      <w:r>
+        <w:rPr>
+          <w:rFonts w:ascii="GDS Transport Website Light" w:eastAsia="Times New Roman" w:hAnsi="GDS Transport Website Light" w:cs="Times New Roman"/>
+          <w:sz w:val="24"/>
+          <w:szCs w:val="24"/>
+        </w:rPr>
+        <w:t>’</w:t>
+      </w:r>
+      <w:r>
+        <w:rPr>
+          <w:rFonts w:ascii="GDS Transport Website Light" w:eastAsia="Times New Roman" w:hAnsi="GDS Transport Website Light" w:cs="Times New Roman"/>
+          <w:sz w:val="24"/>
+          <w:szCs w:val="24"/>
+        </w:rPr>
+        <w:t>BLANK</w:t>
+      </w:r>
+      <w:r>
+        <w:rPr>
+          <w:rFonts w:ascii="GDS Transport Website Light" w:eastAsia="Times New Roman" w:hAnsi="GDS Transport Website Light" w:cs="Times New Roman"/>
+          <w:sz w:val="24"/>
+          <w:szCs w:val="24"/>
+        </w:rPr>
+        <w:t>_ORDER</w:t>
+      </w:r>
+      <w:r>
+        <w:rPr>
+          <w:rFonts w:ascii="GDS Transport Website Light" w:eastAsia="Times New Roman" w:hAnsi="GDS Transport Website Light" w:cs="Times New Roman"/>
+          <w:sz w:val="24"/>
+          <w:szCs w:val="24"/>
+        </w:rPr>
+        <w:t>’}&gt;&gt;</w:t>
+      </w:r>
+    </w:p>
+    <w:p>
+      <w:pPr>
+        <w:ind w:left="-567" w:right="-608"/>
+        <w:rPr>
+          <w:rFonts w:ascii="GDS Transport Website Light" w:eastAsia="Times New Roman" w:hAnsi="GDS Transport Website Light" w:cs="Times New Roman"/>
+          <w:sz w:val="24"/>
+          <w:szCs w:val="24"/>
+        </w:rPr>
+      </w:pPr>
+      <w:r>
+        <w:rPr>
+          <w:rFonts w:ascii="GDS Transport Website Light" w:eastAsia="Times New Roman" w:hAnsi="GDS Transport Website Light" w:cs="Times New Roman"/>
+          <w:sz w:val="24"/>
+          <w:szCs w:val="24"/>
+        </w:rPr>
+        <w:t>&lt;&lt;furtherDirections&gt;&gt;</w:t>
+      </w:r>
+    </w:p>
+    <w:p>
+      <w:pPr>
+        <w:ind w:left="-567" w:right="-608"/>
+        <w:rPr>
+          <w:rFonts w:ascii="GDS Transport Website Light" w:eastAsia="Times New Roman" w:hAnsi="GDS Transport Website Light" w:cs="Times New Roman"/>
+          <w:sz w:val="24"/>
+          <w:szCs w:val="24"/>
+        </w:rPr>
+      </w:pPr>
+      <w:r>
+        <w:rPr>
+          <w:rFonts w:ascii="GDS Transport Website Light" w:eastAsia="Times New Roman" w:hAnsi="GDS Transport Website Light" w:cs="Times New Roman"/>
+          <w:sz w:val="24"/>
+          <w:szCs w:val="24"/>
+        </w:rPr>
+        <w:t>&lt;&lt;es_{</w:t>
+      </w:r>
+      <w:r>
+        <w:rPr>
+          <w:rFonts w:ascii="GDS Transport Website Light" w:eastAsia="Times New Roman" w:hAnsi="GDS Transport Website Light" w:cs="Times New Roman"/>
+          <w:sz w:val="24"/>
+          <w:szCs w:val="24"/>
+        </w:rPr>
+        <w:t>orderType</w:t>
+      </w:r>
+      <w:r>
+        <w:rPr>
+          <w:rFonts w:ascii="GDS Transport Website Light" w:eastAsia="Times New Roman" w:hAnsi="GDS Transport Website Light" w:cs="Times New Roman"/>
+          <w:sz w:val="24"/>
+          <w:szCs w:val="24"/>
+        </w:rPr>
+        <w:t>!</w:t>
+      </w:r>
+      <w:r>
+        <w:rPr>
+          <w:rFonts w:ascii="GDS Transport Website Light" w:eastAsia="Times New Roman" w:hAnsi="GDS Transport Website Light" w:cs="Times New Roman"/>
+          <w:sz w:val="24"/>
+          <w:szCs w:val="24"/>
+        </w:rPr>
+        <w:t>=</w:t>
+      </w:r>
+      <w:r>
+        <w:rPr>
+          <w:rFonts w:ascii="GDS Transport Website Light" w:eastAsia="Times New Roman" w:hAnsi="GDS Transport Website Light" w:cs="Times New Roman"/>
+          <w:sz w:val="24"/>
+          <w:szCs w:val="24"/>
+        </w:rPr>
+        <w:t>’</w:t>
+      </w:r>
+      <w:r>
+        <w:rPr>
+          <w:rFonts w:ascii="GDS Transport Website Light" w:eastAsia="Times New Roman" w:hAnsi="GDS Transport Website Light" w:cs="Times New Roman"/>
+          <w:sz w:val="24"/>
+          <w:szCs w:val="24"/>
+        </w:rPr>
+        <w:t>BLANK</w:t>
+      </w:r>
+      <w:r>
+        <w:rPr>
+          <w:rFonts w:ascii="GDS Transport Website Light" w:eastAsia="Times New Roman" w:hAnsi="GDS Transport Website Light" w:cs="Times New Roman"/>
+          <w:sz w:val="24"/>
+          <w:szCs w:val="24"/>
+        </w:rPr>
+        <w:t>_ORDER</w:t>
+      </w:r>
+      <w:r>
+        <w:rPr>
+          <w:rFonts w:ascii="GDS Transport Website Light" w:eastAsia="Times New Roman" w:hAnsi="GDS Transport Website Light" w:cs="Times New Roman"/>
+          <w:sz w:val="24"/>
+          <w:szCs w:val="24"/>
+        </w:rPr>
+        <w:t>’}&gt;&gt;</w:t>
+      </w:r>
+    </w:p>
+    <w:p>
+      <w:pPr>
+        <w:ind w:left="-567" w:right="-608"/>
+        <w:rPr>
+          <w:rFonts w:ascii="GDS Transport Website Light" w:eastAsia="Times New Roman" w:hAnsi="GDS Transport Website Light" w:cs="Times New Roman"/>
+          <w:sz w:val="24"/>
+          <w:szCs w:val="24"/>
+        </w:rPr>
+      </w:pPr>
+      <w:r>
+        <w:rPr>
+          <w:rFonts w:ascii="GDS Transport Website Light" w:eastAsia="Times New Roman" w:hAnsi="GDS Transport Website Light" w:cs="Times New Roman"/>
+          <w:sz w:val="24"/>
+          <w:szCs w:val="24"/>
+        </w:rPr>
+        <w:t>&lt;&lt;es</w:t>
+      </w:r>
+      <w:r>
+        <w:rPr>
+          <w:rFonts w:ascii="GDS Transport Website Light" w:eastAsia="Times New Roman" w:hAnsi="GDS Transport Website Light" w:cs="Times New Roman"/>
+          <w:sz w:val="24"/>
+          <w:szCs w:val="24"/>
+        </w:rPr>
+        <w:t>_</w:t>
+      </w:r>
       <w:r>
         <w:rPr>
           <w:rFonts w:ascii="GDS Transport Website Light" w:eastAsia="Times New Roman" w:hAnsi="GDS Transport Website Light" w:cs="Times New Roman"/>
@@ -1263,324 +953,7 @@
           <w:sz w:val="24"/>
           <w:szCs w:val="24"/>
         </w:rPr>
-        <w:t>!</w:t>
-      </w:r>
-      <w:proofErr w:type="spellStart"/>
-      <w:r>
-        <w:rPr>
-          <w:rFonts w:ascii="GDS Transport Website Light" w:eastAsia="Times New Roman" w:hAnsi="GDS Transport Website Light" w:cs="Times New Roman"/>
-          <w:sz w:val="24"/>
-          <w:szCs w:val="24"/>
-        </w:rPr>
-        <w:t>isBlank</w:t>
-      </w:r>
-      <w:proofErr w:type="spellEnd"/>
-      <w:proofErr w:type="gramEnd"/>
-      <w:r>
-        <w:rPr>
-          <w:rFonts w:ascii="GDS Transport Website Light" w:eastAsia="Times New Roman" w:hAnsi="GDS Transport Website Light" w:cs="Times New Roman"/>
-          <w:sz w:val="24"/>
-          <w:szCs w:val="24"/>
-        </w:rPr>
-        <w:t>(</w:t>
-      </w:r>
-      <w:proofErr w:type="spellStart"/>
-      <w:r>
-        <w:rPr>
-          <w:rFonts w:ascii="GDS Transport Website Light" w:eastAsia="Times New Roman" w:hAnsi="GDS Transport Website Light" w:cs="Times New Roman"/>
-          <w:sz w:val="24"/>
-          <w:szCs w:val="24"/>
-        </w:rPr>
-        <w:t>furtherDirections</w:t>
-      </w:r>
-      <w:proofErr w:type="spellEnd"/>
-      <w:r>
-        <w:rPr>
-          <w:rFonts w:ascii="GDS Transport Website Light" w:eastAsia="Times New Roman" w:hAnsi="GDS Transport Website Light" w:cs="Times New Roman"/>
-          <w:sz w:val="24"/>
-          <w:szCs w:val="24"/>
-        </w:rPr>
-        <w:t>)</w:t>
-      </w:r>
-      <w:r>
-        <w:rPr>
-          <w:rFonts w:ascii="GDS Transport Website Light" w:eastAsia="Times New Roman" w:hAnsi="GDS Transport Website Light" w:cs="Times New Roman"/>
-          <w:sz w:val="24"/>
-          <w:szCs w:val="24"/>
-        </w:rPr>
-        <w:t>}&gt;&gt;</w:t>
-      </w:r>
-    </w:p>
-    <w:p>
-      <w:pPr>
-        <w:ind w:left="-567" w:right="-608"/>
-        <w:rPr>
-          <w:rFonts w:ascii="GDS Transport Website Light" w:eastAsia="Times New Roman" w:hAnsi="GDS Transport Website Light" w:cs="Times New Roman"/>
-          <w:sz w:val="24"/>
-          <w:szCs w:val="24"/>
-        </w:rPr>
-      </w:pPr>
-      <w:r>
-        <w:rPr>
-          <w:rFonts w:ascii="GDS Transport Website Light" w:eastAsia="Times New Roman" w:hAnsi="GDS Transport Website Light" w:cs="Times New Roman"/>
-          <w:sz w:val="24"/>
-          <w:szCs w:val="24"/>
-        </w:rPr>
-        <w:t>&lt;&lt;cs_{</w:t>
-      </w:r>
-      <w:proofErr w:type="spellStart"/>
-      <w:proofErr w:type="gramStart"/>
-      <w:r>
-        <w:rPr>
-          <w:rFonts w:ascii="GDS Transport Website Light" w:eastAsia="Times New Roman" w:hAnsi="GDS Transport Website Light" w:cs="Times New Roman"/>
-          <w:sz w:val="24"/>
-          <w:szCs w:val="24"/>
-        </w:rPr>
-        <w:t>orderType</w:t>
-      </w:r>
-      <w:proofErr w:type="spellEnd"/>
-      <w:r>
-        <w:rPr>
-          <w:rFonts w:ascii="GDS Transport Website Light" w:eastAsia="Times New Roman" w:hAnsi="GDS Transport Website Light" w:cs="Times New Roman"/>
-          <w:sz w:val="24"/>
-          <w:szCs w:val="24"/>
-        </w:rPr>
-        <w:t>!</w:t>
-      </w:r>
-      <w:r>
-        <w:rPr>
-          <w:rFonts w:ascii="GDS Transport Website Light" w:eastAsia="Times New Roman" w:hAnsi="GDS Transport Website Light" w:cs="Times New Roman"/>
-          <w:sz w:val="24"/>
-          <w:szCs w:val="24"/>
-        </w:rPr>
-        <w:t>=</w:t>
-      </w:r>
-      <w:proofErr w:type="gramEnd"/>
-      <w:r>
-        <w:rPr>
-          <w:rFonts w:ascii="GDS Transport Website Light" w:eastAsia="Times New Roman" w:hAnsi="GDS Transport Website Light" w:cs="Times New Roman"/>
-          <w:sz w:val="24"/>
-          <w:szCs w:val="24"/>
-        </w:rPr>
-        <w:t>’</w:t>
-      </w:r>
-      <w:r>
-        <w:rPr>
-          <w:rFonts w:ascii="GDS Transport Website Light" w:eastAsia="Times New Roman" w:hAnsi="GDS Transport Website Light" w:cs="Times New Roman"/>
-          <w:sz w:val="24"/>
-          <w:szCs w:val="24"/>
-        </w:rPr>
-        <w:t>BLANK</w:t>
-      </w:r>
-      <w:r>
-        <w:rPr>
-          <w:rFonts w:ascii="GDS Transport Website Light" w:eastAsia="Times New Roman" w:hAnsi="GDS Transport Website Light" w:cs="Times New Roman"/>
-          <w:sz w:val="24"/>
-          <w:szCs w:val="24"/>
-        </w:rPr>
-        <w:t>_ORDER</w:t>
-      </w:r>
-      <w:r>
-        <w:rPr>
-          <w:rFonts w:ascii="GDS Transport Website Light" w:eastAsia="Times New Roman" w:hAnsi="GDS Transport Website Light" w:cs="Times New Roman"/>
-          <w:sz w:val="24"/>
-          <w:szCs w:val="24"/>
-        </w:rPr>
-        <w:t>’}&gt;&gt;</w:t>
-      </w:r>
-    </w:p>
-    <w:p>
-      <w:pPr>
-        <w:ind w:left="-567" w:right="-608"/>
-        <w:rPr>
-          <w:rFonts w:ascii="GDS Transport Website Light" w:eastAsia="Times New Roman" w:hAnsi="GDS Transport Website Light" w:cs="Times New Roman"/>
-          <w:sz w:val="24"/>
-          <w:szCs w:val="24"/>
-        </w:rPr>
-      </w:pPr>
-      <w:r>
-        <w:rPr>
-          <w:rFonts w:ascii="GDS Transport Website Light" w:eastAsia="Times New Roman" w:hAnsi="GDS Transport Website Light" w:cs="Times New Roman"/>
-          <w:sz w:val="24"/>
-          <w:szCs w:val="24"/>
-        </w:rPr>
-        <w:t>&lt;&lt;</w:t>
-      </w:r>
-      <w:proofErr w:type="spellStart"/>
-      <w:r>
-        <w:rPr>
-          <w:rFonts w:ascii="GDS Transport Website Light" w:eastAsia="Times New Roman" w:hAnsi="GDS Transport Website Light" w:cs="Times New Roman"/>
-          <w:sz w:val="24"/>
-          <w:szCs w:val="24"/>
-        </w:rPr>
-        <w:t>furtherDirections</w:t>
-      </w:r>
-      <w:proofErr w:type="spellEnd"/>
-      <w:r>
-        <w:rPr>
-          <w:rFonts w:ascii="GDS Transport Website Light" w:eastAsia="Times New Roman" w:hAnsi="GDS Transport Website Light" w:cs="Times New Roman"/>
-          <w:sz w:val="24"/>
-          <w:szCs w:val="24"/>
-        </w:rPr>
-        <w:t>&gt;&gt;</w:t>
-      </w:r>
-    </w:p>
-    <w:p>
-      <w:pPr>
-        <w:ind w:left="-567" w:right="-608"/>
-        <w:rPr>
-          <w:rFonts w:ascii="GDS Transport Website Light" w:eastAsia="Times New Roman" w:hAnsi="GDS Transport Website Light" w:cs="Times New Roman"/>
-          <w:sz w:val="24"/>
-          <w:szCs w:val="24"/>
-        </w:rPr>
-      </w:pPr>
-      <w:r>
-        <w:rPr>
-          <w:rFonts w:ascii="GDS Transport Website Light" w:eastAsia="Times New Roman" w:hAnsi="GDS Transport Website Light" w:cs="Times New Roman"/>
-          <w:sz w:val="24"/>
-          <w:szCs w:val="24"/>
-        </w:rPr>
-        <w:t>&lt;&lt;es_{</w:t>
-      </w:r>
-      <w:proofErr w:type="spellStart"/>
-      <w:proofErr w:type="gramStart"/>
-      <w:r>
-        <w:rPr>
-          <w:rFonts w:ascii="GDS Transport Website Light" w:eastAsia="Times New Roman" w:hAnsi="GDS Transport Website Light" w:cs="Times New Roman"/>
-          <w:sz w:val="24"/>
-          <w:szCs w:val="24"/>
-        </w:rPr>
-        <w:t>orderType</w:t>
-      </w:r>
-      <w:proofErr w:type="spellEnd"/>
-      <w:r>
-        <w:rPr>
-          <w:rFonts w:ascii="GDS Transport Website Light" w:eastAsia="Times New Roman" w:hAnsi="GDS Transport Website Light" w:cs="Times New Roman"/>
-          <w:sz w:val="24"/>
-          <w:szCs w:val="24"/>
-        </w:rPr>
-        <w:t>!</w:t>
-      </w:r>
-      <w:r>
-        <w:rPr>
-          <w:rFonts w:ascii="GDS Transport Website Light" w:eastAsia="Times New Roman" w:hAnsi="GDS Transport Website Light" w:cs="Times New Roman"/>
-          <w:sz w:val="24"/>
-          <w:szCs w:val="24"/>
-        </w:rPr>
-        <w:t>=</w:t>
-      </w:r>
-      <w:proofErr w:type="gramEnd"/>
-      <w:r>
-        <w:rPr>
-          <w:rFonts w:ascii="GDS Transport Website Light" w:eastAsia="Times New Roman" w:hAnsi="GDS Transport Website Light" w:cs="Times New Roman"/>
-          <w:sz w:val="24"/>
-          <w:szCs w:val="24"/>
-        </w:rPr>
-        <w:t>’</w:t>
-      </w:r>
-      <w:r>
-        <w:rPr>
-          <w:rFonts w:ascii="GDS Transport Website Light" w:eastAsia="Times New Roman" w:hAnsi="GDS Transport Website Light" w:cs="Times New Roman"/>
-          <w:sz w:val="24"/>
-          <w:szCs w:val="24"/>
-        </w:rPr>
-        <w:t>BLANK</w:t>
-      </w:r>
-      <w:r>
-        <w:rPr>
-          <w:rFonts w:ascii="GDS Transport Website Light" w:eastAsia="Times New Roman" w:hAnsi="GDS Transport Website Light" w:cs="Times New Roman"/>
-          <w:sz w:val="24"/>
-          <w:szCs w:val="24"/>
-        </w:rPr>
-        <w:t>_ORDER</w:t>
-      </w:r>
-      <w:r>
-        <w:rPr>
-          <w:rFonts w:ascii="GDS Transport Website Light" w:eastAsia="Times New Roman" w:hAnsi="GDS Transport Website Light" w:cs="Times New Roman"/>
-          <w:sz w:val="24"/>
-          <w:szCs w:val="24"/>
-        </w:rPr>
-        <w:t>’}&gt;&gt;</w:t>
-      </w:r>
-    </w:p>
-    <w:p>
-      <w:pPr>
-        <w:ind w:left="-567" w:right="-608"/>
-        <w:rPr>
-          <w:rFonts w:ascii="GDS Transport Website Light" w:eastAsia="Times New Roman" w:hAnsi="GDS Transport Website Light" w:cs="Times New Roman"/>
-          <w:sz w:val="24"/>
-          <w:szCs w:val="24"/>
-        </w:rPr>
-      </w:pPr>
-      <w:r>
-        <w:rPr>
-          <w:rFonts w:ascii="GDS Transport Website Light" w:eastAsia="Times New Roman" w:hAnsi="GDS Transport Website Light" w:cs="Times New Roman"/>
-          <w:sz w:val="24"/>
-          <w:szCs w:val="24"/>
-        </w:rPr>
-        <w:t>&lt;&lt;es</w:t>
-      </w:r>
-      <w:r>
-        <w:rPr>
-          <w:rFonts w:ascii="GDS Transport Website Light" w:eastAsia="Times New Roman" w:hAnsi="GDS Transport Website Light" w:cs="Times New Roman"/>
-          <w:sz w:val="24"/>
-          <w:szCs w:val="24"/>
-        </w:rPr>
-        <w:t>_</w:t>
-      </w:r>
-      <w:proofErr w:type="gramStart"/>
-      <w:r>
-        <w:rPr>
-          <w:rFonts w:ascii="GDS Transport Website Light" w:eastAsia="Times New Roman" w:hAnsi="GDS Transport Website Light" w:cs="Times New Roman"/>
-          <w:sz w:val="24"/>
-          <w:szCs w:val="24"/>
-        </w:rPr>
-        <w:t>{</w:t>
-      </w:r>
-      <w:r>
-        <w:rPr>
-          <w:rFonts w:ascii="GDS Transport Website Light" w:eastAsia="Times New Roman" w:hAnsi="GDS Transport Website Light" w:cs="Times New Roman"/>
-          <w:sz w:val="24"/>
-          <w:szCs w:val="24"/>
-        </w:rPr>
-        <w:t>!</w:t>
-      </w:r>
-      <w:proofErr w:type="spellStart"/>
-      <w:r>
-        <w:rPr>
-          <w:rFonts w:ascii="GDS Transport Website Light" w:eastAsia="Times New Roman" w:hAnsi="GDS Transport Website Light" w:cs="Times New Roman"/>
-          <w:sz w:val="24"/>
-          <w:szCs w:val="24"/>
-        </w:rPr>
-        <w:t>isBlank</w:t>
-      </w:r>
-      <w:proofErr w:type="spellEnd"/>
-      <w:proofErr w:type="gramEnd"/>
-      <w:r>
-        <w:rPr>
-          <w:rFonts w:ascii="GDS Transport Website Light" w:eastAsia="Times New Roman" w:hAnsi="GDS Transport Website Light" w:cs="Times New Roman"/>
-          <w:sz w:val="24"/>
-          <w:szCs w:val="24"/>
-        </w:rPr>
-        <w:t>(</w:t>
-      </w:r>
-      <w:proofErr w:type="spellStart"/>
-      <w:r>
-        <w:rPr>
-          <w:rFonts w:ascii="GDS Transport Website Light" w:eastAsia="Times New Roman" w:hAnsi="GDS Transport Website Light" w:cs="Times New Roman"/>
-          <w:sz w:val="24"/>
-          <w:szCs w:val="24"/>
-        </w:rPr>
-        <w:t>furtherDirections</w:t>
-      </w:r>
-      <w:proofErr w:type="spellEnd"/>
-      <w:r>
-        <w:rPr>
-          <w:rFonts w:ascii="GDS Transport Website Light" w:eastAsia="Times New Roman" w:hAnsi="GDS Transport Website Light" w:cs="Times New Roman"/>
-          <w:sz w:val="24"/>
-          <w:szCs w:val="24"/>
-        </w:rPr>
-        <w:t>)</w:t>
+        <w:t>!isBlank(furtherDirections)</w:t>
       </w:r>
       <w:r>
         <w:rPr>
@@ -1625,7 +998,6 @@
         </w:rPr>
         <w:t>&lt;&lt;cs_{</w:t>
       </w:r>
-      <w:proofErr w:type="spellStart"/>
       <w:r>
         <w:rPr>
           <w:rFonts w:ascii="GDS Transport Website Light" w:eastAsia="Times New Roman" w:hAnsi="GDS Transport Website Light" w:cs="Times New Roman"/>
@@ -1640,16 +1012,7 @@
           <w:sz w:val="24"/>
           <w:szCs w:val="24"/>
         </w:rPr>
-        <w:t>ype</w:t>
-      </w:r>
-      <w:proofErr w:type="spellEnd"/>
-      <w:r>
-        <w:rPr>
-          <w:rFonts w:ascii="GDS Transport Website Light" w:eastAsia="Times New Roman" w:hAnsi="GDS Transport Website Light" w:cs="Times New Roman"/>
-          <w:sz w:val="24"/>
-          <w:szCs w:val="24"/>
-        </w:rPr>
-        <w:t>=’CARE_ORDER’}&gt;&gt;</w:t>
+        <w:t>ype=’CARE_ORDER’}&gt;&gt;</w:t>
       </w:r>
       <w:r>
         <w:rPr>
@@ -1729,25 +1092,7 @@
           <w:sz w:val="24"/>
           <w:szCs w:val="24"/>
         </w:rPr>
-        <w:t xml:space="preserve">It may be a criminal offence under the Child Abduction Act 1984 to remove the child from the United Kingdom without the leave of the </w:t>
-      </w:r>
-      <w:proofErr w:type="gramStart"/>
-      <w:r>
-        <w:rPr>
-          <w:rFonts w:ascii="GDS Transport Website Light" w:eastAsia="Times New Roman" w:hAnsi="GDS Transport Website Light" w:cs="Times New Roman"/>
-          <w:sz w:val="24"/>
-          <w:szCs w:val="24"/>
-        </w:rPr>
-        <w:t>court.&lt;</w:t>
-      </w:r>
-      <w:proofErr w:type="gramEnd"/>
-      <w:r>
-        <w:rPr>
-          <w:rFonts w:ascii="GDS Transport Website Light" w:eastAsia="Times New Roman" w:hAnsi="GDS Transport Website Light" w:cs="Times New Roman"/>
-          <w:sz w:val="24"/>
-          <w:szCs w:val="24"/>
-        </w:rPr>
-        <w:t>&lt;es_&gt;&gt;</w:t>
+        <w:t>It may be a criminal offence under the Child Abduction Act 1984 to remove the child from the United Kingdom without the leave of the court.&lt;&lt;es_&gt;&gt;</w:t>
       </w:r>
     </w:p>
     <w:p>
@@ -1761,6 +1106,12 @@
       </w:pPr>
     </w:p>
     <w:sectPr>
+      <w:headerReference w:type="even" r:id="rId9"/>
+      <w:headerReference w:type="default" r:id="rId10"/>
+      <w:footerReference w:type="even" r:id="rId11"/>
+      <w:footerReference w:type="default" r:id="rId12"/>
+      <w:headerReference w:type="first" r:id="rId13"/>
+      <w:footerReference w:type="first" r:id="rId14"/>
       <w:pgSz w:w="11909" w:h="16834"/>
       <w:pgMar w:top="851" w:right="1701" w:bottom="851" w:left="1701" w:header="0" w:footer="567" w:gutter="0"/>
       <w:pgNumType w:start="1"/>
@@ -1796,6 +1147,36 @@
 </w:endnotes>
 </file>
 
+<file path=word/footer1.xml><?xml version="1.0" encoding="utf-8"?>
+<w:ftr xmlns:wpc="http://schemas.microsoft.com/office/word/2010/wordprocessingCanvas" xmlns:cx="http://schemas.microsoft.com/office/drawing/2014/chartex" xmlns:cx1="http://schemas.microsoft.com/office/drawing/2015/9/8/chartex" xmlns:cx2="http://schemas.microsoft.com/office/drawing/2015/10/21/chartex" xmlns:cx3="http://schemas.microsoft.com/office/drawing/2016/5/9/chartex" xmlns:cx4="http://schemas.microsoft.com/office/drawing/2016/5/10/chartex" xmlns:cx5="http://schemas.microsoft.com/office/drawing/2016/5/11/chartex" xmlns:cx6="http://schemas.microsoft.com/office/drawing/2016/5/12/chartex" xmlns:cx7="http://schemas.microsoft.com/office/drawing/2016/5/13/chartex" xmlns:cx8="http://schemas.microsoft.com/office/drawing/2016/5/14/chartex" xmlns:mc="http://schemas.openxmlformats.org/markup-compatibility/2006" xmlns:aink="http://schemas.microsoft.com/office/drawing/2016/ink" xmlns:am3d="http://schemas.microsoft.com/office/drawing/2017/model3d" xmlns:o="urn:schemas-microsoft-com:office:office" xmlns:r="http://schemas.openxmlformats.org/officeDocument/2006/relationships" xmlns:m="http://schemas.openxmlformats.org/officeDocument/2006/math" xmlns:v="urn:schemas-microsoft-com:vml" xmlns:wp14="http://schemas.microsoft.com/office/word/2010/wordprocessingDrawing" xmlns:wp="http://schemas.openxmlformats.org/drawingml/2006/wordprocessingDrawing" xmlns:w10="urn:schemas-microsoft-com:office:word" xmlns:w="http://schemas.openxmlformats.org/wordprocessingml/2006/main" xmlns:w14="http://schemas.microsoft.com/office/word/2010/wordml" xmlns:w15="http://schemas.microsoft.com/office/word/2012/wordml" xmlns:w16cid="http://schemas.microsoft.com/office/word/2016/wordml/cid" xmlns:w16se="http://schemas.microsoft.com/office/word/2015/wordml/symex" xmlns:wpg="http://schemas.microsoft.com/office/word/2010/wordprocessingGroup" xmlns:wpi="http://schemas.microsoft.com/office/word/2010/wordprocessingInk" xmlns:wne="http://schemas.microsoft.com/office/word/2006/wordml" xmlns:wps="http://schemas.microsoft.com/office/word/2010/wordprocessingShape" mc:Ignorable="w14 w15 w16se w16cid wp14">
+  <w:p>
+    <w:pPr>
+      <w:pStyle w:val="Footer"/>
+    </w:pPr>
+  </w:p>
+</w:ftr>
+</file>
+
+<file path=word/footer2.xml><?xml version="1.0" encoding="utf-8"?>
+<w:ftr xmlns:wpc="http://schemas.microsoft.com/office/word/2010/wordprocessingCanvas" xmlns:cx="http://schemas.microsoft.com/office/drawing/2014/chartex" xmlns:cx1="http://schemas.microsoft.com/office/drawing/2015/9/8/chartex" xmlns:cx2="http://schemas.microsoft.com/office/drawing/2015/10/21/chartex" xmlns:cx3="http://schemas.microsoft.com/office/drawing/2016/5/9/chartex" xmlns:cx4="http://schemas.microsoft.com/office/drawing/2016/5/10/chartex" xmlns:cx5="http://schemas.microsoft.com/office/drawing/2016/5/11/chartex" xmlns:cx6="http://schemas.microsoft.com/office/drawing/2016/5/12/chartex" xmlns:cx7="http://schemas.microsoft.com/office/drawing/2016/5/13/chartex" xmlns:cx8="http://schemas.microsoft.com/office/drawing/2016/5/14/chartex" xmlns:mc="http://schemas.openxmlformats.org/markup-compatibility/2006" xmlns:aink="http://schemas.microsoft.com/office/drawing/2016/ink" xmlns:am3d="http://schemas.microsoft.com/office/drawing/2017/model3d" xmlns:o="urn:schemas-microsoft-com:office:office" xmlns:r="http://schemas.openxmlformats.org/officeDocument/2006/relationships" xmlns:m="http://schemas.openxmlformats.org/officeDocument/2006/math" xmlns:v="urn:schemas-microsoft-com:vml" xmlns:wp14="http://schemas.microsoft.com/office/word/2010/wordprocessingDrawing" xmlns:wp="http://schemas.openxmlformats.org/drawingml/2006/wordprocessingDrawing" xmlns:w10="urn:schemas-microsoft-com:office:word" xmlns:w="http://schemas.openxmlformats.org/wordprocessingml/2006/main" xmlns:w14="http://schemas.microsoft.com/office/word/2010/wordml" xmlns:w15="http://schemas.microsoft.com/office/word/2012/wordml" xmlns:w16cid="http://schemas.microsoft.com/office/word/2016/wordml/cid" xmlns:w16se="http://schemas.microsoft.com/office/word/2015/wordml/symex" xmlns:wpg="http://schemas.microsoft.com/office/word/2010/wordprocessingGroup" xmlns:wpi="http://schemas.microsoft.com/office/word/2010/wordprocessingInk" xmlns:wne="http://schemas.microsoft.com/office/word/2006/wordml" xmlns:wps="http://schemas.microsoft.com/office/word/2010/wordprocessingShape" mc:Ignorable="w14 w15 w16se w16cid wp14">
+  <w:p>
+    <w:pPr>
+      <w:pStyle w:val="Footer"/>
+    </w:pPr>
+  </w:p>
+</w:ftr>
+</file>
+
+<file path=word/footer3.xml><?xml version="1.0" encoding="utf-8"?>
+<w:ftr xmlns:wpc="http://schemas.microsoft.com/office/word/2010/wordprocessingCanvas" xmlns:cx="http://schemas.microsoft.com/office/drawing/2014/chartex" xmlns:cx1="http://schemas.microsoft.com/office/drawing/2015/9/8/chartex" xmlns:cx2="http://schemas.microsoft.com/office/drawing/2015/10/21/chartex" xmlns:cx3="http://schemas.microsoft.com/office/drawing/2016/5/9/chartex" xmlns:cx4="http://schemas.microsoft.com/office/drawing/2016/5/10/chartex" xmlns:cx5="http://schemas.microsoft.com/office/drawing/2016/5/11/chartex" xmlns:cx6="http://schemas.microsoft.com/office/drawing/2016/5/12/chartex" xmlns:cx7="http://schemas.microsoft.com/office/drawing/2016/5/13/chartex" xmlns:cx8="http://schemas.microsoft.com/office/drawing/2016/5/14/chartex" xmlns:mc="http://schemas.openxmlformats.org/markup-compatibility/2006" xmlns:aink="http://schemas.microsoft.com/office/drawing/2016/ink" xmlns:am3d="http://schemas.microsoft.com/office/drawing/2017/model3d" xmlns:o="urn:schemas-microsoft-com:office:office" xmlns:r="http://schemas.openxmlformats.org/officeDocument/2006/relationships" xmlns:m="http://schemas.openxmlformats.org/officeDocument/2006/math" xmlns:v="urn:schemas-microsoft-com:vml" xmlns:wp14="http://schemas.microsoft.com/office/word/2010/wordprocessingDrawing" xmlns:wp="http://schemas.openxmlformats.org/drawingml/2006/wordprocessingDrawing" xmlns:w10="urn:schemas-microsoft-com:office:word" xmlns:w="http://schemas.openxmlformats.org/wordprocessingml/2006/main" xmlns:w14="http://schemas.microsoft.com/office/word/2010/wordml" xmlns:w15="http://schemas.microsoft.com/office/word/2012/wordml" xmlns:w16cid="http://schemas.microsoft.com/office/word/2016/wordml/cid" xmlns:w16se="http://schemas.microsoft.com/office/word/2015/wordml/symex" xmlns:wpg="http://schemas.microsoft.com/office/word/2010/wordprocessingGroup" xmlns:wpi="http://schemas.microsoft.com/office/word/2010/wordprocessingInk" xmlns:wne="http://schemas.microsoft.com/office/word/2006/wordml" xmlns:wps="http://schemas.microsoft.com/office/word/2010/wordprocessingShape" mc:Ignorable="w14 w15 w16se w16cid wp14">
+  <w:p>
+    <w:pPr>
+      <w:pStyle w:val="Footer"/>
+    </w:pPr>
+  </w:p>
+</w:ftr>
+</file>
+
 <file path=word/footnotes.xml><?xml version="1.0" encoding="utf-8"?>
 <w:footnotes xmlns:wpc="http://schemas.microsoft.com/office/word/2010/wordprocessingCanvas" xmlns:cx="http://schemas.microsoft.com/office/drawing/2014/chartex" xmlns:cx1="http://schemas.microsoft.com/office/drawing/2015/9/8/chartex" xmlns:cx2="http://schemas.microsoft.com/office/drawing/2015/10/21/chartex" xmlns:cx3="http://schemas.microsoft.com/office/drawing/2016/5/9/chartex" xmlns:cx4="http://schemas.microsoft.com/office/drawing/2016/5/10/chartex" xmlns:cx5="http://schemas.microsoft.com/office/drawing/2016/5/11/chartex" xmlns:cx6="http://schemas.microsoft.com/office/drawing/2016/5/12/chartex" xmlns:cx7="http://schemas.microsoft.com/office/drawing/2016/5/13/chartex" xmlns:cx8="http://schemas.microsoft.com/office/drawing/2016/5/14/chartex" xmlns:mc="http://schemas.openxmlformats.org/markup-compatibility/2006" xmlns:aink="http://schemas.microsoft.com/office/drawing/2016/ink" xmlns:am3d="http://schemas.microsoft.com/office/drawing/2017/model3d" xmlns:o="urn:schemas-microsoft-com:office:office" xmlns:r="http://schemas.openxmlformats.org/officeDocument/2006/relationships" xmlns:m="http://schemas.openxmlformats.org/officeDocument/2006/math" xmlns:v="urn:schemas-microsoft-com:vml" xmlns:wp14="http://schemas.microsoft.com/office/word/2010/wordprocessingDrawing" xmlns:wp="http://schemas.openxmlformats.org/drawingml/2006/wordprocessingDrawing" xmlns:w10="urn:schemas-microsoft-com:office:word" xmlns:w="http://schemas.openxmlformats.org/wordprocessingml/2006/main" xmlns:w14="http://schemas.microsoft.com/office/word/2010/wordml" xmlns:w15="http://schemas.microsoft.com/office/word/2012/wordml" xmlns:w16cid="http://schemas.microsoft.com/office/word/2016/wordml/cid" xmlns:w16se="http://schemas.microsoft.com/office/word/2015/wordml/symex" xmlns:wpg="http://schemas.microsoft.com/office/word/2010/wordprocessingGroup" xmlns:wpi="http://schemas.microsoft.com/office/word/2010/wordprocessingInk" xmlns:wne="http://schemas.microsoft.com/office/word/2006/wordml" xmlns:wps="http://schemas.microsoft.com/office/word/2010/wordprocessingShape" mc:Ignorable="w14 w15 w16se w16cid wp14">
   <w:footnote w:type="separator" w:id="-1">
@@ -1819,6 +1200,109 @@
     </w:p>
   </w:footnote>
 </w:footnotes>
+</file>
+
+<file path=word/header1.xml><?xml version="1.0" encoding="utf-8"?>
+<w:hdr xmlns:wpc="http://schemas.microsoft.com/office/word/2010/wordprocessingCanvas" xmlns:cx="http://schemas.microsoft.com/office/drawing/2014/chartex" xmlns:cx1="http://schemas.microsoft.com/office/drawing/2015/9/8/chartex" xmlns:cx2="http://schemas.microsoft.com/office/drawing/2015/10/21/chartex" xmlns:cx3="http://schemas.microsoft.com/office/drawing/2016/5/9/chartex" xmlns:cx4="http://schemas.microsoft.com/office/drawing/2016/5/10/chartex" xmlns:cx5="http://schemas.microsoft.com/office/drawing/2016/5/11/chartex" xmlns:cx6="http://schemas.microsoft.com/office/drawing/2016/5/12/chartex" xmlns:cx7="http://schemas.microsoft.com/office/drawing/2016/5/13/chartex" xmlns:cx8="http://schemas.microsoft.com/office/drawing/2016/5/14/chartex" xmlns:mc="http://schemas.openxmlformats.org/markup-compatibility/2006" xmlns:aink="http://schemas.microsoft.com/office/drawing/2016/ink" xmlns:am3d="http://schemas.microsoft.com/office/drawing/2017/model3d" xmlns:o="urn:schemas-microsoft-com:office:office" xmlns:r="http://schemas.openxmlformats.org/officeDocument/2006/relationships" xmlns:m="http://schemas.openxmlformats.org/officeDocument/2006/math" xmlns:v="urn:schemas-microsoft-com:vml" xmlns:wp14="http://schemas.microsoft.com/office/word/2010/wordprocessingDrawing" xmlns:wp="http://schemas.openxmlformats.org/drawingml/2006/wordprocessingDrawing" xmlns:w10="urn:schemas-microsoft-com:office:word" xmlns:w="http://schemas.openxmlformats.org/wordprocessingml/2006/main" xmlns:w14="http://schemas.microsoft.com/office/word/2010/wordml" xmlns:w15="http://schemas.microsoft.com/office/word/2012/wordml" xmlns:w16cid="http://schemas.microsoft.com/office/word/2016/wordml/cid" xmlns:w16se="http://schemas.microsoft.com/office/word/2015/wordml/symex" xmlns:wpg="http://schemas.microsoft.com/office/word/2010/wordprocessingGroup" xmlns:wpi="http://schemas.microsoft.com/office/word/2010/wordprocessingInk" xmlns:wne="http://schemas.microsoft.com/office/word/2006/wordml" xmlns:wps="http://schemas.microsoft.com/office/word/2010/wordprocessingShape" mc:Ignorable="w14 w15 w16se w16cid wp14">
+  <w:p>
+    <w:pPr>
+      <w:pStyle w:val="Header"/>
+    </w:pPr>
+  </w:p>
+</w:hdr>
+</file>
+
+<file path=word/header2.xml><?xml version="1.0" encoding="utf-8"?>
+<w:hdr xmlns:wpc="http://schemas.microsoft.com/office/word/2010/wordprocessingCanvas" xmlns:cx="http://schemas.microsoft.com/office/drawing/2014/chartex" xmlns:cx1="http://schemas.microsoft.com/office/drawing/2015/9/8/chartex" xmlns:cx2="http://schemas.microsoft.com/office/drawing/2015/10/21/chartex" xmlns:cx3="http://schemas.microsoft.com/office/drawing/2016/5/9/chartex" xmlns:cx4="http://schemas.microsoft.com/office/drawing/2016/5/10/chartex" xmlns:cx5="http://schemas.microsoft.com/office/drawing/2016/5/11/chartex" xmlns:cx6="http://schemas.microsoft.com/office/drawing/2016/5/12/chartex" xmlns:cx7="http://schemas.microsoft.com/office/drawing/2016/5/13/chartex" xmlns:cx8="http://schemas.microsoft.com/office/drawing/2016/5/14/chartex" xmlns:mc="http://schemas.openxmlformats.org/markup-compatibility/2006" xmlns:aink="http://schemas.microsoft.com/office/drawing/2016/ink" xmlns:am3d="http://schemas.microsoft.com/office/drawing/2017/model3d" xmlns:o="urn:schemas-microsoft-com:office:office" xmlns:r="http://schemas.openxmlformats.org/officeDocument/2006/relationships" xmlns:m="http://schemas.openxmlformats.org/officeDocument/2006/math" xmlns:v="urn:schemas-microsoft-com:vml" xmlns:wp14="http://schemas.microsoft.com/office/word/2010/wordprocessingDrawing" xmlns:wp="http://schemas.openxmlformats.org/drawingml/2006/wordprocessingDrawing" xmlns:w10="urn:schemas-microsoft-com:office:word" xmlns:w="http://schemas.openxmlformats.org/wordprocessingml/2006/main" xmlns:w14="http://schemas.microsoft.com/office/word/2010/wordml" xmlns:w15="http://schemas.microsoft.com/office/word/2012/wordml" xmlns:w16cid="http://schemas.microsoft.com/office/word/2016/wordml/cid" xmlns:w16se="http://schemas.microsoft.com/office/word/2015/wordml/symex" xmlns:wpg="http://schemas.microsoft.com/office/word/2010/wordprocessingGroup" xmlns:wpi="http://schemas.microsoft.com/office/word/2010/wordprocessingInk" xmlns:wne="http://schemas.microsoft.com/office/word/2006/wordml" xmlns:wps="http://schemas.microsoft.com/office/word/2010/wordprocessingShape" mc:Ignorable="w14 w15 w16se w16cid wp14">
+  <w:p>
+    <w:pPr>
+      <w:pStyle w:val="Header"/>
+    </w:pPr>
+    <w:bookmarkStart w:id="1" w:name="imgfit_courtseal"/>
+    <w:bookmarkStart w:id="2" w:name="img_courtseal"/>
+    <w:bookmarkStart w:id="3" w:name="_GoBack"/>
+    <w:r>
+      <w:rPr>
+        <w:noProof/>
+      </w:rPr>
+      <w:drawing>
+        <wp:anchor distT="0" distB="0" distL="114300" distR="114300" simplePos="0" relativeHeight="251659264" behindDoc="1" locked="0" layoutInCell="1" allowOverlap="1" wp14:anchorId="0CDBDACA" wp14:editId="4886F0A4">
+          <wp:simplePos x="0" y="0"/>
+          <wp:positionH relativeFrom="column">
+            <wp:posOffset>4752473</wp:posOffset>
+          </wp:positionH>
+          <wp:positionV relativeFrom="paragraph">
+            <wp:posOffset>1118937</wp:posOffset>
+          </wp:positionV>
+          <wp:extent cx="1299411" cy="962526"/>
+          <wp:effectExtent l="0" t="0" r="0" b="3175"/>
+          <wp:wrapNone/>
+          <wp:docPr id="4" name="Picture 4" descr="A close up of a logo&#10;&#10;Description automatically generated"/>
+          <wp:cNvGraphicFramePr>
+            <a:graphicFrameLocks xmlns:a="http://schemas.openxmlformats.org/drawingml/2006/main"/>
+          </wp:cNvGraphicFramePr>
+          <a:graphic xmlns:a="http://schemas.openxmlformats.org/drawingml/2006/main">
+            <a:graphicData uri="http://schemas.openxmlformats.org/drawingml/2006/picture">
+              <pic:pic xmlns:pic="http://schemas.openxmlformats.org/drawingml/2006/picture">
+                <pic:nvPicPr>
+                  <pic:cNvPr id="0" name="Picture 4"/>
+                  <pic:cNvPicPr>
+                    <a:picLocks/>
+                  </pic:cNvPicPr>
+                </pic:nvPicPr>
+                <pic:blipFill>
+                  <a:blip r:embed="rId1">
+                    <a:extLst>
+                      <a:ext uri="{28A0092B-C50C-407E-A947-70E740481C1C}">
+                        <a14:useLocalDpi xmlns:a14="http://schemas.microsoft.com/office/drawing/2010/main" val="0"/>
+                      </a:ext>
+                    </a:extLst>
+                  </a:blip>
+                  <a:srcRect/>
+                  <a:stretch>
+                    <a:fillRect/>
+                  </a:stretch>
+                </pic:blipFill>
+                <pic:spPr bwMode="auto">
+                  <a:xfrm>
+                    <a:off x="0" y="0"/>
+                    <a:ext cx="1299411" cy="962526"/>
+                  </a:xfrm>
+                  <a:prstGeom prst="rect">
+                    <a:avLst/>
+                  </a:prstGeom>
+                  <a:noFill/>
+                  <a:ln>
+                    <a:noFill/>
+                  </a:ln>
+                </pic:spPr>
+              </pic:pic>
+            </a:graphicData>
+          </a:graphic>
+          <wp14:sizeRelH relativeFrom="page">
+            <wp14:pctWidth>0</wp14:pctWidth>
+          </wp14:sizeRelH>
+          <wp14:sizeRelV relativeFrom="page">
+            <wp14:pctHeight>0</wp14:pctHeight>
+          </wp14:sizeRelV>
+        </wp:anchor>
+      </w:drawing>
+    </w:r>
+    <w:bookmarkEnd w:id="1"/>
+    <w:bookmarkEnd w:id="2"/>
+    <w:bookmarkEnd w:id="3"/>
+  </w:p>
+</w:hdr>
+</file>
+
+<file path=word/header3.xml><?xml version="1.0" encoding="utf-8"?>
+<w:hdr xmlns:wpc="http://schemas.microsoft.com/office/word/2010/wordprocessingCanvas" xmlns:cx="http://schemas.microsoft.com/office/drawing/2014/chartex" xmlns:cx1="http://schemas.microsoft.com/office/drawing/2015/9/8/chartex" xmlns:cx2="http://schemas.microsoft.com/office/drawing/2015/10/21/chartex" xmlns:cx3="http://schemas.microsoft.com/office/drawing/2016/5/9/chartex" xmlns:cx4="http://schemas.microsoft.com/office/drawing/2016/5/10/chartex" xmlns:cx5="http://schemas.microsoft.com/office/drawing/2016/5/11/chartex" xmlns:cx6="http://schemas.microsoft.com/office/drawing/2016/5/12/chartex" xmlns:cx7="http://schemas.microsoft.com/office/drawing/2016/5/13/chartex" xmlns:cx8="http://schemas.microsoft.com/office/drawing/2016/5/14/chartex" xmlns:mc="http://schemas.openxmlformats.org/markup-compatibility/2006" xmlns:aink="http://schemas.microsoft.com/office/drawing/2016/ink" xmlns:am3d="http://schemas.microsoft.com/office/drawing/2017/model3d" xmlns:o="urn:schemas-microsoft-com:office:office" xmlns:r="http://schemas.openxmlformats.org/officeDocument/2006/relationships" xmlns:m="http://schemas.openxmlformats.org/officeDocument/2006/math" xmlns:v="urn:schemas-microsoft-com:vml" xmlns:wp14="http://schemas.microsoft.com/office/word/2010/wordprocessingDrawing" xmlns:wp="http://schemas.openxmlformats.org/drawingml/2006/wordprocessingDrawing" xmlns:w10="urn:schemas-microsoft-com:office:word" xmlns:w="http://schemas.openxmlformats.org/wordprocessingml/2006/main" xmlns:w14="http://schemas.microsoft.com/office/word/2010/wordml" xmlns:w15="http://schemas.microsoft.com/office/word/2012/wordml" xmlns:w16cid="http://schemas.microsoft.com/office/word/2016/wordml/cid" xmlns:w16se="http://schemas.microsoft.com/office/word/2015/wordml/symex" xmlns:wpg="http://schemas.microsoft.com/office/word/2010/wordprocessingGroup" xmlns:wpi="http://schemas.microsoft.com/office/word/2010/wordprocessingInk" xmlns:wne="http://schemas.microsoft.com/office/word/2006/wordml" xmlns:wps="http://schemas.microsoft.com/office/word/2010/wordprocessingShape" mc:Ignorable="w14 w15 w16se w16cid wp14">
+  <w:p>
+    <w:pPr>
+      <w:pStyle w:val="Header"/>
+    </w:pPr>
+  </w:p>
+</w:hdr>
 </file>
 
 <file path=word/numbering.xml><?xml version="1.0" encoding="utf-8"?>

</xml_diff>

<commit_message>
FPLA-1318 Care order "Warning" content update
</commit_message>
<xml_diff>
--- a/docker/docmosis/templates/FL-PLW-GOR-ENG-00218.docx
+++ b/docker/docmosis/templates/FL-PLW-GOR-ENG-00218.docx
@@ -1,6 +1,6 @@
 
 <file path=word/document.xml><?xml version="1.0" encoding="utf-8"?>
-<w:document xmlns:wpc="http://schemas.microsoft.com/office/word/2010/wordprocessingCanvas" xmlns:cx="http://schemas.microsoft.com/office/drawing/2014/chartex" xmlns:cx1="http://schemas.microsoft.com/office/drawing/2015/9/8/chartex" xmlns:cx2="http://schemas.microsoft.com/office/drawing/2015/10/21/chartex" xmlns:cx3="http://schemas.microsoft.com/office/drawing/2016/5/9/chartex" xmlns:cx4="http://schemas.microsoft.com/office/drawing/2016/5/10/chartex" xmlns:cx5="http://schemas.microsoft.com/office/drawing/2016/5/11/chartex" xmlns:cx6="http://schemas.microsoft.com/office/drawing/2016/5/12/chartex" xmlns:cx7="http://schemas.microsoft.com/office/drawing/2016/5/13/chartex" xmlns:cx8="http://schemas.microsoft.com/office/drawing/2016/5/14/chartex" xmlns:mc="http://schemas.openxmlformats.org/markup-compatibility/2006" xmlns:aink="http://schemas.microsoft.com/office/drawing/2016/ink" xmlns:am3d="http://schemas.microsoft.com/office/drawing/2017/model3d" xmlns:o="urn:schemas-microsoft-com:office:office" xmlns:r="http://schemas.openxmlformats.org/officeDocument/2006/relationships" xmlns:m="http://schemas.openxmlformats.org/officeDocument/2006/math" xmlns:v="urn:schemas-microsoft-com:vml" xmlns:wp14="http://schemas.microsoft.com/office/word/2010/wordprocessingDrawing" xmlns:wp="http://schemas.openxmlformats.org/drawingml/2006/wordprocessingDrawing" xmlns:w10="urn:schemas-microsoft-com:office:word" xmlns:w="http://schemas.openxmlformats.org/wordprocessingml/2006/main" xmlns:w14="http://schemas.microsoft.com/office/word/2010/wordml" xmlns:w15="http://schemas.microsoft.com/office/word/2012/wordml" xmlns:w16cid="http://schemas.microsoft.com/office/word/2016/wordml/cid" xmlns:w16se="http://schemas.microsoft.com/office/word/2015/wordml/symex" xmlns:wpg="http://schemas.microsoft.com/office/word/2010/wordprocessingGroup" xmlns:wpi="http://schemas.microsoft.com/office/word/2010/wordprocessingInk" xmlns:wne="http://schemas.microsoft.com/office/word/2006/wordml" xmlns:wps="http://schemas.microsoft.com/office/word/2010/wordprocessingShape" mc:Ignorable="w14 w15 w16se w16cid wp14">
+<w:document xmlns:wpc="http://schemas.microsoft.com/office/word/2010/wordprocessingCanvas" xmlns:cx="http://schemas.microsoft.com/office/drawing/2014/chartex" xmlns:cx1="http://schemas.microsoft.com/office/drawing/2015/9/8/chartex" xmlns:cx2="http://schemas.microsoft.com/office/drawing/2015/10/21/chartex" xmlns:cx3="http://schemas.microsoft.com/office/drawing/2016/5/9/chartex" xmlns:cx4="http://schemas.microsoft.com/office/drawing/2016/5/10/chartex" xmlns:cx5="http://schemas.microsoft.com/office/drawing/2016/5/11/chartex" xmlns:cx6="http://schemas.microsoft.com/office/drawing/2016/5/12/chartex" xmlns:cx7="http://schemas.microsoft.com/office/drawing/2016/5/13/chartex" xmlns:cx8="http://schemas.microsoft.com/office/drawing/2016/5/14/chartex" xmlns:mc="http://schemas.openxmlformats.org/markup-compatibility/2006" xmlns:aink="http://schemas.microsoft.com/office/drawing/2016/ink" xmlns:am3d="http://schemas.microsoft.com/office/drawing/2017/model3d" xmlns:o="urn:schemas-microsoft-com:office:office" xmlns:r="http://schemas.openxmlformats.org/officeDocument/2006/relationships" xmlns:m="http://schemas.openxmlformats.org/officeDocument/2006/math" xmlns:v="urn:schemas-microsoft-com:vml" xmlns:wp14="http://schemas.microsoft.com/office/word/2010/wordprocessingDrawing" xmlns:wp="http://schemas.openxmlformats.org/drawingml/2006/wordprocessingDrawing" xmlns:w10="urn:schemas-microsoft-com:office:word" xmlns:w="http://schemas.openxmlformats.org/wordprocessingml/2006/main" xmlns:w14="http://schemas.microsoft.com/office/word/2010/wordml" xmlns:w15="http://schemas.microsoft.com/office/word/2012/wordml" xmlns:w16cex="http://schemas.microsoft.com/office/word/2018/wordml/cex" xmlns:w16cid="http://schemas.microsoft.com/office/word/2016/wordml/cid" xmlns:w16="http://schemas.microsoft.com/office/word/2018/wordml" xmlns:w16se="http://schemas.microsoft.com/office/word/2015/wordml/symex" xmlns:wpg="http://schemas.microsoft.com/office/word/2010/wordprocessingGroup" xmlns:wpi="http://schemas.microsoft.com/office/word/2010/wordprocessingInk" xmlns:wne="http://schemas.microsoft.com/office/word/2006/wordml" xmlns:wps="http://schemas.microsoft.com/office/word/2010/wordprocessingShape" mc:Ignorable="w14 w15 w16se w16cid w16 w16cex wp14">
   <w:body>
     <w:p>
       <w:pPr>
@@ -405,8 +405,6 @@
         </w:rPr>
         <w:t>ed</w:t>
       </w:r>
-      <w:bookmarkStart w:id="0" w:name="_GoBack"/>
-      <w:bookmarkEnd w:id="0"/>
       <w:r>
         <w:rPr>
           <w:rFonts w:ascii="GDS Transport Website Light" w:eastAsia="Times New Roman" w:hAnsi="GDS Transport Website Light"/>
@@ -1545,7 +1543,7 @@
           <w:sz w:val="24"/>
           <w:szCs w:val="24"/>
         </w:rPr>
-        <w:t>Warning</w:t>
+        <w:t>Care order restrictions</w:t>
       </w:r>
     </w:p>
     <w:p>
@@ -1577,67 +1575,346 @@
           <w:sz w:val="24"/>
           <w:szCs w:val="24"/>
         </w:rPr>
-        <w:t>While a Care Order is in force no person may cause the child to be known by a new surname or remove the child from the United Kingdom without the written consent of every person with parental responsibility for the child or the leave of the court.</w:t>
+        <w:t xml:space="preserve">While a </w:t>
+      </w:r>
+      <w:r>
+        <w:rPr>
+          <w:rFonts w:ascii="GDS Transport Website Light" w:eastAsia="Times New Roman" w:hAnsi="GDS Transport Website Light" w:cs="Times New Roman"/>
+          <w:sz w:val="24"/>
+          <w:szCs w:val="24"/>
+        </w:rPr>
+        <w:t>c</w:t>
+      </w:r>
+      <w:r>
+        <w:rPr>
+          <w:rFonts w:ascii="GDS Transport Website Light" w:eastAsia="Times New Roman" w:hAnsi="GDS Transport Website Light" w:cs="Times New Roman"/>
+          <w:sz w:val="24"/>
+          <w:szCs w:val="24"/>
+        </w:rPr>
+        <w:t xml:space="preserve">are </w:t>
+      </w:r>
+      <w:r>
+        <w:rPr>
+          <w:rFonts w:ascii="GDS Transport Website Light" w:eastAsia="Times New Roman" w:hAnsi="GDS Transport Website Light" w:cs="Times New Roman"/>
+          <w:sz w:val="24"/>
+          <w:szCs w:val="24"/>
+        </w:rPr>
+        <w:t>o</w:t>
+      </w:r>
+      <w:r>
+        <w:rPr>
+          <w:rFonts w:ascii="GDS Transport Website Light" w:eastAsia="Times New Roman" w:hAnsi="GDS Transport Website Light" w:cs="Times New Roman"/>
+          <w:sz w:val="24"/>
+          <w:szCs w:val="24"/>
+        </w:rPr>
+        <w:t xml:space="preserve">rder is in </w:t>
+      </w:r>
+      <w:r>
+        <w:rPr>
+          <w:rFonts w:ascii="GDS Transport Website Light" w:eastAsia="Times New Roman" w:hAnsi="GDS Transport Website Light" w:cs="Times New Roman"/>
+          <w:sz w:val="24"/>
+          <w:szCs w:val="24"/>
+        </w:rPr>
+        <w:t>place,</w:t>
+      </w:r>
+      <w:r>
+        <w:rPr>
+          <w:rFonts w:ascii="GDS Transport Website Light" w:eastAsia="Times New Roman" w:hAnsi="GDS Transport Website Light" w:cs="Times New Roman"/>
+          <w:sz w:val="24"/>
+          <w:szCs w:val="24"/>
+        </w:rPr>
+        <w:t xml:space="preserve"> </w:t>
+      </w:r>
+      <w:r>
+        <w:rPr>
+          <w:rFonts w:ascii="GDS Transport Website Light" w:eastAsia="Times New Roman" w:hAnsi="GDS Transport Website Light" w:cs="Times New Roman"/>
+          <w:sz w:val="24"/>
+          <w:szCs w:val="24"/>
+        </w:rPr>
+        <w:t xml:space="preserve">no one can </w:t>
       </w:r>
     </w:p>
     <w:p>
       <w:pPr>
         <w:framePr w:w="8505" w:hSpace="181" w:wrap="notBeside" w:vAnchor="page" w:hAnchor="text" w:yAlign="bottom"/>
-        <w:ind w:left="-567" w:right="-126"/>
-        <w:rPr>
-          <w:rFonts w:ascii="GDS Transport Website Light" w:eastAsia="Times New Roman" w:hAnsi="GDS Transport Website Light" w:cs="Times New Roman"/>
-          <w:sz w:val="24"/>
-          <w:szCs w:val="24"/>
-        </w:rPr>
-      </w:pPr>
-      <w:r>
-        <w:rPr>
-          <w:rFonts w:ascii="GDS Transport Website Light" w:eastAsia="Times New Roman" w:hAnsi="GDS Transport Website Light" w:cs="Times New Roman"/>
-          <w:sz w:val="24"/>
-          <w:szCs w:val="24"/>
-        </w:rPr>
-        <w:t>However, the local authority, in whose care a child is, may remove that child from the United Kingdom for a period of less than 1 month.</w:t>
-      </w:r>
+        <w:ind w:right="-126"/>
+        <w:rPr>
+          <w:rFonts w:ascii="GDS Transport Website Light" w:eastAsia="Times New Roman" w:hAnsi="GDS Transport Website Light" w:cs="Times New Roman"/>
+          <w:sz w:val="24"/>
+          <w:szCs w:val="24"/>
+        </w:rPr>
+      </w:pPr>
     </w:p>
     <w:p>
       <w:pPr>
+        <w:pStyle w:val="ListParagraph"/>
         <w:framePr w:w="8505" w:hSpace="181" w:wrap="notBeside" w:vAnchor="page" w:hAnchor="text" w:yAlign="bottom"/>
-        <w:ind w:left="-567" w:right="-608"/>
-        <w:rPr>
-          <w:rFonts w:ascii="GDS Transport Website Light" w:eastAsia="Times New Roman" w:hAnsi="GDS Transport Website Light" w:cs="Times New Roman"/>
-          <w:sz w:val="24"/>
-          <w:szCs w:val="24"/>
-        </w:rPr>
-      </w:pPr>
-      <w:r>
-        <w:rPr>
-          <w:rFonts w:ascii="GDS Transport Website Light" w:eastAsia="Times New Roman" w:hAnsi="GDS Transport Website Light" w:cs="Times New Roman"/>
-          <w:sz w:val="24"/>
-          <w:szCs w:val="24"/>
-        </w:rPr>
-        <w:t xml:space="preserve">It may be a criminal offence under the Child Abduction Act 1984 to remove the child from the United Kingdom without the leave of the </w:t>
-      </w:r>
-      <w:proofErr w:type="gramStart"/>
-      <w:r>
-        <w:rPr>
-          <w:rFonts w:ascii="GDS Transport Website Light" w:eastAsia="Times New Roman" w:hAnsi="GDS Transport Website Light" w:cs="Times New Roman"/>
-          <w:sz w:val="24"/>
-          <w:szCs w:val="24"/>
-        </w:rPr>
-        <w:t>court.&lt;</w:t>
-      </w:r>
-      <w:proofErr w:type="gramEnd"/>
-      <w:r>
-        <w:rPr>
-          <w:rFonts w:ascii="GDS Transport Website Light" w:eastAsia="Times New Roman" w:hAnsi="GDS Transport Website Light" w:cs="Times New Roman"/>
-          <w:sz w:val="24"/>
-          <w:szCs w:val="24"/>
-        </w:rPr>
-        <w:t>&lt;es_&gt;&gt;</w:t>
+        <w:numPr>
+          <w:ilvl w:val="0"/>
+          <w:numId w:val="2"/>
+        </w:numPr>
+        <w:ind w:right="-126"/>
+        <w:rPr>
+          <w:rFonts w:ascii="GDS Transport Website Light" w:eastAsia="Times New Roman" w:hAnsi="GDS Transport Website Light" w:cs="Times New Roman"/>
+          <w:sz w:val="24"/>
+          <w:szCs w:val="24"/>
+        </w:rPr>
+      </w:pPr>
+      <w:r>
+        <w:rPr>
+          <w:rFonts w:ascii="GDS Transport Website Light" w:eastAsia="Times New Roman" w:hAnsi="GDS Transport Website Light" w:cs="Times New Roman"/>
+          <w:sz w:val="24"/>
+          <w:szCs w:val="24"/>
+        </w:rPr>
+        <w:t xml:space="preserve">change the </w:t>
+      </w:r>
+      <w:r>
+        <w:rPr>
+          <w:rFonts w:ascii="GDS Transport Website Light" w:eastAsia="Times New Roman" w:hAnsi="GDS Transport Website Light" w:cs="Times New Roman"/>
+          <w:noProof/>
+          <w:sz w:val="24"/>
+          <w:szCs w:val="24"/>
+        </w:rPr>
+        <w:t>&lt;&lt;cs_{childrenCount &lt;2}&gt;&gt;child</w:t>
+      </w:r>
+      <w:r>
+        <w:rPr>
+          <w:rFonts w:ascii="GDS Transport Website Light" w:eastAsia="Times New Roman" w:hAnsi="GDS Transport Website Light" w:cs="Times New Roman"/>
+          <w:noProof/>
+          <w:sz w:val="24"/>
+          <w:szCs w:val="24"/>
+        </w:rPr>
+        <w:t>’s</w:t>
+      </w:r>
+      <w:r>
+        <w:rPr>
+          <w:rFonts w:ascii="GDS Transport Website Light" w:eastAsia="Times New Roman" w:hAnsi="GDS Transport Website Light" w:cs="Times New Roman"/>
+          <w:noProof/>
+          <w:sz w:val="24"/>
+          <w:szCs w:val="24"/>
+        </w:rPr>
+        <w:t>&lt;&lt;else&gt;&gt;children</w:t>
+      </w:r>
+      <w:r>
+        <w:rPr>
+          <w:rFonts w:ascii="GDS Transport Website Light" w:eastAsia="Times New Roman" w:hAnsi="GDS Transport Website Light" w:cs="Times New Roman"/>
+          <w:noProof/>
+          <w:sz w:val="24"/>
+          <w:szCs w:val="24"/>
+        </w:rPr>
+        <w:t>’s</w:t>
+      </w:r>
+      <w:r>
+        <w:rPr>
+          <w:rFonts w:ascii="GDS Transport Website Light" w:eastAsia="Times New Roman" w:hAnsi="GDS Transport Website Light" w:cs="Times New Roman"/>
+          <w:noProof/>
+          <w:sz w:val="24"/>
+          <w:szCs w:val="24"/>
+        </w:rPr>
+        <w:t>&lt;&lt;es_&gt;&gt; surname</w:t>
       </w:r>
     </w:p>
     <w:p>
       <w:pPr>
+        <w:pStyle w:val="ListParagraph"/>
+        <w:framePr w:w="8505" w:hSpace="181" w:wrap="notBeside" w:vAnchor="page" w:hAnchor="text" w:yAlign="bottom"/>
+        <w:numPr>
+          <w:ilvl w:val="0"/>
+          <w:numId w:val="2"/>
+        </w:numPr>
+        <w:ind w:right="-126"/>
+        <w:rPr>
+          <w:rFonts w:ascii="GDS Transport Website Light" w:eastAsia="Times New Roman" w:hAnsi="GDS Transport Website Light" w:cs="Times New Roman"/>
+          <w:sz w:val="24"/>
+          <w:szCs w:val="24"/>
+        </w:rPr>
+      </w:pPr>
+      <w:r>
+        <w:rPr>
+          <w:rFonts w:ascii="GDS Transport Website Light" w:eastAsia="Times New Roman" w:hAnsi="GDS Transport Website Light" w:cs="Times New Roman"/>
+          <w:noProof/>
+          <w:sz w:val="24"/>
+          <w:szCs w:val="24"/>
+        </w:rPr>
+        <w:t>take the &lt;&lt;cs_{childrenCount &lt;2}&gt;&gt;child&lt;&lt;else&gt;&gt;children&lt;&lt;es_&gt;&gt; out of the UK</w:t>
+      </w:r>
+    </w:p>
+    <w:p>
+      <w:pPr>
+        <w:pStyle w:val="ListParagraph"/>
+        <w:framePr w:w="8505" w:hSpace="181" w:wrap="notBeside" w:vAnchor="page" w:hAnchor="text" w:yAlign="bottom"/>
+        <w:ind w:left="153" w:right="-126"/>
+        <w:rPr>
+          <w:rFonts w:ascii="GDS Transport Website Light" w:eastAsia="Times New Roman" w:hAnsi="GDS Transport Website Light" w:cs="Times New Roman"/>
+          <w:noProof/>
+          <w:sz w:val="24"/>
+          <w:szCs w:val="24"/>
+        </w:rPr>
+      </w:pPr>
+    </w:p>
+    <w:p>
+      <w:pPr>
+        <w:framePr w:w="8505" w:hSpace="181" w:wrap="notBeside" w:vAnchor="page" w:hAnchor="text" w:yAlign="bottom"/>
+        <w:ind w:left="-567" w:right="-126"/>
+        <w:rPr>
+          <w:rFonts w:ascii="GDS Transport Website Light" w:eastAsia="Times New Roman" w:hAnsi="GDS Transport Website Light" w:cs="Times New Roman"/>
+          <w:sz w:val="24"/>
+          <w:szCs w:val="24"/>
+        </w:rPr>
+      </w:pPr>
+      <w:r>
+        <w:rPr>
+          <w:rFonts w:ascii="GDS Transport Website Light" w:eastAsia="Times New Roman" w:hAnsi="GDS Transport Website Light" w:cs="Times New Roman"/>
+          <w:sz w:val="24"/>
+          <w:szCs w:val="24"/>
+        </w:rPr>
+        <w:t>unless they have written consent from all people with parental responsibility, or permission from the court.</w:t>
+      </w:r>
+    </w:p>
+    <w:p>
+      <w:pPr>
+        <w:framePr w:w="8505" w:hSpace="181" w:wrap="notBeside" w:vAnchor="page" w:hAnchor="text" w:yAlign="bottom"/>
+        <w:ind w:left="-567" w:right="-126"/>
+        <w:rPr>
+          <w:rFonts w:ascii="GDS Transport Website Light" w:eastAsia="Times New Roman" w:hAnsi="GDS Transport Website Light" w:cs="Times New Roman"/>
+          <w:sz w:val="24"/>
+          <w:szCs w:val="24"/>
+        </w:rPr>
+      </w:pPr>
+    </w:p>
+    <w:p>
+      <w:pPr>
+        <w:framePr w:w="8505" w:hSpace="181" w:wrap="notBeside" w:vAnchor="page" w:hAnchor="text" w:yAlign="bottom"/>
+        <w:ind w:left="-567" w:right="-126"/>
+        <w:rPr>
+          <w:rFonts w:ascii="GDS Transport Website Light" w:eastAsia="Times New Roman" w:hAnsi="GDS Transport Website Light" w:cs="Times New Roman"/>
+          <w:noProof/>
+          <w:sz w:val="24"/>
+          <w:szCs w:val="24"/>
+        </w:rPr>
+      </w:pPr>
+      <w:r>
+        <w:rPr>
+          <w:rFonts w:ascii="GDS Transport Website Light" w:eastAsia="Times New Roman" w:hAnsi="GDS Transport Website Light" w:cs="Times New Roman"/>
+          <w:sz w:val="24"/>
+          <w:szCs w:val="24"/>
+        </w:rPr>
+        <w:t xml:space="preserve">Taking the </w:t>
+      </w:r>
+      <w:r>
+        <w:rPr>
+          <w:rFonts w:ascii="GDS Transport Website Light" w:eastAsia="Times New Roman" w:hAnsi="GDS Transport Website Light" w:cs="Times New Roman"/>
+          <w:noProof/>
+          <w:sz w:val="24"/>
+          <w:szCs w:val="24"/>
+        </w:rPr>
+        <w:t>&lt;&lt;cs_{childrenCount &lt;2}&gt;&gt;child&lt;&lt;else&gt;&gt;children&lt;&lt;es_&gt;&gt; from the UK without this consent or permission might be an offence under the Child Abduction Act 1984.</w:t>
+      </w:r>
+    </w:p>
+    <w:p>
+      <w:pPr>
+        <w:framePr w:w="8505" w:hSpace="181" w:wrap="notBeside" w:vAnchor="page" w:hAnchor="text" w:yAlign="bottom"/>
+        <w:ind w:left="-567" w:right="-126"/>
+        <w:rPr>
+          <w:rFonts w:ascii="GDS Transport Website Light" w:eastAsia="Times New Roman" w:hAnsi="GDS Transport Website Light" w:cs="Times New Roman"/>
+          <w:noProof/>
+          <w:sz w:val="24"/>
+          <w:szCs w:val="24"/>
+        </w:rPr>
+      </w:pPr>
+    </w:p>
+    <w:p>
+      <w:pPr>
+        <w:framePr w:w="8505" w:hSpace="181" w:wrap="notBeside" w:vAnchor="page" w:hAnchor="text" w:yAlign="bottom"/>
+        <w:ind w:left="-567" w:right="-126"/>
+        <w:rPr>
+          <w:rFonts w:ascii="GDS Transport Website Light" w:eastAsia="Times New Roman" w:hAnsi="GDS Transport Website Light" w:cs="Times New Roman"/>
+          <w:sz w:val="24"/>
+          <w:szCs w:val="24"/>
+        </w:rPr>
+      </w:pPr>
+      <w:r>
+        <w:rPr>
+          <w:rFonts w:ascii="GDS Transport Website Light" w:eastAsia="Times New Roman" w:hAnsi="GDS Transport Website Light" w:cs="Times New Roman"/>
+          <w:sz w:val="24"/>
+          <w:szCs w:val="24"/>
+        </w:rPr>
+        <w:t>&lt;&lt;</w:t>
+      </w:r>
+      <w:proofErr w:type="spellStart"/>
+      <w:r>
+        <w:rPr>
+          <w:rFonts w:ascii="GDS Transport Website Light" w:eastAsia="Times New Roman" w:hAnsi="GDS Transport Website Light" w:cs="Times New Roman"/>
+          <w:sz w:val="24"/>
+          <w:szCs w:val="24"/>
+        </w:rPr>
+        <w:t>localAuthorityName</w:t>
+      </w:r>
+      <w:proofErr w:type="spellEnd"/>
+      <w:r>
+        <w:rPr>
+          <w:rFonts w:ascii="GDS Transport Website Light" w:eastAsia="Times New Roman" w:hAnsi="GDS Transport Website Light" w:cs="Times New Roman"/>
+          <w:sz w:val="24"/>
+          <w:szCs w:val="24"/>
+        </w:rPr>
+        <w:t>&gt;&gt; has been given parental responsibility under this care order. &lt;&lt;</w:t>
+      </w:r>
+      <w:proofErr w:type="spellStart"/>
+      <w:r>
+        <w:rPr>
+          <w:rFonts w:ascii="GDS Transport Website Light" w:eastAsia="Times New Roman" w:hAnsi="GDS Transport Website Light" w:cs="Times New Roman"/>
+          <w:sz w:val="24"/>
+          <w:szCs w:val="24"/>
+        </w:rPr>
+        <w:t>localAuthorityName</w:t>
+      </w:r>
+      <w:proofErr w:type="spellEnd"/>
+      <w:r>
+        <w:rPr>
+          <w:rFonts w:ascii="GDS Transport Website Light" w:eastAsia="Times New Roman" w:hAnsi="GDS Transport Website Light" w:cs="Times New Roman"/>
+          <w:sz w:val="24"/>
+          <w:szCs w:val="24"/>
+        </w:rPr>
+        <w:t xml:space="preserve">&gt;&gt; may take the </w:t>
+      </w:r>
+      <w:r>
+        <w:rPr>
+          <w:rFonts w:ascii="GDS Transport Website Light" w:eastAsia="Times New Roman" w:hAnsi="GDS Transport Website Light" w:cs="Times New Roman"/>
+          <w:noProof/>
+          <w:sz w:val="24"/>
+          <w:szCs w:val="24"/>
+        </w:rPr>
+        <w:t xml:space="preserve">&lt;&lt;cs_{childrenCount &lt;2}&gt;&gt;child&lt;&lt;else&gt;&gt;children&lt;&lt;es_&gt;&gt; out of the UK </w:t>
+      </w:r>
+      <w:r>
+        <w:rPr>
+          <w:rFonts w:ascii="GDS Transport Website Light" w:eastAsia="Times New Roman" w:hAnsi="GDS Transport Website Light" w:cs="Times New Roman"/>
+          <w:noProof/>
+          <w:sz w:val="24"/>
+          <w:szCs w:val="24"/>
+        </w:rPr>
+        <w:t xml:space="preserve">for </w:t>
+      </w:r>
+      <w:r>
+        <w:rPr>
+          <w:rFonts w:ascii="GDS Transport Website Light" w:eastAsia="Times New Roman" w:hAnsi="GDS Transport Website Light" w:cs="Times New Roman"/>
+          <w:noProof/>
+          <w:sz w:val="24"/>
+          <w:szCs w:val="24"/>
+        </w:rPr>
+        <w:t>up to 1 month without this consent or permission.</w:t>
+      </w:r>
+      <w:r>
+        <w:rPr>
+          <w:rFonts w:ascii="GDS Transport Website Light" w:eastAsia="Times New Roman" w:hAnsi="GDS Transport Website Light" w:cs="Times New Roman"/>
+          <w:sz w:val="24"/>
+          <w:szCs w:val="24"/>
+        </w:rPr>
+        <w:t xml:space="preserve"> </w:t>
+      </w:r>
+    </w:p>
+    <w:p>
+      <w:pPr>
         <w:ind w:right="-608"/>
         <w:rPr>
           <w:rFonts w:ascii="GDS Transport Website Light" w:eastAsia="Times New Roman" w:hAnsi="GDS Transport Website Light" w:cs="Times New Roman"/>
@@ -1645,6 +1922,14 @@
           <w:szCs w:val="24"/>
         </w:rPr>
       </w:pPr>
+      <w:r>
+        <w:rPr>
+          <w:rFonts w:ascii="GDS Transport Website Light" w:eastAsia="Times New Roman" w:hAnsi="GDS Transport Website Light" w:cs="Times New Roman"/>
+          <w:sz w:val="24"/>
+          <w:szCs w:val="24"/>
+        </w:rPr>
+        <w:t>&lt;&lt;es_&gt;&gt;</w:t>
+      </w:r>
     </w:p>
     <w:sectPr>
       <w:pgSz w:w="11909" w:h="16834"/>
@@ -1658,7 +1943,7 @@
 </file>
 
 <file path=word/endnotes.xml><?xml version="1.0" encoding="utf-8"?>
-<w:endnotes xmlns:wpc="http://schemas.microsoft.com/office/word/2010/wordprocessingCanvas" xmlns:cx="http://schemas.microsoft.com/office/drawing/2014/chartex" xmlns:cx1="http://schemas.microsoft.com/office/drawing/2015/9/8/chartex" xmlns:cx2="http://schemas.microsoft.com/office/drawing/2015/10/21/chartex" xmlns:cx3="http://schemas.microsoft.com/office/drawing/2016/5/9/chartex" xmlns:cx4="http://schemas.microsoft.com/office/drawing/2016/5/10/chartex" xmlns:cx5="http://schemas.microsoft.com/office/drawing/2016/5/11/chartex" xmlns:cx6="http://schemas.microsoft.com/office/drawing/2016/5/12/chartex" xmlns:cx7="http://schemas.microsoft.com/office/drawing/2016/5/13/chartex" xmlns:cx8="http://schemas.microsoft.com/office/drawing/2016/5/14/chartex" xmlns:mc="http://schemas.openxmlformats.org/markup-compatibility/2006" xmlns:aink="http://schemas.microsoft.com/office/drawing/2016/ink" xmlns:am3d="http://schemas.microsoft.com/office/drawing/2017/model3d" xmlns:o="urn:schemas-microsoft-com:office:office" xmlns:r="http://schemas.openxmlformats.org/officeDocument/2006/relationships" xmlns:m="http://schemas.openxmlformats.org/officeDocument/2006/math" xmlns:v="urn:schemas-microsoft-com:vml" xmlns:wp14="http://schemas.microsoft.com/office/word/2010/wordprocessingDrawing" xmlns:wp="http://schemas.openxmlformats.org/drawingml/2006/wordprocessingDrawing" xmlns:w10="urn:schemas-microsoft-com:office:word" xmlns:w="http://schemas.openxmlformats.org/wordprocessingml/2006/main" xmlns:w14="http://schemas.microsoft.com/office/word/2010/wordml" xmlns:w15="http://schemas.microsoft.com/office/word/2012/wordml" xmlns:w16cid="http://schemas.microsoft.com/office/word/2016/wordml/cid" xmlns:w16se="http://schemas.microsoft.com/office/word/2015/wordml/symex" xmlns:wpg="http://schemas.microsoft.com/office/word/2010/wordprocessingGroup" xmlns:wpi="http://schemas.microsoft.com/office/word/2010/wordprocessingInk" xmlns:wne="http://schemas.microsoft.com/office/word/2006/wordml" xmlns:wps="http://schemas.microsoft.com/office/word/2010/wordprocessingShape" mc:Ignorable="w14 w15 w16se w16cid wp14">
+<w:endnotes xmlns:wpc="http://schemas.microsoft.com/office/word/2010/wordprocessingCanvas" xmlns:cx="http://schemas.microsoft.com/office/drawing/2014/chartex" xmlns:cx1="http://schemas.microsoft.com/office/drawing/2015/9/8/chartex" xmlns:cx2="http://schemas.microsoft.com/office/drawing/2015/10/21/chartex" xmlns:cx3="http://schemas.microsoft.com/office/drawing/2016/5/9/chartex" xmlns:cx4="http://schemas.microsoft.com/office/drawing/2016/5/10/chartex" xmlns:cx5="http://schemas.microsoft.com/office/drawing/2016/5/11/chartex" xmlns:cx6="http://schemas.microsoft.com/office/drawing/2016/5/12/chartex" xmlns:cx7="http://schemas.microsoft.com/office/drawing/2016/5/13/chartex" xmlns:cx8="http://schemas.microsoft.com/office/drawing/2016/5/14/chartex" xmlns:mc="http://schemas.openxmlformats.org/markup-compatibility/2006" xmlns:aink="http://schemas.microsoft.com/office/drawing/2016/ink" xmlns:am3d="http://schemas.microsoft.com/office/drawing/2017/model3d" xmlns:o="urn:schemas-microsoft-com:office:office" xmlns:r="http://schemas.openxmlformats.org/officeDocument/2006/relationships" xmlns:m="http://schemas.openxmlformats.org/officeDocument/2006/math" xmlns:v="urn:schemas-microsoft-com:vml" xmlns:wp14="http://schemas.microsoft.com/office/word/2010/wordprocessingDrawing" xmlns:wp="http://schemas.openxmlformats.org/drawingml/2006/wordprocessingDrawing" xmlns:w10="urn:schemas-microsoft-com:office:word" xmlns:w="http://schemas.openxmlformats.org/wordprocessingml/2006/main" xmlns:w14="http://schemas.microsoft.com/office/word/2010/wordml" xmlns:w15="http://schemas.microsoft.com/office/word/2012/wordml" xmlns:w16cex="http://schemas.microsoft.com/office/word/2018/wordml/cex" xmlns:w16cid="http://schemas.microsoft.com/office/word/2016/wordml/cid" xmlns:w16="http://schemas.microsoft.com/office/word/2018/wordml" xmlns:w16se="http://schemas.microsoft.com/office/word/2015/wordml/symex" xmlns:wpg="http://schemas.microsoft.com/office/word/2010/wordprocessingGroup" xmlns:wpi="http://schemas.microsoft.com/office/word/2010/wordprocessingInk" xmlns:wne="http://schemas.microsoft.com/office/word/2006/wordml" xmlns:wps="http://schemas.microsoft.com/office/word/2010/wordprocessingShape" mc:Ignorable="w14 w15 w16se w16cid w16 w16cex wp14">
   <w:endnote w:type="separator" w:id="-1">
     <w:p>
       <w:pPr>
@@ -1683,7 +1968,7 @@
 </file>
 
 <file path=word/footnotes.xml><?xml version="1.0" encoding="utf-8"?>
-<w:footnotes xmlns:wpc="http://schemas.microsoft.com/office/word/2010/wordprocessingCanvas" xmlns:cx="http://schemas.microsoft.com/office/drawing/2014/chartex" xmlns:cx1="http://schemas.microsoft.com/office/drawing/2015/9/8/chartex" xmlns:cx2="http://schemas.microsoft.com/office/drawing/2015/10/21/chartex" xmlns:cx3="http://schemas.microsoft.com/office/drawing/2016/5/9/chartex" xmlns:cx4="http://schemas.microsoft.com/office/drawing/2016/5/10/chartex" xmlns:cx5="http://schemas.microsoft.com/office/drawing/2016/5/11/chartex" xmlns:cx6="http://schemas.microsoft.com/office/drawing/2016/5/12/chartex" xmlns:cx7="http://schemas.microsoft.com/office/drawing/2016/5/13/chartex" xmlns:cx8="http://schemas.microsoft.com/office/drawing/2016/5/14/chartex" xmlns:mc="http://schemas.openxmlformats.org/markup-compatibility/2006" xmlns:aink="http://schemas.microsoft.com/office/drawing/2016/ink" xmlns:am3d="http://schemas.microsoft.com/office/drawing/2017/model3d" xmlns:o="urn:schemas-microsoft-com:office:office" xmlns:r="http://schemas.openxmlformats.org/officeDocument/2006/relationships" xmlns:m="http://schemas.openxmlformats.org/officeDocument/2006/math" xmlns:v="urn:schemas-microsoft-com:vml" xmlns:wp14="http://schemas.microsoft.com/office/word/2010/wordprocessingDrawing" xmlns:wp="http://schemas.openxmlformats.org/drawingml/2006/wordprocessingDrawing" xmlns:w10="urn:schemas-microsoft-com:office:word" xmlns:w="http://schemas.openxmlformats.org/wordprocessingml/2006/main" xmlns:w14="http://schemas.microsoft.com/office/word/2010/wordml" xmlns:w15="http://schemas.microsoft.com/office/word/2012/wordml" xmlns:w16cid="http://schemas.microsoft.com/office/word/2016/wordml/cid" xmlns:w16se="http://schemas.microsoft.com/office/word/2015/wordml/symex" xmlns:wpg="http://schemas.microsoft.com/office/word/2010/wordprocessingGroup" xmlns:wpi="http://schemas.microsoft.com/office/word/2010/wordprocessingInk" xmlns:wne="http://schemas.microsoft.com/office/word/2006/wordml" xmlns:wps="http://schemas.microsoft.com/office/word/2010/wordprocessingShape" mc:Ignorable="w14 w15 w16se w16cid wp14">
+<w:footnotes xmlns:wpc="http://schemas.microsoft.com/office/word/2010/wordprocessingCanvas" xmlns:cx="http://schemas.microsoft.com/office/drawing/2014/chartex" xmlns:cx1="http://schemas.microsoft.com/office/drawing/2015/9/8/chartex" xmlns:cx2="http://schemas.microsoft.com/office/drawing/2015/10/21/chartex" xmlns:cx3="http://schemas.microsoft.com/office/drawing/2016/5/9/chartex" xmlns:cx4="http://schemas.microsoft.com/office/drawing/2016/5/10/chartex" xmlns:cx5="http://schemas.microsoft.com/office/drawing/2016/5/11/chartex" xmlns:cx6="http://schemas.microsoft.com/office/drawing/2016/5/12/chartex" xmlns:cx7="http://schemas.microsoft.com/office/drawing/2016/5/13/chartex" xmlns:cx8="http://schemas.microsoft.com/office/drawing/2016/5/14/chartex" xmlns:mc="http://schemas.openxmlformats.org/markup-compatibility/2006" xmlns:aink="http://schemas.microsoft.com/office/drawing/2016/ink" xmlns:am3d="http://schemas.microsoft.com/office/drawing/2017/model3d" xmlns:o="urn:schemas-microsoft-com:office:office" xmlns:r="http://schemas.openxmlformats.org/officeDocument/2006/relationships" xmlns:m="http://schemas.openxmlformats.org/officeDocument/2006/math" xmlns:v="urn:schemas-microsoft-com:vml" xmlns:wp14="http://schemas.microsoft.com/office/word/2010/wordprocessingDrawing" xmlns:wp="http://schemas.openxmlformats.org/drawingml/2006/wordprocessingDrawing" xmlns:w10="urn:schemas-microsoft-com:office:word" xmlns:w="http://schemas.openxmlformats.org/wordprocessingml/2006/main" xmlns:w14="http://schemas.microsoft.com/office/word/2010/wordml" xmlns:w15="http://schemas.microsoft.com/office/word/2012/wordml" xmlns:w16cex="http://schemas.microsoft.com/office/word/2018/wordml/cex" xmlns:w16cid="http://schemas.microsoft.com/office/word/2016/wordml/cid" xmlns:w16="http://schemas.microsoft.com/office/word/2018/wordml" xmlns:w16se="http://schemas.microsoft.com/office/word/2015/wordml/symex" xmlns:wpg="http://schemas.microsoft.com/office/word/2010/wordprocessingGroup" xmlns:wpi="http://schemas.microsoft.com/office/word/2010/wordprocessingInk" xmlns:wne="http://schemas.microsoft.com/office/word/2006/wordml" xmlns:wps="http://schemas.microsoft.com/office/word/2010/wordprocessingShape" mc:Ignorable="w14 w15 w16se w16cid w16 w16cex wp14">
   <w:footnote w:type="separator" w:id="-1">
     <w:p>
       <w:pPr>
@@ -1708,8 +1993,121 @@
 </file>
 
 <file path=word/numbering.xml><?xml version="1.0" encoding="utf-8"?>
-<w:numbering xmlns:wpc="http://schemas.microsoft.com/office/word/2010/wordprocessingCanvas" xmlns:cx="http://schemas.microsoft.com/office/drawing/2014/chartex" xmlns:cx1="http://schemas.microsoft.com/office/drawing/2015/9/8/chartex" xmlns:cx2="http://schemas.microsoft.com/office/drawing/2015/10/21/chartex" xmlns:cx3="http://schemas.microsoft.com/office/drawing/2016/5/9/chartex" xmlns:cx4="http://schemas.microsoft.com/office/drawing/2016/5/10/chartex" xmlns:cx5="http://schemas.microsoft.com/office/drawing/2016/5/11/chartex" xmlns:cx6="http://schemas.microsoft.com/office/drawing/2016/5/12/chartex" xmlns:cx7="http://schemas.microsoft.com/office/drawing/2016/5/13/chartex" xmlns:cx8="http://schemas.microsoft.com/office/drawing/2016/5/14/chartex" xmlns:mc="http://schemas.openxmlformats.org/markup-compatibility/2006" xmlns:aink="http://schemas.microsoft.com/office/drawing/2016/ink" xmlns:am3d="http://schemas.microsoft.com/office/drawing/2017/model3d" xmlns:o="urn:schemas-microsoft-com:office:office" xmlns:r="http://schemas.openxmlformats.org/officeDocument/2006/relationships" xmlns:m="http://schemas.openxmlformats.org/officeDocument/2006/math" xmlns:v="urn:schemas-microsoft-com:vml" xmlns:wp14="http://schemas.microsoft.com/office/word/2010/wordprocessingDrawing" xmlns:wp="http://schemas.openxmlformats.org/drawingml/2006/wordprocessingDrawing" xmlns:w10="urn:schemas-microsoft-com:office:word" xmlns:w="http://schemas.openxmlformats.org/wordprocessingml/2006/main" xmlns:w14="http://schemas.microsoft.com/office/word/2010/wordml" xmlns:w15="http://schemas.microsoft.com/office/word/2012/wordml" xmlns:w16cid="http://schemas.microsoft.com/office/word/2016/wordml/cid" xmlns:w16se="http://schemas.microsoft.com/office/word/2015/wordml/symex" xmlns:wpg="http://schemas.microsoft.com/office/word/2010/wordprocessingGroup" xmlns:wpi="http://schemas.microsoft.com/office/word/2010/wordprocessingInk" xmlns:wne="http://schemas.microsoft.com/office/word/2006/wordml" xmlns:wps="http://schemas.microsoft.com/office/word/2010/wordprocessingShape" mc:Ignorable="w14 w15 w16se w16cid wp14">
+<w:numbering xmlns:wpc="http://schemas.microsoft.com/office/word/2010/wordprocessingCanvas" xmlns:cx="http://schemas.microsoft.com/office/drawing/2014/chartex" xmlns:cx1="http://schemas.microsoft.com/office/drawing/2015/9/8/chartex" xmlns:cx2="http://schemas.microsoft.com/office/drawing/2015/10/21/chartex" xmlns:cx3="http://schemas.microsoft.com/office/drawing/2016/5/9/chartex" xmlns:cx4="http://schemas.microsoft.com/office/drawing/2016/5/10/chartex" xmlns:cx5="http://schemas.microsoft.com/office/drawing/2016/5/11/chartex" xmlns:cx6="http://schemas.microsoft.com/office/drawing/2016/5/12/chartex" xmlns:cx7="http://schemas.microsoft.com/office/drawing/2016/5/13/chartex" xmlns:cx8="http://schemas.microsoft.com/office/drawing/2016/5/14/chartex" xmlns:mc="http://schemas.openxmlformats.org/markup-compatibility/2006" xmlns:aink="http://schemas.microsoft.com/office/drawing/2016/ink" xmlns:am3d="http://schemas.microsoft.com/office/drawing/2017/model3d" xmlns:o="urn:schemas-microsoft-com:office:office" xmlns:r="http://schemas.openxmlformats.org/officeDocument/2006/relationships" xmlns:m="http://schemas.openxmlformats.org/officeDocument/2006/math" xmlns:v="urn:schemas-microsoft-com:vml" xmlns:wp14="http://schemas.microsoft.com/office/word/2010/wordprocessingDrawing" xmlns:wp="http://schemas.openxmlformats.org/drawingml/2006/wordprocessingDrawing" xmlns:w10="urn:schemas-microsoft-com:office:word" xmlns:w="http://schemas.openxmlformats.org/wordprocessingml/2006/main" xmlns:w14="http://schemas.microsoft.com/office/word/2010/wordml" xmlns:w15="http://schemas.microsoft.com/office/word/2012/wordml" xmlns:w16cex="http://schemas.microsoft.com/office/word/2018/wordml/cex" xmlns:w16cid="http://schemas.microsoft.com/office/word/2016/wordml/cid" xmlns:w16="http://schemas.microsoft.com/office/word/2018/wordml" xmlns:w16se="http://schemas.microsoft.com/office/word/2015/wordml/symex" xmlns:wpg="http://schemas.microsoft.com/office/word/2010/wordprocessingGroup" xmlns:wpi="http://schemas.microsoft.com/office/word/2010/wordprocessingInk" xmlns:wne="http://schemas.microsoft.com/office/word/2006/wordml" xmlns:wps="http://schemas.microsoft.com/office/word/2010/wordprocessingShape" mc:Ignorable="w14 w15 w16se w16cid w16 w16cex wp14">
   <w:abstractNum w:abstractNumId="0" w15:restartNumberingAfterBreak="0">
+    <w:nsid w:val="5D024FB8"/>
+    <w:multiLevelType w:val="hybridMultilevel"/>
+    <w:tmpl w:val="26CEFE48"/>
+    <w:lvl w:ilvl="0" w:tplc="08090001">
+      <w:start w:val="1"/>
+      <w:numFmt w:val="bullet"/>
+      <w:lvlText w:val=""/>
+      <w:lvlJc w:val="left"/>
+      <w:pPr>
+        <w:ind w:left="153" w:hanging="360"/>
+      </w:pPr>
+      <w:rPr>
+        <w:rFonts w:ascii="Symbol" w:hAnsi="Symbol" w:cs="Symbol" w:hint="default"/>
+      </w:rPr>
+    </w:lvl>
+    <w:lvl w:ilvl="1" w:tplc="08090003" w:tentative="1">
+      <w:start w:val="1"/>
+      <w:numFmt w:val="bullet"/>
+      <w:lvlText w:val="o"/>
+      <w:lvlJc w:val="left"/>
+      <w:pPr>
+        <w:ind w:left="873" w:hanging="360"/>
+      </w:pPr>
+      <w:rPr>
+        <w:rFonts w:ascii="Courier New" w:hAnsi="Courier New" w:cs="Courier New" w:hint="default"/>
+      </w:rPr>
+    </w:lvl>
+    <w:lvl w:ilvl="2" w:tplc="08090005" w:tentative="1">
+      <w:start w:val="1"/>
+      <w:numFmt w:val="bullet"/>
+      <w:lvlText w:val=""/>
+      <w:lvlJc w:val="left"/>
+      <w:pPr>
+        <w:ind w:left="1593" w:hanging="360"/>
+      </w:pPr>
+      <w:rPr>
+        <w:rFonts w:ascii="Wingdings" w:hAnsi="Wingdings" w:cs="Wingdings" w:hint="default"/>
+      </w:rPr>
+    </w:lvl>
+    <w:lvl w:ilvl="3" w:tplc="08090001" w:tentative="1">
+      <w:start w:val="1"/>
+      <w:numFmt w:val="bullet"/>
+      <w:lvlText w:val=""/>
+      <w:lvlJc w:val="left"/>
+      <w:pPr>
+        <w:ind w:left="2313" w:hanging="360"/>
+      </w:pPr>
+      <w:rPr>
+        <w:rFonts w:ascii="Symbol" w:hAnsi="Symbol" w:cs="Symbol" w:hint="default"/>
+      </w:rPr>
+    </w:lvl>
+    <w:lvl w:ilvl="4" w:tplc="08090003" w:tentative="1">
+      <w:start w:val="1"/>
+      <w:numFmt w:val="bullet"/>
+      <w:lvlText w:val="o"/>
+      <w:lvlJc w:val="left"/>
+      <w:pPr>
+        <w:ind w:left="3033" w:hanging="360"/>
+      </w:pPr>
+      <w:rPr>
+        <w:rFonts w:ascii="Courier New" w:hAnsi="Courier New" w:cs="Courier New" w:hint="default"/>
+      </w:rPr>
+    </w:lvl>
+    <w:lvl w:ilvl="5" w:tplc="08090005" w:tentative="1">
+      <w:start w:val="1"/>
+      <w:numFmt w:val="bullet"/>
+      <w:lvlText w:val=""/>
+      <w:lvlJc w:val="left"/>
+      <w:pPr>
+        <w:ind w:left="3753" w:hanging="360"/>
+      </w:pPr>
+      <w:rPr>
+        <w:rFonts w:ascii="Wingdings" w:hAnsi="Wingdings" w:cs="Wingdings" w:hint="default"/>
+      </w:rPr>
+    </w:lvl>
+    <w:lvl w:ilvl="6" w:tplc="08090001" w:tentative="1">
+      <w:start w:val="1"/>
+      <w:numFmt w:val="bullet"/>
+      <w:lvlText w:val=""/>
+      <w:lvlJc w:val="left"/>
+      <w:pPr>
+        <w:ind w:left="4473" w:hanging="360"/>
+      </w:pPr>
+      <w:rPr>
+        <w:rFonts w:ascii="Symbol" w:hAnsi="Symbol" w:cs="Symbol" w:hint="default"/>
+      </w:rPr>
+    </w:lvl>
+    <w:lvl w:ilvl="7" w:tplc="08090003" w:tentative="1">
+      <w:start w:val="1"/>
+      <w:numFmt w:val="bullet"/>
+      <w:lvlText w:val="o"/>
+      <w:lvlJc w:val="left"/>
+      <w:pPr>
+        <w:ind w:left="5193" w:hanging="360"/>
+      </w:pPr>
+      <w:rPr>
+        <w:rFonts w:ascii="Courier New" w:hAnsi="Courier New" w:cs="Courier New" w:hint="default"/>
+      </w:rPr>
+    </w:lvl>
+    <w:lvl w:ilvl="8" w:tplc="08090005" w:tentative="1">
+      <w:start w:val="1"/>
+      <w:numFmt w:val="bullet"/>
+      <w:lvlText w:val=""/>
+      <w:lvlJc w:val="left"/>
+      <w:pPr>
+        <w:ind w:left="5913" w:hanging="360"/>
+      </w:pPr>
+      <w:rPr>
+        <w:rFonts w:ascii="Wingdings" w:hAnsi="Wingdings" w:cs="Wingdings" w:hint="default"/>
+      </w:rPr>
+    </w:lvl>
+  </w:abstractNum>
+  <w:abstractNum w:abstractNumId="1" w15:restartNumberingAfterBreak="0">
     <w:nsid w:val="79E7580D"/>
     <w:multiLevelType w:val="hybridMultilevel"/>
     <w:tmpl w:val="F17A56B8"/>
@@ -1801,13 +2199,16 @@
     </w:lvl>
   </w:abstractNum>
   <w:num w:numId="1">
+    <w:abstractNumId w:val="1"/>
+  </w:num>
+  <w:num w:numId="2">
     <w:abstractNumId w:val="0"/>
   </w:num>
 </w:numbering>
 </file>
 
 <file path=word/styles.xml><?xml version="1.0" encoding="utf-8"?>
-<w:styles xmlns:mc="http://schemas.openxmlformats.org/markup-compatibility/2006" xmlns:r="http://schemas.openxmlformats.org/officeDocument/2006/relationships" xmlns:w="http://schemas.openxmlformats.org/wordprocessingml/2006/main" xmlns:w14="http://schemas.microsoft.com/office/word/2010/wordml" xmlns:w15="http://schemas.microsoft.com/office/word/2012/wordml" xmlns:w16cid="http://schemas.microsoft.com/office/word/2016/wordml/cid" xmlns:w16se="http://schemas.microsoft.com/office/word/2015/wordml/symex" mc:Ignorable="w14 w15 w16se w16cid">
+<w:styles xmlns:mc="http://schemas.openxmlformats.org/markup-compatibility/2006" xmlns:r="http://schemas.openxmlformats.org/officeDocument/2006/relationships" xmlns:w="http://schemas.openxmlformats.org/wordprocessingml/2006/main" xmlns:w14="http://schemas.microsoft.com/office/word/2010/wordml" xmlns:w15="http://schemas.microsoft.com/office/word/2012/wordml" xmlns:w16cex="http://schemas.microsoft.com/office/word/2018/wordml/cex" xmlns:w16cid="http://schemas.microsoft.com/office/word/2016/wordml/cid" xmlns:w16="http://schemas.microsoft.com/office/word/2018/wordml" xmlns:w16se="http://schemas.microsoft.com/office/word/2015/wordml/symex" mc:Ignorable="w14 w15 w16se w16cid w16 w16cex">
   <w:docDefaults>
     <w:rPrDefault>
       <w:rPr>

</xml_diff>